<commit_message>
Dissertation, and testing RProp, issue with 2nd gram schmidt in RMGS
</commit_message>
<xml_diff>
--- a/gef-master/Dissertation.docx
+++ b/gef-master/Dissertation.docx
@@ -2086,11 +2086,51 @@
       </w:r>
       <w:proofErr w:type="gramStart"/>
       <w:r>
-        <w:t>will be described and presented with a discussion on what this shows to close</w:t>
-      </w:r>
-      <w:proofErr w:type="gramEnd"/>
-      <w:r>
-        <w:t xml:space="preserve">.  </w:t>
+        <w:t>will be described and presented with a discussio</w:t>
+      </w:r>
+      <w:r>
+        <w:t>n on what this shows to close</w:t>
+      </w:r>
+      <w:proofErr w:type="gramEnd"/>
+      <w:r>
+        <w:t xml:space="preserve">. </w:t>
+      </w:r>
+    </w:p>
+    <w:p>
+      <w:r>
+        <w:t xml:space="preserve">***maybe lay this out actually stating the sections in which these will take </w:t>
+      </w:r>
+      <w:proofErr w:type="gramStart"/>
+      <w:r>
+        <w:t>place</w:t>
+      </w:r>
+      <w:proofErr w:type="gramEnd"/>
+      <w:r>
+        <w:t xml:space="preserve"> </w:t>
+      </w:r>
+      <w:proofErr w:type="spellStart"/>
+      <w:r>
+        <w:t>e.g</w:t>
+      </w:r>
+      <w:proofErr w:type="spellEnd"/>
+      <w:r>
+        <w:t xml:space="preserve"> Section 2 will be a </w:t>
+      </w:r>
+      <w:proofErr w:type="spellStart"/>
+      <w:r>
+        <w:t>a</w:t>
+      </w:r>
+      <w:proofErr w:type="spellEnd"/>
+      <w:r>
+        <w:t xml:space="preserve"> review of literature in the field </w:t>
+      </w:r>
+      <w:proofErr w:type="spellStart"/>
+      <w:r>
+        <w:t>etc</w:t>
+      </w:r>
+      <w:proofErr w:type="spellEnd"/>
+      <w:r>
+        <w:t>****</w:t>
       </w:r>
     </w:p>
     <w:p>
@@ -2369,8 +2409,9 @@
       </w:r>
     </w:p>
     <w:p>
-      <w:bookmarkStart w:id="5" w:name="_GoBack"/>
-      <w:bookmarkEnd w:id="5"/>
+      <w:r>
+        <w:t>***History lesson on Game AI*****</w:t>
+      </w:r>
     </w:p>
     <w:p>
       <w:pPr>
@@ -2388,7 +2429,11 @@
         <w:t>Artificial Neural Networks</w:t>
       </w:r>
     </w:p>
-    <w:p/>
+    <w:p>
+      <w:r>
+        <w:t>***General description of ANNs including SOM and ART****</w:t>
+      </w:r>
+    </w:p>
     <w:p>
       <w:pPr>
         <w:pStyle w:val="Heading2"/>
@@ -2833,14 +2878,7 @@
           <w:rFonts w:cs="Arial"/>
           <w:i/>
         </w:rPr>
-        <w:t>Figure 3.</w:t>
-      </w:r>
-      <w:r>
-        <w:rPr>
-          <w:rFonts w:cs="Arial"/>
-          <w:i/>
-        </w:rPr>
-        <w:t xml:space="preserve"> Symbolic Illustration of Linear Threshold </w:t>
+        <w:t xml:space="preserve">Figure 3. Symbolic Illustration of Linear Threshold </w:t>
       </w:r>
       <w:proofErr w:type="gramStart"/>
       <w:r>
@@ -2965,13 +3003,7 @@
                     <w:rPr>
                       <w:rFonts w:ascii="Cambria Math" w:hAnsi="Cambria Math"/>
                     </w:rPr>
-                    <m:t>-</m:t>
-                  </m:r>
-                  <m:r>
-                    <w:rPr>
-                      <w:rFonts w:ascii="Cambria Math" w:hAnsi="Cambria Math"/>
-                    </w:rPr>
-                    <m:t>t</m:t>
+                    <m:t>-t</m:t>
                   </m:r>
                 </m:sup>
               </m:sSup>
@@ -3652,20 +3684,122 @@
         <w:rPr>
           <w:rFonts w:cs="Arial"/>
         </w:rPr>
-        <w:t xml:space="preserve"> output compared to the desired training data output. Fo</w:t>
-      </w:r>
-      <w:r>
-        <w:rPr>
-          <w:rFonts w:cs="Arial"/>
-        </w:rPr>
-        <w:t xml:space="preserve">llowing this, the error </w:t>
-      </w:r>
-      <w:proofErr w:type="gramStart"/>
-      <w:r>
-        <w:rPr>
-          <w:rFonts w:cs="Arial"/>
-        </w:rPr>
-        <w:t xml:space="preserve">is </w:t>
+        <w:t xml:space="preserve"> output compared to the desired training data output</w:t>
+      </w:r>
+      <w:r>
+        <w:rPr>
+          <w:rFonts w:cs="Arial"/>
+        </w:rPr>
+        <w:t xml:space="preserve"> using the “square error” function:</w:t>
+      </w:r>
+    </w:p>
+    <w:p>
+      <w:pPr>
+        <w:jc w:val="both"/>
+        <w:rPr>
+          <w:rFonts w:cs="Arial"/>
+        </w:rPr>
+      </w:pPr>
+      <m:oMathPara>
+        <m:oMath>
+          <m:r>
+            <w:rPr>
+              <w:rFonts w:ascii="Cambria Math" w:hAnsi="Cambria Math" w:cs="Arial"/>
+            </w:rPr>
+            <m:t xml:space="preserve">E= </m:t>
+          </m:r>
+          <m:f>
+            <m:fPr>
+              <m:ctrlPr>
+                <w:rPr>
+                  <w:rFonts w:ascii="Cambria Math" w:hAnsi="Cambria Math" w:cs="Arial"/>
+                  <w:i/>
+                </w:rPr>
+              </m:ctrlPr>
+            </m:fPr>
+            <m:num>
+              <m:r>
+                <w:rPr>
+                  <w:rFonts w:ascii="Cambria Math" w:hAnsi="Cambria Math" w:cs="Arial"/>
+                </w:rPr>
+                <m:t>1</m:t>
+              </m:r>
+            </m:num>
+            <m:den>
+              <m:r>
+                <w:rPr>
+                  <w:rFonts w:ascii="Cambria Math" w:hAnsi="Cambria Math" w:cs="Arial"/>
+                </w:rPr>
+                <m:t>2</m:t>
+              </m:r>
+            </m:den>
+          </m:f>
+          <m:sSup>
+            <m:sSupPr>
+              <m:ctrlPr>
+                <w:rPr>
+                  <w:rFonts w:ascii="Cambria Math" w:hAnsi="Cambria Math" w:cs="Arial"/>
+                  <w:i/>
+                </w:rPr>
+              </m:ctrlPr>
+            </m:sSupPr>
+            <m:e>
+              <m:r>
+                <w:rPr>
+                  <w:rFonts w:ascii="Cambria Math" w:hAnsi="Cambria Math" w:cs="Arial"/>
+                </w:rPr>
+                <m:t>(target-output)</m:t>
+              </m:r>
+            </m:e>
+            <m:sup>
+              <m:r>
+                <w:rPr>
+                  <w:rFonts w:ascii="Cambria Math" w:hAnsi="Cambria Math" w:cs="Arial"/>
+                </w:rPr>
+                <m:t>2</m:t>
+              </m:r>
+            </m:sup>
+          </m:sSup>
+        </m:oMath>
+      </m:oMathPara>
+    </w:p>
+    <w:p>
+      <w:pPr>
+        <w:jc w:val="both"/>
+        <w:rPr>
+          <w:rFonts w:cs="Arial"/>
+        </w:rPr>
+      </w:pPr>
+      <w:r>
+        <w:rPr>
+          <w:rFonts w:cs="Arial"/>
+        </w:rPr>
+        <w:t>T</w:t>
+      </w:r>
+      <w:r>
+        <w:rPr>
+          <w:rFonts w:cs="Arial"/>
+        </w:rPr>
+        <w:t xml:space="preserve">he error </w:t>
+      </w:r>
+      <w:proofErr w:type="gramStart"/>
+      <w:r>
+        <w:rPr>
+          <w:rFonts w:cs="Arial"/>
+        </w:rPr>
+        <w:t>is</w:t>
+      </w:r>
+      <w:r>
+        <w:rPr>
+          <w:rFonts w:cs="Arial"/>
+        </w:rPr>
+        <w:t xml:space="preserve"> then</w:t>
+      </w:r>
+      <w:r>
+        <w:rPr>
+          <w:rFonts w:cs="Arial"/>
+        </w:rPr>
+        <w:t xml:space="preserve"> </w:t>
       </w:r>
       <w:r>
         <w:rPr>
@@ -3678,7 +3812,57 @@
         <w:rPr>
           <w:rFonts w:cs="Arial"/>
         </w:rPr>
-        <w:t xml:space="preserve"> to adjust the weights of the output layer's neurons; this sequence is then repeated for the hidden layers working backwards from the output layer until the entire network has been cor</w:t>
+        <w:t xml:space="preserve"> to adjust the weight</w:t>
+      </w:r>
+      <w:r>
+        <w:rPr>
+          <w:rFonts w:cs="Arial"/>
+        </w:rPr>
+        <w:t xml:space="preserve">s of the output layer's neurons. This process </w:t>
+      </w:r>
+      <w:proofErr w:type="gramStart"/>
+      <w:r>
+        <w:rPr>
+          <w:rFonts w:cs="Arial"/>
+        </w:rPr>
+        <w:t>is</w:t>
+      </w:r>
+      <w:r>
+        <w:rPr>
+          <w:rFonts w:cs="Arial"/>
+        </w:rPr>
+        <w:t xml:space="preserve"> repeated</w:t>
+      </w:r>
+      <w:proofErr w:type="gramEnd"/>
+      <w:r>
+        <w:rPr>
+          <w:rFonts w:cs="Arial"/>
+        </w:rPr>
+        <w:t xml:space="preserve"> for</w:t>
+      </w:r>
+      <w:r>
+        <w:rPr>
+          <w:rFonts w:cs="Arial"/>
+        </w:rPr>
+        <w:t xml:space="preserve"> all of</w:t>
+      </w:r>
+      <w:r>
+        <w:rPr>
+          <w:rFonts w:cs="Arial"/>
+        </w:rPr>
+        <w:t xml:space="preserve"> the hidden layers</w:t>
+      </w:r>
+      <w:r>
+        <w:rPr>
+          <w:rFonts w:cs="Arial"/>
+        </w:rPr>
+        <w:t>,</w:t>
+      </w:r>
+      <w:r>
+        <w:rPr>
+          <w:rFonts w:cs="Arial"/>
+        </w:rPr>
+        <w:t xml:space="preserve"> working backwards from the output layer until the entire network has been cor</w:t>
       </w:r>
       <w:r>
         <w:rPr>
@@ -3747,6 +3931,7 @@
           <w:b w:val="0"/>
           <w:sz w:val="28"/>
         </w:rPr>
+        <w:lastRenderedPageBreak/>
         <w:t>Resilient Propagation</w:t>
       </w:r>
     </w:p>
@@ -3837,7 +4022,6 @@
         <w:rPr>
           <w:rFonts w:cs="Arial"/>
         </w:rPr>
-        <w:lastRenderedPageBreak/>
         <w:t>Reidmiller</w:t>
       </w:r>
       <w:proofErr w:type="spellEnd"/>
@@ -5236,14 +5420,7 @@
         <w:rPr>
           <w:rFonts w:cs="Arial"/>
         </w:rPr>
-        <w:t xml:space="preserve">. This means that if the gradient is still going in the same direction, the step size is </w:t>
-      </w:r>
-      <w:r>
-        <w:rPr>
-          <w:rFonts w:cs="Arial"/>
-        </w:rPr>
-        <w:lastRenderedPageBreak/>
-        <w:t xml:space="preserve">increased, and that if the gradient changes direction, the step size </w:t>
+        <w:t xml:space="preserve">. This means that if the gradient is still going in the same direction, the step size is increased, and that if the gradient changes direction, the step size </w:t>
       </w:r>
       <w:proofErr w:type="gramStart"/>
       <w:r>
@@ -6666,7 +6843,12 @@
       </w:r>
       <w:proofErr w:type="gramStart"/>
       <w:r>
-        <w:t>was aimed</w:t>
+        <w:t>was a</w:t>
+      </w:r>
+      <w:bookmarkStart w:id="5" w:name="_GoBack"/>
+      <w:bookmarkEnd w:id="5"/>
+      <w:r>
+        <w:t>imed</w:t>
       </w:r>
       <w:proofErr w:type="gramEnd"/>
       <w:r>
@@ -7685,7 +7867,7 @@
         <w:rStyle w:val="PageNumber"/>
         <w:noProof/>
       </w:rPr>
-      <w:t>4</w:t>
+      <w:t>14</w:t>
     </w:r>
     <w:r>
       <w:rPr>
@@ -9255,7 +9437,7 @@
 </file>
 
 <file path=customXml/itemProps1.xml><?xml version="1.0" encoding="utf-8"?>
-<ds:datastoreItem xmlns:ds="http://schemas.openxmlformats.org/officeDocument/2006/customXml" ds:itemID="{1698FF86-2480-4823-AA00-C1E48DDF22F8}">
+<ds:datastoreItem xmlns:ds="http://schemas.openxmlformats.org/officeDocument/2006/customXml" ds:itemID="{0C18CB15-B46F-47A2-A7AB-21C68D3D0F2F}">
   <ds:schemaRefs>
     <ds:schemaRef ds:uri="http://schemas.openxmlformats.org/officeDocument/2006/bibliography"/>
   </ds:schemaRefs>

</xml_diff>

<commit_message>
Research Statement and Dissertation edits
</commit_message>
<xml_diff>
--- a/gef-master/Dissertation.docx
+++ b/gef-master/Dissertation.docx
@@ -1,6 +1,6 @@
 
 <file path=word/document.xml><?xml version="1.0" encoding="utf-8"?>
-<w:document xmlns:wpc="http://schemas.microsoft.com/office/word/2010/wordprocessingCanvas" xmlns:mc="http://schemas.openxmlformats.org/markup-compatibility/2006" xmlns:o="urn:schemas-microsoft-com:office:office" xmlns:r="http://schemas.openxmlformats.org/officeDocument/2006/relationships" xmlns:m="http://schemas.openxmlformats.org/officeDocument/2006/math" xmlns:v="urn:schemas-microsoft-com:vml" xmlns:wp14="http://schemas.microsoft.com/office/word/2010/wordprocessingDrawing" xmlns:wp="http://schemas.openxmlformats.org/drawingml/2006/wordprocessingDrawing" xmlns:w10="urn:schemas-microsoft-com:office:word" xmlns:w="http://schemas.openxmlformats.org/wordprocessingml/2006/main" xmlns:w14="http://schemas.microsoft.com/office/word/2010/wordml" xmlns:w15="http://schemas.microsoft.com/office/word/2012/wordml" xmlns:wpg="http://schemas.microsoft.com/office/word/2010/wordprocessingGroup" xmlns:wpi="http://schemas.microsoft.com/office/word/2010/wordprocessingInk" xmlns:wne="http://schemas.microsoft.com/office/word/2006/wordml" xmlns:wps="http://schemas.microsoft.com/office/word/2010/wordprocessingShape" mc:Ignorable="w14 w15 wp14">
+<w:document xmlns:wpc="http://schemas.microsoft.com/office/word/2010/wordprocessingCanvas" xmlns:cx="http://schemas.microsoft.com/office/drawing/2014/chartex" xmlns:cx1="http://schemas.microsoft.com/office/drawing/2015/9/8/chartex" xmlns:mc="http://schemas.openxmlformats.org/markup-compatibility/2006" xmlns:o="urn:schemas-microsoft-com:office:office" xmlns:r="http://schemas.openxmlformats.org/officeDocument/2006/relationships" xmlns:m="http://schemas.openxmlformats.org/officeDocument/2006/math" xmlns:v="urn:schemas-microsoft-com:vml" xmlns:wp14="http://schemas.microsoft.com/office/word/2010/wordprocessingDrawing" xmlns:wp="http://schemas.openxmlformats.org/drawingml/2006/wordprocessingDrawing" xmlns:w10="urn:schemas-microsoft-com:office:word" xmlns:w="http://schemas.openxmlformats.org/wordprocessingml/2006/main" xmlns:w14="http://schemas.microsoft.com/office/word/2010/wordml" xmlns:w15="http://schemas.microsoft.com/office/word/2012/wordml" xmlns:w16se="http://schemas.microsoft.com/office/word/2015/wordml/symex" xmlns:wpg="http://schemas.microsoft.com/office/word/2010/wordprocessingGroup" xmlns:wpi="http://schemas.microsoft.com/office/word/2010/wordprocessingInk" xmlns:wne="http://schemas.microsoft.com/office/word/2006/wordml" xmlns:wps="http://schemas.microsoft.com/office/word/2010/wordprocessingShape" mc:Ignorable="w14 w15 w16se wp14">
   <w:body>
     <w:p/>
     <w:tbl>
@@ -193,21 +193,12 @@
               <w:spacing w:line="240" w:lineRule="auto"/>
               <w:jc w:val="right"/>
             </w:pPr>
-            <w:proofErr w:type="spellStart"/>
             <w:r>
               <w:rPr>
                 <w:sz w:val="28"/>
                 <w:szCs w:val="28"/>
               </w:rPr>
-              <w:t>Abertay</w:t>
-            </w:r>
-            <w:proofErr w:type="spellEnd"/>
-            <w:r>
-              <w:rPr>
-                <w:sz w:val="28"/>
-                <w:szCs w:val="28"/>
-              </w:rPr>
-              <w:t xml:space="preserve"> </w:t>
+              <w:t xml:space="preserve">Abertay </w:t>
             </w:r>
             <w:r>
               <w:rPr>
@@ -1394,21 +1385,7 @@
         <w:rPr>
           <w:rFonts w:cs="Arial"/>
         </w:rPr>
-        <w:t xml:space="preserve">Artificial intelligence has been at the absolute core of video games since the beginning, as Alex </w:t>
-      </w:r>
-      <w:proofErr w:type="spellStart"/>
-      <w:r>
-        <w:rPr>
-          <w:rFonts w:cs="Arial"/>
-        </w:rPr>
-        <w:t>Champandard</w:t>
-      </w:r>
-      <w:proofErr w:type="spellEnd"/>
-      <w:r>
-        <w:rPr>
-          <w:rFonts w:cs="Arial"/>
-        </w:rPr>
-        <w:t xml:space="preserve"> (2004) states </w:t>
+        <w:t xml:space="preserve">Artificial intelligence has been at the absolute core of video games since the beginning, as Alex Champandard (2004) states </w:t>
       </w:r>
       <w:r>
         <w:rPr>
@@ -1456,21 +1433,7 @@
         <w:rPr>
           <w:rFonts w:cs="Arial"/>
         </w:rPr>
-        <w:t xml:space="preserve">Games have easily been able to adopt the most basic of AI such as </w:t>
-      </w:r>
-      <w:proofErr w:type="gramStart"/>
-      <w:r>
-        <w:rPr>
-          <w:rFonts w:cs="Arial"/>
-        </w:rPr>
-        <w:t>rule based</w:t>
-      </w:r>
-      <w:proofErr w:type="gramEnd"/>
-      <w:r>
-        <w:rPr>
-          <w:rFonts w:cs="Arial"/>
-        </w:rPr>
-        <w:t xml:space="preserve"> systems; in which rules of how the AI is going to act depending on the situation are written out in full and the programmer must account for every possibility. To some of the mo</w:t>
+        <w:t>Games have easily been able to adopt the most basic of AI such as rule based systems; in which rules of how the AI is going to act depending on the situation are written out in full and the programmer must account for every possibility. To some of the mo</w:t>
       </w:r>
       <w:r>
         <w:rPr>
@@ -1500,21 +1463,7 @@
         <w:rPr>
           <w:rFonts w:cs="Arial"/>
         </w:rPr>
-        <w:t xml:space="preserve">genetic algorithms; which the programmer codes very little of and allows </w:t>
-      </w:r>
-      <w:proofErr w:type="gramStart"/>
-      <w:r>
-        <w:rPr>
-          <w:rFonts w:cs="Arial"/>
-        </w:rPr>
-        <w:t>for the</w:t>
-      </w:r>
-      <w:proofErr w:type="gramEnd"/>
-      <w:r>
-        <w:rPr>
-          <w:rFonts w:cs="Arial"/>
-        </w:rPr>
-        <w:t xml:space="preserve"> AI to evolve on its own to find the optimal solution to the problem. </w:t>
+        <w:t xml:space="preserve">genetic algorithms; which the programmer codes very little of and allows for the AI to evolve on its own to find the optimal solution to the problem. </w:t>
       </w:r>
       <w:r>
         <w:rPr>
@@ -1562,21 +1511,7 @@
         <w:rPr>
           <w:rFonts w:cs="Arial"/>
         </w:rPr>
-        <w:t xml:space="preserve"> Artificial Neural </w:t>
-      </w:r>
-      <w:proofErr w:type="gramStart"/>
-      <w:r>
-        <w:rPr>
-          <w:rFonts w:cs="Arial"/>
-        </w:rPr>
-        <w:t>Networks(</w:t>
-      </w:r>
-      <w:proofErr w:type="gramEnd"/>
-      <w:r>
-        <w:rPr>
-          <w:rFonts w:cs="Arial"/>
-        </w:rPr>
-        <w:t>ANN). ANNs have been around for a very long time</w:t>
+        <w:t xml:space="preserve"> Artificial Neural Networks(ANN). ANNs have been around for a very long time</w:t>
       </w:r>
       <w:r>
         <w:rPr>
@@ -1668,21 +1603,7 @@
         <w:rPr>
           <w:rFonts w:cs="Arial"/>
         </w:rPr>
-        <w:t xml:space="preserve">s into video games, but nonetheless they have all done just what a far less complicated game AI technique could easily take care of. There are a number of drawbacks to using a neural network for controlling the game AI; including that if offline training </w:t>
-      </w:r>
-      <w:proofErr w:type="gramStart"/>
-      <w:r>
-        <w:rPr>
-          <w:rFonts w:cs="Arial"/>
-        </w:rPr>
-        <w:t>is used</w:t>
-      </w:r>
-      <w:proofErr w:type="gramEnd"/>
-      <w:r>
-        <w:rPr>
-          <w:rFonts w:cs="Arial"/>
-        </w:rPr>
-        <w:t>, then once the network has been trained, it has been trained for good and can no longer learn on the fly. Online learning allows this kind of on the fly learning, but the majority of learning algorithms for neural networks are unsuitable for this and must be adapted for real-time dynamic processes (</w:t>
+        <w:t>s into video games, but nonetheless they have all done just what a far less complicated game AI technique could easily take care of. There are a number of drawbacks to using a neural network for controlling the game AI; including that if offline training is used, then once the network has been trained, it has been trained for good and can no longer learn on the fly. Online learning allows this kind of on the fly learning, but the majority of learning algorithms for neural networks are unsuitable for this and must be adapted for real-time dynamic processes (</w:t>
       </w:r>
       <w:r>
         <w:rPr>
@@ -1715,7 +1636,6 @@
         </w:rPr>
         <w:t> </w:t>
       </w:r>
-      <w:proofErr w:type="spellStart"/>
       <w:r>
         <w:rPr>
           <w:rStyle w:val="personname"/>
@@ -1724,7 +1644,6 @@
         </w:rPr>
         <w:t>McGlinchey</w:t>
       </w:r>
-      <w:proofErr w:type="spellEnd"/>
       <w:r>
         <w:rPr>
           <w:rFonts w:cs="Arial"/>
@@ -1762,21 +1681,7 @@
         <w:rPr>
           <w:rFonts w:cs="Arial"/>
         </w:rPr>
-        <w:t xml:space="preserve"> time. It takes hundreds of iterations to train the network, so if any adaptations have to </w:t>
-      </w:r>
-      <w:proofErr w:type="gramStart"/>
-      <w:r>
-        <w:rPr>
-          <w:rFonts w:cs="Arial"/>
-        </w:rPr>
-        <w:t>be made</w:t>
-      </w:r>
-      <w:proofErr w:type="gramEnd"/>
-      <w:r>
-        <w:rPr>
-          <w:rFonts w:cs="Arial"/>
-        </w:rPr>
-        <w:t xml:space="preserve"> or the training data was incorrect the </w:t>
+        <w:t xml:space="preserve"> time. It takes hundreds of iterations to train the network, so if any adaptations have to be made or the training data was incorrect the </w:t>
       </w:r>
       <w:r>
         <w:rPr>
@@ -1795,47 +1700,19 @@
         <w:rPr>
           <w:rFonts w:cs="Arial"/>
         </w:rPr>
-        <w:t xml:space="preserve"> neural network, has had many different training methods proposed to speed up learning time. Methods such as Quick Propagation and Resilient Propagation reduce some of the issues with Error Back </w:t>
-      </w:r>
-      <w:proofErr w:type="gramStart"/>
-      <w:r>
-        <w:rPr>
-          <w:rFonts w:cs="Arial"/>
-        </w:rPr>
-        <w:t>Propagation</w:t>
-      </w:r>
-      <w:r>
-        <w:rPr>
-          <w:rFonts w:cs="Arial"/>
-        </w:rPr>
-        <w:t>(</w:t>
-      </w:r>
-      <w:proofErr w:type="gramEnd"/>
-      <w:r>
-        <w:rPr>
-          <w:rFonts w:cs="Arial"/>
-        </w:rPr>
-        <w:t>EBP)</w:t>
-      </w:r>
-      <w:r>
-        <w:rPr>
-          <w:rFonts w:cs="Arial"/>
-        </w:rPr>
-        <w:t xml:space="preserve"> and are "batch" methods (</w:t>
-      </w:r>
-      <w:proofErr w:type="spellStart"/>
-      <w:r>
-        <w:rPr>
-          <w:rFonts w:cs="Arial"/>
-        </w:rPr>
-        <w:t>Champandard</w:t>
-      </w:r>
-      <w:proofErr w:type="spellEnd"/>
-      <w:r>
-        <w:rPr>
-          <w:rFonts w:cs="Arial"/>
-        </w:rPr>
-        <w:t xml:space="preserve"> 2004) which inevitably speed up the process. However, they do not reduce the time </w:t>
+        <w:t xml:space="preserve"> neural network, has had many different training methods proposed to speed up learning time. Methods such as Quick Propagation and Resilient Propagation reduce some of the issues with Error Back Propagation</w:t>
+      </w:r>
+      <w:r>
+        <w:rPr>
+          <w:rFonts w:cs="Arial"/>
+        </w:rPr>
+        <w:t>(EBP)</w:t>
+      </w:r>
+      <w:r>
+        <w:rPr>
+          <w:rFonts w:cs="Arial"/>
+        </w:rPr>
+        <w:t xml:space="preserve"> and are "batch" methods (Champandard 2004) which inevitably speed up the process. However, they do not reduce the time </w:t>
       </w:r>
       <w:r>
         <w:rPr>
@@ -1857,21 +1734,12 @@
         </w:rPr>
         <w:t>The algorithm that this project will mainly compare to error back propagation is the "Random-Minimum Bit Distance Gram-Schmidt (RMGS)" method (</w:t>
       </w:r>
-      <w:proofErr w:type="spellStart"/>
       <w:r>
         <w:rPr>
           <w:rFonts w:cs="Arial"/>
           <w:shd w:val="clear" w:color="auto" w:fill="FFFFFF"/>
         </w:rPr>
-        <w:t>Verma</w:t>
-      </w:r>
-      <w:proofErr w:type="spellEnd"/>
-      <w:r>
-        <w:rPr>
-          <w:rFonts w:cs="Arial"/>
-          <w:shd w:val="clear" w:color="auto" w:fill="FFFFFF"/>
-        </w:rPr>
-        <w:t xml:space="preserve"> 1997</w:t>
+        <w:t>Verma 1997</w:t>
       </w:r>
       <w:r>
         <w:rPr>
@@ -1889,47 +1757,19 @@
         <w:rPr>
           <w:rFonts w:cs="Arial"/>
         </w:rPr>
-        <w:t xml:space="preserve"> neural network in one iteration instead of hundreds. It </w:t>
-      </w:r>
-      <w:proofErr w:type="gramStart"/>
-      <w:r>
-        <w:rPr>
-          <w:rFonts w:cs="Arial"/>
-        </w:rPr>
-        <w:t>is noted</w:t>
-      </w:r>
-      <w:proofErr w:type="gramEnd"/>
-      <w:r>
-        <w:rPr>
-          <w:rFonts w:cs="Arial"/>
-        </w:rPr>
-        <w:t xml:space="preserve"> that this method is not as accurate as other methods. However, in a game scenario, </w:t>
-      </w:r>
-      <w:r>
-        <w:rPr>
-          <w:rFonts w:cs="Arial"/>
-        </w:rPr>
-        <w:t xml:space="preserve">it is actually beneficial in some cases for the AI not to be 100% </w:t>
-      </w:r>
-      <w:proofErr w:type="gramStart"/>
-      <w:r>
-        <w:rPr>
-          <w:rFonts w:cs="Arial"/>
-        </w:rPr>
-        <w:t>accurate</w:t>
-      </w:r>
-      <w:r>
-        <w:rPr>
-          <w:rFonts w:cs="Arial"/>
-        </w:rPr>
-        <w:t>,</w:t>
-      </w:r>
-      <w:proofErr w:type="gramEnd"/>
-      <w:r>
-        <w:rPr>
-          <w:rFonts w:cs="Arial"/>
-        </w:rPr>
-        <w:t xml:space="preserve"> otherwise the player would never be able to beat them. Since this method only takes one iteration to train the network, there is potential for </w:t>
+        <w:t xml:space="preserve"> neural network in one iteration instead of hundreds. It is noted that this method is not as accurate as other methods. However, in a game scenario, </w:t>
+      </w:r>
+      <w:r>
+        <w:rPr>
+          <w:rFonts w:cs="Arial"/>
+        </w:rPr>
+        <w:t>it is actually beneficial in some cases for the AI not to be 100% accurate</w:t>
+      </w:r>
+      <w:r>
+        <w:rPr>
+          <w:rFonts w:cs="Arial"/>
+        </w:rPr>
+        <w:t xml:space="preserve">, otherwise the player would never be able to beat them. Since this method only takes one iteration to train the network, there is potential for </w:t>
       </w:r>
       <w:r>
         <w:rPr>
@@ -1941,21 +1781,7 @@
         <w:rPr>
           <w:rFonts w:cs="Arial"/>
         </w:rPr>
-        <w:t xml:space="preserve">s to be able to be </w:t>
-      </w:r>
-      <w:proofErr w:type="gramStart"/>
-      <w:r>
-        <w:rPr>
-          <w:rFonts w:cs="Arial"/>
-        </w:rPr>
-        <w:t>used</w:t>
-      </w:r>
-      <w:proofErr w:type="gramEnd"/>
-      <w:r>
-        <w:rPr>
-          <w:rFonts w:cs="Arial"/>
-        </w:rPr>
-        <w:t xml:space="preserve"> and trained on the fly during a game, and if it is feasible and accurate enough, it may finally start the rise in use of this mature technique in games. This project aims to prove that feasibility.</w:t>
+        <w:t>s to be able to be used and trained on the fly during a game, and if it is feasible and accurate enough, it may finally start the rise in use of this mature technique in games. This project aims to prove that feasibility.</w:t>
       </w:r>
     </w:p>
     <w:p>
@@ -2006,21 +1832,7 @@
         <w:rPr>
           <w:rFonts w:cs="Arial"/>
         </w:rPr>
-        <w:t xml:space="preserve"> the standard error back propagation method. If this were to be successful then it would show that not only </w:t>
-      </w:r>
-      <w:proofErr w:type="gramStart"/>
-      <w:r>
-        <w:rPr>
-          <w:rFonts w:cs="Arial"/>
-        </w:rPr>
-        <w:t>can MLP networks be trained</w:t>
-      </w:r>
-      <w:proofErr w:type="gramEnd"/>
-      <w:r>
-        <w:rPr>
-          <w:rFonts w:cs="Arial"/>
-        </w:rPr>
-        <w:t xml:space="preserve"> more quickly, but also in particular, using the </w:t>
+        <w:t xml:space="preserve"> the standard error back propagation method. If this were to be successful then it would show that not only can MLP networks be trained more quickly, but also in particular, using the </w:t>
       </w:r>
       <w:r>
         <w:rPr>
@@ -2146,31 +1958,7 @@
     </w:p>
     <w:p>
       <w:r>
-        <w:t xml:space="preserve">The sections of this paper will proceed in the following order: Section 2 will discuss the background of AI in games along with an explanation of multi-layer </w:t>
-      </w:r>
-      <w:proofErr w:type="spellStart"/>
-      <w:r>
-        <w:t>perceptrons</w:t>
-      </w:r>
-      <w:proofErr w:type="spellEnd"/>
-      <w:r>
-        <w:t xml:space="preserve"> and the training techniques. Section 3 will be an in depth discussion on how the RMGS training method works. Following this, section 4 will explain the methodology of the project. The results of this investigation will then be presented, and explained in sections </w:t>
-      </w:r>
-      <w:proofErr w:type="gramStart"/>
-      <w:r>
-        <w:t>5</w:t>
-      </w:r>
-      <w:proofErr w:type="gramEnd"/>
-      <w:r>
-        <w:t xml:space="preserve"> and 6. Finally section 7 will cover the conclusions drawn and a discussion on the </w:t>
-      </w:r>
-      <w:proofErr w:type="spellStart"/>
-      <w:r>
-        <w:t>the</w:t>
-      </w:r>
-      <w:proofErr w:type="spellEnd"/>
-      <w:r>
-        <w:t xml:space="preserve"> work that could be followed on from this project.</w:t>
+        <w:t>The sections of this paper will proceed in the following order: Section 2 will discuss the background of AI in games along with an explanation of multi-layer perceptrons and the training techniques. Section 3 will be an in depth discussion on how the RMGS training method works. Following this, section 4 will explain the methodology of the project. The results of this investigation will then be presented, and explained in sections 5 and 6. Finally section 7 will cover the conclusions drawn and a discussion on the the work that could be followed on from this project.</w:t>
       </w:r>
     </w:p>
     <w:p>
@@ -2239,21 +2027,7 @@
         <w:rPr>
           <w:rFonts w:cs="Arial"/>
         </w:rPr>
-        <w:t xml:space="preserve"> neural networks can control a car in a racing game, for </w:t>
-      </w:r>
-      <w:proofErr w:type="gramStart"/>
-      <w:r>
-        <w:rPr>
-          <w:rFonts w:cs="Arial"/>
-        </w:rPr>
-        <w:t>example</w:t>
-      </w:r>
-      <w:proofErr w:type="gramEnd"/>
-      <w:r>
-        <w:rPr>
-          <w:rFonts w:cs="Arial"/>
-        </w:rPr>
-        <w:t xml:space="preserve"> Colin McRae Dirt 2</w:t>
+        <w:t xml:space="preserve"> neural networks can control a car in a racing game, for example Colin McRae Dirt 2</w:t>
       </w:r>
       <w:r>
         <w:rPr>
@@ -2283,35 +2057,7 @@
         <w:rPr>
           <w:rFonts w:cs="Arial"/>
         </w:rPr>
-        <w:t xml:space="preserve"> training multi-layer </w:t>
-      </w:r>
-      <w:proofErr w:type="spellStart"/>
-      <w:r>
-        <w:rPr>
-          <w:rFonts w:cs="Arial"/>
-        </w:rPr>
-        <w:t>perceptrons</w:t>
-      </w:r>
-      <w:proofErr w:type="spellEnd"/>
-      <w:r>
-        <w:rPr>
-          <w:rFonts w:cs="Arial"/>
-        </w:rPr>
-        <w:t xml:space="preserve"> takes a lot of time and thus they </w:t>
-      </w:r>
-      <w:proofErr w:type="gramStart"/>
-      <w:r>
-        <w:rPr>
-          <w:rFonts w:cs="Arial"/>
-        </w:rPr>
-        <w:t>are rarely used</w:t>
-      </w:r>
-      <w:proofErr w:type="gramEnd"/>
-      <w:r>
-        <w:rPr>
-          <w:rFonts w:cs="Arial"/>
-        </w:rPr>
-        <w:t xml:space="preserve"> in games. This project aims to </w:t>
+        <w:t xml:space="preserve"> training multi-layer perceptrons takes a lot of time and thus they are rarely used in games. This project aims to </w:t>
       </w:r>
       <w:r>
         <w:rPr>
@@ -2335,21 +2081,7 @@
         <w:rPr>
           <w:rFonts w:cs="Arial"/>
         </w:rPr>
-        <w:t xml:space="preserve"> networks can not only reduce the training time, </w:t>
-      </w:r>
-      <w:proofErr w:type="gramStart"/>
-      <w:r>
-        <w:rPr>
-          <w:rFonts w:cs="Arial"/>
-        </w:rPr>
-        <w:t>but</w:t>
-      </w:r>
-      <w:proofErr w:type="gramEnd"/>
-      <w:r>
-        <w:rPr>
-          <w:rFonts w:cs="Arial"/>
-        </w:rPr>
-        <w:t xml:space="preserve"> be as effective as the most commonly used "Error Back Propagation".</w:t>
+        <w:t xml:space="preserve"> networks can not only reduce the training time, but be as effective as the most commonly used "Error Back Propagation".</w:t>
       </w:r>
     </w:p>
     <w:p>
@@ -2387,21 +2119,7 @@
         <w:rPr>
           <w:rFonts w:cs="Arial"/>
         </w:rPr>
-        <w:t xml:space="preserve"> </w:t>
-      </w:r>
-      <w:proofErr w:type="gramStart"/>
-      <w:r>
-        <w:rPr>
-          <w:rFonts w:cs="Arial"/>
-        </w:rPr>
-        <w:t>networks</w:t>
-      </w:r>
-      <w:proofErr w:type="gramEnd"/>
-      <w:r>
-        <w:rPr>
-          <w:rFonts w:cs="Arial"/>
-        </w:rPr>
-        <w:t xml:space="preserve"> as there are many potential inputs to </w:t>
+        <w:t xml:space="preserve"> networks as there are many potential inputs to </w:t>
       </w:r>
       <w:r>
         <w:rPr>
@@ -2419,21 +2137,7 @@
         <w:rPr>
           <w:rFonts w:cs="Arial"/>
         </w:rPr>
-        <w:t xml:space="preserve">This section will firstly describe </w:t>
-      </w:r>
-      <w:proofErr w:type="gramStart"/>
-      <w:r>
-        <w:rPr>
-          <w:rFonts w:cs="Arial"/>
-        </w:rPr>
-        <w:t>an MLP network and how it works,</w:t>
-      </w:r>
-      <w:proofErr w:type="gramEnd"/>
-      <w:r>
-        <w:rPr>
-          <w:rFonts w:cs="Arial"/>
-        </w:rPr>
-        <w:t xml:space="preserve"> followed by some games that use ANNs and finish with descriptions of each of the training methods that are going to be implemented in this project.</w:t>
+        <w:t>This section will firstly describe an MLP network and how it works, followed by some games that use ANNs and finish with descriptions of each of the training methods that are going to be implemented in this project.</w:t>
       </w:r>
     </w:p>
     <w:p>
@@ -2555,85 +2259,29 @@
         <w:t>commercial</w:t>
       </w:r>
       <w:r>
-        <w:t xml:space="preserve"> games to have featured an artificial neural network at the heart of the game </w:t>
-      </w:r>
-      <w:proofErr w:type="gramStart"/>
-      <w:r>
-        <w:t>AI,</w:t>
-      </w:r>
-      <w:proofErr w:type="gramEnd"/>
-      <w:r>
-        <w:t xml:space="preserve"> is </w:t>
+        <w:t xml:space="preserve"> games to have featured an artificial neural network at the heart of the game AI, is </w:t>
       </w:r>
       <w:r>
         <w:t>Millennium Interactive’s</w:t>
       </w:r>
       <w:r>
-        <w:t xml:space="preserve"> "Creatures" (link to the past present and future of artificial neural networks in games). The entire game </w:t>
-      </w:r>
-      <w:proofErr w:type="gramStart"/>
-      <w:r>
-        <w:t>is based</w:t>
-      </w:r>
-      <w:proofErr w:type="gramEnd"/>
-      <w:r>
-        <w:t xml:space="preserve"> around interacting with 2D "living" creatures, each of which has its own heterogeneous neural network for a brain, which is built up of 1000 neurons grouped into nine lobes with around 5000 synapses connecting neurons. (</w:t>
-      </w:r>
-      <w:proofErr w:type="gramStart"/>
-      <w:r>
-        <w:t>li</w:t>
+        <w:t xml:space="preserve"> "Creatures" (link to the past present and future of artificial neural networks in games). The entire game is based around interacting with 2D "living" creatures, each of which has its own heterogeneous neural network for a brain, which is built up of 1000 neurons grouped into nine lobes with around 5000 synapses connecting neurons. (li</w:t>
       </w:r>
       <w:r>
         <w:t>n</w:t>
       </w:r>
       <w:r>
-        <w:t>k</w:t>
-      </w:r>
-      <w:proofErr w:type="gramEnd"/>
-      <w:r>
-        <w:t xml:space="preserve"> to creatures 1996). Figure 1 shows how the lobes of the creatures' brains </w:t>
-      </w:r>
-      <w:proofErr w:type="gramStart"/>
-      <w:r>
-        <w:t>were arranged</w:t>
-      </w:r>
-      <w:proofErr w:type="gramEnd"/>
-      <w:r>
-        <w:t xml:space="preserve"> and </w:t>
+        <w:t xml:space="preserve">k to creatures 1996). Figure 1 shows how the lobes of the creatures' brains were arranged and </w:t>
       </w:r>
       <w:r>
         <w:lastRenderedPageBreak/>
-        <w:t xml:space="preserve">gives an idea of how they worked. The game </w:t>
-      </w:r>
-      <w:proofErr w:type="gramStart"/>
-      <w:r>
-        <w:t>is entirely built</w:t>
-      </w:r>
-      <w:proofErr w:type="gramEnd"/>
-      <w:r>
-        <w:t xml:space="preserve"> around the player </w:t>
-      </w:r>
-      <w:r>
-        <w:t>interacting with the "</w:t>
-      </w:r>
-      <w:proofErr w:type="spellStart"/>
-      <w:r>
-        <w:t>Norns</w:t>
-      </w:r>
-      <w:proofErr w:type="spellEnd"/>
-      <w:r>
-        <w:t>" to help</w:t>
-      </w:r>
-      <w:r>
-        <w:t xml:space="preserve"> them learn and evolve. This </w:t>
-      </w:r>
-      <w:proofErr w:type="gramStart"/>
-      <w:r>
-        <w:t>has been noted</w:t>
-      </w:r>
-      <w:proofErr w:type="gramEnd"/>
-      <w:r>
-        <w:t xml:space="preserve"> as one of the most influential games</w:t>
+        <w:t xml:space="preserve">gives an idea of how they worked. The game is entirely built around the player </w:t>
+      </w:r>
+      <w:r>
+        <w:t>interacting with the "Norns" to help</w:t>
+      </w:r>
+      <w:r>
+        <w:t xml:space="preserve"> them learn and evolve. This has been noted as one of the most influential games</w:t>
       </w:r>
       <w:r>
         <w:t xml:space="preserve"> ever</w:t>
@@ -2669,15 +2317,7 @@
         <w:t xml:space="preserve"> </w:t>
       </w:r>
       <w:r>
-        <w:t>Below is the structure of the ANN that was inside each of the “</w:t>
-      </w:r>
-      <w:proofErr w:type="spellStart"/>
-      <w:r>
-        <w:t>Norns</w:t>
-      </w:r>
-      <w:proofErr w:type="spellEnd"/>
-      <w:r>
-        <w:t xml:space="preserve">’ heads”: </w:t>
+        <w:t xml:space="preserve">Below is the structure of the ANN that was inside each of the “Norns’ heads”: </w:t>
       </w:r>
     </w:p>
     <w:p>
@@ -2753,77 +2393,26 @@
           <w:i/>
           <w:color w:val="000000"/>
         </w:rPr>
-        <w:t xml:space="preserve">Figure 1. "Creatures brain layout" </w:t>
-      </w:r>
-      <w:proofErr w:type="gramStart"/>
-      <w:r>
+        <w:t>Figure 1. "Creatures brain layout" creatures 1996 paper</w:t>
+      </w:r>
+    </w:p>
+    <w:p>
+      <w:pPr>
+        <w:jc w:val="both"/>
         <w:rPr>
           <w:rFonts w:cs="Arial"/>
           <w:i/>
           <w:color w:val="000000"/>
         </w:rPr>
-        <w:t>creatures</w:t>
-      </w:r>
-      <w:proofErr w:type="gramEnd"/>
-      <w:r>
-        <w:rPr>
-          <w:rFonts w:cs="Arial"/>
-          <w:i/>
-          <w:color w:val="000000"/>
-        </w:rPr>
-        <w:t xml:space="preserve"> 1996 paper</w:t>
-      </w:r>
-    </w:p>
-    <w:p>
-      <w:pPr>
-        <w:jc w:val="both"/>
-        <w:rPr>
-          <w:rFonts w:cs="Arial"/>
-          <w:i/>
-          <w:color w:val="000000"/>
-        </w:rPr>
-      </w:pPr>
-      <w:r>
-        <w:t>The brain of the “</w:t>
-      </w:r>
-      <w:proofErr w:type="spellStart"/>
-      <w:r>
-        <w:t>Norns</w:t>
-      </w:r>
-      <w:proofErr w:type="spellEnd"/>
-      <w:r>
-        <w:t xml:space="preserve">” was nothing </w:t>
-      </w:r>
-      <w:r>
-        <w:t>really like a common</w:t>
-      </w:r>
-      <w:r>
-        <w:t xml:space="preserve"> ANN</w:t>
-      </w:r>
-      <w:r>
-        <w:t xml:space="preserve"> it was more like an attempt at recreating a brain</w:t>
+      </w:pPr>
+      <w:r>
+        <w:t>The brain of the “Norns” was nothing really like a common ANN it was more like an attempt at recreating a brain</w:t>
       </w:r>
       <w:r>
         <w:t>, using designated lobes to interact with certain stimuluses</w:t>
       </w:r>
       <w:r>
-        <w:t xml:space="preserve">. Although there are multiple types, nowadays when referring to ANNs it </w:t>
-      </w:r>
-      <w:proofErr w:type="gramStart"/>
-      <w:r>
-        <w:t>is commonly perceived</w:t>
-      </w:r>
-      <w:proofErr w:type="gramEnd"/>
-      <w:r>
-        <w:t xml:space="preserve"> as referring to Multi-Layer </w:t>
-      </w:r>
-      <w:proofErr w:type="spellStart"/>
-      <w:r>
-        <w:t>Perceptrons</w:t>
-      </w:r>
-      <w:proofErr w:type="spellEnd"/>
-      <w:r>
-        <w:t>.</w:t>
+        <w:t>. Although there are multiple types, nowadays when referring to ANNs it is commonly perceived as referring to Multi-Layer Perceptrons.</w:t>
       </w:r>
     </w:p>
     <w:p>
@@ -2863,24 +2452,14 @@
       <w:r>
         <w:t xml:space="preserve">The multi-layer perceptron (MLP) is one of the most </w:t>
       </w:r>
-      <w:proofErr w:type="gramStart"/>
       <w:r>
         <w:t>well-known</w:t>
       </w:r>
-      <w:proofErr w:type="gramEnd"/>
       <w:r>
         <w:t xml:space="preserve"> and used artificial neural networks. </w:t>
       </w:r>
       <w:r>
-        <w:t xml:space="preserve">It </w:t>
-      </w:r>
-      <w:proofErr w:type="gramStart"/>
-      <w:r>
-        <w:t>is classified</w:t>
-      </w:r>
-      <w:proofErr w:type="gramEnd"/>
-      <w:r>
-        <w:t xml:space="preserve"> as a “feed-forward” ANN that has the ability to map sets of input data to output data.</w:t>
+        <w:t>It is classified as a “feed-forward” ANN that has the ability to map sets of input data to output data.</w:t>
       </w:r>
       <w:r>
         <w:t xml:space="preserve"> Figure 2 shows an example of how an MLP network looks and gives an insight into the process of its workings:</w:t>
@@ -2950,29 +2529,14 @@
         <w:rPr>
           <w:i/>
         </w:rPr>
-        <w:t xml:space="preserve">Figure 2. An example of a Multi-Layer Perceptron Neural </w:t>
-      </w:r>
-      <w:proofErr w:type="gramStart"/>
-      <w:r>
-        <w:rPr>
+        <w:t>Figure 2. An example of a Multi-Layer Perceptron Neural Network</w:t>
+      </w:r>
+      <w:r>
+        <w:rPr>
+          <w:rFonts w:cs="Arial"/>
           <w:i/>
         </w:rPr>
-        <w:t>Network</w:t>
-      </w:r>
-      <w:r>
-        <w:rPr>
-          <w:rFonts w:cs="Arial"/>
-          <w:i/>
-        </w:rPr>
-        <w:t>(</w:t>
-      </w:r>
-      <w:proofErr w:type="gramEnd"/>
-      <w:r>
-        <w:rPr>
-          <w:rFonts w:cs="Arial"/>
-          <w:i/>
-        </w:rPr>
-        <w:t>Kawaguchi 2000)</w:t>
+        <w:t>(Kawaguchi 2000)</w:t>
       </w:r>
     </w:p>
     <w:p>
@@ -2980,15 +2544,7 @@
         <w:jc w:val="both"/>
       </w:pPr>
       <w:r>
-        <w:t xml:space="preserve">The general function of the network </w:t>
-      </w:r>
-      <w:proofErr w:type="gramStart"/>
-      <w:r>
-        <w:t>is best described</w:t>
-      </w:r>
-      <w:proofErr w:type="gramEnd"/>
-      <w:r>
-        <w:t xml:space="preserve"> as for each neuron in any layer other than the input layer; every output of the previous layer </w:t>
+        <w:t xml:space="preserve">The general function of the network is best described as for each neuron in any layer other than the input layer; every output of the previous layer </w:t>
       </w:r>
       <w:r>
         <w:lastRenderedPageBreak/>
@@ -3067,23 +2623,7 @@
           <w:rFonts w:cs="Arial"/>
           <w:i/>
         </w:rPr>
-        <w:t xml:space="preserve">Figure 3. Symbolic Illustration of Linear Threshold </w:t>
-      </w:r>
-      <w:proofErr w:type="gramStart"/>
-      <w:r>
-        <w:rPr>
-          <w:rFonts w:cs="Arial"/>
-          <w:i/>
-        </w:rPr>
-        <w:t>Gate(</w:t>
-      </w:r>
-      <w:proofErr w:type="gramEnd"/>
-      <w:r>
-        <w:rPr>
-          <w:rFonts w:cs="Arial"/>
-          <w:i/>
-        </w:rPr>
-        <w:t>Kawaguchi 2000)</w:t>
+        <w:t>Figure 3. Symbolic Illustration of Linear Threshold Gate(Kawaguchi 2000)</w:t>
       </w:r>
       <w:r>
         <w:t xml:space="preserve"> </w:t>
@@ -3113,15 +2653,7 @@
         <w:jc w:val="both"/>
       </w:pPr>
       <w:r>
-        <w:t xml:space="preserve">Many activation functions </w:t>
-      </w:r>
-      <w:proofErr w:type="gramStart"/>
-      <w:r>
-        <w:t>can be used</w:t>
-      </w:r>
-      <w:proofErr w:type="gramEnd"/>
-      <w:r>
-        <w:t xml:space="preserve"> in an MLP network. They range</w:t>
+        <w:t>Many activation functions can be used in an MLP network. They range</w:t>
       </w:r>
       <w:r>
         <w:t xml:space="preserve"> from fairly simple ones such as </w:t>
@@ -3258,11 +2790,7 @@
     </w:p>
     <w:p>
       <w:r>
-        <w:t xml:space="preserve">This allows for the neuron to fire </w:t>
-      </w:r>
-      <w:proofErr w:type="gramStart"/>
-      <w:r>
-        <w:t xml:space="preserve">at any time but with varying values rather than just a </w:t>
+        <w:t xml:space="preserve">This allows for the neuron to fire at any time but with varying values rather than just a </w:t>
       </w:r>
       <w:r>
         <w:t>one</w:t>
@@ -3273,7 +2801,6 @@
       <w:r>
         <w:t>zero</w:t>
       </w:r>
-      <w:proofErr w:type="gramEnd"/>
       <w:r>
         <w:t>.</w:t>
       </w:r>
@@ -3327,63 +2854,7 @@
         <w:rPr>
           <w:rFonts w:cs="Arial"/>
         </w:rPr>
-        <w:t xml:space="preserve">In the paper "Spiking Neural Network vs multi-layer perceptron: who is the winner in the racing car computer game" the authors </w:t>
-      </w:r>
-      <w:proofErr w:type="spellStart"/>
-      <w:r>
-        <w:rPr>
-          <w:rFonts w:cs="Arial"/>
-        </w:rPr>
-        <w:t>Urszulla</w:t>
-      </w:r>
-      <w:proofErr w:type="spellEnd"/>
-      <w:r>
-        <w:rPr>
-          <w:rFonts w:cs="Arial"/>
-        </w:rPr>
-        <w:t xml:space="preserve"> </w:t>
-      </w:r>
-      <w:proofErr w:type="spellStart"/>
-      <w:r>
-        <w:rPr>
-          <w:rFonts w:cs="Arial"/>
-        </w:rPr>
-        <w:t>Markowska-Kaczmar</w:t>
-      </w:r>
-      <w:proofErr w:type="spellEnd"/>
-      <w:r>
-        <w:rPr>
-          <w:rFonts w:cs="Arial"/>
-        </w:rPr>
-        <w:t xml:space="preserve"> and Mateusz </w:t>
-      </w:r>
-      <w:proofErr w:type="spellStart"/>
-      <w:r>
-        <w:rPr>
-          <w:rFonts w:cs="Arial"/>
-        </w:rPr>
-        <w:t>Koldowski</w:t>
-      </w:r>
-      <w:proofErr w:type="spellEnd"/>
-      <w:r>
-        <w:rPr>
-          <w:rFonts w:cs="Arial"/>
-        </w:rPr>
-        <w:t xml:space="preserve"> created a top down racing game in which the competing networks would race against one another to aim for the best time around the track. Both of the networks </w:t>
-      </w:r>
-      <w:proofErr w:type="gramStart"/>
-      <w:r>
-        <w:rPr>
-          <w:rFonts w:cs="Arial"/>
-        </w:rPr>
-        <w:t>are trained via genetic algorithms and given points based on their performance for further evolutions</w:t>
-      </w:r>
-      <w:proofErr w:type="gramEnd"/>
-      <w:r>
-        <w:rPr>
-          <w:rFonts w:cs="Arial"/>
-        </w:rPr>
-        <w:t xml:space="preserve">. </w:t>
+        <w:t xml:space="preserve">In the paper "Spiking Neural Network vs multi-layer perceptron: who is the winner in the racing car computer game" the authors Urszulla Markowska-Kaczmar and Mateusz Koldowski created a top down racing game in which the competing networks would race against one another to aim for the best time around the track. Both of the networks are trained via genetic algorithms and given points based on their performance for further evolutions. </w:t>
       </w:r>
     </w:p>
     <w:p>
@@ -3397,42 +2868,7 @@
         <w:rPr>
           <w:rFonts w:cs="Arial"/>
         </w:rPr>
-        <w:t>Spiking Neural Networks are the third generation of neural network (</w:t>
-      </w:r>
-      <w:proofErr w:type="spellStart"/>
-      <w:r>
-        <w:rPr>
-          <w:rFonts w:cs="Arial"/>
-        </w:rPr>
-        <w:t>Markowska-Kaczmar</w:t>
-      </w:r>
-      <w:proofErr w:type="spellEnd"/>
-      <w:r>
-        <w:rPr>
-          <w:rFonts w:cs="Arial"/>
-        </w:rPr>
-        <w:t xml:space="preserve"> and </w:t>
-      </w:r>
-      <w:proofErr w:type="spellStart"/>
-      <w:r>
-        <w:rPr>
-          <w:rFonts w:cs="Arial"/>
-        </w:rPr>
-        <w:t>Koldowski</w:t>
-      </w:r>
-      <w:proofErr w:type="spellEnd"/>
-      <w:r>
-        <w:rPr>
-          <w:rFonts w:cs="Arial"/>
-        </w:rPr>
-        <w:t xml:space="preserve"> 2015). They </w:t>
-      </w:r>
-      <w:proofErr w:type="gramStart"/>
-      <w:r>
-        <w:rPr>
-          <w:rFonts w:cs="Arial"/>
-        </w:rPr>
-        <w:t xml:space="preserve">are </w:t>
+        <w:t xml:space="preserve">Spiking Neural Networks are the third generation of neural network (Markowska-Kaczmar and Koldowski 2015). They are </w:t>
       </w:r>
       <w:r>
         <w:rPr>
@@ -3440,67 +2876,24 @@
         </w:rPr>
         <w:t>modelled</w:t>
       </w:r>
-      <w:proofErr w:type="gramEnd"/>
-      <w:r>
-        <w:rPr>
-          <w:rFonts w:cs="Arial"/>
-        </w:rPr>
-        <w:t xml:space="preserve"> to most accurately represent a brain. Each neuron in a Spiking Neural network </w:t>
-      </w:r>
-      <w:proofErr w:type="gramStart"/>
-      <w:r>
-        <w:rPr>
-          <w:rFonts w:cs="Arial"/>
-        </w:rPr>
-        <w:t xml:space="preserve">is </w:t>
+      <w:r>
+        <w:rPr>
+          <w:rFonts w:cs="Arial"/>
+        </w:rPr>
+        <w:t xml:space="preserve"> to most accurately represent a brain. Each neuron in a Spiking Neural network is </w:t>
       </w:r>
       <w:r>
         <w:rPr>
           <w:rFonts w:cs="Arial"/>
         </w:rPr>
         <w:lastRenderedPageBreak/>
-        <w:t>given</w:t>
-      </w:r>
-      <w:proofErr w:type="gramEnd"/>
-      <w:r>
-        <w:rPr>
-          <w:rFonts w:cs="Arial"/>
-        </w:rPr>
-        <w:t xml:space="preserve"> an activation voltage and the current voltage that the neuron has will be calculated by the input of the network. Once the activation voltage </w:t>
-      </w:r>
-      <w:proofErr w:type="gramStart"/>
-      <w:r>
-        <w:rPr>
-          <w:rFonts w:cs="Arial"/>
-        </w:rPr>
-        <w:t>has been reached</w:t>
-      </w:r>
-      <w:proofErr w:type="gramEnd"/>
-      <w:r>
-        <w:rPr>
-          <w:rFonts w:cs="Arial"/>
-        </w:rPr>
-        <w:t>, a pulse will fire and the neuron will revert to the resting voltage. This means that the input of the network will not affect the size and shape of the "pulse" from the neuron; instead, it will determine when it fires. They are regarded as a "computationally powerful and biologically more plausible model of distributed computation"(</w:t>
+        <w:t>given an activation voltage and the current voltage that the neuron has will be calculated by the input of the network. Once the activation voltage has been reached, a pulse will fire and the neuron will revert to the resting voltage. This means that the input of the network will not affect the size and shape of the "pulse" from the neuron; instead, it will determine when it fires. They are regarded as a "computationally powerful and biologically more plausible model of distributed computation"(</w:t>
       </w:r>
       <w:r>
         <w:rPr>
           <w:rFonts w:eastAsia="Calibri" w:cs="Arial"/>
         </w:rPr>
-        <w:t xml:space="preserve">Yee and </w:t>
-      </w:r>
-      <w:proofErr w:type="spellStart"/>
-      <w:r>
-        <w:rPr>
-          <w:rFonts w:eastAsia="Calibri" w:cs="Arial"/>
-        </w:rPr>
-        <w:t>Teo</w:t>
-      </w:r>
-      <w:proofErr w:type="spellEnd"/>
-      <w:r>
-        <w:rPr>
-          <w:rFonts w:eastAsia="Calibri" w:cs="Arial"/>
-        </w:rPr>
-        <w:t xml:space="preserve"> 2011</w:t>
+        <w:t>Yee and Teo 2011</w:t>
       </w:r>
       <w:r>
         <w:rPr>
@@ -3534,21 +2927,7 @@
         <w:rPr>
           <w:rFonts w:cs="Arial"/>
         </w:rPr>
-        <w:t xml:space="preserve">** </w:t>
-      </w:r>
-      <w:proofErr w:type="gramStart"/>
-      <w:r>
-        <w:rPr>
-          <w:rFonts w:cs="Arial"/>
-        </w:rPr>
-        <w:t>methodology</w:t>
-      </w:r>
-      <w:proofErr w:type="gramEnd"/>
-      <w:r>
-        <w:rPr>
-          <w:rFonts w:cs="Arial"/>
-        </w:rPr>
-        <w:t xml:space="preserve"> move below **</w:t>
+        <w:t>** methodology move below **</w:t>
       </w:r>
     </w:p>
     <w:p>
@@ -3562,61 +2941,19 @@
         <w:rPr>
           <w:rFonts w:cs="Arial"/>
         </w:rPr>
-        <w:t xml:space="preserve">In this </w:t>
-      </w:r>
-      <w:proofErr w:type="gramStart"/>
-      <w:r>
-        <w:rPr>
-          <w:rFonts w:cs="Arial"/>
-        </w:rPr>
-        <w:t>project</w:t>
-      </w:r>
-      <w:proofErr w:type="gramEnd"/>
-      <w:r>
-        <w:rPr>
-          <w:rFonts w:cs="Arial"/>
-        </w:rPr>
-        <w:t xml:space="preserve"> the car will also use sensors to find its position, however it will be searching for waypoints that will be placed on the track. </w:t>
-      </w:r>
-      <w:r>
-        <w:rPr>
-          <w:rFonts w:cs="Arial"/>
-        </w:rPr>
-        <w:t xml:space="preserve">The reason for this change is that when given a training line, it is far easier for the ANN to know where it needs to be, as the adjustments for driving are constant. With </w:t>
-      </w:r>
-      <w:proofErr w:type="gramStart"/>
-      <w:r>
-        <w:rPr>
-          <w:rFonts w:cs="Arial"/>
-        </w:rPr>
-        <w:t>waypoints</w:t>
-      </w:r>
-      <w:proofErr w:type="gramEnd"/>
-      <w:r>
-        <w:rPr>
-          <w:rFonts w:cs="Arial"/>
-        </w:rPr>
-        <w:t xml:space="preserve"> the ANN must try to line up with the perpendicular position before it reaches it thus taking better training to do so. </w:t>
-      </w:r>
-      <w:r>
-        <w:rPr>
-          <w:rFonts w:cs="Arial"/>
-        </w:rPr>
-        <w:t xml:space="preserve">A similar evaluation technique </w:t>
-      </w:r>
-      <w:proofErr w:type="gramStart"/>
-      <w:r>
-        <w:rPr>
-          <w:rFonts w:cs="Arial"/>
-        </w:rPr>
-        <w:t>will also be used</w:t>
-      </w:r>
-      <w:proofErr w:type="gramEnd"/>
-      <w:r>
-        <w:rPr>
-          <w:rFonts w:cs="Arial"/>
-        </w:rPr>
-        <w:t xml:space="preserve"> in this project; as the time it takes for the car to get around the track is the best measure of the performance of the training methods in a racing game scenario.</w:t>
+        <w:t xml:space="preserve">In this project the car will also use sensors to find its position, however it will be searching for waypoints that will be placed on the track. </w:t>
+      </w:r>
+      <w:r>
+        <w:rPr>
+          <w:rFonts w:cs="Arial"/>
+        </w:rPr>
+        <w:t xml:space="preserve">The reason for this change is that when given a training line, it is far easier for the ANN to know where it needs to be, as the adjustments for driving are constant. With waypoints the ANN must try to line up with the perpendicular position before it reaches it thus taking better training to do so. </w:t>
+      </w:r>
+      <w:r>
+        <w:rPr>
+          <w:rFonts w:cs="Arial"/>
+        </w:rPr>
+        <w:t>A similar evaluation technique will also be used in this project; as the time it takes for the car to get around the track is the best measure of the performance of the training methods in a racing game scenario.</w:t>
       </w:r>
     </w:p>
     <w:p>
@@ -3711,21 +3048,7 @@
         <w:rPr>
           <w:rFonts w:cs="Arial"/>
         </w:rPr>
-        <w:t xml:space="preserve"> games that </w:t>
-      </w:r>
-      <w:proofErr w:type="gramStart"/>
-      <w:r>
-        <w:rPr>
-          <w:rFonts w:cs="Arial"/>
-        </w:rPr>
-        <w:t>has been documented</w:t>
-      </w:r>
-      <w:proofErr w:type="gramEnd"/>
-      <w:r>
-        <w:rPr>
-          <w:rFonts w:cs="Arial"/>
-        </w:rPr>
-        <w:t xml:space="preserve"> to use an Artificial Neural Network </w:t>
+        <w:t xml:space="preserve"> games that has been documented to use an Artificial Neural Network </w:t>
       </w:r>
       <w:r>
         <w:rPr>
@@ -3749,48 +3072,13 @@
         <w:rPr>
           <w:rFonts w:cs="Arial"/>
         </w:rPr>
-        <w:t xml:space="preserve">, Jeff </w:t>
-      </w:r>
-      <w:proofErr w:type="spellStart"/>
-      <w:r>
-        <w:rPr>
-          <w:rFonts w:cs="Arial"/>
-        </w:rPr>
-        <w:t>Hannan</w:t>
-      </w:r>
-      <w:proofErr w:type="spellEnd"/>
-      <w:r>
-        <w:rPr>
-          <w:rFonts w:cs="Arial"/>
-        </w:rPr>
-        <w:t xml:space="preserve">, evaluated </w:t>
-      </w:r>
-      <w:proofErr w:type="gramStart"/>
-      <w:r>
-        <w:rPr>
-          <w:rFonts w:cs="Arial"/>
-        </w:rPr>
-        <w:t>his work a</w:t>
-      </w:r>
-      <w:r>
-        <w:rPr>
-          <w:rFonts w:cs="Arial"/>
-        </w:rPr>
-        <w:t>nd how the process worked</w:t>
-      </w:r>
-      <w:proofErr w:type="gramEnd"/>
-      <w:r>
-        <w:rPr>
-          <w:rFonts w:cs="Arial"/>
-        </w:rPr>
-        <w:t xml:space="preserve">. </w:t>
-      </w:r>
-      <w:proofErr w:type="gramStart"/>
-      <w:r>
-        <w:rPr>
-          <w:rFonts w:cs="Arial"/>
-        </w:rPr>
-        <w:t>The n</w:t>
+        <w:t>, Jeff Hannan, evaluated his work a</w:t>
+      </w:r>
+      <w:r>
+        <w:rPr>
+          <w:rFonts w:cs="Arial"/>
+        </w:rPr>
+        <w:t>nd how the process worked. The n</w:t>
       </w:r>
       <w:r>
         <w:rPr>
@@ -3811,26 +3099,35 @@
         </w:rPr>
         <w:t>”</w:t>
       </w:r>
-      <w:proofErr w:type="gramEnd"/>
-      <w:r>
-        <w:rPr>
-          <w:rFonts w:cs="Arial"/>
-        </w:rPr>
-        <w:t xml:space="preserve"> The training method that </w:t>
-      </w:r>
-      <w:proofErr w:type="gramStart"/>
-      <w:r>
-        <w:rPr>
-          <w:rFonts w:cs="Arial"/>
-        </w:rPr>
-        <w:t>was implemented</w:t>
-      </w:r>
-      <w:proofErr w:type="gramEnd"/>
-      <w:r>
-        <w:rPr>
-          <w:rFonts w:cs="Arial"/>
-        </w:rPr>
-        <w:t xml:space="preserve"> in this neural network was resilient back propagation (RPROP).</w:t>
+      <w:r>
+        <w:rPr>
+          <w:rFonts w:cs="Arial"/>
+        </w:rPr>
+        <w:t xml:space="preserve"> This shows that another, more simple AI technique could have been implemented in its place. It was also noted that in this interview Hannan had to constantly fiddle with the number of neurons and structure of the network to get it to train properly, this would suggest that he was forced not to use EBP as it takes so long to train.</w:t>
+      </w:r>
+      <w:r>
+        <w:rPr>
+          <w:rFonts w:cs="Arial"/>
+        </w:rPr>
+        <w:t xml:space="preserve"> The training method that was implemented in this neural network was resilient bac</w:t>
+      </w:r>
+      <w:r>
+        <w:rPr>
+          <w:rFonts w:cs="Arial"/>
+        </w:rPr>
+        <w:t>k propagation (RPROP), as it has been proven to be faster than the classic EBP training technique</w:t>
+      </w:r>
+      <w:r>
+        <w:rPr>
+          <w:rFonts w:cs="Arial"/>
+        </w:rPr>
+        <w:t xml:space="preserve"> </w:t>
+      </w:r>
+      <w:r>
+        <w:rPr>
+          <w:rFonts w:cs="Arial"/>
+        </w:rPr>
+        <w:t>(Champandard 2004).</w:t>
       </w:r>
     </w:p>
     <w:p>
@@ -3844,35 +3141,7 @@
         <w:rPr>
           <w:rFonts w:cs="Arial"/>
         </w:rPr>
-        <w:t xml:space="preserve">This project </w:t>
-      </w:r>
-      <w:proofErr w:type="gramStart"/>
-      <w:r>
-        <w:rPr>
-          <w:rFonts w:cs="Arial"/>
-        </w:rPr>
-        <w:t>could be compared</w:t>
-      </w:r>
-      <w:proofErr w:type="gramEnd"/>
-      <w:r>
-        <w:rPr>
-          <w:rFonts w:cs="Arial"/>
-        </w:rPr>
-        <w:t xml:space="preserve"> to </w:t>
-      </w:r>
-      <w:proofErr w:type="spellStart"/>
-      <w:r>
-        <w:rPr>
-          <w:rFonts w:cs="Arial"/>
-        </w:rPr>
-        <w:t>Hannan’s</w:t>
-      </w:r>
-      <w:proofErr w:type="spellEnd"/>
-      <w:r>
-        <w:rPr>
-          <w:rFonts w:cs="Arial"/>
-        </w:rPr>
-        <w:t xml:space="preserve"> work and is somewhat a spiritual continuation on the AI that was implemented. For example, the output of the neural network in this project will be flags for the buttons on the "controller" and the neural network will be a multi-layer perceptron network. </w:t>
+        <w:t>** expand on this area a bit**</w:t>
       </w:r>
     </w:p>
     <w:p>
@@ -3882,12 +3151,6 @@
           <w:rFonts w:cs="Arial"/>
         </w:rPr>
       </w:pPr>
-      <w:r>
-        <w:rPr>
-          <w:rFonts w:cs="Arial"/>
-        </w:rPr>
-        <w:t>** expand on this area a bit**</w:t>
-      </w:r>
     </w:p>
     <w:p>
       <w:pPr>
@@ -3896,6 +3159,12 @@
           <w:rFonts w:cs="Arial"/>
         </w:rPr>
       </w:pPr>
+      <w:r>
+        <w:rPr>
+          <w:rFonts w:cs="Arial"/>
+        </w:rPr>
+        <w:t>** again move to methodology somehow **</w:t>
+      </w:r>
     </w:p>
     <w:p>
       <w:pPr>
@@ -3908,21 +3177,7 @@
         <w:rPr>
           <w:rFonts w:cs="Arial"/>
         </w:rPr>
-        <w:t xml:space="preserve">** </w:t>
-      </w:r>
-      <w:proofErr w:type="gramStart"/>
-      <w:r>
-        <w:rPr>
-          <w:rFonts w:cs="Arial"/>
-        </w:rPr>
-        <w:t>again</w:t>
-      </w:r>
-      <w:proofErr w:type="gramEnd"/>
-      <w:r>
-        <w:rPr>
-          <w:rFonts w:cs="Arial"/>
-        </w:rPr>
-        <w:t xml:space="preserve"> move to methodology somehow **</w:t>
+        <w:t xml:space="preserve">This project could be compared to Hannan’s work and is somewhat a spiritual continuation on the AI that was implemented. For example, the output of the neural network in this project will be flags for the buttons on the "controller" and the neural network will be a multi-layer perceptron network. </w:t>
       </w:r>
     </w:p>
     <w:p>
@@ -3948,21 +3203,7 @@
         <w:rPr>
           <w:rFonts w:cs="Arial"/>
         </w:rPr>
-        <w:t xml:space="preserve">, and although resilient propagation </w:t>
-      </w:r>
-      <w:proofErr w:type="gramStart"/>
-      <w:r>
-        <w:rPr>
-          <w:rFonts w:cs="Arial"/>
-        </w:rPr>
-        <w:t>will be implemented</w:t>
-      </w:r>
-      <w:proofErr w:type="gramEnd"/>
-      <w:r>
-        <w:rPr>
-          <w:rFonts w:cs="Arial"/>
-        </w:rPr>
-        <w:t>, the RMGS training method (which will be discussed in the next section) will be the focus of this project.</w:t>
+        <w:t>, and although resilient propagation will be implemented, the RMGS training method (which will be discussed in the next section) will be the focus of this project.</w:t>
       </w:r>
     </w:p>
     <w:p>
@@ -4046,21 +3287,14 @@
         <w:rPr>
           <w:rFonts w:cs="Arial"/>
         </w:rPr>
-        <w:t xml:space="preserve">The basics of the technique were first proposed in 1960 by Henry J. Kelley in terms of control theory, however it has been noted that “it’s importance was not fully appreciated until a famous 1986 paper by David </w:t>
-      </w:r>
-      <w:proofErr w:type="spellStart"/>
-      <w:r>
-        <w:rPr>
-          <w:rFonts w:cs="Arial"/>
-        </w:rPr>
-        <w:t>Rumelhart</w:t>
-      </w:r>
-      <w:proofErr w:type="spellEnd"/>
-      <w:r>
-        <w:rPr>
-          <w:rFonts w:cs="Arial"/>
-        </w:rPr>
-        <w:t xml:space="preserve">, Geoffrey Hinton and Ronald Williams” (Nielsen 2017 </w:t>
+        <w:t xml:space="preserve">The basics of the technique were first proposed in 1960 by Henry J. Kelley in terms of control theory, </w:t>
+      </w:r>
+      <w:r>
+        <w:rPr>
+          <w:rFonts w:cs="Arial"/>
+        </w:rPr>
+        <w:lastRenderedPageBreak/>
+        <w:t xml:space="preserve">however it has been noted that “it’s importance was not fully appreciated until a famous 1986 paper by David Rumelhart, Geoffrey Hinton and Ronald Williams” (Nielsen 2017 </w:t>
       </w:r>
       <w:hyperlink r:id="rId15" w:history="1">
         <w:r>
@@ -4081,28 +3315,7 @@
         <w:rPr>
           <w:rFonts w:cs="Arial"/>
         </w:rPr>
-        <w:t xml:space="preserve">Firstly, each of the weights in the MLP network are set to small random values. Then the first values of training data </w:t>
-      </w:r>
-      <w:proofErr w:type="gramStart"/>
-      <w:r>
-        <w:rPr>
-          <w:rFonts w:cs="Arial"/>
-        </w:rPr>
-        <w:t>are passed</w:t>
-      </w:r>
-      <w:proofErr w:type="gramEnd"/>
-      <w:r>
-        <w:rPr>
-          <w:rFonts w:cs="Arial"/>
-        </w:rPr>
-        <w:t xml:space="preserve"> through the MLP network to give </w:t>
-      </w:r>
-      <w:r>
-        <w:rPr>
-          <w:rFonts w:cs="Arial"/>
-        </w:rPr>
-        <w:lastRenderedPageBreak/>
-        <w:t xml:space="preserve">an output. </w:t>
+        <w:t xml:space="preserve">Firstly, each of the weights in the MLP network are set to small random values. Then the first values of training data are passed through the MLP network to give an output. </w:t>
       </w:r>
       <w:r>
         <w:rPr>
@@ -4246,14 +3459,7 @@
         <w:rPr>
           <w:rFonts w:cs="Arial"/>
         </w:rPr>
-        <w:t xml:space="preserve">he error </w:t>
-      </w:r>
-      <w:proofErr w:type="gramStart"/>
-      <w:r>
-        <w:rPr>
-          <w:rFonts w:cs="Arial"/>
-        </w:rPr>
-        <w:t>is</w:t>
+        <w:t>he error is</w:t>
       </w:r>
       <w:r>
         <w:rPr>
@@ -4271,27 +3477,49 @@
         <w:rPr>
           <w:rFonts w:cs="Arial"/>
         </w:rPr>
-        <w:t>used</w:t>
-      </w:r>
-      <w:proofErr w:type="gramEnd"/>
-      <w:r>
-        <w:rPr>
-          <w:rFonts w:cs="Arial"/>
-        </w:rPr>
-        <w:t xml:space="preserve"> to adjust the weight</w:t>
-      </w:r>
-      <w:r>
-        <w:rPr>
-          <w:rFonts w:cs="Arial"/>
-        </w:rPr>
-        <w:t xml:space="preserve">s of the output layer's neurons. This process </w:t>
-      </w:r>
-      <w:proofErr w:type="gramStart"/>
-      <w:r>
-        <w:rPr>
-          <w:rFonts w:cs="Arial"/>
-        </w:rPr>
-        <w:t>is</w:t>
+        <w:t>used to adjust the weight</w:t>
+      </w:r>
+      <w:r>
+        <w:rPr>
+          <w:rFonts w:cs="Arial"/>
+        </w:rPr>
+        <w:t>s of the output layer's neurons. This process is</w:t>
+      </w:r>
+      <w:r>
+        <w:rPr>
+          <w:rFonts w:cs="Arial"/>
+        </w:rPr>
+        <w:t xml:space="preserve"> repeated for</w:t>
+      </w:r>
+      <w:r>
+        <w:rPr>
+          <w:rFonts w:cs="Arial"/>
+        </w:rPr>
+        <w:t xml:space="preserve"> all of</w:t>
+      </w:r>
+      <w:r>
+        <w:rPr>
+          <w:rFonts w:cs="Arial"/>
+        </w:rPr>
+        <w:t xml:space="preserve"> the hidden layers</w:t>
+      </w:r>
+      <w:r>
+        <w:rPr>
+          <w:rFonts w:cs="Arial"/>
+        </w:rPr>
+        <w:t>,</w:t>
+      </w:r>
+      <w:r>
+        <w:rPr>
+          <w:rFonts w:cs="Arial"/>
+        </w:rPr>
+        <w:t xml:space="preserve"> working backwards from the output layer until the entire network has been cor</w:t>
+      </w:r>
+      <w:r>
+        <w:rPr>
+          <w:rFonts w:cs="Arial"/>
+        </w:rPr>
+        <w:t xml:space="preserve">rected. This entire process is </w:t>
       </w:r>
       <w:r>
         <w:rPr>
@@ -4299,57 +3527,6 @@
         </w:rPr>
         <w:t xml:space="preserve"> repeated</w:t>
       </w:r>
-      <w:proofErr w:type="gramEnd"/>
-      <w:r>
-        <w:rPr>
-          <w:rFonts w:cs="Arial"/>
-        </w:rPr>
-        <w:t xml:space="preserve"> for</w:t>
-      </w:r>
-      <w:r>
-        <w:rPr>
-          <w:rFonts w:cs="Arial"/>
-        </w:rPr>
-        <w:t xml:space="preserve"> all of</w:t>
-      </w:r>
-      <w:r>
-        <w:rPr>
-          <w:rFonts w:cs="Arial"/>
-        </w:rPr>
-        <w:t xml:space="preserve"> the hidden layers</w:t>
-      </w:r>
-      <w:r>
-        <w:rPr>
-          <w:rFonts w:cs="Arial"/>
-        </w:rPr>
-        <w:t>,</w:t>
-      </w:r>
-      <w:r>
-        <w:rPr>
-          <w:rFonts w:cs="Arial"/>
-        </w:rPr>
-        <w:t xml:space="preserve"> working backwards from the output layer until the entire network has been cor</w:t>
-      </w:r>
-      <w:r>
-        <w:rPr>
-          <w:rFonts w:cs="Arial"/>
-        </w:rPr>
-        <w:t xml:space="preserve">rected. This entire process </w:t>
-      </w:r>
-      <w:proofErr w:type="gramStart"/>
-      <w:r>
-        <w:rPr>
-          <w:rFonts w:cs="Arial"/>
-        </w:rPr>
-        <w:t xml:space="preserve">is </w:t>
-      </w:r>
-      <w:r>
-        <w:rPr>
-          <w:rFonts w:cs="Arial"/>
-        </w:rPr>
-        <w:t xml:space="preserve"> repeated</w:t>
-      </w:r>
-      <w:proofErr w:type="gramEnd"/>
       <w:r>
         <w:rPr>
           <w:rFonts w:cs="Arial"/>
@@ -4360,21 +3537,7 @@
         <w:rPr>
           <w:rFonts w:cs="Arial"/>
         </w:rPr>
-        <w:t xml:space="preserve"> multiple times until the calculated error reaches a minimum. (Bourg and </w:t>
-      </w:r>
-      <w:proofErr w:type="spellStart"/>
-      <w:r>
-        <w:rPr>
-          <w:rFonts w:cs="Arial"/>
-        </w:rPr>
-        <w:t>Seemann</w:t>
-      </w:r>
-      <w:proofErr w:type="spellEnd"/>
-      <w:r>
-        <w:rPr>
-          <w:rFonts w:cs="Arial"/>
-        </w:rPr>
-        <w:t xml:space="preserve"> 2004)</w:t>
+        <w:t xml:space="preserve"> multiple times until the calculated error reaches a minimum. (Bourg and Seemann 2004)</w:t>
       </w:r>
       <w:r>
         <w:rPr>
@@ -4433,21 +3596,7 @@
         <w:rPr>
           <w:rFonts w:cs="Arial"/>
         </w:rPr>
-        <w:t xml:space="preserve">First proposed by Mark </w:t>
-      </w:r>
-      <w:proofErr w:type="spellStart"/>
-      <w:r>
-        <w:rPr>
-          <w:rFonts w:cs="Arial"/>
-        </w:rPr>
-        <w:t>Reidmiller</w:t>
-      </w:r>
-      <w:proofErr w:type="spellEnd"/>
-      <w:r>
-        <w:rPr>
-          <w:rFonts w:cs="Arial"/>
-        </w:rPr>
-        <w:t xml:space="preserve"> and Heinrich Braun in 1993 Resilient Propagation</w:t>
+        <w:t>First proposed by Mark Reidmiller and Heinrich Braun in 1993 Resilient Propagation</w:t>
       </w:r>
       <w:r>
         <w:rPr>
@@ -4459,21 +3608,7 @@
         <w:rPr>
           <w:rFonts w:cs="Arial"/>
         </w:rPr>
-        <w:t>(RPROP) aimed “To overcome the inherent disadvantages of pure gradient- descent” (</w:t>
-      </w:r>
-      <w:proofErr w:type="spellStart"/>
-      <w:r>
-        <w:rPr>
-          <w:rFonts w:cs="Arial"/>
-        </w:rPr>
-        <w:t>Reidmiller</w:t>
-      </w:r>
-      <w:proofErr w:type="spellEnd"/>
-      <w:r>
-        <w:rPr>
-          <w:rFonts w:cs="Arial"/>
-        </w:rPr>
-        <w:t xml:space="preserve"> Braun 1993</w:t>
+        <w:t>(RPROP) aimed “To overcome the inherent disadvantages of pure gradient- descent” (Reidmiller Braun 1993</w:t>
       </w:r>
       <w:r>
         <w:rPr>
@@ -4502,47 +3637,11 @@
         </w:rPr>
         <w:t xml:space="preserve">). </w:t>
       </w:r>
-      <w:proofErr w:type="spellStart"/>
-      <w:r>
-        <w:rPr>
-          <w:rFonts w:cs="Arial"/>
-        </w:rPr>
-        <w:t>Reidmiller</w:t>
-      </w:r>
-      <w:proofErr w:type="spellEnd"/>
-      <w:r>
-        <w:rPr>
-          <w:rFonts w:cs="Arial"/>
-        </w:rPr>
-        <w:t xml:space="preserve"> and Braun found that their training method </w:t>
-      </w:r>
-      <w:proofErr w:type="spellStart"/>
-      <w:r>
-        <w:rPr>
-          <w:rFonts w:cs="Arial"/>
-        </w:rPr>
-        <w:t>out performed</w:t>
-      </w:r>
-      <w:proofErr w:type="spellEnd"/>
-      <w:r>
-        <w:rPr>
-          <w:rFonts w:cs="Arial"/>
-        </w:rPr>
-        <w:t xml:space="preserve"> the classic EBP with ease and other training techniques such as “Quick Propagation” and “</w:t>
-      </w:r>
-      <w:proofErr w:type="spellStart"/>
-      <w:r>
-        <w:rPr>
-          <w:rFonts w:cs="Arial"/>
-        </w:rPr>
-        <w:t>SuperSAB</w:t>
-      </w:r>
-      <w:proofErr w:type="spellEnd"/>
-      <w:r>
-        <w:rPr>
-          <w:rFonts w:cs="Arial"/>
-        </w:rPr>
-        <w:t xml:space="preserve">”.  </w:t>
+      <w:r>
+        <w:rPr>
+          <w:rFonts w:cs="Arial"/>
+        </w:rPr>
+        <w:t xml:space="preserve">Reidmiller and Braun found that their training method out performed the classic EBP with ease and other training techniques such as “Quick Propagation” and “SuperSAB”.  </w:t>
       </w:r>
       <w:r>
         <w:rPr>
@@ -4554,21 +3653,7 @@
         <w:rPr>
           <w:rFonts w:cs="Arial"/>
         </w:rPr>
-        <w:t xml:space="preserve"> works somewhat similarly to Error Back Propagation in the sense that all the weights </w:t>
-      </w:r>
-      <w:proofErr w:type="gramStart"/>
-      <w:r>
-        <w:rPr>
-          <w:rFonts w:cs="Arial"/>
-        </w:rPr>
-        <w:t>are updated</w:t>
-      </w:r>
-      <w:proofErr w:type="gramEnd"/>
-      <w:r>
-        <w:rPr>
-          <w:rFonts w:cs="Arial"/>
-        </w:rPr>
-        <w:t xml:space="preserve"> depending on a calculated error. However, </w:t>
+        <w:t xml:space="preserve"> works somewhat similarly to Error Back Propagation in the sense that all the weights are updated depending on a calculated error. However, </w:t>
       </w:r>
       <w:r>
         <w:rPr>
@@ -4580,27 +3665,13 @@
         <w:rPr>
           <w:rFonts w:cs="Arial"/>
         </w:rPr>
-        <w:t xml:space="preserve"> does not update the weights until all of the training data has been </w:t>
-      </w:r>
-      <w:proofErr w:type="gramStart"/>
-      <w:r>
-        <w:rPr>
-          <w:rFonts w:cs="Arial"/>
-        </w:rPr>
-        <w:t>seen</w:t>
-      </w:r>
-      <w:r>
-        <w:rPr>
-          <w:rFonts w:cs="Arial"/>
-        </w:rPr>
-        <w:t>,</w:t>
-      </w:r>
-      <w:proofErr w:type="gramEnd"/>
-      <w:r>
-        <w:rPr>
-          <w:rFonts w:cs="Arial"/>
-        </w:rPr>
-        <w:t xml:space="preserve"> therefore it is known as a “batch algorithm”</w:t>
+        <w:t xml:space="preserve"> does not update the weights until all of the training data has been seen</w:t>
+      </w:r>
+      <w:r>
+        <w:rPr>
+          <w:rFonts w:cs="Arial"/>
+        </w:rPr>
+        <w:t>, therefore it is known as a “batch algorithm”</w:t>
       </w:r>
       <w:r>
         <w:rPr>
@@ -4612,21 +3683,19 @@
         <w:rPr>
           <w:rFonts w:cs="Arial"/>
         </w:rPr>
-        <w:t xml:space="preserve">As the weights </w:t>
-      </w:r>
-      <w:proofErr w:type="gramStart"/>
-      <w:r>
-        <w:rPr>
-          <w:rFonts w:cs="Arial"/>
-        </w:rPr>
-        <w:t>are not updated</w:t>
-      </w:r>
-      <w:proofErr w:type="gramEnd"/>
-      <w:r>
-        <w:rPr>
-          <w:rFonts w:cs="Arial"/>
-        </w:rPr>
-        <w:t xml:space="preserve"> after piece of training data a</w:t>
+        <w:t>As the weights are not updated after</w:t>
+      </w:r>
+      <w:r>
+        <w:rPr>
+          <w:rFonts w:cs="Arial"/>
+        </w:rPr>
+        <w:t xml:space="preserve"> each</w:t>
+      </w:r>
+      <w:r>
+        <w:rPr>
+          <w:rFonts w:cs="Arial"/>
+        </w:rPr>
+        <w:t xml:space="preserve"> piece of training data a</w:t>
       </w:r>
       <w:r>
         <w:rPr>
@@ -4650,96 +3719,50 @@
         <w:rPr>
           <w:rFonts w:cs="Arial"/>
         </w:rPr>
-        <w:t xml:space="preserve"> must be calculated for each neuron, this is done by passing all of the training data through the network and calculating a gradient for the error on the neuron. Once this </w:t>
-      </w:r>
-      <w:proofErr w:type="gramStart"/>
-      <w:r>
-        <w:rPr>
-          <w:rFonts w:cs="Arial"/>
-        </w:rPr>
-        <w:t>has been completed</w:t>
-      </w:r>
-      <w:proofErr w:type="gramEnd"/>
-      <w:r>
-        <w:rPr>
-          <w:rFonts w:cs="Arial"/>
-        </w:rPr>
-        <w:t>, the weights are then adjusted accordingly in relation to the gradient of error that has been calculated. (</w:t>
-      </w:r>
-      <w:proofErr w:type="spellStart"/>
-      <w:r>
-        <w:rPr>
-          <w:rFonts w:cs="Arial"/>
-        </w:rPr>
-        <w:t>Champandard</w:t>
-      </w:r>
-      <w:proofErr w:type="spellEnd"/>
-      <w:r>
-        <w:rPr>
-          <w:rFonts w:cs="Arial"/>
-        </w:rPr>
-        <w:t xml:space="preserve"> 2004)</w:t>
-      </w:r>
-      <w:r>
-        <w:rPr>
-          <w:rFonts w:cs="Arial"/>
-        </w:rPr>
-        <w:t xml:space="preserve"> Although the weights </w:t>
-      </w:r>
-      <w:proofErr w:type="gramStart"/>
-      <w:r>
-        <w:rPr>
-          <w:rFonts w:cs="Arial"/>
-        </w:rPr>
-        <w:t>are adjusted</w:t>
-      </w:r>
-      <w:proofErr w:type="gramEnd"/>
-      <w:r>
-        <w:rPr>
-          <w:rFonts w:cs="Arial"/>
-        </w:rPr>
-        <w:t xml:space="preserve"> in relation to the gradient, the gradient does not decide the size of the step used to update the weight. Thus eliminating any problems like involving too steep of a weight adjustment. </w:t>
-      </w:r>
-      <w:r>
-        <w:rPr>
-          <w:rFonts w:cs="Arial"/>
-        </w:rPr>
-        <w:t xml:space="preserve">The general theory is very simple, as </w:t>
-      </w:r>
-      <w:proofErr w:type="spellStart"/>
-      <w:r>
-        <w:rPr>
-          <w:rFonts w:cs="Arial"/>
-        </w:rPr>
-        <w:t>Champandard</w:t>
-      </w:r>
-      <w:proofErr w:type="spellEnd"/>
-      <w:r>
-        <w:rPr>
-          <w:rFonts w:cs="Arial"/>
-        </w:rPr>
-        <w:t xml:space="preserve"> </w:t>
-      </w:r>
-      <w:proofErr w:type="gramStart"/>
-      <w:r>
-        <w:rPr>
-          <w:rFonts w:cs="Arial"/>
-        </w:rPr>
-        <w:t>states</w:t>
-      </w:r>
-      <w:proofErr w:type="gramEnd"/>
-      <w:r>
-        <w:rPr>
-          <w:rFonts w:cs="Arial"/>
-        </w:rPr>
-        <w:t xml:space="preserve"> “If the slope goes up, we </w:t>
+        <w:t xml:space="preserve"> must be calculated for each neuron</w:t>
+      </w:r>
+      <w:r>
+        <w:rPr>
+          <w:rFonts w:cs="Arial"/>
+        </w:rPr>
+        <w:t>. T</w:t>
+      </w:r>
+      <w:r>
+        <w:rPr>
+          <w:rFonts w:cs="Arial"/>
+        </w:rPr>
+        <w:t xml:space="preserve">his is done by passing all of the training data through the network and calculating a gradient for the error on the neuron. Once this has been </w:t>
       </w:r>
       <w:r>
         <w:rPr>
           <w:rFonts w:cs="Arial"/>
         </w:rPr>
         <w:lastRenderedPageBreak/>
-        <w:t xml:space="preserve">adjust the weight downward. </w:t>
+        <w:t>completed, the weights are then adjusted accordingly in relation to the gradient of error that has been calculated. (Champandard 2004)</w:t>
+      </w:r>
+      <w:r>
+        <w:rPr>
+          <w:rFonts w:cs="Arial"/>
+        </w:rPr>
+        <w:t xml:space="preserve"> Although the weights are adjusted in relation to the gradient, the gradient does not decide the size of the step used to update the weight. Thus eliminating any pro</w:t>
+      </w:r>
+      <w:r>
+        <w:rPr>
+          <w:rFonts w:cs="Arial"/>
+        </w:rPr>
+        <w:t xml:space="preserve">blems like involving too steep </w:t>
+      </w:r>
+      <w:r>
+        <w:rPr>
+          <w:rFonts w:cs="Arial"/>
+        </w:rPr>
+        <w:t xml:space="preserve">a weight adjustment. </w:t>
+      </w:r>
+      <w:r>
+        <w:rPr>
+          <w:rFonts w:cs="Arial"/>
+        </w:rPr>
+        <w:t xml:space="preserve">The general theory is very simple, as Champandard states “If the slope goes up, we adjust the weight downward. </w:t>
       </w:r>
       <w:r>
         <w:rPr>
@@ -4751,21 +3774,7 @@
         <w:rPr>
           <w:rFonts w:cs="Arial"/>
         </w:rPr>
-        <w:t xml:space="preserve">, the weight is adjusted upward if the gradient is negative.” </w:t>
-      </w:r>
-      <w:proofErr w:type="gramStart"/>
-      <w:r>
-        <w:rPr>
-          <w:rFonts w:cs="Arial"/>
-        </w:rPr>
-        <w:t>And</w:t>
-      </w:r>
-      <w:proofErr w:type="gramEnd"/>
-      <w:r>
-        <w:rPr>
-          <w:rFonts w:cs="Arial"/>
-        </w:rPr>
-        <w:t xml:space="preserve"> if neither of these are true, the algorithm has found a minimum and therefore no weight update is needed.</w:t>
+        <w:t>, the weight is adjusted upward if the gradient is negative.” And if neither of these are true, the algorithm has found a minimum and therefore no weight update is needed.</w:t>
       </w:r>
       <w:r>
         <w:rPr>
@@ -5242,39 +4251,17 @@
           <w:rFonts w:cs="Arial"/>
         </w:rPr>
       </w:pPr>
-      <w:proofErr w:type="spellStart"/>
-      <w:r>
-        <w:rPr>
-          <w:rFonts w:cs="Arial"/>
-        </w:rPr>
-        <w:t>Champandard</w:t>
-      </w:r>
-      <w:proofErr w:type="spellEnd"/>
-      <w:r>
-        <w:rPr>
-          <w:rFonts w:cs="Arial"/>
-        </w:rPr>
-        <w:t xml:space="preserve"> sho</w:t>
-      </w:r>
-      <w:r>
-        <w:rPr>
-          <w:rFonts w:cs="Arial"/>
-        </w:rPr>
-        <w:t xml:space="preserve">ws that the following equation </w:t>
-      </w:r>
-      <w:proofErr w:type="gramStart"/>
-      <w:r>
-        <w:rPr>
-          <w:rFonts w:cs="Arial"/>
-        </w:rPr>
-        <w:t>can be used</w:t>
-      </w:r>
-      <w:proofErr w:type="gramEnd"/>
-      <w:r>
-        <w:rPr>
-          <w:rFonts w:cs="Arial"/>
-        </w:rPr>
-        <w:t xml:space="preserve"> to calculate the new update value: </w:t>
+      <w:r>
+        <w:rPr>
+          <w:rFonts w:cs="Arial"/>
+        </w:rPr>
+        <w:t>Champandard sho</w:t>
+      </w:r>
+      <w:r>
+        <w:rPr>
+          <w:rFonts w:cs="Arial"/>
+        </w:rPr>
+        <w:t xml:space="preserve">ws that the following equation can be used to calculate the new update value: </w:t>
       </w:r>
     </w:p>
     <w:p>
@@ -5875,16 +4862,8 @@
         <w:rPr>
           <w:rFonts w:cs="Arial"/>
         </w:rPr>
-        <w:t xml:space="preserve"> being constants </w:t>
-      </w:r>
-      <w:proofErr w:type="gramStart"/>
-      <w:r>
-        <w:rPr>
-          <w:rFonts w:cs="Arial"/>
-        </w:rPr>
-        <w:t xml:space="preserve">with </w:t>
-      </w:r>
-      <w:proofErr w:type="gramEnd"/>
+        <w:t xml:space="preserve"> being constants with </w:t>
+      </w:r>
       <m:oMath>
         <m:r>
           <w:rPr>
@@ -5955,35 +4934,7 @@
         <w:rPr>
           <w:rFonts w:cs="Arial"/>
         </w:rPr>
-        <w:t xml:space="preserve">. This means that if the gradient is still going in the same direction, the step size is increased, and that if the gradient changes direction, the step size </w:t>
-      </w:r>
-      <w:proofErr w:type="gramStart"/>
-      <w:r>
-        <w:rPr>
-          <w:rFonts w:cs="Arial"/>
-        </w:rPr>
-        <w:t>is decreased</w:t>
-      </w:r>
-      <w:proofErr w:type="gramEnd"/>
-      <w:r>
-        <w:rPr>
-          <w:rFonts w:cs="Arial"/>
-        </w:rPr>
-        <w:t xml:space="preserve">. If neither of these criteria match, the step size </w:t>
-      </w:r>
-      <w:proofErr w:type="gramStart"/>
-      <w:r>
-        <w:rPr>
-          <w:rFonts w:cs="Arial"/>
-        </w:rPr>
-        <w:t>is left</w:t>
-      </w:r>
-      <w:proofErr w:type="gramEnd"/>
-      <w:r>
-        <w:rPr>
-          <w:rFonts w:cs="Arial"/>
-        </w:rPr>
-        <w:t xml:space="preserve"> alone.</w:t>
+        <w:t>. This means that if the gradient is still going in the same direction, the step size is increased, and that if the gradient changes direction, the step size is decreased. If neither of these criteria match, the step size is left alone.</w:t>
       </w:r>
     </w:p>
     <w:p>
@@ -6022,118 +4973,20 @@
         <w:rPr>
           <w:rFonts w:cs="Arial"/>
         </w:rPr>
-        <w:t xml:space="preserve">Many methods to speed up the training time of multi-layer perceptron neural networks </w:t>
-      </w:r>
-      <w:proofErr w:type="gramStart"/>
-      <w:r>
-        <w:rPr>
-          <w:rFonts w:cs="Arial"/>
-        </w:rPr>
-        <w:t>have been proposed</w:t>
-      </w:r>
-      <w:proofErr w:type="gramEnd"/>
-      <w:r>
-        <w:rPr>
-          <w:rFonts w:cs="Arial"/>
-        </w:rPr>
-        <w:t xml:space="preserve"> over the years. The training method that is going to be the main comparison to error back propagation is the </w:t>
-      </w:r>
-      <w:r>
-        <w:rPr>
-          <w:rFonts w:cs="Arial"/>
-        </w:rPr>
+        <w:t xml:space="preserve">Many methods to speed up the training time of multi-layer perceptron neural networks have been proposed over the years. The training method that is going to be the main comparison to error back propagation is the </w:t>
+      </w:r>
+      <w:r>
+        <w:rPr>
+          <w:rFonts w:cs="Arial"/>
+        </w:rPr>
+        <w:lastRenderedPageBreak/>
         <w:t>RMGS</w:t>
       </w:r>
       <w:r>
         <w:rPr>
           <w:rFonts w:cs="Arial"/>
         </w:rPr>
-        <w:t xml:space="preserve"> method.  The interesting thing about this method is that it uses different techniques to train different layers of the network. However, it only needs one iteration to </w:t>
-      </w:r>
-      <w:proofErr w:type="gramStart"/>
-      <w:r>
-        <w:rPr>
-          <w:rFonts w:cs="Arial"/>
-        </w:rPr>
-        <w:t>be trained</w:t>
-      </w:r>
-      <w:proofErr w:type="gramEnd"/>
-      <w:r>
-        <w:rPr>
-          <w:rFonts w:cs="Arial"/>
-        </w:rPr>
-        <w:t xml:space="preserve">. Hypothesized by </w:t>
-      </w:r>
-      <w:proofErr w:type="spellStart"/>
-      <w:r>
-        <w:rPr>
-          <w:rFonts w:cs="Arial"/>
-        </w:rPr>
-        <w:t>Brijesh</w:t>
-      </w:r>
-      <w:proofErr w:type="spellEnd"/>
-      <w:r>
-        <w:rPr>
-          <w:rFonts w:cs="Arial"/>
-        </w:rPr>
-        <w:t xml:space="preserve"> </w:t>
-      </w:r>
-      <w:proofErr w:type="spellStart"/>
-      <w:r>
-        <w:rPr>
-          <w:rFonts w:cs="Arial"/>
-        </w:rPr>
-        <w:t>Verma</w:t>
-      </w:r>
-      <w:proofErr w:type="spellEnd"/>
-      <w:r>
-        <w:rPr>
-          <w:rFonts w:cs="Arial"/>
-        </w:rPr>
-        <w:t xml:space="preserve"> (1997) the method makes use of supervised and unsupervised learning for training the output layer and the hidden layers respectively. As stated by </w:t>
-      </w:r>
-      <w:proofErr w:type="spellStart"/>
-      <w:proofErr w:type="gramStart"/>
-      <w:r>
-        <w:rPr>
-          <w:rFonts w:cs="Arial"/>
-        </w:rPr>
-        <w:t>Verma</w:t>
-      </w:r>
-      <w:proofErr w:type="spellEnd"/>
-      <w:r>
-        <w:rPr>
-          <w:rFonts w:cs="Arial"/>
-        </w:rPr>
-        <w:t>(</w:t>
-      </w:r>
-      <w:proofErr w:type="gramEnd"/>
-      <w:r>
-        <w:rPr>
-          <w:rFonts w:cs="Arial"/>
-        </w:rPr>
-        <w:t xml:space="preserve">1997) "The proposed solutions are much faster and without </w:t>
-      </w:r>
-      <w:r>
-        <w:rPr>
-          <w:rFonts w:cs="Arial"/>
-        </w:rPr>
-        <w:lastRenderedPageBreak/>
-        <w:t xml:space="preserve">local minima because they use direct solution methods". This makes the implementation of the method far more complicated but, once completed, the training time </w:t>
-      </w:r>
-      <w:proofErr w:type="gramStart"/>
-      <w:r>
-        <w:rPr>
-          <w:rFonts w:cs="Arial"/>
-        </w:rPr>
-        <w:t>is negligible compared</w:t>
-      </w:r>
-      <w:proofErr w:type="gramEnd"/>
-      <w:r>
-        <w:rPr>
-          <w:rFonts w:cs="Arial"/>
-        </w:rPr>
-        <w:t xml:space="preserve"> to error back propagation.</w:t>
+        <w:t xml:space="preserve"> method.  The interesting thing about this method is that it uses different techniques to train different layers of the network. However, it only needs one iteration to be trained. Hypothesized by Brijesh Verma (1997) the method makes use of supervised and unsupervised learning for training the output layer and the hidden layers respectively. As stated by Verma(1997) "The proposed solutions are much faster and without local minima because they use direct solution methods". This makes the implementation of the method far more complicated but, once completed, the training time is negligible compared to error back propagation.</w:t>
       </w:r>
       <w:r>
         <w:rPr>
@@ -6172,44 +5025,12 @@
     </w:p>
     <w:p>
       <w:r>
-        <w:t xml:space="preserve">The RMGS method is by far the most complex of the training techniques used in this </w:t>
-      </w:r>
-      <w:proofErr w:type="gramStart"/>
-      <w:r>
-        <w:t>project,</w:t>
-      </w:r>
-      <w:proofErr w:type="gramEnd"/>
-      <w:r>
-        <w:t xml:space="preserve"> however this pays off with the low training times. </w:t>
-      </w:r>
-    </w:p>
-    <w:p>
-      <w:r>
-        <w:t xml:space="preserve">There are a number of equations used to train the network using this method, to make the explanation of the technique clearer, the individual equations </w:t>
-      </w:r>
-      <w:proofErr w:type="gramStart"/>
-      <w:r>
-        <w:t>will be explained and then referenced in the overall explanation of the RMGS method</w:t>
-      </w:r>
-      <w:proofErr w:type="gramEnd"/>
-      <w:r>
-        <w:t xml:space="preserve">. The first of which is Minimum Bit </w:t>
-      </w:r>
-      <w:proofErr w:type="gramStart"/>
-      <w:r>
-        <w:t>Distance(</w:t>
-      </w:r>
-      <w:proofErr w:type="gramEnd"/>
-      <w:r>
-        <w:t>MBD) as seen below (</w:t>
-      </w:r>
-      <w:proofErr w:type="spellStart"/>
-      <w:r>
-        <w:t>Verma</w:t>
-      </w:r>
-      <w:proofErr w:type="spellEnd"/>
-      <w:r>
-        <w:t xml:space="preserve"> 1997):</w:t>
+        <w:t xml:space="preserve">The RMGS method is by far the most complex of the training techniques used in this project, however this pays off with the low training times. </w:t>
+      </w:r>
+    </w:p>
+    <w:p>
+      <w:r>
+        <w:t>There are a number of equations used to train the network using this method, to make the explanation of the technique clearer, the individual equations will be explained and then referenced in the overall explanation of the RMGS method. The first of which is Minimum Bit Distance(MBD) as seen below (Verma 1997):</w:t>
       </w:r>
     </w:p>
     <w:p>
@@ -6549,69 +5370,30 @@
       <w:r>
         <w:t xml:space="preserve"> is the number of neurons in the layer and </w:t>
       </w:r>
-      <w:proofErr w:type="spellStart"/>
       <w:r>
         <w:rPr>
           <w:i/>
         </w:rPr>
         <w:t>i</w:t>
       </w:r>
-      <w:proofErr w:type="spellEnd"/>
-      <w:r>
-        <w:t xml:space="preserve"> is the current neuron. This equation simply takes the magnitude of the vector created after the weight vector </w:t>
-      </w:r>
-      <w:proofErr w:type="gramStart"/>
-      <w:r>
-        <w:t>is taken</w:t>
-      </w:r>
-      <w:proofErr w:type="gramEnd"/>
-      <w:r>
-        <w:t xml:space="preserve"> away from the input vector. To make sure that similar vectors do not give the same output the value of the equation before taking the square root </w:t>
-      </w:r>
-      <w:proofErr w:type="gramStart"/>
-      <w:r>
-        <w:t>i</w:t>
+      <w:r>
+        <w:t xml:space="preserve"> is the current neuron. This equation simply takes the magnitude of the vector created after the weight vector is taken away from the input vector. To make sure that similar vectors do not give the same output the value of the equation before taking the square root i</w:t>
       </w:r>
       <w:r>
         <w:t>s</w:t>
       </w:r>
       <w:r>
-        <w:t xml:space="preserve"> multiplied</w:t>
-      </w:r>
-      <w:proofErr w:type="gramEnd"/>
-      <w:r>
-        <w:t xml:space="preserve"> by the current neuron divided by the total number of neurons in the layer. </w:t>
-      </w:r>
-    </w:p>
-    <w:p>
-      <w:r>
-        <w:t xml:space="preserve">This is important as described in the paper by </w:t>
-      </w:r>
-      <w:proofErr w:type="spellStart"/>
-      <w:proofErr w:type="gramStart"/>
-      <w:r>
-        <w:t>Verma</w:t>
-      </w:r>
-      <w:proofErr w:type="spellEnd"/>
-      <w:r>
-        <w:t>,</w:t>
-      </w:r>
-      <w:proofErr w:type="gramEnd"/>
-      <w:r>
-        <w:t xml:space="preserve"> some vectors with similar values in different positions may give the same output without this extra multiplication.</w:t>
-      </w:r>
-    </w:p>
-    <w:p>
-      <w:r>
-        <w:t xml:space="preserve">The next equation we need to cover is the Modified Gram-Schmidt method. This </w:t>
-      </w:r>
-      <w:proofErr w:type="gramStart"/>
-      <w:r>
-        <w:t>is used</w:t>
-      </w:r>
-      <w:proofErr w:type="gramEnd"/>
-      <w:r>
-        <w:t xml:space="preserve"> to get the </w:t>
+        <w:t xml:space="preserve"> multiplied by the current neuron divided by the total number of neurons in the layer. </w:t>
+      </w:r>
+    </w:p>
+    <w:p>
+      <w:r>
+        <w:t>This is important as described in the paper by Verma, some vectors with similar values in different positions may give the same output without this extra multiplication.</w:t>
+      </w:r>
+    </w:p>
+    <w:p>
+      <w:r>
+        <w:t xml:space="preserve">The next equation we need to cover is the Modified Gram-Schmidt method. This is used to get the </w:t>
       </w:r>
       <w:r>
         <w:rPr>
@@ -6757,33 +5539,58 @@
           <w:i/>
         </w:rPr>
       </w:pPr>
-      <w:proofErr w:type="gramStart"/>
       <w:r>
         <w:rPr>
           <w:i/>
         </w:rPr>
-        <w:t>for</w:t>
-      </w:r>
-      <w:proofErr w:type="gramEnd"/>
-      <w:r>
+        <w:t xml:space="preserve">for i = 1 : n </w:t>
+      </w:r>
+    </w:p>
+    <w:p>
+      <w:pPr>
+        <w:ind w:firstLine="720"/>
         <w:rPr>
           <w:i/>
         </w:rPr>
-        <w:t xml:space="preserve"> </w:t>
-      </w:r>
-      <w:proofErr w:type="spellStart"/>
+      </w:pPr>
       <w:r>
         <w:rPr>
           <w:i/>
         </w:rPr>
-        <w:t>i</w:t>
-      </w:r>
-      <w:proofErr w:type="spellEnd"/>
+        <w:lastRenderedPageBreak/>
+        <w:t>V</w:t>
+      </w:r>
       <w:r>
         <w:rPr>
           <w:i/>
         </w:rPr>
-        <w:t xml:space="preserve"> = 1 : n </w:t>
+        <w:t xml:space="preserve">i = Xi </w:t>
+      </w:r>
+    </w:p>
+    <w:p>
+      <w:pPr>
+        <w:rPr>
+          <w:i/>
+        </w:rPr>
+      </w:pPr>
+      <w:r>
+        <w:rPr>
+          <w:i/>
+        </w:rPr>
+        <w:t xml:space="preserve">end </w:t>
+      </w:r>
+    </w:p>
+    <w:p>
+      <w:pPr>
+        <w:rPr>
+          <w:i/>
+        </w:rPr>
+      </w:pPr>
+      <w:r>
+        <w:rPr>
+          <w:i/>
+        </w:rPr>
+        <w:t xml:space="preserve">for i = 1 : n </w:t>
       </w:r>
     </w:p>
     <w:p>
@@ -6793,76 +5600,73 @@
           <w:i/>
         </w:rPr>
       </w:pPr>
-      <w:proofErr w:type="gramStart"/>
       <w:r>
         <w:rPr>
           <w:i/>
         </w:rPr>
-        <w:lastRenderedPageBreak/>
-        <w:t>vi</w:t>
-      </w:r>
-      <w:proofErr w:type="gramEnd"/>
+        <w:t>R</w:t>
+      </w:r>
       <w:r>
         <w:rPr>
           <w:i/>
         </w:rPr>
-        <w:t xml:space="preserve"> = Xi </w:t>
-      </w:r>
-    </w:p>
-    <w:p>
-      <w:pPr>
+        <w:t>ii = ||</w:t>
+      </w:r>
+      <w:r>
         <w:rPr>
           <w:i/>
         </w:rPr>
-      </w:pPr>
-      <w:proofErr w:type="gramStart"/>
+        <w:t>V</w:t>
+      </w:r>
       <w:r>
         <w:rPr>
           <w:i/>
         </w:rPr>
-        <w:t>end</w:t>
-      </w:r>
-      <w:proofErr w:type="gramEnd"/>
-      <w:r>
+        <w:t xml:space="preserve">i||2 </w:t>
+      </w:r>
+    </w:p>
+    <w:p>
+      <w:pPr>
+        <w:ind w:firstLine="720"/>
         <w:rPr>
           <w:i/>
         </w:rPr>
-        <w:t xml:space="preserve"> </w:t>
-      </w:r>
-    </w:p>
-    <w:p>
-      <w:pPr>
+      </w:pPr>
+      <w:r>
         <w:rPr>
           <w:i/>
         </w:rPr>
-      </w:pPr>
-      <w:proofErr w:type="gramStart"/>
+        <w:t>Q</w:t>
+      </w:r>
       <w:r>
         <w:rPr>
           <w:i/>
         </w:rPr>
-        <w:t>for</w:t>
-      </w:r>
-      <w:proofErr w:type="gramEnd"/>
+        <w:t xml:space="preserve">i = </w:t>
+      </w:r>
       <w:r>
         <w:rPr>
           <w:i/>
         </w:rPr>
-        <w:t xml:space="preserve"> </w:t>
-      </w:r>
-      <w:proofErr w:type="spellStart"/>
+        <w:t>V</w:t>
+      </w:r>
       <w:r>
         <w:rPr>
           <w:i/>
         </w:rPr>
-        <w:t>i</w:t>
-      </w:r>
-      <w:proofErr w:type="spellEnd"/>
+        <w:t>i/</w:t>
+      </w:r>
       <w:r>
         <w:rPr>
           <w:i/>
         </w:rPr>
-        <w:t xml:space="preserve"> = 1 : n </w:t>
+        <w:t>R</w:t>
+      </w:r>
+      <w:r>
+        <w:rPr>
+          <w:i/>
+        </w:rPr>
+        <w:t xml:space="preserve">ii </w:t>
       </w:r>
     </w:p>
     <w:p>
@@ -6872,117 +5676,43 @@
           <w:i/>
         </w:rPr>
       </w:pPr>
-      <w:proofErr w:type="spellStart"/>
-      <w:proofErr w:type="gramStart"/>
       <w:r>
         <w:rPr>
           <w:i/>
         </w:rPr>
-        <w:t>rii</w:t>
-      </w:r>
-      <w:proofErr w:type="spellEnd"/>
-      <w:proofErr w:type="gramEnd"/>
-      <w:r>
+        <w:t xml:space="preserve">for j = (i + 1) : n </w:t>
+      </w:r>
+    </w:p>
+    <w:p>
+      <w:pPr>
+        <w:ind w:left="720" w:firstLine="720"/>
         <w:rPr>
           <w:i/>
         </w:rPr>
-        <w:t xml:space="preserve"> = ||vi||2 </w:t>
-      </w:r>
-    </w:p>
-    <w:p>
-      <w:pPr>
-        <w:ind w:firstLine="720"/>
+      </w:pPr>
+      <w:r>
         <w:rPr>
           <w:i/>
         </w:rPr>
-      </w:pPr>
-      <w:proofErr w:type="gramStart"/>
+        <w:t>R</w:t>
+      </w:r>
       <w:r>
         <w:rPr>
           <w:i/>
         </w:rPr>
-        <w:t>qi</w:t>
-      </w:r>
-      <w:proofErr w:type="gramEnd"/>
+        <w:t xml:space="preserve">ij = </w:t>
+      </w:r>
       <w:r>
         <w:rPr>
           <w:i/>
         </w:rPr>
-        <w:t xml:space="preserve"> = vi/</w:t>
-      </w:r>
-      <w:proofErr w:type="spellStart"/>
+        <w:t>Q</w:t>
+      </w:r>
       <w:r>
         <w:rPr>
           <w:i/>
         </w:rPr>
-        <w:t>rii</w:t>
-      </w:r>
-      <w:proofErr w:type="spellEnd"/>
-      <w:r>
-        <w:rPr>
-          <w:i/>
-        </w:rPr>
-        <w:t xml:space="preserve"> </w:t>
-      </w:r>
-    </w:p>
-    <w:p>
-      <w:pPr>
-        <w:ind w:firstLine="720"/>
-        <w:rPr>
-          <w:i/>
-        </w:rPr>
-      </w:pPr>
-      <w:proofErr w:type="gramStart"/>
-      <w:r>
-        <w:rPr>
-          <w:i/>
-        </w:rPr>
-        <w:t>for</w:t>
-      </w:r>
-      <w:proofErr w:type="gramEnd"/>
-      <w:r>
-        <w:rPr>
-          <w:i/>
-        </w:rPr>
-        <w:t xml:space="preserve"> j = (</w:t>
-      </w:r>
-      <w:proofErr w:type="spellStart"/>
-      <w:r>
-        <w:rPr>
-          <w:i/>
-        </w:rPr>
-        <w:t>i</w:t>
-      </w:r>
-      <w:proofErr w:type="spellEnd"/>
-      <w:r>
-        <w:rPr>
-          <w:i/>
-        </w:rPr>
-        <w:t xml:space="preserve"> + 1) : n </w:t>
-      </w:r>
-    </w:p>
-    <w:p>
-      <w:pPr>
-        <w:ind w:left="720" w:firstLine="720"/>
-        <w:rPr>
-          <w:i/>
-        </w:rPr>
-      </w:pPr>
-      <w:proofErr w:type="spellStart"/>
-      <w:proofErr w:type="gramStart"/>
-      <w:r>
-        <w:rPr>
-          <w:i/>
-        </w:rPr>
-        <w:t>rij</w:t>
-      </w:r>
-      <w:proofErr w:type="spellEnd"/>
-      <w:proofErr w:type="gramEnd"/>
-      <w:r>
-        <w:rPr>
-          <w:i/>
-        </w:rPr>
-        <w:t xml:space="preserve"> = qi </w:t>
+        <w:t xml:space="preserve">i </w:t>
       </w:r>
       <w:r>
         <w:rPr>
@@ -6997,19 +5727,17 @@
         </w:rPr>
         <w:t xml:space="preserve"> </w:t>
       </w:r>
-      <w:proofErr w:type="spellStart"/>
       <w:r>
         <w:rPr>
           <w:i/>
         </w:rPr>
-        <w:t>vj</w:t>
-      </w:r>
-      <w:proofErr w:type="spellEnd"/>
+        <w:t>V</w:t>
+      </w:r>
       <w:r>
         <w:rPr>
           <w:i/>
         </w:rPr>
-        <w:t xml:space="preserve"> </w:t>
+        <w:t xml:space="preserve">j </w:t>
       </w:r>
     </w:p>
     <w:p>
@@ -7019,49 +5747,53 @@
           <w:i/>
         </w:rPr>
       </w:pPr>
-      <w:proofErr w:type="spellStart"/>
-      <w:proofErr w:type="gramStart"/>
       <w:r>
         <w:rPr>
           <w:i/>
         </w:rPr>
-        <w:t>vj</w:t>
-      </w:r>
-      <w:proofErr w:type="spellEnd"/>
-      <w:proofErr w:type="gramEnd"/>
+        <w:t>V</w:t>
+      </w:r>
       <w:r>
         <w:rPr>
           <w:i/>
         </w:rPr>
-        <w:t xml:space="preserve"> = </w:t>
-      </w:r>
-      <w:proofErr w:type="spellStart"/>
+        <w:t xml:space="preserve">j = </w:t>
+      </w:r>
       <w:r>
         <w:rPr>
           <w:i/>
         </w:rPr>
-        <w:t>vj</w:t>
-      </w:r>
-      <w:proofErr w:type="spellEnd"/>
+        <w:t>V</w:t>
+      </w:r>
       <w:r>
         <w:rPr>
           <w:i/>
         </w:rPr>
-        <w:t xml:space="preserve"> – </w:t>
-      </w:r>
-      <w:proofErr w:type="spellStart"/>
+        <w:t xml:space="preserve">j – </w:t>
+      </w:r>
       <w:r>
         <w:rPr>
           <w:i/>
         </w:rPr>
-        <w:t>rij</w:t>
-      </w:r>
-      <w:proofErr w:type="spellEnd"/>
+        <w:t>R</w:t>
+      </w:r>
       <w:r>
         <w:rPr>
           <w:i/>
         </w:rPr>
-        <w:t xml:space="preserve">*qi </w:t>
+        <w:t>ij*</w:t>
+      </w:r>
+      <w:r>
+        <w:rPr>
+          <w:i/>
+        </w:rPr>
+        <w:t>Q</w:t>
+      </w:r>
+      <w:r>
+        <w:rPr>
+          <w:i/>
+        </w:rPr>
+        <w:t xml:space="preserve">i </w:t>
       </w:r>
     </w:p>
     <w:p>
@@ -7071,289 +5803,457 @@
           <w:i/>
         </w:rPr>
       </w:pPr>
-      <w:proofErr w:type="gramStart"/>
       <w:r>
         <w:rPr>
           <w:i/>
         </w:rPr>
+        <w:t xml:space="preserve">end </w:t>
+      </w:r>
+    </w:p>
+    <w:p>
+      <w:pPr>
+        <w:rPr>
+          <w:i/>
+        </w:rPr>
+      </w:pPr>
+      <w:r>
+        <w:rPr>
+          <w:i/>
+        </w:rPr>
         <w:t>end</w:t>
       </w:r>
-      <w:proofErr w:type="gramEnd"/>
-      <w:r>
+    </w:p>
+    <w:p>
+      <w:pPr>
         <w:rPr>
           <w:i/>
         </w:rPr>
-        <w:t xml:space="preserve"> </w:t>
-      </w:r>
-    </w:p>
-    <w:p>
-      <w:pPr>
+      </w:pPr>
+      <w:r>
         <w:rPr>
           <w:i/>
         </w:rPr>
-      </w:pPr>
-      <w:proofErr w:type="gramStart"/>
-      <w:r>
+        <w:t>***** will write this out in a Photoshop file and insert it as an image ^*****</w:t>
+      </w:r>
+    </w:p>
+    <w:p>
+      <w:pPr>
         <w:rPr>
           <w:i/>
         </w:rPr>
-        <w:t>end</w:t>
-      </w:r>
-      <w:proofErr w:type="gramEnd"/>
-    </w:p>
-    <w:p>
-      <w:pPr>
+      </w:pPr>
+    </w:p>
+    <w:p>
+      <w:r>
+        <w:t>** edit some of the references below to all be “equation letters”**</w:t>
+      </w:r>
+    </w:p>
+    <w:p>
+      <w:r>
+        <w:t xml:space="preserve">Firstly, the </w:t>
+      </w:r>
+      <w:r>
         <w:rPr>
           <w:i/>
         </w:rPr>
-      </w:pPr>
+        <w:t>X</w:t>
+      </w:r>
+      <w:r>
+        <w:t xml:space="preserve"> matrix is copied into the </w:t>
+      </w:r>
       <w:r>
         <w:rPr>
           <w:i/>
         </w:rPr>
-        <w:t>***** will write this out in a Photoshop file and insert it as an image ^*****</w:t>
-      </w:r>
-    </w:p>
-    <w:p>
-      <w:pPr>
+        <w:t>V</w:t>
+      </w:r>
+      <w:r>
+        <w:t xml:space="preserve"> matrix for further calculations.</w:t>
+      </w:r>
+    </w:p>
+    <w:p>
+      <w:r>
+        <w:t xml:space="preserve">Next for each column in the matrix: </w:t>
+      </w:r>
+    </w:p>
+    <w:p>
+      <w:r>
+        <w:t xml:space="preserve">Initially, the position </w:t>
+      </w:r>
+      <w:r>
         <w:rPr>
           <w:i/>
         </w:rPr>
-      </w:pPr>
-    </w:p>
-    <w:p>
-      <w:r>
-        <w:t xml:space="preserve">Firstly, the </w:t>
+        <w:t>ii</w:t>
+      </w:r>
+      <w:r>
+        <w:t xml:space="preserve"> in the </w:t>
       </w:r>
       <w:r>
         <w:rPr>
           <w:i/>
         </w:rPr>
-        <w:t>X</w:t>
-      </w:r>
-      <w:r>
-        <w:t xml:space="preserve"> matrix </w:t>
-      </w:r>
-      <w:proofErr w:type="gramStart"/>
-      <w:r>
-        <w:t>is copied</w:t>
-      </w:r>
-      <w:proofErr w:type="gramEnd"/>
-      <w:r>
-        <w:t xml:space="preserve"> into the </w:t>
+        <w:t>R</w:t>
+      </w:r>
+      <w:r>
+        <w:t xml:space="preserve"> matrix is set to the magnitude of vector </w:t>
+      </w:r>
+      <m:oMath>
+        <m:sSub>
+          <m:sSubPr>
+            <m:ctrlPr>
+              <w:rPr>
+                <w:rFonts w:ascii="Cambria Math" w:hAnsi="Cambria Math"/>
+                <w:i/>
+              </w:rPr>
+            </m:ctrlPr>
+          </m:sSubPr>
+          <m:e>
+            <m:r>
+              <w:rPr>
+                <w:rFonts w:ascii="Cambria Math" w:hAnsi="Cambria Math"/>
+              </w:rPr>
+              <m:t>V</m:t>
+            </m:r>
+          </m:e>
+          <m:sub>
+            <m:r>
+              <w:rPr>
+                <w:rFonts w:ascii="Cambria Math" w:hAnsi="Cambria Math"/>
+              </w:rPr>
+              <m:t>i</m:t>
+            </m:r>
+          </m:sub>
+        </m:sSub>
+        <m:r>
+          <w:rPr>
+            <w:rFonts w:ascii="Cambria Math" w:hAnsi="Cambria Math"/>
+          </w:rPr>
+          <m:t xml:space="preserve"> </m:t>
+        </m:r>
+      </m:oMath>
+      <w:r>
+        <w:t xml:space="preserve">and the column vector </w:t>
       </w:r>
       <w:r>
         <w:rPr>
           <w:i/>
         </w:rPr>
-        <w:t>V</w:t>
-      </w:r>
-      <w:r>
-        <w:t xml:space="preserve"> matrix for further calculations.</w:t>
-      </w:r>
-    </w:p>
-    <w:p>
-      <w:r>
-        <w:t xml:space="preserve">Next for each column in the matrix: </w:t>
-      </w:r>
-    </w:p>
-    <w:p>
-      <w:r>
-        <w:t xml:space="preserve">Initially, the position </w:t>
+        <w:t>i</w:t>
+      </w:r>
+      <w:r>
+        <w:t xml:space="preserve"> in the </w:t>
       </w:r>
       <w:r>
         <w:rPr>
           <w:i/>
         </w:rPr>
-        <w:t>ii</w:t>
-      </w:r>
-      <w:r>
-        <w:t xml:space="preserve"> in the </w:t>
+        <w:t>Q</w:t>
+      </w:r>
+      <w:r>
+        <w:t xml:space="preserve"> matrix is set to </w:t>
+      </w:r>
+      <m:oMath>
+        <m:sSub>
+          <m:sSubPr>
+            <m:ctrlPr>
+              <w:rPr>
+                <w:rFonts w:ascii="Cambria Math" w:hAnsi="Cambria Math"/>
+                <w:i/>
+              </w:rPr>
+            </m:ctrlPr>
+          </m:sSubPr>
+          <m:e>
+            <m:r>
+              <w:rPr>
+                <w:rFonts w:ascii="Cambria Math" w:hAnsi="Cambria Math"/>
+              </w:rPr>
+              <m:t>V</m:t>
+            </m:r>
+          </m:e>
+          <m:sub>
+            <m:r>
+              <w:rPr>
+                <w:rFonts w:ascii="Cambria Math" w:hAnsi="Cambria Math"/>
+              </w:rPr>
+              <m:t>i</m:t>
+            </m:r>
+          </m:sub>
+        </m:sSub>
+      </m:oMath>
+      <w:r>
+        <w:t xml:space="preserve"> divided by </w:t>
+      </w:r>
+      <m:oMath>
+        <m:sSub>
+          <m:sSubPr>
+            <m:ctrlPr>
+              <w:rPr>
+                <w:rFonts w:ascii="Cambria Math" w:hAnsi="Cambria Math"/>
+                <w:i/>
+              </w:rPr>
+            </m:ctrlPr>
+          </m:sSubPr>
+          <m:e>
+            <m:r>
+              <w:rPr>
+                <w:rFonts w:ascii="Cambria Math" w:hAnsi="Cambria Math"/>
+              </w:rPr>
+              <m:t>R</m:t>
+            </m:r>
+          </m:e>
+          <m:sub>
+            <m:r>
+              <w:rPr>
+                <w:rFonts w:ascii="Cambria Math" w:hAnsi="Cambria Math"/>
+              </w:rPr>
+              <m:t>ii</m:t>
+            </m:r>
+          </m:sub>
+        </m:sSub>
+      </m:oMath>
+      <w:r>
+        <w:t xml:space="preserve"> (the magnitude of </w:t>
+      </w:r>
+      <m:oMath>
+        <m:sSub>
+          <m:sSubPr>
+            <m:ctrlPr>
+              <w:rPr>
+                <w:rFonts w:ascii="Cambria Math" w:hAnsi="Cambria Math"/>
+                <w:i/>
+              </w:rPr>
+            </m:ctrlPr>
+          </m:sSubPr>
+          <m:e>
+            <m:r>
+              <w:rPr>
+                <w:rFonts w:ascii="Cambria Math" w:hAnsi="Cambria Math"/>
+              </w:rPr>
+              <m:t>V</m:t>
+            </m:r>
+          </m:e>
+          <m:sub>
+            <m:r>
+              <w:rPr>
+                <w:rFonts w:ascii="Cambria Math" w:hAnsi="Cambria Math"/>
+              </w:rPr>
+              <m:t>i</m:t>
+            </m:r>
+          </m:sub>
+        </m:sSub>
+      </m:oMath>
+      <w:r>
+        <w:t>).</w:t>
+      </w:r>
+    </w:p>
+    <w:p>
+      <w:r>
+        <w:t xml:space="preserve">Then for each remaining column in the matrix: the position </w:t>
       </w:r>
       <w:r>
         <w:rPr>
           <w:i/>
         </w:rPr>
+        <w:t>ij</w:t>
+      </w:r>
+      <w:r>
+        <w:t xml:space="preserve"> in matrix </w:t>
+      </w:r>
+      <w:r>
+        <w:rPr>
+          <w:i/>
+        </w:rPr>
         <w:t>R</w:t>
       </w:r>
       <w:r>
-        <w:t xml:space="preserve"> matrix is set to the magnitude of vector </w:t>
-      </w:r>
-      <w:proofErr w:type="gramStart"/>
+        <w:t xml:space="preserve"> is set to </w:t>
+      </w:r>
+      <m:oMath>
+        <m:sSub>
+          <m:sSubPr>
+            <m:ctrlPr>
+              <w:rPr>
+                <w:rFonts w:ascii="Cambria Math" w:hAnsi="Cambria Math"/>
+                <w:i/>
+              </w:rPr>
+            </m:ctrlPr>
+          </m:sSubPr>
+          <m:e>
+            <m:r>
+              <w:rPr>
+                <w:rFonts w:ascii="Cambria Math" w:hAnsi="Cambria Math"/>
+              </w:rPr>
+              <m:t>Q</m:t>
+            </m:r>
+          </m:e>
+          <m:sub>
+            <m:r>
+              <w:rPr>
+                <w:rFonts w:ascii="Cambria Math" w:hAnsi="Cambria Math"/>
+              </w:rPr>
+              <m:t>i</m:t>
+            </m:r>
+          </m:sub>
+        </m:sSub>
+      </m:oMath>
+      <w:r>
+        <w:t xml:space="preserve"> * </w:t>
+      </w:r>
+      <m:oMath>
+        <m:sSub>
+          <m:sSubPr>
+            <m:ctrlPr>
+              <w:rPr>
+                <w:rFonts w:ascii="Cambria Math" w:hAnsi="Cambria Math"/>
+                <w:i/>
+              </w:rPr>
+            </m:ctrlPr>
+          </m:sSubPr>
+          <m:e>
+            <m:r>
+              <w:rPr>
+                <w:rFonts w:ascii="Cambria Math" w:hAnsi="Cambria Math"/>
+              </w:rPr>
+              <m:t>V</m:t>
+            </m:r>
+          </m:e>
+          <m:sub>
+            <m:r>
+              <w:rPr>
+                <w:rFonts w:ascii="Cambria Math" w:hAnsi="Cambria Math"/>
+              </w:rPr>
+              <m:t>j</m:t>
+            </m:r>
+          </m:sub>
+        </m:sSub>
+      </m:oMath>
+      <w:r>
+        <w:t xml:space="preserve"> and then the value of </w:t>
+      </w:r>
+      <m:oMath>
+        <m:sSub>
+          <m:sSubPr>
+            <m:ctrlPr>
+              <w:rPr>
+                <w:rFonts w:ascii="Cambria Math" w:hAnsi="Cambria Math"/>
+                <w:i/>
+              </w:rPr>
+            </m:ctrlPr>
+          </m:sSubPr>
+          <m:e>
+            <m:r>
+              <w:rPr>
+                <w:rFonts w:ascii="Cambria Math" w:hAnsi="Cambria Math"/>
+              </w:rPr>
+              <m:t>R</m:t>
+            </m:r>
+          </m:e>
+          <m:sub>
+            <m:r>
+              <w:rPr>
+                <w:rFonts w:ascii="Cambria Math" w:hAnsi="Cambria Math"/>
+              </w:rPr>
+              <m:t>ij</m:t>
+            </m:r>
+          </m:sub>
+        </m:sSub>
+      </m:oMath>
       <w:r>
         <w:rPr>
           <w:i/>
         </w:rPr>
-        <w:t>Vi</w:t>
-      </w:r>
-      <w:proofErr w:type="gramEnd"/>
-      <w:r>
-        <w:t xml:space="preserve"> and the column vector </w:t>
-      </w:r>
-      <w:proofErr w:type="spellStart"/>
+        <w:t xml:space="preserve"> * </w:t>
+      </w:r>
+      <m:oMath>
+        <m:sSub>
+          <m:sSubPr>
+            <m:ctrlPr>
+              <w:rPr>
+                <w:rFonts w:ascii="Cambria Math" w:hAnsi="Cambria Math"/>
+                <w:i/>
+              </w:rPr>
+            </m:ctrlPr>
+          </m:sSubPr>
+          <m:e>
+            <m:r>
+              <w:rPr>
+                <w:rFonts w:ascii="Cambria Math" w:hAnsi="Cambria Math"/>
+              </w:rPr>
+              <m:t>Q</m:t>
+            </m:r>
+          </m:e>
+          <m:sub>
+            <m:r>
+              <w:rPr>
+                <w:rFonts w:ascii="Cambria Math" w:hAnsi="Cambria Math"/>
+              </w:rPr>
+              <m:t>i</m:t>
+            </m:r>
+          </m:sub>
+        </m:sSub>
+      </m:oMath>
+      <w:r>
+        <w:t xml:space="preserve"> is taken away from </w:t>
+      </w:r>
+      <m:oMath>
+        <m:sSub>
+          <m:sSubPr>
+            <m:ctrlPr>
+              <w:rPr>
+                <w:rFonts w:ascii="Cambria Math" w:hAnsi="Cambria Math"/>
+                <w:i/>
+              </w:rPr>
+            </m:ctrlPr>
+          </m:sSubPr>
+          <m:e>
+            <m:r>
+              <w:rPr>
+                <w:rFonts w:ascii="Cambria Math" w:hAnsi="Cambria Math"/>
+              </w:rPr>
+              <m:t>V</m:t>
+            </m:r>
+          </m:e>
+          <m:sub>
+            <m:r>
+              <w:rPr>
+                <w:rFonts w:ascii="Cambria Math" w:hAnsi="Cambria Math"/>
+              </w:rPr>
+              <m:t>j</m:t>
+            </m:r>
+          </m:sub>
+        </m:sSub>
+      </m:oMath>
+      <w:r>
+        <w:t>.</w:t>
+      </w:r>
+    </w:p>
+    <w:p>
+      <w:r>
+        <w:t xml:space="preserve">Once this has been completed the output is the </w:t>
+      </w:r>
       <w:r>
         <w:rPr>
           <w:i/>
         </w:rPr>
-        <w:t>i</w:t>
-      </w:r>
-      <w:proofErr w:type="spellEnd"/>
-      <w:r>
-        <w:t xml:space="preserve"> in the </w:t>
+        <w:t>Q</w:t>
+      </w:r>
+      <w:r>
+        <w:t xml:space="preserve">(orthonormal) matrix and the </w:t>
       </w:r>
       <w:r>
         <w:rPr>
           <w:i/>
         </w:rPr>
-        <w:t>Q</w:t>
-      </w:r>
-      <w:r>
-        <w:t xml:space="preserve"> matrix is set to </w:t>
-      </w:r>
-      <w:r>
-        <w:rPr>
-          <w:i/>
-        </w:rPr>
-        <w:t>Vi</w:t>
-      </w:r>
-      <w:r>
-        <w:t xml:space="preserve"> divided by </w:t>
-      </w:r>
-      <w:proofErr w:type="spellStart"/>
-      <w:r>
-        <w:rPr>
-          <w:i/>
-        </w:rPr>
-        <w:t>Rii</w:t>
-      </w:r>
-      <w:proofErr w:type="spellEnd"/>
-      <w:r>
-        <w:t xml:space="preserve"> (the magnitude of </w:t>
-      </w:r>
-      <w:r>
-        <w:rPr>
-          <w:i/>
-        </w:rPr>
-        <w:t>Vi</w:t>
-      </w:r>
-      <w:r>
-        <w:t>).</w:t>
-      </w:r>
-    </w:p>
-    <w:p>
-      <w:r>
-        <w:t xml:space="preserve">Then for each remaining column in the matrix: the position </w:t>
-      </w:r>
-      <w:proofErr w:type="spellStart"/>
-      <w:r>
-        <w:rPr>
-          <w:i/>
-        </w:rPr>
-        <w:t>ij</w:t>
-      </w:r>
-      <w:proofErr w:type="spellEnd"/>
-      <w:r>
-        <w:t xml:space="preserve"> in matrix </w:t>
-      </w:r>
-      <w:r>
-        <w:rPr>
-          <w:i/>
-        </w:rPr>
         <w:t>R</w:t>
       </w:r>
       <w:r>
-        <w:t xml:space="preserve"> is set to </w:t>
-      </w:r>
-      <w:r>
-        <w:rPr>
-          <w:i/>
-        </w:rPr>
-        <w:t>Qi</w:t>
-      </w:r>
-      <w:r>
-        <w:t xml:space="preserve"> * </w:t>
-      </w:r>
-      <w:proofErr w:type="spellStart"/>
-      <w:proofErr w:type="gramStart"/>
-      <w:r>
-        <w:rPr>
-          <w:i/>
-        </w:rPr>
-        <w:t>Vj</w:t>
-      </w:r>
-      <w:proofErr w:type="spellEnd"/>
-      <w:proofErr w:type="gramEnd"/>
-      <w:r>
-        <w:t xml:space="preserve"> and then the value of </w:t>
-      </w:r>
-      <w:proofErr w:type="spellStart"/>
-      <w:r>
-        <w:rPr>
-          <w:i/>
-        </w:rPr>
-        <w:t>Rij</w:t>
-      </w:r>
-      <w:proofErr w:type="spellEnd"/>
-      <w:r>
-        <w:rPr>
-          <w:i/>
-        </w:rPr>
-        <w:t xml:space="preserve"> * Qi</w:t>
-      </w:r>
-      <w:r>
-        <w:t xml:space="preserve"> is taken away from </w:t>
-      </w:r>
-      <w:proofErr w:type="spellStart"/>
-      <w:r>
-        <w:rPr>
-          <w:i/>
-        </w:rPr>
-        <w:t>Vj</w:t>
-      </w:r>
-      <w:proofErr w:type="spellEnd"/>
-      <w:r>
-        <w:t>.</w:t>
-      </w:r>
-    </w:p>
-    <w:p>
-      <w:r>
-        <w:t xml:space="preserve">Once this has been completed the output is the </w:t>
-      </w:r>
-      <w:proofErr w:type="gramStart"/>
-      <w:r>
-        <w:rPr>
-          <w:i/>
-        </w:rPr>
-        <w:t>Q</w:t>
-      </w:r>
-      <w:r>
-        <w:t>(</w:t>
-      </w:r>
-      <w:proofErr w:type="gramEnd"/>
-      <w:r>
-        <w:t xml:space="preserve">orthonormal) matrix and the </w:t>
-      </w:r>
-      <w:r>
-        <w:rPr>
-          <w:i/>
-        </w:rPr>
-        <w:t>R</w:t>
-      </w:r>
-      <w:r>
         <w:t xml:space="preserve">(upper triangular) matrix are produced and can be used to solve linear equations. </w:t>
       </w:r>
     </w:p>
     <w:p>
       <w:r>
-        <w:t xml:space="preserve">In this </w:t>
-      </w:r>
-      <w:proofErr w:type="gramStart"/>
-      <w:r>
-        <w:t>project</w:t>
-      </w:r>
-      <w:proofErr w:type="gramEnd"/>
-      <w:r>
-        <w:t xml:space="preserve"> they are used to solve the over-determined system of equations: </w:t>
+        <w:t xml:space="preserve">In this project they are used to solve the over-determined system of equations: </w:t>
       </w:r>
     </w:p>
     <w:p>
@@ -7433,15 +6333,7 @@
     </w:p>
     <w:p>
       <w:r>
-        <w:t xml:space="preserve">The following </w:t>
-      </w:r>
-      <w:proofErr w:type="gramStart"/>
-      <w:r>
-        <w:t>must be done</w:t>
-      </w:r>
-      <w:proofErr w:type="gramEnd"/>
-      <w:r>
-        <w:t xml:space="preserve"> using the </w:t>
+        <w:t xml:space="preserve">The following must be done using the </w:t>
       </w:r>
       <w:r>
         <w:rPr>
@@ -7469,13 +6361,8 @@
       </w:r>
     </w:p>
     <w:p>
-      <w:proofErr w:type="gramStart"/>
-      <w:r>
-        <w:t>Firstly</w:t>
-      </w:r>
-      <w:proofErr w:type="gramEnd"/>
-      <w:r>
-        <w:t xml:space="preserve"> </w:t>
+      <w:r>
+        <w:t xml:space="preserve">Firstly </w:t>
       </w:r>
       <w:r>
         <w:rPr>
@@ -7590,6 +6477,7 @@
     </w:p>
     <w:p>
       <w:r>
+        <w:lastRenderedPageBreak/>
         <w:t xml:space="preserve">Then since the upper triangular matrix </w:t>
       </w:r>
       <w:r>
@@ -7599,15 +6487,7 @@
         <w:t>R</w:t>
       </w:r>
       <w:r>
-        <w:t xml:space="preserve"> </w:t>
-      </w:r>
-      <w:proofErr w:type="gramStart"/>
-      <w:r>
-        <w:t>has already been calculated</w:t>
-      </w:r>
-      <w:proofErr w:type="gramEnd"/>
-      <w:r>
-        <w:t xml:space="preserve">, it can be used to find the weight vector </w:t>
+        <w:t xml:space="preserve"> has already been calculated, it can be used to find the weight vector </w:t>
       </w:r>
       <w:r>
         <w:t>by</w:t>
@@ -7626,7 +6506,6 @@
             <w:rPr>
               <w:rFonts w:ascii="Cambria Math" w:hAnsi="Cambria Math"/>
             </w:rPr>
-            <w:lastRenderedPageBreak/>
             <m:t>R*</m:t>
           </m:r>
           <m:bar>
@@ -7674,13 +6553,8 @@
       </w:fldSimple>
     </w:p>
     <w:p>
-      <w:proofErr w:type="gramStart"/>
-      <w:r>
-        <w:t>And</w:t>
-      </w:r>
-      <w:proofErr w:type="gramEnd"/>
-      <w:r>
-        <w:t xml:space="preserve"> the weight matrix has been solved.</w:t>
+      <w:r>
+        <w:t>And the weight matrix has been solved.</w:t>
       </w:r>
     </w:p>
     <w:p/>
@@ -7710,23 +6584,7 @@
         </w:numPr>
       </w:pPr>
       <w:r>
-        <w:t xml:space="preserve">All of the input training sets </w:t>
-      </w:r>
-      <w:proofErr w:type="gramStart"/>
-      <w:r>
-        <w:t>are passed</w:t>
-      </w:r>
-      <w:proofErr w:type="gramEnd"/>
-      <w:r>
-        <w:t xml:space="preserve"> through this layer and a matrix of the </w:t>
-      </w:r>
-      <w:proofErr w:type="spellStart"/>
-      <w:r>
-        <w:t>ouputs</w:t>
-      </w:r>
-      <w:proofErr w:type="spellEnd"/>
-      <w:r>
-        <w:t xml:space="preserve"> is created.</w:t>
+        <w:t>All of the input training sets are passed through this layer and a matrix of the ouputs is created.</w:t>
       </w:r>
     </w:p>
     <w:p>
@@ -7750,15 +6608,7 @@
         </w:numPr>
       </w:pPr>
       <w:r>
-        <w:t xml:space="preserve">Using the MBD method the matrix </w:t>
-      </w:r>
-      <w:proofErr w:type="gramStart"/>
-      <w:r>
-        <w:t>is then passed</w:t>
-      </w:r>
-      <w:proofErr w:type="gramEnd"/>
-      <w:r>
-        <w:t xml:space="preserve"> through the second hidden layer column by column and another matrix is created with the outputs of the layer. </w:t>
+        <w:t xml:space="preserve">Using the MBD method the matrix is then passed through the second hidden layer column by column and another matrix is created with the outputs of the layer. </w:t>
       </w:r>
     </w:p>
     <w:p>
@@ -7770,15 +6620,7 @@
         </w:numPr>
       </w:pPr>
       <w:r>
-        <w:t xml:space="preserve">A linear system of equations </w:t>
-      </w:r>
-      <w:proofErr w:type="gramStart"/>
-      <w:r>
-        <w:t>is then created</w:t>
-      </w:r>
-      <w:proofErr w:type="gramEnd"/>
-      <w:r>
-        <w:t xml:space="preserve"> for the output layer using the desired outputs and the second hidden layer output matrix.</w:t>
+        <w:t>A linear system of equations is then created for the output layer using the desired outputs and the second hidden layer output matrix.</w:t>
       </w:r>
     </w:p>
     <w:p>
@@ -7802,15 +6644,7 @@
         <w:t>S</w:t>
       </w:r>
       <w:r>
-        <w:t xml:space="preserve">chmidt method the QR decomposition of the second layer output matrix </w:t>
-      </w:r>
-      <w:proofErr w:type="gramStart"/>
-      <w:r>
-        <w:t>is found</w:t>
-      </w:r>
-      <w:proofErr w:type="gramEnd"/>
-      <w:r>
-        <w:t>.</w:t>
+        <w:t>chmidt method the QR decomposition of the second layer output matrix is found.</w:t>
       </w:r>
     </w:p>
     <w:p>
@@ -7846,15 +6680,7 @@
         </w:numPr>
       </w:pPr>
       <w:r>
-        <w:t xml:space="preserve">Steps 6 and 7 </w:t>
-      </w:r>
-      <w:proofErr w:type="gramStart"/>
-      <w:r>
-        <w:t>are then repeated</w:t>
-      </w:r>
-      <w:proofErr w:type="gramEnd"/>
-      <w:r>
-        <w:t xml:space="preserve"> on the second hidden layer to get the actual weights of the second hidden layer using the output from the first hidden layer as X and the second hidden layer as </w:t>
+        <w:t xml:space="preserve">Steps 6 and 7 are then repeated on the second hidden layer to get the actual weights of the second hidden layer using the output from the first hidden layer as X and the second hidden layer as </w:t>
       </w:r>
       <w:r>
         <w:rPr>
@@ -7876,56 +6702,23 @@
     </w:p>
     <w:p>
       <w:r>
-        <w:t xml:space="preserve">This training technique really stands out compared to the other two techniques discussed as most notably; it only takes one iteration to train the entire network. This provides a huge advantage to using the technique as it allows huge data sets to </w:t>
-      </w:r>
-      <w:proofErr w:type="gramStart"/>
-      <w:r>
-        <w:t>be used</w:t>
-      </w:r>
-      <w:proofErr w:type="gramEnd"/>
-      <w:r>
-        <w:t xml:space="preserve"> for training that will take </w:t>
+        <w:t xml:space="preserve">This training technique really stands out compared to the other two techniques discussed as most notably; it only takes one iteration to train </w:t>
       </w:r>
       <w:r>
         <w:lastRenderedPageBreak/>
-        <w:t xml:space="preserve">minutes not hours to fully train the network. However with this comes a disadvantage in the fact that it is noted by </w:t>
-      </w:r>
-      <w:proofErr w:type="spellStart"/>
-      <w:r>
-        <w:t>Verma</w:t>
-      </w:r>
-      <w:proofErr w:type="spellEnd"/>
-      <w:r>
-        <w:t xml:space="preserve"> that in some scenarios the accuracy of the technique falls in comparison to its longer more rigorous competitors. This issue only really becomes a problem when dealing with something that has to be accurate for a serious reason, such as detection of a fault in an oil pipeline. In a game scenario, the accuracy of the network can be </w:t>
-      </w:r>
-      <w:proofErr w:type="gramStart"/>
-      <w:r>
-        <w:t>lower,</w:t>
-      </w:r>
-      <w:proofErr w:type="gramEnd"/>
-      <w:r>
-        <w:t xml:space="preserve"> this will provide unpredictability and most importantly, will allow for the player to actually compete with the AI as it may make a mistake. The development of this project </w:t>
-      </w:r>
-      <w:proofErr w:type="gramStart"/>
-      <w:r>
-        <w:t>has been aimed</w:t>
-      </w:r>
-      <w:proofErr w:type="gramEnd"/>
-      <w:r>
-        <w:t xml:space="preserve"> at allowing the player the ability to actually compete with the AI as well as allowing the training techniques to be able to compete with each other. This </w:t>
-      </w:r>
-      <w:proofErr w:type="gramStart"/>
-      <w:r>
-        <w:t>will be di</w:t>
-      </w:r>
-      <w:bookmarkStart w:id="5" w:name="_GoBack"/>
-      <w:bookmarkEnd w:id="5"/>
-      <w:r>
-        <w:t>scussed</w:t>
-      </w:r>
-      <w:proofErr w:type="gramEnd"/>
-      <w:r>
-        <w:t xml:space="preserve"> in full in the next section. </w:t>
+        <w:t xml:space="preserve">the entire network. This provides a huge advantage to using the technique as it allows huge data sets to be used for training that will take minutes not hours to fully train the network. However with this comes a disadvantage in the fact that it is noted by Verma that in some scenarios the accuracy of the technique falls in comparison to its longer more rigorous competitors. This issue only really becomes a problem when dealing with something that has to be accurate for a serious reason, such as detection of a fault in an oil pipeline. In a game scenario, the accuracy of the network can be </w:t>
+      </w:r>
+      <w:r>
+        <w:t>lower;</w:t>
+      </w:r>
+      <w:r>
+        <w:t xml:space="preserve"> this will provide unpredictability and most importantly, will allow </w:t>
+      </w:r>
+      <w:r>
+        <w:t>the player to</w:t>
+      </w:r>
+      <w:r>
+        <w:t xml:space="preserve"> compete with the AI as it may make a mistake. The development of this project has been aimed at allowing the player the ability to actually compete with the AI as well as allowing the training techniques to be able to compete with each other. This will be discussed in full in the next section. </w:t>
       </w:r>
     </w:p>
     <w:p>
@@ -7947,23 +6740,7 @@
     </w:p>
     <w:p>
       <w:r>
-        <w:t xml:space="preserve">The majority of the practical work completed for this project </w:t>
-      </w:r>
-      <w:proofErr w:type="gramStart"/>
-      <w:r>
-        <w:t>was aimed</w:t>
-      </w:r>
-      <w:proofErr w:type="gramEnd"/>
-      <w:r>
-        <w:t xml:space="preserve"> towards accurately showing the effectiveness of each of the MLP training techniques described in the previous section. The following tasks had to </w:t>
-      </w:r>
-      <w:proofErr w:type="gramStart"/>
-      <w:r>
-        <w:t>be completed</w:t>
-      </w:r>
-      <w:proofErr w:type="gramEnd"/>
-      <w:r>
-        <w:t xml:space="preserve"> in order to </w:t>
+        <w:t xml:space="preserve">The majority of the practical work completed for this project was aimed towards accurately showing the effectiveness of each of the MLP training techniques described in the previous section. The following tasks had to be completed in order to </w:t>
       </w:r>
       <w:r>
         <w:t>achieve this objective:</w:t>
@@ -7990,15 +6767,7 @@
         </w:numPr>
       </w:pPr>
       <w:r>
-        <w:t xml:space="preserve">Implement a basic polymorphic MLP framework to accommodate for any training technique to </w:t>
-      </w:r>
-      <w:proofErr w:type="gramStart"/>
-      <w:r>
-        <w:t>be implemented</w:t>
-      </w:r>
-      <w:proofErr w:type="gramEnd"/>
-      <w:r>
-        <w:t xml:space="preserve"> on top of.</w:t>
+        <w:t>Implement a basic polymorphic MLP framework to accommodate for any training technique to be implemented on top of.</w:t>
       </w:r>
     </w:p>
     <w:p>
@@ -8140,23 +6909,7 @@
         <w:t>fully.</w:t>
       </w:r>
       <w:r>
-        <w:t xml:space="preserve"> After reading of Jeff </w:t>
-      </w:r>
-      <w:proofErr w:type="spellStart"/>
-      <w:r>
-        <w:t>Hannan’s</w:t>
-      </w:r>
-      <w:proofErr w:type="spellEnd"/>
-      <w:r>
-        <w:t xml:space="preserve"> implementation of an MLP to control the driving in Colin </w:t>
-      </w:r>
-      <w:proofErr w:type="spellStart"/>
-      <w:r>
-        <w:t>Mcrae</w:t>
-      </w:r>
-      <w:proofErr w:type="spellEnd"/>
-      <w:r>
-        <w:t xml:space="preserve"> Dirt 2</w:t>
+        <w:t xml:space="preserve"> After reading of Jeff Hannan’s implementation of an MLP to control the driving in Colin Mcrae Dirt 2</w:t>
       </w:r>
       <w:r>
         <w:t xml:space="preserve"> (2005)</w:t>
@@ -8185,23 +6938,7 @@
     </w:p>
     <w:p>
       <w:r>
-        <w:t xml:space="preserve">The game </w:t>
-      </w:r>
-      <w:proofErr w:type="gramStart"/>
-      <w:r>
-        <w:t>was developed</w:t>
-      </w:r>
-      <w:proofErr w:type="gramEnd"/>
-      <w:r>
-        <w:t xml:space="preserve"> using the Games Education framework (Grant Clarke) with the Box2D physics engine (Box2D) to provide accurate physics for the game environment. These </w:t>
-      </w:r>
-      <w:proofErr w:type="gramStart"/>
-      <w:r>
-        <w:t>were chosen</w:t>
-      </w:r>
-      <w:proofErr w:type="gramEnd"/>
-      <w:r>
-        <w:t xml:space="preserve"> as it would allow </w:t>
+        <w:t xml:space="preserve">The game was developed using the Games Education framework (Grant Clarke) with the Box2D physics engine (Box2D) to provide accurate physics for the game environment. These were chosen as it would allow </w:t>
       </w:r>
       <w:r>
         <w:lastRenderedPageBreak/>
@@ -8213,15 +6950,7 @@
     </w:p>
     <w:p>
       <w:r>
-        <w:t>The application was designed to allow the track to be generated using a text file, this was put in place to allow for the easy creation of many tracks. It works by firstly reading the entire file, which should have a grid of 40x40 using ‘#’ to define a generic barrier a ‘-</w:t>
-      </w:r>
-      <w:proofErr w:type="gramStart"/>
-      <w:r>
-        <w:t>‘ to</w:t>
-      </w:r>
-      <w:proofErr w:type="gramEnd"/>
-      <w:r>
-        <w:t xml:space="preserve"> define an open space and letters or numbers to define waypoints through the track. The waypoints work by defining a small letter to mark one side of the waypoint and a capital letter to define the other side, this allows for the use of the same small letter in the creation of multiple waypoints as shown here:</w:t>
+        <w:t>The application was designed to allow the track to be generated using a text file, this was put in place to allow for the easy creation of many tracks. It works by firstly reading the entire file, which should have a grid of 40x40 using ‘#’ to define a generic barrier a ‘-‘ to define an open space and letters or numbers to define waypoints through the track. The waypoints work by defining a small letter to mark one side of the waypoint and a capital letter to define the other side, this allows for the use of the same small letter in the creation of multiple waypoints as shown here:</w:t>
       </w:r>
     </w:p>
     <w:p>
@@ -8240,42 +6969,18 @@
         <w:t xml:space="preserve"> of all of the capital letters and </w:t>
       </w:r>
       <w:r>
-        <w:t xml:space="preserve">the designated “capital numbers” must be noted below the grid in the text file in the order that they will be on the track, this allows for the ordering of the waypoints. Once all of the data </w:t>
-      </w:r>
-      <w:proofErr w:type="gramStart"/>
-      <w:r>
-        <w:t>has been read</w:t>
-      </w:r>
-      <w:proofErr w:type="gramEnd"/>
-      <w:r>
-        <w:t xml:space="preserve"> in from the text file, the track is generated and all the barriers and waypoints are made and ordered. </w:t>
-      </w:r>
-    </w:p>
-    <w:p>
-      <w:r>
-        <w:t xml:space="preserve">** </w:t>
-      </w:r>
-      <w:proofErr w:type="gramStart"/>
-      <w:r>
-        <w:t>image</w:t>
-      </w:r>
-      <w:proofErr w:type="gramEnd"/>
-      <w:r>
-        <w:t xml:space="preserve"> of the tack in game **</w:t>
+        <w:t xml:space="preserve">the designated “capital numbers” must be noted below the grid in the text file in the order that they will be on the track, this allows for the ordering of the waypoints. Once all of the data has been read in from the text file, the track is generated and all the barriers and waypoints are made and ordered. </w:t>
+      </w:r>
+    </w:p>
+    <w:p>
+      <w:r>
+        <w:t>** image of the tack in game **</w:t>
       </w:r>
     </w:p>
     <w:p>
       <w:r>
         <w:br/>
-        <w:t xml:space="preserve">The design of the game allows the player to choose which training technique they wish to race against, or allows them to spectate a time trail of the training technique. The time trail option </w:t>
-      </w:r>
-      <w:proofErr w:type="gramStart"/>
-      <w:r>
-        <w:t>was implemented</w:t>
-      </w:r>
-      <w:proofErr w:type="gramEnd"/>
-      <w:r>
-        <w:t xml:space="preserve"> to allow for easy quantitative testing which will be discussed later.</w:t>
+        <w:t>The design of the game allows the player to choose which training technique they wish to race against, or allows them to spectate a time trail of the training technique. The time trail option was implemented to allow for easy quantitative testing which will be discussed later.</w:t>
       </w:r>
       <w:r>
         <w:t xml:space="preserve"> </w:t>
@@ -8294,23 +6999,7 @@
         <w:t>opponent,</w:t>
       </w:r>
       <w:r>
-        <w:t xml:space="preserve"> they </w:t>
-      </w:r>
-      <w:proofErr w:type="gramStart"/>
-      <w:r>
-        <w:t>will be put</w:t>
-      </w:r>
-      <w:proofErr w:type="gramEnd"/>
-      <w:r>
-        <w:t xml:space="preserve"> into game with a countdown before the race starts. Once the countdown completes they will be able to control their car using the WASD keys, W to go forward, S to go backwards with A and D controlling the wheels to steer left or right respectively. If nether A or D </w:t>
-      </w:r>
-      <w:proofErr w:type="gramStart"/>
-      <w:r>
-        <w:t>is held</w:t>
-      </w:r>
-      <w:proofErr w:type="gramEnd"/>
-      <w:r>
-        <w:t xml:space="preserve"> down the wheels will automatically straighten up with the car allowing the player a much smoother driving experience rather than having to control the exact position of their wheels at all times.</w:t>
+        <w:t xml:space="preserve"> they will be put into game with a countdown before the race starts. Once the countdown completes they will be able to control their car using the WASD keys, W to go forward, S to go backwards with A and D controlling the wheels to steer left or right respectively. If nether A or D is held down the wheels will automatically straighten up with the car allowing the player a much smoother driving experience rather than having to control the exact position of their wheels at all times.</w:t>
       </w:r>
       <w:r>
         <w:t xml:space="preserve"> In the top right hand corner of the screen, the player will be able to see their current lap time</w:t>
@@ -8323,15 +7012,7 @@
         <w:t>first or second position</w:t>
       </w:r>
       <w:r>
-        <w:t xml:space="preserve"> and how many laps they have left in the race. (</w:t>
-      </w:r>
-      <w:proofErr w:type="gramStart"/>
-      <w:r>
-        <w:t>mention</w:t>
-      </w:r>
-      <w:proofErr w:type="gramEnd"/>
-      <w:r>
-        <w:t xml:space="preserve"> maybe the ability to change l</w:t>
+        <w:t xml:space="preserve"> and how many laps they have left in the race. (mention maybe the ability to change l</w:t>
       </w:r>
       <w:r>
         <w:t>aps, currently not implemented)</w:t>
@@ -8348,6 +7029,11 @@
         <w:t xml:space="preserve">Although the player will have this information, the only inputs that the car will have are as follows: its current angle in comparison to the next waypoint, the current angle of its tires, the distance it is away from each side of the track and its current speed. </w:t>
       </w:r>
     </w:p>
+    <w:p>
+      <w:r>
+        <w:t>The next part to implement was the actual AI of the game and how the MLP controlling it was going to be structured.</w:t>
+      </w:r>
+    </w:p>
     <w:p/>
     <w:p>
       <w:pPr>
@@ -8357,6 +7043,11 @@
         <w:t xml:space="preserve">4.2 </w:t>
       </w:r>
       <w:r>
+        <w:t xml:space="preserve">MLP Building and </w:t>
+      </w:r>
+      <w:bookmarkStart w:id="5" w:name="_GoBack"/>
+      <w:bookmarkEnd w:id="5"/>
+      <w:r>
         <w:t>Training</w:t>
       </w:r>
     </w:p>
@@ -8383,36 +7074,12 @@
     </w:p>
     <w:p>
       <w:r>
-        <w:t xml:space="preserve">To implement each of these training techniques, a base MLP class </w:t>
-      </w:r>
-      <w:proofErr w:type="gramStart"/>
-      <w:r>
-        <w:t>was created</w:t>
-      </w:r>
-      <w:proofErr w:type="gramEnd"/>
-      <w:r>
-        <w:t xml:space="preserve"> along with two </w:t>
-      </w:r>
-      <w:proofErr w:type="spellStart"/>
-      <w:r>
-        <w:t>structs</w:t>
-      </w:r>
-      <w:proofErr w:type="spellEnd"/>
-      <w:r>
-        <w:t xml:space="preserve"> to represent a layer and a neuron.</w:t>
-      </w:r>
-    </w:p>
-    <w:p>
-      <w:r>
-        <w:t xml:space="preserve">The neuron </w:t>
-      </w:r>
-      <w:proofErr w:type="spellStart"/>
-      <w:r>
-        <w:t>struct</w:t>
-      </w:r>
-      <w:proofErr w:type="spellEnd"/>
-      <w:r>
-        <w:t xml:space="preserve"> simply contained:</w:t>
+        <w:t>To implement each of these training techniques, a base MLP class was created along with two structs to represent a layer and a neuron.</w:t>
+      </w:r>
+    </w:p>
+    <w:p>
+      <w:r>
+        <w:t>The neuron struct simply contained:</w:t>
       </w:r>
     </w:p>
     <w:p>
@@ -8486,18 +7153,51 @@
       <w:r>
         <w:t>A bias</w:t>
       </w:r>
-    </w:p>
-    <w:p>
-      <w:r>
-        <w:t xml:space="preserve">The Layer </w:t>
-      </w:r>
-      <w:proofErr w:type="spellStart"/>
-      <w:r>
-        <w:t>struct</w:t>
-      </w:r>
-      <w:proofErr w:type="spellEnd"/>
-      <w:r>
-        <w:t xml:space="preserve"> contained:</w:t>
+      <w:r>
+        <w:t xml:space="preserve"> </w:t>
+      </w:r>
+    </w:p>
+    <w:p>
+      <w:r>
+        <w:t xml:space="preserve">The set of weights is initialised with a number of weights corresponding to the number of neurons in the previous layer, if the layer is the input layer, the weights are set to null. The set of previous weights are used for gradient decent using the delta rule and the saved weights are used to make sure the best weights are saved if the network over trains and begins to produce a higher error rate. The output value is used to pass the output of the neuron to the next layer. The error value is used to </w:t>
+      </w:r>
+      <w:r>
+        <w:lastRenderedPageBreak/>
+        <w:t xml:space="preserve">calculate the adjustment of the weights for the next iteration of the training process. </w:t>
+      </w:r>
+      <w:r>
+        <w:t>Finally</w:t>
+      </w:r>
+      <w:r>
+        <w:t xml:space="preserve">, </w:t>
+      </w:r>
+      <w:r>
+        <w:t>it has been noted that a</w:t>
+      </w:r>
+      <w:r>
+        <w:t xml:space="preserve"> bias can be used to help </w:t>
+      </w:r>
+      <w:r>
+        <w:t>train the MLP bett</w:t>
+      </w:r>
+      <w:r>
+        <w:t>er, this is used in the RPROP training technique, can be used in the EBP t</w:t>
+      </w:r>
+      <w:r>
+        <w:t>echnique and is not used the</w:t>
+      </w:r>
+      <w:r>
+        <w:t xml:space="preserve"> RMGS method.</w:t>
+      </w:r>
+    </w:p>
+    <w:p>
+      <w:r>
+        <w:t>*** when EBP is finalised say whether or not it will use bias ***</w:t>
+      </w:r>
+    </w:p>
+    <w:p>
+      <w:r>
+        <w:t>The Layer struct contained:</w:t>
       </w:r>
     </w:p>
     <w:p>
@@ -8526,15 +7226,7 @@
     </w:p>
     <w:p>
       <w:r>
-        <w:t xml:space="preserve">This laid out the groundwork for the MLP </w:t>
-      </w:r>
-      <w:proofErr w:type="gramStart"/>
-      <w:r>
-        <w:t>class which</w:t>
-      </w:r>
-      <w:proofErr w:type="gramEnd"/>
-      <w:r>
-        <w:t xml:space="preserve"> was constructed of:</w:t>
+        <w:t>This laid out the groundwork for the MLP class which was constructed of:</w:t>
       </w:r>
     </w:p>
     <w:p>
@@ -8584,6 +7276,9 @@
       <w:r>
         <w:t>Multiple Virtual functions</w:t>
       </w:r>
+      <w:r>
+        <w:t xml:space="preserve"> including:</w:t>
+      </w:r>
     </w:p>
     <w:p>
       <w:pPr>
@@ -8594,7 +7289,6 @@
         </w:numPr>
       </w:pPr>
       <w:r>
-        <w:lastRenderedPageBreak/>
         <w:t>A Training Function</w:t>
       </w:r>
     </w:p>
@@ -8682,29 +7376,69 @@
         <w:t xml:space="preserve">Multiple helper functions for setting up and dealing with vectors and matrices. Along with functions for dealing with randomness. </w:t>
       </w:r>
     </w:p>
+    <w:p>
+      <w:r>
+        <w:t>This allowed for the MLP class to be a perfect parent class for any of the training techniques.</w:t>
+      </w:r>
+    </w:p>
     <w:p/>
+    <w:p>
+      <w:pPr>
+        <w:pStyle w:val="Heading3"/>
+      </w:pPr>
+      <w:r>
+        <w:t xml:space="preserve">4.2.2 </w:t>
+      </w:r>
+      <w:r>
+        <w:t>Error Back Propagation</w:t>
+      </w:r>
+    </w:p>
     <w:p/>
     <w:p>
       <w:pPr>
         <w:pStyle w:val="Heading3"/>
       </w:pPr>
       <w:r>
-        <w:t xml:space="preserve">4.2.2 </w:t>
-      </w:r>
-      <w:r>
-        <w:t>Error Back Propagation</w:t>
-      </w:r>
-    </w:p>
+        <w:t>4.2.3 Resilient Propagation</w:t>
+      </w:r>
+    </w:p>
+    <w:p/>
     <w:p>
       <w:pPr>
         <w:pStyle w:val="Heading3"/>
       </w:pPr>
       <w:r>
-        <w:t>4.2.3 Resilient Propagation</w:t>
-      </w:r>
-    </w:p>
-    <w:p/>
-    <w:p/>
+        <w:lastRenderedPageBreak/>
+        <w:t>4.2.4</w:t>
+      </w:r>
+      <w:r>
+        <w:t xml:space="preserve"> </w:t>
+      </w:r>
+      <w:r>
+        <w:t>R</w:t>
+      </w:r>
+      <w:r>
+        <w:t xml:space="preserve">andom </w:t>
+      </w:r>
+      <w:r>
+        <w:t>M</w:t>
+      </w:r>
+      <w:r>
+        <w:t xml:space="preserve">inimum-bit distance </w:t>
+      </w:r>
+      <w:r>
+        <w:t>G</w:t>
+      </w:r>
+      <w:r>
+        <w:t>ram-</w:t>
+      </w:r>
+      <w:r>
+        <w:t>S</w:t>
+      </w:r>
+      <w:r>
+        <w:t>chmidt</w:t>
+      </w:r>
+    </w:p>
     <w:p>
       <w:pPr>
         <w:pStyle w:val="ListParagraph"/>
@@ -8714,7 +7448,7 @@
         </w:numPr>
       </w:pPr>
       <w:r>
-        <w:t>Error Back Propagation</w:t>
+        <w:t>MBD</w:t>
       </w:r>
     </w:p>
     <w:p>
@@ -8726,7 +7460,7 @@
         </w:numPr>
       </w:pPr>
       <w:r>
-        <w:t>Resilient Propagation</w:t>
+        <w:t>Gram Schmidt</w:t>
       </w:r>
     </w:p>
     <w:p>
@@ -8738,98 +7472,15 @@
         </w:numPr>
       </w:pPr>
       <w:r>
-        <w:t>RMGS</w:t>
-      </w:r>
-    </w:p>
-    <w:p>
-      <w:pPr>
-        <w:pStyle w:val="ListParagraph"/>
-        <w:numPr>
-          <w:ilvl w:val="1"/>
-          <w:numId w:val="1"/>
-        </w:numPr>
-      </w:pPr>
-      <w:r>
-        <w:t>MBD</w:t>
-      </w:r>
-    </w:p>
-    <w:p>
-      <w:pPr>
-        <w:pStyle w:val="ListParagraph"/>
-        <w:numPr>
-          <w:ilvl w:val="1"/>
-          <w:numId w:val="1"/>
-        </w:numPr>
-      </w:pPr>
-      <w:r>
-        <w:t>Gram Schmidt</w:t>
-      </w:r>
-    </w:p>
-    <w:p>
-      <w:pPr>
-        <w:pStyle w:val="ListParagraph"/>
-        <w:numPr>
-          <w:ilvl w:val="1"/>
-          <w:numId w:val="1"/>
-        </w:numPr>
-      </w:pPr>
-      <w:r>
         <w:t>Linear Equations</w:t>
       </w:r>
     </w:p>
-    <w:p>
-      <w:pPr>
-        <w:pStyle w:val="ListParagraph"/>
-        <w:numPr>
-          <w:ilvl w:val="0"/>
-          <w:numId w:val="1"/>
-        </w:numPr>
-      </w:pPr>
-      <w:r>
-        <w:t>Training data creation</w:t>
-      </w:r>
-    </w:p>
+    <w:p/>
     <w:p>
       <w:pPr>
         <w:pStyle w:val="Heading3"/>
       </w:pPr>
       <w:r>
-        <w:t>4.2.4</w:t>
-      </w:r>
-      <w:r>
-        <w:t xml:space="preserve"> </w:t>
-      </w:r>
-      <w:r>
-        <w:t>R</w:t>
-      </w:r>
-      <w:r>
-        <w:t xml:space="preserve">andom </w:t>
-      </w:r>
-      <w:r>
-        <w:t>M</w:t>
-      </w:r>
-      <w:r>
-        <w:t xml:space="preserve">inimum-bit distance </w:t>
-      </w:r>
-      <w:r>
-        <w:t>G</w:t>
-      </w:r>
-      <w:r>
-        <w:t>ram-</w:t>
-      </w:r>
-      <w:r>
-        <w:t>S</w:t>
-      </w:r>
-      <w:r>
-        <w:t>chmidt</w:t>
-      </w:r>
-    </w:p>
-    <w:p/>
-    <w:p>
-      <w:pPr>
-        <w:pStyle w:val="Heading3"/>
-      </w:pPr>
-      <w:r>
         <w:t xml:space="preserve">4.2.4 </w:t>
       </w:r>
       <w:r>
@@ -8842,27 +7493,7 @@
       </w:r>
       <w:r>
         <w:br/>
-        <w:t xml:space="preserve">This consisted of a number of loops and if conditions to generate a text </w:t>
-      </w:r>
-      <w:r>
-        <w:lastRenderedPageBreak/>
-        <w:t xml:space="preserve">file stating desired outputs of the network depending on the place in the loops. During this generation of desired output values, some “noise” </w:t>
-      </w:r>
-      <w:proofErr w:type="gramStart"/>
-      <w:r>
-        <w:t>was added</w:t>
-      </w:r>
-      <w:proofErr w:type="gramEnd"/>
-      <w:r>
-        <w:t xml:space="preserve"> to the inputs as it has been stated by (insert citation to noise in </w:t>
-      </w:r>
-      <w:proofErr w:type="spellStart"/>
-      <w:r>
-        <w:t>mlp</w:t>
-      </w:r>
-      <w:proofErr w:type="spellEnd"/>
-      <w:r>
-        <w:t xml:space="preserve"> network here) that adding noise to the training data increases the MLP’s ability to generalise to data that it may receive from the application.  </w:t>
+        <w:t xml:space="preserve">This consisted of a number of loops and if conditions to generate a text file stating desired outputs of the network depending on the place in the loops. During this generation of desired output values, some “noise” was added to the inputs as it has been stated by (insert citation to noise in mlp network here) that adding noise to the training data increases the MLP’s ability to generalise to data that it may receive from the application.  </w:t>
       </w:r>
     </w:p>
     <w:p/>
@@ -9090,7 +7721,7 @@
 </file>
 
 <file path=word/endnotes.xml><?xml version="1.0" encoding="utf-8"?>
-<w:endnotes xmlns:wpc="http://schemas.microsoft.com/office/word/2010/wordprocessingCanvas" xmlns:mc="http://schemas.openxmlformats.org/markup-compatibility/2006" xmlns:o="urn:schemas-microsoft-com:office:office" xmlns:r="http://schemas.openxmlformats.org/officeDocument/2006/relationships" xmlns:m="http://schemas.openxmlformats.org/officeDocument/2006/math" xmlns:v="urn:schemas-microsoft-com:vml" xmlns:wp14="http://schemas.microsoft.com/office/word/2010/wordprocessingDrawing" xmlns:wp="http://schemas.openxmlformats.org/drawingml/2006/wordprocessingDrawing" xmlns:w10="urn:schemas-microsoft-com:office:word" xmlns:w="http://schemas.openxmlformats.org/wordprocessingml/2006/main" xmlns:w14="http://schemas.microsoft.com/office/word/2010/wordml" xmlns:w15="http://schemas.microsoft.com/office/word/2012/wordml" xmlns:wpg="http://schemas.microsoft.com/office/word/2010/wordprocessingGroup" xmlns:wpi="http://schemas.microsoft.com/office/word/2010/wordprocessingInk" xmlns:wne="http://schemas.microsoft.com/office/word/2006/wordml" xmlns:wps="http://schemas.microsoft.com/office/word/2010/wordprocessingShape" mc:Ignorable="w14 w15 wp14">
+<w:endnotes xmlns:wpc="http://schemas.microsoft.com/office/word/2010/wordprocessingCanvas" xmlns:cx="http://schemas.microsoft.com/office/drawing/2014/chartex" xmlns:cx1="http://schemas.microsoft.com/office/drawing/2015/9/8/chartex" xmlns:mc="http://schemas.openxmlformats.org/markup-compatibility/2006" xmlns:o="urn:schemas-microsoft-com:office:office" xmlns:r="http://schemas.openxmlformats.org/officeDocument/2006/relationships" xmlns:m="http://schemas.openxmlformats.org/officeDocument/2006/math" xmlns:v="urn:schemas-microsoft-com:vml" xmlns:wp14="http://schemas.microsoft.com/office/word/2010/wordprocessingDrawing" xmlns:wp="http://schemas.openxmlformats.org/drawingml/2006/wordprocessingDrawing" xmlns:w10="urn:schemas-microsoft-com:office:word" xmlns:w="http://schemas.openxmlformats.org/wordprocessingml/2006/main" xmlns:w14="http://schemas.microsoft.com/office/word/2010/wordml" xmlns:w15="http://schemas.microsoft.com/office/word/2012/wordml" xmlns:w16se="http://schemas.microsoft.com/office/word/2015/wordml/symex" xmlns:wpg="http://schemas.microsoft.com/office/word/2010/wordprocessingGroup" xmlns:wpi="http://schemas.microsoft.com/office/word/2010/wordprocessingInk" xmlns:wne="http://schemas.microsoft.com/office/word/2006/wordml" xmlns:wps="http://schemas.microsoft.com/office/word/2010/wordprocessingShape" mc:Ignorable="w14 w15 w16se wp14">
   <w:endnote w:type="separator" w:id="-1">
     <w:p>
       <w:r>
@@ -9109,7 +7740,7 @@
 </file>
 
 <file path=word/footer1.xml><?xml version="1.0" encoding="utf-8"?>
-<w:ftr xmlns:wpc="http://schemas.microsoft.com/office/word/2010/wordprocessingCanvas" xmlns:mc="http://schemas.openxmlformats.org/markup-compatibility/2006" xmlns:o="urn:schemas-microsoft-com:office:office" xmlns:r="http://schemas.openxmlformats.org/officeDocument/2006/relationships" xmlns:m="http://schemas.openxmlformats.org/officeDocument/2006/math" xmlns:v="urn:schemas-microsoft-com:vml" xmlns:wp14="http://schemas.microsoft.com/office/word/2010/wordprocessingDrawing" xmlns:wp="http://schemas.openxmlformats.org/drawingml/2006/wordprocessingDrawing" xmlns:w10="urn:schemas-microsoft-com:office:word" xmlns:w="http://schemas.openxmlformats.org/wordprocessingml/2006/main" xmlns:w14="http://schemas.microsoft.com/office/word/2010/wordml" xmlns:w15="http://schemas.microsoft.com/office/word/2012/wordml" xmlns:wpg="http://schemas.microsoft.com/office/word/2010/wordprocessingGroup" xmlns:wpi="http://schemas.microsoft.com/office/word/2010/wordprocessingInk" xmlns:wne="http://schemas.microsoft.com/office/word/2006/wordml" xmlns:wps="http://schemas.microsoft.com/office/word/2010/wordprocessingShape" mc:Ignorable="w14 w15 wp14">
+<w:ftr xmlns:wpc="http://schemas.microsoft.com/office/word/2010/wordprocessingCanvas" xmlns:cx="http://schemas.microsoft.com/office/drawing/2014/chartex" xmlns:cx1="http://schemas.microsoft.com/office/drawing/2015/9/8/chartex" xmlns:mc="http://schemas.openxmlformats.org/markup-compatibility/2006" xmlns:o="urn:schemas-microsoft-com:office:office" xmlns:r="http://schemas.openxmlformats.org/officeDocument/2006/relationships" xmlns:m="http://schemas.openxmlformats.org/officeDocument/2006/math" xmlns:v="urn:schemas-microsoft-com:vml" xmlns:wp14="http://schemas.microsoft.com/office/word/2010/wordprocessingDrawing" xmlns:wp="http://schemas.openxmlformats.org/drawingml/2006/wordprocessingDrawing" xmlns:w10="urn:schemas-microsoft-com:office:word" xmlns:w="http://schemas.openxmlformats.org/wordprocessingml/2006/main" xmlns:w14="http://schemas.microsoft.com/office/word/2010/wordml" xmlns:w15="http://schemas.microsoft.com/office/word/2012/wordml" xmlns:w16se="http://schemas.microsoft.com/office/word/2015/wordml/symex" xmlns:wpg="http://schemas.microsoft.com/office/word/2010/wordprocessingGroup" xmlns:wpi="http://schemas.microsoft.com/office/word/2010/wordprocessingInk" xmlns:wne="http://schemas.microsoft.com/office/word/2006/wordml" xmlns:wps="http://schemas.microsoft.com/office/word/2010/wordprocessingShape" mc:Ignorable="w14 w15 w16se wp14">
   <w:p>
     <w:pPr>
       <w:pStyle w:val="Footer"/>
@@ -9147,7 +7778,7 @@
 </file>
 
 <file path=word/footer2.xml><?xml version="1.0" encoding="utf-8"?>
-<w:ftr xmlns:wpc="http://schemas.microsoft.com/office/word/2010/wordprocessingCanvas" xmlns:mc="http://schemas.openxmlformats.org/markup-compatibility/2006" xmlns:o="urn:schemas-microsoft-com:office:office" xmlns:r="http://schemas.openxmlformats.org/officeDocument/2006/relationships" xmlns:m="http://schemas.openxmlformats.org/officeDocument/2006/math" xmlns:v="urn:schemas-microsoft-com:vml" xmlns:wp14="http://schemas.microsoft.com/office/word/2010/wordprocessingDrawing" xmlns:wp="http://schemas.openxmlformats.org/drawingml/2006/wordprocessingDrawing" xmlns:w10="urn:schemas-microsoft-com:office:word" xmlns:w="http://schemas.openxmlformats.org/wordprocessingml/2006/main" xmlns:w14="http://schemas.microsoft.com/office/word/2010/wordml" xmlns:w15="http://schemas.microsoft.com/office/word/2012/wordml" xmlns:wpg="http://schemas.microsoft.com/office/word/2010/wordprocessingGroup" xmlns:wpi="http://schemas.microsoft.com/office/word/2010/wordprocessingInk" xmlns:wne="http://schemas.microsoft.com/office/word/2006/wordml" xmlns:wps="http://schemas.microsoft.com/office/word/2010/wordprocessingShape" mc:Ignorable="w14 w15 wp14">
+<w:ftr xmlns:wpc="http://schemas.microsoft.com/office/word/2010/wordprocessingCanvas" xmlns:cx="http://schemas.microsoft.com/office/drawing/2014/chartex" xmlns:cx1="http://schemas.microsoft.com/office/drawing/2015/9/8/chartex" xmlns:mc="http://schemas.openxmlformats.org/markup-compatibility/2006" xmlns:o="urn:schemas-microsoft-com:office:office" xmlns:r="http://schemas.openxmlformats.org/officeDocument/2006/relationships" xmlns:m="http://schemas.openxmlformats.org/officeDocument/2006/math" xmlns:v="urn:schemas-microsoft-com:vml" xmlns:wp14="http://schemas.microsoft.com/office/word/2010/wordprocessingDrawing" xmlns:wp="http://schemas.openxmlformats.org/drawingml/2006/wordprocessingDrawing" xmlns:w10="urn:schemas-microsoft-com:office:word" xmlns:w="http://schemas.openxmlformats.org/wordprocessingml/2006/main" xmlns:w14="http://schemas.microsoft.com/office/word/2010/wordml" xmlns:w15="http://schemas.microsoft.com/office/word/2012/wordml" xmlns:w16se="http://schemas.microsoft.com/office/word/2015/wordml/symex" xmlns:wpg="http://schemas.microsoft.com/office/word/2010/wordprocessingGroup" xmlns:wpi="http://schemas.microsoft.com/office/word/2010/wordprocessingInk" xmlns:wne="http://schemas.microsoft.com/office/word/2006/wordml" xmlns:wps="http://schemas.microsoft.com/office/word/2010/wordprocessingShape" mc:Ignorable="w14 w15 w16se wp14">
   <w:p>
     <w:pPr>
       <w:pStyle w:val="Footer"/>
@@ -9198,7 +7829,7 @@
 </file>
 
 <file path=word/footer3.xml><?xml version="1.0" encoding="utf-8"?>
-<w:ftr xmlns:wpc="http://schemas.microsoft.com/office/word/2010/wordprocessingCanvas" xmlns:mc="http://schemas.openxmlformats.org/markup-compatibility/2006" xmlns:o="urn:schemas-microsoft-com:office:office" xmlns:r="http://schemas.openxmlformats.org/officeDocument/2006/relationships" xmlns:m="http://schemas.openxmlformats.org/officeDocument/2006/math" xmlns:v="urn:schemas-microsoft-com:vml" xmlns:wp14="http://schemas.microsoft.com/office/word/2010/wordprocessingDrawing" xmlns:wp="http://schemas.openxmlformats.org/drawingml/2006/wordprocessingDrawing" xmlns:w10="urn:schemas-microsoft-com:office:word" xmlns:w="http://schemas.openxmlformats.org/wordprocessingml/2006/main" xmlns:w14="http://schemas.microsoft.com/office/word/2010/wordml" xmlns:w15="http://schemas.microsoft.com/office/word/2012/wordml" xmlns:wpg="http://schemas.microsoft.com/office/word/2010/wordprocessingGroup" xmlns:wpi="http://schemas.microsoft.com/office/word/2010/wordprocessingInk" xmlns:wne="http://schemas.microsoft.com/office/word/2006/wordml" xmlns:wps="http://schemas.microsoft.com/office/word/2010/wordprocessingShape" mc:Ignorable="w14 w15 wp14">
+<w:ftr xmlns:wpc="http://schemas.microsoft.com/office/word/2010/wordprocessingCanvas" xmlns:cx="http://schemas.microsoft.com/office/drawing/2014/chartex" xmlns:cx1="http://schemas.microsoft.com/office/drawing/2015/9/8/chartex" xmlns:mc="http://schemas.openxmlformats.org/markup-compatibility/2006" xmlns:o="urn:schemas-microsoft-com:office:office" xmlns:r="http://schemas.openxmlformats.org/officeDocument/2006/relationships" xmlns:m="http://schemas.openxmlformats.org/officeDocument/2006/math" xmlns:v="urn:schemas-microsoft-com:vml" xmlns:wp14="http://schemas.microsoft.com/office/word/2010/wordprocessingDrawing" xmlns:wp="http://schemas.openxmlformats.org/drawingml/2006/wordprocessingDrawing" xmlns:w10="urn:schemas-microsoft-com:office:word" xmlns:w="http://schemas.openxmlformats.org/wordprocessingml/2006/main" xmlns:w14="http://schemas.microsoft.com/office/word/2010/wordml" xmlns:w15="http://schemas.microsoft.com/office/word/2012/wordml" xmlns:w16se="http://schemas.microsoft.com/office/word/2015/wordml/symex" xmlns:wpg="http://schemas.microsoft.com/office/word/2010/wordprocessingGroup" xmlns:wpi="http://schemas.microsoft.com/office/word/2010/wordprocessingInk" xmlns:wne="http://schemas.microsoft.com/office/word/2006/wordml" xmlns:wps="http://schemas.microsoft.com/office/word/2010/wordprocessingShape" mc:Ignorable="w14 w15 w16se wp14">
   <w:p>
     <w:pPr>
       <w:pStyle w:val="Footer"/>
@@ -9230,7 +7861,7 @@
         <w:rStyle w:val="PageNumber"/>
         <w:noProof/>
       </w:rPr>
-      <w:t>24</w:t>
+      <w:t>18</w:t>
     </w:r>
     <w:r>
       <w:rPr>
@@ -9258,7 +7889,7 @@
 </file>
 
 <file path=word/footnotes.xml><?xml version="1.0" encoding="utf-8"?>
-<w:footnotes xmlns:wpc="http://schemas.microsoft.com/office/word/2010/wordprocessingCanvas" xmlns:mc="http://schemas.openxmlformats.org/markup-compatibility/2006" xmlns:o="urn:schemas-microsoft-com:office:office" xmlns:r="http://schemas.openxmlformats.org/officeDocument/2006/relationships" xmlns:m="http://schemas.openxmlformats.org/officeDocument/2006/math" xmlns:v="urn:schemas-microsoft-com:vml" xmlns:wp14="http://schemas.microsoft.com/office/word/2010/wordprocessingDrawing" xmlns:wp="http://schemas.openxmlformats.org/drawingml/2006/wordprocessingDrawing" xmlns:w10="urn:schemas-microsoft-com:office:word" xmlns:w="http://schemas.openxmlformats.org/wordprocessingml/2006/main" xmlns:w14="http://schemas.microsoft.com/office/word/2010/wordml" xmlns:w15="http://schemas.microsoft.com/office/word/2012/wordml" xmlns:wpg="http://schemas.microsoft.com/office/word/2010/wordprocessingGroup" xmlns:wpi="http://schemas.microsoft.com/office/word/2010/wordprocessingInk" xmlns:wne="http://schemas.microsoft.com/office/word/2006/wordml" xmlns:wps="http://schemas.microsoft.com/office/word/2010/wordprocessingShape" mc:Ignorable="w14 w15 wp14">
+<w:footnotes xmlns:wpc="http://schemas.microsoft.com/office/word/2010/wordprocessingCanvas" xmlns:cx="http://schemas.microsoft.com/office/drawing/2014/chartex" xmlns:cx1="http://schemas.microsoft.com/office/drawing/2015/9/8/chartex" xmlns:mc="http://schemas.openxmlformats.org/markup-compatibility/2006" xmlns:o="urn:schemas-microsoft-com:office:office" xmlns:r="http://schemas.openxmlformats.org/officeDocument/2006/relationships" xmlns:m="http://schemas.openxmlformats.org/officeDocument/2006/math" xmlns:v="urn:schemas-microsoft-com:vml" xmlns:wp14="http://schemas.microsoft.com/office/word/2010/wordprocessingDrawing" xmlns:wp="http://schemas.openxmlformats.org/drawingml/2006/wordprocessingDrawing" xmlns:w10="urn:schemas-microsoft-com:office:word" xmlns:w="http://schemas.openxmlformats.org/wordprocessingml/2006/main" xmlns:w14="http://schemas.microsoft.com/office/word/2010/wordml" xmlns:w15="http://schemas.microsoft.com/office/word/2012/wordml" xmlns:w16se="http://schemas.microsoft.com/office/word/2015/wordml/symex" xmlns:wpg="http://schemas.microsoft.com/office/word/2010/wordprocessingGroup" xmlns:wpi="http://schemas.microsoft.com/office/word/2010/wordprocessingInk" xmlns:wne="http://schemas.microsoft.com/office/word/2006/wordml" xmlns:wps="http://schemas.microsoft.com/office/word/2010/wordprocessingShape" mc:Ignorable="w14 w15 w16se wp14">
   <w:footnote w:type="separator" w:id="-1">
     <w:p>
       <w:r>
@@ -9277,7 +7908,7 @@
 </file>
 
 <file path=word/header1.xml><?xml version="1.0" encoding="utf-8"?>
-<w:hdr xmlns:wpc="http://schemas.microsoft.com/office/word/2010/wordprocessingCanvas" xmlns:mc="http://schemas.openxmlformats.org/markup-compatibility/2006" xmlns:o="urn:schemas-microsoft-com:office:office" xmlns:r="http://schemas.openxmlformats.org/officeDocument/2006/relationships" xmlns:m="http://schemas.openxmlformats.org/officeDocument/2006/math" xmlns:v="urn:schemas-microsoft-com:vml" xmlns:wp14="http://schemas.microsoft.com/office/word/2010/wordprocessingDrawing" xmlns:wp="http://schemas.openxmlformats.org/drawingml/2006/wordprocessingDrawing" xmlns:w10="urn:schemas-microsoft-com:office:word" xmlns:w="http://schemas.openxmlformats.org/wordprocessingml/2006/main" xmlns:w14="http://schemas.microsoft.com/office/word/2010/wordml" xmlns:w15="http://schemas.microsoft.com/office/word/2012/wordml" xmlns:wpg="http://schemas.microsoft.com/office/word/2010/wordprocessingGroup" xmlns:wpi="http://schemas.microsoft.com/office/word/2010/wordprocessingInk" xmlns:wne="http://schemas.microsoft.com/office/word/2006/wordml" xmlns:wps="http://schemas.microsoft.com/office/word/2010/wordprocessingShape" mc:Ignorable="w14 w15 wp14">
+<w:hdr xmlns:wpc="http://schemas.microsoft.com/office/word/2010/wordprocessingCanvas" xmlns:cx="http://schemas.microsoft.com/office/drawing/2014/chartex" xmlns:cx1="http://schemas.microsoft.com/office/drawing/2015/9/8/chartex" xmlns:mc="http://schemas.openxmlformats.org/markup-compatibility/2006" xmlns:o="urn:schemas-microsoft-com:office:office" xmlns:r="http://schemas.openxmlformats.org/officeDocument/2006/relationships" xmlns:m="http://schemas.openxmlformats.org/officeDocument/2006/math" xmlns:v="urn:schemas-microsoft-com:vml" xmlns:wp14="http://schemas.microsoft.com/office/word/2010/wordprocessingDrawing" xmlns:wp="http://schemas.openxmlformats.org/drawingml/2006/wordprocessingDrawing" xmlns:w10="urn:schemas-microsoft-com:office:word" xmlns:w="http://schemas.openxmlformats.org/wordprocessingml/2006/main" xmlns:w14="http://schemas.microsoft.com/office/word/2010/wordml" xmlns:w15="http://schemas.microsoft.com/office/word/2012/wordml" xmlns:w16se="http://schemas.microsoft.com/office/word/2015/wordml/symex" xmlns:wpg="http://schemas.microsoft.com/office/word/2010/wordprocessingGroup" xmlns:wpi="http://schemas.microsoft.com/office/word/2010/wordprocessingInk" xmlns:wne="http://schemas.microsoft.com/office/word/2006/wordml" xmlns:wps="http://schemas.microsoft.com/office/word/2010/wordprocessingShape" mc:Ignorable="w14 w15 w16se wp14">
   <w:p>
     <w:pPr>
       <w:pStyle w:val="Header"/>
@@ -9287,7 +7918,7 @@
 </file>
 
 <file path=word/header2.xml><?xml version="1.0" encoding="utf-8"?>
-<w:hdr xmlns:wpc="http://schemas.microsoft.com/office/word/2010/wordprocessingCanvas" xmlns:mc="http://schemas.openxmlformats.org/markup-compatibility/2006" xmlns:o="urn:schemas-microsoft-com:office:office" xmlns:r="http://schemas.openxmlformats.org/officeDocument/2006/relationships" xmlns:m="http://schemas.openxmlformats.org/officeDocument/2006/math" xmlns:v="urn:schemas-microsoft-com:vml" xmlns:wp14="http://schemas.microsoft.com/office/word/2010/wordprocessingDrawing" xmlns:wp="http://schemas.openxmlformats.org/drawingml/2006/wordprocessingDrawing" xmlns:w10="urn:schemas-microsoft-com:office:word" xmlns:w="http://schemas.openxmlformats.org/wordprocessingml/2006/main" xmlns:w14="http://schemas.microsoft.com/office/word/2010/wordml" xmlns:w15="http://schemas.microsoft.com/office/word/2012/wordml" xmlns:wpg="http://schemas.microsoft.com/office/word/2010/wordprocessingGroup" xmlns:wpi="http://schemas.microsoft.com/office/word/2010/wordprocessingInk" xmlns:wne="http://schemas.microsoft.com/office/word/2006/wordml" xmlns:wps="http://schemas.microsoft.com/office/word/2010/wordprocessingShape" mc:Ignorable="w14 w15 wp14">
+<w:hdr xmlns:wpc="http://schemas.microsoft.com/office/word/2010/wordprocessingCanvas" xmlns:cx="http://schemas.microsoft.com/office/drawing/2014/chartex" xmlns:cx1="http://schemas.microsoft.com/office/drawing/2015/9/8/chartex" xmlns:mc="http://schemas.openxmlformats.org/markup-compatibility/2006" xmlns:o="urn:schemas-microsoft-com:office:office" xmlns:r="http://schemas.openxmlformats.org/officeDocument/2006/relationships" xmlns:m="http://schemas.openxmlformats.org/officeDocument/2006/math" xmlns:v="urn:schemas-microsoft-com:vml" xmlns:wp14="http://schemas.microsoft.com/office/word/2010/wordprocessingDrawing" xmlns:wp="http://schemas.openxmlformats.org/drawingml/2006/wordprocessingDrawing" xmlns:w10="urn:schemas-microsoft-com:office:word" xmlns:w="http://schemas.openxmlformats.org/wordprocessingml/2006/main" xmlns:w14="http://schemas.microsoft.com/office/word/2010/wordml" xmlns:w15="http://schemas.microsoft.com/office/word/2012/wordml" xmlns:w16se="http://schemas.microsoft.com/office/word/2015/wordml/symex" xmlns:wpg="http://schemas.microsoft.com/office/word/2010/wordprocessingGroup" xmlns:wpi="http://schemas.microsoft.com/office/word/2010/wordprocessingInk" xmlns:wne="http://schemas.microsoft.com/office/word/2006/wordml" xmlns:wps="http://schemas.microsoft.com/office/word/2010/wordprocessingShape" mc:Ignorable="w14 w15 w16se wp14">
   <w:p>
     <w:pPr>
       <w:pStyle w:val="Header"/>
@@ -9297,7 +7928,7 @@
 </file>
 
 <file path=word/numbering.xml><?xml version="1.0" encoding="utf-8"?>
-<w:numbering xmlns:wpc="http://schemas.microsoft.com/office/word/2010/wordprocessingCanvas" xmlns:mc="http://schemas.openxmlformats.org/markup-compatibility/2006" xmlns:o="urn:schemas-microsoft-com:office:office" xmlns:r="http://schemas.openxmlformats.org/officeDocument/2006/relationships" xmlns:m="http://schemas.openxmlformats.org/officeDocument/2006/math" xmlns:v="urn:schemas-microsoft-com:vml" xmlns:wp14="http://schemas.microsoft.com/office/word/2010/wordprocessingDrawing" xmlns:wp="http://schemas.openxmlformats.org/drawingml/2006/wordprocessingDrawing" xmlns:w10="urn:schemas-microsoft-com:office:word" xmlns:w="http://schemas.openxmlformats.org/wordprocessingml/2006/main" xmlns:w14="http://schemas.microsoft.com/office/word/2010/wordml" xmlns:w15="http://schemas.microsoft.com/office/word/2012/wordml" xmlns:wpg="http://schemas.microsoft.com/office/word/2010/wordprocessingGroup" xmlns:wpi="http://schemas.microsoft.com/office/word/2010/wordprocessingInk" xmlns:wne="http://schemas.microsoft.com/office/word/2006/wordml" xmlns:wps="http://schemas.microsoft.com/office/word/2010/wordprocessingShape" mc:Ignorable="w14 w15 wp14">
+<w:numbering xmlns:wpc="http://schemas.microsoft.com/office/word/2010/wordprocessingCanvas" xmlns:cx="http://schemas.microsoft.com/office/drawing/2014/chartex" xmlns:cx1="http://schemas.microsoft.com/office/drawing/2015/9/8/chartex" xmlns:mc="http://schemas.openxmlformats.org/markup-compatibility/2006" xmlns:o="urn:schemas-microsoft-com:office:office" xmlns:r="http://schemas.openxmlformats.org/officeDocument/2006/relationships" xmlns:m="http://schemas.openxmlformats.org/officeDocument/2006/math" xmlns:v="urn:schemas-microsoft-com:vml" xmlns:wp14="http://schemas.microsoft.com/office/word/2010/wordprocessingDrawing" xmlns:wp="http://schemas.openxmlformats.org/drawingml/2006/wordprocessingDrawing" xmlns:w10="urn:schemas-microsoft-com:office:word" xmlns:w="http://schemas.openxmlformats.org/wordprocessingml/2006/main" xmlns:w14="http://schemas.microsoft.com/office/word/2010/wordml" xmlns:w15="http://schemas.microsoft.com/office/word/2012/wordml" xmlns:w16se="http://schemas.microsoft.com/office/word/2015/wordml/symex" xmlns:wpg="http://schemas.microsoft.com/office/word/2010/wordprocessingGroup" xmlns:wpi="http://schemas.microsoft.com/office/word/2010/wordprocessingInk" xmlns:wne="http://schemas.microsoft.com/office/word/2006/wordml" xmlns:wps="http://schemas.microsoft.com/office/word/2010/wordprocessingShape" mc:Ignorable="w14 w15 w16se wp14">
   <w:abstractNum w:abstractNumId="0" w15:restartNumberingAfterBreak="0">
     <w:nsid w:val="4AF97652"/>
     <w:multiLevelType w:val="hybridMultilevel"/>
@@ -9858,7 +8489,7 @@
 </file>
 
 <file path=word/styles.xml><?xml version="1.0" encoding="utf-8"?>
-<w:styles xmlns:mc="http://schemas.openxmlformats.org/markup-compatibility/2006" xmlns:r="http://schemas.openxmlformats.org/officeDocument/2006/relationships" xmlns:w="http://schemas.openxmlformats.org/wordprocessingml/2006/main" xmlns:w14="http://schemas.microsoft.com/office/word/2010/wordml" xmlns:w15="http://schemas.microsoft.com/office/word/2012/wordml" mc:Ignorable="w14 w15">
+<w:styles xmlns:mc="http://schemas.openxmlformats.org/markup-compatibility/2006" xmlns:r="http://schemas.openxmlformats.org/officeDocument/2006/relationships" xmlns:w="http://schemas.openxmlformats.org/wordprocessingml/2006/main" xmlns:w14="http://schemas.microsoft.com/office/word/2010/wordml" xmlns:w15="http://schemas.microsoft.com/office/word/2012/wordml" xmlns:w16se="http://schemas.microsoft.com/office/word/2015/wordml/symex" mc:Ignorable="w14 w15 w16se">
   <w:docDefaults>
     <w:rPrDefault>
       <w:rPr>
@@ -10818,7 +9449,7 @@
 </file>
 
 <file path=customXml/itemProps1.xml><?xml version="1.0" encoding="utf-8"?>
-<ds:datastoreItem xmlns:ds="http://schemas.openxmlformats.org/officeDocument/2006/customXml" ds:itemID="{3C453206-C33C-41B2-AF59-74A7F8CB4ACE}">
+<ds:datastoreItem xmlns:ds="http://schemas.openxmlformats.org/officeDocument/2006/customXml" ds:itemID="{77628D3F-AB9C-44F7-A26D-1CAD7F79FF57}">
   <ds:schemaRefs>
     <ds:schemaRef ds:uri="http://schemas.openxmlformats.org/officeDocument/2006/bibliography"/>
   </ds:schemaRefs>

</xml_diff>

<commit_message>
added weight saving, corrections on dissertation
</commit_message>
<xml_diff>
--- a/gef-master/Dissertation.docx
+++ b/gef-master/Dissertation.docx
@@ -1365,7 +1365,7 @@
       </w:pPr>
       <w:r>
         <w:lastRenderedPageBreak/>
-        <w:t>1.0</w:t>
+        <w:t>1</w:t>
       </w:r>
       <w:r>
         <w:t xml:space="preserve"> </w:t>
@@ -1385,7 +1385,25 @@
         <w:rPr>
           <w:rFonts w:cs="Arial"/>
         </w:rPr>
-        <w:t xml:space="preserve">Artificial intelligence has been at the absolute core of video games since the beginning, as Alex Champandard (2004) states </w:t>
+        <w:t>Artificial intelligence</w:t>
+      </w:r>
+      <w:r>
+        <w:rPr>
+          <w:rFonts w:cs="Arial"/>
+        </w:rPr>
+        <w:t xml:space="preserve"> </w:t>
+      </w:r>
+      <w:r>
+        <w:rPr>
+          <w:rFonts w:cs="Arial"/>
+        </w:rPr>
+        <w:t>(AI)</w:t>
+      </w:r>
+      <w:r>
+        <w:rPr>
+          <w:rFonts w:cs="Arial"/>
+        </w:rPr>
+        <w:t xml:space="preserve"> has been at the absolute core of video games since the beginning, as Alex Champandard (2004) states </w:t>
       </w:r>
       <w:r>
         <w:rPr>
@@ -1433,7 +1451,67 @@
         <w:rPr>
           <w:rFonts w:cs="Arial"/>
         </w:rPr>
-        <w:t>Games have easily been able to adopt the most basic of AI such as rule based systems; in which rules of how the AI is going to act depending on the situation are written out in full and the programmer must account for every possibility. To some of the mo</w:t>
+        <w:t>Games have easily been abl</w:t>
+      </w:r>
+      <w:r>
+        <w:rPr>
+          <w:rFonts w:cs="Arial"/>
+        </w:rPr>
+        <w:t>e to adopt the most basic of AI:</w:t>
+      </w:r>
+      <w:r>
+        <w:rPr>
+          <w:rFonts w:cs="Arial"/>
+        </w:rPr>
+        <w:t xml:space="preserve"> from </w:t>
+      </w:r>
+      <w:r>
+        <w:rPr>
+          <w:rFonts w:cs="Arial"/>
+        </w:rPr>
+        <w:t>rule-based</w:t>
+      </w:r>
+      <w:r>
+        <w:rPr>
+          <w:rFonts w:cs="Arial"/>
+        </w:rPr>
+        <w:t xml:space="preserve"> systems; in which</w:t>
+      </w:r>
+      <w:r>
+        <w:rPr>
+          <w:rFonts w:cs="Arial"/>
+        </w:rPr>
+        <w:t xml:space="preserve"> the rules for</w:t>
+      </w:r>
+      <w:r>
+        <w:rPr>
+          <w:rFonts w:cs="Arial"/>
+        </w:rPr>
+        <w:t xml:space="preserve"> how the AI is going to act depending on the situation are written out in full and the programmer mus</w:t>
+      </w:r>
+      <w:r>
+        <w:rPr>
+          <w:rFonts w:cs="Arial"/>
+        </w:rPr>
+        <w:t>t account for every possibility;</w:t>
+      </w:r>
+      <w:r>
+        <w:rPr>
+          <w:rFonts w:cs="Arial"/>
+        </w:rPr>
+        <w:t xml:space="preserve"> </w:t>
+      </w:r>
+      <w:r>
+        <w:rPr>
+          <w:rFonts w:cs="Arial"/>
+        </w:rPr>
+        <w:t>t</w:t>
+      </w:r>
+      <w:r>
+        <w:rPr>
+          <w:rFonts w:cs="Arial"/>
+        </w:rPr>
+        <w:t>o some of the mo</w:t>
       </w:r>
       <w:r>
         <w:rPr>
@@ -1463,7 +1541,25 @@
         <w:rPr>
           <w:rFonts w:cs="Arial"/>
         </w:rPr>
-        <w:t xml:space="preserve">genetic algorithms; which the programmer codes very little of and allows for the AI to evolve on its own to find the optimal solution to the problem. </w:t>
+        <w:t xml:space="preserve">genetic algorithms; which </w:t>
+      </w:r>
+      <w:r>
+        <w:rPr>
+          <w:rFonts w:cs="Arial"/>
+        </w:rPr>
+        <w:t>requires very little programming</w:t>
+      </w:r>
+      <w:r>
+        <w:rPr>
+          <w:rFonts w:cs="Arial"/>
+        </w:rPr>
+        <w:t xml:space="preserve"> and allows </w:t>
+      </w:r>
+      <w:r>
+        <w:rPr>
+          <w:rFonts w:cs="Arial"/>
+        </w:rPr>
+        <w:t xml:space="preserve">the AI to evolve on its own to find the optimal solution to the problem. </w:t>
       </w:r>
       <w:r>
         <w:rPr>
@@ -1511,7 +1607,19 @@
         <w:rPr>
           <w:rFonts w:cs="Arial"/>
         </w:rPr>
-        <w:t xml:space="preserve"> Artificial Neural Networks(ANN). ANNs have been around for a very long time</w:t>
+        <w:t xml:space="preserve"> Artificial Neural Networks</w:t>
+      </w:r>
+      <w:r>
+        <w:rPr>
+          <w:rFonts w:cs="Arial"/>
+        </w:rPr>
+        <w:t xml:space="preserve"> </w:t>
+      </w:r>
+      <w:r>
+        <w:rPr>
+          <w:rFonts w:cs="Arial"/>
+        </w:rPr>
+        <w:t>(ANN). ANNs have been around for a very long time</w:t>
       </w:r>
       <w:r>
         <w:rPr>
@@ -1553,7 +1661,19 @@
         <w:rPr>
           <w:rFonts w:cs="Arial"/>
         </w:rPr>
-        <w:t>1943(Stanford University 2000)</w:t>
+        <w:t>1943</w:t>
+      </w:r>
+      <w:r>
+        <w:rPr>
+          <w:rFonts w:cs="Arial"/>
+        </w:rPr>
+        <w:t xml:space="preserve"> </w:t>
+      </w:r>
+      <w:r>
+        <w:rPr>
+          <w:rFonts w:cs="Arial"/>
+        </w:rPr>
+        <w:t>(Stanford University 2000)</w:t>
       </w:r>
       <w:r>
         <w:rPr>
@@ -1603,7 +1723,31 @@
         <w:rPr>
           <w:rFonts w:cs="Arial"/>
         </w:rPr>
-        <w:t>s into video games, but nonetheless they have all done just what a far less complicated game AI technique could easily take care of. There are a number of drawbacks to using a neural network for controlling the game AI; including that if offline training is used, then once the network has been trained, it has been trained for good and can no longer learn on the fly. Online learning allows this kind of on the fly learning, but the majority of learning algorithms for neural networks are unsuitable for this and must be adapted for real-time dynamic processes (</w:t>
+        <w:t>s into video games, but nonetheless they have all done just what a far less complicated game AI technique could easily</w:t>
+      </w:r>
+      <w:r>
+        <w:rPr>
+          <w:rFonts w:cs="Arial"/>
+        </w:rPr>
+        <w:t xml:space="preserve"> have</w:t>
+      </w:r>
+      <w:r>
+        <w:rPr>
+          <w:rFonts w:cs="Arial"/>
+        </w:rPr>
+        <w:t xml:space="preserve"> take</w:t>
+      </w:r>
+      <w:r>
+        <w:rPr>
+          <w:rFonts w:cs="Arial"/>
+        </w:rPr>
+        <w:t>n</w:t>
+      </w:r>
+      <w:r>
+        <w:rPr>
+          <w:rFonts w:cs="Arial"/>
+        </w:rPr>
+        <w:t xml:space="preserve"> care of. There are a number of drawbacks to using a neural network for controlling the game AI; including that if offline training is used, then once the network has been trained, it has been trained for good and can no longer learn on the fly. Online learning allows this kind of on the fly learning, but the majority of learning algorithms for neural networks are unsuitable for this and must be adapted for real-time dynamic processes (</w:t>
       </w:r>
       <w:r>
         <w:rPr>
@@ -1694,6 +1838,12 @@
         <w:rPr>
           <w:rFonts w:cs="Arial"/>
         </w:rPr>
+        <w:t xml:space="preserve"> </w:t>
+      </w:r>
+      <w:r>
+        <w:rPr>
+          <w:rFonts w:cs="Arial"/>
+        </w:rPr>
         <w:t>(MLP)</w:t>
       </w:r>
       <w:r>
@@ -1706,6 +1856,12 @@
         <w:rPr>
           <w:rFonts w:cs="Arial"/>
         </w:rPr>
+        <w:t xml:space="preserve"> </w:t>
+      </w:r>
+      <w:r>
+        <w:rPr>
+          <w:rFonts w:cs="Arial"/>
+        </w:rPr>
         <w:t>(EBP)</w:t>
       </w:r>
       <w:r>
@@ -1732,7 +1888,31 @@
         <w:rPr>
           <w:rFonts w:cs="Arial"/>
         </w:rPr>
-        <w:t>The algorithm that this project will mainly compare to error back propagation is the "Random-Minimum Bit Distance Gram-Schmidt (RMGS)" method (</w:t>
+        <w:t>The algorithm that this project will mainly compare to</w:t>
+      </w:r>
+      <w:r>
+        <w:rPr>
+          <w:rFonts w:cs="Arial"/>
+        </w:rPr>
+        <w:t xml:space="preserve"> error back propagation is the “</w:t>
+      </w:r>
+      <w:r>
+        <w:rPr>
+          <w:rFonts w:cs="Arial"/>
+        </w:rPr>
+        <w:t>Random-Minimum B</w:t>
+      </w:r>
+      <w:r>
+        <w:rPr>
+          <w:rFonts w:cs="Arial"/>
+        </w:rPr>
+        <w:t>it Distance Gram-Schmidt” (RMGS)</w:t>
+      </w:r>
+      <w:r>
+        <w:rPr>
+          <w:rFonts w:cs="Arial"/>
+        </w:rPr>
+        <w:t xml:space="preserve"> method (</w:t>
       </w:r>
       <w:r>
         <w:rPr>
@@ -1781,7 +1961,31 @@
         <w:rPr>
           <w:rFonts w:cs="Arial"/>
         </w:rPr>
-        <w:t>s to be able to be used and trained on the fly during a game, and if it is feasible and accurate enough, it may finally start the rise in use of this mature technique in games. This project aims to prove that feasibility.</w:t>
+        <w:t xml:space="preserve">s to be able to be used and trained on the fly during a game, and if it is feasible and accurate enough, it may finally </w:t>
+      </w:r>
+      <w:r>
+        <w:rPr>
+          <w:rFonts w:cs="Arial"/>
+        </w:rPr>
+        <w:t>initiate an interest</w:t>
+      </w:r>
+      <w:r>
+        <w:rPr>
+          <w:rFonts w:cs="Arial"/>
+        </w:rPr>
+        <w:t xml:space="preserve"> in</w:t>
+      </w:r>
+      <w:r>
+        <w:rPr>
+          <w:rFonts w:cs="Arial"/>
+        </w:rPr>
+        <w:t xml:space="preserve"> the</w:t>
+      </w:r>
+      <w:r>
+        <w:rPr>
+          <w:rFonts w:cs="Arial"/>
+        </w:rPr>
+        <w:t xml:space="preserve"> use of this mature technique in games. This project aims to prove that feasibility.</w:t>
       </w:r>
     </w:p>
     <w:p>
@@ -1796,7 +2000,19 @@
         <w:rPr>
           <w:rFonts w:cs="Arial"/>
         </w:rPr>
-        <w:t xml:space="preserve">The relevance of this project is that it aims to discover if using a faster method of training a </w:t>
+        <w:t>The relevance of this project is that it aims to discover if using a faster method of training a</w:t>
+      </w:r>
+      <w:r>
+        <w:rPr>
+          <w:rFonts w:cs="Arial"/>
+        </w:rPr>
+        <w:t>n</w:t>
+      </w:r>
+      <w:r>
+        <w:rPr>
+          <w:rFonts w:cs="Arial"/>
+        </w:rPr>
+        <w:t xml:space="preserve"> </w:t>
       </w:r>
       <w:r>
         <w:rPr>
@@ -1808,7 +2024,7 @@
         <w:rPr>
           <w:rFonts w:cs="Arial"/>
         </w:rPr>
-        <w:t xml:space="preserve"> neural network will </w:t>
+        <w:t xml:space="preserve"> will </w:t>
       </w:r>
       <w:r>
         <w:rPr>
@@ -1844,7 +2060,19 @@
         <w:rPr>
           <w:rFonts w:cs="Arial"/>
         </w:rPr>
-        <w:t xml:space="preserve"> method, MLP networks have the potential to be retrained in real time rather than taking incredible amounts of time to </w:t>
+        <w:t xml:space="preserve"> method, </w:t>
+      </w:r>
+      <w:r>
+        <w:rPr>
+          <w:rFonts w:cs="Arial"/>
+        </w:rPr>
+        <w:t>they</w:t>
+      </w:r>
+      <w:r>
+        <w:rPr>
+          <w:rFonts w:cs="Arial"/>
+        </w:rPr>
+        <w:t xml:space="preserve"> have the potential to be retrained in real time rather than taking incredible amounts of time to </w:t>
       </w:r>
       <w:r>
         <w:rPr>
@@ -1958,7 +2186,25 @@
     </w:p>
     <w:p>
       <w:r>
-        <w:t>The sections of this paper will proceed in the following order: Section 2 will discuss the background of AI in games along with an explanation of multi-layer perceptrons and the training techniques. Section 3 will be an in depth discussion on how the RMGS training method works. Following this, section 4 will explain the methodology of the project. The results of this investigation will then be presented, and explained in sections 5 and 6. Finally section 7 will cover the conclusions drawn and a discussion on the the work that could be followed on from this project.</w:t>
+        <w:t xml:space="preserve">The sections of this paper will proceed in the following order: Section 2 will discuss the background of AI in games along with an explanation of multi-layer perceptrons and the training techniques. Section 3 will be an in depth discussion on how the RMGS training method works. Following this, section 4 will explain the methodology of the project. The results of this investigation will then be presented, and explained in sections 5 and 6. </w:t>
+      </w:r>
+      <w:r>
+        <w:t>Finally,</w:t>
+      </w:r>
+      <w:r>
+        <w:t xml:space="preserve"> section 7 will cover the conclus</w:t>
+      </w:r>
+      <w:r>
+        <w:t>ions drawn and a discussion on future</w:t>
+      </w:r>
+      <w:r>
+        <w:t xml:space="preserve"> work that could </w:t>
+      </w:r>
+      <w:r>
+        <w:t>develop</w:t>
+      </w:r>
+      <w:r>
+        <w:t xml:space="preserve"> from this project.</w:t>
       </w:r>
     </w:p>
     <w:p>
@@ -1986,7 +2232,7 @@
           <w:sz w:val="32"/>
         </w:rPr>
         <w:lastRenderedPageBreak/>
-        <w:t>2.0</w:t>
+        <w:t>2</w:t>
       </w:r>
       <w:r>
         <w:rPr>
@@ -2027,7 +2273,13 @@
         <w:rPr>
           <w:rFonts w:cs="Arial"/>
         </w:rPr>
-        <w:t xml:space="preserve"> neural networks can control a car in a racing game, for example Colin McRae Dirt 2</w:t>
+        <w:t>s</w:t>
+      </w:r>
+      <w:r>
+        <w:rPr>
+          <w:rFonts w:cs="Arial"/>
+        </w:rPr>
+        <w:t xml:space="preserve"> can control a car in a racing game, for example Colin McRae Dirt 2</w:t>
       </w:r>
       <w:r>
         <w:rPr>
@@ -2409,7 +2661,10 @@
         <w:t>The brain of the “Norns” was nothing really like a common ANN it was more like an attempt at recreating a brain</w:t>
       </w:r>
       <w:r>
-        <w:t>, using designated lobes to interact with certain stimuluses</w:t>
+        <w:t>, using designated lobes to interact with certain stimul</w:t>
+      </w:r>
+      <w:r>
+        <w:t>i</w:t>
       </w:r>
       <w:r>
         <w:t>. Although there are multiple types, nowadays when referring to ANNs it is commonly perceived as referring to Multi-Layer Perceptrons.</w:t>
@@ -2544,11 +2799,26 @@
         <w:jc w:val="both"/>
       </w:pPr>
       <w:r>
-        <w:t xml:space="preserve">The general function of the network is best described as for each neuron in any layer other than the input layer; every output of the previous layer </w:t>
+        <w:t>The general function of the network is best described as for each neuron in any l</w:t>
+      </w:r>
+      <w:r>
+        <w:t>ayer other than the input layer:</w:t>
+      </w:r>
+      <w:r>
+        <w:t xml:space="preserve"> </w:t>
+      </w:r>
+      <w:r>
+        <w:t>F</w:t>
+      </w:r>
+      <w:r>
+        <w:t>or each of these neurons</w:t>
+      </w:r>
+      <w:r>
+        <w:t xml:space="preserve"> every </w:t>
       </w:r>
       <w:r>
         <w:lastRenderedPageBreak/>
-        <w:t>is multiplied by a corresponding weight, summed together and then passed through an activation function.</w:t>
+        <w:t>output of the previous layer is multiplied by a corresponding weight, summed together and then passed through an activation function.</w:t>
       </w:r>
       <w:r>
         <w:t xml:space="preserve"> Figure 3 accurately demonstrates the process for each neuron:</w:t>
@@ -2804,6 +3074,14 @@
       <w:r>
         <w:t>.</w:t>
       </w:r>
+      <w:r>
+        <w:t xml:space="preserve"> </w:t>
+      </w:r>
+    </w:p>
+    <w:p>
+      <w:r>
+        <w:t>**** ADD SIGMOID PICTURE ****</w:t>
+      </w:r>
     </w:p>
     <w:p>
       <w:pPr>
@@ -2880,14 +3158,26 @@
         <w:rPr>
           <w:rFonts w:cs="Arial"/>
         </w:rPr>
-        <w:t xml:space="preserve"> to most accurately represent a brain. Each neuron in a Spiking Neural network is </w:t>
+        <w:t xml:space="preserve"> to most </w:t>
       </w:r>
       <w:r>
         <w:rPr>
           <w:rFonts w:cs="Arial"/>
         </w:rPr>
         <w:lastRenderedPageBreak/>
-        <w:t>given an activation voltage and the current voltage that the neuron has will be calculated by the input of the network. Once the activation voltage has been reached, a pulse will fire and the neuron will revert to the resting voltage. This means that the input of the network will not affect the size and shape of the "pulse" from the neuron; instead, it will determine when it fires. They are regarded as a "computationally powerful and biologically more plausible model of distributed computation"(</w:t>
+        <w:t>accurately represent a brain. Each neuron in a Spiking Neural network is given an activation voltage and the current voltage that the neuron has will be calculated by the input of the network. Once the activation voltage has been reached, a pulse will fire and the neuron will revert to the resting voltage. This means that the input of the network will not affect the size and shape of the "pulse" from the neuron; instead, it will determine when it fires. They are regarded as a "computationally powerful and biologically more plausible model of distributed computation"</w:t>
+      </w:r>
+      <w:r>
+        <w:rPr>
+          <w:rFonts w:cs="Arial"/>
+        </w:rPr>
+        <w:t xml:space="preserve"> </w:t>
+      </w:r>
+      <w:r>
+        <w:rPr>
+          <w:rFonts w:cs="Arial"/>
+        </w:rPr>
+        <w:t>(</w:t>
       </w:r>
       <w:r>
         <w:rPr>
@@ -2913,7 +3203,19 @@
         <w:rPr>
           <w:rFonts w:cs="Arial"/>
         </w:rPr>
-        <w:t xml:space="preserve">This project is similar to this particular paper as it is comparing the performance of two types of neural networks in a racing game; the difference is that the comparison in this project is between two training methods for multi-layer perceptron networks instead. The paper states that the car uses ray casted sensors to follow a racing line around the track. </w:t>
+        <w:t xml:space="preserve">This project is similar to this </w:t>
+      </w:r>
+      <w:r>
+        <w:rPr>
+          <w:rFonts w:cs="Arial"/>
+        </w:rPr>
+        <w:t>one, in that</w:t>
+      </w:r>
+      <w:r>
+        <w:rPr>
+          <w:rFonts w:cs="Arial"/>
+        </w:rPr>
+        <w:t xml:space="preserve"> it is comparing the performance of two types of neural networks in a racing game; the difference is that the comparison in this project is between two training methods for multi-layer perceptron networks instead. The paper states that the car uses ray casted sensors to follow a racing line around the track. </w:t>
       </w:r>
     </w:p>
     <w:p>
@@ -2947,7 +3249,19 @@
         <w:rPr>
           <w:rFonts w:cs="Arial"/>
         </w:rPr>
-        <w:t xml:space="preserve">The reason for this change is that when given a training line, it is far easier for the ANN to know where it needs to be, as the adjustments for driving are constant. With waypoints the ANN must try to line up with the perpendicular position before it reaches it thus taking better training to do so. </w:t>
+        <w:t xml:space="preserve">The reason for this change is that when given a training line, it is far easier for the ANN to know where it needs to be, as the adjustments for driving are constant. With waypoints the ANN must try to line up with the perpendicular position before it reaches it thus </w:t>
+      </w:r>
+      <w:r>
+        <w:rPr>
+          <w:rFonts w:cs="Arial"/>
+        </w:rPr>
+        <w:t>requiring</w:t>
+      </w:r>
+      <w:r>
+        <w:rPr>
+          <w:rFonts w:cs="Arial"/>
+        </w:rPr>
+        <w:t xml:space="preserve"> better training to do so. </w:t>
       </w:r>
       <w:r>
         <w:rPr>
@@ -3091,7 +3405,19 @@
           <w:rFonts w:cs="Arial"/>
         </w:rPr>
         <w:lastRenderedPageBreak/>
-        <w:t>simply on/off flags for pressing buttons on the controller"(Buckland 2004), and that the neural net was only programmed to follow the racing line as "The AI in these other situations was simply rule based when it came to crashes and overtaking.</w:t>
+        <w:t>simply on/off flags for pressing buttons on the controller"</w:t>
+      </w:r>
+      <w:r>
+        <w:rPr>
+          <w:rFonts w:cs="Arial"/>
+        </w:rPr>
+        <w:t xml:space="preserve"> </w:t>
+      </w:r>
+      <w:r>
+        <w:rPr>
+          <w:rFonts w:cs="Arial"/>
+        </w:rPr>
+        <w:t>(Buckland 2004), and that the neural net was only programmed to follow the racing line as "The AI in these other situations was simply rule based when it came to crashes and overtaking.</w:t>
       </w:r>
       <w:r>
         <w:rPr>
@@ -3750,13 +4076,37 @@
         <w:rPr>
           <w:rFonts w:cs="Arial"/>
         </w:rPr>
-        <w:t xml:space="preserve">blems like involving too steep </w:t>
-      </w:r>
-      <w:r>
-        <w:rPr>
-          <w:rFonts w:cs="Arial"/>
-        </w:rPr>
-        <w:t xml:space="preserve">a weight adjustment. </w:t>
+        <w:t xml:space="preserve">blems </w:t>
+      </w:r>
+      <w:r>
+        <w:rPr>
+          <w:rFonts w:cs="Arial"/>
+        </w:rPr>
+        <w:t>that involve</w:t>
+      </w:r>
+      <w:r>
+        <w:rPr>
+          <w:rFonts w:cs="Arial"/>
+        </w:rPr>
+        <w:t xml:space="preserve"> </w:t>
+      </w:r>
+      <w:r>
+        <w:rPr>
+          <w:rFonts w:cs="Arial"/>
+        </w:rPr>
+        <w:t>a weight adjustment</w:t>
+      </w:r>
+      <w:r>
+        <w:rPr>
+          <w:rFonts w:cs="Arial"/>
+        </w:rPr>
+        <w:t xml:space="preserve"> that is too steep</w:t>
+      </w:r>
+      <w:r>
+        <w:rPr>
+          <w:rFonts w:cs="Arial"/>
+        </w:rPr>
+        <w:t xml:space="preserve">. </w:t>
       </w:r>
       <w:r>
         <w:rPr>
@@ -4222,9 +4572,6 @@
       </w:r>
       <m:oMath>
         <m:r>
-          <m:rPr>
-            <m:sty m:val="p"/>
-          </m:rPr>
           <w:rPr>
             <w:rFonts w:ascii="Cambria Math" w:hAnsi="Cambria Math" w:cs="Arial"/>
           </w:rPr>
@@ -4973,13 +5320,31 @@
         <w:rPr>
           <w:rFonts w:cs="Arial"/>
         </w:rPr>
-        <w:t xml:space="preserve">Many methods to speed up the training time of multi-layer perceptron neural networks have been proposed over the years. The training method that is going to be the main comparison to error back propagation is the </w:t>
+        <w:t>Many methods to speed up the training time of multi-layer perceptron neural networks have been proposed over the years. The training method that is going to be the main comparison to error back propagation</w:t>
+      </w:r>
+      <w:r>
+        <w:rPr>
+          <w:rFonts w:cs="Arial"/>
+        </w:rPr>
+        <w:t xml:space="preserve"> in this </w:t>
       </w:r>
       <w:r>
         <w:rPr>
           <w:rFonts w:cs="Arial"/>
         </w:rPr>
         <w:lastRenderedPageBreak/>
+        <w:t>project</w:t>
+      </w:r>
+      <w:r>
+        <w:rPr>
+          <w:rFonts w:cs="Arial"/>
+        </w:rPr>
+        <w:t xml:space="preserve"> is the </w:t>
+      </w:r>
+      <w:r>
+        <w:rPr>
+          <w:rFonts w:cs="Arial"/>
+        </w:rPr>
         <w:t>RMGS</w:t>
       </w:r>
       <w:r>
@@ -4992,7 +5357,7 @@
         <w:rPr>
           <w:rFonts w:cs="Arial"/>
         </w:rPr>
-        <w:t xml:space="preserve"> The Next section will go into more detail on how the RMGS training method works as it is important to understand this.</w:t>
+        <w:t xml:space="preserve"> The Next section will go into more detail on how the RMGS training method works.</w:t>
       </w:r>
     </w:p>
     <w:p>
@@ -5017,7 +5382,10 @@
       </w:pPr>
       <w:r>
         <w:lastRenderedPageBreak/>
-        <w:t xml:space="preserve">3.0 </w:t>
+        <w:t>3</w:t>
+      </w:r>
+      <w:r>
+        <w:t xml:space="preserve"> </w:t>
       </w:r>
       <w:r>
         <w:t xml:space="preserve">Random-Minimum Bit Distance Gram Schmidt Training Method </w:t>
@@ -5030,7 +5398,13 @@
     </w:p>
     <w:p>
       <w:r>
-        <w:t>There are a number of equations used to train the network using this method, to make the explanation of the technique clearer, the individual equations will be explained and then referenced in the overall explanation of the RMGS method. The first of which is Minimum Bit Distance(MBD) as seen below (Verma 1997):</w:t>
+        <w:t>There are a number of equations used to train the network using this method, to make the explanation of the technique clearer, the individual equations will be explained and then referenced in the overall explanation of the RMGS method. The first of which is Minimum Bit Distance</w:t>
+      </w:r>
+      <w:r>
+        <w:t xml:space="preserve"> </w:t>
+      </w:r>
+      <w:r>
+        <w:t>(MBD) as seen below (Verma 1997):</w:t>
       </w:r>
     </w:p>
     <w:p>
@@ -6239,6 +6613,12 @@
         <w:t>Q</w:t>
       </w:r>
       <w:r>
+        <w:rPr>
+          <w:i/>
+        </w:rPr>
+        <w:t xml:space="preserve"> </w:t>
+      </w:r>
+      <w:r>
         <w:t xml:space="preserve">(orthonormal) matrix and the </w:t>
       </w:r>
       <w:r>
@@ -6246,6 +6626,12 @@
           <w:i/>
         </w:rPr>
         <w:t>R</w:t>
+      </w:r>
+      <w:r>
+        <w:rPr>
+          <w:i/>
+        </w:rPr>
+        <w:t xml:space="preserve"> </w:t>
       </w:r>
       <w:r>
         <w:t xml:space="preserve">(upper triangular) matrix are produced and can be used to solve linear equations. </w:t>
@@ -6560,7 +6946,24 @@
     <w:p/>
     <w:p>
       <w:r>
-        <w:t>The RMGS method makes use of both of these equations in the training of the network. It trains the network as follows:</w:t>
+        <w:t xml:space="preserve">The RMGS method makes use of </w:t>
+      </w:r>
+      <w:r>
+        <w:t>all</w:t>
+      </w:r>
+      <w:r>
+        <w:t xml:space="preserve"> of these </w:t>
+      </w:r>
+      <w:r>
+        <w:t>methods</w:t>
+      </w:r>
+      <w:r>
+        <w:t xml:space="preserve"> in the training of the network. It trains the network as follows:</w:t>
+      </w:r>
+    </w:p>
+    <w:p>
+      <w:r>
+        <w:t>*** ADD A DIAGRAM ***</w:t>
       </w:r>
     </w:p>
     <w:p>
@@ -6644,7 +7047,16 @@
         <w:t>S</w:t>
       </w:r>
       <w:r>
-        <w:t>chmidt method the QR decomposition of the second layer output matrix is found.</w:t>
+        <w:t xml:space="preserve">chmidt method the </w:t>
+      </w:r>
+      <w:r>
+        <w:rPr>
+          <w:i/>
+        </w:rPr>
+        <w:t>QR</w:t>
+      </w:r>
+      <w:r>
+        <w:t xml:space="preserve"> decomposition of the second layer output matrix is found.</w:t>
       </w:r>
     </w:p>
     <w:p>
@@ -6680,10 +7092,20 @@
         </w:numPr>
       </w:pPr>
       <w:r>
-        <w:t xml:space="preserve">Steps 6 and 7 are then repeated on the second hidden layer to get the actual weights of the second hidden layer using the output from the first hidden layer as X and the second hidden layer as </w:t>
-      </w:r>
-      <w:r>
-        <w:rPr>
+        <w:t xml:space="preserve">Steps 6 and 7 are then repeated on the second hidden layer to get the actual weights of the second hidden layer using the output from the first hidden layer as </w:t>
+      </w:r>
+      <w:r>
+        <w:rPr>
+          <w:i/>
+        </w:rPr>
+        <w:t>X</w:t>
+      </w:r>
+      <w:r>
+        <w:t xml:space="preserve"> and the second hidden layer as </w:t>
+      </w:r>
+      <w:r>
+        <w:rPr>
+          <w:i/>
           <w:u w:val="single"/>
         </w:rPr>
         <w:t>net</w:t>
@@ -6697,16 +7119,25 @@
         <w:t xml:space="preserve">Once the </w:t>
       </w:r>
       <w:r>
-        <w:t xml:space="preserve">network has been trained, it can be used the same as a regularly trained method. </w:t>
-      </w:r>
-    </w:p>
-    <w:p>
-      <w:r>
-        <w:t xml:space="preserve">This training technique really stands out compared to the other two techniques discussed as most notably; it only takes one iteration to train </w:t>
-      </w:r>
+        <w:t>network has been trained, it can</w:t>
+      </w:r>
+      <w:r>
+        <w:t xml:space="preserve"> be used the same as a regular training</w:t>
+      </w:r>
+      <w:r>
+        <w:t xml:space="preserve"> method. </w:t>
+      </w:r>
+    </w:p>
+    <w:p>
       <w:r>
         <w:lastRenderedPageBreak/>
-        <w:t xml:space="preserve">the entire network. This provides a huge advantage to using the technique as it allows huge data sets to be used for training that will take minutes not hours to fully train the network. However with this comes a disadvantage in the fact that it is noted by Verma that in some scenarios the accuracy of the technique falls in comparison to its longer more rigorous competitors. This issue only really becomes a problem when dealing with something that has to be accurate for a serious reason, such as detection of a fault in an oil pipeline. In a game scenario, the accuracy of the network can be </w:t>
+        <w:t>This training technique really stands out compared to the other two techniques discussed as most notably; it only takes one iteration to train the entire network. This provides a huge advantage to using the technique as it allows huge data sets to be used for training that will take minutes not hours to fully train the network. However with this comes a disadvantage in the fact that it is noted by Verma</w:t>
+      </w:r>
+      <w:r>
+        <w:t xml:space="preserve"> (Verma 1997)</w:t>
+      </w:r>
+      <w:r>
+        <w:t xml:space="preserve"> that in some scenarios the accuracy of the technique falls in comparison to its longer more rigorous competitors. This issue only really becomes a problem when dealing with something that has to be accurate for a serious reason, such as detection of a fault in an oil pipeline. In a game scenario, the accuracy of the network can be </w:t>
       </w:r>
       <w:r>
         <w:t>lower;</w:t>
@@ -6732,7 +7163,10 @@
       </w:pPr>
       <w:r>
         <w:lastRenderedPageBreak/>
-        <w:t xml:space="preserve">4.0 </w:t>
+        <w:t>4</w:t>
+      </w:r>
+      <w:r>
+        <w:t xml:space="preserve"> </w:t>
       </w:r>
       <w:r>
         <w:t>Methodology</w:t>
@@ -6767,7 +7201,13 @@
         </w:numPr>
       </w:pPr>
       <w:r>
-        <w:t>Implement a basic polymorphic MLP framework to accommodate for any training technique to be implemented on top of.</w:t>
+        <w:t xml:space="preserve">Implement a basic polymorphic </w:t>
+      </w:r>
+      <w:r>
+        <w:t xml:space="preserve">MLP framework to accommodate </w:t>
+      </w:r>
+      <w:r>
+        <w:t>any training technique to be implemented.</w:t>
       </w:r>
     </w:p>
     <w:p>
@@ -6889,10 +7329,8 @@
       <w:r>
         <w:t>The Game</w:t>
       </w:r>
-    </w:p>
-    <w:p>
-      <w:r>
-        <w:t>Game Application</w:t>
+      <w:r>
+        <w:t xml:space="preserve"> Application</w:t>
       </w:r>
     </w:p>
     <w:p>
@@ -6915,41 +7353,44 @@
         <w:t xml:space="preserve"> (2005)</w:t>
       </w:r>
       <w:r>
-        <w:t>, as discussed previously.</w:t>
+        <w:t>, as discussed previously</w:t>
+      </w:r>
+      <w:r>
+        <w:t>,</w:t>
       </w:r>
       <w:r>
         <w:t xml:space="preserve"> </w:t>
       </w:r>
       <w:r>
-        <w:t>I</w:t>
+        <w:t>i</w:t>
       </w:r>
       <w:r>
         <w:t>t became very apparent that a top down racing game would provide the perfect</w:t>
       </w:r>
       <w:r>
-        <w:t xml:space="preserve"> environment for such a test.</w:t>
+        <w:t xml:space="preserve"> environment for such a test,</w:t>
       </w:r>
       <w:r>
         <w:t xml:space="preserve"> </w:t>
       </w:r>
       <w:r>
-        <w:t>As the more inputs and outputs that the network contains, the harder it will be for the training technique to train the network to a low error rate.</w:t>
-      </w:r>
-    </w:p>
-    <w:p>
-      <w:r>
-        <w:t xml:space="preserve">The game was developed using the Games Education framework (Grant Clarke) with the Box2D physics engine (Box2D) to provide accurate physics for the game environment. These were chosen as it would allow </w:t>
-      </w:r>
+        <w:t>a</w:t>
+      </w:r>
+      <w:r>
+        <w:t>s the more inputs and outputs that the network contains, the harder it will be for the training technique to train the network to a low error rate.</w:t>
+      </w:r>
+    </w:p>
+    <w:p>
+      <w:r>
+        <w:t>The game was developed using the Games Education framework (Grant Clarke) with the Box2D physics engine (Box2D) to provide accurate physics for the game environment. These were chosen as it would allow for the use of the C++ programming language, and allow for a good implementation of the MLP network from scratch.</w:t>
+      </w:r>
+      <w:r>
+        <w:t xml:space="preserve"> </w:t>
+      </w:r>
+    </w:p>
+    <w:p>
       <w:r>
         <w:lastRenderedPageBreak/>
-        <w:t>for the use of the C++ programming language, and allow for a good implementation of the MLP network from scratch.</w:t>
-      </w:r>
-      <w:r>
-        <w:t xml:space="preserve"> </w:t>
-      </w:r>
-    </w:p>
-    <w:p>
-      <w:r>
         <w:t>The application was designed to allow the track to be generated using a text file, this was put in place to allow for the easy creation of many tracks. It works by firstly reading the entire file, which should have a grid of 40x40 using ‘#’ to define a generic barrier a ‘-‘ to define an open space and letters or numbers to define waypoints through the track. The waypoints work by defining a small letter to mark one side of the waypoint and a capital letter to define the other side, this allows for the use of the same small letter in the creation of multiple waypoints as shown here:</w:t>
       </w:r>
     </w:p>
@@ -7005,24 +7446,21 @@
         <w:t xml:space="preserve"> In the top right hand corner of the screen, the player will be able to see their current lap time</w:t>
       </w:r>
       <w:r>
-        <w:t xml:space="preserve">, if they are in </w:t>
-      </w:r>
+        <w:t>, if they are in first or second position</w:t>
+      </w:r>
+      <w:r>
+        <w:t xml:space="preserve"> and how many laps they have left in the race. (mention maybe the ability to change l</w:t>
+      </w:r>
+      <w:r>
+        <w:t>aps, currently not implemented)</w:t>
+      </w:r>
+      <w:r>
+        <w:t xml:space="preserve"> </w:t>
+      </w:r>
+    </w:p>
+    <w:p>
       <w:r>
         <w:lastRenderedPageBreak/>
-        <w:t>first or second position</w:t>
-      </w:r>
-      <w:r>
-        <w:t xml:space="preserve"> and how many laps they have left in the race. (mention maybe the ability to change l</w:t>
-      </w:r>
-      <w:r>
-        <w:t>aps, currently not implemented)</w:t>
-      </w:r>
-      <w:r>
-        <w:t xml:space="preserve"> </w:t>
-      </w:r>
-    </w:p>
-    <w:p>
-      <w:r>
         <w:t xml:space="preserve">To avoid any “cheating” the track will have waypoints throughout, that the player and AI must pass before being able to complete the lap. </w:t>
       </w:r>
       <w:r>
@@ -7045,8 +7483,6 @@
       <w:r>
         <w:t xml:space="preserve">MLP Building and </w:t>
       </w:r>
-      <w:bookmarkStart w:id="5" w:name="_GoBack"/>
-      <w:bookmarkEnd w:id="5"/>
       <w:r>
         <w:t>Training</w:t>
       </w:r>
@@ -7159,25 +7595,22 @@
     </w:p>
     <w:p>
       <w:r>
-        <w:t xml:space="preserve">The set of weights is initialised with a number of weights corresponding to the number of neurons in the previous layer, if the layer is the input layer, the weights are set to null. The set of previous weights are used for gradient decent using the delta rule and the saved weights are used to make sure the best weights are saved if the network over trains and begins to produce a higher error rate. The output value is used to pass the output of the neuron to the next layer. The error value is used to </w:t>
+        <w:t xml:space="preserve">The set of weights is initialised with a number of weights corresponding to the number of neurons in the previous layer, if the layer is the input layer, the weights are set to null. The set of previous weights are used for gradient decent using the delta rule and the saved weights are used to make sure the best weights are saved if the network over trains and begins to produce a higher error rate. The output value is used to pass the output of the neuron to the next layer. The error value is used to calculate the adjustment of the weights for the next iteration of the training process. </w:t>
+      </w:r>
+      <w:r>
+        <w:t>Finally</w:t>
+      </w:r>
+      <w:r>
+        <w:t xml:space="preserve">, </w:t>
+      </w:r>
+      <w:r>
+        <w:t>it has been noted that a</w:t>
+      </w:r>
+      <w:r>
+        <w:t xml:space="preserve"> bias can be used to help </w:t>
       </w:r>
       <w:r>
         <w:lastRenderedPageBreak/>
-        <w:t xml:space="preserve">calculate the adjustment of the weights for the next iteration of the training process. </w:t>
-      </w:r>
-      <w:r>
-        <w:t>Finally</w:t>
-      </w:r>
-      <w:r>
-        <w:t xml:space="preserve">, </w:t>
-      </w:r>
-      <w:r>
-        <w:t>it has been noted that a</w:t>
-      </w:r>
-      <w:r>
-        <w:t xml:space="preserve"> bias can be used to help </w:t>
-      </w:r>
-      <w:r>
         <w:t>train the MLP bett</w:t>
       </w:r>
       <w:r>
@@ -7493,7 +7926,27 @@
       </w:r>
       <w:r>
         <w:br/>
-        <w:t xml:space="preserve">This consisted of a number of loops and if conditions to generate a text file stating desired outputs of the network depending on the place in the loops. During this generation of desired output values, some “noise” was added to the inputs as it has been stated by (insert citation to noise in mlp network here) that adding noise to the training data increases the MLP’s ability to generalise to data that it may receive from the application.  </w:t>
+        <w:t xml:space="preserve">This consisted of a number of loops and if conditions to generate a text file stating desired outputs of the network depending on the place in the loops. During this generation of desired output values, </w:t>
+      </w:r>
+      <w:r>
+        <w:t>after many iterations of training data</w:t>
+      </w:r>
+      <w:r>
+        <w:t>,</w:t>
+      </w:r>
+      <w:bookmarkStart w:id="5" w:name="_GoBack"/>
+      <w:bookmarkEnd w:id="5"/>
+      <w:r>
+        <w:t xml:space="preserve"> </w:t>
+      </w:r>
+      <w:r>
+        <w:t>some “noise” was</w:t>
+      </w:r>
+      <w:r>
+        <w:t xml:space="preserve"> </w:t>
+      </w:r>
+      <w:r>
+        <w:t xml:space="preserve">added to the inputs as it has been stated by (insert citation to noise in mlp network here) that adding noise to the training data increases the MLP’s ability to generalise to data that it may receive from the application.  </w:t>
       </w:r>
     </w:p>
     <w:p/>
@@ -7537,7 +7990,10 @@
       </w:pPr>
       <w:r>
         <w:lastRenderedPageBreak/>
-        <w:t xml:space="preserve">5.0 </w:t>
+        <w:t>5</w:t>
+      </w:r>
+      <w:r>
+        <w:t xml:space="preserve"> </w:t>
       </w:r>
       <w:r>
         <w:t>Results</w:t>
@@ -7578,7 +8034,10 @@
       </w:pPr>
       <w:r>
         <w:lastRenderedPageBreak/>
-        <w:t xml:space="preserve">6.0 </w:t>
+        <w:t>6</w:t>
+      </w:r>
+      <w:r>
+        <w:t xml:space="preserve"> </w:t>
       </w:r>
       <w:r>
         <w:t>Discussion</w:t>
@@ -7647,7 +8106,10 @@
       </w:pPr>
       <w:r>
         <w:lastRenderedPageBreak/>
-        <w:t xml:space="preserve">7.0 </w:t>
+        <w:t>7</w:t>
+      </w:r>
+      <w:r>
+        <w:t xml:space="preserve"> </w:t>
       </w:r>
       <w:r>
         <w:t>Conclusion</w:t>
@@ -7861,7 +8323,7 @@
         <w:rStyle w:val="PageNumber"/>
         <w:noProof/>
       </w:rPr>
-      <w:t>18</w:t>
+      <w:t>20</w:t>
     </w:r>
     <w:r>
       <w:rPr>
@@ -9449,7 +9911,7 @@
 </file>
 
 <file path=customXml/itemProps1.xml><?xml version="1.0" encoding="utf-8"?>
-<ds:datastoreItem xmlns:ds="http://schemas.openxmlformats.org/officeDocument/2006/customXml" ds:itemID="{77628D3F-AB9C-44F7-A26D-1CAD7F79FF57}">
+<ds:datastoreItem xmlns:ds="http://schemas.openxmlformats.org/officeDocument/2006/customXml" ds:itemID="{9C92A066-5AF5-43B0-9779-F8540635EB8D}">
   <ds:schemaRefs>
     <ds:schemaRef ds:uri="http://schemas.openxmlformats.org/officeDocument/2006/bibliography"/>
   </ds:schemaRefs>

</xml_diff>

<commit_message>
Added some EBP explaination in dissertation
</commit_message>
<xml_diff>
--- a/gef-master/Dissertation.docx
+++ b/gef-master/Dissertation.docx
@@ -3046,14 +3046,27 @@
       <w:r>
         <w:t xml:space="preserve">(Equation </w:t>
       </w:r>
-      <w:fldSimple w:instr=" SEQ Equation \* ARABIC ">
-        <w:r>
-          <w:rPr>
-            <w:noProof/>
-          </w:rPr>
-          <w:t>1</w:t>
-        </w:r>
-      </w:fldSimple>
+      <w:r>
+        <w:fldChar w:fldCharType="begin"/>
+      </w:r>
+      <w:r>
+        <w:instrText xml:space="preserve"> SEQ Equation \* ARABIC </w:instrText>
+      </w:r>
+      <w:r>
+        <w:fldChar w:fldCharType="separate"/>
+      </w:r>
+      <w:r>
+        <w:rPr>
+          <w:noProof/>
+        </w:rPr>
+        <w:t>1</w:t>
+      </w:r>
+      <w:r>
+        <w:rPr>
+          <w:noProof/>
+        </w:rPr>
+        <w:fldChar w:fldCharType="end"/>
+      </w:r>
       <w:r>
         <w:t>)</w:t>
       </w:r>
@@ -3759,14 +3772,27 @@
       <w:r>
         <w:t xml:space="preserve">Equation </w:t>
       </w:r>
-      <w:fldSimple w:instr=" SEQ Equation \* ARABIC ">
-        <w:r>
-          <w:rPr>
-            <w:noProof/>
-          </w:rPr>
-          <w:t>2</w:t>
-        </w:r>
-      </w:fldSimple>
+      <w:r>
+        <w:fldChar w:fldCharType="begin"/>
+      </w:r>
+      <w:r>
+        <w:instrText xml:space="preserve"> SEQ Equation \* ARABIC </w:instrText>
+      </w:r>
+      <w:r>
+        <w:fldChar w:fldCharType="separate"/>
+      </w:r>
+      <w:r>
+        <w:rPr>
+          <w:noProof/>
+        </w:rPr>
+        <w:t>2</w:t>
+      </w:r>
+      <w:r>
+        <w:rPr>
+          <w:noProof/>
+        </w:rPr>
+        <w:fldChar w:fldCharType="end"/>
+      </w:r>
     </w:p>
     <w:p>
       <w:pPr>
@@ -4419,14 +4445,27 @@
       <w:r>
         <w:t xml:space="preserve">Equation </w:t>
       </w:r>
-      <w:fldSimple w:instr=" SEQ Equation \* ARABIC ">
-        <w:r>
-          <w:rPr>
-            <w:noProof/>
-          </w:rPr>
-          <w:t>3</w:t>
-        </w:r>
-      </w:fldSimple>
+      <w:r>
+        <w:fldChar w:fldCharType="begin"/>
+      </w:r>
+      <w:r>
+        <w:instrText xml:space="preserve"> SEQ Equation \* ARABIC </w:instrText>
+      </w:r>
+      <w:r>
+        <w:fldChar w:fldCharType="separate"/>
+      </w:r>
+      <w:r>
+        <w:rPr>
+          <w:noProof/>
+        </w:rPr>
+        <w:t>3</w:t>
+      </w:r>
+      <w:r>
+        <w:rPr>
+          <w:noProof/>
+        </w:rPr>
+        <w:fldChar w:fldCharType="end"/>
+      </w:r>
     </w:p>
     <w:p>
       <w:pPr>
@@ -5121,14 +5160,27 @@
       <w:r>
         <w:t xml:space="preserve">Equation </w:t>
       </w:r>
-      <w:fldSimple w:instr=" SEQ Equation \* ARABIC ">
-        <w:r>
-          <w:rPr>
-            <w:noProof/>
-          </w:rPr>
-          <w:t>4</w:t>
-        </w:r>
-      </w:fldSimple>
+      <w:r>
+        <w:fldChar w:fldCharType="begin"/>
+      </w:r>
+      <w:r>
+        <w:instrText xml:space="preserve"> SEQ Equation \* ARABIC </w:instrText>
+      </w:r>
+      <w:r>
+        <w:fldChar w:fldCharType="separate"/>
+      </w:r>
+      <w:r>
+        <w:rPr>
+          <w:noProof/>
+        </w:rPr>
+        <w:t>4</w:t>
+      </w:r>
+      <w:r>
+        <w:rPr>
+          <w:noProof/>
+        </w:rPr>
+        <w:fldChar w:fldCharType="end"/>
+      </w:r>
     </w:p>
     <w:p>
       <w:pPr>
@@ -5702,14 +5754,27 @@
       <w:r>
         <w:t xml:space="preserve">Equation </w:t>
       </w:r>
-      <w:fldSimple w:instr=" SEQ Equation \* ARABIC ">
-        <w:r>
-          <w:rPr>
-            <w:noProof/>
-          </w:rPr>
-          <w:t>5</w:t>
-        </w:r>
-      </w:fldSimple>
+      <w:r>
+        <w:fldChar w:fldCharType="begin"/>
+      </w:r>
+      <w:r>
+        <w:instrText xml:space="preserve"> SEQ Equation \* ARABIC </w:instrText>
+      </w:r>
+      <w:r>
+        <w:fldChar w:fldCharType="separate"/>
+      </w:r>
+      <w:r>
+        <w:rPr>
+          <w:noProof/>
+        </w:rPr>
+        <w:t>5</w:t>
+      </w:r>
+      <w:r>
+        <w:rPr>
+          <w:noProof/>
+        </w:rPr>
+        <w:fldChar w:fldCharType="end"/>
+      </w:r>
     </w:p>
     <w:p>
       <w:r>
@@ -5872,14 +5937,27 @@
       <w:r>
         <w:t xml:space="preserve">Equation </w:t>
       </w:r>
-      <w:fldSimple w:instr=" SEQ Equation \* ARABIC ">
-        <w:r>
-          <w:rPr>
-            <w:noProof/>
-          </w:rPr>
-          <w:t>6</w:t>
-        </w:r>
-      </w:fldSimple>
+      <w:r>
+        <w:fldChar w:fldCharType="begin"/>
+      </w:r>
+      <w:r>
+        <w:instrText xml:space="preserve"> SEQ Equation \* ARABIC </w:instrText>
+      </w:r>
+      <w:r>
+        <w:fldChar w:fldCharType="separate"/>
+      </w:r>
+      <w:r>
+        <w:rPr>
+          <w:noProof/>
+        </w:rPr>
+        <w:t>6</w:t>
+      </w:r>
+      <w:r>
+        <w:rPr>
+          <w:noProof/>
+        </w:rPr>
+        <w:fldChar w:fldCharType="end"/>
+      </w:r>
     </w:p>
     <w:p>
       <w:r>
@@ -6708,14 +6786,27 @@
       <w:r>
         <w:t xml:space="preserve">Equation </w:t>
       </w:r>
-      <w:fldSimple w:instr=" SEQ Equation \* ARABIC ">
-        <w:r>
-          <w:rPr>
-            <w:noProof/>
-          </w:rPr>
-          <w:t>7</w:t>
-        </w:r>
-      </w:fldSimple>
+      <w:r>
+        <w:fldChar w:fldCharType="begin"/>
+      </w:r>
+      <w:r>
+        <w:instrText xml:space="preserve"> SEQ Equation \* ARABIC </w:instrText>
+      </w:r>
+      <w:r>
+        <w:fldChar w:fldCharType="separate"/>
+      </w:r>
+      <w:r>
+        <w:rPr>
+          <w:noProof/>
+        </w:rPr>
+        <w:t>7</w:t>
+      </w:r>
+      <w:r>
+        <w:rPr>
+          <w:noProof/>
+        </w:rPr>
+        <w:fldChar w:fldCharType="end"/>
+      </w:r>
     </w:p>
     <w:p>
       <w:r>
@@ -6852,14 +6943,27 @@
       <w:r>
         <w:t xml:space="preserve">Equation </w:t>
       </w:r>
-      <w:fldSimple w:instr=" SEQ Equation \* ARABIC ">
-        <w:r>
-          <w:rPr>
-            <w:noProof/>
-          </w:rPr>
-          <w:t>8</w:t>
-        </w:r>
-      </w:fldSimple>
+      <w:r>
+        <w:fldChar w:fldCharType="begin"/>
+      </w:r>
+      <w:r>
+        <w:instrText xml:space="preserve"> SEQ Equation \* ARABIC </w:instrText>
+      </w:r>
+      <w:r>
+        <w:fldChar w:fldCharType="separate"/>
+      </w:r>
+      <w:r>
+        <w:rPr>
+          <w:noProof/>
+        </w:rPr>
+        <w:t>8</w:t>
+      </w:r>
+      <w:r>
+        <w:rPr>
+          <w:noProof/>
+        </w:rPr>
+        <w:fldChar w:fldCharType="end"/>
+      </w:r>
     </w:p>
     <w:p>
       <w:r>
@@ -6929,14 +7033,27 @@
       <w:r>
         <w:t xml:space="preserve">Equation </w:t>
       </w:r>
-      <w:fldSimple w:instr=" SEQ Equation \* ARABIC ">
-        <w:r>
-          <w:rPr>
-            <w:noProof/>
-          </w:rPr>
-          <w:t>9</w:t>
-        </w:r>
-      </w:fldSimple>
+      <w:r>
+        <w:fldChar w:fldCharType="begin"/>
+      </w:r>
+      <w:r>
+        <w:instrText xml:space="preserve"> SEQ Equation \* ARABIC </w:instrText>
+      </w:r>
+      <w:r>
+        <w:fldChar w:fldCharType="separate"/>
+      </w:r>
+      <w:r>
+        <w:rPr>
+          <w:noProof/>
+        </w:rPr>
+        <w:t>9</w:t>
+      </w:r>
+      <w:r>
+        <w:rPr>
+          <w:noProof/>
+        </w:rPr>
+        <w:fldChar w:fldCharType="end"/>
+      </w:r>
     </w:p>
     <w:p>
       <w:r>
@@ -7394,11 +7511,13 @@
         <w:t>The application was designed to allow the track to be generated using a text file, this was put in place to allow for the easy creation of many tracks. It works by firstly reading the entire file, which should have a grid of 40x40 using ‘#’ to define a generic barrier a ‘-‘ to define an open space and letters or numbers to define waypoints through the track. The waypoints work by defining a small letter to mark one side of the waypoint and a capital letter to define the other side, this allows for the use of the same small letter in the creation of multiple waypoints as shown here:</w:t>
       </w:r>
     </w:p>
+    <w:p/>
     <w:p>
       <w:r>
         <w:t>*** Picture of txt file ***</w:t>
       </w:r>
     </w:p>
+    <w:p/>
     <w:p>
       <w:r>
         <w:t xml:space="preserve">Following the grid, the </w:t>
@@ -7413,9 +7532,16 @@
         <w:t xml:space="preserve">the designated “capital numbers” must be noted below the grid in the text file in the order that they will be on the track, this allows for the ordering of the waypoints. Once all of the data has been read in from the text file, the track is generated and all the barriers and waypoints are made and ordered. </w:t>
       </w:r>
     </w:p>
-    <w:p>
-      <w:r>
-        <w:t>** image of the tack in game **</w:t>
+    <w:p/>
+    <w:p>
+      <w:r>
+        <w:t>** image of the t</w:t>
+      </w:r>
+      <w:r>
+        <w:t>r</w:t>
+      </w:r>
+      <w:r>
+        <w:t>ack in game **</w:t>
       </w:r>
     </w:p>
     <w:p>
@@ -7446,7 +7572,11 @@
         <w:t xml:space="preserve"> In the top right hand corner of the screen, the player will be able to see their current lap time</w:t>
       </w:r>
       <w:r>
-        <w:t>, if they are in first or second position</w:t>
+        <w:t xml:space="preserve">, if they are in </w:t>
+      </w:r>
+      <w:r>
+        <w:lastRenderedPageBreak/>
+        <w:t>first or second position</w:t>
       </w:r>
       <w:r>
         <w:t xml:space="preserve"> and how many laps they have left in the race. (mention maybe the ability to change l</w:t>
@@ -7460,7 +7590,6 @@
     </w:p>
     <w:p>
       <w:r>
-        <w:lastRenderedPageBreak/>
         <w:t xml:space="preserve">To avoid any “cheating” the track will have waypoints throughout, that the player and AI must pass before being able to complete the lap. </w:t>
       </w:r>
       <w:r>
@@ -7595,7 +7724,11 @@
     </w:p>
     <w:p>
       <w:r>
-        <w:t xml:space="preserve">The set of weights is initialised with a number of weights corresponding to the number of neurons in the previous layer, if the layer is the input layer, the weights are set to null. The set of previous weights are used for gradient decent using the delta rule and the saved weights are used to make sure the best weights are saved if the network over trains and begins to produce a higher error rate. The output value is used to pass the output of the neuron to the next layer. The error value is used to calculate the adjustment of the weights for the next iteration of the training process. </w:t>
+        <w:t xml:space="preserve">The set of weights is initialised with a number of weights corresponding to the number of neurons in the previous layer, if the layer is the input layer, the weights are set to null. The set of previous weights are used for gradient decent using the delta rule and the saved weights are used to make sure the best weights are saved if the network over trains and begins to produce a higher error rate. The output value is used to pass the output of the neuron to the next layer. The error value is used to </w:t>
+      </w:r>
+      <w:r>
+        <w:lastRenderedPageBreak/>
+        <w:t xml:space="preserve">calculate the adjustment of the weights for the next iteration of the training process. </w:t>
       </w:r>
       <w:r>
         <w:t>Finally</w:t>
@@ -7610,17 +7743,28 @@
         <w:t xml:space="preserve"> bias can be used to help </w:t>
       </w:r>
       <w:r>
-        <w:lastRenderedPageBreak/>
         <w:t>train the MLP bett</w:t>
       </w:r>
       <w:r>
-        <w:t>er, this is used in the RPROP training technique, can be used in the EBP t</w:t>
-      </w:r>
-      <w:r>
-        <w:t>echnique and is not used the</w:t>
-      </w:r>
-      <w:r>
-        <w:t xml:space="preserve"> RMGS method.</w:t>
+        <w:t xml:space="preserve">er, this is used in the RPROP training technique, </w:t>
+      </w:r>
+      <w:r>
+        <w:t xml:space="preserve">and is not used </w:t>
+      </w:r>
+      <w:r>
+        <w:t xml:space="preserve">in either of the EBP or </w:t>
+      </w:r>
+      <w:r>
+        <w:t>the</w:t>
+      </w:r>
+      <w:r>
+        <w:t xml:space="preserve"> RMGS method</w:t>
+      </w:r>
+      <w:r>
+        <w:t>s</w:t>
+      </w:r>
+      <w:r>
+        <w:t>.</w:t>
       </w:r>
     </w:p>
     <w:p>
@@ -7826,22 +7970,84 @@
         <w:t>Error Back Propagation</w:t>
       </w:r>
     </w:p>
+    <w:p>
+      <w:pPr>
+        <w:rPr>
+          <w:color w:val="FF0000"/>
+        </w:rPr>
+      </w:pPr>
+      <w:r>
+        <w:rPr>
+          <w:color w:val="FF0000"/>
+        </w:rPr>
+        <w:t xml:space="preserve">EBP is the most basic training technique for MLP </w:t>
+      </w:r>
+      <w:r>
+        <w:rPr>
+          <w:color w:val="FF0000"/>
+        </w:rPr>
+        <w:t>networks;</w:t>
+      </w:r>
+      <w:r>
+        <w:rPr>
+          <w:color w:val="FF0000"/>
+        </w:rPr>
+        <w:t xml:space="preserve"> this implementation was designed to use EBP in its most basic of forms. The network</w:t>
+      </w:r>
+      <w:r>
+        <w:rPr>
+          <w:color w:val="FF0000"/>
+        </w:rPr>
+        <w:t xml:space="preserve"> is </w:t>
+      </w:r>
+      <w:r>
+        <w:rPr>
+          <w:color w:val="FF0000"/>
+        </w:rPr>
+        <w:t>initialised with all of the weight values set to small random values between -0.5 and 0.5</w:t>
+      </w:r>
+      <w:r>
+        <w:rPr>
+          <w:color w:val="FF0000"/>
+        </w:rPr>
+        <w:t xml:space="preserve">. </w:t>
+      </w:r>
+      <w:r>
+        <w:rPr>
+          <w:color w:val="FF0000"/>
+        </w:rPr>
+        <w:t xml:space="preserve">All of the data in the dataset is then loaded </w:t>
+      </w:r>
+      <w:r>
+        <w:rPr>
+          <w:color w:val="FF0000"/>
+        </w:rPr>
+        <w:lastRenderedPageBreak/>
+        <w:t>into a 2d array with each row containing all of the input and output data for that particular training pair.</w:t>
+      </w:r>
+      <w:r>
+        <w:rPr>
+          <w:color w:val="FF0000"/>
+        </w:rPr>
+        <w:t xml:space="preserve"> The input data is then passed through the network using the methods discussed in section 2.7.1</w:t>
+      </w:r>
+      <w:bookmarkStart w:id="5" w:name="_GoBack"/>
+      <w:bookmarkEnd w:id="5"/>
+    </w:p>
+    <w:p>
+      <w:pPr>
+        <w:pStyle w:val="Heading3"/>
+      </w:pPr>
+      <w:r>
+        <w:t>4.2.3 Resilient Propagation</w:t>
+      </w:r>
+    </w:p>
     <w:p/>
     <w:p>
       <w:pPr>
         <w:pStyle w:val="Heading3"/>
       </w:pPr>
       <w:r>
-        <w:t>4.2.3 Resilient Propagation</w:t>
-      </w:r>
-    </w:p>
-    <w:p/>
-    <w:p>
-      <w:pPr>
-        <w:pStyle w:val="Heading3"/>
-      </w:pPr>
-      <w:r>
-        <w:lastRenderedPageBreak/>
         <w:t>4.2.4</w:t>
       </w:r>
       <w:r>
@@ -7934,8 +8140,6 @@
       <w:r>
         <w:t>,</w:t>
       </w:r>
-      <w:bookmarkStart w:id="5" w:name="_GoBack"/>
-      <w:bookmarkEnd w:id="5"/>
       <w:r>
         <w:t xml:space="preserve"> </w:t>
       </w:r>
@@ -9911,7 +10115,7 @@
 </file>
 
 <file path=customXml/itemProps1.xml><?xml version="1.0" encoding="utf-8"?>
-<ds:datastoreItem xmlns:ds="http://schemas.openxmlformats.org/officeDocument/2006/customXml" ds:itemID="{9C92A066-5AF5-43B0-9779-F8540635EB8D}">
+<ds:datastoreItem xmlns:ds="http://schemas.openxmlformats.org/officeDocument/2006/customXml" ds:itemID="{FE840032-6F68-4156-891D-E6802F3D36C1}">
   <ds:schemaRefs>
     <ds:schemaRef ds:uri="http://schemas.openxmlformats.org/officeDocument/2006/bibliography"/>
   </ds:schemaRefs>

</xml_diff>

<commit_message>
Dissertation and some testing, need new data sets!
</commit_message>
<xml_diff>
--- a/gef-master/Dissertation.docx
+++ b/gef-master/Dissertation.docx
@@ -1,6 +1,6 @@
 
 <file path=word/document.xml><?xml version="1.0" encoding="utf-8"?>
-<w:document xmlns:wpc="http://schemas.microsoft.com/office/word/2010/wordprocessingCanvas" xmlns:cx="http://schemas.microsoft.com/office/drawing/2014/chartex" xmlns:cx1="http://schemas.microsoft.com/office/drawing/2015/9/8/chartex" xmlns:mc="http://schemas.openxmlformats.org/markup-compatibility/2006" xmlns:o="urn:schemas-microsoft-com:office:office" xmlns:r="http://schemas.openxmlformats.org/officeDocument/2006/relationships" xmlns:m="http://schemas.openxmlformats.org/officeDocument/2006/math" xmlns:v="urn:schemas-microsoft-com:vml" xmlns:wp14="http://schemas.microsoft.com/office/word/2010/wordprocessingDrawing" xmlns:wp="http://schemas.openxmlformats.org/drawingml/2006/wordprocessingDrawing" xmlns:w10="urn:schemas-microsoft-com:office:word" xmlns:w="http://schemas.openxmlformats.org/wordprocessingml/2006/main" xmlns:w14="http://schemas.microsoft.com/office/word/2010/wordml" xmlns:w15="http://schemas.microsoft.com/office/word/2012/wordml" xmlns:w16se="http://schemas.microsoft.com/office/word/2015/wordml/symex" xmlns:wpg="http://schemas.microsoft.com/office/word/2010/wordprocessingGroup" xmlns:wpi="http://schemas.microsoft.com/office/word/2010/wordprocessingInk" xmlns:wne="http://schemas.microsoft.com/office/word/2006/wordml" xmlns:wps="http://schemas.microsoft.com/office/word/2010/wordprocessingShape" mc:Ignorable="w14 w15 w16se wp14">
+<w:document xmlns:wpc="http://schemas.microsoft.com/office/word/2010/wordprocessingCanvas" xmlns:mc="http://schemas.openxmlformats.org/markup-compatibility/2006" xmlns:o="urn:schemas-microsoft-com:office:office" xmlns:r="http://schemas.openxmlformats.org/officeDocument/2006/relationships" xmlns:m="http://schemas.openxmlformats.org/officeDocument/2006/math" xmlns:v="urn:schemas-microsoft-com:vml" xmlns:wp14="http://schemas.microsoft.com/office/word/2010/wordprocessingDrawing" xmlns:wp="http://schemas.openxmlformats.org/drawingml/2006/wordprocessingDrawing" xmlns:w10="urn:schemas-microsoft-com:office:word" xmlns:w="http://schemas.openxmlformats.org/wordprocessingml/2006/main" xmlns:w14="http://schemas.microsoft.com/office/word/2010/wordml" xmlns:w15="http://schemas.microsoft.com/office/word/2012/wordml" xmlns:wpg="http://schemas.microsoft.com/office/word/2010/wordprocessingGroup" xmlns:wpi="http://schemas.microsoft.com/office/word/2010/wordprocessingInk" xmlns:wne="http://schemas.microsoft.com/office/word/2006/wordml" xmlns:wps="http://schemas.microsoft.com/office/word/2010/wordprocessingShape" mc:Ignorable="w14 w15 wp14">
   <w:body>
     <w:p/>
     <w:tbl>
@@ -193,12 +193,21 @@
               <w:spacing w:line="240" w:lineRule="auto"/>
               <w:jc w:val="right"/>
             </w:pPr>
+            <w:proofErr w:type="spellStart"/>
             <w:r>
               <w:rPr>
                 <w:sz w:val="28"/>
                 <w:szCs w:val="28"/>
               </w:rPr>
-              <w:t xml:space="preserve">Abertay </w:t>
+              <w:t>Abertay</w:t>
+            </w:r>
+            <w:proofErr w:type="spellEnd"/>
+            <w:r>
+              <w:rPr>
+                <w:sz w:val="28"/>
+                <w:szCs w:val="28"/>
+              </w:rPr>
+              <w:t xml:space="preserve"> </w:t>
             </w:r>
             <w:r>
               <w:rPr>
@@ -1403,7 +1412,21 @@
         <w:rPr>
           <w:rFonts w:cs="Arial"/>
         </w:rPr>
-        <w:t xml:space="preserve"> has been at the absolute core of video games since the beginning, as Alex Champandard (2004) states </w:t>
+        <w:t xml:space="preserve"> has been at the absolute core of video games since the beginning, as Alex </w:t>
+      </w:r>
+      <w:proofErr w:type="spellStart"/>
+      <w:r>
+        <w:rPr>
+          <w:rFonts w:cs="Arial"/>
+        </w:rPr>
+        <w:t>Champandard</w:t>
+      </w:r>
+      <w:proofErr w:type="spellEnd"/>
+      <w:r>
+        <w:rPr>
+          <w:rFonts w:cs="Arial"/>
+        </w:rPr>
+        <w:t xml:space="preserve"> (2004) states </w:t>
       </w:r>
       <w:r>
         <w:rPr>
@@ -1447,6 +1470,7 @@
         </w:rPr>
         <w:t xml:space="preserve">e the most fun. </w:t>
       </w:r>
+      <w:proofErr w:type="gramStart"/>
       <w:r>
         <w:rPr>
           <w:rFonts w:cs="Arial"/>
@@ -1559,7 +1583,14 @@
         <w:rPr>
           <w:rFonts w:cs="Arial"/>
         </w:rPr>
-        <w:t xml:space="preserve">the AI to evolve on its own to find the optimal solution to the problem. </w:t>
+        <w:t>the AI to evolve on its own to find the optimal solution to the problem.</w:t>
+      </w:r>
+      <w:proofErr w:type="gramEnd"/>
+      <w:r>
+        <w:rPr>
+          <w:rFonts w:cs="Arial"/>
+        </w:rPr>
+        <w:t xml:space="preserve"> </w:t>
       </w:r>
       <w:r>
         <w:rPr>
@@ -1597,12 +1628,14 @@
         </w:rPr>
         <w:t xml:space="preserve"> outlier to this trend</w:t>
       </w:r>
+      <w:proofErr w:type="gramStart"/>
       <w:r>
         <w:rPr>
           <w:rFonts w:cs="Arial"/>
         </w:rPr>
         <w:t>;</w:t>
       </w:r>
+      <w:proofErr w:type="gramEnd"/>
       <w:r>
         <w:rPr>
           <w:rFonts w:cs="Arial"/>
@@ -1747,7 +1780,21 @@
         <w:rPr>
           <w:rFonts w:cs="Arial"/>
         </w:rPr>
-        <w:t xml:space="preserve"> care of. There are a number of drawbacks to using a neural network for controlling the game AI; including that if offline training is used, then once the network has been trained, it has been trained for good and can no longer learn on the fly. Online learning allows this kind of on the fly learning, but the majority of learning algorithms for neural networks are unsuitable for this and must be adapted for real-time dynamic processes (</w:t>
+        <w:t xml:space="preserve"> care of. There are a number of drawbacks to using a neural network for controlling the game AI; including that if offline training </w:t>
+      </w:r>
+      <w:proofErr w:type="gramStart"/>
+      <w:r>
+        <w:rPr>
+          <w:rFonts w:cs="Arial"/>
+        </w:rPr>
+        <w:t>is used</w:t>
+      </w:r>
+      <w:proofErr w:type="gramEnd"/>
+      <w:r>
+        <w:rPr>
+          <w:rFonts w:cs="Arial"/>
+        </w:rPr>
+        <w:t>, then once the network has been trained, it has been trained for good and can no longer learn on the fly. Online learning allows this kind of on the fly learning, but the majority of learning algorithms for neural networks are unsuitable for this and must be adapted for real-time dynamic processes (</w:t>
       </w:r>
       <w:r>
         <w:rPr>
@@ -1780,6 +1827,7 @@
         </w:rPr>
         <w:t> </w:t>
       </w:r>
+      <w:proofErr w:type="spellStart"/>
       <w:r>
         <w:rPr>
           <w:rStyle w:val="personname"/>
@@ -1788,6 +1836,7 @@
         </w:rPr>
         <w:t>McGlinchey</w:t>
       </w:r>
+      <w:proofErr w:type="spellEnd"/>
       <w:r>
         <w:rPr>
           <w:rFonts w:cs="Arial"/>
@@ -1825,7 +1874,21 @@
         <w:rPr>
           <w:rFonts w:cs="Arial"/>
         </w:rPr>
-        <w:t xml:space="preserve"> time. It takes hundreds of iterations to train the network, so if any adaptations have to be made or the training data was incorrect the </w:t>
+        <w:t xml:space="preserve"> time. It takes hundreds of iterations to train the network, so if any adaptations have to </w:t>
+      </w:r>
+      <w:proofErr w:type="gramStart"/>
+      <w:r>
+        <w:rPr>
+          <w:rFonts w:cs="Arial"/>
+        </w:rPr>
+        <w:t>be made</w:t>
+      </w:r>
+      <w:proofErr w:type="gramEnd"/>
+      <w:r>
+        <w:rPr>
+          <w:rFonts w:cs="Arial"/>
+        </w:rPr>
+        <w:t xml:space="preserve"> or the training data was incorrect the </w:t>
       </w:r>
       <w:r>
         <w:rPr>
@@ -1868,7 +1931,21 @@
         <w:rPr>
           <w:rFonts w:cs="Arial"/>
         </w:rPr>
-        <w:t xml:space="preserve"> and are "batch" methods (Champandard 2004) which inevitably speed up the process. However, they do not reduce the time </w:t>
+        <w:t xml:space="preserve"> and are "batch" methods (</w:t>
+      </w:r>
+      <w:proofErr w:type="spellStart"/>
+      <w:r>
+        <w:rPr>
+          <w:rFonts w:cs="Arial"/>
+        </w:rPr>
+        <w:t>Champandard</w:t>
+      </w:r>
+      <w:proofErr w:type="spellEnd"/>
+      <w:r>
+        <w:rPr>
+          <w:rFonts w:cs="Arial"/>
+        </w:rPr>
+        <w:t xml:space="preserve"> 2004) which inevitably speed up the process. However, they do not reduce the time </w:t>
       </w:r>
       <w:r>
         <w:rPr>
@@ -1914,12 +1991,21 @@
         </w:rPr>
         <w:t xml:space="preserve"> method (</w:t>
       </w:r>
+      <w:proofErr w:type="spellStart"/>
       <w:r>
         <w:rPr>
           <w:rFonts w:cs="Arial"/>
           <w:shd w:val="clear" w:color="auto" w:fill="FFFFFF"/>
         </w:rPr>
-        <w:t>Verma 1997</w:t>
+        <w:t>Verma</w:t>
+      </w:r>
+      <w:proofErr w:type="spellEnd"/>
+      <w:r>
+        <w:rPr>
+          <w:rFonts w:cs="Arial"/>
+          <w:shd w:val="clear" w:color="auto" w:fill="FFFFFF"/>
+        </w:rPr>
+        <w:t xml:space="preserve"> 1997</w:t>
       </w:r>
       <w:r>
         <w:rPr>
@@ -1937,19 +2023,47 @@
         <w:rPr>
           <w:rFonts w:cs="Arial"/>
         </w:rPr>
-        <w:t xml:space="preserve"> neural network in one iteration instead of hundreds. It is noted that this method is not as accurate as other methods. However, in a game scenario, </w:t>
-      </w:r>
-      <w:r>
-        <w:rPr>
-          <w:rFonts w:cs="Arial"/>
-        </w:rPr>
-        <w:t>it is actually beneficial in some cases for the AI not to be 100% accurate</w:t>
-      </w:r>
-      <w:r>
-        <w:rPr>
-          <w:rFonts w:cs="Arial"/>
-        </w:rPr>
-        <w:t xml:space="preserve">, otherwise the player would never be able to beat them. Since this method only takes one iteration to train the network, there is potential for </w:t>
+        <w:t xml:space="preserve"> neural network in one iteration instead of hundreds. It </w:t>
+      </w:r>
+      <w:proofErr w:type="gramStart"/>
+      <w:r>
+        <w:rPr>
+          <w:rFonts w:cs="Arial"/>
+        </w:rPr>
+        <w:t>is noted</w:t>
+      </w:r>
+      <w:proofErr w:type="gramEnd"/>
+      <w:r>
+        <w:rPr>
+          <w:rFonts w:cs="Arial"/>
+        </w:rPr>
+        <w:t xml:space="preserve"> that this method is not as accurate as other methods. However, in a game scenario, </w:t>
+      </w:r>
+      <w:r>
+        <w:rPr>
+          <w:rFonts w:cs="Arial"/>
+        </w:rPr>
+        <w:t xml:space="preserve">it is actually beneficial in some cases for the AI not to be 100% </w:t>
+      </w:r>
+      <w:proofErr w:type="gramStart"/>
+      <w:r>
+        <w:rPr>
+          <w:rFonts w:cs="Arial"/>
+        </w:rPr>
+        <w:t>accurate</w:t>
+      </w:r>
+      <w:r>
+        <w:rPr>
+          <w:rFonts w:cs="Arial"/>
+        </w:rPr>
+        <w:t>,</w:t>
+      </w:r>
+      <w:proofErr w:type="gramEnd"/>
+      <w:r>
+        <w:rPr>
+          <w:rFonts w:cs="Arial"/>
+        </w:rPr>
+        <w:t xml:space="preserve"> otherwise the player would never be able to beat them. Since this method only takes one iteration to train the network, there is potential for </w:t>
       </w:r>
       <w:r>
         <w:rPr>
@@ -1961,7 +2075,21 @@
         <w:rPr>
           <w:rFonts w:cs="Arial"/>
         </w:rPr>
-        <w:t xml:space="preserve">s to be able to be used and trained on the fly during a game, and if it is feasible and accurate enough, it may finally </w:t>
+        <w:t xml:space="preserve">s to be able to be </w:t>
+      </w:r>
+      <w:proofErr w:type="gramStart"/>
+      <w:r>
+        <w:rPr>
+          <w:rFonts w:cs="Arial"/>
+        </w:rPr>
+        <w:t>used</w:t>
+      </w:r>
+      <w:proofErr w:type="gramEnd"/>
+      <w:r>
+        <w:rPr>
+          <w:rFonts w:cs="Arial"/>
+        </w:rPr>
+        <w:t xml:space="preserve"> and trained on the fly during a game, and if it is feasible and accurate enough, it may finally </w:t>
       </w:r>
       <w:r>
         <w:rPr>
@@ -2048,7 +2176,21 @@
         <w:rPr>
           <w:rFonts w:cs="Arial"/>
         </w:rPr>
-        <w:t xml:space="preserve"> the standard error back propagation method. If this were to be successful then it would show that not only can MLP networks be trained more quickly, but also in particular, using the </w:t>
+        <w:t xml:space="preserve"> the standard error back propagation method. If this were to be successful then it would show that not only </w:t>
+      </w:r>
+      <w:proofErr w:type="gramStart"/>
+      <w:r>
+        <w:rPr>
+          <w:rFonts w:cs="Arial"/>
+        </w:rPr>
+        <w:t>can MLP networks be trained</w:t>
+      </w:r>
+      <w:proofErr w:type="gramEnd"/>
+      <w:r>
+        <w:rPr>
+          <w:rFonts w:cs="Arial"/>
+        </w:rPr>
+        <w:t xml:space="preserve"> more quickly, but also in particular, using the </w:t>
       </w:r>
       <w:r>
         <w:rPr>
@@ -2186,7 +2328,23 @@
     </w:p>
     <w:p>
       <w:r>
-        <w:t xml:space="preserve">The sections of this paper will proceed in the following order: Section 2 will discuss the background of AI in games along with an explanation of multi-layer perceptrons and the training techniques. Section 3 will be an in depth discussion on how the RMGS training method works. Following this, section 4 will explain the methodology of the project. The results of this investigation will then be presented, and explained in sections 5 and 6. </w:t>
+        <w:t xml:space="preserve">The sections of this paper will proceed in the following order: Section 2 will discuss the background of AI in games along with an explanation of multi-layer </w:t>
+      </w:r>
+      <w:proofErr w:type="spellStart"/>
+      <w:r>
+        <w:t>perceptrons</w:t>
+      </w:r>
+      <w:proofErr w:type="spellEnd"/>
+      <w:r>
+        <w:t xml:space="preserve"> and the training techniques. Section 3 will be an in depth discussion on how the RMGS training method works. Following this, section 4 will explain the methodology of the project. The results of this investigation will then be presented, and explained in sections </w:t>
+      </w:r>
+      <w:proofErr w:type="gramStart"/>
+      <w:r>
+        <w:t>5</w:t>
+      </w:r>
+      <w:proofErr w:type="gramEnd"/>
+      <w:r>
+        <w:t xml:space="preserve"> and 6. </w:t>
       </w:r>
       <w:r>
         <w:t>Finally,</w:t>
@@ -2279,7 +2437,21 @@
         <w:rPr>
           <w:rFonts w:cs="Arial"/>
         </w:rPr>
-        <w:t xml:space="preserve"> can control a car in a racing game, for example Colin McRae Dirt 2</w:t>
+        <w:t xml:space="preserve"> can control a car in a racing game, for </w:t>
+      </w:r>
+      <w:proofErr w:type="gramStart"/>
+      <w:r>
+        <w:rPr>
+          <w:rFonts w:cs="Arial"/>
+        </w:rPr>
+        <w:t>example</w:t>
+      </w:r>
+      <w:proofErr w:type="gramEnd"/>
+      <w:r>
+        <w:rPr>
+          <w:rFonts w:cs="Arial"/>
+        </w:rPr>
+        <w:t xml:space="preserve"> Colin McRae Dirt 2</w:t>
       </w:r>
       <w:r>
         <w:rPr>
@@ -2309,7 +2481,35 @@
         <w:rPr>
           <w:rFonts w:cs="Arial"/>
         </w:rPr>
-        <w:t xml:space="preserve"> training multi-layer perceptrons takes a lot of time and thus they are rarely used in games. This project aims to </w:t>
+        <w:t xml:space="preserve"> training multi-layer </w:t>
+      </w:r>
+      <w:proofErr w:type="spellStart"/>
+      <w:r>
+        <w:rPr>
+          <w:rFonts w:cs="Arial"/>
+        </w:rPr>
+        <w:t>perceptrons</w:t>
+      </w:r>
+      <w:proofErr w:type="spellEnd"/>
+      <w:r>
+        <w:rPr>
+          <w:rFonts w:cs="Arial"/>
+        </w:rPr>
+        <w:t xml:space="preserve"> takes a lot of time and thus they </w:t>
+      </w:r>
+      <w:proofErr w:type="gramStart"/>
+      <w:r>
+        <w:rPr>
+          <w:rFonts w:cs="Arial"/>
+        </w:rPr>
+        <w:t>are rarely used</w:t>
+      </w:r>
+      <w:proofErr w:type="gramEnd"/>
+      <w:r>
+        <w:rPr>
+          <w:rFonts w:cs="Arial"/>
+        </w:rPr>
+        <w:t xml:space="preserve"> in games. This project aims to </w:t>
       </w:r>
       <w:r>
         <w:rPr>
@@ -2333,7 +2533,21 @@
         <w:rPr>
           <w:rFonts w:cs="Arial"/>
         </w:rPr>
-        <w:t xml:space="preserve"> networks can not only reduce the training time, but be as effective as the most commonly used "Error Back Propagation".</w:t>
+        <w:t xml:space="preserve"> networks can not only reduce the training time, </w:t>
+      </w:r>
+      <w:proofErr w:type="gramStart"/>
+      <w:r>
+        <w:rPr>
+          <w:rFonts w:cs="Arial"/>
+        </w:rPr>
+        <w:t>but</w:t>
+      </w:r>
+      <w:proofErr w:type="gramEnd"/>
+      <w:r>
+        <w:rPr>
+          <w:rFonts w:cs="Arial"/>
+        </w:rPr>
+        <w:t xml:space="preserve"> be as effective as the most commonly used "Error Back Propagation".</w:t>
       </w:r>
     </w:p>
     <w:p>
@@ -2371,7 +2585,21 @@
         <w:rPr>
           <w:rFonts w:cs="Arial"/>
         </w:rPr>
-        <w:t xml:space="preserve"> networks as there are many potential inputs to </w:t>
+        <w:t xml:space="preserve"> </w:t>
+      </w:r>
+      <w:proofErr w:type="gramStart"/>
+      <w:r>
+        <w:rPr>
+          <w:rFonts w:cs="Arial"/>
+        </w:rPr>
+        <w:t>networks</w:t>
+      </w:r>
+      <w:proofErr w:type="gramEnd"/>
+      <w:r>
+        <w:rPr>
+          <w:rFonts w:cs="Arial"/>
+        </w:rPr>
+        <w:t xml:space="preserve"> as there are many potential inputs to </w:t>
       </w:r>
       <w:r>
         <w:rPr>
@@ -2389,7 +2617,21 @@
         <w:rPr>
           <w:rFonts w:cs="Arial"/>
         </w:rPr>
-        <w:t>This section will firstly describe an MLP network and how it works, followed by some games that use ANNs and finish with descriptions of each of the training methods that are going to be implemented in this project.</w:t>
+        <w:t xml:space="preserve">This section will firstly describe </w:t>
+      </w:r>
+      <w:proofErr w:type="gramStart"/>
+      <w:r>
+        <w:rPr>
+          <w:rFonts w:cs="Arial"/>
+        </w:rPr>
+        <w:t>an MLP network and how it works,</w:t>
+      </w:r>
+      <w:proofErr w:type="gramEnd"/>
+      <w:r>
+        <w:rPr>
+          <w:rFonts w:cs="Arial"/>
+        </w:rPr>
+        <w:t xml:space="preserve"> followed by some games that use ANNs and finish with descriptions of each of the training methods that are going to be implemented in this project.</w:t>
       </w:r>
     </w:p>
     <w:p>
@@ -2511,29 +2753,85 @@
         <w:t>commercial</w:t>
       </w:r>
       <w:r>
-        <w:t xml:space="preserve"> games to have featured an artificial neural network at the heart of the game AI, is </w:t>
+        <w:t xml:space="preserve"> games to have featured an artificial neural network at the heart of the game </w:t>
+      </w:r>
+      <w:proofErr w:type="gramStart"/>
+      <w:r>
+        <w:t>AI,</w:t>
+      </w:r>
+      <w:proofErr w:type="gramEnd"/>
+      <w:r>
+        <w:t xml:space="preserve"> is </w:t>
       </w:r>
       <w:r>
         <w:t>Millennium Interactive’s</w:t>
       </w:r>
       <w:r>
-        <w:t xml:space="preserve"> "Creatures" (link to the past present and future of artificial neural networks in games). The entire game is based around interacting with 2D "living" creatures, each of which has its own heterogeneous neural network for a brain, which is built up of 1000 neurons grouped into nine lobes with around 5000 synapses connecting neurons. (li</w:t>
+        <w:t xml:space="preserve"> "Creatures" (link to the past present and future of artificial neural networks in games). The entire game </w:t>
+      </w:r>
+      <w:proofErr w:type="gramStart"/>
+      <w:r>
+        <w:t>is based</w:t>
+      </w:r>
+      <w:proofErr w:type="gramEnd"/>
+      <w:r>
+        <w:t xml:space="preserve"> around interacting with 2D "living" creatures, each of which has its own heterogeneous neural network for a brain, which is built up of 1000 neurons grouped into nine lobes with around 5000 synapses connecting neurons. (</w:t>
+      </w:r>
+      <w:proofErr w:type="gramStart"/>
+      <w:r>
+        <w:t>li</w:t>
       </w:r>
       <w:r>
         <w:t>n</w:t>
       </w:r>
       <w:r>
-        <w:t xml:space="preserve">k to creatures 1996). Figure 1 shows how the lobes of the creatures' brains were arranged and </w:t>
+        <w:t>k</w:t>
+      </w:r>
+      <w:proofErr w:type="gramEnd"/>
+      <w:r>
+        <w:t xml:space="preserve"> to creatures 1996). Figure 1 shows how the lobes of the creatures' brains </w:t>
+      </w:r>
+      <w:proofErr w:type="gramStart"/>
+      <w:r>
+        <w:t>were arranged</w:t>
+      </w:r>
+      <w:proofErr w:type="gramEnd"/>
+      <w:r>
+        <w:t xml:space="preserve"> and </w:t>
       </w:r>
       <w:r>
         <w:lastRenderedPageBreak/>
-        <w:t xml:space="preserve">gives an idea of how they worked. The game is entirely built around the player </w:t>
-      </w:r>
-      <w:r>
-        <w:t>interacting with the "Norns" to help</w:t>
-      </w:r>
-      <w:r>
-        <w:t xml:space="preserve"> them learn and evolve. This has been noted as one of the most influential games</w:t>
+        <w:t xml:space="preserve">gives an idea of how they worked. The game </w:t>
+      </w:r>
+      <w:proofErr w:type="gramStart"/>
+      <w:r>
+        <w:t>is entirely built</w:t>
+      </w:r>
+      <w:proofErr w:type="gramEnd"/>
+      <w:r>
+        <w:t xml:space="preserve"> around the player </w:t>
+      </w:r>
+      <w:r>
+        <w:t>interacting with the "</w:t>
+      </w:r>
+      <w:proofErr w:type="spellStart"/>
+      <w:r>
+        <w:t>Norns</w:t>
+      </w:r>
+      <w:proofErr w:type="spellEnd"/>
+      <w:r>
+        <w:t>" to help</w:t>
+      </w:r>
+      <w:r>
+        <w:t xml:space="preserve"> them learn and evolve. This </w:t>
+      </w:r>
+      <w:proofErr w:type="gramStart"/>
+      <w:r>
+        <w:t>has been noted</w:t>
+      </w:r>
+      <w:proofErr w:type="gramEnd"/>
+      <w:r>
+        <w:t xml:space="preserve"> as one of the most influential games</w:t>
       </w:r>
       <w:r>
         <w:t xml:space="preserve"> ever</w:t>
@@ -2569,7 +2867,15 @@
         <w:t xml:space="preserve"> </w:t>
       </w:r>
       <w:r>
-        <w:t xml:space="preserve">Below is the structure of the ANN that was inside each of the “Norns’ heads”: </w:t>
+        <w:t>Below is the structure of the ANN that was inside each of the “</w:t>
+      </w:r>
+      <w:proofErr w:type="spellStart"/>
+      <w:r>
+        <w:t>Norns</w:t>
+      </w:r>
+      <w:proofErr w:type="spellEnd"/>
+      <w:r>
+        <w:t xml:space="preserve">’ heads”: </w:t>
       </w:r>
     </w:p>
     <w:p>
@@ -2645,20 +2951,46 @@
           <w:i/>
           <w:color w:val="000000"/>
         </w:rPr>
-        <w:t>Figure 1. "Creatures brain layout" creatures 1996 paper</w:t>
-      </w:r>
-    </w:p>
-    <w:p>
-      <w:pPr>
-        <w:jc w:val="both"/>
+        <w:t xml:space="preserve">Figure 1. "Creatures brain layout" </w:t>
+      </w:r>
+      <w:proofErr w:type="gramStart"/>
+      <w:r>
         <w:rPr>
           <w:rFonts w:cs="Arial"/>
           <w:i/>
           <w:color w:val="000000"/>
         </w:rPr>
-      </w:pPr>
-      <w:r>
-        <w:t>The brain of the “Norns” was nothing really like a common ANN it was more like an attempt at recreating a brain</w:t>
+        <w:t>creatures</w:t>
+      </w:r>
+      <w:proofErr w:type="gramEnd"/>
+      <w:r>
+        <w:rPr>
+          <w:rFonts w:cs="Arial"/>
+          <w:i/>
+          <w:color w:val="000000"/>
+        </w:rPr>
+        <w:t xml:space="preserve"> 1996 paper</w:t>
+      </w:r>
+    </w:p>
+    <w:p>
+      <w:pPr>
+        <w:jc w:val="both"/>
+        <w:rPr>
+          <w:rFonts w:cs="Arial"/>
+          <w:i/>
+          <w:color w:val="000000"/>
+        </w:rPr>
+      </w:pPr>
+      <w:r>
+        <w:t>The brain of the “</w:t>
+      </w:r>
+      <w:proofErr w:type="spellStart"/>
+      <w:r>
+        <w:t>Norns</w:t>
+      </w:r>
+      <w:proofErr w:type="spellEnd"/>
+      <w:r>
+        <w:t>” was nothing really like a common ANN it was more like an attempt at recreating a brain</w:t>
       </w:r>
       <w:r>
         <w:t>, using designated lobes to interact with certain stimul</w:t>
@@ -2667,7 +2999,23 @@
         <w:t>i</w:t>
       </w:r>
       <w:r>
-        <w:t>. Although there are multiple types, nowadays when referring to ANNs it is commonly perceived as referring to Multi-Layer Perceptrons.</w:t>
+        <w:t xml:space="preserve">. Although there are multiple types, nowadays when referring to ANNs it </w:t>
+      </w:r>
+      <w:proofErr w:type="gramStart"/>
+      <w:r>
+        <w:t>is commonly perceived</w:t>
+      </w:r>
+      <w:proofErr w:type="gramEnd"/>
+      <w:r>
+        <w:t xml:space="preserve"> as referring to Multi-Layer </w:t>
+      </w:r>
+      <w:proofErr w:type="spellStart"/>
+      <w:r>
+        <w:t>Perceptrons</w:t>
+      </w:r>
+      <w:proofErr w:type="spellEnd"/>
+      <w:r>
+        <w:t>.</w:t>
       </w:r>
     </w:p>
     <w:p>
@@ -2707,14 +3055,24 @@
       <w:r>
         <w:t xml:space="preserve">The multi-layer perceptron (MLP) is one of the most </w:t>
       </w:r>
+      <w:proofErr w:type="gramStart"/>
       <w:r>
         <w:t>well-known</w:t>
       </w:r>
+      <w:proofErr w:type="gramEnd"/>
       <w:r>
         <w:t xml:space="preserve"> and used artificial neural networks. </w:t>
       </w:r>
       <w:r>
-        <w:t>It is classified as a “feed-forward” ANN that has the ability to map sets of input data to output data.</w:t>
+        <w:t xml:space="preserve">It </w:t>
+      </w:r>
+      <w:proofErr w:type="gramStart"/>
+      <w:r>
+        <w:t>is classified</w:t>
+      </w:r>
+      <w:proofErr w:type="gramEnd"/>
+      <w:r>
+        <w:t xml:space="preserve"> as a “feed-forward” ANN that has the ability to map sets of input data to output data.</w:t>
       </w:r>
       <w:r>
         <w:t xml:space="preserve"> Figure 2 shows an example of how an MLP network looks and gives an insight into the process of its workings:</w:t>
@@ -2784,14 +3142,29 @@
         <w:rPr>
           <w:i/>
         </w:rPr>
-        <w:t>Figure 2. An example of a Multi-Layer Perceptron Neural Network</w:t>
-      </w:r>
-      <w:r>
-        <w:rPr>
-          <w:rFonts w:cs="Arial"/>
+        <w:t xml:space="preserve">Figure 2. An example of a Multi-Layer Perceptron Neural </w:t>
+      </w:r>
+      <w:proofErr w:type="gramStart"/>
+      <w:r>
+        <w:rPr>
           <w:i/>
         </w:rPr>
-        <w:t>(Kawaguchi 2000)</w:t>
+        <w:t>Network</w:t>
+      </w:r>
+      <w:r>
+        <w:rPr>
+          <w:rFonts w:cs="Arial"/>
+          <w:i/>
+        </w:rPr>
+        <w:t>(</w:t>
+      </w:r>
+      <w:proofErr w:type="gramEnd"/>
+      <w:r>
+        <w:rPr>
+          <w:rFonts w:cs="Arial"/>
+          <w:i/>
+        </w:rPr>
+        <w:t>Kawaguchi 2000)</w:t>
       </w:r>
     </w:p>
     <w:p>
@@ -2799,7 +3172,15 @@
         <w:jc w:val="both"/>
       </w:pPr>
       <w:r>
-        <w:t>The general function of the network is best described as for each neuron in any l</w:t>
+        <w:t xml:space="preserve">The general function of the network </w:t>
+      </w:r>
+      <w:proofErr w:type="gramStart"/>
+      <w:r>
+        <w:t>is best described</w:t>
+      </w:r>
+      <w:proofErr w:type="gramEnd"/>
+      <w:r>
+        <w:t xml:space="preserve"> as for each neuron in any l</w:t>
       </w:r>
       <w:r>
         <w:t>ayer other than the input layer:</w:t>
@@ -2893,7 +3274,23 @@
           <w:rFonts w:cs="Arial"/>
           <w:i/>
         </w:rPr>
-        <w:t>Figure 3. Symbolic Illustration of Linear Threshold Gate(Kawaguchi 2000)</w:t>
+        <w:t xml:space="preserve">Figure 3. Symbolic Illustration of Linear Threshold </w:t>
+      </w:r>
+      <w:proofErr w:type="gramStart"/>
+      <w:r>
+        <w:rPr>
+          <w:rFonts w:cs="Arial"/>
+          <w:i/>
+        </w:rPr>
+        <w:t>Gate(</w:t>
+      </w:r>
+      <w:proofErr w:type="gramEnd"/>
+      <w:r>
+        <w:rPr>
+          <w:rFonts w:cs="Arial"/>
+          <w:i/>
+        </w:rPr>
+        <w:t>Kawaguchi 2000)</w:t>
       </w:r>
       <w:r>
         <w:t xml:space="preserve"> </w:t>
@@ -2923,7 +3320,15 @@
         <w:jc w:val="both"/>
       </w:pPr>
       <w:r>
-        <w:t>Many activation functions can be used in an MLP network. They range</w:t>
+        <w:t xml:space="preserve">Many activation functions </w:t>
+      </w:r>
+      <w:proofErr w:type="gramStart"/>
+      <w:r>
+        <w:t>can be used</w:t>
+      </w:r>
+      <w:proofErr w:type="gramEnd"/>
+      <w:r>
+        <w:t xml:space="preserve"> in an MLP network. They range</w:t>
       </w:r>
       <w:r>
         <w:t xml:space="preserve"> from fairly simple ones such as </w:t>
@@ -3060,7 +3465,11 @@
     </w:p>
     <w:p>
       <w:r>
-        <w:t xml:space="preserve">This allows for the neuron to fire at any time but with varying values rather than just a </w:t>
+        <w:t xml:space="preserve">This allows for the neuron to fire </w:t>
+      </w:r>
+      <w:proofErr w:type="gramStart"/>
+      <w:r>
+        <w:t xml:space="preserve">at any time but with varying values rather than just a </w:t>
       </w:r>
       <w:r>
         <w:t>one</w:t>
@@ -3071,6 +3480,7 @@
       <w:r>
         <w:t>zero</w:t>
       </w:r>
+      <w:proofErr w:type="gramEnd"/>
       <w:r>
         <w:t>.</w:t>
       </w:r>
@@ -3132,7 +3542,63 @@
         <w:rPr>
           <w:rFonts w:cs="Arial"/>
         </w:rPr>
-        <w:t xml:space="preserve">In the paper "Spiking Neural Network vs multi-layer perceptron: who is the winner in the racing car computer game" the authors Urszulla Markowska-Kaczmar and Mateusz Koldowski created a top down racing game in which the competing networks would race against one another to aim for the best time around the track. Both of the networks are trained via genetic algorithms and given points based on their performance for further evolutions. </w:t>
+        <w:t xml:space="preserve">In the paper "Spiking Neural Network vs multi-layer perceptron: who is the winner in the racing car computer game" the authors </w:t>
+      </w:r>
+      <w:proofErr w:type="spellStart"/>
+      <w:r>
+        <w:rPr>
+          <w:rFonts w:cs="Arial"/>
+        </w:rPr>
+        <w:t>Urszulla</w:t>
+      </w:r>
+      <w:proofErr w:type="spellEnd"/>
+      <w:r>
+        <w:rPr>
+          <w:rFonts w:cs="Arial"/>
+        </w:rPr>
+        <w:t xml:space="preserve"> </w:t>
+      </w:r>
+      <w:proofErr w:type="spellStart"/>
+      <w:r>
+        <w:rPr>
+          <w:rFonts w:cs="Arial"/>
+        </w:rPr>
+        <w:t>Markowska-Kaczmar</w:t>
+      </w:r>
+      <w:proofErr w:type="spellEnd"/>
+      <w:r>
+        <w:rPr>
+          <w:rFonts w:cs="Arial"/>
+        </w:rPr>
+        <w:t xml:space="preserve"> and Mateusz </w:t>
+      </w:r>
+      <w:proofErr w:type="spellStart"/>
+      <w:r>
+        <w:rPr>
+          <w:rFonts w:cs="Arial"/>
+        </w:rPr>
+        <w:t>Koldowski</w:t>
+      </w:r>
+      <w:proofErr w:type="spellEnd"/>
+      <w:r>
+        <w:rPr>
+          <w:rFonts w:cs="Arial"/>
+        </w:rPr>
+        <w:t xml:space="preserve"> created a top down racing game in which the competing networks would race against one another to aim for the best time around the track. Both of the networks </w:t>
+      </w:r>
+      <w:proofErr w:type="gramStart"/>
+      <w:r>
+        <w:rPr>
+          <w:rFonts w:cs="Arial"/>
+        </w:rPr>
+        <w:t>are trained via genetic algorithms and given points based on their performance for further evolutions</w:t>
+      </w:r>
+      <w:proofErr w:type="gramEnd"/>
+      <w:r>
+        <w:rPr>
+          <w:rFonts w:cs="Arial"/>
+        </w:rPr>
+        <w:t xml:space="preserve">. </w:t>
       </w:r>
     </w:p>
     <w:p>
@@ -3146,7 +3612,42 @@
         <w:rPr>
           <w:rFonts w:cs="Arial"/>
         </w:rPr>
-        <w:t xml:space="preserve">Spiking Neural Networks are the third generation of neural network (Markowska-Kaczmar and Koldowski 2015). They are </w:t>
+        <w:t>Spiking Neural Networks are the third generation of neural network (</w:t>
+      </w:r>
+      <w:proofErr w:type="spellStart"/>
+      <w:r>
+        <w:rPr>
+          <w:rFonts w:cs="Arial"/>
+        </w:rPr>
+        <w:t>Markowska-Kaczmar</w:t>
+      </w:r>
+      <w:proofErr w:type="spellEnd"/>
+      <w:r>
+        <w:rPr>
+          <w:rFonts w:cs="Arial"/>
+        </w:rPr>
+        <w:t xml:space="preserve"> and </w:t>
+      </w:r>
+      <w:proofErr w:type="spellStart"/>
+      <w:r>
+        <w:rPr>
+          <w:rFonts w:cs="Arial"/>
+        </w:rPr>
+        <w:t>Koldowski</w:t>
+      </w:r>
+      <w:proofErr w:type="spellEnd"/>
+      <w:r>
+        <w:rPr>
+          <w:rFonts w:cs="Arial"/>
+        </w:rPr>
+        <w:t xml:space="preserve"> 2015). They </w:t>
+      </w:r>
+      <w:proofErr w:type="gramStart"/>
+      <w:r>
+        <w:rPr>
+          <w:rFonts w:cs="Arial"/>
+        </w:rPr>
+        <w:t xml:space="preserve">are </w:t>
       </w:r>
       <w:r>
         <w:rPr>
@@ -3154,6 +3655,7 @@
         </w:rPr>
         <w:t>modelled</w:t>
       </w:r>
+      <w:proofErr w:type="gramEnd"/>
       <w:r>
         <w:rPr>
           <w:rFonts w:cs="Arial"/>
@@ -3165,7 +3667,35 @@
           <w:rFonts w:cs="Arial"/>
         </w:rPr>
         <w:lastRenderedPageBreak/>
-        <w:t>accurately represent a brain. Each neuron in a Spiking Neural network is given an activation voltage and the current voltage that the neuron has will be calculated by the input of the network. Once the activation voltage has been reached, a pulse will fire and the neuron will revert to the resting voltage. This means that the input of the network will not affect the size and shape of the "pulse" from the neuron; instead, it will determine when it fires. They are regarded as a "computationally powerful and biologically more plausible model of distributed computation"</w:t>
+        <w:t xml:space="preserve">accurately represent a brain. Each neuron in a Spiking Neural network </w:t>
+      </w:r>
+      <w:proofErr w:type="gramStart"/>
+      <w:r>
+        <w:rPr>
+          <w:rFonts w:cs="Arial"/>
+        </w:rPr>
+        <w:t>is given</w:t>
+      </w:r>
+      <w:proofErr w:type="gramEnd"/>
+      <w:r>
+        <w:rPr>
+          <w:rFonts w:cs="Arial"/>
+        </w:rPr>
+        <w:t xml:space="preserve"> an activation voltage and the current voltage that the neuron has will be calculated by the input of the network. Once the activation voltage </w:t>
+      </w:r>
+      <w:proofErr w:type="gramStart"/>
+      <w:r>
+        <w:rPr>
+          <w:rFonts w:cs="Arial"/>
+        </w:rPr>
+        <w:t>has been reached</w:t>
+      </w:r>
+      <w:proofErr w:type="gramEnd"/>
+      <w:r>
+        <w:rPr>
+          <w:rFonts w:cs="Arial"/>
+        </w:rPr>
+        <w:t>, a pulse will fire and the neuron will revert to the resting voltage. This means that the input of the network will not affect the size and shape of the "pulse" from the neuron; instead, it will determine when it fires. They are regarded as a "computationally powerful and biologically more plausible model of distributed computation"</w:t>
       </w:r>
       <w:r>
         <w:rPr>
@@ -3183,7 +3713,21 @@
         <w:rPr>
           <w:rFonts w:eastAsia="Calibri" w:cs="Arial"/>
         </w:rPr>
-        <w:t>Yee and Teo 2011</w:t>
+        <w:t xml:space="preserve">Yee and </w:t>
+      </w:r>
+      <w:proofErr w:type="spellStart"/>
+      <w:r>
+        <w:rPr>
+          <w:rFonts w:eastAsia="Calibri" w:cs="Arial"/>
+        </w:rPr>
+        <w:t>Teo</w:t>
+      </w:r>
+      <w:proofErr w:type="spellEnd"/>
+      <w:r>
+        <w:rPr>
+          <w:rFonts w:eastAsia="Calibri" w:cs="Arial"/>
+        </w:rPr>
+        <w:t xml:space="preserve"> 2011</w:t>
       </w:r>
       <w:r>
         <w:rPr>
@@ -3229,7 +3773,21 @@
         <w:rPr>
           <w:rFonts w:cs="Arial"/>
         </w:rPr>
-        <w:t>** methodology move below **</w:t>
+        <w:t xml:space="preserve">** </w:t>
+      </w:r>
+      <w:proofErr w:type="gramStart"/>
+      <w:r>
+        <w:rPr>
+          <w:rFonts w:cs="Arial"/>
+        </w:rPr>
+        <w:t>methodology</w:t>
+      </w:r>
+      <w:proofErr w:type="gramEnd"/>
+      <w:r>
+        <w:rPr>
+          <w:rFonts w:cs="Arial"/>
+        </w:rPr>
+        <w:t xml:space="preserve"> move below **</w:t>
       </w:r>
     </w:p>
     <w:p>
@@ -3243,13 +3801,41 @@
         <w:rPr>
           <w:rFonts w:cs="Arial"/>
         </w:rPr>
-        <w:t xml:space="preserve">In this project the car will also use sensors to find its position, however it will be searching for waypoints that will be placed on the track. </w:t>
-      </w:r>
-      <w:r>
-        <w:rPr>
-          <w:rFonts w:cs="Arial"/>
-        </w:rPr>
-        <w:t xml:space="preserve">The reason for this change is that when given a training line, it is far easier for the ANN to know where it needs to be, as the adjustments for driving are constant. With waypoints the ANN must try to line up with the perpendicular position before it reaches it thus </w:t>
+        <w:t xml:space="preserve">In this </w:t>
+      </w:r>
+      <w:proofErr w:type="gramStart"/>
+      <w:r>
+        <w:rPr>
+          <w:rFonts w:cs="Arial"/>
+        </w:rPr>
+        <w:t>project</w:t>
+      </w:r>
+      <w:proofErr w:type="gramEnd"/>
+      <w:r>
+        <w:rPr>
+          <w:rFonts w:cs="Arial"/>
+        </w:rPr>
+        <w:t xml:space="preserve"> the car will also use sensors to find its position, however it will be searching for waypoints that will be placed on the track. </w:t>
+      </w:r>
+      <w:r>
+        <w:rPr>
+          <w:rFonts w:cs="Arial"/>
+        </w:rPr>
+        <w:t xml:space="preserve">The reason for this change is that when given a training line, it is far easier for the ANN to know where it needs to be, as the adjustments for driving are constant. With </w:t>
+      </w:r>
+      <w:proofErr w:type="gramStart"/>
+      <w:r>
+        <w:rPr>
+          <w:rFonts w:cs="Arial"/>
+        </w:rPr>
+        <w:t>waypoints</w:t>
+      </w:r>
+      <w:proofErr w:type="gramEnd"/>
+      <w:r>
+        <w:rPr>
+          <w:rFonts w:cs="Arial"/>
+        </w:rPr>
+        <w:t xml:space="preserve"> the ANN must try to line up with the perpendicular position before it reaches it thus </w:t>
       </w:r>
       <w:r>
         <w:rPr>
@@ -3267,7 +3853,21 @@
         <w:rPr>
           <w:rFonts w:cs="Arial"/>
         </w:rPr>
-        <w:t>A similar evaluation technique will also be used in this project; as the time it takes for the car to get around the track is the best measure of the performance of the training methods in a racing game scenario.</w:t>
+        <w:t xml:space="preserve">A similar evaluation technique </w:t>
+      </w:r>
+      <w:proofErr w:type="gramStart"/>
+      <w:r>
+        <w:rPr>
+          <w:rFonts w:cs="Arial"/>
+        </w:rPr>
+        <w:t>will also be used</w:t>
+      </w:r>
+      <w:proofErr w:type="gramEnd"/>
+      <w:r>
+        <w:rPr>
+          <w:rFonts w:cs="Arial"/>
+        </w:rPr>
+        <w:t xml:space="preserve"> in this project; as the time it takes for the car to get around the track is the best measure of the performance of the training methods in a racing game scenario.</w:t>
       </w:r>
     </w:p>
     <w:p>
@@ -3362,7 +3962,21 @@
         <w:rPr>
           <w:rFonts w:cs="Arial"/>
         </w:rPr>
-        <w:t xml:space="preserve"> games that has been documented to use an Artificial Neural Network </w:t>
+        <w:t xml:space="preserve"> games that </w:t>
+      </w:r>
+      <w:proofErr w:type="gramStart"/>
+      <w:r>
+        <w:rPr>
+          <w:rFonts w:cs="Arial"/>
+        </w:rPr>
+        <w:t>has been documented</w:t>
+      </w:r>
+      <w:proofErr w:type="gramEnd"/>
+      <w:r>
+        <w:rPr>
+          <w:rFonts w:cs="Arial"/>
+        </w:rPr>
+        <w:t xml:space="preserve"> to use an Artificial Neural Network </w:t>
       </w:r>
       <w:r>
         <w:rPr>
@@ -3386,13 +4000,48 @@
         <w:rPr>
           <w:rFonts w:cs="Arial"/>
         </w:rPr>
-        <w:t>, Jeff Hannan, evaluated his work a</w:t>
-      </w:r>
-      <w:r>
-        <w:rPr>
-          <w:rFonts w:cs="Arial"/>
-        </w:rPr>
-        <w:t>nd how the process worked. The n</w:t>
+        <w:t xml:space="preserve">, Jeff </w:t>
+      </w:r>
+      <w:proofErr w:type="spellStart"/>
+      <w:r>
+        <w:rPr>
+          <w:rFonts w:cs="Arial"/>
+        </w:rPr>
+        <w:t>Hannan</w:t>
+      </w:r>
+      <w:proofErr w:type="spellEnd"/>
+      <w:r>
+        <w:rPr>
+          <w:rFonts w:cs="Arial"/>
+        </w:rPr>
+        <w:t xml:space="preserve">, evaluated </w:t>
+      </w:r>
+      <w:proofErr w:type="gramStart"/>
+      <w:r>
+        <w:rPr>
+          <w:rFonts w:cs="Arial"/>
+        </w:rPr>
+        <w:t>his work a</w:t>
+      </w:r>
+      <w:r>
+        <w:rPr>
+          <w:rFonts w:cs="Arial"/>
+        </w:rPr>
+        <w:t>nd how the process worked</w:t>
+      </w:r>
+      <w:proofErr w:type="gramEnd"/>
+      <w:r>
+        <w:rPr>
+          <w:rFonts w:cs="Arial"/>
+        </w:rPr>
+        <w:t xml:space="preserve">. </w:t>
+      </w:r>
+      <w:proofErr w:type="gramStart"/>
+      <w:r>
+        <w:rPr>
+          <w:rFonts w:cs="Arial"/>
+        </w:rPr>
+        <w:t>The n</w:t>
       </w:r>
       <w:r>
         <w:rPr>
@@ -3425,11 +4074,54 @@
         </w:rPr>
         <w:t>”</w:t>
       </w:r>
-      <w:r>
-        <w:rPr>
-          <w:rFonts w:cs="Arial"/>
-        </w:rPr>
-        <w:t xml:space="preserve"> This shows that another, more simple AI technique could have been implemented in its place. It was also noted that in this interview Hannan had to constantly fiddle with the number of neurons and structure of the network to get it to train properly, this would suggest that he was forced not to use EBP as it takes so long to train.</w:t>
+      <w:proofErr w:type="gramEnd"/>
+      <w:r>
+        <w:rPr>
+          <w:rFonts w:cs="Arial"/>
+        </w:rPr>
+        <w:t xml:space="preserve"> This shows that another, </w:t>
+      </w:r>
+      <w:proofErr w:type="gramStart"/>
+      <w:r>
+        <w:rPr>
+          <w:rFonts w:cs="Arial"/>
+        </w:rPr>
+        <w:t>more simple</w:t>
+      </w:r>
+      <w:proofErr w:type="gramEnd"/>
+      <w:r>
+        <w:rPr>
+          <w:rFonts w:cs="Arial"/>
+        </w:rPr>
+        <w:t xml:space="preserve"> AI technique could have been implemented in its place. It was also noted that in this </w:t>
+      </w:r>
+      <w:proofErr w:type="gramStart"/>
+      <w:r>
+        <w:rPr>
+          <w:rFonts w:cs="Arial"/>
+        </w:rPr>
+        <w:t>interview</w:t>
+      </w:r>
+      <w:proofErr w:type="gramEnd"/>
+      <w:r>
+        <w:rPr>
+          <w:rFonts w:cs="Arial"/>
+        </w:rPr>
+        <w:t xml:space="preserve"> </w:t>
+      </w:r>
+      <w:proofErr w:type="spellStart"/>
+      <w:r>
+        <w:rPr>
+          <w:rFonts w:cs="Arial"/>
+        </w:rPr>
+        <w:t>Hannan</w:t>
+      </w:r>
+      <w:proofErr w:type="spellEnd"/>
+      <w:r>
+        <w:rPr>
+          <w:rFonts w:cs="Arial"/>
+        </w:rPr>
+        <w:t xml:space="preserve"> had to constantly fiddle with the number of neurons and structure of the network to get it to train properly, this would suggest that he was forced not to use EBP as it takes so long to train.</w:t>
       </w:r>
       <w:r>
         <w:rPr>
@@ -3441,7 +4133,21 @@
         <w:rPr>
           <w:rFonts w:cs="Arial"/>
         </w:rPr>
-        <w:t>k propagation (RPROP), as it has been proven to be faster than the classic EBP training technique</w:t>
+        <w:t xml:space="preserve">k propagation (RPROP), as it has been proven </w:t>
+      </w:r>
+      <w:proofErr w:type="gramStart"/>
+      <w:r>
+        <w:rPr>
+          <w:rFonts w:cs="Arial"/>
+        </w:rPr>
+        <w:t>to be faster</w:t>
+      </w:r>
+      <w:proofErr w:type="gramEnd"/>
+      <w:r>
+        <w:rPr>
+          <w:rFonts w:cs="Arial"/>
+        </w:rPr>
+        <w:t xml:space="preserve"> than the classic EBP training technique</w:t>
       </w:r>
       <w:r>
         <w:rPr>
@@ -3453,7 +4159,21 @@
         <w:rPr>
           <w:rFonts w:cs="Arial"/>
         </w:rPr>
-        <w:t>(Champandard 2004).</w:t>
+        <w:t>(</w:t>
+      </w:r>
+      <w:proofErr w:type="spellStart"/>
+      <w:r>
+        <w:rPr>
+          <w:rFonts w:cs="Arial"/>
+        </w:rPr>
+        <w:t>Champandard</w:t>
+      </w:r>
+      <w:proofErr w:type="spellEnd"/>
+      <w:r>
+        <w:rPr>
+          <w:rFonts w:cs="Arial"/>
+        </w:rPr>
+        <w:t xml:space="preserve"> 2004).</w:t>
       </w:r>
     </w:p>
     <w:p>
@@ -3489,7 +4209,21 @@
         <w:rPr>
           <w:rFonts w:cs="Arial"/>
         </w:rPr>
-        <w:t>** again move to methodology somehow **</w:t>
+        <w:t xml:space="preserve">** </w:t>
+      </w:r>
+      <w:proofErr w:type="gramStart"/>
+      <w:r>
+        <w:rPr>
+          <w:rFonts w:cs="Arial"/>
+        </w:rPr>
+        <w:t>again</w:t>
+      </w:r>
+      <w:proofErr w:type="gramEnd"/>
+      <w:r>
+        <w:rPr>
+          <w:rFonts w:cs="Arial"/>
+        </w:rPr>
+        <w:t xml:space="preserve"> move to methodology somehow **</w:t>
       </w:r>
     </w:p>
     <w:p>
@@ -3503,7 +4237,35 @@
         <w:rPr>
           <w:rFonts w:cs="Arial"/>
         </w:rPr>
-        <w:t xml:space="preserve">This project could be compared to Hannan’s work and is somewhat a spiritual continuation on the AI that was implemented. For example, the output of the neural network in this project will be flags for the buttons on the "controller" and the neural network will be a multi-layer perceptron network. </w:t>
+        <w:t xml:space="preserve">This project </w:t>
+      </w:r>
+      <w:proofErr w:type="gramStart"/>
+      <w:r>
+        <w:rPr>
+          <w:rFonts w:cs="Arial"/>
+        </w:rPr>
+        <w:t>could be compared</w:t>
+      </w:r>
+      <w:proofErr w:type="gramEnd"/>
+      <w:r>
+        <w:rPr>
+          <w:rFonts w:cs="Arial"/>
+        </w:rPr>
+        <w:t xml:space="preserve"> to </w:t>
+      </w:r>
+      <w:proofErr w:type="spellStart"/>
+      <w:r>
+        <w:rPr>
+          <w:rFonts w:cs="Arial"/>
+        </w:rPr>
+        <w:t>Hannan’s</w:t>
+      </w:r>
+      <w:proofErr w:type="spellEnd"/>
+      <w:r>
+        <w:rPr>
+          <w:rFonts w:cs="Arial"/>
+        </w:rPr>
+        <w:t xml:space="preserve"> work and is somewhat a spiritual continuation on the AI that was implemented. For example, the output of the neural network in this project will be flags for the buttons on the "controller" and the neural network will be a multi-layer perceptron network. </w:t>
       </w:r>
     </w:p>
     <w:p>
@@ -3529,7 +4291,21 @@
         <w:rPr>
           <w:rFonts w:cs="Arial"/>
         </w:rPr>
-        <w:t>, and although resilient propagation will be implemented, the RMGS training method (which will be discussed in the next section) will be the focus of this project.</w:t>
+        <w:t xml:space="preserve">, and although resilient propagation </w:t>
+      </w:r>
+      <w:proofErr w:type="gramStart"/>
+      <w:r>
+        <w:rPr>
+          <w:rFonts w:cs="Arial"/>
+        </w:rPr>
+        <w:t>will be implemented</w:t>
+      </w:r>
+      <w:proofErr w:type="gramEnd"/>
+      <w:r>
+        <w:rPr>
+          <w:rFonts w:cs="Arial"/>
+        </w:rPr>
+        <w:t>, the RMGS training method (which will be discussed in the next section) will be the focus of this project.</w:t>
       </w:r>
     </w:p>
     <w:p>
@@ -3620,7 +4396,21 @@
           <w:rFonts w:cs="Arial"/>
         </w:rPr>
         <w:lastRenderedPageBreak/>
-        <w:t xml:space="preserve">however it has been noted that “it’s importance was not fully appreciated until a famous 1986 paper by David Rumelhart, Geoffrey Hinton and Ronald Williams” (Nielsen 2017 </w:t>
+        <w:t xml:space="preserve">however it has been noted that “it’s importance was not fully appreciated until a famous 1986 paper by David </w:t>
+      </w:r>
+      <w:proofErr w:type="spellStart"/>
+      <w:r>
+        <w:rPr>
+          <w:rFonts w:cs="Arial"/>
+        </w:rPr>
+        <w:t>Rumelhart</w:t>
+      </w:r>
+      <w:proofErr w:type="spellEnd"/>
+      <w:r>
+        <w:rPr>
+          <w:rFonts w:cs="Arial"/>
+        </w:rPr>
+        <w:t xml:space="preserve">, Geoffrey Hinton and Ronald Williams” (Nielsen 2017 </w:t>
       </w:r>
       <w:hyperlink r:id="rId15" w:history="1">
         <w:r>
@@ -3641,7 +4431,21 @@
         <w:rPr>
           <w:rFonts w:cs="Arial"/>
         </w:rPr>
-        <w:t xml:space="preserve">Firstly, each of the weights in the MLP network are set to small random values. Then the first values of training data are passed through the MLP network to give an output. </w:t>
+        <w:t xml:space="preserve">Firstly, each of the weights in the MLP network are set to small random values. Then the first values of training data </w:t>
+      </w:r>
+      <w:proofErr w:type="gramStart"/>
+      <w:r>
+        <w:rPr>
+          <w:rFonts w:cs="Arial"/>
+        </w:rPr>
+        <w:t>are passed</w:t>
+      </w:r>
+      <w:proofErr w:type="gramEnd"/>
+      <w:r>
+        <w:rPr>
+          <w:rFonts w:cs="Arial"/>
+        </w:rPr>
+        <w:t xml:space="preserve"> through the MLP network to give an output. </w:t>
       </w:r>
       <w:r>
         <w:rPr>
@@ -3785,7 +4589,14 @@
         <w:rPr>
           <w:rFonts w:cs="Arial"/>
         </w:rPr>
-        <w:t>he error is</w:t>
+        <w:t xml:space="preserve">he error </w:t>
+      </w:r>
+      <w:proofErr w:type="gramStart"/>
+      <w:r>
+        <w:rPr>
+          <w:rFonts w:cs="Arial"/>
+        </w:rPr>
+        <w:t>is</w:t>
       </w:r>
       <w:r>
         <w:rPr>
@@ -3803,19 +4614,40 @@
         <w:rPr>
           <w:rFonts w:cs="Arial"/>
         </w:rPr>
-        <w:t>used to adjust the weight</w:t>
-      </w:r>
-      <w:r>
-        <w:rPr>
-          <w:rFonts w:cs="Arial"/>
-        </w:rPr>
-        <w:t>s of the output layer's neurons. This process is</w:t>
-      </w:r>
-      <w:r>
-        <w:rPr>
-          <w:rFonts w:cs="Arial"/>
-        </w:rPr>
-        <w:t xml:space="preserve"> repeated for</w:t>
+        <w:t>used</w:t>
+      </w:r>
+      <w:proofErr w:type="gramEnd"/>
+      <w:r>
+        <w:rPr>
+          <w:rFonts w:cs="Arial"/>
+        </w:rPr>
+        <w:t xml:space="preserve"> to adjust the weight</w:t>
+      </w:r>
+      <w:r>
+        <w:rPr>
+          <w:rFonts w:cs="Arial"/>
+        </w:rPr>
+        <w:t xml:space="preserve">s of the output layer's neurons. This process </w:t>
+      </w:r>
+      <w:proofErr w:type="gramStart"/>
+      <w:r>
+        <w:rPr>
+          <w:rFonts w:cs="Arial"/>
+        </w:rPr>
+        <w:t>is</w:t>
+      </w:r>
+      <w:r>
+        <w:rPr>
+          <w:rFonts w:cs="Arial"/>
+        </w:rPr>
+        <w:t xml:space="preserve"> repeated</w:t>
+      </w:r>
+      <w:proofErr w:type="gramEnd"/>
+      <w:r>
+        <w:rPr>
+          <w:rFonts w:cs="Arial"/>
+        </w:rPr>
+        <w:t xml:space="preserve"> for</w:t>
       </w:r>
       <w:r>
         <w:rPr>
@@ -3845,7 +4677,14 @@
         <w:rPr>
           <w:rFonts w:cs="Arial"/>
         </w:rPr>
-        <w:t xml:space="preserve">rected. This entire process is </w:t>
+        <w:t xml:space="preserve">rected. This entire process </w:t>
+      </w:r>
+      <w:proofErr w:type="gramStart"/>
+      <w:r>
+        <w:rPr>
+          <w:rFonts w:cs="Arial"/>
+        </w:rPr>
+        <w:t xml:space="preserve">is </w:t>
       </w:r>
       <w:r>
         <w:rPr>
@@ -3853,6 +4692,7 @@
         </w:rPr>
         <w:t xml:space="preserve"> repeated</w:t>
       </w:r>
+      <w:proofErr w:type="gramEnd"/>
       <w:r>
         <w:rPr>
           <w:rFonts w:cs="Arial"/>
@@ -3863,7 +4703,21 @@
         <w:rPr>
           <w:rFonts w:cs="Arial"/>
         </w:rPr>
-        <w:t xml:space="preserve"> multiple times until the calculated error reaches a minimum. (Bourg and Seemann 2004)</w:t>
+        <w:t xml:space="preserve"> multiple times until the calculated error reaches a minimum. (Bourg and </w:t>
+      </w:r>
+      <w:proofErr w:type="spellStart"/>
+      <w:r>
+        <w:rPr>
+          <w:rFonts w:cs="Arial"/>
+        </w:rPr>
+        <w:t>Seemann</w:t>
+      </w:r>
+      <w:proofErr w:type="spellEnd"/>
+      <w:r>
+        <w:rPr>
+          <w:rFonts w:cs="Arial"/>
+        </w:rPr>
+        <w:t xml:space="preserve"> 2004)</w:t>
       </w:r>
       <w:r>
         <w:rPr>
@@ -3922,7 +4776,21 @@
         <w:rPr>
           <w:rFonts w:cs="Arial"/>
         </w:rPr>
-        <w:t>First proposed by Mark Reidmiller and Heinrich Braun in 1993 Resilient Propagation</w:t>
+        <w:t xml:space="preserve">First proposed by Mark </w:t>
+      </w:r>
+      <w:proofErr w:type="spellStart"/>
+      <w:r>
+        <w:rPr>
+          <w:rFonts w:cs="Arial"/>
+        </w:rPr>
+        <w:t>Reidmiller</w:t>
+      </w:r>
+      <w:proofErr w:type="spellEnd"/>
+      <w:r>
+        <w:rPr>
+          <w:rFonts w:cs="Arial"/>
+        </w:rPr>
+        <w:t xml:space="preserve"> and Heinrich Braun in 1993 Resilient Propagation</w:t>
       </w:r>
       <w:r>
         <w:rPr>
@@ -3934,7 +4802,21 @@
         <w:rPr>
           <w:rFonts w:cs="Arial"/>
         </w:rPr>
-        <w:t>(RPROP) aimed “To overcome the inherent disadvantages of pure gradient- descent” (Reidmiller Braun 1993</w:t>
+        <w:t>(RPROP) aimed “To overcome the inherent disadvantages of pure gradient- descent” (</w:t>
+      </w:r>
+      <w:proofErr w:type="spellStart"/>
+      <w:r>
+        <w:rPr>
+          <w:rFonts w:cs="Arial"/>
+        </w:rPr>
+        <w:t>Reidmiller</w:t>
+      </w:r>
+      <w:proofErr w:type="spellEnd"/>
+      <w:r>
+        <w:rPr>
+          <w:rFonts w:cs="Arial"/>
+        </w:rPr>
+        <w:t xml:space="preserve"> Braun 1993</w:t>
       </w:r>
       <w:r>
         <w:rPr>
@@ -3963,11 +4845,47 @@
         </w:rPr>
         <w:t xml:space="preserve">). </w:t>
       </w:r>
-      <w:r>
-        <w:rPr>
-          <w:rFonts w:cs="Arial"/>
-        </w:rPr>
-        <w:t xml:space="preserve">Reidmiller and Braun found that their training method out performed the classic EBP with ease and other training techniques such as “Quick Propagation” and “SuperSAB”.  </w:t>
+      <w:proofErr w:type="spellStart"/>
+      <w:r>
+        <w:rPr>
+          <w:rFonts w:cs="Arial"/>
+        </w:rPr>
+        <w:t>Reidmiller</w:t>
+      </w:r>
+      <w:proofErr w:type="spellEnd"/>
+      <w:r>
+        <w:rPr>
+          <w:rFonts w:cs="Arial"/>
+        </w:rPr>
+        <w:t xml:space="preserve"> and Braun found that their training method </w:t>
+      </w:r>
+      <w:proofErr w:type="spellStart"/>
+      <w:r>
+        <w:rPr>
+          <w:rFonts w:cs="Arial"/>
+        </w:rPr>
+        <w:t>out performed</w:t>
+      </w:r>
+      <w:proofErr w:type="spellEnd"/>
+      <w:r>
+        <w:rPr>
+          <w:rFonts w:cs="Arial"/>
+        </w:rPr>
+        <w:t xml:space="preserve"> the classic EBP with ease and other training techniques such as “Quick Propagation” and “</w:t>
+      </w:r>
+      <w:proofErr w:type="spellStart"/>
+      <w:r>
+        <w:rPr>
+          <w:rFonts w:cs="Arial"/>
+        </w:rPr>
+        <w:t>SuperSAB</w:t>
+      </w:r>
+      <w:proofErr w:type="spellEnd"/>
+      <w:r>
+        <w:rPr>
+          <w:rFonts w:cs="Arial"/>
+        </w:rPr>
+        <w:t xml:space="preserve">”.  </w:t>
       </w:r>
       <w:r>
         <w:rPr>
@@ -3979,7 +4897,21 @@
         <w:rPr>
           <w:rFonts w:cs="Arial"/>
         </w:rPr>
-        <w:t xml:space="preserve"> works somewhat similarly to Error Back Propagation in the sense that all the weights are updated depending on a calculated error. However, </w:t>
+        <w:t xml:space="preserve"> works somewhat similarly to Error Back Propagation in the sense that all the weights </w:t>
+      </w:r>
+      <w:proofErr w:type="gramStart"/>
+      <w:r>
+        <w:rPr>
+          <w:rFonts w:cs="Arial"/>
+        </w:rPr>
+        <w:t>are updated</w:t>
+      </w:r>
+      <w:proofErr w:type="gramEnd"/>
+      <w:r>
+        <w:rPr>
+          <w:rFonts w:cs="Arial"/>
+        </w:rPr>
+        <w:t xml:space="preserve"> depending on a calculated error. However, </w:t>
       </w:r>
       <w:r>
         <w:rPr>
@@ -3991,13 +4923,27 @@
         <w:rPr>
           <w:rFonts w:cs="Arial"/>
         </w:rPr>
-        <w:t xml:space="preserve"> does not update the weights until all of the training data has been seen</w:t>
-      </w:r>
-      <w:r>
-        <w:rPr>
-          <w:rFonts w:cs="Arial"/>
-        </w:rPr>
-        <w:t>, therefore it is known as a “batch algorithm”</w:t>
+        <w:t xml:space="preserve"> does not update the weights until all of the training data has been </w:t>
+      </w:r>
+      <w:proofErr w:type="gramStart"/>
+      <w:r>
+        <w:rPr>
+          <w:rFonts w:cs="Arial"/>
+        </w:rPr>
+        <w:t>seen</w:t>
+      </w:r>
+      <w:r>
+        <w:rPr>
+          <w:rFonts w:cs="Arial"/>
+        </w:rPr>
+        <w:t>,</w:t>
+      </w:r>
+      <w:proofErr w:type="gramEnd"/>
+      <w:r>
+        <w:rPr>
+          <w:rFonts w:cs="Arial"/>
+        </w:rPr>
+        <w:t xml:space="preserve"> therefore it is known as a “batch algorithm”</w:t>
       </w:r>
       <w:r>
         <w:rPr>
@@ -4009,7 +4955,21 @@
         <w:rPr>
           <w:rFonts w:cs="Arial"/>
         </w:rPr>
-        <w:t>As the weights are not updated after</w:t>
+        <w:t xml:space="preserve">As the weights </w:t>
+      </w:r>
+      <w:proofErr w:type="gramStart"/>
+      <w:r>
+        <w:rPr>
+          <w:rFonts w:cs="Arial"/>
+        </w:rPr>
+        <w:t>are not updated</w:t>
+      </w:r>
+      <w:proofErr w:type="gramEnd"/>
+      <w:r>
+        <w:rPr>
+          <w:rFonts w:cs="Arial"/>
+        </w:rPr>
+        <w:t xml:space="preserve"> after</w:t>
       </w:r>
       <w:r>
         <w:rPr>
@@ -4057,20 +5017,76 @@
         <w:rPr>
           <w:rFonts w:cs="Arial"/>
         </w:rPr>
-        <w:t xml:space="preserve">his is done by passing all of the training data through the network and calculating a gradient for the error on the neuron. Once this has been </w:t>
+        <w:t xml:space="preserve">his </w:t>
+      </w:r>
+      <w:proofErr w:type="gramStart"/>
+      <w:r>
+        <w:rPr>
+          <w:rFonts w:cs="Arial"/>
+        </w:rPr>
+        <w:t>is done</w:t>
+      </w:r>
+      <w:proofErr w:type="gramEnd"/>
+      <w:r>
+        <w:rPr>
+          <w:rFonts w:cs="Arial"/>
+        </w:rPr>
+        <w:t xml:space="preserve"> by passing all of the training data through the network and calculating a gradient for the error on the neuron. Once this </w:t>
+      </w:r>
+      <w:proofErr w:type="gramStart"/>
+      <w:r>
+        <w:rPr>
+          <w:rFonts w:cs="Arial"/>
+        </w:rPr>
+        <w:t xml:space="preserve">has been </w:t>
       </w:r>
       <w:r>
         <w:rPr>
           <w:rFonts w:cs="Arial"/>
         </w:rPr>
         <w:lastRenderedPageBreak/>
-        <w:t>completed, the weights are then adjusted accordingly in relation to the gradient of error that has been calculated. (Champandard 2004)</w:t>
-      </w:r>
-      <w:r>
-        <w:rPr>
-          <w:rFonts w:cs="Arial"/>
-        </w:rPr>
-        <w:t xml:space="preserve"> Although the weights are adjusted in relation to the gradient, the gradient does not decide the size of the step used to update the weight. Thus eliminating any pro</w:t>
+        <w:t>completed</w:t>
+      </w:r>
+      <w:proofErr w:type="gramEnd"/>
+      <w:r>
+        <w:rPr>
+          <w:rFonts w:cs="Arial"/>
+        </w:rPr>
+        <w:t>, the weights are then adjusted accordingly in relation to the gradient of error that has been calculated. (</w:t>
+      </w:r>
+      <w:proofErr w:type="spellStart"/>
+      <w:r>
+        <w:rPr>
+          <w:rFonts w:cs="Arial"/>
+        </w:rPr>
+        <w:t>Champandard</w:t>
+      </w:r>
+      <w:proofErr w:type="spellEnd"/>
+      <w:r>
+        <w:rPr>
+          <w:rFonts w:cs="Arial"/>
+        </w:rPr>
+        <w:t xml:space="preserve"> 2004)</w:t>
+      </w:r>
+      <w:r>
+        <w:rPr>
+          <w:rFonts w:cs="Arial"/>
+        </w:rPr>
+        <w:t xml:space="preserve"> Although the weights </w:t>
+      </w:r>
+      <w:proofErr w:type="gramStart"/>
+      <w:r>
+        <w:rPr>
+          <w:rFonts w:cs="Arial"/>
+        </w:rPr>
+        <w:t>are adjusted</w:t>
+      </w:r>
+      <w:proofErr w:type="gramEnd"/>
+      <w:r>
+        <w:rPr>
+          <w:rFonts w:cs="Arial"/>
+        </w:rPr>
+        <w:t xml:space="preserve"> in relation to the gradient, the gradient does not decide the size of the step used to update the weight. Thus eliminating any pro</w:t>
       </w:r>
       <w:r>
         <w:rPr>
@@ -4090,6 +5106,7 @@
         </w:rPr>
         <w:t xml:space="preserve"> </w:t>
       </w:r>
+      <w:proofErr w:type="gramStart"/>
       <w:r>
         <w:rPr>
           <w:rFonts w:cs="Arial"/>
@@ -4102,6 +5119,7 @@
         </w:rPr>
         <w:t xml:space="preserve"> that is too steep</w:t>
       </w:r>
+      <w:proofErr w:type="gramEnd"/>
       <w:r>
         <w:rPr>
           <w:rFonts w:cs="Arial"/>
@@ -4112,7 +5130,35 @@
         <w:rPr>
           <w:rFonts w:cs="Arial"/>
         </w:rPr>
-        <w:t xml:space="preserve">The general theory is very simple, as Champandard states “If the slope goes up, we adjust the weight downward. </w:t>
+        <w:t xml:space="preserve">The general theory is very simple, as </w:t>
+      </w:r>
+      <w:proofErr w:type="spellStart"/>
+      <w:r>
+        <w:rPr>
+          <w:rFonts w:cs="Arial"/>
+        </w:rPr>
+        <w:t>Champandard</w:t>
+      </w:r>
+      <w:proofErr w:type="spellEnd"/>
+      <w:r>
+        <w:rPr>
+          <w:rFonts w:cs="Arial"/>
+        </w:rPr>
+        <w:t xml:space="preserve"> </w:t>
+      </w:r>
+      <w:proofErr w:type="gramStart"/>
+      <w:r>
+        <w:rPr>
+          <w:rFonts w:cs="Arial"/>
+        </w:rPr>
+        <w:t>states</w:t>
+      </w:r>
+      <w:proofErr w:type="gramEnd"/>
+      <w:r>
+        <w:rPr>
+          <w:rFonts w:cs="Arial"/>
+        </w:rPr>
+        <w:t xml:space="preserve"> “If the slope goes up, we adjust the weight downward. </w:t>
       </w:r>
       <w:r>
         <w:rPr>
@@ -4124,7 +5170,21 @@
         <w:rPr>
           <w:rFonts w:cs="Arial"/>
         </w:rPr>
-        <w:t>, the weight is adjusted upward if the gradient is negative.” And if neither of these are true, the algorithm has found a minimum and therefore no weight update is needed.</w:t>
+        <w:t xml:space="preserve">, the weight is adjusted upward if the gradient is negative.” </w:t>
+      </w:r>
+      <w:proofErr w:type="gramStart"/>
+      <w:r>
+        <w:rPr>
+          <w:rFonts w:cs="Arial"/>
+        </w:rPr>
+        <w:t>And</w:t>
+      </w:r>
+      <w:proofErr w:type="gramEnd"/>
+      <w:r>
+        <w:rPr>
+          <w:rFonts w:cs="Arial"/>
+        </w:rPr>
+        <w:t xml:space="preserve"> if neither of these are true, the algorithm has found a minimum and therefore no weight update is needed.</w:t>
       </w:r>
       <w:r>
         <w:rPr>
@@ -4598,17 +5658,39 @@
           <w:rFonts w:cs="Arial"/>
         </w:rPr>
       </w:pPr>
-      <w:r>
-        <w:rPr>
-          <w:rFonts w:cs="Arial"/>
-        </w:rPr>
-        <w:t>Champandard sho</w:t>
-      </w:r>
-      <w:r>
-        <w:rPr>
-          <w:rFonts w:cs="Arial"/>
-        </w:rPr>
-        <w:t xml:space="preserve">ws that the following equation can be used to calculate the new update value: </w:t>
+      <w:proofErr w:type="spellStart"/>
+      <w:r>
+        <w:rPr>
+          <w:rFonts w:cs="Arial"/>
+        </w:rPr>
+        <w:t>Champandard</w:t>
+      </w:r>
+      <w:proofErr w:type="spellEnd"/>
+      <w:r>
+        <w:rPr>
+          <w:rFonts w:cs="Arial"/>
+        </w:rPr>
+        <w:t xml:space="preserve"> sho</w:t>
+      </w:r>
+      <w:r>
+        <w:rPr>
+          <w:rFonts w:cs="Arial"/>
+        </w:rPr>
+        <w:t xml:space="preserve">ws that the following equation </w:t>
+      </w:r>
+      <w:proofErr w:type="gramStart"/>
+      <w:r>
+        <w:rPr>
+          <w:rFonts w:cs="Arial"/>
+        </w:rPr>
+        <w:t>can be used</w:t>
+      </w:r>
+      <w:proofErr w:type="gramEnd"/>
+      <w:r>
+        <w:rPr>
+          <w:rFonts w:cs="Arial"/>
+        </w:rPr>
+        <w:t xml:space="preserve"> to calculate the new update value: </w:t>
       </w:r>
     </w:p>
     <w:p>
@@ -5209,8 +6291,16 @@
         <w:rPr>
           <w:rFonts w:cs="Arial"/>
         </w:rPr>
-        <w:t xml:space="preserve"> being constants with </w:t>
-      </w:r>
+        <w:t xml:space="preserve"> being constants </w:t>
+      </w:r>
+      <w:proofErr w:type="gramStart"/>
+      <w:r>
+        <w:rPr>
+          <w:rFonts w:cs="Arial"/>
+        </w:rPr>
+        <w:t xml:space="preserve">with </w:t>
+      </w:r>
+      <w:proofErr w:type="gramEnd"/>
       <m:oMath>
         <m:r>
           <w:rPr>
@@ -5281,7 +6371,35 @@
         <w:rPr>
           <w:rFonts w:cs="Arial"/>
         </w:rPr>
-        <w:t>. This means that if the gradient is still going in the same direction, the step size is increased, and that if the gradient changes direction, the step size is decreased. If neither of these criteria match, the step size is left alone.</w:t>
+        <w:t xml:space="preserve">. This means that if the gradient is still going in the same direction, the step size is increased, and that if the gradient changes direction, the step size </w:t>
+      </w:r>
+      <w:proofErr w:type="gramStart"/>
+      <w:r>
+        <w:rPr>
+          <w:rFonts w:cs="Arial"/>
+        </w:rPr>
+        <w:t>is decreased</w:t>
+      </w:r>
+      <w:proofErr w:type="gramEnd"/>
+      <w:r>
+        <w:rPr>
+          <w:rFonts w:cs="Arial"/>
+        </w:rPr>
+        <w:t xml:space="preserve">. If neither of these criteria match, the step size </w:t>
+      </w:r>
+      <w:proofErr w:type="gramStart"/>
+      <w:r>
+        <w:rPr>
+          <w:rFonts w:cs="Arial"/>
+        </w:rPr>
+        <w:t>is left</w:t>
+      </w:r>
+      <w:proofErr w:type="gramEnd"/>
+      <w:r>
+        <w:rPr>
+          <w:rFonts w:cs="Arial"/>
+        </w:rPr>
+        <w:t xml:space="preserve"> alone.</w:t>
       </w:r>
     </w:p>
     <w:p>
@@ -5320,7 +6438,21 @@
         <w:rPr>
           <w:rFonts w:cs="Arial"/>
         </w:rPr>
-        <w:t>Many methods to speed up the training time of multi-layer perceptron neural networks have been proposed over the years. The training method that is going to be the main comparison to error back propagation</w:t>
+        <w:t xml:space="preserve">Many methods to speed up the training time of multi-layer perceptron neural networks </w:t>
+      </w:r>
+      <w:proofErr w:type="gramStart"/>
+      <w:r>
+        <w:rPr>
+          <w:rFonts w:cs="Arial"/>
+        </w:rPr>
+        <w:t>have been proposed</w:t>
+      </w:r>
+      <w:proofErr w:type="gramEnd"/>
+      <w:r>
+        <w:rPr>
+          <w:rFonts w:cs="Arial"/>
+        </w:rPr>
+        <w:t xml:space="preserve"> over the years. The training method that is going to be the main comparison to error back propagation</w:t>
       </w:r>
       <w:r>
         <w:rPr>
@@ -5351,7 +6483,85 @@
         <w:rPr>
           <w:rFonts w:cs="Arial"/>
         </w:rPr>
-        <w:t xml:space="preserve"> method.  The interesting thing about this method is that it uses different techniques to train different layers of the network. However, it only needs one iteration to be trained. Hypothesized by Brijesh Verma (1997) the method makes use of supervised and unsupervised learning for training the output layer and the hidden layers respectively. As stated by Verma(1997) "The proposed solutions are much faster and without local minima because they use direct solution methods". This makes the implementation of the method far more complicated but, once completed, the training time is negligible compared to error back propagation.</w:t>
+        <w:t xml:space="preserve"> method.  The interesting thing about this method is that it uses different techniques to train different layers of the network. However, it only needs one iteration to </w:t>
+      </w:r>
+      <w:proofErr w:type="gramStart"/>
+      <w:r>
+        <w:rPr>
+          <w:rFonts w:cs="Arial"/>
+        </w:rPr>
+        <w:t>be trained</w:t>
+      </w:r>
+      <w:proofErr w:type="gramEnd"/>
+      <w:r>
+        <w:rPr>
+          <w:rFonts w:cs="Arial"/>
+        </w:rPr>
+        <w:t xml:space="preserve">. Hypothesized by </w:t>
+      </w:r>
+      <w:proofErr w:type="spellStart"/>
+      <w:r>
+        <w:rPr>
+          <w:rFonts w:cs="Arial"/>
+        </w:rPr>
+        <w:t>Brijesh</w:t>
+      </w:r>
+      <w:proofErr w:type="spellEnd"/>
+      <w:r>
+        <w:rPr>
+          <w:rFonts w:cs="Arial"/>
+        </w:rPr>
+        <w:t xml:space="preserve"> </w:t>
+      </w:r>
+      <w:proofErr w:type="spellStart"/>
+      <w:r>
+        <w:rPr>
+          <w:rFonts w:cs="Arial"/>
+        </w:rPr>
+        <w:t>Verma</w:t>
+      </w:r>
+      <w:proofErr w:type="spellEnd"/>
+      <w:r>
+        <w:rPr>
+          <w:rFonts w:cs="Arial"/>
+        </w:rPr>
+        <w:t xml:space="preserve"> (1997) the method makes use of supervised and unsupervised learning for training the output layer and the hidden layers respectively. As stated by </w:t>
+      </w:r>
+      <w:proofErr w:type="spellStart"/>
+      <w:proofErr w:type="gramStart"/>
+      <w:r>
+        <w:rPr>
+          <w:rFonts w:cs="Arial"/>
+        </w:rPr>
+        <w:t>Verma</w:t>
+      </w:r>
+      <w:proofErr w:type="spellEnd"/>
+      <w:r>
+        <w:rPr>
+          <w:rFonts w:cs="Arial"/>
+        </w:rPr>
+        <w:t>(</w:t>
+      </w:r>
+      <w:proofErr w:type="gramEnd"/>
+      <w:r>
+        <w:rPr>
+          <w:rFonts w:cs="Arial"/>
+        </w:rPr>
+        <w:t xml:space="preserve">1997) "The proposed solutions are much faster and without local minima because they use direct solution methods". This makes the implementation of the method far more complicated but, once completed, the training time </w:t>
+      </w:r>
+      <w:proofErr w:type="gramStart"/>
+      <w:r>
+        <w:rPr>
+          <w:rFonts w:cs="Arial"/>
+        </w:rPr>
+        <w:t>is negligible compared</w:t>
+      </w:r>
+      <w:proofErr w:type="gramEnd"/>
+      <w:r>
+        <w:rPr>
+          <w:rFonts w:cs="Arial"/>
+        </w:rPr>
+        <w:t xml:space="preserve"> to error back propagation.</w:t>
       </w:r>
       <w:r>
         <w:rPr>
@@ -5393,18 +6603,42 @@
     </w:p>
     <w:p>
       <w:r>
-        <w:t xml:space="preserve">The RMGS method is by far the most complex of the training techniques used in this project, however this pays off with the low training times. </w:t>
-      </w:r>
-    </w:p>
-    <w:p>
-      <w:r>
-        <w:t>There are a number of equations used to train the network using this method, to make the explanation of the technique clearer, the individual equations will be explained and then referenced in the overall explanation of the RMGS method. The first of which is Minimum Bit Distance</w:t>
+        <w:t xml:space="preserve">The RMGS method is by far the most complex of the training techniques used in this </w:t>
+      </w:r>
+      <w:proofErr w:type="gramStart"/>
+      <w:r>
+        <w:t>project,</w:t>
+      </w:r>
+      <w:proofErr w:type="gramEnd"/>
+      <w:r>
+        <w:t xml:space="preserve"> however this pays off with the low training times. </w:t>
+      </w:r>
+    </w:p>
+    <w:p>
+      <w:r>
+        <w:t xml:space="preserve">There are a number of equations used to train the network using this method, to make the explanation of the technique clearer, the individual equations </w:t>
+      </w:r>
+      <w:proofErr w:type="gramStart"/>
+      <w:r>
+        <w:t>will be explained and then referenced in the overall explanation of the RMGS method</w:t>
+      </w:r>
+      <w:proofErr w:type="gramEnd"/>
+      <w:r>
+        <w:t>. The first of which is Minimum Bit Distance</w:t>
       </w:r>
       <w:r>
         <w:t xml:space="preserve"> </w:t>
       </w:r>
       <w:r>
-        <w:t>(MBD) as seen below (Verma 1997):</w:t>
+        <w:t>(MBD) as seen below (</w:t>
+      </w:r>
+      <w:proofErr w:type="spellStart"/>
+      <w:r>
+        <w:t>Verma</w:t>
+      </w:r>
+      <w:proofErr w:type="spellEnd"/>
+      <w:r>
+        <w:t xml:space="preserve"> 1997):</w:t>
       </w:r>
     </w:p>
     <w:p>
@@ -5744,30 +6978,69 @@
       <w:r>
         <w:t xml:space="preserve"> is the number of neurons in the layer and </w:t>
       </w:r>
+      <w:proofErr w:type="spellStart"/>
       <w:r>
         <w:rPr>
           <w:i/>
         </w:rPr>
         <w:t>i</w:t>
       </w:r>
-      <w:r>
-        <w:t xml:space="preserve"> is the current neuron. This equation simply takes the magnitude of the vector created after the weight vector is taken away from the input vector. To make sure that similar vectors do not give the same output the value of the equation before taking the square root i</w:t>
+      <w:proofErr w:type="spellEnd"/>
+      <w:r>
+        <w:t xml:space="preserve"> is the current neuron. This equation simply takes the magnitude of the vector created after the weight vector </w:t>
+      </w:r>
+      <w:proofErr w:type="gramStart"/>
+      <w:r>
+        <w:t>is taken</w:t>
+      </w:r>
+      <w:proofErr w:type="gramEnd"/>
+      <w:r>
+        <w:t xml:space="preserve"> away from the input vector. To make sure that similar vectors do not give the same output the value of the equation before taking the square root </w:t>
+      </w:r>
+      <w:proofErr w:type="gramStart"/>
+      <w:r>
+        <w:t>i</w:t>
       </w:r>
       <w:r>
         <w:t>s</w:t>
       </w:r>
       <w:r>
-        <w:t xml:space="preserve"> multiplied by the current neuron divided by the total number of neurons in the layer. </w:t>
-      </w:r>
-    </w:p>
-    <w:p>
-      <w:r>
-        <w:t>This is important as described in the paper by Verma, some vectors with similar values in different positions may give the same output without this extra multiplication.</w:t>
-      </w:r>
-    </w:p>
-    <w:p>
-      <w:r>
-        <w:t xml:space="preserve">The next equation we need to cover is the Modified Gram-Schmidt method. This is used to get the </w:t>
+        <w:t xml:space="preserve"> multiplied</w:t>
+      </w:r>
+      <w:proofErr w:type="gramEnd"/>
+      <w:r>
+        <w:t xml:space="preserve"> by the current neuron divided by the total number of neurons in the layer. </w:t>
+      </w:r>
+    </w:p>
+    <w:p>
+      <w:r>
+        <w:t xml:space="preserve">This is important as described in the paper by </w:t>
+      </w:r>
+      <w:proofErr w:type="spellStart"/>
+      <w:proofErr w:type="gramStart"/>
+      <w:r>
+        <w:t>Verma</w:t>
+      </w:r>
+      <w:proofErr w:type="spellEnd"/>
+      <w:r>
+        <w:t>,</w:t>
+      </w:r>
+      <w:proofErr w:type="gramEnd"/>
+      <w:r>
+        <w:t xml:space="preserve"> some vectors with similar values in different positions may give the same output without this extra multiplication.</w:t>
+      </w:r>
+    </w:p>
+    <w:p>
+      <w:r>
+        <w:t xml:space="preserve">The next equation we need to cover is the Modified Gram-Schmidt method. This </w:t>
+      </w:r>
+      <w:proofErr w:type="gramStart"/>
+      <w:r>
+        <w:t>is used</w:t>
+      </w:r>
+      <w:proofErr w:type="gramEnd"/>
+      <w:r>
+        <w:t xml:space="preserve"> to get the </w:t>
       </w:r>
       <w:r>
         <w:rPr>
@@ -5913,11 +7186,33 @@
           <w:i/>
         </w:rPr>
       </w:pPr>
+      <w:proofErr w:type="gramStart"/>
       <w:r>
         <w:rPr>
           <w:i/>
         </w:rPr>
-        <w:t xml:space="preserve">for i = 1 : n </w:t>
+        <w:t>for</w:t>
+      </w:r>
+      <w:proofErr w:type="gramEnd"/>
+      <w:r>
+        <w:rPr>
+          <w:i/>
+        </w:rPr>
+        <w:t xml:space="preserve"> </w:t>
+      </w:r>
+      <w:proofErr w:type="spellStart"/>
+      <w:r>
+        <w:rPr>
+          <w:i/>
+        </w:rPr>
+        <w:t>i</w:t>
+      </w:r>
+      <w:proofErr w:type="spellEnd"/>
+      <w:r>
+        <w:rPr>
+          <w:i/>
+        </w:rPr>
+        <w:t xml:space="preserve"> = 1 : n </w:t>
       </w:r>
     </w:p>
     <w:p>
@@ -5927,6 +7222,7 @@
           <w:i/>
         </w:rPr>
       </w:pPr>
+      <w:proofErr w:type="gramStart"/>
       <w:r>
         <w:rPr>
           <w:i/>
@@ -5938,33 +7234,70 @@
         <w:rPr>
           <w:i/>
         </w:rPr>
-        <w:t xml:space="preserve">i = Xi </w:t>
-      </w:r>
-    </w:p>
-    <w:p>
-      <w:pPr>
+        <w:t>i</w:t>
+      </w:r>
+      <w:proofErr w:type="gramEnd"/>
+      <w:r>
         <w:rPr>
           <w:i/>
         </w:rPr>
-      </w:pPr>
-      <w:r>
+        <w:t xml:space="preserve"> = Xi </w:t>
+      </w:r>
+    </w:p>
+    <w:p>
+      <w:pPr>
         <w:rPr>
           <w:i/>
         </w:rPr>
-        <w:t xml:space="preserve">end </w:t>
-      </w:r>
-    </w:p>
-    <w:p>
-      <w:pPr>
+      </w:pPr>
+      <w:proofErr w:type="gramStart"/>
+      <w:r>
         <w:rPr>
           <w:i/>
         </w:rPr>
-      </w:pPr>
+        <w:t>end</w:t>
+      </w:r>
+      <w:proofErr w:type="gramEnd"/>
       <w:r>
         <w:rPr>
           <w:i/>
         </w:rPr>
-        <w:t xml:space="preserve">for i = 1 : n </w:t>
+        <w:t xml:space="preserve"> </w:t>
+      </w:r>
+    </w:p>
+    <w:p>
+      <w:pPr>
+        <w:rPr>
+          <w:i/>
+        </w:rPr>
+      </w:pPr>
+      <w:proofErr w:type="gramStart"/>
+      <w:r>
+        <w:rPr>
+          <w:i/>
+        </w:rPr>
+        <w:t>for</w:t>
+      </w:r>
+      <w:proofErr w:type="gramEnd"/>
+      <w:r>
+        <w:rPr>
+          <w:i/>
+        </w:rPr>
+        <w:t xml:space="preserve"> </w:t>
+      </w:r>
+      <w:proofErr w:type="spellStart"/>
+      <w:r>
+        <w:rPr>
+          <w:i/>
+        </w:rPr>
+        <w:t>i</w:t>
+      </w:r>
+      <w:proofErr w:type="spellEnd"/>
+      <w:r>
+        <w:rPr>
+          <w:i/>
+        </w:rPr>
+        <w:t xml:space="preserve"> = 1 : n </w:t>
       </w:r>
     </w:p>
     <w:p>
@@ -5974,6 +7307,7 @@
           <w:i/>
         </w:rPr>
       </w:pPr>
+      <w:proofErr w:type="spellStart"/>
       <w:r>
         <w:rPr>
           <w:i/>
@@ -5984,12 +7318,19 @@
         <w:rPr>
           <w:i/>
         </w:rPr>
-        <w:t>ii = ||</w:t>
-      </w:r>
+        <w:t>ii</w:t>
+      </w:r>
+      <w:proofErr w:type="spellEnd"/>
       <w:r>
         <w:rPr>
           <w:i/>
         </w:rPr>
+        <w:t xml:space="preserve"> = ||</w:t>
+      </w:r>
+      <w:r>
+        <w:rPr>
+          <w:i/>
+        </w:rPr>
         <w:t>V</w:t>
       </w:r>
       <w:r>
@@ -6030,6 +7371,7 @@
         </w:rPr>
         <w:t>i/</w:t>
       </w:r>
+      <w:proofErr w:type="spellStart"/>
       <w:r>
         <w:rPr>
           <w:i/>
@@ -6040,7 +7382,14 @@
         <w:rPr>
           <w:i/>
         </w:rPr>
-        <w:t xml:space="preserve">ii </w:t>
+        <w:t>ii</w:t>
+      </w:r>
+      <w:proofErr w:type="spellEnd"/>
+      <w:r>
+        <w:rPr>
+          <w:i/>
+        </w:rPr>
+        <w:t xml:space="preserve"> </w:t>
       </w:r>
     </w:p>
     <w:p>
@@ -6050,11 +7399,33 @@
           <w:i/>
         </w:rPr>
       </w:pPr>
+      <w:proofErr w:type="gramStart"/>
       <w:r>
         <w:rPr>
           <w:i/>
         </w:rPr>
-        <w:t xml:space="preserve">for j = (i + 1) : n </w:t>
+        <w:t>for</w:t>
+      </w:r>
+      <w:proofErr w:type="gramEnd"/>
+      <w:r>
+        <w:rPr>
+          <w:i/>
+        </w:rPr>
+        <w:t xml:space="preserve"> j = (</w:t>
+      </w:r>
+      <w:proofErr w:type="spellStart"/>
+      <w:r>
+        <w:rPr>
+          <w:i/>
+        </w:rPr>
+        <w:t>i</w:t>
+      </w:r>
+      <w:proofErr w:type="spellEnd"/>
+      <w:r>
+        <w:rPr>
+          <w:i/>
+        </w:rPr>
+        <w:t xml:space="preserve"> + 1) : n </w:t>
       </w:r>
     </w:p>
     <w:p>
@@ -6064,6 +7435,7 @@
           <w:i/>
         </w:rPr>
       </w:pPr>
+      <w:proofErr w:type="spellStart"/>
       <w:r>
         <w:rPr>
           <w:i/>
@@ -6074,7 +7446,14 @@
         <w:rPr>
           <w:i/>
         </w:rPr>
-        <w:t xml:space="preserve">ij = </w:t>
+        <w:t>ij</w:t>
+      </w:r>
+      <w:proofErr w:type="spellEnd"/>
+      <w:r>
+        <w:rPr>
+          <w:i/>
+        </w:rPr>
+        <w:t xml:space="preserve"> = </w:t>
       </w:r>
       <w:r>
         <w:rPr>
@@ -6101,6 +7480,8 @@
         </w:rPr>
         <w:t xml:space="preserve"> </w:t>
       </w:r>
+      <w:proofErr w:type="spellStart"/>
+      <w:proofErr w:type="gramStart"/>
       <w:r>
         <w:rPr>
           <w:i/>
@@ -6111,7 +7492,15 @@
         <w:rPr>
           <w:i/>
         </w:rPr>
-        <w:t xml:space="preserve">j </w:t>
+        <w:t>j</w:t>
+      </w:r>
+      <w:proofErr w:type="spellEnd"/>
+      <w:proofErr w:type="gramEnd"/>
+      <w:r>
+        <w:rPr>
+          <w:i/>
+        </w:rPr>
+        <w:t xml:space="preserve"> </w:t>
       </w:r>
     </w:p>
     <w:p>
@@ -6121,6 +7510,8 @@
           <w:i/>
         </w:rPr>
       </w:pPr>
+      <w:proofErr w:type="spellStart"/>
+      <w:proofErr w:type="gramStart"/>
       <w:r>
         <w:rPr>
           <w:i/>
@@ -6131,36 +7522,60 @@
         <w:rPr>
           <w:i/>
         </w:rPr>
-        <w:t xml:space="preserve">j = </w:t>
-      </w:r>
+        <w:t>j</w:t>
+      </w:r>
+      <w:proofErr w:type="spellEnd"/>
+      <w:proofErr w:type="gramEnd"/>
       <w:r>
         <w:rPr>
           <w:i/>
         </w:rPr>
+        <w:t xml:space="preserve"> = </w:t>
+      </w:r>
+      <w:proofErr w:type="spellStart"/>
+      <w:r>
+        <w:rPr>
+          <w:i/>
+        </w:rPr>
         <w:t>V</w:t>
       </w:r>
       <w:r>
         <w:rPr>
           <w:i/>
         </w:rPr>
-        <w:t xml:space="preserve">j – </w:t>
-      </w:r>
+        <w:t>j</w:t>
+      </w:r>
+      <w:proofErr w:type="spellEnd"/>
       <w:r>
         <w:rPr>
           <w:i/>
         </w:rPr>
+        <w:t xml:space="preserve"> – </w:t>
+      </w:r>
+      <w:proofErr w:type="spellStart"/>
+      <w:r>
+        <w:rPr>
+          <w:i/>
+        </w:rPr>
         <w:t>R</w:t>
       </w:r>
       <w:r>
         <w:rPr>
           <w:i/>
         </w:rPr>
-        <w:t>ij*</w:t>
-      </w:r>
+        <w:t>ij</w:t>
+      </w:r>
+      <w:proofErr w:type="spellEnd"/>
       <w:r>
         <w:rPr>
           <w:i/>
         </w:rPr>
+        <w:t>*</w:t>
+      </w:r>
+      <w:r>
+        <w:rPr>
+          <w:i/>
+        </w:rPr>
         <w:t>Q</w:t>
       </w:r>
       <w:r>
@@ -6177,25 +7592,35 @@
           <w:i/>
         </w:rPr>
       </w:pPr>
+      <w:proofErr w:type="gramStart"/>
       <w:r>
         <w:rPr>
           <w:i/>
         </w:rPr>
-        <w:t xml:space="preserve">end </w:t>
-      </w:r>
-    </w:p>
-    <w:p>
-      <w:pPr>
+        <w:t>end</w:t>
+      </w:r>
+      <w:proofErr w:type="gramEnd"/>
+      <w:r>
         <w:rPr>
           <w:i/>
         </w:rPr>
-      </w:pPr>
-      <w:r>
+        <w:t xml:space="preserve"> </w:t>
+      </w:r>
+    </w:p>
+    <w:p>
+      <w:pPr>
         <w:rPr>
           <w:i/>
         </w:rPr>
+      </w:pPr>
+      <w:proofErr w:type="gramStart"/>
+      <w:r>
+        <w:rPr>
+          <w:i/>
+        </w:rPr>
         <w:t>end</w:t>
       </w:r>
+      <w:proofErr w:type="gramEnd"/>
     </w:p>
     <w:p>
       <w:pPr>
@@ -6219,7 +7644,15 @@
     </w:p>
     <w:p>
       <w:r>
-        <w:t>** edit some of the references below to all be “equation letters”**</w:t>
+        <w:t xml:space="preserve">** </w:t>
+      </w:r>
+      <w:proofErr w:type="gramStart"/>
+      <w:r>
+        <w:t>edit</w:t>
+      </w:r>
+      <w:proofErr w:type="gramEnd"/>
+      <w:r>
+        <w:t xml:space="preserve"> some of the references below to all be “equation letters”**</w:t>
       </w:r>
     </w:p>
     <w:p>
@@ -6233,7 +7666,15 @@
         <w:t>X</w:t>
       </w:r>
       <w:r>
-        <w:t xml:space="preserve"> matrix is copied into the </w:t>
+        <w:t xml:space="preserve"> matrix </w:t>
+      </w:r>
+      <w:proofErr w:type="gramStart"/>
+      <w:r>
+        <w:t>is copied</w:t>
+      </w:r>
+      <w:proofErr w:type="gramEnd"/>
+      <w:r>
+        <w:t xml:space="preserve"> into the </w:t>
       </w:r>
       <w:r>
         <w:rPr>
@@ -6309,12 +7750,14 @@
       <w:r>
         <w:t xml:space="preserve">and the column vector </w:t>
       </w:r>
+      <w:proofErr w:type="spellStart"/>
       <w:r>
         <w:rPr>
           <w:i/>
         </w:rPr>
         <w:t>i</w:t>
       </w:r>
+      <w:proofErr w:type="spellEnd"/>
       <w:r>
         <w:t xml:space="preserve"> in the </w:t>
       </w:r>
@@ -6387,8 +7830,13 @@
         </m:sSub>
       </m:oMath>
       <w:r>
-        <w:t xml:space="preserve"> (the magnitude of </w:t>
-      </w:r>
+        <w:t xml:space="preserve"> (the magnitude </w:t>
+      </w:r>
+      <w:proofErr w:type="gramStart"/>
+      <w:r>
+        <w:t xml:space="preserve">of </w:t>
+      </w:r>
+      <w:proofErr w:type="gramEnd"/>
       <m:oMath>
         <m:sSub>
           <m:sSubPr>
@@ -6425,12 +7873,14 @@
       <w:r>
         <w:t xml:space="preserve">Then for each remaining column in the matrix: the position </w:t>
       </w:r>
+      <w:proofErr w:type="spellStart"/>
       <w:r>
         <w:rPr>
           <w:i/>
         </w:rPr>
         <w:t>ij</w:t>
       </w:r>
+      <w:proofErr w:type="spellEnd"/>
       <w:r>
         <w:t xml:space="preserve"> in matrix </w:t>
       </w:r>
@@ -6568,8 +8018,13 @@
         </m:sSub>
       </m:oMath>
       <w:r>
-        <w:t xml:space="preserve"> is taken away from </w:t>
-      </w:r>
+        <w:t xml:space="preserve"> is taken away </w:t>
+      </w:r>
+      <w:proofErr w:type="gramStart"/>
+      <w:r>
+        <w:t xml:space="preserve">from </w:t>
+      </w:r>
+      <w:proofErr w:type="gramEnd"/>
       <m:oMath>
         <m:sSub>
           <m:sSubPr>
@@ -6604,7 +8059,15 @@
     </w:p>
     <w:p>
       <w:r>
-        <w:t xml:space="preserve">Once this has been completed the output is the </w:t>
+        <w:t xml:space="preserve">Once this has been </w:t>
+      </w:r>
+      <w:proofErr w:type="gramStart"/>
+      <w:r>
+        <w:t>completed</w:t>
+      </w:r>
+      <w:proofErr w:type="gramEnd"/>
+      <w:r>
+        <w:t xml:space="preserve"> the output is the </w:t>
       </w:r>
       <w:r>
         <w:rPr>
@@ -6639,7 +8102,15 @@
     </w:p>
     <w:p>
       <w:r>
-        <w:t xml:space="preserve">In this project they are used to solve the over-determined system of equations: </w:t>
+        <w:t xml:space="preserve">In this </w:t>
+      </w:r>
+      <w:proofErr w:type="gramStart"/>
+      <w:r>
+        <w:t>project</w:t>
+      </w:r>
+      <w:proofErr w:type="gramEnd"/>
+      <w:r>
+        <w:t xml:space="preserve"> they are used to solve the over-determined system of equations: </w:t>
       </w:r>
     </w:p>
     <w:p>
@@ -6719,7 +8190,15 @@
     </w:p>
     <w:p>
       <w:r>
-        <w:t xml:space="preserve">The following must be done using the </w:t>
+        <w:t xml:space="preserve">The following </w:t>
+      </w:r>
+      <w:proofErr w:type="gramStart"/>
+      <w:r>
+        <w:t>must be done</w:t>
+      </w:r>
+      <w:proofErr w:type="gramEnd"/>
+      <w:r>
+        <w:t xml:space="preserve"> using the </w:t>
       </w:r>
       <w:r>
         <w:rPr>
@@ -6747,8 +8226,13 @@
       </w:r>
     </w:p>
     <w:p>
-      <w:r>
-        <w:t xml:space="preserve">Firstly </w:t>
+      <w:proofErr w:type="gramStart"/>
+      <w:r>
+        <w:t>Firstly</w:t>
+      </w:r>
+      <w:proofErr w:type="gramEnd"/>
+      <w:r>
+        <w:t xml:space="preserve"> </w:t>
       </w:r>
       <w:r>
         <w:rPr>
@@ -6873,7 +8357,15 @@
         <w:t>R</w:t>
       </w:r>
       <w:r>
-        <w:t xml:space="preserve"> has already been calculated, it can be used to find the weight vector </w:t>
+        <w:t xml:space="preserve"> </w:t>
+      </w:r>
+      <w:proofErr w:type="gramStart"/>
+      <w:r>
+        <w:t>has already been calculated</w:t>
+      </w:r>
+      <w:proofErr w:type="gramEnd"/>
+      <w:r>
+        <w:t xml:space="preserve">, it can be used to find the weight vector </w:t>
       </w:r>
       <w:r>
         <w:t>by</w:t>
@@ -6939,8 +8431,13 @@
       </w:fldSimple>
     </w:p>
     <w:p>
-      <w:r>
-        <w:t>And the weight matrix has been solved.</w:t>
+      <w:proofErr w:type="gramStart"/>
+      <w:r>
+        <w:t>And</w:t>
+      </w:r>
+      <w:proofErr w:type="gramEnd"/>
+      <w:r>
+        <w:t xml:space="preserve"> the weight matrix has been solved.</w:t>
       </w:r>
     </w:p>
     <w:p/>
@@ -6987,7 +8484,23 @@
         </w:numPr>
       </w:pPr>
       <w:r>
-        <w:t>All of the input training sets are passed through this layer and a matrix of the ouputs is created.</w:t>
+        <w:t xml:space="preserve">All of the input training sets </w:t>
+      </w:r>
+      <w:proofErr w:type="gramStart"/>
+      <w:r>
+        <w:t>are passed</w:t>
+      </w:r>
+      <w:proofErr w:type="gramEnd"/>
+      <w:r>
+        <w:t xml:space="preserve"> through this layer and a matrix of the </w:t>
+      </w:r>
+      <w:proofErr w:type="spellStart"/>
+      <w:r>
+        <w:t>ouputs</w:t>
+      </w:r>
+      <w:proofErr w:type="spellEnd"/>
+      <w:r>
+        <w:t xml:space="preserve"> is created.</w:t>
       </w:r>
     </w:p>
     <w:p>
@@ -7011,7 +8524,15 @@
         </w:numPr>
       </w:pPr>
       <w:r>
-        <w:t xml:space="preserve">Using the MBD method the matrix is then passed through the second hidden layer column by column and another matrix is created with the outputs of the layer. </w:t>
+        <w:t xml:space="preserve">Using the MBD method the matrix </w:t>
+      </w:r>
+      <w:proofErr w:type="gramStart"/>
+      <w:r>
+        <w:t>is then passed</w:t>
+      </w:r>
+      <w:proofErr w:type="gramEnd"/>
+      <w:r>
+        <w:t xml:space="preserve"> through the second hidden layer column by column and another matrix is created with the outputs of the layer. </w:t>
       </w:r>
     </w:p>
     <w:p>
@@ -7023,7 +8544,15 @@
         </w:numPr>
       </w:pPr>
       <w:r>
-        <w:t>A linear system of equations is then created for the output layer using the desired outputs and the second hidden layer output matrix.</w:t>
+        <w:t xml:space="preserve">A linear system of equations </w:t>
+      </w:r>
+      <w:proofErr w:type="gramStart"/>
+      <w:r>
+        <w:t>is then created</w:t>
+      </w:r>
+      <w:proofErr w:type="gramEnd"/>
+      <w:r>
+        <w:t xml:space="preserve"> for the output layer using the desired outputs and the second hidden layer output matrix.</w:t>
       </w:r>
     </w:p>
     <w:p>
@@ -7056,7 +8585,15 @@
         <w:t>QR</w:t>
       </w:r>
       <w:r>
-        <w:t xml:space="preserve"> decomposition of the second layer output matrix is found.</w:t>
+        <w:t xml:space="preserve"> decomposition of the second layer output matrix </w:t>
+      </w:r>
+      <w:proofErr w:type="gramStart"/>
+      <w:r>
+        <w:t>is found</w:t>
+      </w:r>
+      <w:proofErr w:type="gramEnd"/>
+      <w:r>
+        <w:t>.</w:t>
       </w:r>
     </w:p>
     <w:p>
@@ -7092,7 +8629,15 @@
         </w:numPr>
       </w:pPr>
       <w:r>
-        <w:t xml:space="preserve">Steps 6 and 7 are then repeated on the second hidden layer to get the actual weights of the second hidden layer using the output from the first hidden layer as </w:t>
+        <w:t xml:space="preserve">Steps 6 and 7 </w:t>
+      </w:r>
+      <w:proofErr w:type="gramStart"/>
+      <w:r>
+        <w:t>are then repeated</w:t>
+      </w:r>
+      <w:proofErr w:type="gramEnd"/>
+      <w:r>
+        <w:t xml:space="preserve"> on the second hidden layer to get the actual weights of the second hidden layer using the output from the first hidden layer as </w:t>
       </w:r>
       <w:r>
         <w:rPr>
@@ -7131,10 +8676,31 @@
     <w:p>
       <w:r>
         <w:lastRenderedPageBreak/>
-        <w:t>This training technique really stands out compared to the other two techniques discussed as most notably; it only takes one iteration to train the entire network. This provides a huge advantage to using the technique as it allows huge data sets to be used for training that will take minutes not hours to fully train the network. However with this comes a disadvantage in the fact that it is noted by Verma</w:t>
-      </w:r>
-      <w:r>
-        <w:t xml:space="preserve"> (Verma 1997)</w:t>
+        <w:t xml:space="preserve">This training technique really stands out compared to the other two techniques discussed as most notably; it only takes one iteration to train the entire network. This provides a huge advantage to using the technique as it allows huge data sets to </w:t>
+      </w:r>
+      <w:proofErr w:type="gramStart"/>
+      <w:r>
+        <w:t>be used</w:t>
+      </w:r>
+      <w:proofErr w:type="gramEnd"/>
+      <w:r>
+        <w:t xml:space="preserve"> for training that will take minutes not hours to fully train the network. However with this comes a disadvantage in the fact that it is noted by </w:t>
+      </w:r>
+      <w:proofErr w:type="spellStart"/>
+      <w:r>
+        <w:t>Verma</w:t>
+      </w:r>
+      <w:proofErr w:type="spellEnd"/>
+      <w:r>
+        <w:t xml:space="preserve"> (</w:t>
+      </w:r>
+      <w:proofErr w:type="spellStart"/>
+      <w:r>
+        <w:t>Verma</w:t>
+      </w:r>
+      <w:proofErr w:type="spellEnd"/>
+      <w:r>
+        <w:t xml:space="preserve"> 1997)</w:t>
       </w:r>
       <w:r>
         <w:t xml:space="preserve"> that in some scenarios the accuracy of the technique falls in comparison to its longer more rigorous competitors. This issue only really becomes a problem when dealing with something that has to be accurate for a serious reason, such as detection of a fault in an oil pipeline. In a game scenario, the accuracy of the network can be </w:t>
@@ -7149,7 +8715,23 @@
         <w:t>the player to</w:t>
       </w:r>
       <w:r>
-        <w:t xml:space="preserve"> compete with the AI as it may make a mistake. The development of this project has been aimed at allowing the player the ability to actually compete with the AI as well as allowing the training techniques to be able to compete with each other. This will be discussed in full in the next section. </w:t>
+        <w:t xml:space="preserve"> compete with the AI as it may make a mistake. The development of this project </w:t>
+      </w:r>
+      <w:proofErr w:type="gramStart"/>
+      <w:r>
+        <w:t>has been aimed</w:t>
+      </w:r>
+      <w:proofErr w:type="gramEnd"/>
+      <w:r>
+        <w:t xml:space="preserve"> at allowing the player the ability to actually compete with the AI as well as allowing the training techniques to be able to compete with each other. This </w:t>
+      </w:r>
+      <w:proofErr w:type="gramStart"/>
+      <w:r>
+        <w:t>will be discussed</w:t>
+      </w:r>
+      <w:proofErr w:type="gramEnd"/>
+      <w:r>
+        <w:t xml:space="preserve"> in full in the next section. </w:t>
       </w:r>
     </w:p>
     <w:p>
@@ -7174,7 +8756,23 @@
     </w:p>
     <w:p>
       <w:r>
-        <w:t xml:space="preserve">The majority of the practical work completed for this project was aimed towards accurately showing the effectiveness of each of the MLP training techniques described in the previous section. The following tasks had to be completed in order to </w:t>
+        <w:t xml:space="preserve">The majority of the practical work completed for this project </w:t>
+      </w:r>
+      <w:proofErr w:type="gramStart"/>
+      <w:r>
+        <w:t>was aimed</w:t>
+      </w:r>
+      <w:proofErr w:type="gramEnd"/>
+      <w:r>
+        <w:t xml:space="preserve"> towards accurately showing the effectiveness of each of the MLP training techniques described in the previous section. The following tasks had to </w:t>
+      </w:r>
+      <w:proofErr w:type="gramStart"/>
+      <w:r>
+        <w:t>be completed</w:t>
+      </w:r>
+      <w:proofErr w:type="gramEnd"/>
+      <w:r>
+        <w:t xml:space="preserve"> in order to </w:t>
       </w:r>
       <w:r>
         <w:t>achieve this objective:</w:t>
@@ -7207,7 +8805,15 @@
         <w:t xml:space="preserve">MLP framework to accommodate </w:t>
       </w:r>
       <w:r>
-        <w:t>any training technique to be implemented.</w:t>
+        <w:t xml:space="preserve">any training technique to </w:t>
+      </w:r>
+      <w:proofErr w:type="gramStart"/>
+      <w:r>
+        <w:t>be implemented</w:t>
+      </w:r>
+      <w:proofErr w:type="gramEnd"/>
+      <w:r>
+        <w:t>.</w:t>
       </w:r>
     </w:p>
     <w:p>
@@ -7347,7 +8953,27 @@
         <w:t>fully.</w:t>
       </w:r>
       <w:r>
-        <w:t xml:space="preserve"> After reading of Jeff Hannan’s implementation of an MLP to control the driving in Colin Mcrae Dirt 2</w:t>
+        <w:t xml:space="preserve"> </w:t>
+      </w:r>
+      <w:proofErr w:type="gramStart"/>
+      <w:r>
+        <w:t xml:space="preserve">After reading of Jeff </w:t>
+      </w:r>
+      <w:proofErr w:type="spellStart"/>
+      <w:r>
+        <w:t>Hannan’s</w:t>
+      </w:r>
+      <w:proofErr w:type="spellEnd"/>
+      <w:r>
+        <w:t xml:space="preserve"> implementation of an MLP to control the driving in Colin </w:t>
+      </w:r>
+      <w:proofErr w:type="spellStart"/>
+      <w:r>
+        <w:t>Mcrae</w:t>
+      </w:r>
+      <w:proofErr w:type="spellEnd"/>
+      <w:r>
+        <w:t xml:space="preserve"> Dirt 2</w:t>
       </w:r>
       <w:r>
         <w:t xml:space="preserve"> (2005)</w:t>
@@ -7379,10 +9005,27 @@
       <w:r>
         <w:t>s the more inputs and outputs that the network contains, the harder it will be for the training technique to train the network to a low error rate.</w:t>
       </w:r>
-    </w:p>
-    <w:p>
-      <w:r>
-        <w:t>The game was developed using the Games Education framework (Grant Clarke) with the Box2D physics engine (Box2D) to provide accurate physics for the game environment. These were chosen as it would allow for the use of the C++ programming language, and allow for a good implementation of the MLP network from scratch.</w:t>
+      <w:proofErr w:type="gramEnd"/>
+    </w:p>
+    <w:p>
+      <w:r>
+        <w:t xml:space="preserve">The game </w:t>
+      </w:r>
+      <w:proofErr w:type="gramStart"/>
+      <w:r>
+        <w:t>was developed</w:t>
+      </w:r>
+      <w:proofErr w:type="gramEnd"/>
+      <w:r>
+        <w:t xml:space="preserve"> using the Games Education framework (Grant Clarke) with the Box2D physics engine (Box2D) to provide accurate physics for the game environment. These </w:t>
+      </w:r>
+      <w:proofErr w:type="gramStart"/>
+      <w:r>
+        <w:t>were chosen</w:t>
+      </w:r>
+      <w:proofErr w:type="gramEnd"/>
+      <w:r>
+        <w:t xml:space="preserve"> as it would allow for the use of the C++ programming language, and allow for a good implementation of the MLP network from scratch.</w:t>
       </w:r>
       <w:r>
         <w:t xml:space="preserve"> </w:t>
@@ -7391,7 +9034,15 @@
     <w:p>
       <w:r>
         <w:lastRenderedPageBreak/>
-        <w:t>The application was designed to allow the track to be generated using a text file, this was put in place to allow for the easy creation of many tracks. It works by firstly reading the entire file, which should have a grid of 40x40 using ‘#’ to define a generic barrier a ‘-‘ to define an open space and letters or numbers to define waypoints through the track. The waypoints work by defining a small letter to mark one side of the waypoint and a capital letter to define the other side, this allows for the use of the same small letter in the creation of multiple waypoints as shown here:</w:t>
+        <w:t>The application was designed to allow the track to be generated using a text file, this was put in place to allow for the easy creation of many tracks. It works by firstly reading the entire file, which should have a grid of 40x40 using ‘#’ to define a generic barrier a ‘-</w:t>
+      </w:r>
+      <w:proofErr w:type="gramStart"/>
+      <w:r>
+        <w:t>‘ to</w:t>
+      </w:r>
+      <w:proofErr w:type="gramEnd"/>
+      <w:r>
+        <w:t xml:space="preserve"> define an open space and letters or numbers to define waypoints through the track. The waypoints work by defining a small letter to mark one side of the waypoint and a capital letter to define the other side, this allows for the use of the same small letter in the creation of multiple waypoints as shown here:</w:t>
       </w:r>
     </w:p>
     <w:p/>
@@ -7412,13 +9063,29 @@
         <w:t xml:space="preserve"> of all of the capital letters and </w:t>
       </w:r>
       <w:r>
-        <w:t xml:space="preserve">the designated “capital numbers” must be noted below the grid in the text file in the order that they will be on the track, this allows for the ordering of the waypoints. Once all of the data has been read in from the text file, the track is generated and all the barriers and waypoints are made and ordered. </w:t>
+        <w:t xml:space="preserve">the designated “capital numbers” must be noted below the grid in the text file in the order that they will be on the track, this allows for the ordering of the waypoints. Once all of the data </w:t>
+      </w:r>
+      <w:proofErr w:type="gramStart"/>
+      <w:r>
+        <w:t>has been read</w:t>
+      </w:r>
+      <w:proofErr w:type="gramEnd"/>
+      <w:r>
+        <w:t xml:space="preserve"> in from the text file, the track is generated and all the barriers and waypoints are made and ordered. </w:t>
       </w:r>
     </w:p>
     <w:p/>
     <w:p>
       <w:r>
-        <w:t>** image of the t</w:t>
+        <w:t xml:space="preserve">** </w:t>
+      </w:r>
+      <w:proofErr w:type="gramStart"/>
+      <w:r>
+        <w:t>image</w:t>
+      </w:r>
+      <w:proofErr w:type="gramEnd"/>
+      <w:r>
+        <w:t xml:space="preserve"> of the t</w:t>
       </w:r>
       <w:r>
         <w:t>r</w:t>
@@ -7430,7 +9097,15 @@
     <w:p>
       <w:r>
         <w:br/>
-        <w:t>The design of the game allows the player to choose which training technique they wish to race against, or allows them to spectate a time trail of the training technique. The time trail option was implemented to allow for easy quantitative testing which will be discussed later.</w:t>
+        <w:t xml:space="preserve">The design of the game allows the player to choose which training technique they wish to race against, or allows them to spectate a time trail of the training technique. The time trail option </w:t>
+      </w:r>
+      <w:proofErr w:type="gramStart"/>
+      <w:r>
+        <w:t>was implemented</w:t>
+      </w:r>
+      <w:proofErr w:type="gramEnd"/>
+      <w:r>
+        <w:t xml:space="preserve"> to allow for easy quantitative testing which will be discussed later.</w:t>
       </w:r>
       <w:r>
         <w:t xml:space="preserve"> </w:t>
@@ -7449,7 +9124,23 @@
         <w:t>opponent,</w:t>
       </w:r>
       <w:r>
-        <w:t xml:space="preserve"> they will be put into game with a countdown before the race starts. Once the countdown completes they will be able to control their car using the WASD keys, W to go forward, S to go backwards with A and D controlling the wheels to steer left or right respectively. If nether A or D is held down the wheels will automatically straighten up with the car allowing the player a much smoother driving experience rather than having to control the exact position of their wheels at all times.</w:t>
+        <w:t xml:space="preserve"> they </w:t>
+      </w:r>
+      <w:proofErr w:type="gramStart"/>
+      <w:r>
+        <w:t>will be put</w:t>
+      </w:r>
+      <w:proofErr w:type="gramEnd"/>
+      <w:r>
+        <w:t xml:space="preserve"> into game with a countdown before the race starts. Once the countdown completes they will be able to control their car using the WASD keys, W to go forward, S to go backwards with A and D controlling the wheels to steer left or right respectively. If nether A or D </w:t>
+      </w:r>
+      <w:proofErr w:type="gramStart"/>
+      <w:r>
+        <w:t>is held</w:t>
+      </w:r>
+      <w:proofErr w:type="gramEnd"/>
+      <w:r>
+        <w:t xml:space="preserve"> down the wheels will automatically straighten up with the car allowing the player a much smoother driving experience rather than having to control the exact position of their wheels at all times.</w:t>
       </w:r>
       <w:r>
         <w:t xml:space="preserve"> In the top right hand corner of the screen, the player will be able to see their current lap time</w:t>
@@ -7462,7 +9153,15 @@
         <w:t>first or second position</w:t>
       </w:r>
       <w:r>
-        <w:t xml:space="preserve"> and how many laps they have left in the race. (mention maybe the ability to change l</w:t>
+        <w:t xml:space="preserve"> and how many laps they have left in the race. (</w:t>
+      </w:r>
+      <w:proofErr w:type="gramStart"/>
+      <w:r>
+        <w:t>mention</w:t>
+      </w:r>
+      <w:proofErr w:type="gramEnd"/>
+      <w:r>
+        <w:t xml:space="preserve"> maybe the ability to change l</w:t>
       </w:r>
       <w:r>
         <w:t>aps, currently not implemented)</w:t>
@@ -7522,12 +9221,36 @@
     </w:p>
     <w:p>
       <w:r>
-        <w:t>To implement each of these training techniques, a base MLP class was created along with two structs to represent a layer and a neuron.</w:t>
-      </w:r>
-    </w:p>
-    <w:p>
-      <w:r>
-        <w:t>The neuron struct simply contained:</w:t>
+        <w:t xml:space="preserve">To implement each of these training techniques, a base MLP class </w:t>
+      </w:r>
+      <w:proofErr w:type="gramStart"/>
+      <w:r>
+        <w:t>was created</w:t>
+      </w:r>
+      <w:proofErr w:type="gramEnd"/>
+      <w:r>
+        <w:t xml:space="preserve"> along with two </w:t>
+      </w:r>
+      <w:proofErr w:type="spellStart"/>
+      <w:r>
+        <w:t>structs</w:t>
+      </w:r>
+      <w:proofErr w:type="spellEnd"/>
+      <w:r>
+        <w:t xml:space="preserve"> to represent a layer and a neuron.</w:t>
+      </w:r>
+    </w:p>
+    <w:p>
+      <w:r>
+        <w:t xml:space="preserve">The neuron </w:t>
+      </w:r>
+      <w:proofErr w:type="spellStart"/>
+      <w:r>
+        <w:t>struct</w:t>
+      </w:r>
+      <w:proofErr w:type="spellEnd"/>
+      <w:r>
+        <w:t xml:space="preserve"> simply contained:</w:t>
       </w:r>
     </w:p>
     <w:p>
@@ -7607,7 +9330,31 @@
     </w:p>
     <w:p>
       <w:r>
-        <w:t xml:space="preserve">The set of weights is initialised with a number of weights corresponding to the number of neurons in the previous layer, if the layer is the input layer, the weights are set to null. The set of previous weights are used for gradient decent using the delta rule and the saved weights are used to make sure the best weights are saved if the network over trains and begins to produce a higher error rate. The output value is used to pass the output of the neuron to the next layer. The error value is used to </w:t>
+        <w:t xml:space="preserve">The set of weights </w:t>
+      </w:r>
+      <w:proofErr w:type="gramStart"/>
+      <w:r>
+        <w:t>is initialised</w:t>
+      </w:r>
+      <w:proofErr w:type="gramEnd"/>
+      <w:r>
+        <w:t xml:space="preserve"> with a number of weights corresponding to the number of neurons in the previous layer, if the layer is the input layer, the weights are set to null. The set of previous weights are used for gradient decent using the delta rule and the saved weights are used to make sure the best weights are saved if the network over trains and begins to produce a higher error rate. The output value </w:t>
+      </w:r>
+      <w:proofErr w:type="gramStart"/>
+      <w:r>
+        <w:t>is used</w:t>
+      </w:r>
+      <w:proofErr w:type="gramEnd"/>
+      <w:r>
+        <w:t xml:space="preserve"> to pass the output of the neuron to the next layer. The error value </w:t>
+      </w:r>
+      <w:proofErr w:type="gramStart"/>
+      <w:r>
+        <w:t>is used</w:t>
+      </w:r>
+      <w:proofErr w:type="gramEnd"/>
+      <w:r>
+        <w:t xml:space="preserve"> to </w:t>
       </w:r>
       <w:r>
         <w:lastRenderedPageBreak/>
@@ -7626,10 +9373,18 @@
         <w:t xml:space="preserve"> bias can be used to help </w:t>
       </w:r>
       <w:r>
-        <w:t>train the MLP bett</w:t>
-      </w:r>
-      <w:r>
-        <w:t xml:space="preserve">er, this is used in the RPROP training technique, </w:t>
+        <w:t xml:space="preserve">train the MLP </w:t>
+      </w:r>
+      <w:proofErr w:type="gramStart"/>
+      <w:r>
+        <w:t>bett</w:t>
+      </w:r>
+      <w:r>
+        <w:t>er,</w:t>
+      </w:r>
+      <w:proofErr w:type="gramEnd"/>
+      <w:r>
+        <w:t xml:space="preserve"> this is used in the RPROP training technique, </w:t>
       </w:r>
       <w:r>
         <w:t xml:space="preserve">and is not used </w:t>
@@ -7652,12 +9407,28 @@
     </w:p>
     <w:p>
       <w:r>
-        <w:t>*** when EBP is finalised say whether or not it will use bias ***</w:t>
-      </w:r>
-    </w:p>
-    <w:p>
-      <w:r>
-        <w:t>The Layer struct contained:</w:t>
+        <w:t xml:space="preserve">*** </w:t>
+      </w:r>
+      <w:proofErr w:type="gramStart"/>
+      <w:r>
+        <w:t>when</w:t>
+      </w:r>
+      <w:proofErr w:type="gramEnd"/>
+      <w:r>
+        <w:t xml:space="preserve"> EBP is finalised say whether or not it will use bias ***</w:t>
+      </w:r>
+    </w:p>
+    <w:p>
+      <w:r>
+        <w:t xml:space="preserve">The Layer </w:t>
+      </w:r>
+      <w:proofErr w:type="spellStart"/>
+      <w:r>
+        <w:t>struct</w:t>
+      </w:r>
+      <w:proofErr w:type="spellEnd"/>
+      <w:r>
+        <w:t xml:space="preserve"> contained:</w:t>
       </w:r>
     </w:p>
     <w:p>
@@ -7686,7 +9457,15 @@
     </w:p>
     <w:p>
       <w:r>
-        <w:t>This laid out the groundwork for the MLP class which was constructed of:</w:t>
+        <w:t xml:space="preserve">This laid out the groundwork for the MLP </w:t>
+      </w:r>
+      <w:proofErr w:type="gramStart"/>
+      <w:r>
+        <w:t>class which</w:t>
+      </w:r>
+      <w:proofErr w:type="gramEnd"/>
+      <w:r>
+        <w:t xml:space="preserve"> was constructed of:</w:t>
       </w:r>
     </w:p>
     <w:p>
@@ -7838,7 +9617,15 @@
     </w:p>
     <w:p>
       <w:r>
-        <w:t>This allowed for the MLP class to be a perfect parent class for any of the training techniques.</w:t>
+        <w:t xml:space="preserve">This allowed </w:t>
+      </w:r>
+      <w:proofErr w:type="gramStart"/>
+      <w:r>
+        <w:t>for the</w:t>
+      </w:r>
+      <w:proofErr w:type="gramEnd"/>
+      <w:r>
+        <w:t xml:space="preserve"> MLP class to be a perfect parent class for any of the training techniques.</w:t>
       </w:r>
     </w:p>
     <w:p>
@@ -7851,12 +9638,30 @@
         <w:rPr>
           <w:color w:val="FF0000"/>
         </w:rPr>
-        <w:t>Each training technique has several of it</w:t>
+        <w:t xml:space="preserve">Although they all follow a similar </w:t>
       </w:r>
       <w:r>
         <w:rPr>
           <w:color w:val="FF0000"/>
         </w:rPr>
+        <w:t>structure,</w:t>
+      </w:r>
+      <w:r>
+        <w:rPr>
+          <w:color w:val="FF0000"/>
+        </w:rPr>
+        <w:t xml:space="preserve"> e</w:t>
+      </w:r>
+      <w:r>
+        <w:rPr>
+          <w:color w:val="FF0000"/>
+        </w:rPr>
+        <w:t>ach training technique has several of it</w:t>
+      </w:r>
+      <w:r>
+        <w:rPr>
+          <w:color w:val="FF0000"/>
+        </w:rPr>
         <w:t xml:space="preserve">s own </w:t>
       </w:r>
       <w:r>
@@ -7871,244 +9676,6 @@
         </w:rPr>
         <w:t xml:space="preserve"> will be discussed in full in the next sections.</w:t>
       </w:r>
-    </w:p>
-    <w:p>
-      <w:pPr>
-        <w:pStyle w:val="Heading3"/>
-      </w:pPr>
-      <w:r>
-        <w:t xml:space="preserve">4.2.2 </w:t>
-      </w:r>
-      <w:r>
-        <w:t>Error Back Propagation</w:t>
-      </w:r>
-    </w:p>
-    <w:p>
-      <w:pPr>
-        <w:rPr>
-          <w:color w:val="FF0000"/>
-        </w:rPr>
-      </w:pPr>
-      <w:r>
-        <w:rPr>
-          <w:color w:val="FF0000"/>
-        </w:rPr>
-        <w:t xml:space="preserve">EBP is the most basic training technique for MLP </w:t>
-      </w:r>
-      <w:r>
-        <w:rPr>
-          <w:color w:val="FF0000"/>
-        </w:rPr>
-        <w:t>networks;</w:t>
-      </w:r>
-      <w:r>
-        <w:rPr>
-          <w:color w:val="FF0000"/>
-        </w:rPr>
-        <w:t xml:space="preserve"> this implementation was designed to use EBP in its most basic of forms. </w:t>
-      </w:r>
-      <w:r>
-        <w:rPr>
-          <w:color w:val="FF0000"/>
-        </w:rPr>
-        <w:t>The “train”</w:t>
-      </w:r>
-      <w:r>
-        <w:rPr>
-          <w:color w:val="FF0000"/>
-        </w:rPr>
-        <w:t xml:space="preserve"> function for EBP works as follows:</w:t>
-      </w:r>
-    </w:p>
-    <w:p>
-      <w:pPr>
-        <w:rPr>
-          <w:color w:val="FF0000"/>
-        </w:rPr>
-      </w:pPr>
-      <w:r>
-        <w:rPr>
-          <w:color w:val="FF0000"/>
-        </w:rPr>
-        <w:lastRenderedPageBreak/>
-        <w:t>The network</w:t>
-      </w:r>
-      <w:r>
-        <w:rPr>
-          <w:color w:val="FF0000"/>
-        </w:rPr>
-        <w:t xml:space="preserve"> is </w:t>
-      </w:r>
-      <w:r>
-        <w:rPr>
-          <w:color w:val="FF0000"/>
-        </w:rPr>
-        <w:t>initialised with all of the weight values set to small random values between -0.5 and 0.5</w:t>
-      </w:r>
-      <w:r>
-        <w:rPr>
-          <w:color w:val="FF0000"/>
-        </w:rPr>
-        <w:t xml:space="preserve">. </w:t>
-      </w:r>
-      <w:r>
-        <w:rPr>
-          <w:color w:val="FF0000"/>
-        </w:rPr>
-        <w:t xml:space="preserve">All of the data in the dataset is then loaded into a 2d array with each row containing all of the input and </w:t>
-      </w:r>
-      <w:r>
-        <w:rPr>
-          <w:color w:val="FF0000"/>
-        </w:rPr>
-        <w:t xml:space="preserve">target </w:t>
-      </w:r>
-      <w:r>
-        <w:rPr>
-          <w:color w:val="FF0000"/>
-        </w:rPr>
-        <w:t>output data for that particular training pair.</w:t>
-      </w:r>
-      <w:r>
-        <w:rPr>
-          <w:color w:val="FF0000"/>
-        </w:rPr>
-        <w:t xml:space="preserve"> The input data is then passed through the network using the me</w:t>
-      </w:r>
-      <w:r>
-        <w:rPr>
-          <w:color w:val="FF0000"/>
-        </w:rPr>
-        <w:t>thods discussed in section 2.7.1. The output of the network is then compared to the desi</w:t>
-      </w:r>
-      <w:r>
-        <w:rPr>
-          <w:color w:val="FF0000"/>
-        </w:rPr>
-        <w:t xml:space="preserve">red output of the training pair and the error of this comparison is calculated. </w:t>
-      </w:r>
-      <w:r>
-        <w:rPr>
-          <w:color w:val="FF0000"/>
-        </w:rPr>
-        <w:t>The error of the network is then used to calculate the error is the propagated backwards to calculated the error of each neuron in each layer. This error value is then used to adjust the weights of each neuron with the following calculation:</w:t>
-      </w:r>
-    </w:p>
-    <w:p>
-      <w:pPr>
-        <w:rPr>
-          <w:color w:val="FF0000"/>
-        </w:rPr>
-      </w:pPr>
-      <w:r>
-        <w:rPr>
-          <w:color w:val="FF0000"/>
-        </w:rPr>
-        <w:t>*** add weight adaptation calculation **</w:t>
-      </w:r>
-    </w:p>
-    <w:p>
-      <w:pPr>
-        <w:rPr>
-          <w:color w:val="FF0000"/>
-        </w:rPr>
-      </w:pPr>
-      <w:r>
-        <w:rPr>
-          <w:color w:val="FF0000"/>
-        </w:rPr>
-        <w:t>This process is repeated for every training pair in the dataset multiple times. Each iteration the current error of the network is compared to the lowest error of the network. If the lowest error is greater than the current error; the current error becomes the new lowest error and the current weights of the network are saved.</w:t>
-      </w:r>
-    </w:p>
-    <w:p>
-      <w:pPr>
-        <w:rPr>
-          <w:color w:val="FF0000"/>
-        </w:rPr>
-      </w:pPr>
-      <w:r>
-        <w:rPr>
-          <w:color w:val="FF0000"/>
-        </w:rPr>
-        <w:t>I</w:t>
-      </w:r>
-      <w:r>
-        <w:rPr>
-          <w:color w:val="FF0000"/>
-        </w:rPr>
-        <w:t>f the current error is</w:t>
-      </w:r>
-      <w:r>
-        <w:rPr>
-          <w:color w:val="FF0000"/>
-        </w:rPr>
-        <w:t xml:space="preserve"> calculated to be</w:t>
-      </w:r>
-      <w:r>
-        <w:rPr>
-          <w:color w:val="FF0000"/>
-        </w:rPr>
-        <w:t xml:space="preserve"> over 1.3 times the lowest error </w:t>
-      </w:r>
-      <w:r>
-        <w:rPr>
-          <w:color w:val="FF0000"/>
-        </w:rPr>
-        <w:t>the training program exits and the weights of the network are restored to the values of the saved weights.</w:t>
-      </w:r>
-      <w:r>
-        <w:rPr>
-          <w:color w:val="FF0000"/>
-        </w:rPr>
-        <w:t xml:space="preserve"> </w:t>
-      </w:r>
-    </w:p>
-    <w:p>
-      <w:pPr>
-        <w:pStyle w:val="Heading3"/>
-      </w:pPr>
-      <w:r>
-        <w:t>4.2.3 Resilient Propagation</w:t>
-      </w:r>
-    </w:p>
-    <w:p>
-      <w:pPr>
-        <w:rPr>
-          <w:color w:val="FF0000"/>
-        </w:rPr>
-      </w:pPr>
-      <w:r>
-        <w:rPr>
-          <w:color w:val="FF0000"/>
-        </w:rPr>
-        <w:t xml:space="preserve">The RPROP training method is also programmed using the base neural network class as a parent however has some differences to the EBP training method. Firstly this training method uses </w:t>
-      </w:r>
-      <w:r>
-        <w:rPr>
-          <w:color w:val="FF0000"/>
-        </w:rPr>
-        <w:t>many more 2D arrays than any of the other techniques. This is because rather than editing the base neuron to store more values including gradual weight changes and accumulative errors, these are instead stored in separate 2D arrays for ease of use and to require less wasted storage while using the other techniques.</w:t>
-      </w:r>
-    </w:p>
-    <w:p>
-      <w:pPr>
-        <w:rPr>
-          <w:color w:val="FF0000"/>
-        </w:rPr>
-      </w:pPr>
-      <w:r>
-        <w:rPr>
-          <w:color w:val="FF0000"/>
-        </w:rPr>
-        <w:t>The “train” function of the RPROP training method works as follows:</w:t>
-      </w:r>
-    </w:p>
-    <w:p>
-      <w:pPr>
-        <w:rPr>
-          <w:color w:val="FF0000"/>
-        </w:rPr>
-      </w:pPr>
       <w:bookmarkStart w:id="5" w:name="_GoBack"/>
       <w:bookmarkEnd w:id="5"/>
     </w:p>
@@ -8117,6 +9684,448 @@
         <w:pStyle w:val="Heading3"/>
       </w:pPr>
       <w:r>
+        <w:t xml:space="preserve">4.2.2 </w:t>
+      </w:r>
+      <w:r>
+        <w:t>Error Back Propagation</w:t>
+      </w:r>
+    </w:p>
+    <w:p>
+      <w:pPr>
+        <w:rPr>
+          <w:color w:val="FF0000"/>
+        </w:rPr>
+      </w:pPr>
+      <w:r>
+        <w:rPr>
+          <w:color w:val="FF0000"/>
+        </w:rPr>
+        <w:t xml:space="preserve">EBP is the most basic training technique for MLP </w:t>
+      </w:r>
+      <w:r>
+        <w:rPr>
+          <w:color w:val="FF0000"/>
+        </w:rPr>
+        <w:t>networks;</w:t>
+      </w:r>
+      <w:r>
+        <w:rPr>
+          <w:color w:val="FF0000"/>
+        </w:rPr>
+        <w:t xml:space="preserve"> this implementation </w:t>
+      </w:r>
+      <w:proofErr w:type="gramStart"/>
+      <w:r>
+        <w:rPr>
+          <w:color w:val="FF0000"/>
+        </w:rPr>
+        <w:t>was designed</w:t>
+      </w:r>
+      <w:proofErr w:type="gramEnd"/>
+      <w:r>
+        <w:rPr>
+          <w:color w:val="FF0000"/>
+        </w:rPr>
+        <w:t xml:space="preserve"> to use EBP in its most basic of forms.</w:t>
+      </w:r>
+    </w:p>
+    <w:p>
+      <w:pPr>
+        <w:rPr>
+          <w:color w:val="FF0000"/>
+        </w:rPr>
+      </w:pPr>
+      <w:r>
+        <w:rPr>
+          <w:color w:val="FF0000"/>
+        </w:rPr>
+        <w:lastRenderedPageBreak/>
+        <w:t>The “train”</w:t>
+      </w:r>
+      <w:r>
+        <w:rPr>
+          <w:color w:val="FF0000"/>
+        </w:rPr>
+        <w:t xml:space="preserve"> function for EBP works as follows:</w:t>
+      </w:r>
+    </w:p>
+    <w:p>
+      <w:pPr>
+        <w:rPr>
+          <w:color w:val="FF0000"/>
+        </w:rPr>
+      </w:pPr>
+      <w:r>
+        <w:rPr>
+          <w:color w:val="FF0000"/>
+        </w:rPr>
+        <w:t>The network</w:t>
+      </w:r>
+      <w:r>
+        <w:rPr>
+          <w:color w:val="FF0000"/>
+        </w:rPr>
+        <w:t xml:space="preserve"> </w:t>
+      </w:r>
+      <w:proofErr w:type="gramStart"/>
+      <w:r>
+        <w:rPr>
+          <w:color w:val="FF0000"/>
+        </w:rPr>
+        <w:t xml:space="preserve">is </w:t>
+      </w:r>
+      <w:r>
+        <w:rPr>
+          <w:color w:val="FF0000"/>
+        </w:rPr>
+        <w:t>initialised</w:t>
+      </w:r>
+      <w:proofErr w:type="gramEnd"/>
+      <w:r>
+        <w:rPr>
+          <w:color w:val="FF0000"/>
+        </w:rPr>
+        <w:t xml:space="preserve"> with all of the weight values set to small random values between -0.5 and 0.5</w:t>
+      </w:r>
+      <w:r>
+        <w:rPr>
+          <w:color w:val="FF0000"/>
+        </w:rPr>
+        <w:t xml:space="preserve">. </w:t>
+      </w:r>
+      <w:r>
+        <w:rPr>
+          <w:color w:val="FF0000"/>
+        </w:rPr>
+        <w:t xml:space="preserve">All of the data in the dataset is then loaded into a </w:t>
+      </w:r>
+      <w:proofErr w:type="gramStart"/>
+      <w:r>
+        <w:rPr>
+          <w:color w:val="FF0000"/>
+        </w:rPr>
+        <w:t>2d</w:t>
+      </w:r>
+      <w:proofErr w:type="gramEnd"/>
+      <w:r>
+        <w:rPr>
+          <w:color w:val="FF0000"/>
+        </w:rPr>
+        <w:t xml:space="preserve"> array with each row containing all of the input and </w:t>
+      </w:r>
+      <w:r>
+        <w:rPr>
+          <w:color w:val="FF0000"/>
+        </w:rPr>
+        <w:t xml:space="preserve">target </w:t>
+      </w:r>
+      <w:r>
+        <w:rPr>
+          <w:color w:val="FF0000"/>
+        </w:rPr>
+        <w:t>output data for that particular training pair.</w:t>
+      </w:r>
+      <w:r>
+        <w:rPr>
+          <w:color w:val="FF0000"/>
+        </w:rPr>
+        <w:t xml:space="preserve"> The input data </w:t>
+      </w:r>
+      <w:proofErr w:type="gramStart"/>
+      <w:r>
+        <w:rPr>
+          <w:color w:val="FF0000"/>
+        </w:rPr>
+        <w:t>is then passed</w:t>
+      </w:r>
+      <w:proofErr w:type="gramEnd"/>
+      <w:r>
+        <w:rPr>
+          <w:color w:val="FF0000"/>
+        </w:rPr>
+        <w:t xml:space="preserve"> through the network using the me</w:t>
+      </w:r>
+      <w:r>
+        <w:rPr>
+          <w:color w:val="FF0000"/>
+        </w:rPr>
+        <w:t xml:space="preserve">thods discussed in section 2.7.1. The output of the network </w:t>
+      </w:r>
+      <w:proofErr w:type="gramStart"/>
+      <w:r>
+        <w:rPr>
+          <w:color w:val="FF0000"/>
+        </w:rPr>
+        <w:t>is then compared</w:t>
+      </w:r>
+      <w:proofErr w:type="gramEnd"/>
+      <w:r>
+        <w:rPr>
+          <w:color w:val="FF0000"/>
+        </w:rPr>
+        <w:t xml:space="preserve"> to the desi</w:t>
+      </w:r>
+      <w:r>
+        <w:rPr>
+          <w:color w:val="FF0000"/>
+        </w:rPr>
+        <w:t xml:space="preserve">red output of the training pair and the error of this comparison is calculated. </w:t>
+      </w:r>
+      <w:r>
+        <w:rPr>
+          <w:color w:val="FF0000"/>
+        </w:rPr>
+        <w:t xml:space="preserve">The error of the network is then used to calculate the error is the propagated backwards to </w:t>
+      </w:r>
+      <w:proofErr w:type="gramStart"/>
+      <w:r>
+        <w:rPr>
+          <w:color w:val="FF0000"/>
+        </w:rPr>
+        <w:t>calculated</w:t>
+      </w:r>
+      <w:proofErr w:type="gramEnd"/>
+      <w:r>
+        <w:rPr>
+          <w:color w:val="FF0000"/>
+        </w:rPr>
+        <w:t xml:space="preserve"> the error of each neuron in each layer. This error value </w:t>
+      </w:r>
+      <w:proofErr w:type="gramStart"/>
+      <w:r>
+        <w:rPr>
+          <w:color w:val="FF0000"/>
+        </w:rPr>
+        <w:t>is then used</w:t>
+      </w:r>
+      <w:proofErr w:type="gramEnd"/>
+      <w:r>
+        <w:rPr>
+          <w:color w:val="FF0000"/>
+        </w:rPr>
+        <w:t xml:space="preserve"> to adjust the weights of each neuron with the following calculation:</w:t>
+      </w:r>
+    </w:p>
+    <w:p>
+      <w:pPr>
+        <w:rPr>
+          <w:color w:val="FF0000"/>
+        </w:rPr>
+      </w:pPr>
+      <w:r>
+        <w:rPr>
+          <w:color w:val="FF0000"/>
+        </w:rPr>
+        <w:t>*** add weight adaptation calculation **</w:t>
+      </w:r>
+    </w:p>
+    <w:p>
+      <w:pPr>
+        <w:rPr>
+          <w:color w:val="FF0000"/>
+        </w:rPr>
+      </w:pPr>
+      <w:r>
+        <w:rPr>
+          <w:color w:val="FF0000"/>
+        </w:rPr>
+        <w:t xml:space="preserve">This process </w:t>
+      </w:r>
+      <w:proofErr w:type="gramStart"/>
+      <w:r>
+        <w:rPr>
+          <w:color w:val="FF0000"/>
+        </w:rPr>
+        <w:t>is repeated</w:t>
+      </w:r>
+      <w:proofErr w:type="gramEnd"/>
+      <w:r>
+        <w:rPr>
+          <w:color w:val="FF0000"/>
+        </w:rPr>
+        <w:t xml:space="preserve"> for every training pair in the dataset multiple times. Each iteration the current error of the network </w:t>
+      </w:r>
+      <w:proofErr w:type="gramStart"/>
+      <w:r>
+        <w:rPr>
+          <w:color w:val="FF0000"/>
+        </w:rPr>
+        <w:t>is compared</w:t>
+      </w:r>
+      <w:proofErr w:type="gramEnd"/>
+      <w:r>
+        <w:rPr>
+          <w:color w:val="FF0000"/>
+        </w:rPr>
+        <w:t xml:space="preserve"> to the lowest error of the network. If the lowest error is greater than the current error</w:t>
+      </w:r>
+      <w:proofErr w:type="gramStart"/>
+      <w:r>
+        <w:rPr>
+          <w:color w:val="FF0000"/>
+        </w:rPr>
+        <w:t>;</w:t>
+      </w:r>
+      <w:proofErr w:type="gramEnd"/>
+      <w:r>
+        <w:rPr>
+          <w:color w:val="FF0000"/>
+        </w:rPr>
+        <w:t xml:space="preserve"> the current error becomes the new lowest error and the current weights of the network are saved.</w:t>
+      </w:r>
+    </w:p>
+    <w:p>
+      <w:pPr>
+        <w:rPr>
+          <w:color w:val="FF0000"/>
+        </w:rPr>
+      </w:pPr>
+      <w:r>
+        <w:rPr>
+          <w:color w:val="FF0000"/>
+        </w:rPr>
+        <w:t>I</w:t>
+      </w:r>
+      <w:r>
+        <w:rPr>
+          <w:color w:val="FF0000"/>
+        </w:rPr>
+        <w:t>f the current error is</w:t>
+      </w:r>
+      <w:r>
+        <w:rPr>
+          <w:color w:val="FF0000"/>
+        </w:rPr>
+        <w:t xml:space="preserve"> calculated to be</w:t>
+      </w:r>
+      <w:r>
+        <w:rPr>
+          <w:color w:val="FF0000"/>
+        </w:rPr>
+        <w:t xml:space="preserve"> over 1.3 times the lowest </w:t>
+      </w:r>
+      <w:proofErr w:type="gramStart"/>
+      <w:r>
+        <w:rPr>
+          <w:color w:val="FF0000"/>
+        </w:rPr>
+        <w:t>error</w:t>
+      </w:r>
+      <w:proofErr w:type="gramEnd"/>
+      <w:r>
+        <w:rPr>
+          <w:color w:val="FF0000"/>
+        </w:rPr>
+        <w:t xml:space="preserve"> </w:t>
+      </w:r>
+      <w:r>
+        <w:rPr>
+          <w:color w:val="FF0000"/>
+        </w:rPr>
+        <w:t>the training program exits and the weights of the network are restored to the values of the saved weights.</w:t>
+      </w:r>
+      <w:r>
+        <w:rPr>
+          <w:color w:val="FF0000"/>
+        </w:rPr>
+        <w:t xml:space="preserve"> </w:t>
+      </w:r>
+    </w:p>
+    <w:p>
+      <w:pPr>
+        <w:pStyle w:val="Heading3"/>
+      </w:pPr>
+      <w:r>
+        <w:t>4.2.3 Resilient Propagation</w:t>
+      </w:r>
+    </w:p>
+    <w:p>
+      <w:pPr>
+        <w:rPr>
+          <w:color w:val="FF0000"/>
+        </w:rPr>
+      </w:pPr>
+      <w:r>
+        <w:rPr>
+          <w:color w:val="FF0000"/>
+        </w:rPr>
+        <w:t xml:space="preserve">The RPROP training method </w:t>
+      </w:r>
+      <w:proofErr w:type="gramStart"/>
+      <w:r>
+        <w:rPr>
+          <w:color w:val="FF0000"/>
+        </w:rPr>
+        <w:t>is also programmed</w:t>
+      </w:r>
+      <w:proofErr w:type="gramEnd"/>
+      <w:r>
+        <w:rPr>
+          <w:color w:val="FF0000"/>
+        </w:rPr>
+        <w:t xml:space="preserve"> using the base neural network class as a parent however has some differences to the EBP training method. </w:t>
+      </w:r>
+      <w:proofErr w:type="gramStart"/>
+      <w:r>
+        <w:rPr>
+          <w:color w:val="FF0000"/>
+        </w:rPr>
+        <w:t>Firstly</w:t>
+      </w:r>
+      <w:proofErr w:type="gramEnd"/>
+      <w:r>
+        <w:rPr>
+          <w:color w:val="FF0000"/>
+        </w:rPr>
+        <w:t xml:space="preserve"> this training method uses </w:t>
+      </w:r>
+      <w:r>
+        <w:rPr>
+          <w:color w:val="FF0000"/>
+        </w:rPr>
+        <w:t>many more 2D arrays than any of the other techniques. This is because rather than editing the base neuron to store more values including gradual weight changes and accumulative errors, these are instead stored in separate 2D arrays for ease of use and to require less wasted storage while using the other techniques.</w:t>
+      </w:r>
+    </w:p>
+    <w:p>
+      <w:pPr>
+        <w:rPr>
+          <w:color w:val="FF0000"/>
+        </w:rPr>
+      </w:pPr>
+      <w:r>
+        <w:rPr>
+          <w:color w:val="FF0000"/>
+        </w:rPr>
+        <w:t>The “train” function of the RPROP training method works as follows:</w:t>
+      </w:r>
+    </w:p>
+    <w:p>
+      <w:pPr>
+        <w:rPr>
+          <w:color w:val="FF0000"/>
+        </w:rPr>
+      </w:pPr>
+      <w:proofErr w:type="gramStart"/>
+      <w:r>
+        <w:rPr>
+          <w:color w:val="FF0000"/>
+        </w:rPr>
+        <w:t>Firstly</w:t>
+      </w:r>
+      <w:proofErr w:type="gramEnd"/>
+      <w:r>
+        <w:rPr>
+          <w:color w:val="FF0000"/>
+        </w:rPr>
+        <w:t xml:space="preserve"> the output of the networks is calculated in a similar way to EBP however a bias is added to the output of each neuron this is shown in (equation number here). </w:t>
+      </w:r>
+    </w:p>
+    <w:p>
+      <w:pPr>
+        <w:pStyle w:val="Heading3"/>
+      </w:pPr>
+      <w:r>
+        <w:lastRenderedPageBreak/>
         <w:t>4.2.4</w:t>
       </w:r>
       <w:r>
@@ -8168,7 +10177,6 @@
         </w:numPr>
       </w:pPr>
       <w:r>
-        <w:lastRenderedPageBreak/>
         <w:t>Gram Schmidt</w:t>
       </w:r>
     </w:p>
@@ -8194,12 +10202,26 @@
         <w:rPr>
           <w:color w:val="FF0000"/>
         </w:rPr>
-        <w:t xml:space="preserve">The RMGS training method is also programmed a bit differently to the other training methods. </w:t>
-      </w:r>
+        <w:t xml:space="preserve">The RMGS training method </w:t>
+      </w:r>
+      <w:proofErr w:type="gramStart"/>
       <w:r>
         <w:rPr>
           <w:color w:val="FF0000"/>
         </w:rPr>
+        <w:t>is also programmed</w:t>
+      </w:r>
+      <w:proofErr w:type="gramEnd"/>
+      <w:r>
+        <w:rPr>
+          <w:color w:val="FF0000"/>
+        </w:rPr>
+        <w:t xml:space="preserve"> a bit differently to the other training methods. </w:t>
+      </w:r>
+      <w:r>
+        <w:rPr>
+          <w:color w:val="FF0000"/>
+        </w:rPr>
         <w:t xml:space="preserve">A description of how the </w:t>
       </w:r>
       <w:r>
@@ -8233,50 +10255,114 @@
           <w:color w:val="FF0000"/>
         </w:rPr>
       </w:pPr>
+      <w:proofErr w:type="gramStart"/>
       <w:r>
         <w:rPr>
           <w:color w:val="FF0000"/>
         </w:rPr>
-        <w:t xml:space="preserve">Firstly since the network is trained in 1 iteration there is no need to have multiple loops of the training process. It does work in kind of a batch process, as all of the training data is passed through the network at the same time before the weights are changed. </w:t>
-      </w:r>
-    </w:p>
-    <w:p>
-      <w:pPr>
+        <w:t>Firstly</w:t>
+      </w:r>
+      <w:proofErr w:type="gramEnd"/>
+      <w:r>
         <w:rPr>
           <w:color w:val="FF0000"/>
         </w:rPr>
-      </w:pPr>
+        <w:t xml:space="preserve"> since the network is trained in 1 iteration there is no need to have multiple loops of the training process. It does work in kind of a batch process, as all of the training data </w:t>
+      </w:r>
+      <w:proofErr w:type="gramStart"/>
       <w:r>
         <w:rPr>
           <w:color w:val="FF0000"/>
         </w:rPr>
-        <w:t>In this implementation the flowing layout is used:</w:t>
-      </w:r>
-    </w:p>
-    <w:p>
-      <w:pPr>
+        <w:t>is passed</w:t>
+      </w:r>
+      <w:proofErr w:type="gramEnd"/>
+      <w:r>
         <w:rPr>
           <w:color w:val="FF0000"/>
         </w:rPr>
-      </w:pPr>
-      <w:r>
+        <w:t xml:space="preserve"> through the network at the same time before the weights are changed. </w:t>
+      </w:r>
+    </w:p>
+    <w:p>
+      <w:pPr>
         <w:rPr>
           <w:color w:val="FF0000"/>
         </w:rPr>
-        <w:t>A 3 layer MLP network with 1 input layer, 1 hidden layer and 1 output layer.</w:t>
-      </w:r>
-    </w:p>
-    <w:p>
-      <w:pPr>
+      </w:pPr>
+      <w:r>
         <w:rPr>
           <w:color w:val="FF0000"/>
         </w:rPr>
-      </w:pPr>
+        <w:t xml:space="preserve">In this </w:t>
+      </w:r>
+      <w:proofErr w:type="gramStart"/>
       <w:r>
         <w:rPr>
           <w:color w:val="FF0000"/>
         </w:rPr>
-        <w:t xml:space="preserve">The hidden layer’s weights are all set to small random values between 0.5 and -0.5. The training data is then loaded into a 2d array as in the previous training techniques. All of the input data is then passed through the </w:t>
+        <w:t>implementation</w:t>
+      </w:r>
+      <w:proofErr w:type="gramEnd"/>
+      <w:r>
+        <w:rPr>
+          <w:color w:val="FF0000"/>
+        </w:rPr>
+        <w:t xml:space="preserve"> the flowing layout is used:</w:t>
+      </w:r>
+    </w:p>
+    <w:p>
+      <w:pPr>
+        <w:rPr>
+          <w:color w:val="FF0000"/>
+        </w:rPr>
+      </w:pPr>
+      <w:r>
+        <w:rPr>
+          <w:color w:val="FF0000"/>
+        </w:rPr>
+        <w:t xml:space="preserve">A </w:t>
+      </w:r>
+      <w:proofErr w:type="gramStart"/>
+      <w:r>
+        <w:rPr>
+          <w:color w:val="FF0000"/>
+        </w:rPr>
+        <w:t>3 layer</w:t>
+      </w:r>
+      <w:proofErr w:type="gramEnd"/>
+      <w:r>
+        <w:rPr>
+          <w:color w:val="FF0000"/>
+        </w:rPr>
+        <w:t xml:space="preserve"> MLP network with 1 input layer, 1 hidden layer and 1 output layer.</w:t>
+      </w:r>
+    </w:p>
+    <w:p>
+      <w:pPr>
+        <w:rPr>
+          <w:color w:val="FF0000"/>
+        </w:rPr>
+      </w:pPr>
+      <w:r>
+        <w:rPr>
+          <w:color w:val="FF0000"/>
+        </w:rPr>
+        <w:t xml:space="preserve">The hidden layer’s weights are all set to small random values between 0.5 and -0.5. The training data is then loaded into a </w:t>
+      </w:r>
+      <w:proofErr w:type="gramStart"/>
+      <w:r>
+        <w:rPr>
+          <w:color w:val="FF0000"/>
+        </w:rPr>
+        <w:t>2d</w:t>
+      </w:r>
+      <w:proofErr w:type="gramEnd"/>
+      <w:r>
+        <w:rPr>
+          <w:color w:val="FF0000"/>
+        </w:rPr>
+        <w:t xml:space="preserve"> array as in the previous training techniques. All of the input data is then passed through the </w:t>
       </w:r>
       <w:r>
         <w:rPr>
@@ -8338,27 +10424,69 @@
         <w:rPr>
           <w:color w:val="FF0000"/>
         </w:rPr>
-        <w:t>decomposition of the matrix. The desired outputs of the training pairs are then split up into arrays based on which output neuron they are related to. So in this project there are 4 output neurons, therefore there are 4 arrays containing the desired outputs of each neuron.</w:t>
-      </w:r>
-    </w:p>
-    <w:p>
-      <w:pPr>
+        <w:t xml:space="preserve">decomposition of the matrix. The desired outputs of the training pairs </w:t>
+      </w:r>
+      <w:proofErr w:type="gramStart"/>
+      <w:r>
         <w:rPr>
           <w:color w:val="FF0000"/>
         </w:rPr>
-      </w:pPr>
+        <w:t>are then split up</w:t>
+      </w:r>
+      <w:proofErr w:type="gramEnd"/>
       <w:r>
         <w:rPr>
           <w:color w:val="FF0000"/>
         </w:rPr>
-        <w:t xml:space="preserve">The arrays are then used in the final calculation to get the weights for each output neuron as shown in section 3. </w:t>
-      </w:r>
-    </w:p>
-    <w:p>
-      <w:pPr>
+        <w:t xml:space="preserve"> into arrays based on which output neuron they are related to. </w:t>
+      </w:r>
+      <w:proofErr w:type="gramStart"/>
+      <w:r>
         <w:rPr>
           <w:color w:val="FF0000"/>
         </w:rPr>
+        <w:t>So</w:t>
+      </w:r>
+      <w:proofErr w:type="gramEnd"/>
+      <w:r>
+        <w:rPr>
+          <w:color w:val="FF0000"/>
+        </w:rPr>
+        <w:t xml:space="preserve"> in this project there are 4 output neurons, therefore there are 4 arrays containing the desired outputs of each neuron.</w:t>
+      </w:r>
+    </w:p>
+    <w:p>
+      <w:pPr>
+        <w:rPr>
+          <w:color w:val="FF0000"/>
+        </w:rPr>
+      </w:pPr>
+      <w:r>
+        <w:rPr>
+          <w:color w:val="FF0000"/>
+        </w:rPr>
+        <w:t xml:space="preserve">The arrays </w:t>
+      </w:r>
+      <w:proofErr w:type="gramStart"/>
+      <w:r>
+        <w:rPr>
+          <w:color w:val="FF0000"/>
+        </w:rPr>
+        <w:t>are then used</w:t>
+      </w:r>
+      <w:proofErr w:type="gramEnd"/>
+      <w:r>
+        <w:rPr>
+          <w:color w:val="FF0000"/>
+        </w:rPr>
+        <w:t xml:space="preserve"> in the final calculation to get the weights for each output neuron as shown in section 3. </w:t>
+      </w:r>
+    </w:p>
+    <w:p>
+      <w:pPr>
+        <w:rPr>
+          <w:color w:val="FF0000"/>
+        </w:rPr>
       </w:pPr>
     </w:p>
     <w:p>
@@ -8374,15 +10502,15 @@
     </w:p>
     <w:p>
       <w:r>
-        <w:t>Training an MLP network can take huge amounts of data, thus to create quality training data in an efficient way, a python script was developed in order to generate mass amounts of correct data for the application.</w:t>
+        <w:t xml:space="preserve">Training an MLP network can take huge amounts of data, thus to create quality training data in an efficient way, a python script was developed in </w:t>
+      </w:r>
+      <w:r>
+        <w:lastRenderedPageBreak/>
+        <w:t>order to generate mass amounts of correct data for the application.</w:t>
       </w:r>
       <w:r>
         <w:br/>
-        <w:t xml:space="preserve">This consisted of a number of loops and if conditions to generate a text </w:t>
-      </w:r>
-      <w:r>
-        <w:lastRenderedPageBreak/>
-        <w:t xml:space="preserve">file stating desired outputs of the network depending on the place in the loops. During this generation of desired output values, </w:t>
+        <w:t xml:space="preserve">This consisted of a number of loops and if conditions to generate a text file stating desired outputs of the network depending on the place in the loops. During this generation of desired output values, </w:t>
       </w:r>
       <w:r>
         <w:t>after many iterations of training data</w:t>
@@ -8394,13 +10522,29 @@
         <w:t xml:space="preserve"> </w:t>
       </w:r>
       <w:r>
-        <w:t>some “noise” was</w:t>
+        <w:t xml:space="preserve">some “noise” </w:t>
+      </w:r>
+      <w:proofErr w:type="gramStart"/>
+      <w:r>
+        <w:t>was</w:t>
       </w:r>
       <w:r>
         <w:t xml:space="preserve"> </w:t>
       </w:r>
       <w:r>
-        <w:t xml:space="preserve">added to the inputs as it has been stated by (insert citation to noise in mlp network here) that adding noise to the training data increases the MLP’s ability to generalise to data that it may receive from the application.  </w:t>
+        <w:t>added</w:t>
+      </w:r>
+      <w:proofErr w:type="gramEnd"/>
+      <w:r>
+        <w:t xml:space="preserve"> to the inputs as it has been stated by (insert citation to noise in </w:t>
+      </w:r>
+      <w:proofErr w:type="spellStart"/>
+      <w:r>
+        <w:t>mlp</w:t>
+      </w:r>
+      <w:proofErr w:type="spellEnd"/>
+      <w:r>
+        <w:t xml:space="preserve"> network here) that adding noise to the training data increases the MLP’s ability to generalise to data that it may receive from the application.  </w:t>
       </w:r>
     </w:p>
     <w:p/>
@@ -8637,7 +10781,7 @@
 </file>
 
 <file path=word/endnotes.xml><?xml version="1.0" encoding="utf-8"?>
-<w:endnotes xmlns:wpc="http://schemas.microsoft.com/office/word/2010/wordprocessingCanvas" xmlns:cx="http://schemas.microsoft.com/office/drawing/2014/chartex" xmlns:cx1="http://schemas.microsoft.com/office/drawing/2015/9/8/chartex" xmlns:mc="http://schemas.openxmlformats.org/markup-compatibility/2006" xmlns:o="urn:schemas-microsoft-com:office:office" xmlns:r="http://schemas.openxmlformats.org/officeDocument/2006/relationships" xmlns:m="http://schemas.openxmlformats.org/officeDocument/2006/math" xmlns:v="urn:schemas-microsoft-com:vml" xmlns:wp14="http://schemas.microsoft.com/office/word/2010/wordprocessingDrawing" xmlns:wp="http://schemas.openxmlformats.org/drawingml/2006/wordprocessingDrawing" xmlns:w10="urn:schemas-microsoft-com:office:word" xmlns:w="http://schemas.openxmlformats.org/wordprocessingml/2006/main" xmlns:w14="http://schemas.microsoft.com/office/word/2010/wordml" xmlns:w15="http://schemas.microsoft.com/office/word/2012/wordml" xmlns:w16se="http://schemas.microsoft.com/office/word/2015/wordml/symex" xmlns:wpg="http://schemas.microsoft.com/office/word/2010/wordprocessingGroup" xmlns:wpi="http://schemas.microsoft.com/office/word/2010/wordprocessingInk" xmlns:wne="http://schemas.microsoft.com/office/word/2006/wordml" xmlns:wps="http://schemas.microsoft.com/office/word/2010/wordprocessingShape" mc:Ignorable="w14 w15 w16se wp14">
+<w:endnotes xmlns:wpc="http://schemas.microsoft.com/office/word/2010/wordprocessingCanvas" xmlns:mc="http://schemas.openxmlformats.org/markup-compatibility/2006" xmlns:o="urn:schemas-microsoft-com:office:office" xmlns:r="http://schemas.openxmlformats.org/officeDocument/2006/relationships" xmlns:m="http://schemas.openxmlformats.org/officeDocument/2006/math" xmlns:v="urn:schemas-microsoft-com:vml" xmlns:wp14="http://schemas.microsoft.com/office/word/2010/wordprocessingDrawing" xmlns:wp="http://schemas.openxmlformats.org/drawingml/2006/wordprocessingDrawing" xmlns:w10="urn:schemas-microsoft-com:office:word" xmlns:w="http://schemas.openxmlformats.org/wordprocessingml/2006/main" xmlns:w14="http://schemas.microsoft.com/office/word/2010/wordml" xmlns:w15="http://schemas.microsoft.com/office/word/2012/wordml" xmlns:wpg="http://schemas.microsoft.com/office/word/2010/wordprocessingGroup" xmlns:wpi="http://schemas.microsoft.com/office/word/2010/wordprocessingInk" xmlns:wne="http://schemas.microsoft.com/office/word/2006/wordml" xmlns:wps="http://schemas.microsoft.com/office/word/2010/wordprocessingShape" mc:Ignorable="w14 w15 wp14">
   <w:endnote w:type="separator" w:id="-1">
     <w:p>
       <w:r>
@@ -8656,7 +10800,7 @@
 </file>
 
 <file path=word/footer1.xml><?xml version="1.0" encoding="utf-8"?>
-<w:ftr xmlns:wpc="http://schemas.microsoft.com/office/word/2010/wordprocessingCanvas" xmlns:cx="http://schemas.microsoft.com/office/drawing/2014/chartex" xmlns:cx1="http://schemas.microsoft.com/office/drawing/2015/9/8/chartex" xmlns:mc="http://schemas.openxmlformats.org/markup-compatibility/2006" xmlns:o="urn:schemas-microsoft-com:office:office" xmlns:r="http://schemas.openxmlformats.org/officeDocument/2006/relationships" xmlns:m="http://schemas.openxmlformats.org/officeDocument/2006/math" xmlns:v="urn:schemas-microsoft-com:vml" xmlns:wp14="http://schemas.microsoft.com/office/word/2010/wordprocessingDrawing" xmlns:wp="http://schemas.openxmlformats.org/drawingml/2006/wordprocessingDrawing" xmlns:w10="urn:schemas-microsoft-com:office:word" xmlns:w="http://schemas.openxmlformats.org/wordprocessingml/2006/main" xmlns:w14="http://schemas.microsoft.com/office/word/2010/wordml" xmlns:w15="http://schemas.microsoft.com/office/word/2012/wordml" xmlns:w16se="http://schemas.microsoft.com/office/word/2015/wordml/symex" xmlns:wpg="http://schemas.microsoft.com/office/word/2010/wordprocessingGroup" xmlns:wpi="http://schemas.microsoft.com/office/word/2010/wordprocessingInk" xmlns:wne="http://schemas.microsoft.com/office/word/2006/wordml" xmlns:wps="http://schemas.microsoft.com/office/word/2010/wordprocessingShape" mc:Ignorable="w14 w15 w16se wp14">
+<w:ftr xmlns:wpc="http://schemas.microsoft.com/office/word/2010/wordprocessingCanvas" xmlns:mc="http://schemas.openxmlformats.org/markup-compatibility/2006" xmlns:o="urn:schemas-microsoft-com:office:office" xmlns:r="http://schemas.openxmlformats.org/officeDocument/2006/relationships" xmlns:m="http://schemas.openxmlformats.org/officeDocument/2006/math" xmlns:v="urn:schemas-microsoft-com:vml" xmlns:wp14="http://schemas.microsoft.com/office/word/2010/wordprocessingDrawing" xmlns:wp="http://schemas.openxmlformats.org/drawingml/2006/wordprocessingDrawing" xmlns:w10="urn:schemas-microsoft-com:office:word" xmlns:w="http://schemas.openxmlformats.org/wordprocessingml/2006/main" xmlns:w14="http://schemas.microsoft.com/office/word/2010/wordml" xmlns:w15="http://schemas.microsoft.com/office/word/2012/wordml" xmlns:wpg="http://schemas.microsoft.com/office/word/2010/wordprocessingGroup" xmlns:wpi="http://schemas.microsoft.com/office/word/2010/wordprocessingInk" xmlns:wne="http://schemas.microsoft.com/office/word/2006/wordml" xmlns:wps="http://schemas.microsoft.com/office/word/2010/wordprocessingShape" mc:Ignorable="w14 w15 wp14">
   <w:p>
     <w:pPr>
       <w:pStyle w:val="Footer"/>
@@ -8694,7 +10838,7 @@
 </file>
 
 <file path=word/footer2.xml><?xml version="1.0" encoding="utf-8"?>
-<w:ftr xmlns:wpc="http://schemas.microsoft.com/office/word/2010/wordprocessingCanvas" xmlns:cx="http://schemas.microsoft.com/office/drawing/2014/chartex" xmlns:cx1="http://schemas.microsoft.com/office/drawing/2015/9/8/chartex" xmlns:mc="http://schemas.openxmlformats.org/markup-compatibility/2006" xmlns:o="urn:schemas-microsoft-com:office:office" xmlns:r="http://schemas.openxmlformats.org/officeDocument/2006/relationships" xmlns:m="http://schemas.openxmlformats.org/officeDocument/2006/math" xmlns:v="urn:schemas-microsoft-com:vml" xmlns:wp14="http://schemas.microsoft.com/office/word/2010/wordprocessingDrawing" xmlns:wp="http://schemas.openxmlformats.org/drawingml/2006/wordprocessingDrawing" xmlns:w10="urn:schemas-microsoft-com:office:word" xmlns:w="http://schemas.openxmlformats.org/wordprocessingml/2006/main" xmlns:w14="http://schemas.microsoft.com/office/word/2010/wordml" xmlns:w15="http://schemas.microsoft.com/office/word/2012/wordml" xmlns:w16se="http://schemas.microsoft.com/office/word/2015/wordml/symex" xmlns:wpg="http://schemas.microsoft.com/office/word/2010/wordprocessingGroup" xmlns:wpi="http://schemas.microsoft.com/office/word/2010/wordprocessingInk" xmlns:wne="http://schemas.microsoft.com/office/word/2006/wordml" xmlns:wps="http://schemas.microsoft.com/office/word/2010/wordprocessingShape" mc:Ignorable="w14 w15 w16se wp14">
+<w:ftr xmlns:wpc="http://schemas.microsoft.com/office/word/2010/wordprocessingCanvas" xmlns:mc="http://schemas.openxmlformats.org/markup-compatibility/2006" xmlns:o="urn:schemas-microsoft-com:office:office" xmlns:r="http://schemas.openxmlformats.org/officeDocument/2006/relationships" xmlns:m="http://schemas.openxmlformats.org/officeDocument/2006/math" xmlns:v="urn:schemas-microsoft-com:vml" xmlns:wp14="http://schemas.microsoft.com/office/word/2010/wordprocessingDrawing" xmlns:wp="http://schemas.openxmlformats.org/drawingml/2006/wordprocessingDrawing" xmlns:w10="urn:schemas-microsoft-com:office:word" xmlns:w="http://schemas.openxmlformats.org/wordprocessingml/2006/main" xmlns:w14="http://schemas.microsoft.com/office/word/2010/wordml" xmlns:w15="http://schemas.microsoft.com/office/word/2012/wordml" xmlns:wpg="http://schemas.microsoft.com/office/word/2010/wordprocessingGroup" xmlns:wpi="http://schemas.microsoft.com/office/word/2010/wordprocessingInk" xmlns:wne="http://schemas.microsoft.com/office/word/2006/wordml" xmlns:wps="http://schemas.microsoft.com/office/word/2010/wordprocessingShape" mc:Ignorable="w14 w15 wp14">
   <w:p>
     <w:pPr>
       <w:pStyle w:val="Footer"/>
@@ -8745,7 +10889,7 @@
 </file>
 
 <file path=word/footer3.xml><?xml version="1.0" encoding="utf-8"?>
-<w:ftr xmlns:wpc="http://schemas.microsoft.com/office/word/2010/wordprocessingCanvas" xmlns:cx="http://schemas.microsoft.com/office/drawing/2014/chartex" xmlns:cx1="http://schemas.microsoft.com/office/drawing/2015/9/8/chartex" xmlns:mc="http://schemas.openxmlformats.org/markup-compatibility/2006" xmlns:o="urn:schemas-microsoft-com:office:office" xmlns:r="http://schemas.openxmlformats.org/officeDocument/2006/relationships" xmlns:m="http://schemas.openxmlformats.org/officeDocument/2006/math" xmlns:v="urn:schemas-microsoft-com:vml" xmlns:wp14="http://schemas.microsoft.com/office/word/2010/wordprocessingDrawing" xmlns:wp="http://schemas.openxmlformats.org/drawingml/2006/wordprocessingDrawing" xmlns:w10="urn:schemas-microsoft-com:office:word" xmlns:w="http://schemas.openxmlformats.org/wordprocessingml/2006/main" xmlns:w14="http://schemas.microsoft.com/office/word/2010/wordml" xmlns:w15="http://schemas.microsoft.com/office/word/2012/wordml" xmlns:w16se="http://schemas.microsoft.com/office/word/2015/wordml/symex" xmlns:wpg="http://schemas.microsoft.com/office/word/2010/wordprocessingGroup" xmlns:wpi="http://schemas.microsoft.com/office/word/2010/wordprocessingInk" xmlns:wne="http://schemas.microsoft.com/office/word/2006/wordml" xmlns:wps="http://schemas.microsoft.com/office/word/2010/wordprocessingShape" mc:Ignorable="w14 w15 w16se wp14">
+<w:ftr xmlns:wpc="http://schemas.microsoft.com/office/word/2010/wordprocessingCanvas" xmlns:mc="http://schemas.openxmlformats.org/markup-compatibility/2006" xmlns:o="urn:schemas-microsoft-com:office:office" xmlns:r="http://schemas.openxmlformats.org/officeDocument/2006/relationships" xmlns:m="http://schemas.openxmlformats.org/officeDocument/2006/math" xmlns:v="urn:schemas-microsoft-com:vml" xmlns:wp14="http://schemas.microsoft.com/office/word/2010/wordprocessingDrawing" xmlns:wp="http://schemas.openxmlformats.org/drawingml/2006/wordprocessingDrawing" xmlns:w10="urn:schemas-microsoft-com:office:word" xmlns:w="http://schemas.openxmlformats.org/wordprocessingml/2006/main" xmlns:w14="http://schemas.microsoft.com/office/word/2010/wordml" xmlns:w15="http://schemas.microsoft.com/office/word/2012/wordml" xmlns:wpg="http://schemas.microsoft.com/office/word/2010/wordprocessingGroup" xmlns:wpi="http://schemas.microsoft.com/office/word/2010/wordprocessingInk" xmlns:wne="http://schemas.microsoft.com/office/word/2006/wordml" xmlns:wps="http://schemas.microsoft.com/office/word/2010/wordprocessingShape" mc:Ignorable="w14 w15 wp14">
   <w:p>
     <w:pPr>
       <w:pStyle w:val="Footer"/>
@@ -8805,7 +10949,7 @@
 </file>
 
 <file path=word/footnotes.xml><?xml version="1.0" encoding="utf-8"?>
-<w:footnotes xmlns:wpc="http://schemas.microsoft.com/office/word/2010/wordprocessingCanvas" xmlns:cx="http://schemas.microsoft.com/office/drawing/2014/chartex" xmlns:cx1="http://schemas.microsoft.com/office/drawing/2015/9/8/chartex" xmlns:mc="http://schemas.openxmlformats.org/markup-compatibility/2006" xmlns:o="urn:schemas-microsoft-com:office:office" xmlns:r="http://schemas.openxmlformats.org/officeDocument/2006/relationships" xmlns:m="http://schemas.openxmlformats.org/officeDocument/2006/math" xmlns:v="urn:schemas-microsoft-com:vml" xmlns:wp14="http://schemas.microsoft.com/office/word/2010/wordprocessingDrawing" xmlns:wp="http://schemas.openxmlformats.org/drawingml/2006/wordprocessingDrawing" xmlns:w10="urn:schemas-microsoft-com:office:word" xmlns:w="http://schemas.openxmlformats.org/wordprocessingml/2006/main" xmlns:w14="http://schemas.microsoft.com/office/word/2010/wordml" xmlns:w15="http://schemas.microsoft.com/office/word/2012/wordml" xmlns:w16se="http://schemas.microsoft.com/office/word/2015/wordml/symex" xmlns:wpg="http://schemas.microsoft.com/office/word/2010/wordprocessingGroup" xmlns:wpi="http://schemas.microsoft.com/office/word/2010/wordprocessingInk" xmlns:wne="http://schemas.microsoft.com/office/word/2006/wordml" xmlns:wps="http://schemas.microsoft.com/office/word/2010/wordprocessingShape" mc:Ignorable="w14 w15 w16se wp14">
+<w:footnotes xmlns:wpc="http://schemas.microsoft.com/office/word/2010/wordprocessingCanvas" xmlns:mc="http://schemas.openxmlformats.org/markup-compatibility/2006" xmlns:o="urn:schemas-microsoft-com:office:office" xmlns:r="http://schemas.openxmlformats.org/officeDocument/2006/relationships" xmlns:m="http://schemas.openxmlformats.org/officeDocument/2006/math" xmlns:v="urn:schemas-microsoft-com:vml" xmlns:wp14="http://schemas.microsoft.com/office/word/2010/wordprocessingDrawing" xmlns:wp="http://schemas.openxmlformats.org/drawingml/2006/wordprocessingDrawing" xmlns:w10="urn:schemas-microsoft-com:office:word" xmlns:w="http://schemas.openxmlformats.org/wordprocessingml/2006/main" xmlns:w14="http://schemas.microsoft.com/office/word/2010/wordml" xmlns:w15="http://schemas.microsoft.com/office/word/2012/wordml" xmlns:wpg="http://schemas.microsoft.com/office/word/2010/wordprocessingGroup" xmlns:wpi="http://schemas.microsoft.com/office/word/2010/wordprocessingInk" xmlns:wne="http://schemas.microsoft.com/office/word/2006/wordml" xmlns:wps="http://schemas.microsoft.com/office/word/2010/wordprocessingShape" mc:Ignorable="w14 w15 wp14">
   <w:footnote w:type="separator" w:id="-1">
     <w:p>
       <w:r>
@@ -8824,7 +10968,7 @@
 </file>
 
 <file path=word/header1.xml><?xml version="1.0" encoding="utf-8"?>
-<w:hdr xmlns:wpc="http://schemas.microsoft.com/office/word/2010/wordprocessingCanvas" xmlns:cx="http://schemas.microsoft.com/office/drawing/2014/chartex" xmlns:cx1="http://schemas.microsoft.com/office/drawing/2015/9/8/chartex" xmlns:mc="http://schemas.openxmlformats.org/markup-compatibility/2006" xmlns:o="urn:schemas-microsoft-com:office:office" xmlns:r="http://schemas.openxmlformats.org/officeDocument/2006/relationships" xmlns:m="http://schemas.openxmlformats.org/officeDocument/2006/math" xmlns:v="urn:schemas-microsoft-com:vml" xmlns:wp14="http://schemas.microsoft.com/office/word/2010/wordprocessingDrawing" xmlns:wp="http://schemas.openxmlformats.org/drawingml/2006/wordprocessingDrawing" xmlns:w10="urn:schemas-microsoft-com:office:word" xmlns:w="http://schemas.openxmlformats.org/wordprocessingml/2006/main" xmlns:w14="http://schemas.microsoft.com/office/word/2010/wordml" xmlns:w15="http://schemas.microsoft.com/office/word/2012/wordml" xmlns:w16se="http://schemas.microsoft.com/office/word/2015/wordml/symex" xmlns:wpg="http://schemas.microsoft.com/office/word/2010/wordprocessingGroup" xmlns:wpi="http://schemas.microsoft.com/office/word/2010/wordprocessingInk" xmlns:wne="http://schemas.microsoft.com/office/word/2006/wordml" xmlns:wps="http://schemas.microsoft.com/office/word/2010/wordprocessingShape" mc:Ignorable="w14 w15 w16se wp14">
+<w:hdr xmlns:wpc="http://schemas.microsoft.com/office/word/2010/wordprocessingCanvas" xmlns:mc="http://schemas.openxmlformats.org/markup-compatibility/2006" xmlns:o="urn:schemas-microsoft-com:office:office" xmlns:r="http://schemas.openxmlformats.org/officeDocument/2006/relationships" xmlns:m="http://schemas.openxmlformats.org/officeDocument/2006/math" xmlns:v="urn:schemas-microsoft-com:vml" xmlns:wp14="http://schemas.microsoft.com/office/word/2010/wordprocessingDrawing" xmlns:wp="http://schemas.openxmlformats.org/drawingml/2006/wordprocessingDrawing" xmlns:w10="urn:schemas-microsoft-com:office:word" xmlns:w="http://schemas.openxmlformats.org/wordprocessingml/2006/main" xmlns:w14="http://schemas.microsoft.com/office/word/2010/wordml" xmlns:w15="http://schemas.microsoft.com/office/word/2012/wordml" xmlns:wpg="http://schemas.microsoft.com/office/word/2010/wordprocessingGroup" xmlns:wpi="http://schemas.microsoft.com/office/word/2010/wordprocessingInk" xmlns:wne="http://schemas.microsoft.com/office/word/2006/wordml" xmlns:wps="http://schemas.microsoft.com/office/word/2010/wordprocessingShape" mc:Ignorable="w14 w15 wp14">
   <w:p>
     <w:pPr>
       <w:pStyle w:val="Header"/>
@@ -8834,7 +10978,7 @@
 </file>
 
 <file path=word/header2.xml><?xml version="1.0" encoding="utf-8"?>
-<w:hdr xmlns:wpc="http://schemas.microsoft.com/office/word/2010/wordprocessingCanvas" xmlns:cx="http://schemas.microsoft.com/office/drawing/2014/chartex" xmlns:cx1="http://schemas.microsoft.com/office/drawing/2015/9/8/chartex" xmlns:mc="http://schemas.openxmlformats.org/markup-compatibility/2006" xmlns:o="urn:schemas-microsoft-com:office:office" xmlns:r="http://schemas.openxmlformats.org/officeDocument/2006/relationships" xmlns:m="http://schemas.openxmlformats.org/officeDocument/2006/math" xmlns:v="urn:schemas-microsoft-com:vml" xmlns:wp14="http://schemas.microsoft.com/office/word/2010/wordprocessingDrawing" xmlns:wp="http://schemas.openxmlformats.org/drawingml/2006/wordprocessingDrawing" xmlns:w10="urn:schemas-microsoft-com:office:word" xmlns:w="http://schemas.openxmlformats.org/wordprocessingml/2006/main" xmlns:w14="http://schemas.microsoft.com/office/word/2010/wordml" xmlns:w15="http://schemas.microsoft.com/office/word/2012/wordml" xmlns:w16se="http://schemas.microsoft.com/office/word/2015/wordml/symex" xmlns:wpg="http://schemas.microsoft.com/office/word/2010/wordprocessingGroup" xmlns:wpi="http://schemas.microsoft.com/office/word/2010/wordprocessingInk" xmlns:wne="http://schemas.microsoft.com/office/word/2006/wordml" xmlns:wps="http://schemas.microsoft.com/office/word/2010/wordprocessingShape" mc:Ignorable="w14 w15 w16se wp14">
+<w:hdr xmlns:wpc="http://schemas.microsoft.com/office/word/2010/wordprocessingCanvas" xmlns:mc="http://schemas.openxmlformats.org/markup-compatibility/2006" xmlns:o="urn:schemas-microsoft-com:office:office" xmlns:r="http://schemas.openxmlformats.org/officeDocument/2006/relationships" xmlns:m="http://schemas.openxmlformats.org/officeDocument/2006/math" xmlns:v="urn:schemas-microsoft-com:vml" xmlns:wp14="http://schemas.microsoft.com/office/word/2010/wordprocessingDrawing" xmlns:wp="http://schemas.openxmlformats.org/drawingml/2006/wordprocessingDrawing" xmlns:w10="urn:schemas-microsoft-com:office:word" xmlns:w="http://schemas.openxmlformats.org/wordprocessingml/2006/main" xmlns:w14="http://schemas.microsoft.com/office/word/2010/wordml" xmlns:w15="http://schemas.microsoft.com/office/word/2012/wordml" xmlns:wpg="http://schemas.microsoft.com/office/word/2010/wordprocessingGroup" xmlns:wpi="http://schemas.microsoft.com/office/word/2010/wordprocessingInk" xmlns:wne="http://schemas.microsoft.com/office/word/2006/wordml" xmlns:wps="http://schemas.microsoft.com/office/word/2010/wordprocessingShape" mc:Ignorable="w14 w15 wp14">
   <w:p>
     <w:pPr>
       <w:pStyle w:val="Header"/>
@@ -8844,7 +10988,7 @@
 </file>
 
 <file path=word/numbering.xml><?xml version="1.0" encoding="utf-8"?>
-<w:numbering xmlns:wpc="http://schemas.microsoft.com/office/word/2010/wordprocessingCanvas" xmlns:cx="http://schemas.microsoft.com/office/drawing/2014/chartex" xmlns:cx1="http://schemas.microsoft.com/office/drawing/2015/9/8/chartex" xmlns:mc="http://schemas.openxmlformats.org/markup-compatibility/2006" xmlns:o="urn:schemas-microsoft-com:office:office" xmlns:r="http://schemas.openxmlformats.org/officeDocument/2006/relationships" xmlns:m="http://schemas.openxmlformats.org/officeDocument/2006/math" xmlns:v="urn:schemas-microsoft-com:vml" xmlns:wp14="http://schemas.microsoft.com/office/word/2010/wordprocessingDrawing" xmlns:wp="http://schemas.openxmlformats.org/drawingml/2006/wordprocessingDrawing" xmlns:w10="urn:schemas-microsoft-com:office:word" xmlns:w="http://schemas.openxmlformats.org/wordprocessingml/2006/main" xmlns:w14="http://schemas.microsoft.com/office/word/2010/wordml" xmlns:w15="http://schemas.microsoft.com/office/word/2012/wordml" xmlns:w16se="http://schemas.microsoft.com/office/word/2015/wordml/symex" xmlns:wpg="http://schemas.microsoft.com/office/word/2010/wordprocessingGroup" xmlns:wpi="http://schemas.microsoft.com/office/word/2010/wordprocessingInk" xmlns:wne="http://schemas.microsoft.com/office/word/2006/wordml" xmlns:wps="http://schemas.microsoft.com/office/word/2010/wordprocessingShape" mc:Ignorable="w14 w15 w16se wp14">
+<w:numbering xmlns:wpc="http://schemas.microsoft.com/office/word/2010/wordprocessingCanvas" xmlns:mc="http://schemas.openxmlformats.org/markup-compatibility/2006" xmlns:o="urn:schemas-microsoft-com:office:office" xmlns:r="http://schemas.openxmlformats.org/officeDocument/2006/relationships" xmlns:m="http://schemas.openxmlformats.org/officeDocument/2006/math" xmlns:v="urn:schemas-microsoft-com:vml" xmlns:wp14="http://schemas.microsoft.com/office/word/2010/wordprocessingDrawing" xmlns:wp="http://schemas.openxmlformats.org/drawingml/2006/wordprocessingDrawing" xmlns:w10="urn:schemas-microsoft-com:office:word" xmlns:w="http://schemas.openxmlformats.org/wordprocessingml/2006/main" xmlns:w14="http://schemas.microsoft.com/office/word/2010/wordml" xmlns:w15="http://schemas.microsoft.com/office/word/2012/wordml" xmlns:wpg="http://schemas.microsoft.com/office/word/2010/wordprocessingGroup" xmlns:wpi="http://schemas.microsoft.com/office/word/2010/wordprocessingInk" xmlns:wne="http://schemas.microsoft.com/office/word/2006/wordml" xmlns:wps="http://schemas.microsoft.com/office/word/2010/wordprocessingShape" mc:Ignorable="w14 w15 wp14">
   <w:abstractNum w:abstractNumId="0" w15:restartNumberingAfterBreak="0">
     <w:nsid w:val="4AF97652"/>
     <w:multiLevelType w:val="hybridMultilevel"/>
@@ -9405,7 +11549,7 @@
 </file>
 
 <file path=word/styles.xml><?xml version="1.0" encoding="utf-8"?>
-<w:styles xmlns:mc="http://schemas.openxmlformats.org/markup-compatibility/2006" xmlns:r="http://schemas.openxmlformats.org/officeDocument/2006/relationships" xmlns:w="http://schemas.openxmlformats.org/wordprocessingml/2006/main" xmlns:w14="http://schemas.microsoft.com/office/word/2010/wordml" xmlns:w15="http://schemas.microsoft.com/office/word/2012/wordml" xmlns:w16se="http://schemas.microsoft.com/office/word/2015/wordml/symex" mc:Ignorable="w14 w15 w16se">
+<w:styles xmlns:mc="http://schemas.openxmlformats.org/markup-compatibility/2006" xmlns:r="http://schemas.openxmlformats.org/officeDocument/2006/relationships" xmlns:w="http://schemas.openxmlformats.org/wordprocessingml/2006/main" xmlns:w14="http://schemas.microsoft.com/office/word/2010/wordml" xmlns:w15="http://schemas.microsoft.com/office/word/2012/wordml" mc:Ignorable="w14 w15">
   <w:docDefaults>
     <w:rPrDefault>
       <w:rPr>
@@ -10365,7 +12509,7 @@
 </file>
 
 <file path=customXml/itemProps1.xml><?xml version="1.0" encoding="utf-8"?>
-<ds:datastoreItem xmlns:ds="http://schemas.openxmlformats.org/officeDocument/2006/customXml" ds:itemID="{E3C26A28-76F6-492B-A6E3-B89F581C055E}">
+<ds:datastoreItem xmlns:ds="http://schemas.openxmlformats.org/officeDocument/2006/customXml" ds:itemID="{FA53474F-2612-4EF3-AA72-7D333E81364D}">
   <ds:schemaRefs>
     <ds:schemaRef ds:uri="http://schemas.openxmlformats.org/officeDocument/2006/bibliography"/>
   </ds:schemaRefs>

</xml_diff>

<commit_message>
More dissertation work, methodology and lit rev
</commit_message>
<xml_diff>
--- a/gef-master/Dissertation.docx
+++ b/gef-master/Dissertation.docx
@@ -2471,6 +2471,55 @@
       </w:r>
     </w:p>
     <w:p>
+      <w:r>
+        <w:t>Artificial Neural Networks come in many different forms, with the most common being the Multi-layer Perceptron. Other examples of ANNs are the Self-Organising Map (SOM) and the Adaptive Resonance Theory Network (ART).</w:t>
+      </w:r>
+      <w:r>
+        <w:t xml:space="preserve"> Both of these are defined as unsupervised learning networks, which means that they are not given a target output when being trained, thus they train themselves. SOMs are a type of clustering algorithm in which they group similar patterns/inputs together. This can be clearly represented in the following figure:</w:t>
+      </w:r>
+    </w:p>
+    <w:p>
+      <w:r>
+        <w:t>*** SOM DIAGRAM ***</w:t>
+      </w:r>
+    </w:p>
+    <w:p>
+      <w:r>
+        <w:lastRenderedPageBreak/>
+        <w:t>This works by each neuron competing to be activated by the input pattern, and which ever neuron wins (by having the closest value?) edits the weights of the neurons around it to be more similar, thus being able to group similar inputs to close-by neurons.</w:t>
+      </w:r>
+    </w:p>
+    <w:p>
+      <w:r>
+        <w:t xml:space="preserve">ART networks however </w:t>
+      </w:r>
+      <w:r>
+        <w:t>are</w:t>
+      </w:r>
+      <w:r>
+        <w:t xml:space="preserve"> more of a pattern recognition technique.</w:t>
+      </w:r>
+      <w:r>
+        <w:t xml:space="preserve"> **EXPAND HERE ***</w:t>
+      </w:r>
+    </w:p>
+    <w:p>
+      <w:r>
+        <w:t>MLPs are defined as a supervised learning method. Supervised learning is when you have your input variables and desired output variables before training begins, this means that the network simply has to find a way to turn input the input variables into the matching output variables. This can be do</w:t>
+      </w:r>
+      <w:bookmarkStart w:id="5" w:name="_GoBack"/>
+      <w:bookmarkEnd w:id="5"/>
+      <w:r>
+        <w:t xml:space="preserve">ne in a variety of </w:t>
+      </w:r>
+      <w:r>
+        <w:t>ways, which</w:t>
+      </w:r>
+      <w:r>
+        <w:t xml:space="preserve"> will be discussed later in this paper.</w:t>
+      </w:r>
+    </w:p>
+    <w:p>
       <w:pPr>
         <w:pStyle w:val="Heading2"/>
         <w:rPr>
@@ -2523,11 +2572,7 @@
         <w:t>n</w:t>
       </w:r>
       <w:r>
-        <w:t xml:space="preserve">k to creatures 1996). Figure 1 shows how the lobes of the creatures' brains were arranged and </w:t>
-      </w:r>
-      <w:r>
-        <w:lastRenderedPageBreak/>
-        <w:t xml:space="preserve">gives an idea of how they worked. The game is entirely built around the player </w:t>
+        <w:t xml:space="preserve">k to creatures 1996). Figure 1 shows how the lobes of the creatures' brains were arranged and gives an idea of how they worked. The game is entirely built around the player </w:t>
       </w:r>
       <w:r>
         <w:t>interacting with the "Norns" to help</w:t>
@@ -2658,6 +2703,7 @@
         </w:rPr>
       </w:pPr>
       <w:r>
+        <w:lastRenderedPageBreak/>
         <w:t>The brain of the “Norns” was nothing really like a common ANN it was more like an attempt at recreating a brain</w:t>
       </w:r>
       <w:r>
@@ -2814,11 +2860,7 @@
         <w:t>or each of these neurons</w:t>
       </w:r>
       <w:r>
-        <w:t xml:space="preserve"> every </w:t>
-      </w:r>
-      <w:r>
-        <w:lastRenderedPageBreak/>
-        <w:t>output of the previous layer is multiplied by a corresponding weight, summed together and then passed through an activation function.</w:t>
+        <w:t xml:space="preserve"> every output of the previous layer is multiplied by a corresponding weight, summed together and then passed through an activation function.</w:t>
       </w:r>
       <w:r>
         <w:t xml:space="preserve"> Figure 3 accurately demonstrates the process for each neuron:</w:t>
@@ -2923,6 +2965,7 @@
         <w:jc w:val="both"/>
       </w:pPr>
       <w:r>
+        <w:lastRenderedPageBreak/>
         <w:t>Many activation functions can be used in an MLP network. They range</w:t>
       </w:r>
       <w:r>
@@ -3158,64 +3201,64 @@
         <w:rPr>
           <w:rFonts w:cs="Arial"/>
         </w:rPr>
-        <w:t xml:space="preserve"> to most </w:t>
+        <w:t xml:space="preserve"> to most accurately represent a brain. Each neuron in a Spiking Neural network is given an activation voltage and the current voltage that the neuron has will be calculated by the input of the network. Once the activation voltage has been reached, a pulse will fire and the neuron will revert to the resting voltage. This means that the input of the network will not affect the size and shape of the "pulse" from the neuron; instead, it will determine when it fires. They are regarded as a "computationally powerful and biologically more plausible model of distributed computation"</w:t>
+      </w:r>
+      <w:r>
+        <w:rPr>
+          <w:rFonts w:cs="Arial"/>
+        </w:rPr>
+        <w:t xml:space="preserve"> </w:t>
+      </w:r>
+      <w:r>
+        <w:rPr>
+          <w:rFonts w:cs="Arial"/>
+        </w:rPr>
+        <w:t>(</w:t>
+      </w:r>
+      <w:r>
+        <w:rPr>
+          <w:rFonts w:eastAsia="Calibri" w:cs="Arial"/>
+        </w:rPr>
+        <w:t>Yee and Teo 2011</w:t>
+      </w:r>
+      <w:r>
+        <w:rPr>
+          <w:rFonts w:cs="Arial"/>
+        </w:rPr>
+        <w:t>).</w:t>
+      </w:r>
+    </w:p>
+    <w:p>
+      <w:pPr>
+        <w:jc w:val="both"/>
+        <w:rPr>
+          <w:rFonts w:cs="Arial"/>
+        </w:rPr>
+      </w:pPr>
+      <w:r>
+        <w:rPr>
+          <w:rFonts w:cs="Arial"/>
+        </w:rPr>
+        <w:t xml:space="preserve">This project is similar to this </w:t>
+      </w:r>
+      <w:r>
+        <w:rPr>
+          <w:rFonts w:cs="Arial"/>
+        </w:rPr>
+        <w:t>one, in that</w:t>
+      </w:r>
+      <w:r>
+        <w:rPr>
+          <w:rFonts w:cs="Arial"/>
+        </w:rPr>
+        <w:t xml:space="preserve"> it is comparing the performance of two types of neural networks in a racing game; the difference is that the comparison in this project is between two training methods for multi-</w:t>
       </w:r>
       <w:r>
         <w:rPr>
           <w:rFonts w:cs="Arial"/>
         </w:rPr>
         <w:lastRenderedPageBreak/>
-        <w:t>accurately represent a brain. Each neuron in a Spiking Neural network is given an activation voltage and the current voltage that the neuron has will be calculated by the input of the network. Once the activation voltage has been reached, a pulse will fire and the neuron will revert to the resting voltage. This means that the input of the network will not affect the size and shape of the "pulse" from the neuron; instead, it will determine when it fires. They are regarded as a "computationally powerful and biologically more plausible model of distributed computation"</w:t>
-      </w:r>
-      <w:r>
-        <w:rPr>
-          <w:rFonts w:cs="Arial"/>
-        </w:rPr>
-        <w:t xml:space="preserve"> </w:t>
-      </w:r>
-      <w:r>
-        <w:rPr>
-          <w:rFonts w:cs="Arial"/>
-        </w:rPr>
-        <w:t>(</w:t>
-      </w:r>
-      <w:r>
-        <w:rPr>
-          <w:rFonts w:eastAsia="Calibri" w:cs="Arial"/>
-        </w:rPr>
-        <w:t>Yee and Teo 2011</w:t>
-      </w:r>
-      <w:r>
-        <w:rPr>
-          <w:rFonts w:cs="Arial"/>
-        </w:rPr>
-        <w:t>).</w:t>
-      </w:r>
-    </w:p>
-    <w:p>
-      <w:pPr>
-        <w:jc w:val="both"/>
-        <w:rPr>
-          <w:rFonts w:cs="Arial"/>
-        </w:rPr>
-      </w:pPr>
-      <w:r>
-        <w:rPr>
-          <w:rFonts w:cs="Arial"/>
-        </w:rPr>
-        <w:t xml:space="preserve">This project is similar to this </w:t>
-      </w:r>
-      <w:r>
-        <w:rPr>
-          <w:rFonts w:cs="Arial"/>
-        </w:rPr>
-        <w:t>one, in that</w:t>
-      </w:r>
-      <w:r>
-        <w:rPr>
-          <w:rFonts w:cs="Arial"/>
-        </w:rPr>
-        <w:t xml:space="preserve"> it is comparing the performance of two types of neural networks in a racing game; the difference is that the comparison in this project is between two training methods for multi-layer perceptron networks instead. The paper states that the car uses ray casted sensors to follow a racing line around the track. </w:t>
+        <w:t xml:space="preserve">layer perceptron networks instead. The paper states that the car uses ray casted sensors to follow a racing line around the track. </w:t>
       </w:r>
     </w:p>
     <w:p>
@@ -3398,14 +3441,7 @@
         <w:rPr>
           <w:rFonts w:cs="Arial"/>
         </w:rPr>
-        <w:t xml:space="preserve">eural network that he implemented was not extremely complex stating that "The outputs from the neural net were </w:t>
-      </w:r>
-      <w:r>
-        <w:rPr>
-          <w:rFonts w:cs="Arial"/>
-        </w:rPr>
-        <w:lastRenderedPageBreak/>
-        <w:t>simply on/off flags for pressing buttons on the controller"</w:t>
+        <w:t>eural network that he implemented was not extremely complex stating that "The outputs from the neural net were simply on/off flags for pressing buttons on the controller"</w:t>
       </w:r>
       <w:r>
         <w:rPr>
@@ -3613,14 +3649,7 @@
         <w:rPr>
           <w:rFonts w:cs="Arial"/>
         </w:rPr>
-        <w:t xml:space="preserve">The basics of the technique were first proposed in 1960 by Henry J. Kelley in terms of control theory, </w:t>
-      </w:r>
-      <w:r>
-        <w:rPr>
-          <w:rFonts w:cs="Arial"/>
-        </w:rPr>
-        <w:lastRenderedPageBreak/>
-        <w:t xml:space="preserve">however it has been noted that “it’s importance was not fully appreciated until a famous 1986 paper by David Rumelhart, Geoffrey Hinton and Ronald Williams” (Nielsen 2017 </w:t>
+        <w:t xml:space="preserve">The basics of the technique were first proposed in 1960 by Henry J. Kelley in terms of control theory, however it has been noted that “it’s importance was not fully appreciated until a famous 1986 paper by David Rumelhart, Geoffrey Hinton and Ronald Williams” (Nielsen 2017 </w:t>
       </w:r>
       <w:hyperlink r:id="rId15" w:history="1">
         <w:r>
@@ -3779,6 +3808,7 @@
         <w:rPr>
           <w:rFonts w:cs="Arial"/>
         </w:rPr>
+        <w:lastRenderedPageBreak/>
         <w:t>T</w:t>
       </w:r>
       <w:r>
@@ -4057,14 +4087,7 @@
         <w:rPr>
           <w:rFonts w:cs="Arial"/>
         </w:rPr>
-        <w:t xml:space="preserve">his is done by passing all of the training data through the network and calculating a gradient for the error on the neuron. Once this has been </w:t>
-      </w:r>
-      <w:r>
-        <w:rPr>
-          <w:rFonts w:cs="Arial"/>
-        </w:rPr>
-        <w:lastRenderedPageBreak/>
-        <w:t>completed, the weights are then adjusted accordingly in relation to the gradient of error that has been calculated. (Champandard 2004)</w:t>
+        <w:t>his is done by passing all of the training data through the network and calculating a gradient for the error on the neuron. Once this has been completed, the weights are then adjusted accordingly in relation to the gradient of error that has been calculated. (Champandard 2004)</w:t>
       </w:r>
       <w:r>
         <w:rPr>
@@ -4147,6 +4170,7 @@
             <w:rPr>
               <w:rFonts w:ascii="Cambria Math" w:hAnsi="Cambria Math" w:cs="Arial"/>
             </w:rPr>
+            <w:lastRenderedPageBreak/>
             <m:t>∆</m:t>
           </m:r>
           <m:sSub>
@@ -5326,14 +5350,7 @@
         <w:rPr>
           <w:rFonts w:cs="Arial"/>
         </w:rPr>
-        <w:t xml:space="preserve"> in this </w:t>
-      </w:r>
-      <w:r>
-        <w:rPr>
-          <w:rFonts w:cs="Arial"/>
-        </w:rPr>
-        <w:lastRenderedPageBreak/>
-        <w:t>project</w:t>
+        <w:t xml:space="preserve"> in this project</w:t>
       </w:r>
       <w:r>
         <w:rPr>
@@ -5373,6 +5390,7 @@
         </w:rPr>
       </w:pPr>
       <w:r>
+        <w:lastRenderedPageBreak/>
         <w:br w:type="page"/>
       </w:r>
     </w:p>
@@ -5398,7 +5416,20 @@
     </w:p>
     <w:p>
       <w:r>
-        <w:t>There are a number of equations used to train the network using this method, to make the explanation of the technique clearer, the individual equations will be explained and then referenced in the overall explanation of the RMGS method. The first of which is Minimum Bit Distance</w:t>
+        <w:t>There are a number of equations used to train the network using this method, to make the explanation of the technique clearer, the individual equations will be explained and then referenced in the overall explanation of the RMGS method.</w:t>
+      </w:r>
+    </w:p>
+    <w:p>
+      <w:pPr>
+        <w:pStyle w:val="Heading3"/>
+      </w:pPr>
+      <w:r>
+        <w:t>3.1 Minimum Bit Distance</w:t>
+      </w:r>
+    </w:p>
+    <w:p>
+      <w:r>
+        <w:t>The first of which is Minimum Bit Distance</w:t>
       </w:r>
       <w:r>
         <w:t xml:space="preserve"> </w:t>
@@ -5766,8 +5797,22 @@
       </w:r>
     </w:p>
     <w:p>
-      <w:r>
-        <w:t xml:space="preserve">The next equation we need to cover is the Modified Gram-Schmidt method. This is used to get the </w:t>
+      <w:pPr>
+        <w:pStyle w:val="Heading3"/>
+      </w:pPr>
+      <w:r>
+        <w:t>3.2 Modified Gram-Schmidt Process</w:t>
+      </w:r>
+    </w:p>
+    <w:p>
+      <w:r>
+        <w:t xml:space="preserve">The next </w:t>
+      </w:r>
+      <w:r>
+        <w:t>process</w:t>
+      </w:r>
+      <w:r>
+        <w:t xml:space="preserve"> we need to cover is the Modified Gram-Schmidt method. This is used to get the </w:t>
       </w:r>
       <w:r>
         <w:rPr>
@@ -5883,6 +5928,7 @@
     </w:p>
     <w:p>
       <w:r>
+        <w:lastRenderedPageBreak/>
         <w:t xml:space="preserve">The pseudo code to calculate the </w:t>
       </w:r>
       <w:r>
@@ -5931,7 +5977,6 @@
         <w:rPr>
           <w:i/>
         </w:rPr>
-        <w:lastRenderedPageBreak/>
         <w:t>V</w:t>
       </w:r>
       <w:r>
@@ -6748,6 +6793,7 @@
     </w:p>
     <w:p>
       <w:r>
+        <w:lastRenderedPageBreak/>
         <w:t xml:space="preserve">Firstly </w:t>
       </w:r>
       <w:r>
@@ -6863,7 +6909,6 @@
     </w:p>
     <w:p>
       <w:r>
-        <w:lastRenderedPageBreak/>
         <w:t xml:space="preserve">Then since the upper triangular matrix </w:t>
       </w:r>
       <w:r>
@@ -7116,6 +7161,7 @@
     </w:p>
     <w:p>
       <w:r>
+        <w:lastRenderedPageBreak/>
         <w:t xml:space="preserve">Once the </w:t>
       </w:r>
       <w:r>
@@ -7130,7 +7176,6 @@
     </w:p>
     <w:p>
       <w:r>
-        <w:lastRenderedPageBreak/>
         <w:t>This training technique really stands out compared to the other two techniques discussed as most notably; it only takes one iteration to train the entire network. This provides a huge advantage to using the technique as it allows huge data sets to be used for training that will take minutes not hours to fully train the network. However with this comes a disadvantage in the fact that it is noted by Verma</w:t>
       </w:r>
       <w:r>
@@ -8116,7 +8161,25 @@
         <w:rPr>
           <w:color w:val="FF0000"/>
         </w:rPr>
-        <w:t>functions, which</w:t>
+        <w:t>functions</w:t>
+      </w:r>
+      <w:r>
+        <w:rPr>
+          <w:color w:val="FF0000"/>
+        </w:rPr>
+        <w:t xml:space="preserve"> and a unique “train” function</w:t>
+      </w:r>
+      <w:r>
+        <w:rPr>
+          <w:color w:val="FF0000"/>
+        </w:rPr>
+        <w:t xml:space="preserve">, </w:t>
+      </w:r>
+      <w:r>
+        <w:rPr>
+          <w:color w:val="FF0000"/>
+        </w:rPr>
+        <w:t>these</w:t>
       </w:r>
       <w:r>
         <w:rPr>
@@ -8171,6 +8234,31 @@
         <w:rPr>
           <w:color w:val="FF0000"/>
         </w:rPr>
+        <w:t>The EBP class has a couple of unique functions for instance, a function for computing the error of the network and a function for adjusting the weights of the network</w:t>
+      </w:r>
+      <w:r>
+        <w:rPr>
+          <w:color w:val="FF0000"/>
+        </w:rPr>
+        <w:t>, these are called from the training function</w:t>
+      </w:r>
+      <w:r>
+        <w:rPr>
+          <w:color w:val="FF0000"/>
+        </w:rPr>
+        <w:t>.</w:t>
+      </w:r>
+    </w:p>
+    <w:p>
+      <w:pPr>
+        <w:rPr>
+          <w:color w:val="FF0000"/>
+        </w:rPr>
+      </w:pPr>
+      <w:r>
+        <w:rPr>
+          <w:color w:val="FF0000"/>
+        </w:rPr>
         <w:t>The “train”</w:t>
       </w:r>
       <w:r>
@@ -8376,7 +8464,14 @@
         <w:rPr>
           <w:color w:val="FF0000"/>
         </w:rPr>
-        <w:t>The RPROP training method is also programmed using the base neural network class as a parent however has some differences to the EBP training method. Firstly</w:t>
+        <w:t xml:space="preserve">The RPROP training method is also programmed using the base neural network class as a parent however has some differences to the EBP </w:t>
+      </w:r>
+      <w:r>
+        <w:rPr>
+          <w:color w:val="FF0000"/>
+        </w:rPr>
+        <w:lastRenderedPageBreak/>
+        <w:t>training method. Firstly</w:t>
       </w:r>
       <w:r>
         <w:rPr>
@@ -8394,53 +8489,267 @@
         <w:rPr>
           <w:color w:val="FF0000"/>
         </w:rPr>
-        <w:t xml:space="preserve">many more 2D arrays than any of the other techniques. This is because rather than editing the base neuron to store more values including gradual weight changes and </w:t>
-      </w:r>
+        <w:t>many more 2D arrays than any of the other techniques. This is because rather than editing the base neuron to store more values including gradual weight changes and accumulative errors, these are instead stored in separate 2D arrays for ease of use and to require less wasted storage while using the other techniques.</w:t>
+      </w:r>
+      <w:r>
+        <w:rPr>
+          <w:color w:val="FF0000"/>
+        </w:rPr>
+        <w:t xml:space="preserve"> </w:t>
+      </w:r>
+    </w:p>
+    <w:p>
+      <w:pPr>
+        <w:rPr>
+          <w:color w:val="FF0000"/>
+        </w:rPr>
+      </w:pPr>
+      <w:r>
+        <w:rPr>
+          <w:color w:val="FF0000"/>
+        </w:rPr>
+        <w:t>RPROP’s unique functions include, helper functions to reset the values in an array or 2D array to zero and a function to calculate the error of the network.</w:t>
+      </w:r>
+    </w:p>
+    <w:p>
+      <w:pPr>
+        <w:rPr>
+          <w:color w:val="FF0000"/>
+        </w:rPr>
+      </w:pPr>
+      <w:r>
+        <w:rPr>
+          <w:color w:val="FF0000"/>
+        </w:rPr>
+        <w:t>The “train” function of the RPROP training method works as follows:</w:t>
+      </w:r>
+    </w:p>
+    <w:p>
+      <w:pPr>
+        <w:rPr>
+          <w:color w:val="FF0000"/>
+        </w:rPr>
+      </w:pPr>
+      <w:r>
+        <w:rPr>
+          <w:color w:val="FF0000"/>
+        </w:rPr>
+        <w:t>Firstly</w:t>
+      </w:r>
+      <w:r>
+        <w:rPr>
+          <w:color w:val="FF0000"/>
+        </w:rPr>
+        <w:t>,</w:t>
+      </w:r>
+      <w:r>
+        <w:rPr>
+          <w:color w:val="FF0000"/>
+        </w:rPr>
+        <w:t xml:space="preserve"> the output of the networks is calculated in a similar way to EBP however a bias is added to the output of each neuron this is shown in (equation number here). </w:t>
+      </w:r>
+    </w:p>
+    <w:p>
+      <w:pPr>
+        <w:rPr>
+          <w:color w:val="FF0000"/>
+        </w:rPr>
+      </w:pPr>
+      <w:r>
+        <w:rPr>
+          <w:color w:val="FF0000"/>
+        </w:rPr>
+        <w:t>After the output of the network has been calculated firstly the gradient term of each layer must be calculated using the following code :</w:t>
+      </w:r>
+    </w:p>
+    <w:p>
+      <w:pPr>
+        <w:rPr>
+          <w:color w:val="FF0000"/>
+        </w:rPr>
+      </w:pPr>
+    </w:p>
+    <w:p>
+      <w:pPr>
+        <w:rPr>
+          <w:color w:val="FF0000"/>
+        </w:rPr>
+      </w:pPr>
+      <w:r>
+        <w:rPr>
+          <w:color w:val="FF0000"/>
+        </w:rPr>
+        <w:t>** code snippet **</w:t>
+      </w:r>
+    </w:p>
+    <w:p>
+      <w:pPr>
+        <w:rPr>
+          <w:color w:val="FF0000"/>
+        </w:rPr>
+      </w:pPr>
+    </w:p>
+    <w:p>
+      <w:pPr>
+        <w:rPr>
+          <w:color w:val="FF0000"/>
+        </w:rPr>
+      </w:pPr>
+      <w:r>
+        <w:rPr>
+          <w:color w:val="FF0000"/>
+        </w:rPr>
+        <w:t xml:space="preserve">This shows that by using the derivative of the sigmoid function, the gradient term of the output layer can be calculated easily, and the gradient of the hidden layer can be done by calculating the derivative multiplied by the summed </w:t>
+      </w:r>
+      <w:r>
+        <w:rPr>
+          <w:color w:val="FF0000"/>
+        </w:rPr>
+        <w:t>output layer gradient terms</w:t>
+      </w:r>
+      <w:r>
+        <w:rPr>
+          <w:color w:val="FF0000"/>
+        </w:rPr>
+        <w:t>.</w:t>
+      </w:r>
+    </w:p>
+    <w:p>
+      <w:pPr>
+        <w:rPr>
+          <w:color w:val="FF0000"/>
+        </w:rPr>
+      </w:pPr>
+      <w:r>
+        <w:rPr>
+          <w:color w:val="FF0000"/>
+        </w:rPr>
+        <w:t>The hidden layer’s ouput is then multiplied by these terms and accumulated, the layer’s bias is also calculated this way however instead of using the layer’s output a dummy value of 1.0 is used instead. The code snippet below shows this clearly:</w:t>
+      </w:r>
+    </w:p>
+    <w:p>
+      <w:pPr>
+        <w:rPr>
+          <w:color w:val="FF0000"/>
+        </w:rPr>
+      </w:pPr>
+    </w:p>
+    <w:p>
+      <w:pPr>
+        <w:rPr>
+          <w:color w:val="FF0000"/>
+        </w:rPr>
+      </w:pPr>
+      <w:r>
+        <w:rPr>
+          <w:color w:val="FF0000"/>
+        </w:rPr>
+        <w:t>This is then repeated for the input to hidden weights.</w:t>
+      </w:r>
+    </w:p>
+    <w:p>
+      <w:pPr>
+        <w:rPr>
+          <w:color w:val="FF0000"/>
+        </w:rPr>
+      </w:pPr>
+      <w:r>
+        <w:rPr>
+          <w:color w:val="FF0000"/>
+        </w:rPr>
+        <w:t>Once all of these gradients have been calculated they must be used to adjust the weights</w:t>
+      </w:r>
+      <w:r>
+        <w:rPr>
+          <w:color w:val="FF0000"/>
+        </w:rPr>
+        <w:t xml:space="preserve"> and biases</w:t>
+      </w:r>
+      <w:r>
+        <w:rPr>
+          <w:color w:val="FF0000"/>
+        </w:rPr>
+        <w:t xml:space="preserve"> of each neuron. </w:t>
+      </w:r>
+    </w:p>
+    <w:p>
+      <w:pPr>
+        <w:rPr>
+          <w:color w:val="FF0000"/>
+        </w:rPr>
+      </w:pPr>
+      <w:r>
+        <w:rPr>
+          <w:color w:val="FF0000"/>
+        </w:rPr>
+        <w:t xml:space="preserve">For adjustments of the weights the following pseudo code demonstrates how to decide which way to adjust the weights. </w:t>
+      </w:r>
+    </w:p>
+    <w:p>
+      <w:pPr>
+        <w:rPr>
+          <w:color w:val="FF0000"/>
+        </w:rPr>
+      </w:pPr>
+      <w:r>
+        <w:rPr>
+          <w:color w:val="FF0000"/>
+        </w:rPr>
+        <w:t>*** insert pseudo code on RPROP here ***</w:t>
+      </w:r>
+    </w:p>
+    <w:p>
+      <w:pPr>
+        <w:rPr>
+          <w:color w:val="FF0000"/>
+        </w:rPr>
+      </w:pPr>
+      <w:r>
+        <w:rPr>
+          <w:color w:val="FF0000"/>
+        </w:rPr>
+        <w:t>This process can be repeated for each neuron’s bias too.</w:t>
+      </w:r>
+    </w:p>
+    <w:p>
+      <w:pPr>
+        <w:rPr>
+          <w:color w:val="FF0000"/>
+        </w:rPr>
+      </w:pPr>
       <w:r>
         <w:rPr>
           <w:color w:val="FF0000"/>
         </w:rPr>
         <w:lastRenderedPageBreak/>
-        <w:t>accumulative errors, these are instead stored in separate 2D arrays for ease of use and to require less wasted storage while using the other techniques.</w:t>
-      </w:r>
-    </w:p>
-    <w:p>
-      <w:pPr>
-        <w:rPr>
-          <w:color w:val="FF0000"/>
-        </w:rPr>
-      </w:pPr>
-      <w:r>
-        <w:rPr>
-          <w:color w:val="FF0000"/>
-        </w:rPr>
-        <w:t>The “train” function of the RPROP training method works as follows:</w:t>
-      </w:r>
-    </w:p>
-    <w:p>
-      <w:pPr>
-        <w:rPr>
-          <w:color w:val="FF0000"/>
-        </w:rPr>
-      </w:pPr>
-      <w:r>
-        <w:rPr>
-          <w:color w:val="FF0000"/>
-        </w:rPr>
-        <w:t>Firstly</w:t>
-      </w:r>
-      <w:r>
-        <w:rPr>
-          <w:color w:val="FF0000"/>
-        </w:rPr>
-        <w:t>,</w:t>
-      </w:r>
-      <w:r>
-        <w:rPr>
-          <w:color w:val="FF0000"/>
-        </w:rPr>
-        <w:t xml:space="preserve"> the output of the networks is calculated in a similar way to EBP however a bias is added to the output of each neuron this is shown in (equation number here). </w:t>
-      </w:r>
+        <w:t xml:space="preserve">Once all of the weights and biases have been updated the process is repeated until the number of iterations reaches the number defined. </w:t>
+      </w:r>
+    </w:p>
+    <w:p>
+      <w:pPr>
+        <w:rPr>
+          <w:color w:val="FF0000"/>
+        </w:rPr>
+      </w:pPr>
+      <w:r>
+        <w:rPr>
+          <w:color w:val="FF0000"/>
+        </w:rPr>
+        <w:t>The function also saves the lowest weights of the network simil</w:t>
+      </w:r>
+      <w:r>
+        <w:rPr>
+          <w:color w:val="FF0000"/>
+        </w:rPr>
+        <w:t>arly to the EBP implementation.</w:t>
+      </w:r>
+    </w:p>
+    <w:p>
+      <w:pPr>
+        <w:rPr>
+          <w:color w:val="FF0000"/>
+        </w:rPr>
+      </w:pPr>
     </w:p>
     <w:p>
       <w:pPr>
@@ -8602,7 +8911,6 @@
         <w:rPr>
           <w:color w:val="FF0000"/>
         </w:rPr>
-        <w:lastRenderedPageBreak/>
         <w:t>Once the function has performed the modified Gram-Schmidt method on the input array, the function also solves the linear equations and sets the weights of the next layer. This</w:t>
       </w:r>
       <w:r>
@@ -8815,8 +9123,6 @@
         </w:rPr>
         <w:t xml:space="preserve"> </w:t>
       </w:r>
-      <w:bookmarkStart w:id="5" w:name="_GoBack"/>
-      <w:bookmarkEnd w:id="5"/>
     </w:p>
     <w:p>
       <w:pPr>
@@ -8853,19 +9159,16 @@
         <w:t xml:space="preserve"> </w:t>
       </w:r>
       <w:r>
-        <w:t xml:space="preserve">added to the inputs as it has been stated by (insert citation to noise in mlp network here) that adding </w:t>
-      </w:r>
+        <w:t xml:space="preserve">added to the inputs as it has been stated by (insert citation to noise in mlp network here) that adding noise to the training data increases the MLP’s ability to generalise to data that it may receive from the application.  </w:t>
+      </w:r>
+    </w:p>
+    <w:p/>
+    <w:p>
+      <w:pPr>
+        <w:pStyle w:val="Heading2"/>
+      </w:pPr>
       <w:r>
         <w:lastRenderedPageBreak/>
-        <w:t xml:space="preserve">noise to the training data increases the MLP’s ability to generalise to data that it may receive from the application.  </w:t>
-      </w:r>
-    </w:p>
-    <w:p/>
-    <w:p>
-      <w:pPr>
-        <w:pStyle w:val="Heading2"/>
-      </w:pPr>
-      <w:r>
         <w:t xml:space="preserve">4.3 </w:t>
       </w:r>
       <w:r>
@@ -9234,7 +9537,7 @@
         <w:rStyle w:val="PageNumber"/>
         <w:noProof/>
       </w:rPr>
-      <w:t>24</w:t>
+      <w:t>5</w:t>
     </w:r>
     <w:r>
       <w:rPr>
@@ -10822,7 +11125,7 @@
 </file>
 
 <file path=customXml/itemProps1.xml><?xml version="1.0" encoding="utf-8"?>
-<ds:datastoreItem xmlns:ds="http://schemas.openxmlformats.org/officeDocument/2006/customXml" ds:itemID="{85122C2C-E097-46A7-94C9-E2128D7D5A98}">
+<ds:datastoreItem xmlns:ds="http://schemas.openxmlformats.org/officeDocument/2006/customXml" ds:itemID="{8A3AAF28-D7E4-4AFA-BA57-C5BA9B272BE8}">
   <ds:schemaRefs>
     <ds:schemaRef ds:uri="http://schemas.openxmlformats.org/officeDocument/2006/bibliography"/>
   </ds:schemaRefs>

</xml_diff>

<commit_message>
Results and Discussion section
</commit_message>
<xml_diff>
--- a/gef-master/Dissertation.docx
+++ b/gef-master/Dissertation.docx
@@ -1,6 +1,6 @@
 
 <file path=word/document.xml><?xml version="1.0" encoding="utf-8"?>
-<w:document xmlns:wpc="http://schemas.microsoft.com/office/word/2010/wordprocessingCanvas" xmlns:mc="http://schemas.openxmlformats.org/markup-compatibility/2006" xmlns:o="urn:schemas-microsoft-com:office:office" xmlns:r="http://schemas.openxmlformats.org/officeDocument/2006/relationships" xmlns:m="http://schemas.openxmlformats.org/officeDocument/2006/math" xmlns:v="urn:schemas-microsoft-com:vml" xmlns:wp14="http://schemas.microsoft.com/office/word/2010/wordprocessingDrawing" xmlns:wp="http://schemas.openxmlformats.org/drawingml/2006/wordprocessingDrawing" xmlns:w10="urn:schemas-microsoft-com:office:word" xmlns:w="http://schemas.openxmlformats.org/wordprocessingml/2006/main" xmlns:w14="http://schemas.microsoft.com/office/word/2010/wordml" xmlns:w15="http://schemas.microsoft.com/office/word/2012/wordml" xmlns:wpg="http://schemas.microsoft.com/office/word/2010/wordprocessingGroup" xmlns:wpi="http://schemas.microsoft.com/office/word/2010/wordprocessingInk" xmlns:wne="http://schemas.microsoft.com/office/word/2006/wordml" xmlns:wps="http://schemas.microsoft.com/office/word/2010/wordprocessingShape" mc:Ignorable="w14 w15 wp14">
+<w:document xmlns:wpc="http://schemas.microsoft.com/office/word/2010/wordprocessingCanvas" xmlns:cx="http://schemas.microsoft.com/office/drawing/2014/chartex" xmlns:cx1="http://schemas.microsoft.com/office/drawing/2015/9/8/chartex" xmlns:mc="http://schemas.openxmlformats.org/markup-compatibility/2006" xmlns:o="urn:schemas-microsoft-com:office:office" xmlns:r="http://schemas.openxmlformats.org/officeDocument/2006/relationships" xmlns:m="http://schemas.openxmlformats.org/officeDocument/2006/math" xmlns:v="urn:schemas-microsoft-com:vml" xmlns:wp14="http://schemas.microsoft.com/office/word/2010/wordprocessingDrawing" xmlns:wp="http://schemas.openxmlformats.org/drawingml/2006/wordprocessingDrawing" xmlns:w10="urn:schemas-microsoft-com:office:word" xmlns:w="http://schemas.openxmlformats.org/wordprocessingml/2006/main" xmlns:w14="http://schemas.microsoft.com/office/word/2010/wordml" xmlns:w15="http://schemas.microsoft.com/office/word/2012/wordml" xmlns:w16se="http://schemas.microsoft.com/office/word/2015/wordml/symex" xmlns:wpg="http://schemas.microsoft.com/office/word/2010/wordprocessingGroup" xmlns:wpi="http://schemas.microsoft.com/office/word/2010/wordprocessingInk" xmlns:wne="http://schemas.microsoft.com/office/word/2006/wordml" xmlns:wps="http://schemas.microsoft.com/office/word/2010/wordprocessingShape" mc:Ignorable="w14 w15 w16se wp14">
   <w:body>
     <w:p/>
     <w:tbl>
@@ -9853,7 +9853,11 @@
       <w:r>
         <w:t>Talk about how the survey was structured and mention that counter-balancing was put in place to avoid any skewing of the results</w:t>
       </w:r>
-    </w:p>
+      <w:r>
+        <w:t>.</w:t>
+      </w:r>
+    </w:p>
+    <w:p/>
     <w:p>
       <w:r>
         <w:t>Computational Performance</w:t>
@@ -9864,7 +9868,13 @@
         <w:t>Time trials</w:t>
       </w:r>
       <w:r>
-        <w:t xml:space="preserve"> – training techniques were raced a number of times around the track and the times were recorded, laps which the techniques did not complete were disgarded.</w:t>
+        <w:t xml:space="preserve"> – training techniques were raced a number of times around the track and the times were recorded, laps which the techniques did not complete were </w:t>
+      </w:r>
+      <w:r>
+        <w:t>discarded</w:t>
+      </w:r>
+      <w:r>
+        <w:t>.</w:t>
       </w:r>
     </w:p>
     <w:p>
@@ -9892,7 +9902,13 @@
     </w:p>
     <w:p>
       <w:r>
-        <w:t>Each training technique was testing in three different ways to provide sufficient information in grading their effectiveness.</w:t>
+        <w:t>Eac</w:t>
+      </w:r>
+      <w:r>
+        <w:t>h training technique was tested</w:t>
+      </w:r>
+      <w:r>
+        <w:t xml:space="preserve"> in three different ways to provide sufficient information in grading their effectiveness.</w:t>
       </w:r>
       <w:r>
         <w:t xml:space="preserve"> The first of which was testing the speed at which the network trains, the second was a time trial race around the track and the third put each technique up against a human tester, in which they answered a survey on completion of the race.</w:t>
@@ -10001,6 +10017,11 @@
               <w:t>Average Training Time</w:t>
             </w:r>
           </w:p>
+          <w:p>
+            <w:r>
+              <w:t>(m:s:ms)</w:t>
+            </w:r>
+          </w:p>
         </w:tc>
         <w:tc>
           <w:tcPr>
@@ -10011,7 +10032,10 @@
               <w:t>14:03</w:t>
             </w:r>
             <w:r>
-              <w:t>.35</w:t>
+              <w:t>.3</w:t>
+            </w:r>
+            <w:r>
+              <w:t>4</w:t>
             </w:r>
           </w:p>
         </w:tc>
@@ -10079,7 +10103,20 @@
         </w:tc>
       </w:tr>
     </w:tbl>
-    <w:p/>
+    <w:p>
+      <w:pPr>
+        <w:jc w:val="center"/>
+        <w:rPr>
+          <w:i/>
+        </w:rPr>
+      </w:pPr>
+      <w:r>
+        <w:rPr>
+          <w:i/>
+        </w:rPr>
+        <w:t>Table 1: Training time and accuracy</w:t>
+      </w:r>
+    </w:p>
     <w:p>
       <w:pPr>
         <w:pStyle w:val="Heading2"/>
@@ -10124,7 +10161,13 @@
     <w:p/>
     <w:p>
       <w:r>
-        <w:t>The following figure shows the average lap times for each training technique:</w:t>
+        <w:t xml:space="preserve">The following </w:t>
+      </w:r>
+      <w:r>
+        <w:t>table</w:t>
+      </w:r>
+      <w:r>
+        <w:t xml:space="preserve"> shows the average lap times for each training technique:</w:t>
       </w:r>
     </w:p>
     <w:tbl>
@@ -10224,9 +10267,20 @@
         </w:tc>
       </w:tr>
     </w:tbl>
-    <w:p/>
-    <w:p/>
-    <w:p/>
+    <w:p>
+      <w:pPr>
+        <w:jc w:val="center"/>
+        <w:rPr>
+          <w:i/>
+        </w:rPr>
+      </w:pPr>
+      <w:r>
+        <w:rPr>
+          <w:i/>
+        </w:rPr>
+        <w:t>Table 2: Average Lap Time</w:t>
+      </w:r>
+    </w:p>
     <w:p>
       <w:pPr>
         <w:pStyle w:val="Heading2"/>
@@ -10431,12 +10485,96 @@
     <w:p/>
     <w:p>
       <w:r>
+        <w:t>Age / gaming experience talk</w:t>
+      </w:r>
+    </w:p>
+    <w:p>
+      <w:r>
+        <w:t xml:space="preserve">Unfortunately, none of the participants on this test had much experience in racing games thus not allowing a conclusion to be drawn in relation to question 2 of the survey. </w:t>
+      </w:r>
+    </w:p>
+    <w:p>
+      <w:r>
+        <w:t>From the questionnaire it was quite apparent that the older the participant the more likely they were to think that the car drove better and was harder to race against:</w:t>
+      </w:r>
+    </w:p>
+    <w:p/>
+    <w:p>
+      <w:r>
+        <w:t>This could also be an issue in the fact that the older players were not gamers and perhaps had issues racing against the cars themselves due to inexperience rather than the AI being too good.</w:t>
+      </w:r>
+    </w:p>
+    <w:p>
+      <w:r>
+        <w:rPr>
+          <w:noProof/>
+          <w:lang w:eastAsia="en-GB"/>
+        </w:rPr>
+        <w:lastRenderedPageBreak/>
+        <w:drawing>
+          <wp:inline distT="0" distB="0" distL="0" distR="0" wp14:anchorId="7E90E3EA" wp14:editId="178477A7">
+            <wp:extent cx="4979035" cy="2904490"/>
+            <wp:effectExtent l="0" t="0" r="12065" b="10160"/>
+            <wp:docPr id="9" name="Chart 9"/>
+            <wp:cNvGraphicFramePr/>
+            <a:graphic xmlns:a="http://schemas.openxmlformats.org/drawingml/2006/main">
+              <a:graphicData uri="http://schemas.openxmlformats.org/drawingml/2006/chart">
+                <c:chart xmlns:c="http://schemas.openxmlformats.org/drawingml/2006/chart" xmlns:r="http://schemas.openxmlformats.org/officeDocument/2006/relationships" r:id="rId21"/>
+              </a:graphicData>
+            </a:graphic>
+          </wp:inline>
+        </w:drawing>
+      </w:r>
+    </w:p>
+    <w:p>
+      <w:r>
+        <w:t>Although an initial dip in rating when the number of hours spend gaming increases from 0-5 to 5-10 the RMGS technique has a consistent increase in rating from more experienced gamers. There is no trend shown with EBP as it fluctuates as the number of hours increases and RROP takes a massive decrease in rating initial</w:t>
+      </w:r>
+      <w:r>
+        <w:t>ly, climbs to it</w:t>
+      </w:r>
+      <w:r>
+        <w:t>s original rating and then has a steady decline as hours per week increases.</w:t>
+      </w:r>
+    </w:p>
+    <w:p/>
+    <w:p>
+      <w:r>
+        <w:rPr>
+          <w:noProof/>
+          <w:lang w:eastAsia="en-GB"/>
+        </w:rPr>
+        <w:drawing>
+          <wp:inline distT="0" distB="0" distL="0" distR="0">
+            <wp:extent cx="4979035" cy="2904490"/>
+            <wp:effectExtent l="0" t="0" r="12065" b="10160"/>
+            <wp:docPr id="7" name="Chart 7"/>
+            <wp:cNvGraphicFramePr/>
+            <a:graphic xmlns:a="http://schemas.openxmlformats.org/drawingml/2006/main">
+              <a:graphicData uri="http://schemas.openxmlformats.org/drawingml/2006/chart">
+                <c:chart xmlns:c="http://schemas.openxmlformats.org/drawingml/2006/chart" xmlns:r="http://schemas.openxmlformats.org/officeDocument/2006/relationships" r:id="rId22"/>
+              </a:graphicData>
+            </a:graphic>
+          </wp:inline>
+        </w:drawing>
+      </w:r>
+    </w:p>
+    <w:p/>
+    <w:p>
+      <w:r>
         <w:t>Participant feedback</w:t>
       </w:r>
     </w:p>
     <w:p>
       <w:r>
-        <w:t>There were a number of comments left in the participant feedback section, with the most prominent mentioning that the player controlled car had very sensitive controls. The main consensus in terms of feeback related to the AI controlled cars was that when they crashed, they got stuck and the majority of the time could not correct themselves, thus making the race easier to win.</w:t>
+        <w:t xml:space="preserve">There were a number of comments left in the participant feedback section, with the most prominent mentioning that the player controlled car </w:t>
+      </w:r>
+      <w:r>
+        <w:lastRenderedPageBreak/>
+        <w:t>had very sensitive controls. The main consensus in terms of feeback related to the AI controlled cars was that when they crashed, they got stuck and the majority of the time could not correct themselves, thus making the race easier to win.</w:t>
+      </w:r>
+      <w:r>
+        <w:t xml:space="preserve"> </w:t>
       </w:r>
     </w:p>
     <w:p/>
@@ -10464,15 +10602,297 @@
       </w:r>
     </w:p>
     <w:p>
+      <w:r>
+        <w:t>This section will discuss the result</w:t>
+      </w:r>
+      <w:r>
+        <w:t>s of this project by analysing what they mean in terms of the aim set out to be found by this project. *FIX THIS AWFUL SENTENCE*</w:t>
+      </w:r>
+    </w:p>
+    <w:p>
+      <w:pPr>
+        <w:pStyle w:val="Heading2"/>
+      </w:pPr>
+      <w:r>
+        <w:t>6.1 Training Times</w:t>
+      </w:r>
+    </w:p>
+    <w:p>
+      <w:r>
+        <w:t>As shown in section 5.1; the RMGS training technique was by far the outlying fastest training time; this comes about through a number of ways however. The number of iterations being the stand out reason why it has such a fast training speed</w:t>
+      </w:r>
+      <w:r>
+        <w:t>.</w:t>
+      </w:r>
+      <w:r>
+        <w:t xml:space="preserve"> Its accuracy does take a massive set back from this however, as seen in table () it is almost 15% less accurate than EBP and arou</w:t>
+      </w:r>
+      <w:r>
+        <w:t>nd 8% less accurate than RPROP.</w:t>
+      </w:r>
+    </w:p>
+    <w:p>
+      <w:r>
+        <w:t>Some problems were noted during the running of this test.</w:t>
+      </w:r>
+    </w:p>
+    <w:p>
+      <w:r>
+        <w:t xml:space="preserve">A big issue discovered with all of the techniques is that using the training data provided: there is no guarantee for them to train properly. This becomes gives this test a slight misleading representation of how well each technique did. This is especially noticeable in using RMGS to train the network, in which it appears to be the case that the random weights of hidden layer one completely dictate whether or not the network is going to train correctly. This resulted in the network having to be retrained many times before the results given were adequate to drive the car around the track. </w:t>
+      </w:r>
+    </w:p>
+    <w:p>
+      <w:r>
+        <w:t xml:space="preserve">RPROP also had some problems in the training test. If the technique </w:t>
+      </w:r>
+      <w:r>
+        <w:t>made</w:t>
+      </w:r>
+      <w:r>
+        <w:t xml:space="preserve"> one incorrect step in the process of </w:t>
+      </w:r>
+      <w:r>
+        <w:t>training,</w:t>
+      </w:r>
+      <w:r>
+        <w:t xml:space="preserve"> it would go off completely. This means that although the network would be initially approaching the minima, the training technique would take a wrong step and suddenly within 100 iterations, it would have</w:t>
+      </w:r>
+      <w:r>
+        <w:t xml:space="preserve"> gone from</w:t>
+      </w:r>
+      <w:r>
+        <w:t xml:space="preserve"> a mean squared error of </w:t>
+      </w:r>
+      <w:r>
+        <w:t xml:space="preserve">something as low as 0.30 to a mean squared error of </w:t>
+      </w:r>
+      <w:r>
+        <w:t>over one. This would not be nearly accurate enough to complete the track and thus training the trai</w:t>
+      </w:r>
+      <w:r>
+        <w:t xml:space="preserve">ning would be rendered useless. </w:t>
+      </w:r>
+    </w:p>
+    <w:p>
+      <w:r>
+        <w:t>EBP on the other hand was very good at achieving accurate results almost every time. It would occasionally train incorrectly by the chances were minimal in comparison to the other two techniques.</w:t>
+      </w:r>
+    </w:p>
+    <w:p>
+      <w:r>
+        <w:lastRenderedPageBreak/>
+        <w:t>To conclude what training technique was the best through just this test would be very difficult as although RMGS was clearly the fastest, it had the most issues of training correctly, and the opposite was true for EBP.</w:t>
+      </w:r>
+    </w:p>
+    <w:p>
+      <w:pPr>
+        <w:pStyle w:val="Heading2"/>
+      </w:pPr>
+      <w:r>
+        <w:t>6.2 Time Trials</w:t>
+      </w:r>
+    </w:p>
+    <w:p>
+      <w:r>
+        <w:t xml:space="preserve">The time trial results as shown in table () clearly show that the training technique with the fastest racing time was RMGS followed by EBP, with RPROP in last. If you compare this result to the results of the training times in 5.1, it does not make sense that the RMGS technique was the fastest around the track as it was the most inaccurate. However, this could also mean that it has an advantage. At sharp corners on the track, the training data dictates that the car should slow down and take the corner carefully, with a higher inaccuracy the RMGS technique could ignore the level of slowing down that the other more accurate techniques do and thus being faster around the track. </w:t>
+      </w:r>
+    </w:p>
+    <w:p>
+      <w:r>
+        <w:t>This however does not ring true for the RPROP training technique as although it was more accurate than the RMGS technique and less accurate than the EBP technique it had the slowest racing time.</w:t>
+      </w:r>
+    </w:p>
+    <w:p>
+      <w:r>
+        <w:t xml:space="preserve">EBP had the middle position in terms of speed around the track. </w:t>
+      </w:r>
+    </w:p>
+    <w:p/>
+    <w:p>
+      <w:r>
+        <w:t xml:space="preserve">An issue that arose during this test was the cars getting stuck and being unable to correct themselves. This problem is most likely down </w:t>
+      </w:r>
+      <w:r>
+        <w:t>t</w:t>
+      </w:r>
+      <w:r>
+        <w:t xml:space="preserve">o the fact that no training </w:t>
+      </w:r>
+      <w:r>
+        <w:t>was above 85% accuracy and they were unable generalise what to do when stuck against a wall. To give the network complete control of the driving experience as this project has done does bring up some issues involving what to do in the scenario of a crash. To get the network to learn to reverse and turn left at an angle that is very similar to one that would make the network want to drive forward and turn right is very difficult as it has to be able to generalise what to do in-between these points.</w:t>
+      </w:r>
+      <w:r>
+        <w:t xml:space="preserve"> In the case </w:t>
+      </w:r>
+      <w:r>
+        <w:t xml:space="preserve">that the cars became stuck up against a wall or on a corner, </w:t>
+      </w:r>
+      <w:r>
+        <w:t xml:space="preserve">the majority of the </w:t>
+      </w:r>
+      <w:r>
+        <w:t xml:space="preserve">they were either trying to accelerate and reverse at the same time resulting in no movement or they were doing the opposite and neither accelerating or reversing, also resulting in no movement. This problem could have been solved by </w:t>
+      </w:r>
+      <w:r>
+        <w:lastRenderedPageBreak/>
+        <w:t xml:space="preserve">adding a script to make the car reset itself on the track once it became stuck, similarly to Colin McRae Dirt 2 as discussed in section 2.6, but the aim of this project was to get the network to be in complete control of the car. </w:t>
+      </w:r>
+      <w:r>
+        <w:t>This does raise the question on whether or not the network should be in full control of the car. As the ability to perform complex manoeuvres like resetting from a crash or overtaking would requ</w:t>
+      </w:r>
+      <w:r>
+        <w:t>ire extra inputs to the network.</w:t>
+      </w:r>
+    </w:p>
+    <w:p>
+      <w:pPr>
+        <w:pStyle w:val="Heading2"/>
+      </w:pPr>
+      <w:r>
+        <w:t>6.3 Questionnaire Results</w:t>
+      </w:r>
+    </w:p>
+    <w:p>
+      <w:r>
+        <w:t>The results of the questionnaire are quite definitive in that the RMGS technique proved to be the best when racing against participants. With seven out of ten people rating the technique the best out of all three and the highest average ratings in both questions relating to how well the cars performed at 3.9 for ability to drive and 3.2 for difficulty</w:t>
+      </w:r>
+      <w:r>
+        <w:t xml:space="preserve">. </w:t>
+      </w:r>
+    </w:p>
+    <w:p>
+      <w:r>
+        <w:t>T</w:t>
+      </w:r>
+      <w:r>
+        <w:t>he tes</w:t>
+      </w:r>
+      <w:r>
+        <w:t xml:space="preserve">ting also clearly outlined that in the views of the participants, the number of hours that they spend on gaming had little effect on their rating of EBP, showing that the </w:t>
+      </w:r>
+      <w:r>
+        <w:t>consensus</w:t>
+      </w:r>
+      <w:r>
+        <w:t xml:space="preserve"> was that it was a decent driver. RPROP varied in terms that generally as the number of hours increased the performance in the view of the participant decreased, the </w:t>
+      </w:r>
+      <w:r>
+        <w:t>exception</w:t>
+      </w:r>
+      <w:r>
+        <w:t xml:space="preserve"> to </w:t>
+      </w:r>
+      <w:r>
+        <w:t>this being the dip from 3.6 to 1.0</w:t>
+      </w:r>
+      <w:r>
+        <w:t xml:space="preserve"> between the first two categories </w:t>
+      </w:r>
+      <w:r>
+        <w:t>returning</w:t>
+      </w:r>
+      <w:r>
+        <w:t xml:space="preserve"> to 3.6 in the third category. RMGS on the other hand other than an initial drop in rating from no gaming hours to some gaming hours showed that the more hours that the participant plays per week the higher they thought of the RMGS car’s ability to drive. Generally the more that a person plays games the better they are at criticising the AI of the game, thus showing that the RMGS technique was critiqued better and the RPROP technique was critiqued to be worse.</w:t>
+      </w:r>
+    </w:p>
+    <w:p>
+      <w:r>
+        <w:t>** ^^^^ REWRITE THIS SECTION ^^^^ **</w:t>
+      </w:r>
+    </w:p>
+    <w:p/>
+    <w:p>
+      <w:r>
+        <w:t>An issue that arose during training was that because the player was racing against the AI instead of watching it, they could either pull ahead or fall behind the AI to the point that they were unable to actually watch what the actual performance of the AI’s car was. Thus</w:t>
+      </w:r>
+      <w:r>
+        <w:t>,</w:t>
+      </w:r>
+      <w:r>
+        <w:t xml:space="preserve"> they would have to guess based on how the first </w:t>
+      </w:r>
+      <w:r>
+        <w:t>few corners of the race went.</w:t>
+      </w:r>
+    </w:p>
+    <w:p>
+      <w:pPr>
+        <w:pStyle w:val="Heading2"/>
+      </w:pPr>
+      <w:r>
+        <w:lastRenderedPageBreak/>
+        <w:t>6.5 Final Comparison</w:t>
+      </w:r>
+    </w:p>
+    <w:p>
+      <w:r>
+        <w:t>It is evident that the RMGS technique was the best performing technique in all stages of the testing, other than its accuracy and its training consistency. The EBP would definitely place second in this comparison as its ability to train to high accuracy and a consistent success rate along with being the second best rated in the Questionnaire results and having the second fastest in lap time. The RPROP training technique would be a definitely last place as it received the worst results in both the time trial and questionnaire results along with coming second in both training time and training accuracy.</w:t>
+      </w:r>
+    </w:p>
+    <w:p>
+      <w:pPr>
+        <w:pStyle w:val="Heading2"/>
+      </w:pPr>
+      <w:r>
+        <w:t>6.4 General Discussion</w:t>
+      </w:r>
+    </w:p>
+    <w:p>
+      <w:r>
+        <w:t xml:space="preserve">These results do show that some faster training techniques can be just as good, if not better than the standard Error Back Propagation technique in a game scenario. Resilient propagation was not a good example of this and failed quite impressively at every stage of the testing. It was rated the worst in every test other than the speed-training test in which it came second. It was quite troublesome in this process too as discussed in section 6.1 it had quite the inability to converge </w:t>
+      </w:r>
+      <w:r>
+        <w:t>on a minimum</w:t>
+      </w:r>
+      <w:r>
+        <w:t xml:space="preserve"> effectively. The Random Minimum-bit Gram-Schmidt method on the other hand, shined through in comparison </w:t>
+      </w:r>
+      <w:r>
+        <w:t xml:space="preserve">producing the best results in every test except for the accuracy of the network. This shows that in a game scenario a technique such as the RMGS technique could be used instead of EBP. However, the randomness in success of training the network creates some uncertainty in using this technique. If it was to be used for an application in which accuracy if extremely important then this technique would be completely unsuitable, as stated in 6.1 the technique is completely reliant on the random weights of the first hidden layer to produce effective results. Although on paper this may seem like a massive negative factor in using the network, if it is used in a game scenario this could actually be very beneficial. For example in a racing game with multiple opponents, the game designer may want each car that the player is racing against to behave differently to constitute how different drivers would approach driving around the track. This technique </w:t>
+      </w:r>
+      <w:r>
+        <w:lastRenderedPageBreak/>
+        <w:t xml:space="preserve">would be perfect for creating that kind of unpredictability without any external calculations or coding. The best kind of racing game this would be suited for is something like Mario Kart (ref here) as the game is not aimed at showing realistic driving, in a game like Forza 4 (ref here) this technique would suffer a lot more as the aim of this game is to provide </w:t>
+      </w:r>
+      <w:r>
+        <w:t>a realistic racing simulation.</w:t>
+      </w:r>
+      <w:r>
+        <w:t xml:space="preserve"> </w:t>
+      </w:r>
+    </w:p>
+    <w:p>
+      <w:r>
+        <w:t xml:space="preserve">In section 1 it was stated that if the RMGS training technique was accurate enough it could in theory be used to retrain a neural network in real time. However, due to its inability to provide consistent training success, it would not be useful for this purpose. This issue would most likely make any AI that it was controlling work in complete randomness as the outcome of the tests showed in 6.1 </w:t>
+      </w:r>
       <w:bookmarkStart w:id="5" w:name="_GoBack"/>
       <w:bookmarkEnd w:id="5"/>
     </w:p>
+    <w:p/>
     <w:p>
       <w:pPr>
         <w:pStyle w:val="Heading2"/>
       </w:pPr>
       <w:r>
-        <w:t>6.1 Training Times</w:t>
+        <w:t>6.5 Project Findings</w:t>
+      </w:r>
+    </w:p>
+    <w:p>
+      <w:r>
+        <w:t>This project clearly demonstrates that some alternative training techniques have the potential to replace error back propagation in the training of a multi-l</w:t>
+      </w:r>
+      <w:r>
+        <w:t xml:space="preserve">ayer perceptron neural network in a situation where high accuracy of the network is not necessary. </w:t>
+      </w:r>
+    </w:p>
+    <w:p>
+      <w:r>
+        <w:t xml:space="preserve">It also found that there is potential for a MLP network to have the majority of control of the AI in a game. </w:t>
+      </w:r>
+    </w:p>
+    <w:p>
+      <w:r>
+        <w:t>This project has also found that using the RMGS training technique to update a neural network in real time would not be feasible.</w:t>
       </w:r>
     </w:p>
     <w:p/>
@@ -10481,16 +10901,24 @@
         <w:pStyle w:val="Heading2"/>
       </w:pPr>
       <w:r>
-        <w:t>6.2 Time Trials</w:t>
-      </w:r>
-    </w:p>
-    <w:p/>
-    <w:p>
-      <w:pPr>
-        <w:pStyle w:val="Heading2"/>
-      </w:pPr>
-      <w:r>
-        <w:t>6.3 Questionnaire Results</w:t>
+        <w:t>6.6</w:t>
+      </w:r>
+      <w:r>
+        <w:t xml:space="preserve"> Critical Evaluation</w:t>
+      </w:r>
+      <w:r>
+        <w:t xml:space="preserve"> </w:t>
+      </w:r>
+    </w:p>
+    <w:p>
+      <w:r>
+        <w:t>There are a number of improvements that could have been made to the application in general. One of which being the control scheme for the player’s car. It was brought up multiple times in the feeback section of the questionnaire that the controls for the Car were far too sensitive and it was difficult to correct your driving once you had crashed. This could be corrected by reducing the angle in which the car turns at, however this would impact the performance of the AI as it would need to be retrained to suit this new level of turning.</w:t>
+      </w:r>
+    </w:p>
+    <w:p>
+      <w:r>
+        <w:lastRenderedPageBreak/>
+        <w:t>It was also state that it was sometimes difficult to tell which way round the car actually was; as in the testing version of the game there was very little art and the car was only defined by box sprites for the body and the wheels. This was fixed for the final version of the application by defining a sprite for the car’s body instead of just having a box.</w:t>
       </w:r>
     </w:p>
     <w:p/>
@@ -10621,8 +11049,8 @@
     </w:p>
     <w:p/>
     <w:sectPr>
-      <w:headerReference w:type="default" r:id="rId21"/>
-      <w:footerReference w:type="default" r:id="rId22"/>
+      <w:headerReference w:type="default" r:id="rId23"/>
+      <w:footerReference w:type="default" r:id="rId24"/>
       <w:pgSz w:w="11906" w:h="16838"/>
       <w:pgMar w:top="1440" w:right="1797" w:bottom="1440" w:left="2268" w:header="720" w:footer="720" w:gutter="0"/>
       <w:pgNumType w:start="1"/>
@@ -10634,7 +11062,7 @@
 </file>
 
 <file path=word/endnotes.xml><?xml version="1.0" encoding="utf-8"?>
-<w:endnotes xmlns:wpc="http://schemas.microsoft.com/office/word/2010/wordprocessingCanvas" xmlns:mc="http://schemas.openxmlformats.org/markup-compatibility/2006" xmlns:o="urn:schemas-microsoft-com:office:office" xmlns:r="http://schemas.openxmlformats.org/officeDocument/2006/relationships" xmlns:m="http://schemas.openxmlformats.org/officeDocument/2006/math" xmlns:v="urn:schemas-microsoft-com:vml" xmlns:wp14="http://schemas.microsoft.com/office/word/2010/wordprocessingDrawing" xmlns:wp="http://schemas.openxmlformats.org/drawingml/2006/wordprocessingDrawing" xmlns:w10="urn:schemas-microsoft-com:office:word" xmlns:w="http://schemas.openxmlformats.org/wordprocessingml/2006/main" xmlns:w14="http://schemas.microsoft.com/office/word/2010/wordml" xmlns:w15="http://schemas.microsoft.com/office/word/2012/wordml" xmlns:wpg="http://schemas.microsoft.com/office/word/2010/wordprocessingGroup" xmlns:wpi="http://schemas.microsoft.com/office/word/2010/wordprocessingInk" xmlns:wne="http://schemas.microsoft.com/office/word/2006/wordml" xmlns:wps="http://schemas.microsoft.com/office/word/2010/wordprocessingShape" mc:Ignorable="w14 w15 wp14">
+<w:endnotes xmlns:wpc="http://schemas.microsoft.com/office/word/2010/wordprocessingCanvas" xmlns:cx="http://schemas.microsoft.com/office/drawing/2014/chartex" xmlns:cx1="http://schemas.microsoft.com/office/drawing/2015/9/8/chartex" xmlns:mc="http://schemas.openxmlformats.org/markup-compatibility/2006" xmlns:o="urn:schemas-microsoft-com:office:office" xmlns:r="http://schemas.openxmlformats.org/officeDocument/2006/relationships" xmlns:m="http://schemas.openxmlformats.org/officeDocument/2006/math" xmlns:v="urn:schemas-microsoft-com:vml" xmlns:wp14="http://schemas.microsoft.com/office/word/2010/wordprocessingDrawing" xmlns:wp="http://schemas.openxmlformats.org/drawingml/2006/wordprocessingDrawing" xmlns:w10="urn:schemas-microsoft-com:office:word" xmlns:w="http://schemas.openxmlformats.org/wordprocessingml/2006/main" xmlns:w14="http://schemas.microsoft.com/office/word/2010/wordml" xmlns:w15="http://schemas.microsoft.com/office/word/2012/wordml" xmlns:w16se="http://schemas.microsoft.com/office/word/2015/wordml/symex" xmlns:wpg="http://schemas.microsoft.com/office/word/2010/wordprocessingGroup" xmlns:wpi="http://schemas.microsoft.com/office/word/2010/wordprocessingInk" xmlns:wne="http://schemas.microsoft.com/office/word/2006/wordml" xmlns:wps="http://schemas.microsoft.com/office/word/2010/wordprocessingShape" mc:Ignorable="w14 w15 w16se wp14">
   <w:endnote w:type="separator" w:id="-1">
     <w:p>
       <w:r>
@@ -10653,7 +11081,7 @@
 </file>
 
 <file path=word/footer1.xml><?xml version="1.0" encoding="utf-8"?>
-<w:ftr xmlns:wpc="http://schemas.microsoft.com/office/word/2010/wordprocessingCanvas" xmlns:mc="http://schemas.openxmlformats.org/markup-compatibility/2006" xmlns:o="urn:schemas-microsoft-com:office:office" xmlns:r="http://schemas.openxmlformats.org/officeDocument/2006/relationships" xmlns:m="http://schemas.openxmlformats.org/officeDocument/2006/math" xmlns:v="urn:schemas-microsoft-com:vml" xmlns:wp14="http://schemas.microsoft.com/office/word/2010/wordprocessingDrawing" xmlns:wp="http://schemas.openxmlformats.org/drawingml/2006/wordprocessingDrawing" xmlns:w10="urn:schemas-microsoft-com:office:word" xmlns:w="http://schemas.openxmlformats.org/wordprocessingml/2006/main" xmlns:w14="http://schemas.microsoft.com/office/word/2010/wordml" xmlns:w15="http://schemas.microsoft.com/office/word/2012/wordml" xmlns:wpg="http://schemas.microsoft.com/office/word/2010/wordprocessingGroup" xmlns:wpi="http://schemas.microsoft.com/office/word/2010/wordprocessingInk" xmlns:wne="http://schemas.microsoft.com/office/word/2006/wordml" xmlns:wps="http://schemas.microsoft.com/office/word/2010/wordprocessingShape" mc:Ignorable="w14 w15 wp14">
+<w:ftr xmlns:wpc="http://schemas.microsoft.com/office/word/2010/wordprocessingCanvas" xmlns:cx="http://schemas.microsoft.com/office/drawing/2014/chartex" xmlns:cx1="http://schemas.microsoft.com/office/drawing/2015/9/8/chartex" xmlns:mc="http://schemas.openxmlformats.org/markup-compatibility/2006" xmlns:o="urn:schemas-microsoft-com:office:office" xmlns:r="http://schemas.openxmlformats.org/officeDocument/2006/relationships" xmlns:m="http://schemas.openxmlformats.org/officeDocument/2006/math" xmlns:v="urn:schemas-microsoft-com:vml" xmlns:wp14="http://schemas.microsoft.com/office/word/2010/wordprocessingDrawing" xmlns:wp="http://schemas.openxmlformats.org/drawingml/2006/wordprocessingDrawing" xmlns:w10="urn:schemas-microsoft-com:office:word" xmlns:w="http://schemas.openxmlformats.org/wordprocessingml/2006/main" xmlns:w14="http://schemas.microsoft.com/office/word/2010/wordml" xmlns:w15="http://schemas.microsoft.com/office/word/2012/wordml" xmlns:w16se="http://schemas.microsoft.com/office/word/2015/wordml/symex" xmlns:wpg="http://schemas.microsoft.com/office/word/2010/wordprocessingGroup" xmlns:wpi="http://schemas.microsoft.com/office/word/2010/wordprocessingInk" xmlns:wne="http://schemas.microsoft.com/office/word/2006/wordml" xmlns:wps="http://schemas.microsoft.com/office/word/2010/wordprocessingShape" mc:Ignorable="w14 w15 w16se wp14">
   <w:p>
     <w:pPr>
       <w:pStyle w:val="Footer"/>
@@ -10691,7 +11119,7 @@
 </file>
 
 <file path=word/footer2.xml><?xml version="1.0" encoding="utf-8"?>
-<w:ftr xmlns:wpc="http://schemas.microsoft.com/office/word/2010/wordprocessingCanvas" xmlns:mc="http://schemas.openxmlformats.org/markup-compatibility/2006" xmlns:o="urn:schemas-microsoft-com:office:office" xmlns:r="http://schemas.openxmlformats.org/officeDocument/2006/relationships" xmlns:m="http://schemas.openxmlformats.org/officeDocument/2006/math" xmlns:v="urn:schemas-microsoft-com:vml" xmlns:wp14="http://schemas.microsoft.com/office/word/2010/wordprocessingDrawing" xmlns:wp="http://schemas.openxmlformats.org/drawingml/2006/wordprocessingDrawing" xmlns:w10="urn:schemas-microsoft-com:office:word" xmlns:w="http://schemas.openxmlformats.org/wordprocessingml/2006/main" xmlns:w14="http://schemas.microsoft.com/office/word/2010/wordml" xmlns:w15="http://schemas.microsoft.com/office/word/2012/wordml" xmlns:wpg="http://schemas.microsoft.com/office/word/2010/wordprocessingGroup" xmlns:wpi="http://schemas.microsoft.com/office/word/2010/wordprocessingInk" xmlns:wne="http://schemas.microsoft.com/office/word/2006/wordml" xmlns:wps="http://schemas.microsoft.com/office/word/2010/wordprocessingShape" mc:Ignorable="w14 w15 wp14">
+<w:ftr xmlns:wpc="http://schemas.microsoft.com/office/word/2010/wordprocessingCanvas" xmlns:cx="http://schemas.microsoft.com/office/drawing/2014/chartex" xmlns:cx1="http://schemas.microsoft.com/office/drawing/2015/9/8/chartex" xmlns:mc="http://schemas.openxmlformats.org/markup-compatibility/2006" xmlns:o="urn:schemas-microsoft-com:office:office" xmlns:r="http://schemas.openxmlformats.org/officeDocument/2006/relationships" xmlns:m="http://schemas.openxmlformats.org/officeDocument/2006/math" xmlns:v="urn:schemas-microsoft-com:vml" xmlns:wp14="http://schemas.microsoft.com/office/word/2010/wordprocessingDrawing" xmlns:wp="http://schemas.openxmlformats.org/drawingml/2006/wordprocessingDrawing" xmlns:w10="urn:schemas-microsoft-com:office:word" xmlns:w="http://schemas.openxmlformats.org/wordprocessingml/2006/main" xmlns:w14="http://schemas.microsoft.com/office/word/2010/wordml" xmlns:w15="http://schemas.microsoft.com/office/word/2012/wordml" xmlns:w16se="http://schemas.microsoft.com/office/word/2015/wordml/symex" xmlns:wpg="http://schemas.microsoft.com/office/word/2010/wordprocessingGroup" xmlns:wpi="http://schemas.microsoft.com/office/word/2010/wordprocessingInk" xmlns:wne="http://schemas.microsoft.com/office/word/2006/wordml" xmlns:wps="http://schemas.microsoft.com/office/word/2010/wordprocessingShape" mc:Ignorable="w14 w15 w16se wp14">
   <w:p>
     <w:pPr>
       <w:pStyle w:val="Footer"/>
@@ -10742,7 +11170,7 @@
 </file>
 
 <file path=word/footer3.xml><?xml version="1.0" encoding="utf-8"?>
-<w:ftr xmlns:wpc="http://schemas.microsoft.com/office/word/2010/wordprocessingCanvas" xmlns:mc="http://schemas.openxmlformats.org/markup-compatibility/2006" xmlns:o="urn:schemas-microsoft-com:office:office" xmlns:r="http://schemas.openxmlformats.org/officeDocument/2006/relationships" xmlns:m="http://schemas.openxmlformats.org/officeDocument/2006/math" xmlns:v="urn:schemas-microsoft-com:vml" xmlns:wp14="http://schemas.microsoft.com/office/word/2010/wordprocessingDrawing" xmlns:wp="http://schemas.openxmlformats.org/drawingml/2006/wordprocessingDrawing" xmlns:w10="urn:schemas-microsoft-com:office:word" xmlns:w="http://schemas.openxmlformats.org/wordprocessingml/2006/main" xmlns:w14="http://schemas.microsoft.com/office/word/2010/wordml" xmlns:w15="http://schemas.microsoft.com/office/word/2012/wordml" xmlns:wpg="http://schemas.microsoft.com/office/word/2010/wordprocessingGroup" xmlns:wpi="http://schemas.microsoft.com/office/word/2010/wordprocessingInk" xmlns:wne="http://schemas.microsoft.com/office/word/2006/wordml" xmlns:wps="http://schemas.microsoft.com/office/word/2010/wordprocessingShape" mc:Ignorable="w14 w15 wp14">
+<w:ftr xmlns:wpc="http://schemas.microsoft.com/office/word/2010/wordprocessingCanvas" xmlns:cx="http://schemas.microsoft.com/office/drawing/2014/chartex" xmlns:cx1="http://schemas.microsoft.com/office/drawing/2015/9/8/chartex" xmlns:mc="http://schemas.openxmlformats.org/markup-compatibility/2006" xmlns:o="urn:schemas-microsoft-com:office:office" xmlns:r="http://schemas.openxmlformats.org/officeDocument/2006/relationships" xmlns:m="http://schemas.openxmlformats.org/officeDocument/2006/math" xmlns:v="urn:schemas-microsoft-com:vml" xmlns:wp14="http://schemas.microsoft.com/office/word/2010/wordprocessingDrawing" xmlns:wp="http://schemas.openxmlformats.org/drawingml/2006/wordprocessingDrawing" xmlns:w10="urn:schemas-microsoft-com:office:word" xmlns:w="http://schemas.openxmlformats.org/wordprocessingml/2006/main" xmlns:w14="http://schemas.microsoft.com/office/word/2010/wordml" xmlns:w15="http://schemas.microsoft.com/office/word/2012/wordml" xmlns:w16se="http://schemas.microsoft.com/office/word/2015/wordml/symex" xmlns:wpg="http://schemas.microsoft.com/office/word/2010/wordprocessingGroup" xmlns:wpi="http://schemas.microsoft.com/office/word/2010/wordprocessingInk" xmlns:wne="http://schemas.microsoft.com/office/word/2006/wordml" xmlns:wps="http://schemas.microsoft.com/office/word/2010/wordprocessingShape" mc:Ignorable="w14 w15 w16se wp14">
   <w:p>
     <w:pPr>
       <w:pStyle w:val="Footer"/>
@@ -10774,7 +11202,7 @@
         <w:rStyle w:val="PageNumber"/>
         <w:noProof/>
       </w:rPr>
-      <w:t>31</w:t>
+      <w:t>37</w:t>
     </w:r>
     <w:r>
       <w:rPr>
@@ -10802,7 +11230,7 @@
 </file>
 
 <file path=word/footnotes.xml><?xml version="1.0" encoding="utf-8"?>
-<w:footnotes xmlns:wpc="http://schemas.microsoft.com/office/word/2010/wordprocessingCanvas" xmlns:mc="http://schemas.openxmlformats.org/markup-compatibility/2006" xmlns:o="urn:schemas-microsoft-com:office:office" xmlns:r="http://schemas.openxmlformats.org/officeDocument/2006/relationships" xmlns:m="http://schemas.openxmlformats.org/officeDocument/2006/math" xmlns:v="urn:schemas-microsoft-com:vml" xmlns:wp14="http://schemas.microsoft.com/office/word/2010/wordprocessingDrawing" xmlns:wp="http://schemas.openxmlformats.org/drawingml/2006/wordprocessingDrawing" xmlns:w10="urn:schemas-microsoft-com:office:word" xmlns:w="http://schemas.openxmlformats.org/wordprocessingml/2006/main" xmlns:w14="http://schemas.microsoft.com/office/word/2010/wordml" xmlns:w15="http://schemas.microsoft.com/office/word/2012/wordml" xmlns:wpg="http://schemas.microsoft.com/office/word/2010/wordprocessingGroup" xmlns:wpi="http://schemas.microsoft.com/office/word/2010/wordprocessingInk" xmlns:wne="http://schemas.microsoft.com/office/word/2006/wordml" xmlns:wps="http://schemas.microsoft.com/office/word/2010/wordprocessingShape" mc:Ignorable="w14 w15 wp14">
+<w:footnotes xmlns:wpc="http://schemas.microsoft.com/office/word/2010/wordprocessingCanvas" xmlns:cx="http://schemas.microsoft.com/office/drawing/2014/chartex" xmlns:cx1="http://schemas.microsoft.com/office/drawing/2015/9/8/chartex" xmlns:mc="http://schemas.openxmlformats.org/markup-compatibility/2006" xmlns:o="urn:schemas-microsoft-com:office:office" xmlns:r="http://schemas.openxmlformats.org/officeDocument/2006/relationships" xmlns:m="http://schemas.openxmlformats.org/officeDocument/2006/math" xmlns:v="urn:schemas-microsoft-com:vml" xmlns:wp14="http://schemas.microsoft.com/office/word/2010/wordprocessingDrawing" xmlns:wp="http://schemas.openxmlformats.org/drawingml/2006/wordprocessingDrawing" xmlns:w10="urn:schemas-microsoft-com:office:word" xmlns:w="http://schemas.openxmlformats.org/wordprocessingml/2006/main" xmlns:w14="http://schemas.microsoft.com/office/word/2010/wordml" xmlns:w15="http://schemas.microsoft.com/office/word/2012/wordml" xmlns:w16se="http://schemas.microsoft.com/office/word/2015/wordml/symex" xmlns:wpg="http://schemas.microsoft.com/office/word/2010/wordprocessingGroup" xmlns:wpi="http://schemas.microsoft.com/office/word/2010/wordprocessingInk" xmlns:wne="http://schemas.microsoft.com/office/word/2006/wordml" xmlns:wps="http://schemas.microsoft.com/office/word/2010/wordprocessingShape" mc:Ignorable="w14 w15 w16se wp14">
   <w:footnote w:type="separator" w:id="-1">
     <w:p>
       <w:r>
@@ -10821,7 +11249,7 @@
 </file>
 
 <file path=word/header1.xml><?xml version="1.0" encoding="utf-8"?>
-<w:hdr xmlns:wpc="http://schemas.microsoft.com/office/word/2010/wordprocessingCanvas" xmlns:mc="http://schemas.openxmlformats.org/markup-compatibility/2006" xmlns:o="urn:schemas-microsoft-com:office:office" xmlns:r="http://schemas.openxmlformats.org/officeDocument/2006/relationships" xmlns:m="http://schemas.openxmlformats.org/officeDocument/2006/math" xmlns:v="urn:schemas-microsoft-com:vml" xmlns:wp14="http://schemas.microsoft.com/office/word/2010/wordprocessingDrawing" xmlns:wp="http://schemas.openxmlformats.org/drawingml/2006/wordprocessingDrawing" xmlns:w10="urn:schemas-microsoft-com:office:word" xmlns:w="http://schemas.openxmlformats.org/wordprocessingml/2006/main" xmlns:w14="http://schemas.microsoft.com/office/word/2010/wordml" xmlns:w15="http://schemas.microsoft.com/office/word/2012/wordml" xmlns:wpg="http://schemas.microsoft.com/office/word/2010/wordprocessingGroup" xmlns:wpi="http://schemas.microsoft.com/office/word/2010/wordprocessingInk" xmlns:wne="http://schemas.microsoft.com/office/word/2006/wordml" xmlns:wps="http://schemas.microsoft.com/office/word/2010/wordprocessingShape" mc:Ignorable="w14 w15 wp14">
+<w:hdr xmlns:wpc="http://schemas.microsoft.com/office/word/2010/wordprocessingCanvas" xmlns:cx="http://schemas.microsoft.com/office/drawing/2014/chartex" xmlns:cx1="http://schemas.microsoft.com/office/drawing/2015/9/8/chartex" xmlns:mc="http://schemas.openxmlformats.org/markup-compatibility/2006" xmlns:o="urn:schemas-microsoft-com:office:office" xmlns:r="http://schemas.openxmlformats.org/officeDocument/2006/relationships" xmlns:m="http://schemas.openxmlformats.org/officeDocument/2006/math" xmlns:v="urn:schemas-microsoft-com:vml" xmlns:wp14="http://schemas.microsoft.com/office/word/2010/wordprocessingDrawing" xmlns:wp="http://schemas.openxmlformats.org/drawingml/2006/wordprocessingDrawing" xmlns:w10="urn:schemas-microsoft-com:office:word" xmlns:w="http://schemas.openxmlformats.org/wordprocessingml/2006/main" xmlns:w14="http://schemas.microsoft.com/office/word/2010/wordml" xmlns:w15="http://schemas.microsoft.com/office/word/2012/wordml" xmlns:w16se="http://schemas.microsoft.com/office/word/2015/wordml/symex" xmlns:wpg="http://schemas.microsoft.com/office/word/2010/wordprocessingGroup" xmlns:wpi="http://schemas.microsoft.com/office/word/2010/wordprocessingInk" xmlns:wne="http://schemas.microsoft.com/office/word/2006/wordml" xmlns:wps="http://schemas.microsoft.com/office/word/2010/wordprocessingShape" mc:Ignorable="w14 w15 w16se wp14">
   <w:p>
     <w:pPr>
       <w:pStyle w:val="Header"/>
@@ -10831,7 +11259,7 @@
 </file>
 
 <file path=word/header2.xml><?xml version="1.0" encoding="utf-8"?>
-<w:hdr xmlns:wpc="http://schemas.microsoft.com/office/word/2010/wordprocessingCanvas" xmlns:mc="http://schemas.openxmlformats.org/markup-compatibility/2006" xmlns:o="urn:schemas-microsoft-com:office:office" xmlns:r="http://schemas.openxmlformats.org/officeDocument/2006/relationships" xmlns:m="http://schemas.openxmlformats.org/officeDocument/2006/math" xmlns:v="urn:schemas-microsoft-com:vml" xmlns:wp14="http://schemas.microsoft.com/office/word/2010/wordprocessingDrawing" xmlns:wp="http://schemas.openxmlformats.org/drawingml/2006/wordprocessingDrawing" xmlns:w10="urn:schemas-microsoft-com:office:word" xmlns:w="http://schemas.openxmlformats.org/wordprocessingml/2006/main" xmlns:w14="http://schemas.microsoft.com/office/word/2010/wordml" xmlns:w15="http://schemas.microsoft.com/office/word/2012/wordml" xmlns:wpg="http://schemas.microsoft.com/office/word/2010/wordprocessingGroup" xmlns:wpi="http://schemas.microsoft.com/office/word/2010/wordprocessingInk" xmlns:wne="http://schemas.microsoft.com/office/word/2006/wordml" xmlns:wps="http://schemas.microsoft.com/office/word/2010/wordprocessingShape" mc:Ignorable="w14 w15 wp14">
+<w:hdr xmlns:wpc="http://schemas.microsoft.com/office/word/2010/wordprocessingCanvas" xmlns:cx="http://schemas.microsoft.com/office/drawing/2014/chartex" xmlns:cx1="http://schemas.microsoft.com/office/drawing/2015/9/8/chartex" xmlns:mc="http://schemas.openxmlformats.org/markup-compatibility/2006" xmlns:o="urn:schemas-microsoft-com:office:office" xmlns:r="http://schemas.openxmlformats.org/officeDocument/2006/relationships" xmlns:m="http://schemas.openxmlformats.org/officeDocument/2006/math" xmlns:v="urn:schemas-microsoft-com:vml" xmlns:wp14="http://schemas.microsoft.com/office/word/2010/wordprocessingDrawing" xmlns:wp="http://schemas.openxmlformats.org/drawingml/2006/wordprocessingDrawing" xmlns:w10="urn:schemas-microsoft-com:office:word" xmlns:w="http://schemas.openxmlformats.org/wordprocessingml/2006/main" xmlns:w14="http://schemas.microsoft.com/office/word/2010/wordml" xmlns:w15="http://schemas.microsoft.com/office/word/2012/wordml" xmlns:w16se="http://schemas.microsoft.com/office/word/2015/wordml/symex" xmlns:wpg="http://schemas.microsoft.com/office/word/2010/wordprocessingGroup" xmlns:wpi="http://schemas.microsoft.com/office/word/2010/wordprocessingInk" xmlns:wne="http://schemas.microsoft.com/office/word/2006/wordml" xmlns:wps="http://schemas.microsoft.com/office/word/2010/wordprocessingShape" mc:Ignorable="w14 w15 w16se wp14">
   <w:p>
     <w:pPr>
       <w:pStyle w:val="Header"/>
@@ -10841,7 +11269,7 @@
 </file>
 
 <file path=word/numbering.xml><?xml version="1.0" encoding="utf-8"?>
-<w:numbering xmlns:wpc="http://schemas.microsoft.com/office/word/2010/wordprocessingCanvas" xmlns:mc="http://schemas.openxmlformats.org/markup-compatibility/2006" xmlns:o="urn:schemas-microsoft-com:office:office" xmlns:r="http://schemas.openxmlformats.org/officeDocument/2006/relationships" xmlns:m="http://schemas.openxmlformats.org/officeDocument/2006/math" xmlns:v="urn:schemas-microsoft-com:vml" xmlns:wp14="http://schemas.microsoft.com/office/word/2010/wordprocessingDrawing" xmlns:wp="http://schemas.openxmlformats.org/drawingml/2006/wordprocessingDrawing" xmlns:w10="urn:schemas-microsoft-com:office:word" xmlns:w="http://schemas.openxmlformats.org/wordprocessingml/2006/main" xmlns:w14="http://schemas.microsoft.com/office/word/2010/wordml" xmlns:w15="http://schemas.microsoft.com/office/word/2012/wordml" xmlns:wpg="http://schemas.microsoft.com/office/word/2010/wordprocessingGroup" xmlns:wpi="http://schemas.microsoft.com/office/word/2010/wordprocessingInk" xmlns:wne="http://schemas.microsoft.com/office/word/2006/wordml" xmlns:wps="http://schemas.microsoft.com/office/word/2010/wordprocessingShape" mc:Ignorable="w14 w15 wp14">
+<w:numbering xmlns:wpc="http://schemas.microsoft.com/office/word/2010/wordprocessingCanvas" xmlns:cx="http://schemas.microsoft.com/office/drawing/2014/chartex" xmlns:cx1="http://schemas.microsoft.com/office/drawing/2015/9/8/chartex" xmlns:mc="http://schemas.openxmlformats.org/markup-compatibility/2006" xmlns:o="urn:schemas-microsoft-com:office:office" xmlns:r="http://schemas.openxmlformats.org/officeDocument/2006/relationships" xmlns:m="http://schemas.openxmlformats.org/officeDocument/2006/math" xmlns:v="urn:schemas-microsoft-com:vml" xmlns:wp14="http://schemas.microsoft.com/office/word/2010/wordprocessingDrawing" xmlns:wp="http://schemas.openxmlformats.org/drawingml/2006/wordprocessingDrawing" xmlns:w10="urn:schemas-microsoft-com:office:word" xmlns:w="http://schemas.openxmlformats.org/wordprocessingml/2006/main" xmlns:w14="http://schemas.microsoft.com/office/word/2010/wordml" xmlns:w15="http://schemas.microsoft.com/office/word/2012/wordml" xmlns:w16se="http://schemas.microsoft.com/office/word/2015/wordml/symex" xmlns:wpg="http://schemas.microsoft.com/office/word/2010/wordprocessingGroup" xmlns:wpi="http://schemas.microsoft.com/office/word/2010/wordprocessingInk" xmlns:wne="http://schemas.microsoft.com/office/word/2006/wordml" xmlns:wps="http://schemas.microsoft.com/office/word/2010/wordprocessingShape" mc:Ignorable="w14 w15 w16se wp14">
   <w:abstractNum w:abstractNumId="0" w15:restartNumberingAfterBreak="0">
     <w:nsid w:val="49C42FCA"/>
     <w:multiLevelType w:val="hybridMultilevel"/>
@@ -11518,7 +11946,7 @@
 </file>
 
 <file path=word/styles.xml><?xml version="1.0" encoding="utf-8"?>
-<w:styles xmlns:mc="http://schemas.openxmlformats.org/markup-compatibility/2006" xmlns:r="http://schemas.openxmlformats.org/officeDocument/2006/relationships" xmlns:w="http://schemas.openxmlformats.org/wordprocessingml/2006/main" xmlns:w14="http://schemas.microsoft.com/office/word/2010/wordml" xmlns:w15="http://schemas.microsoft.com/office/word/2012/wordml" mc:Ignorable="w14 w15">
+<w:styles xmlns:mc="http://schemas.openxmlformats.org/markup-compatibility/2006" xmlns:r="http://schemas.openxmlformats.org/officeDocument/2006/relationships" xmlns:w="http://schemas.openxmlformats.org/wordprocessingml/2006/main" xmlns:w14="http://schemas.microsoft.com/office/word/2010/wordml" xmlns:w15="http://schemas.microsoft.com/office/word/2012/wordml" xmlns:w16se="http://schemas.microsoft.com/office/word/2015/wordml/symex" mc:Ignorable="w14 w15 w16se">
   <w:docDefaults>
     <w:rPrDefault>
       <w:rPr>
@@ -12189,7 +12617,7 @@
 </file>
 
 <file path=word/charts/chart1.xml><?xml version="1.0" encoding="utf-8"?>
-<c:chartSpace xmlns:c="http://schemas.openxmlformats.org/drawingml/2006/chart" xmlns:a="http://schemas.openxmlformats.org/drawingml/2006/main" xmlns:r="http://schemas.openxmlformats.org/officeDocument/2006/relationships">
+<c:chartSpace xmlns:c="http://schemas.openxmlformats.org/drawingml/2006/chart" xmlns:a="http://schemas.openxmlformats.org/drawingml/2006/main" xmlns:r="http://schemas.openxmlformats.org/officeDocument/2006/relationships" xmlns:c16r2="http://schemas.microsoft.com/office/drawing/2015/06/chart">
   <c:date1904 val="0"/>
   <c:lang val="en-US"/>
   <c:roundedCorners val="0"/>
@@ -12228,6 +12656,7 @@
           </a:p>
         </c:rich>
       </c:tx>
+      <c:layout/>
       <c:overlay val="0"/>
       <c:spPr>
         <a:noFill/>
@@ -12323,6 +12752,11 @@
               </c:numCache>
             </c:numRef>
           </c:val>
+          <c:extLst>
+            <c:ext xmlns:c16="http://schemas.microsoft.com/office/drawing/2014/chart" uri="{C3380CC4-5D6E-409C-BE32-E72D297353CC}">
+              <c16:uniqueId val="{00000000-70D7-4709-BCF4-D6D7E5AD84E6}"/>
+            </c:ext>
+          </c:extLst>
         </c:ser>
         <c:ser>
           <c:idx val="1"/>
@@ -12383,6 +12817,11 @@
               </c:numCache>
             </c:numRef>
           </c:val>
+          <c:extLst>
+            <c:ext xmlns:c16="http://schemas.microsoft.com/office/drawing/2014/chart" uri="{C3380CC4-5D6E-409C-BE32-E72D297353CC}">
+              <c16:uniqueId val="{00000001-70D7-4709-BCF4-D6D7E5AD84E6}"/>
+            </c:ext>
+          </c:extLst>
         </c:ser>
         <c:ser>
           <c:idx val="2"/>
@@ -12443,6 +12882,11 @@
               </c:numCache>
             </c:numRef>
           </c:val>
+          <c:extLst>
+            <c:ext xmlns:c16="http://schemas.microsoft.com/office/drawing/2014/chart" uri="{C3380CC4-5D6E-409C-BE32-E72D297353CC}">
+              <c16:uniqueId val="{00000002-70D7-4709-BCF4-D6D7E5AD84E6}"/>
+            </c:ext>
+          </c:extLst>
         </c:ser>
         <c:ser>
           <c:idx val="3"/>
@@ -12503,6 +12947,11 @@
               </c:numCache>
             </c:numRef>
           </c:val>
+          <c:extLst>
+            <c:ext xmlns:c16="http://schemas.microsoft.com/office/drawing/2014/chart" uri="{C3380CC4-5D6E-409C-BE32-E72D297353CC}">
+              <c16:uniqueId val="{00000003-70D7-4709-BCF4-D6D7E5AD84E6}"/>
+            </c:ext>
+          </c:extLst>
         </c:ser>
         <c:ser>
           <c:idx val="4"/>
@@ -12563,6 +13012,11 @@
               </c:numCache>
             </c:numRef>
           </c:val>
+          <c:extLst>
+            <c:ext xmlns:c16="http://schemas.microsoft.com/office/drawing/2014/chart" uri="{C3380CC4-5D6E-409C-BE32-E72D297353CC}">
+              <c16:uniqueId val="{00000004-70D7-4709-BCF4-D6D7E5AD84E6}"/>
+            </c:ext>
+          </c:extLst>
         </c:ser>
         <c:dLbls>
           <c:showLegendKey val="0"/>
@@ -12584,6 +13038,67 @@
         </c:scaling>
         <c:delete val="0"/>
         <c:axPos val="b"/>
+        <c:title>
+          <c:tx>
+            <c:rich>
+              <a:bodyPr rot="0" spcFirstLastPara="1" vertOverflow="ellipsis" vert="horz" wrap="square" anchor="ctr" anchorCtr="1"/>
+              <a:lstStyle/>
+              <a:p>
+                <a:pPr>
+                  <a:defRPr sz="1000" b="0" i="0" u="none" strike="noStrike" kern="1200" baseline="0">
+                    <a:solidFill>
+                      <a:schemeClr val="tx1">
+                        <a:lumMod val="65000"/>
+                        <a:lumOff val="35000"/>
+                      </a:schemeClr>
+                    </a:solidFill>
+                    <a:latin typeface="+mn-lt"/>
+                    <a:ea typeface="+mn-ea"/>
+                    <a:cs typeface="+mn-cs"/>
+                  </a:defRPr>
+                </a:pPr>
+                <a:r>
+                  <a:rPr lang="en-GB"/>
+                  <a:t>Training</a:t>
+                </a:r>
+                <a:r>
+                  <a:rPr lang="en-GB" baseline="0"/>
+                  <a:t> Technique</a:t>
+                </a:r>
+                <a:endParaRPr lang="en-GB"/>
+              </a:p>
+            </c:rich>
+          </c:tx>
+          <c:layout/>
+          <c:overlay val="0"/>
+          <c:spPr>
+            <a:noFill/>
+            <a:ln>
+              <a:noFill/>
+            </a:ln>
+            <a:effectLst/>
+          </c:spPr>
+          <c:txPr>
+            <a:bodyPr rot="0" spcFirstLastPara="1" vertOverflow="ellipsis" vert="horz" wrap="square" anchor="ctr" anchorCtr="1"/>
+            <a:lstStyle/>
+            <a:p>
+              <a:pPr>
+                <a:defRPr sz="1000" b="0" i="0" u="none" strike="noStrike" kern="1200" baseline="0">
+                  <a:solidFill>
+                    <a:schemeClr val="tx1">
+                      <a:lumMod val="65000"/>
+                      <a:lumOff val="35000"/>
+                    </a:schemeClr>
+                  </a:solidFill>
+                  <a:latin typeface="+mn-lt"/>
+                  <a:ea typeface="+mn-ea"/>
+                  <a:cs typeface="+mn-cs"/>
+                </a:defRPr>
+              </a:pPr>
+              <a:endParaRPr lang="en-US"/>
+            </a:p>
+          </c:txPr>
+        </c:title>
         <c:numFmt formatCode="General" sourceLinked="1"/>
         <c:majorTickMark val="none"/>
         <c:minorTickMark val="none"/>
@@ -12675,6 +13190,7 @@
               </a:p>
             </c:rich>
           </c:tx>
+          <c:layout/>
           <c:overlay val="0"/>
           <c:spPr>
             <a:noFill/>
@@ -12749,6 +13265,7 @@
     </c:plotArea>
     <c:legend>
       <c:legendPos val="b"/>
+      <c:layout/>
       <c:overlay val="0"/>
       <c:spPr>
         <a:noFill/>
@@ -12814,7 +13331,7 @@
 </file>
 
 <file path=word/charts/chart2.xml><?xml version="1.0" encoding="utf-8"?>
-<c:chartSpace xmlns:c="http://schemas.openxmlformats.org/drawingml/2006/chart" xmlns:a="http://schemas.openxmlformats.org/drawingml/2006/main" xmlns:r="http://schemas.openxmlformats.org/officeDocument/2006/relationships">
+<c:chartSpace xmlns:c="http://schemas.openxmlformats.org/drawingml/2006/chart" xmlns:a="http://schemas.openxmlformats.org/drawingml/2006/main" xmlns:r="http://schemas.openxmlformats.org/officeDocument/2006/relationships" xmlns:c16r2="http://schemas.microsoft.com/office/drawing/2015/06/chart">
   <c:date1904 val="0"/>
   <c:lang val="en-US"/>
   <c:roundedCorners val="0"/>
@@ -12853,6 +13370,7 @@
           </a:p>
         </c:rich>
       </c:tx>
+      <c:layout/>
       <c:overlay val="0"/>
       <c:spPr>
         <a:noFill/>
@@ -12948,6 +13466,11 @@
               </c:numCache>
             </c:numRef>
           </c:val>
+          <c:extLst>
+            <c:ext xmlns:c16="http://schemas.microsoft.com/office/drawing/2014/chart" uri="{C3380CC4-5D6E-409C-BE32-E72D297353CC}">
+              <c16:uniqueId val="{00000000-AFB0-4259-8339-D2E3F1197871}"/>
+            </c:ext>
+          </c:extLst>
         </c:ser>
         <c:ser>
           <c:idx val="1"/>
@@ -13008,6 +13531,11 @@
               </c:numCache>
             </c:numRef>
           </c:val>
+          <c:extLst>
+            <c:ext xmlns:c16="http://schemas.microsoft.com/office/drawing/2014/chart" uri="{C3380CC4-5D6E-409C-BE32-E72D297353CC}">
+              <c16:uniqueId val="{00000001-AFB0-4259-8339-D2E3F1197871}"/>
+            </c:ext>
+          </c:extLst>
         </c:ser>
         <c:ser>
           <c:idx val="2"/>
@@ -13068,6 +13596,11 @@
               </c:numCache>
             </c:numRef>
           </c:val>
+          <c:extLst>
+            <c:ext xmlns:c16="http://schemas.microsoft.com/office/drawing/2014/chart" uri="{C3380CC4-5D6E-409C-BE32-E72D297353CC}">
+              <c16:uniqueId val="{00000002-AFB0-4259-8339-D2E3F1197871}"/>
+            </c:ext>
+          </c:extLst>
         </c:ser>
         <c:ser>
           <c:idx val="3"/>
@@ -13128,6 +13661,11 @@
               </c:numCache>
             </c:numRef>
           </c:val>
+          <c:extLst>
+            <c:ext xmlns:c16="http://schemas.microsoft.com/office/drawing/2014/chart" uri="{C3380CC4-5D6E-409C-BE32-E72D297353CC}">
+              <c16:uniqueId val="{00000003-AFB0-4259-8339-D2E3F1197871}"/>
+            </c:ext>
+          </c:extLst>
         </c:ser>
         <c:ser>
           <c:idx val="4"/>
@@ -13188,6 +13726,11 @@
               </c:numCache>
             </c:numRef>
           </c:val>
+          <c:extLst>
+            <c:ext xmlns:c16="http://schemas.microsoft.com/office/drawing/2014/chart" uri="{C3380CC4-5D6E-409C-BE32-E72D297353CC}">
+              <c16:uniqueId val="{00000004-AFB0-4259-8339-D2E3F1197871}"/>
+            </c:ext>
+          </c:extLst>
         </c:ser>
         <c:dLbls>
           <c:showLegendKey val="0"/>
@@ -13209,6 +13752,67 @@
         </c:scaling>
         <c:delete val="0"/>
         <c:axPos val="b"/>
+        <c:title>
+          <c:tx>
+            <c:rich>
+              <a:bodyPr rot="0" spcFirstLastPara="1" vertOverflow="ellipsis" vert="horz" wrap="square" anchor="ctr" anchorCtr="1"/>
+              <a:lstStyle/>
+              <a:p>
+                <a:pPr>
+                  <a:defRPr sz="1000" b="0" i="0" u="none" strike="noStrike" kern="1200" baseline="0">
+                    <a:solidFill>
+                      <a:schemeClr val="tx1">
+                        <a:lumMod val="65000"/>
+                        <a:lumOff val="35000"/>
+                      </a:schemeClr>
+                    </a:solidFill>
+                    <a:latin typeface="+mn-lt"/>
+                    <a:ea typeface="+mn-ea"/>
+                    <a:cs typeface="+mn-cs"/>
+                  </a:defRPr>
+                </a:pPr>
+                <a:r>
+                  <a:rPr lang="en-GB"/>
+                  <a:t>Trai</a:t>
+                </a:r>
+                <a:r>
+                  <a:rPr lang="en-GB" baseline="0"/>
+                  <a:t>ning Technique</a:t>
+                </a:r>
+                <a:endParaRPr lang="en-GB"/>
+              </a:p>
+            </c:rich>
+          </c:tx>
+          <c:layout/>
+          <c:overlay val="0"/>
+          <c:spPr>
+            <a:noFill/>
+            <a:ln>
+              <a:noFill/>
+            </a:ln>
+            <a:effectLst/>
+          </c:spPr>
+          <c:txPr>
+            <a:bodyPr rot="0" spcFirstLastPara="1" vertOverflow="ellipsis" vert="horz" wrap="square" anchor="ctr" anchorCtr="1"/>
+            <a:lstStyle/>
+            <a:p>
+              <a:pPr>
+                <a:defRPr sz="1000" b="0" i="0" u="none" strike="noStrike" kern="1200" baseline="0">
+                  <a:solidFill>
+                    <a:schemeClr val="tx1">
+                      <a:lumMod val="65000"/>
+                      <a:lumOff val="35000"/>
+                    </a:schemeClr>
+                  </a:solidFill>
+                  <a:latin typeface="+mn-lt"/>
+                  <a:ea typeface="+mn-ea"/>
+                  <a:cs typeface="+mn-cs"/>
+                </a:defRPr>
+              </a:pPr>
+              <a:endParaRPr lang="en-US"/>
+            </a:p>
+          </c:txPr>
+        </c:title>
         <c:numFmt formatCode="General" sourceLinked="1"/>
         <c:majorTickMark val="none"/>
         <c:minorTickMark val="none"/>
@@ -13274,6 +13878,62 @@
             <a:effectLst/>
           </c:spPr>
         </c:majorGridlines>
+        <c:title>
+          <c:tx>
+            <c:rich>
+              <a:bodyPr rot="-5400000" spcFirstLastPara="1" vertOverflow="ellipsis" vert="horz" wrap="square" anchor="ctr" anchorCtr="1"/>
+              <a:lstStyle/>
+              <a:p>
+                <a:pPr>
+                  <a:defRPr sz="1000" b="0" i="0" u="none" strike="noStrike" kern="1200" baseline="0">
+                    <a:solidFill>
+                      <a:schemeClr val="tx1">
+                        <a:lumMod val="65000"/>
+                        <a:lumOff val="35000"/>
+                      </a:schemeClr>
+                    </a:solidFill>
+                    <a:latin typeface="+mn-lt"/>
+                    <a:ea typeface="+mn-ea"/>
+                    <a:cs typeface="+mn-cs"/>
+                  </a:defRPr>
+                </a:pPr>
+                <a:r>
+                  <a:rPr lang="en-GB"/>
+                  <a:t>Number of People</a:t>
+                </a:r>
+              </a:p>
+            </c:rich>
+          </c:tx>
+          <c:layout/>
+          <c:overlay val="0"/>
+          <c:spPr>
+            <a:noFill/>
+            <a:ln>
+              <a:noFill/>
+            </a:ln>
+            <a:effectLst/>
+          </c:spPr>
+          <c:txPr>
+            <a:bodyPr rot="-5400000" spcFirstLastPara="1" vertOverflow="ellipsis" vert="horz" wrap="square" anchor="ctr" anchorCtr="1"/>
+            <a:lstStyle/>
+            <a:p>
+              <a:pPr>
+                <a:defRPr sz="1000" b="0" i="0" u="none" strike="noStrike" kern="1200" baseline="0">
+                  <a:solidFill>
+                    <a:schemeClr val="tx1">
+                      <a:lumMod val="65000"/>
+                      <a:lumOff val="35000"/>
+                    </a:schemeClr>
+                  </a:solidFill>
+                  <a:latin typeface="+mn-lt"/>
+                  <a:ea typeface="+mn-ea"/>
+                  <a:cs typeface="+mn-cs"/>
+                </a:defRPr>
+              </a:pPr>
+              <a:endParaRPr lang="en-US"/>
+            </a:p>
+          </c:txPr>
+        </c:title>
         <c:numFmt formatCode="General" sourceLinked="1"/>
         <c:majorTickMark val="none"/>
         <c:minorTickMark val="none"/>
@@ -13319,6 +13979,7 @@
     </c:plotArea>
     <c:legend>
       <c:legendPos val="b"/>
+      <c:layout/>
       <c:overlay val="0"/>
       <c:spPr>
         <a:noFill/>
@@ -13384,7 +14045,7 @@
 </file>
 
 <file path=word/charts/chart3.xml><?xml version="1.0" encoding="utf-8"?>
-<c:chartSpace xmlns:c="http://schemas.openxmlformats.org/drawingml/2006/chart" xmlns:a="http://schemas.openxmlformats.org/drawingml/2006/main" xmlns:r="http://schemas.openxmlformats.org/officeDocument/2006/relationships">
+<c:chartSpace xmlns:c="http://schemas.openxmlformats.org/drawingml/2006/chart" xmlns:a="http://schemas.openxmlformats.org/drawingml/2006/main" xmlns:r="http://schemas.openxmlformats.org/officeDocument/2006/relationships" xmlns:c16r2="http://schemas.microsoft.com/office/drawing/2015/06/chart">
   <c:date1904 val="0"/>
   <c:lang val="en-US"/>
   <c:roundedCorners val="0"/>
@@ -13423,6 +14084,7 @@
           </a:p>
         </c:rich>
       </c:tx>
+      <c:layout/>
       <c:overlay val="0"/>
       <c:spPr>
         <a:noFill/>
@@ -13518,6 +14180,11 @@
               </c:numCache>
             </c:numRef>
           </c:val>
+          <c:extLst>
+            <c:ext xmlns:c16="http://schemas.microsoft.com/office/drawing/2014/chart" uri="{C3380CC4-5D6E-409C-BE32-E72D297353CC}">
+              <c16:uniqueId val="{00000000-2F28-41D4-975D-FEB928FCE2CA}"/>
+            </c:ext>
+          </c:extLst>
         </c:ser>
         <c:dLbls>
           <c:showLegendKey val="0"/>
@@ -13539,6 +14206,67 @@
         </c:scaling>
         <c:delete val="0"/>
         <c:axPos val="b"/>
+        <c:title>
+          <c:tx>
+            <c:rich>
+              <a:bodyPr rot="0" spcFirstLastPara="1" vertOverflow="ellipsis" vert="horz" wrap="square" anchor="ctr" anchorCtr="1"/>
+              <a:lstStyle/>
+              <a:p>
+                <a:pPr>
+                  <a:defRPr sz="1000" b="0" i="0" u="none" strike="noStrike" kern="1200" baseline="0">
+                    <a:solidFill>
+                      <a:schemeClr val="tx1">
+                        <a:lumMod val="65000"/>
+                        <a:lumOff val="35000"/>
+                      </a:schemeClr>
+                    </a:solidFill>
+                    <a:latin typeface="+mn-lt"/>
+                    <a:ea typeface="+mn-ea"/>
+                    <a:cs typeface="+mn-cs"/>
+                  </a:defRPr>
+                </a:pPr>
+                <a:r>
+                  <a:rPr lang="en-GB"/>
+                  <a:t>Training</a:t>
+                </a:r>
+                <a:r>
+                  <a:rPr lang="en-GB" baseline="0"/>
+                  <a:t> Technique</a:t>
+                </a:r>
+                <a:endParaRPr lang="en-GB"/>
+              </a:p>
+            </c:rich>
+          </c:tx>
+          <c:layout/>
+          <c:overlay val="0"/>
+          <c:spPr>
+            <a:noFill/>
+            <a:ln>
+              <a:noFill/>
+            </a:ln>
+            <a:effectLst/>
+          </c:spPr>
+          <c:txPr>
+            <a:bodyPr rot="0" spcFirstLastPara="1" vertOverflow="ellipsis" vert="horz" wrap="square" anchor="ctr" anchorCtr="1"/>
+            <a:lstStyle/>
+            <a:p>
+              <a:pPr>
+                <a:defRPr sz="1000" b="0" i="0" u="none" strike="noStrike" kern="1200" baseline="0">
+                  <a:solidFill>
+                    <a:schemeClr val="tx1">
+                      <a:lumMod val="65000"/>
+                      <a:lumOff val="35000"/>
+                    </a:schemeClr>
+                  </a:solidFill>
+                  <a:latin typeface="+mn-lt"/>
+                  <a:ea typeface="+mn-ea"/>
+                  <a:cs typeface="+mn-cs"/>
+                </a:defRPr>
+              </a:pPr>
+              <a:endParaRPr lang="en-US"/>
+            </a:p>
+          </c:txPr>
+        </c:title>
         <c:numFmt formatCode="General" sourceLinked="1"/>
         <c:majorTickMark val="none"/>
         <c:minorTickMark val="none"/>
@@ -13604,6 +14332,67 @@
             <a:effectLst/>
           </c:spPr>
         </c:majorGridlines>
+        <c:title>
+          <c:tx>
+            <c:rich>
+              <a:bodyPr rot="-5400000" spcFirstLastPara="1" vertOverflow="ellipsis" vert="horz" wrap="square" anchor="ctr" anchorCtr="1"/>
+              <a:lstStyle/>
+              <a:p>
+                <a:pPr>
+                  <a:defRPr sz="1000" b="0" i="0" u="none" strike="noStrike" kern="1200" baseline="0">
+                    <a:solidFill>
+                      <a:schemeClr val="tx1">
+                        <a:lumMod val="65000"/>
+                        <a:lumOff val="35000"/>
+                      </a:schemeClr>
+                    </a:solidFill>
+                    <a:latin typeface="+mn-lt"/>
+                    <a:ea typeface="+mn-ea"/>
+                    <a:cs typeface="+mn-cs"/>
+                  </a:defRPr>
+                </a:pPr>
+                <a:r>
+                  <a:rPr lang="en-GB"/>
+                  <a:t>Number</a:t>
+                </a:r>
+                <a:r>
+                  <a:rPr lang="en-GB" baseline="0"/>
+                  <a:t> of People</a:t>
+                </a:r>
+                <a:endParaRPr lang="en-GB"/>
+              </a:p>
+            </c:rich>
+          </c:tx>
+          <c:layout/>
+          <c:overlay val="0"/>
+          <c:spPr>
+            <a:noFill/>
+            <a:ln>
+              <a:noFill/>
+            </a:ln>
+            <a:effectLst/>
+          </c:spPr>
+          <c:txPr>
+            <a:bodyPr rot="-5400000" spcFirstLastPara="1" vertOverflow="ellipsis" vert="horz" wrap="square" anchor="ctr" anchorCtr="1"/>
+            <a:lstStyle/>
+            <a:p>
+              <a:pPr>
+                <a:defRPr sz="1000" b="0" i="0" u="none" strike="noStrike" kern="1200" baseline="0">
+                  <a:solidFill>
+                    <a:schemeClr val="tx1">
+                      <a:lumMod val="65000"/>
+                      <a:lumOff val="35000"/>
+                    </a:schemeClr>
+                  </a:solidFill>
+                  <a:latin typeface="+mn-lt"/>
+                  <a:ea typeface="+mn-ea"/>
+                  <a:cs typeface="+mn-cs"/>
+                </a:defRPr>
+              </a:pPr>
+              <a:endParaRPr lang="en-US"/>
+            </a:p>
+          </c:txPr>
+        </c:title>
         <c:numFmt formatCode="General" sourceLinked="1"/>
         <c:majorTickMark val="none"/>
         <c:minorTickMark val="none"/>
@@ -13647,6 +14436,1092 @@
         <a:effectLst/>
       </c:spPr>
     </c:plotArea>
+    <c:plotVisOnly val="1"/>
+    <c:dispBlanksAs val="gap"/>
+    <c:showDLblsOverMax val="0"/>
+  </c:chart>
+  <c:spPr>
+    <a:solidFill>
+      <a:schemeClr val="bg1"/>
+    </a:solidFill>
+    <a:ln w="9525" cap="flat" cmpd="sng" algn="ctr">
+      <a:solidFill>
+        <a:schemeClr val="tx1">
+          <a:lumMod val="15000"/>
+          <a:lumOff val="85000"/>
+        </a:schemeClr>
+      </a:solidFill>
+      <a:round/>
+    </a:ln>
+    <a:effectLst/>
+  </c:spPr>
+  <c:txPr>
+    <a:bodyPr/>
+    <a:lstStyle/>
+    <a:p>
+      <a:pPr>
+        <a:defRPr/>
+      </a:pPr>
+      <a:endParaRPr lang="en-US"/>
+    </a:p>
+  </c:txPr>
+  <c:externalData r:id="rId3">
+    <c:autoUpdate val="0"/>
+  </c:externalData>
+</c:chartSpace>
+</file>
+
+<file path=word/charts/chart4.xml><?xml version="1.0" encoding="utf-8"?>
+<c:chartSpace xmlns:c="http://schemas.openxmlformats.org/drawingml/2006/chart" xmlns:a="http://schemas.openxmlformats.org/drawingml/2006/main" xmlns:r="http://schemas.openxmlformats.org/officeDocument/2006/relationships" xmlns:c16r2="http://schemas.microsoft.com/office/drawing/2015/06/chart">
+  <c:date1904 val="0"/>
+  <c:lang val="en-US"/>
+  <c:roundedCorners val="0"/>
+  <mc:AlternateContent xmlns:mc="http://schemas.openxmlformats.org/markup-compatibility/2006">
+    <mc:Choice xmlns:c14="http://schemas.microsoft.com/office/drawing/2007/8/2/chart" Requires="c14">
+      <c14:style val="102"/>
+    </mc:Choice>
+    <mc:Fallback>
+      <c:style val="2"/>
+    </mc:Fallback>
+  </mc:AlternateContent>
+  <c:chart>
+    <c:title>
+      <c:tx>
+        <c:rich>
+          <a:bodyPr rot="0" spcFirstLastPara="1" vertOverflow="ellipsis" vert="horz" wrap="square" anchor="ctr" anchorCtr="1"/>
+          <a:lstStyle/>
+          <a:p>
+            <a:pPr>
+              <a:defRPr sz="1400" b="0" i="0" u="none" strike="noStrike" kern="1200" spc="0" baseline="0">
+                <a:solidFill>
+                  <a:schemeClr val="tx1">
+                    <a:lumMod val="65000"/>
+                    <a:lumOff val="35000"/>
+                  </a:schemeClr>
+                </a:solidFill>
+                <a:latin typeface="+mn-lt"/>
+                <a:ea typeface="+mn-ea"/>
+                <a:cs typeface="+mn-cs"/>
+              </a:defRPr>
+            </a:pPr>
+            <a:r>
+              <a:rPr lang="en-GB"/>
+              <a:t>How well</a:t>
+            </a:r>
+            <a:r>
+              <a:rPr lang="en-GB" baseline="0"/>
+              <a:t> did the car drive?</a:t>
+            </a:r>
+            <a:endParaRPr lang="en-GB"/>
+          </a:p>
+        </c:rich>
+      </c:tx>
+      <c:layout/>
+      <c:overlay val="0"/>
+      <c:spPr>
+        <a:noFill/>
+        <a:ln>
+          <a:noFill/>
+        </a:ln>
+        <a:effectLst/>
+      </c:spPr>
+      <c:txPr>
+        <a:bodyPr rot="0" spcFirstLastPara="1" vertOverflow="ellipsis" vert="horz" wrap="square" anchor="ctr" anchorCtr="1"/>
+        <a:lstStyle/>
+        <a:p>
+          <a:pPr>
+            <a:defRPr sz="1400" b="0" i="0" u="none" strike="noStrike" kern="1200" spc="0" baseline="0">
+              <a:solidFill>
+                <a:schemeClr val="tx1">
+                  <a:lumMod val="65000"/>
+                  <a:lumOff val="35000"/>
+                </a:schemeClr>
+              </a:solidFill>
+              <a:latin typeface="+mn-lt"/>
+              <a:ea typeface="+mn-ea"/>
+              <a:cs typeface="+mn-cs"/>
+            </a:defRPr>
+          </a:pPr>
+          <a:endParaRPr lang="en-US"/>
+        </a:p>
+      </c:txPr>
+    </c:title>
+    <c:autoTitleDeleted val="0"/>
+    <c:plotArea>
+      <c:layout/>
+      <c:lineChart>
+        <c:grouping val="standard"/>
+        <c:varyColors val="0"/>
+        <c:ser>
+          <c:idx val="0"/>
+          <c:order val="0"/>
+          <c:tx>
+            <c:strRef>
+              <c:f>Sheet1!$B$1</c:f>
+              <c:strCache>
+                <c:ptCount val="1"/>
+                <c:pt idx="0">
+                  <c:v>EBP</c:v>
+                </c:pt>
+              </c:strCache>
+            </c:strRef>
+          </c:tx>
+          <c:spPr>
+            <a:ln w="28575" cap="rnd">
+              <a:solidFill>
+                <a:schemeClr val="accent1"/>
+              </a:solidFill>
+              <a:round/>
+            </a:ln>
+            <a:effectLst/>
+          </c:spPr>
+          <c:marker>
+            <c:symbol val="none"/>
+          </c:marker>
+          <c:cat>
+            <c:strRef>
+              <c:f>Sheet1!$A$2:$A$6</c:f>
+              <c:strCache>
+                <c:ptCount val="5"/>
+                <c:pt idx="0">
+                  <c:v>0 - 5</c:v>
+                </c:pt>
+                <c:pt idx="1">
+                  <c:v>5 10</c:v>
+                </c:pt>
+                <c:pt idx="2">
+                  <c:v>10 15</c:v>
+                </c:pt>
+                <c:pt idx="3">
+                  <c:v>15 - 20</c:v>
+                </c:pt>
+                <c:pt idx="4">
+                  <c:v>20+</c:v>
+                </c:pt>
+              </c:strCache>
+            </c:strRef>
+          </c:cat>
+          <c:val>
+            <c:numRef>
+              <c:f>Sheet1!$B$2:$B$6</c:f>
+              <c:numCache>
+                <c:formatCode>General</c:formatCode>
+                <c:ptCount val="5"/>
+                <c:pt idx="0">
+                  <c:v>3.3</c:v>
+                </c:pt>
+                <c:pt idx="1">
+                  <c:v>4</c:v>
+                </c:pt>
+                <c:pt idx="2">
+                  <c:v>3.3</c:v>
+                </c:pt>
+                <c:pt idx="3">
+                  <c:v>4</c:v>
+                </c:pt>
+                <c:pt idx="4">
+                  <c:v>3.5</c:v>
+                </c:pt>
+              </c:numCache>
+            </c:numRef>
+          </c:val>
+          <c:smooth val="0"/>
+          <c:extLst>
+            <c:ext xmlns:c16="http://schemas.microsoft.com/office/drawing/2014/chart" uri="{C3380CC4-5D6E-409C-BE32-E72D297353CC}">
+              <c16:uniqueId val="{00000000-490A-4642-BD6E-7B10BDCD114C}"/>
+            </c:ext>
+          </c:extLst>
+        </c:ser>
+        <c:ser>
+          <c:idx val="1"/>
+          <c:order val="1"/>
+          <c:tx>
+            <c:strRef>
+              <c:f>Sheet1!$C$1</c:f>
+              <c:strCache>
+                <c:ptCount val="1"/>
+                <c:pt idx="0">
+                  <c:v>RPROP</c:v>
+                </c:pt>
+              </c:strCache>
+            </c:strRef>
+          </c:tx>
+          <c:spPr>
+            <a:ln w="28575" cap="rnd">
+              <a:solidFill>
+                <a:schemeClr val="accent2"/>
+              </a:solidFill>
+              <a:round/>
+            </a:ln>
+            <a:effectLst/>
+          </c:spPr>
+          <c:marker>
+            <c:symbol val="none"/>
+          </c:marker>
+          <c:cat>
+            <c:strRef>
+              <c:f>Sheet1!$A$2:$A$6</c:f>
+              <c:strCache>
+                <c:ptCount val="5"/>
+                <c:pt idx="0">
+                  <c:v>0 - 5</c:v>
+                </c:pt>
+                <c:pt idx="1">
+                  <c:v>5 10</c:v>
+                </c:pt>
+                <c:pt idx="2">
+                  <c:v>10 15</c:v>
+                </c:pt>
+                <c:pt idx="3">
+                  <c:v>15 - 20</c:v>
+                </c:pt>
+                <c:pt idx="4">
+                  <c:v>20+</c:v>
+                </c:pt>
+              </c:strCache>
+            </c:strRef>
+          </c:cat>
+          <c:val>
+            <c:numRef>
+              <c:f>Sheet1!$C$2:$C$6</c:f>
+              <c:numCache>
+                <c:formatCode>General</c:formatCode>
+                <c:ptCount val="5"/>
+                <c:pt idx="0">
+                  <c:v>3.6</c:v>
+                </c:pt>
+                <c:pt idx="1">
+                  <c:v>1</c:v>
+                </c:pt>
+                <c:pt idx="2">
+                  <c:v>3.6</c:v>
+                </c:pt>
+                <c:pt idx="3">
+                  <c:v>3</c:v>
+                </c:pt>
+                <c:pt idx="4">
+                  <c:v>2</c:v>
+                </c:pt>
+              </c:numCache>
+            </c:numRef>
+          </c:val>
+          <c:smooth val="0"/>
+          <c:extLst>
+            <c:ext xmlns:c16="http://schemas.microsoft.com/office/drawing/2014/chart" uri="{C3380CC4-5D6E-409C-BE32-E72D297353CC}">
+              <c16:uniqueId val="{00000001-490A-4642-BD6E-7B10BDCD114C}"/>
+            </c:ext>
+          </c:extLst>
+        </c:ser>
+        <c:ser>
+          <c:idx val="2"/>
+          <c:order val="2"/>
+          <c:tx>
+            <c:strRef>
+              <c:f>Sheet1!$D$1</c:f>
+              <c:strCache>
+                <c:ptCount val="1"/>
+                <c:pt idx="0">
+                  <c:v>RMGS</c:v>
+                </c:pt>
+              </c:strCache>
+            </c:strRef>
+          </c:tx>
+          <c:spPr>
+            <a:ln w="28575" cap="rnd">
+              <a:solidFill>
+                <a:schemeClr val="accent3"/>
+              </a:solidFill>
+              <a:round/>
+            </a:ln>
+            <a:effectLst/>
+          </c:spPr>
+          <c:marker>
+            <c:symbol val="none"/>
+          </c:marker>
+          <c:cat>
+            <c:strRef>
+              <c:f>Sheet1!$A$2:$A$6</c:f>
+              <c:strCache>
+                <c:ptCount val="5"/>
+                <c:pt idx="0">
+                  <c:v>0 - 5</c:v>
+                </c:pt>
+                <c:pt idx="1">
+                  <c:v>5 10</c:v>
+                </c:pt>
+                <c:pt idx="2">
+                  <c:v>10 15</c:v>
+                </c:pt>
+                <c:pt idx="3">
+                  <c:v>15 - 20</c:v>
+                </c:pt>
+                <c:pt idx="4">
+                  <c:v>20+</c:v>
+                </c:pt>
+              </c:strCache>
+            </c:strRef>
+          </c:cat>
+          <c:val>
+            <c:numRef>
+              <c:f>Sheet1!$D$2:$D$6</c:f>
+              <c:numCache>
+                <c:formatCode>General</c:formatCode>
+                <c:ptCount val="5"/>
+                <c:pt idx="0">
+                  <c:v>4</c:v>
+                </c:pt>
+                <c:pt idx="1">
+                  <c:v>3</c:v>
+                </c:pt>
+                <c:pt idx="2">
+                  <c:v>3.6</c:v>
+                </c:pt>
+                <c:pt idx="3">
+                  <c:v>4</c:v>
+                </c:pt>
+                <c:pt idx="4">
+                  <c:v>4.5</c:v>
+                </c:pt>
+              </c:numCache>
+            </c:numRef>
+          </c:val>
+          <c:smooth val="0"/>
+          <c:extLst>
+            <c:ext xmlns:c16="http://schemas.microsoft.com/office/drawing/2014/chart" uri="{C3380CC4-5D6E-409C-BE32-E72D297353CC}">
+              <c16:uniqueId val="{00000002-490A-4642-BD6E-7B10BDCD114C}"/>
+            </c:ext>
+          </c:extLst>
+        </c:ser>
+        <c:dLbls>
+          <c:showLegendKey val="0"/>
+          <c:showVal val="0"/>
+          <c:showCatName val="0"/>
+          <c:showSerName val="0"/>
+          <c:showPercent val="0"/>
+          <c:showBubbleSize val="0"/>
+        </c:dLbls>
+        <c:smooth val="0"/>
+        <c:axId val="816819848"/>
+        <c:axId val="816820176"/>
+      </c:lineChart>
+      <c:catAx>
+        <c:axId val="816819848"/>
+        <c:scaling>
+          <c:orientation val="minMax"/>
+        </c:scaling>
+        <c:delete val="0"/>
+        <c:axPos val="b"/>
+        <c:title>
+          <c:tx>
+            <c:rich>
+              <a:bodyPr rot="0" spcFirstLastPara="1" vertOverflow="ellipsis" vert="horz" wrap="square" anchor="ctr" anchorCtr="1"/>
+              <a:lstStyle/>
+              <a:p>
+                <a:pPr>
+                  <a:defRPr sz="1000" b="0" i="0" u="none" strike="noStrike" kern="1200" baseline="0">
+                    <a:solidFill>
+                      <a:schemeClr val="tx1">
+                        <a:lumMod val="65000"/>
+                        <a:lumOff val="35000"/>
+                      </a:schemeClr>
+                    </a:solidFill>
+                    <a:latin typeface="+mn-lt"/>
+                    <a:ea typeface="+mn-ea"/>
+                    <a:cs typeface="+mn-cs"/>
+                  </a:defRPr>
+                </a:pPr>
+                <a:r>
+                  <a:rPr lang="en-GB"/>
+                  <a:t>Hours Gaming Per</a:t>
+                </a:r>
+                <a:r>
+                  <a:rPr lang="en-GB" baseline="0"/>
+                  <a:t> Week</a:t>
+                </a:r>
+                <a:endParaRPr lang="en-GB"/>
+              </a:p>
+            </c:rich>
+          </c:tx>
+          <c:layout/>
+          <c:overlay val="0"/>
+          <c:spPr>
+            <a:noFill/>
+            <a:ln>
+              <a:noFill/>
+            </a:ln>
+            <a:effectLst/>
+          </c:spPr>
+          <c:txPr>
+            <a:bodyPr rot="0" spcFirstLastPara="1" vertOverflow="ellipsis" vert="horz" wrap="square" anchor="ctr" anchorCtr="1"/>
+            <a:lstStyle/>
+            <a:p>
+              <a:pPr>
+                <a:defRPr sz="1000" b="0" i="0" u="none" strike="noStrike" kern="1200" baseline="0">
+                  <a:solidFill>
+                    <a:schemeClr val="tx1">
+                      <a:lumMod val="65000"/>
+                      <a:lumOff val="35000"/>
+                    </a:schemeClr>
+                  </a:solidFill>
+                  <a:latin typeface="+mn-lt"/>
+                  <a:ea typeface="+mn-ea"/>
+                  <a:cs typeface="+mn-cs"/>
+                </a:defRPr>
+              </a:pPr>
+              <a:endParaRPr lang="en-US"/>
+            </a:p>
+          </c:txPr>
+        </c:title>
+        <c:numFmt formatCode="General" sourceLinked="1"/>
+        <c:majorTickMark val="none"/>
+        <c:minorTickMark val="none"/>
+        <c:tickLblPos val="nextTo"/>
+        <c:spPr>
+          <a:noFill/>
+          <a:ln w="9525" cap="flat" cmpd="sng" algn="ctr">
+            <a:solidFill>
+              <a:schemeClr val="tx1">
+                <a:lumMod val="15000"/>
+                <a:lumOff val="85000"/>
+              </a:schemeClr>
+            </a:solidFill>
+            <a:round/>
+          </a:ln>
+          <a:effectLst/>
+        </c:spPr>
+        <c:txPr>
+          <a:bodyPr rot="-60000000" spcFirstLastPara="1" vertOverflow="ellipsis" vert="horz" wrap="square" anchor="ctr" anchorCtr="1"/>
+          <a:lstStyle/>
+          <a:p>
+            <a:pPr>
+              <a:defRPr sz="900" b="0" i="0" u="none" strike="noStrike" kern="1200" baseline="0">
+                <a:solidFill>
+                  <a:schemeClr val="tx1">
+                    <a:lumMod val="65000"/>
+                    <a:lumOff val="35000"/>
+                  </a:schemeClr>
+                </a:solidFill>
+                <a:latin typeface="+mn-lt"/>
+                <a:ea typeface="+mn-ea"/>
+                <a:cs typeface="+mn-cs"/>
+              </a:defRPr>
+            </a:pPr>
+            <a:endParaRPr lang="en-US"/>
+          </a:p>
+        </c:txPr>
+        <c:crossAx val="816820176"/>
+        <c:crosses val="autoZero"/>
+        <c:auto val="1"/>
+        <c:lblAlgn val="ctr"/>
+        <c:lblOffset val="100"/>
+        <c:noMultiLvlLbl val="0"/>
+      </c:catAx>
+      <c:valAx>
+        <c:axId val="816820176"/>
+        <c:scaling>
+          <c:orientation val="minMax"/>
+        </c:scaling>
+        <c:delete val="0"/>
+        <c:axPos val="l"/>
+        <c:majorGridlines>
+          <c:spPr>
+            <a:ln w="9525" cap="flat" cmpd="sng" algn="ctr">
+              <a:solidFill>
+                <a:schemeClr val="tx1">
+                  <a:lumMod val="15000"/>
+                  <a:lumOff val="85000"/>
+                </a:schemeClr>
+              </a:solidFill>
+              <a:round/>
+            </a:ln>
+            <a:effectLst/>
+          </c:spPr>
+        </c:majorGridlines>
+        <c:title>
+          <c:tx>
+            <c:rich>
+              <a:bodyPr rot="-5400000" spcFirstLastPara="1" vertOverflow="ellipsis" vert="horz" wrap="square" anchor="ctr" anchorCtr="1"/>
+              <a:lstStyle/>
+              <a:p>
+                <a:pPr>
+                  <a:defRPr sz="1000" b="0" i="0" u="none" strike="noStrike" kern="1200" baseline="0">
+                    <a:solidFill>
+                      <a:schemeClr val="tx1">
+                        <a:lumMod val="65000"/>
+                        <a:lumOff val="35000"/>
+                      </a:schemeClr>
+                    </a:solidFill>
+                    <a:latin typeface="+mn-lt"/>
+                    <a:ea typeface="+mn-ea"/>
+                    <a:cs typeface="+mn-cs"/>
+                  </a:defRPr>
+                </a:pPr>
+                <a:r>
+                  <a:rPr lang="en-GB"/>
+                  <a:t>Rating out</a:t>
+                </a:r>
+                <a:r>
+                  <a:rPr lang="en-GB" baseline="0"/>
+                  <a:t> of 5</a:t>
+                </a:r>
+                <a:endParaRPr lang="en-GB"/>
+              </a:p>
+            </c:rich>
+          </c:tx>
+          <c:layout/>
+          <c:overlay val="0"/>
+          <c:spPr>
+            <a:noFill/>
+            <a:ln>
+              <a:noFill/>
+            </a:ln>
+            <a:effectLst/>
+          </c:spPr>
+          <c:txPr>
+            <a:bodyPr rot="-5400000" spcFirstLastPara="1" vertOverflow="ellipsis" vert="horz" wrap="square" anchor="ctr" anchorCtr="1"/>
+            <a:lstStyle/>
+            <a:p>
+              <a:pPr>
+                <a:defRPr sz="1000" b="0" i="0" u="none" strike="noStrike" kern="1200" baseline="0">
+                  <a:solidFill>
+                    <a:schemeClr val="tx1">
+                      <a:lumMod val="65000"/>
+                      <a:lumOff val="35000"/>
+                    </a:schemeClr>
+                  </a:solidFill>
+                  <a:latin typeface="+mn-lt"/>
+                  <a:ea typeface="+mn-ea"/>
+                  <a:cs typeface="+mn-cs"/>
+                </a:defRPr>
+              </a:pPr>
+              <a:endParaRPr lang="en-US"/>
+            </a:p>
+          </c:txPr>
+        </c:title>
+        <c:numFmt formatCode="General" sourceLinked="1"/>
+        <c:majorTickMark val="none"/>
+        <c:minorTickMark val="none"/>
+        <c:tickLblPos val="nextTo"/>
+        <c:spPr>
+          <a:noFill/>
+          <a:ln>
+            <a:noFill/>
+          </a:ln>
+          <a:effectLst/>
+        </c:spPr>
+        <c:txPr>
+          <a:bodyPr rot="-60000000" spcFirstLastPara="1" vertOverflow="ellipsis" vert="horz" wrap="square" anchor="ctr" anchorCtr="1"/>
+          <a:lstStyle/>
+          <a:p>
+            <a:pPr>
+              <a:defRPr sz="900" b="0" i="0" u="none" strike="noStrike" kern="1200" baseline="0">
+                <a:solidFill>
+                  <a:schemeClr val="tx1">
+                    <a:lumMod val="65000"/>
+                    <a:lumOff val="35000"/>
+                  </a:schemeClr>
+                </a:solidFill>
+                <a:latin typeface="+mn-lt"/>
+                <a:ea typeface="+mn-ea"/>
+                <a:cs typeface="+mn-cs"/>
+              </a:defRPr>
+            </a:pPr>
+            <a:endParaRPr lang="en-US"/>
+          </a:p>
+        </c:txPr>
+        <c:crossAx val="816819848"/>
+        <c:crosses val="autoZero"/>
+        <c:crossBetween val="between"/>
+      </c:valAx>
+      <c:spPr>
+        <a:noFill/>
+        <a:ln>
+          <a:noFill/>
+        </a:ln>
+        <a:effectLst/>
+      </c:spPr>
+    </c:plotArea>
+    <c:legend>
+      <c:legendPos val="b"/>
+      <c:layout/>
+      <c:overlay val="0"/>
+      <c:spPr>
+        <a:noFill/>
+        <a:ln>
+          <a:noFill/>
+        </a:ln>
+        <a:effectLst/>
+      </c:spPr>
+      <c:txPr>
+        <a:bodyPr rot="0" spcFirstLastPara="1" vertOverflow="ellipsis" vert="horz" wrap="square" anchor="ctr" anchorCtr="1"/>
+        <a:lstStyle/>
+        <a:p>
+          <a:pPr>
+            <a:defRPr sz="900" b="0" i="0" u="none" strike="noStrike" kern="1200" baseline="0">
+              <a:solidFill>
+                <a:schemeClr val="tx1">
+                  <a:lumMod val="65000"/>
+                  <a:lumOff val="35000"/>
+                </a:schemeClr>
+              </a:solidFill>
+              <a:latin typeface="+mn-lt"/>
+              <a:ea typeface="+mn-ea"/>
+              <a:cs typeface="+mn-cs"/>
+            </a:defRPr>
+          </a:pPr>
+          <a:endParaRPr lang="en-US"/>
+        </a:p>
+      </c:txPr>
+    </c:legend>
+    <c:plotVisOnly val="1"/>
+    <c:dispBlanksAs val="gap"/>
+    <c:showDLblsOverMax val="0"/>
+  </c:chart>
+  <c:spPr>
+    <a:solidFill>
+      <a:schemeClr val="bg1"/>
+    </a:solidFill>
+    <a:ln w="9525" cap="flat" cmpd="sng" algn="ctr">
+      <a:solidFill>
+        <a:schemeClr val="tx1">
+          <a:lumMod val="15000"/>
+          <a:lumOff val="85000"/>
+        </a:schemeClr>
+      </a:solidFill>
+      <a:round/>
+    </a:ln>
+    <a:effectLst/>
+  </c:spPr>
+  <c:txPr>
+    <a:bodyPr/>
+    <a:lstStyle/>
+    <a:p>
+      <a:pPr>
+        <a:defRPr/>
+      </a:pPr>
+      <a:endParaRPr lang="en-US"/>
+    </a:p>
+  </c:txPr>
+  <c:externalData r:id="rId3">
+    <c:autoUpdate val="0"/>
+  </c:externalData>
+</c:chartSpace>
+</file>
+
+<file path=word/charts/chart5.xml><?xml version="1.0" encoding="utf-8"?>
+<c:chartSpace xmlns:c="http://schemas.openxmlformats.org/drawingml/2006/chart" xmlns:a="http://schemas.openxmlformats.org/drawingml/2006/main" xmlns:r="http://schemas.openxmlformats.org/officeDocument/2006/relationships" xmlns:c16r2="http://schemas.microsoft.com/office/drawing/2015/06/chart">
+  <c:date1904 val="0"/>
+  <c:lang val="en-US"/>
+  <c:roundedCorners val="0"/>
+  <mc:AlternateContent xmlns:mc="http://schemas.openxmlformats.org/markup-compatibility/2006">
+    <mc:Choice xmlns:c14="http://schemas.microsoft.com/office/drawing/2007/8/2/chart" Requires="c14">
+      <c14:style val="102"/>
+    </mc:Choice>
+    <mc:Fallback>
+      <c:style val="2"/>
+    </mc:Fallback>
+  </mc:AlternateContent>
+  <c:chart>
+    <c:title>
+      <c:layout/>
+      <c:overlay val="0"/>
+      <c:spPr>
+        <a:noFill/>
+        <a:ln>
+          <a:noFill/>
+        </a:ln>
+        <a:effectLst/>
+      </c:spPr>
+      <c:txPr>
+        <a:bodyPr rot="0" spcFirstLastPara="1" vertOverflow="ellipsis" vert="horz" wrap="square" anchor="ctr" anchorCtr="1"/>
+        <a:lstStyle/>
+        <a:p>
+          <a:pPr>
+            <a:defRPr sz="1400" b="0" i="0" u="none" strike="noStrike" kern="1200" spc="0" baseline="0">
+              <a:solidFill>
+                <a:schemeClr val="tx1">
+                  <a:lumMod val="65000"/>
+                  <a:lumOff val="35000"/>
+                </a:schemeClr>
+              </a:solidFill>
+              <a:latin typeface="+mn-lt"/>
+              <a:ea typeface="+mn-ea"/>
+              <a:cs typeface="+mn-cs"/>
+            </a:defRPr>
+          </a:pPr>
+          <a:endParaRPr lang="en-US"/>
+        </a:p>
+      </c:txPr>
+    </c:title>
+    <c:autoTitleDeleted val="0"/>
+    <c:plotArea>
+      <c:layout/>
+      <c:lineChart>
+        <c:grouping val="standard"/>
+        <c:varyColors val="0"/>
+        <c:ser>
+          <c:idx val="0"/>
+          <c:order val="0"/>
+          <c:tx>
+            <c:strRef>
+              <c:f>Sheet1!$B$1</c:f>
+              <c:strCache>
+                <c:ptCount val="1"/>
+                <c:pt idx="0">
+                  <c:v>EBP</c:v>
+                </c:pt>
+              </c:strCache>
+            </c:strRef>
+          </c:tx>
+          <c:spPr>
+            <a:ln w="28575" cap="rnd">
+              <a:solidFill>
+                <a:schemeClr val="accent1"/>
+              </a:solidFill>
+              <a:round/>
+            </a:ln>
+            <a:effectLst/>
+          </c:spPr>
+          <c:marker>
+            <c:symbol val="none"/>
+          </c:marker>
+          <c:cat>
+            <c:strRef>
+              <c:f>Sheet1!$A$2:$A$4</c:f>
+              <c:strCache>
+                <c:ptCount val="3"/>
+                <c:pt idx="0">
+                  <c:v>18-20</c:v>
+                </c:pt>
+                <c:pt idx="1">
+                  <c:v>21-25</c:v>
+                </c:pt>
+                <c:pt idx="2">
+                  <c:v>25+</c:v>
+                </c:pt>
+              </c:strCache>
+            </c:strRef>
+          </c:cat>
+          <c:val>
+            <c:numRef>
+              <c:f>Sheet1!$B$2:$B$4</c:f>
+              <c:numCache>
+                <c:formatCode>General</c:formatCode>
+                <c:ptCount val="3"/>
+                <c:pt idx="0">
+                  <c:v>5</c:v>
+                </c:pt>
+                <c:pt idx="1">
+                  <c:v>3.2</c:v>
+                </c:pt>
+                <c:pt idx="2">
+                  <c:v>3.5</c:v>
+                </c:pt>
+              </c:numCache>
+            </c:numRef>
+          </c:val>
+          <c:smooth val="0"/>
+          <c:extLst>
+            <c:ext xmlns:c16="http://schemas.microsoft.com/office/drawing/2014/chart" uri="{C3380CC4-5D6E-409C-BE32-E72D297353CC}">
+              <c16:uniqueId val="{00000000-FB79-4AE3-B6B3-81055769FAD0}"/>
+            </c:ext>
+          </c:extLst>
+        </c:ser>
+        <c:ser>
+          <c:idx val="1"/>
+          <c:order val="1"/>
+          <c:tx>
+            <c:strRef>
+              <c:f>Sheet1!$C$1</c:f>
+              <c:strCache>
+                <c:ptCount val="1"/>
+                <c:pt idx="0">
+                  <c:v>RPROP</c:v>
+                </c:pt>
+              </c:strCache>
+            </c:strRef>
+          </c:tx>
+          <c:spPr>
+            <a:ln w="28575" cap="rnd">
+              <a:solidFill>
+                <a:schemeClr val="accent2"/>
+              </a:solidFill>
+              <a:round/>
+            </a:ln>
+            <a:effectLst/>
+          </c:spPr>
+          <c:marker>
+            <c:symbol val="none"/>
+          </c:marker>
+          <c:cat>
+            <c:strRef>
+              <c:f>Sheet1!$A$2:$A$4</c:f>
+              <c:strCache>
+                <c:ptCount val="3"/>
+                <c:pt idx="0">
+                  <c:v>18-20</c:v>
+                </c:pt>
+                <c:pt idx="1">
+                  <c:v>21-25</c:v>
+                </c:pt>
+                <c:pt idx="2">
+                  <c:v>25+</c:v>
+                </c:pt>
+              </c:strCache>
+            </c:strRef>
+          </c:cat>
+          <c:val>
+            <c:numRef>
+              <c:f>Sheet1!$C$2:$C$4</c:f>
+              <c:numCache>
+                <c:formatCode>General</c:formatCode>
+                <c:ptCount val="3"/>
+                <c:pt idx="0">
+                  <c:v>4</c:v>
+                </c:pt>
+                <c:pt idx="1">
+                  <c:v>2</c:v>
+                </c:pt>
+                <c:pt idx="2">
+                  <c:v>4.5</c:v>
+                </c:pt>
+              </c:numCache>
+            </c:numRef>
+          </c:val>
+          <c:smooth val="0"/>
+          <c:extLst>
+            <c:ext xmlns:c16="http://schemas.microsoft.com/office/drawing/2014/chart" uri="{C3380CC4-5D6E-409C-BE32-E72D297353CC}">
+              <c16:uniqueId val="{00000001-FB79-4AE3-B6B3-81055769FAD0}"/>
+            </c:ext>
+          </c:extLst>
+        </c:ser>
+        <c:ser>
+          <c:idx val="2"/>
+          <c:order val="2"/>
+          <c:tx>
+            <c:strRef>
+              <c:f>Sheet1!$D$1</c:f>
+              <c:strCache>
+                <c:ptCount val="1"/>
+                <c:pt idx="0">
+                  <c:v>RMGS</c:v>
+                </c:pt>
+              </c:strCache>
+            </c:strRef>
+          </c:tx>
+          <c:spPr>
+            <a:ln w="28575" cap="rnd">
+              <a:solidFill>
+                <a:schemeClr val="accent3"/>
+              </a:solidFill>
+              <a:round/>
+            </a:ln>
+            <a:effectLst/>
+          </c:spPr>
+          <c:marker>
+            <c:symbol val="none"/>
+          </c:marker>
+          <c:cat>
+            <c:strRef>
+              <c:f>Sheet1!$A$2:$A$4</c:f>
+              <c:strCache>
+                <c:ptCount val="3"/>
+                <c:pt idx="0">
+                  <c:v>18-20</c:v>
+                </c:pt>
+                <c:pt idx="1">
+                  <c:v>21-25</c:v>
+                </c:pt>
+                <c:pt idx="2">
+                  <c:v>25+</c:v>
+                </c:pt>
+              </c:strCache>
+            </c:strRef>
+          </c:cat>
+          <c:val>
+            <c:numRef>
+              <c:f>Sheet1!$D$2:$D$4</c:f>
+              <c:numCache>
+                <c:formatCode>General</c:formatCode>
+                <c:ptCount val="3"/>
+                <c:pt idx="0">
+                  <c:v>3</c:v>
+                </c:pt>
+                <c:pt idx="1">
+                  <c:v>4.0999999999999996</c:v>
+                </c:pt>
+                <c:pt idx="2">
+                  <c:v>3.5</c:v>
+                </c:pt>
+              </c:numCache>
+            </c:numRef>
+          </c:val>
+          <c:smooth val="0"/>
+          <c:extLst>
+            <c:ext xmlns:c16="http://schemas.microsoft.com/office/drawing/2014/chart" uri="{C3380CC4-5D6E-409C-BE32-E72D297353CC}">
+              <c16:uniqueId val="{00000002-FB79-4AE3-B6B3-81055769FAD0}"/>
+            </c:ext>
+          </c:extLst>
+        </c:ser>
+        <c:dLbls>
+          <c:showLegendKey val="0"/>
+          <c:showVal val="0"/>
+          <c:showCatName val="0"/>
+          <c:showSerName val="0"/>
+          <c:showPercent val="0"/>
+          <c:showBubbleSize val="0"/>
+        </c:dLbls>
+        <c:smooth val="0"/>
+        <c:axId val="569821176"/>
+        <c:axId val="569807400"/>
+      </c:lineChart>
+      <c:catAx>
+        <c:axId val="569821176"/>
+        <c:scaling>
+          <c:orientation val="minMax"/>
+        </c:scaling>
+        <c:delete val="0"/>
+        <c:axPos val="b"/>
+        <c:numFmt formatCode="General" sourceLinked="1"/>
+        <c:majorTickMark val="none"/>
+        <c:minorTickMark val="none"/>
+        <c:tickLblPos val="nextTo"/>
+        <c:spPr>
+          <a:noFill/>
+          <a:ln w="9525" cap="flat" cmpd="sng" algn="ctr">
+            <a:solidFill>
+              <a:schemeClr val="tx1">
+                <a:lumMod val="15000"/>
+                <a:lumOff val="85000"/>
+              </a:schemeClr>
+            </a:solidFill>
+            <a:round/>
+          </a:ln>
+          <a:effectLst/>
+        </c:spPr>
+        <c:txPr>
+          <a:bodyPr rot="-60000000" spcFirstLastPara="1" vertOverflow="ellipsis" vert="horz" wrap="square" anchor="ctr" anchorCtr="1"/>
+          <a:lstStyle/>
+          <a:p>
+            <a:pPr>
+              <a:defRPr sz="900" b="0" i="0" u="none" strike="noStrike" kern="1200" baseline="0">
+                <a:solidFill>
+                  <a:schemeClr val="tx1">
+                    <a:lumMod val="65000"/>
+                    <a:lumOff val="35000"/>
+                  </a:schemeClr>
+                </a:solidFill>
+                <a:latin typeface="+mn-lt"/>
+                <a:ea typeface="+mn-ea"/>
+                <a:cs typeface="+mn-cs"/>
+              </a:defRPr>
+            </a:pPr>
+            <a:endParaRPr lang="en-US"/>
+          </a:p>
+        </c:txPr>
+        <c:crossAx val="569807400"/>
+        <c:crosses val="autoZero"/>
+        <c:auto val="1"/>
+        <c:lblAlgn val="ctr"/>
+        <c:lblOffset val="100"/>
+        <c:noMultiLvlLbl val="0"/>
+      </c:catAx>
+      <c:valAx>
+        <c:axId val="569807400"/>
+        <c:scaling>
+          <c:orientation val="minMax"/>
+        </c:scaling>
+        <c:delete val="0"/>
+        <c:axPos val="l"/>
+        <c:majorGridlines>
+          <c:spPr>
+            <a:ln w="9525" cap="flat" cmpd="sng" algn="ctr">
+              <a:solidFill>
+                <a:schemeClr val="tx1">
+                  <a:lumMod val="15000"/>
+                  <a:lumOff val="85000"/>
+                </a:schemeClr>
+              </a:solidFill>
+              <a:round/>
+            </a:ln>
+            <a:effectLst/>
+          </c:spPr>
+        </c:majorGridlines>
+        <c:numFmt formatCode="General" sourceLinked="1"/>
+        <c:majorTickMark val="none"/>
+        <c:minorTickMark val="none"/>
+        <c:tickLblPos val="nextTo"/>
+        <c:spPr>
+          <a:noFill/>
+          <a:ln>
+            <a:noFill/>
+          </a:ln>
+          <a:effectLst/>
+        </c:spPr>
+        <c:txPr>
+          <a:bodyPr rot="-60000000" spcFirstLastPara="1" vertOverflow="ellipsis" vert="horz" wrap="square" anchor="ctr" anchorCtr="1"/>
+          <a:lstStyle/>
+          <a:p>
+            <a:pPr>
+              <a:defRPr sz="900" b="0" i="0" u="none" strike="noStrike" kern="1200" baseline="0">
+                <a:solidFill>
+                  <a:schemeClr val="tx1">
+                    <a:lumMod val="65000"/>
+                    <a:lumOff val="35000"/>
+                  </a:schemeClr>
+                </a:solidFill>
+                <a:latin typeface="+mn-lt"/>
+                <a:ea typeface="+mn-ea"/>
+                <a:cs typeface="+mn-cs"/>
+              </a:defRPr>
+            </a:pPr>
+            <a:endParaRPr lang="en-US"/>
+          </a:p>
+        </c:txPr>
+        <c:crossAx val="569821176"/>
+        <c:crosses val="autoZero"/>
+        <c:crossBetween val="between"/>
+      </c:valAx>
+      <c:spPr>
+        <a:noFill/>
+        <a:ln>
+          <a:noFill/>
+        </a:ln>
+        <a:effectLst/>
+      </c:spPr>
+    </c:plotArea>
+    <c:legend>
+      <c:legendPos val="b"/>
+      <c:layout/>
+      <c:overlay val="0"/>
+      <c:spPr>
+        <a:noFill/>
+        <a:ln>
+          <a:noFill/>
+        </a:ln>
+        <a:effectLst/>
+      </c:spPr>
+      <c:txPr>
+        <a:bodyPr rot="0" spcFirstLastPara="1" vertOverflow="ellipsis" vert="horz" wrap="square" anchor="ctr" anchorCtr="1"/>
+        <a:lstStyle/>
+        <a:p>
+          <a:pPr>
+            <a:defRPr sz="900" b="0" i="0" u="none" strike="noStrike" kern="1200" baseline="0">
+              <a:solidFill>
+                <a:schemeClr val="tx1">
+                  <a:lumMod val="65000"/>
+                  <a:lumOff val="35000"/>
+                </a:schemeClr>
+              </a:solidFill>
+              <a:latin typeface="+mn-lt"/>
+              <a:ea typeface="+mn-ea"/>
+              <a:cs typeface="+mn-cs"/>
+            </a:defRPr>
+          </a:pPr>
+          <a:endParaRPr lang="en-US"/>
+        </a:p>
+      </c:txPr>
+    </c:legend>
     <c:plotVisOnly val="1"/>
     <c:dispBlanksAs val="gap"/>
     <c:showDLblsOverMax val="0"/>
@@ -13763,6 +15638,86 @@
 </file>
 
 <file path=word/charts/colors3.xml><?xml version="1.0" encoding="utf-8"?>
+<cs:colorStyle xmlns:cs="http://schemas.microsoft.com/office/drawing/2012/chartStyle" xmlns:a="http://schemas.openxmlformats.org/drawingml/2006/main" meth="cycle" id="10">
+  <a:schemeClr val="accent1"/>
+  <a:schemeClr val="accent2"/>
+  <a:schemeClr val="accent3"/>
+  <a:schemeClr val="accent4"/>
+  <a:schemeClr val="accent5"/>
+  <a:schemeClr val="accent6"/>
+  <cs:variation/>
+  <cs:variation>
+    <a:lumMod val="60000"/>
+  </cs:variation>
+  <cs:variation>
+    <a:lumMod val="80000"/>
+    <a:lumOff val="20000"/>
+  </cs:variation>
+  <cs:variation>
+    <a:lumMod val="80000"/>
+  </cs:variation>
+  <cs:variation>
+    <a:lumMod val="60000"/>
+    <a:lumOff val="40000"/>
+  </cs:variation>
+  <cs:variation>
+    <a:lumMod val="50000"/>
+  </cs:variation>
+  <cs:variation>
+    <a:lumMod val="70000"/>
+    <a:lumOff val="30000"/>
+  </cs:variation>
+  <cs:variation>
+    <a:lumMod val="70000"/>
+  </cs:variation>
+  <cs:variation>
+    <a:lumMod val="50000"/>
+    <a:lumOff val="50000"/>
+  </cs:variation>
+</cs:colorStyle>
+</file>
+
+<file path=word/charts/colors4.xml><?xml version="1.0" encoding="utf-8"?>
+<cs:colorStyle xmlns:cs="http://schemas.microsoft.com/office/drawing/2012/chartStyle" xmlns:a="http://schemas.openxmlformats.org/drawingml/2006/main" meth="cycle" id="10">
+  <a:schemeClr val="accent1"/>
+  <a:schemeClr val="accent2"/>
+  <a:schemeClr val="accent3"/>
+  <a:schemeClr val="accent4"/>
+  <a:schemeClr val="accent5"/>
+  <a:schemeClr val="accent6"/>
+  <cs:variation/>
+  <cs:variation>
+    <a:lumMod val="60000"/>
+  </cs:variation>
+  <cs:variation>
+    <a:lumMod val="80000"/>
+    <a:lumOff val="20000"/>
+  </cs:variation>
+  <cs:variation>
+    <a:lumMod val="80000"/>
+  </cs:variation>
+  <cs:variation>
+    <a:lumMod val="60000"/>
+    <a:lumOff val="40000"/>
+  </cs:variation>
+  <cs:variation>
+    <a:lumMod val="50000"/>
+  </cs:variation>
+  <cs:variation>
+    <a:lumMod val="70000"/>
+    <a:lumOff val="30000"/>
+  </cs:variation>
+  <cs:variation>
+    <a:lumMod val="70000"/>
+  </cs:variation>
+  <cs:variation>
+    <a:lumMod val="50000"/>
+    <a:lumOff val="50000"/>
+  </cs:variation>
+</cs:colorStyle>
+</file>
+
+<file path=word/charts/colors5.xml><?xml version="1.0" encoding="utf-8"?>
 <cs:colorStyle xmlns:cs="http://schemas.microsoft.com/office/drawing/2012/chartStyle" xmlns:a="http://schemas.openxmlformats.org/drawingml/2006/main" meth="cycle" id="10">
   <a:schemeClr val="accent1"/>
   <a:schemeClr val="accent2"/>
@@ -15311,6 +17266,1038 @@
 </cs:chartStyle>
 </file>
 
+<file path=word/charts/style4.xml><?xml version="1.0" encoding="utf-8"?>
+<cs:chartStyle xmlns:cs="http://schemas.microsoft.com/office/drawing/2012/chartStyle" xmlns:a="http://schemas.openxmlformats.org/drawingml/2006/main" id="227">
+  <cs:axisTitle>
+    <cs:lnRef idx="0"/>
+    <cs:fillRef idx="0"/>
+    <cs:effectRef idx="0"/>
+    <cs:fontRef idx="minor">
+      <a:schemeClr val="tx1">
+        <a:lumMod val="65000"/>
+        <a:lumOff val="35000"/>
+      </a:schemeClr>
+    </cs:fontRef>
+    <cs:defRPr sz="1000" kern="1200"/>
+  </cs:axisTitle>
+  <cs:categoryAxis>
+    <cs:lnRef idx="0"/>
+    <cs:fillRef idx="0"/>
+    <cs:effectRef idx="0"/>
+    <cs:fontRef idx="minor">
+      <a:schemeClr val="tx1">
+        <a:lumMod val="65000"/>
+        <a:lumOff val="35000"/>
+      </a:schemeClr>
+    </cs:fontRef>
+    <cs:spPr>
+      <a:ln w="9525" cap="flat" cmpd="sng" algn="ctr">
+        <a:solidFill>
+          <a:schemeClr val="tx1">
+            <a:lumMod val="15000"/>
+            <a:lumOff val="85000"/>
+          </a:schemeClr>
+        </a:solidFill>
+        <a:round/>
+      </a:ln>
+    </cs:spPr>
+    <cs:defRPr sz="900" kern="1200"/>
+  </cs:categoryAxis>
+  <cs:chartArea mods="allowNoFillOverride allowNoLineOverride">
+    <cs:lnRef idx="0"/>
+    <cs:fillRef idx="0"/>
+    <cs:effectRef idx="0"/>
+    <cs:fontRef idx="minor">
+      <a:schemeClr val="tx1"/>
+    </cs:fontRef>
+    <cs:spPr>
+      <a:solidFill>
+        <a:schemeClr val="bg1"/>
+      </a:solidFill>
+      <a:ln w="9525" cap="flat" cmpd="sng" algn="ctr">
+        <a:solidFill>
+          <a:schemeClr val="tx1">
+            <a:lumMod val="15000"/>
+            <a:lumOff val="85000"/>
+          </a:schemeClr>
+        </a:solidFill>
+        <a:round/>
+      </a:ln>
+    </cs:spPr>
+    <cs:defRPr sz="1000" kern="1200"/>
+  </cs:chartArea>
+  <cs:dataLabel>
+    <cs:lnRef idx="0"/>
+    <cs:fillRef idx="0"/>
+    <cs:effectRef idx="0"/>
+    <cs:fontRef idx="minor">
+      <a:schemeClr val="tx1">
+        <a:lumMod val="75000"/>
+        <a:lumOff val="25000"/>
+      </a:schemeClr>
+    </cs:fontRef>
+    <cs:defRPr sz="900" kern="1200"/>
+  </cs:dataLabel>
+  <cs:dataLabelCallout>
+    <cs:lnRef idx="0"/>
+    <cs:fillRef idx="0"/>
+    <cs:effectRef idx="0"/>
+    <cs:fontRef idx="minor">
+      <a:schemeClr val="dk1">
+        <a:lumMod val="65000"/>
+        <a:lumOff val="35000"/>
+      </a:schemeClr>
+    </cs:fontRef>
+    <cs:spPr>
+      <a:solidFill>
+        <a:schemeClr val="lt1"/>
+      </a:solidFill>
+      <a:ln>
+        <a:solidFill>
+          <a:schemeClr val="dk1">
+            <a:lumMod val="25000"/>
+            <a:lumOff val="75000"/>
+          </a:schemeClr>
+        </a:solidFill>
+      </a:ln>
+    </cs:spPr>
+    <cs:defRPr sz="900" kern="1200"/>
+    <cs:bodyPr rot="0" spcFirstLastPara="1" vertOverflow="clip" horzOverflow="clip" vert="horz" wrap="square" lIns="36576" tIns="18288" rIns="36576" bIns="18288" anchor="ctr" anchorCtr="1">
+      <a:spAutoFit/>
+    </cs:bodyPr>
+  </cs:dataLabelCallout>
+  <cs:dataPoint>
+    <cs:lnRef idx="0"/>
+    <cs:fillRef idx="1">
+      <cs:styleClr val="auto"/>
+    </cs:fillRef>
+    <cs:effectRef idx="0"/>
+    <cs:fontRef idx="minor">
+      <a:schemeClr val="tx1"/>
+    </cs:fontRef>
+    <cs:spPr>
+      <a:solidFill>
+        <a:schemeClr val="phClr"/>
+      </a:solidFill>
+    </cs:spPr>
+  </cs:dataPoint>
+  <cs:dataPoint3D>
+    <cs:lnRef idx="0"/>
+    <cs:fillRef idx="1">
+      <cs:styleClr val="auto"/>
+    </cs:fillRef>
+    <cs:effectRef idx="0"/>
+    <cs:fontRef idx="minor">
+      <a:schemeClr val="tx1"/>
+    </cs:fontRef>
+    <cs:spPr>
+      <a:solidFill>
+        <a:schemeClr val="phClr"/>
+      </a:solidFill>
+    </cs:spPr>
+  </cs:dataPoint3D>
+  <cs:dataPointLine>
+    <cs:lnRef idx="0">
+      <cs:styleClr val="auto"/>
+    </cs:lnRef>
+    <cs:fillRef idx="1"/>
+    <cs:effectRef idx="0"/>
+    <cs:fontRef idx="minor">
+      <a:schemeClr val="tx1"/>
+    </cs:fontRef>
+    <cs:spPr>
+      <a:ln w="28575" cap="rnd">
+        <a:solidFill>
+          <a:schemeClr val="phClr"/>
+        </a:solidFill>
+        <a:round/>
+      </a:ln>
+    </cs:spPr>
+  </cs:dataPointLine>
+  <cs:dataPointMarker>
+    <cs:lnRef idx="0">
+      <cs:styleClr val="auto"/>
+    </cs:lnRef>
+    <cs:fillRef idx="1">
+      <cs:styleClr val="auto"/>
+    </cs:fillRef>
+    <cs:effectRef idx="0"/>
+    <cs:fontRef idx="minor">
+      <a:schemeClr val="tx1"/>
+    </cs:fontRef>
+    <cs:spPr>
+      <a:solidFill>
+        <a:schemeClr val="phClr"/>
+      </a:solidFill>
+      <a:ln w="9525">
+        <a:solidFill>
+          <a:schemeClr val="phClr"/>
+        </a:solidFill>
+      </a:ln>
+    </cs:spPr>
+  </cs:dataPointMarker>
+  <cs:dataPointMarkerLayout symbol="circle" size="5"/>
+  <cs:dataPointWireframe>
+    <cs:lnRef idx="0">
+      <cs:styleClr val="auto"/>
+    </cs:lnRef>
+    <cs:fillRef idx="1"/>
+    <cs:effectRef idx="0"/>
+    <cs:fontRef idx="minor">
+      <a:schemeClr val="tx1"/>
+    </cs:fontRef>
+    <cs:spPr>
+      <a:ln w="9525" cap="rnd">
+        <a:solidFill>
+          <a:schemeClr val="phClr"/>
+        </a:solidFill>
+        <a:round/>
+      </a:ln>
+    </cs:spPr>
+  </cs:dataPointWireframe>
+  <cs:dataTable>
+    <cs:lnRef idx="0"/>
+    <cs:fillRef idx="0"/>
+    <cs:effectRef idx="0"/>
+    <cs:fontRef idx="minor">
+      <a:schemeClr val="tx1">
+        <a:lumMod val="65000"/>
+        <a:lumOff val="35000"/>
+      </a:schemeClr>
+    </cs:fontRef>
+    <cs:spPr>
+      <a:noFill/>
+      <a:ln w="9525" cap="flat" cmpd="sng" algn="ctr">
+        <a:solidFill>
+          <a:schemeClr val="tx1">
+            <a:lumMod val="15000"/>
+            <a:lumOff val="85000"/>
+          </a:schemeClr>
+        </a:solidFill>
+        <a:round/>
+      </a:ln>
+    </cs:spPr>
+    <cs:defRPr sz="900" kern="1200"/>
+  </cs:dataTable>
+  <cs:downBar>
+    <cs:lnRef idx="0"/>
+    <cs:fillRef idx="0"/>
+    <cs:effectRef idx="0"/>
+    <cs:fontRef idx="minor">
+      <a:schemeClr val="dk1"/>
+    </cs:fontRef>
+    <cs:spPr>
+      <a:solidFill>
+        <a:schemeClr val="dk1">
+          <a:lumMod val="65000"/>
+          <a:lumOff val="35000"/>
+        </a:schemeClr>
+      </a:solidFill>
+      <a:ln w="9525">
+        <a:solidFill>
+          <a:schemeClr val="tx1">
+            <a:lumMod val="65000"/>
+            <a:lumOff val="35000"/>
+          </a:schemeClr>
+        </a:solidFill>
+      </a:ln>
+    </cs:spPr>
+  </cs:downBar>
+  <cs:dropLine>
+    <cs:lnRef idx="0"/>
+    <cs:fillRef idx="0"/>
+    <cs:effectRef idx="0"/>
+    <cs:fontRef idx="minor">
+      <a:schemeClr val="tx1"/>
+    </cs:fontRef>
+    <cs:spPr>
+      <a:ln w="9525" cap="flat" cmpd="sng" algn="ctr">
+        <a:solidFill>
+          <a:schemeClr val="tx1">
+            <a:lumMod val="35000"/>
+            <a:lumOff val="65000"/>
+          </a:schemeClr>
+        </a:solidFill>
+        <a:round/>
+      </a:ln>
+    </cs:spPr>
+  </cs:dropLine>
+  <cs:errorBar>
+    <cs:lnRef idx="0"/>
+    <cs:fillRef idx="0"/>
+    <cs:effectRef idx="0"/>
+    <cs:fontRef idx="minor">
+      <a:schemeClr val="tx1"/>
+    </cs:fontRef>
+    <cs:spPr>
+      <a:ln w="9525" cap="flat" cmpd="sng" algn="ctr">
+        <a:solidFill>
+          <a:schemeClr val="tx1">
+            <a:lumMod val="65000"/>
+            <a:lumOff val="35000"/>
+          </a:schemeClr>
+        </a:solidFill>
+        <a:round/>
+      </a:ln>
+    </cs:spPr>
+  </cs:errorBar>
+  <cs:floor>
+    <cs:lnRef idx="0"/>
+    <cs:fillRef idx="0"/>
+    <cs:effectRef idx="0"/>
+    <cs:fontRef idx="minor">
+      <a:schemeClr val="tx1"/>
+    </cs:fontRef>
+    <cs:spPr>
+      <a:noFill/>
+      <a:ln>
+        <a:noFill/>
+      </a:ln>
+    </cs:spPr>
+  </cs:floor>
+  <cs:gridlineMajor>
+    <cs:lnRef idx="0"/>
+    <cs:fillRef idx="0"/>
+    <cs:effectRef idx="0"/>
+    <cs:fontRef idx="minor">
+      <a:schemeClr val="tx1"/>
+    </cs:fontRef>
+    <cs:spPr>
+      <a:ln w="9525" cap="flat" cmpd="sng" algn="ctr">
+        <a:solidFill>
+          <a:schemeClr val="tx1">
+            <a:lumMod val="15000"/>
+            <a:lumOff val="85000"/>
+          </a:schemeClr>
+        </a:solidFill>
+        <a:round/>
+      </a:ln>
+    </cs:spPr>
+  </cs:gridlineMajor>
+  <cs:gridlineMinor>
+    <cs:lnRef idx="0"/>
+    <cs:fillRef idx="0"/>
+    <cs:effectRef idx="0"/>
+    <cs:fontRef idx="minor">
+      <a:schemeClr val="tx1"/>
+    </cs:fontRef>
+    <cs:spPr>
+      <a:ln w="9525" cap="flat" cmpd="sng" algn="ctr">
+        <a:solidFill>
+          <a:schemeClr val="tx1">
+            <a:lumMod val="5000"/>
+            <a:lumOff val="95000"/>
+          </a:schemeClr>
+        </a:solidFill>
+        <a:round/>
+      </a:ln>
+    </cs:spPr>
+  </cs:gridlineMinor>
+  <cs:hiLoLine>
+    <cs:lnRef idx="0"/>
+    <cs:fillRef idx="0"/>
+    <cs:effectRef idx="0"/>
+    <cs:fontRef idx="minor">
+      <a:schemeClr val="tx1"/>
+    </cs:fontRef>
+    <cs:spPr>
+      <a:ln w="9525" cap="flat" cmpd="sng" algn="ctr">
+        <a:solidFill>
+          <a:schemeClr val="tx1">
+            <a:lumMod val="75000"/>
+            <a:lumOff val="25000"/>
+          </a:schemeClr>
+        </a:solidFill>
+        <a:round/>
+      </a:ln>
+    </cs:spPr>
+  </cs:hiLoLine>
+  <cs:leaderLine>
+    <cs:lnRef idx="0"/>
+    <cs:fillRef idx="0"/>
+    <cs:effectRef idx="0"/>
+    <cs:fontRef idx="minor">
+      <a:schemeClr val="tx1"/>
+    </cs:fontRef>
+    <cs:spPr>
+      <a:ln w="9525" cap="flat" cmpd="sng" algn="ctr">
+        <a:solidFill>
+          <a:schemeClr val="tx1">
+            <a:lumMod val="35000"/>
+            <a:lumOff val="65000"/>
+          </a:schemeClr>
+        </a:solidFill>
+        <a:round/>
+      </a:ln>
+    </cs:spPr>
+  </cs:leaderLine>
+  <cs:legend>
+    <cs:lnRef idx="0"/>
+    <cs:fillRef idx="0"/>
+    <cs:effectRef idx="0"/>
+    <cs:fontRef idx="minor">
+      <a:schemeClr val="tx1">
+        <a:lumMod val="65000"/>
+        <a:lumOff val="35000"/>
+      </a:schemeClr>
+    </cs:fontRef>
+    <cs:defRPr sz="900" kern="1200"/>
+  </cs:legend>
+  <cs:plotArea mods="allowNoFillOverride allowNoLineOverride">
+    <cs:lnRef idx="0"/>
+    <cs:fillRef idx="0"/>
+    <cs:effectRef idx="0"/>
+    <cs:fontRef idx="minor">
+      <a:schemeClr val="tx1"/>
+    </cs:fontRef>
+  </cs:plotArea>
+  <cs:plotArea3D mods="allowNoFillOverride allowNoLineOverride">
+    <cs:lnRef idx="0"/>
+    <cs:fillRef idx="0"/>
+    <cs:effectRef idx="0"/>
+    <cs:fontRef idx="minor">
+      <a:schemeClr val="tx1"/>
+    </cs:fontRef>
+  </cs:plotArea3D>
+  <cs:seriesAxis>
+    <cs:lnRef idx="0"/>
+    <cs:fillRef idx="0"/>
+    <cs:effectRef idx="0"/>
+    <cs:fontRef idx="minor">
+      <a:schemeClr val="tx1">
+        <a:lumMod val="65000"/>
+        <a:lumOff val="35000"/>
+      </a:schemeClr>
+    </cs:fontRef>
+    <cs:defRPr sz="900" kern="1200"/>
+  </cs:seriesAxis>
+  <cs:seriesLine>
+    <cs:lnRef idx="0"/>
+    <cs:fillRef idx="0"/>
+    <cs:effectRef idx="0"/>
+    <cs:fontRef idx="minor">
+      <a:schemeClr val="tx1"/>
+    </cs:fontRef>
+    <cs:spPr>
+      <a:ln w="9525" cap="flat" cmpd="sng" algn="ctr">
+        <a:solidFill>
+          <a:schemeClr val="tx1">
+            <a:lumMod val="35000"/>
+            <a:lumOff val="65000"/>
+          </a:schemeClr>
+        </a:solidFill>
+        <a:round/>
+      </a:ln>
+    </cs:spPr>
+  </cs:seriesLine>
+  <cs:title>
+    <cs:lnRef idx="0"/>
+    <cs:fillRef idx="0"/>
+    <cs:effectRef idx="0"/>
+    <cs:fontRef idx="minor">
+      <a:schemeClr val="tx1">
+        <a:lumMod val="65000"/>
+        <a:lumOff val="35000"/>
+      </a:schemeClr>
+    </cs:fontRef>
+    <cs:defRPr sz="1400" b="0" kern="1200" spc="0" baseline="0"/>
+  </cs:title>
+  <cs:trendline>
+    <cs:lnRef idx="0">
+      <cs:styleClr val="auto"/>
+    </cs:lnRef>
+    <cs:fillRef idx="0"/>
+    <cs:effectRef idx="0"/>
+    <cs:fontRef idx="minor">
+      <a:schemeClr val="tx1"/>
+    </cs:fontRef>
+    <cs:spPr>
+      <a:ln w="19050" cap="rnd">
+        <a:solidFill>
+          <a:schemeClr val="phClr"/>
+        </a:solidFill>
+        <a:prstDash val="sysDot"/>
+      </a:ln>
+    </cs:spPr>
+  </cs:trendline>
+  <cs:trendlineLabel>
+    <cs:lnRef idx="0"/>
+    <cs:fillRef idx="0"/>
+    <cs:effectRef idx="0"/>
+    <cs:fontRef idx="minor">
+      <a:schemeClr val="tx1">
+        <a:lumMod val="65000"/>
+        <a:lumOff val="35000"/>
+      </a:schemeClr>
+    </cs:fontRef>
+    <cs:defRPr sz="900" kern="1200"/>
+  </cs:trendlineLabel>
+  <cs:upBar>
+    <cs:lnRef idx="0"/>
+    <cs:fillRef idx="0"/>
+    <cs:effectRef idx="0"/>
+    <cs:fontRef idx="minor">
+      <a:schemeClr val="dk1"/>
+    </cs:fontRef>
+    <cs:spPr>
+      <a:solidFill>
+        <a:schemeClr val="lt1"/>
+      </a:solidFill>
+      <a:ln w="9525">
+        <a:solidFill>
+          <a:schemeClr val="tx1">
+            <a:lumMod val="15000"/>
+            <a:lumOff val="85000"/>
+          </a:schemeClr>
+        </a:solidFill>
+      </a:ln>
+    </cs:spPr>
+  </cs:upBar>
+  <cs:valueAxis>
+    <cs:lnRef idx="0"/>
+    <cs:fillRef idx="0"/>
+    <cs:effectRef idx="0"/>
+    <cs:fontRef idx="minor">
+      <a:schemeClr val="tx1">
+        <a:lumMod val="65000"/>
+        <a:lumOff val="35000"/>
+      </a:schemeClr>
+    </cs:fontRef>
+    <cs:defRPr sz="900" kern="1200"/>
+  </cs:valueAxis>
+  <cs:wall>
+    <cs:lnRef idx="0"/>
+    <cs:fillRef idx="0"/>
+    <cs:effectRef idx="0"/>
+    <cs:fontRef idx="minor">
+      <a:schemeClr val="tx1"/>
+    </cs:fontRef>
+    <cs:spPr>
+      <a:noFill/>
+      <a:ln>
+        <a:noFill/>
+      </a:ln>
+    </cs:spPr>
+  </cs:wall>
+</cs:chartStyle>
+</file>
+
+<file path=word/charts/style5.xml><?xml version="1.0" encoding="utf-8"?>
+<cs:chartStyle xmlns:cs="http://schemas.microsoft.com/office/drawing/2012/chartStyle" xmlns:a="http://schemas.openxmlformats.org/drawingml/2006/main" id="227">
+  <cs:axisTitle>
+    <cs:lnRef idx="0"/>
+    <cs:fillRef idx="0"/>
+    <cs:effectRef idx="0"/>
+    <cs:fontRef idx="minor">
+      <a:schemeClr val="tx1">
+        <a:lumMod val="65000"/>
+        <a:lumOff val="35000"/>
+      </a:schemeClr>
+    </cs:fontRef>
+    <cs:defRPr sz="1000" kern="1200"/>
+  </cs:axisTitle>
+  <cs:categoryAxis>
+    <cs:lnRef idx="0"/>
+    <cs:fillRef idx="0"/>
+    <cs:effectRef idx="0"/>
+    <cs:fontRef idx="minor">
+      <a:schemeClr val="tx1">
+        <a:lumMod val="65000"/>
+        <a:lumOff val="35000"/>
+      </a:schemeClr>
+    </cs:fontRef>
+    <cs:spPr>
+      <a:ln w="9525" cap="flat" cmpd="sng" algn="ctr">
+        <a:solidFill>
+          <a:schemeClr val="tx1">
+            <a:lumMod val="15000"/>
+            <a:lumOff val="85000"/>
+          </a:schemeClr>
+        </a:solidFill>
+        <a:round/>
+      </a:ln>
+    </cs:spPr>
+    <cs:defRPr sz="900" kern="1200"/>
+  </cs:categoryAxis>
+  <cs:chartArea mods="allowNoFillOverride allowNoLineOverride">
+    <cs:lnRef idx="0"/>
+    <cs:fillRef idx="0"/>
+    <cs:effectRef idx="0"/>
+    <cs:fontRef idx="minor">
+      <a:schemeClr val="tx1"/>
+    </cs:fontRef>
+    <cs:spPr>
+      <a:solidFill>
+        <a:schemeClr val="bg1"/>
+      </a:solidFill>
+      <a:ln w="9525" cap="flat" cmpd="sng" algn="ctr">
+        <a:solidFill>
+          <a:schemeClr val="tx1">
+            <a:lumMod val="15000"/>
+            <a:lumOff val="85000"/>
+          </a:schemeClr>
+        </a:solidFill>
+        <a:round/>
+      </a:ln>
+    </cs:spPr>
+    <cs:defRPr sz="1000" kern="1200"/>
+  </cs:chartArea>
+  <cs:dataLabel>
+    <cs:lnRef idx="0"/>
+    <cs:fillRef idx="0"/>
+    <cs:effectRef idx="0"/>
+    <cs:fontRef idx="minor">
+      <a:schemeClr val="tx1">
+        <a:lumMod val="75000"/>
+        <a:lumOff val="25000"/>
+      </a:schemeClr>
+    </cs:fontRef>
+    <cs:defRPr sz="900" kern="1200"/>
+  </cs:dataLabel>
+  <cs:dataLabelCallout>
+    <cs:lnRef idx="0"/>
+    <cs:fillRef idx="0"/>
+    <cs:effectRef idx="0"/>
+    <cs:fontRef idx="minor">
+      <a:schemeClr val="dk1">
+        <a:lumMod val="65000"/>
+        <a:lumOff val="35000"/>
+      </a:schemeClr>
+    </cs:fontRef>
+    <cs:spPr>
+      <a:solidFill>
+        <a:schemeClr val="lt1"/>
+      </a:solidFill>
+      <a:ln>
+        <a:solidFill>
+          <a:schemeClr val="dk1">
+            <a:lumMod val="25000"/>
+            <a:lumOff val="75000"/>
+          </a:schemeClr>
+        </a:solidFill>
+      </a:ln>
+    </cs:spPr>
+    <cs:defRPr sz="900" kern="1200"/>
+    <cs:bodyPr rot="0" spcFirstLastPara="1" vertOverflow="clip" horzOverflow="clip" vert="horz" wrap="square" lIns="36576" tIns="18288" rIns="36576" bIns="18288" anchor="ctr" anchorCtr="1">
+      <a:spAutoFit/>
+    </cs:bodyPr>
+  </cs:dataLabelCallout>
+  <cs:dataPoint>
+    <cs:lnRef idx="0"/>
+    <cs:fillRef idx="1">
+      <cs:styleClr val="auto"/>
+    </cs:fillRef>
+    <cs:effectRef idx="0"/>
+    <cs:fontRef idx="minor">
+      <a:schemeClr val="tx1"/>
+    </cs:fontRef>
+    <cs:spPr>
+      <a:solidFill>
+        <a:schemeClr val="phClr"/>
+      </a:solidFill>
+    </cs:spPr>
+  </cs:dataPoint>
+  <cs:dataPoint3D>
+    <cs:lnRef idx="0"/>
+    <cs:fillRef idx="1">
+      <cs:styleClr val="auto"/>
+    </cs:fillRef>
+    <cs:effectRef idx="0"/>
+    <cs:fontRef idx="minor">
+      <a:schemeClr val="tx1"/>
+    </cs:fontRef>
+    <cs:spPr>
+      <a:solidFill>
+        <a:schemeClr val="phClr"/>
+      </a:solidFill>
+    </cs:spPr>
+  </cs:dataPoint3D>
+  <cs:dataPointLine>
+    <cs:lnRef idx="0">
+      <cs:styleClr val="auto"/>
+    </cs:lnRef>
+    <cs:fillRef idx="1"/>
+    <cs:effectRef idx="0"/>
+    <cs:fontRef idx="minor">
+      <a:schemeClr val="tx1"/>
+    </cs:fontRef>
+    <cs:spPr>
+      <a:ln w="28575" cap="rnd">
+        <a:solidFill>
+          <a:schemeClr val="phClr"/>
+        </a:solidFill>
+        <a:round/>
+      </a:ln>
+    </cs:spPr>
+  </cs:dataPointLine>
+  <cs:dataPointMarker>
+    <cs:lnRef idx="0">
+      <cs:styleClr val="auto"/>
+    </cs:lnRef>
+    <cs:fillRef idx="1">
+      <cs:styleClr val="auto"/>
+    </cs:fillRef>
+    <cs:effectRef idx="0"/>
+    <cs:fontRef idx="minor">
+      <a:schemeClr val="tx1"/>
+    </cs:fontRef>
+    <cs:spPr>
+      <a:solidFill>
+        <a:schemeClr val="phClr"/>
+      </a:solidFill>
+      <a:ln w="9525">
+        <a:solidFill>
+          <a:schemeClr val="phClr"/>
+        </a:solidFill>
+      </a:ln>
+    </cs:spPr>
+  </cs:dataPointMarker>
+  <cs:dataPointMarkerLayout symbol="circle" size="5"/>
+  <cs:dataPointWireframe>
+    <cs:lnRef idx="0">
+      <cs:styleClr val="auto"/>
+    </cs:lnRef>
+    <cs:fillRef idx="1"/>
+    <cs:effectRef idx="0"/>
+    <cs:fontRef idx="minor">
+      <a:schemeClr val="tx1"/>
+    </cs:fontRef>
+    <cs:spPr>
+      <a:ln w="9525" cap="rnd">
+        <a:solidFill>
+          <a:schemeClr val="phClr"/>
+        </a:solidFill>
+        <a:round/>
+      </a:ln>
+    </cs:spPr>
+  </cs:dataPointWireframe>
+  <cs:dataTable>
+    <cs:lnRef idx="0"/>
+    <cs:fillRef idx="0"/>
+    <cs:effectRef idx="0"/>
+    <cs:fontRef idx="minor">
+      <a:schemeClr val="tx1">
+        <a:lumMod val="65000"/>
+        <a:lumOff val="35000"/>
+      </a:schemeClr>
+    </cs:fontRef>
+    <cs:spPr>
+      <a:noFill/>
+      <a:ln w="9525" cap="flat" cmpd="sng" algn="ctr">
+        <a:solidFill>
+          <a:schemeClr val="tx1">
+            <a:lumMod val="15000"/>
+            <a:lumOff val="85000"/>
+          </a:schemeClr>
+        </a:solidFill>
+        <a:round/>
+      </a:ln>
+    </cs:spPr>
+    <cs:defRPr sz="900" kern="1200"/>
+  </cs:dataTable>
+  <cs:downBar>
+    <cs:lnRef idx="0"/>
+    <cs:fillRef idx="0"/>
+    <cs:effectRef idx="0"/>
+    <cs:fontRef idx="minor">
+      <a:schemeClr val="dk1"/>
+    </cs:fontRef>
+    <cs:spPr>
+      <a:solidFill>
+        <a:schemeClr val="dk1">
+          <a:lumMod val="65000"/>
+          <a:lumOff val="35000"/>
+        </a:schemeClr>
+      </a:solidFill>
+      <a:ln w="9525">
+        <a:solidFill>
+          <a:schemeClr val="tx1">
+            <a:lumMod val="65000"/>
+            <a:lumOff val="35000"/>
+          </a:schemeClr>
+        </a:solidFill>
+      </a:ln>
+    </cs:spPr>
+  </cs:downBar>
+  <cs:dropLine>
+    <cs:lnRef idx="0"/>
+    <cs:fillRef idx="0"/>
+    <cs:effectRef idx="0"/>
+    <cs:fontRef idx="minor">
+      <a:schemeClr val="tx1"/>
+    </cs:fontRef>
+    <cs:spPr>
+      <a:ln w="9525" cap="flat" cmpd="sng" algn="ctr">
+        <a:solidFill>
+          <a:schemeClr val="tx1">
+            <a:lumMod val="35000"/>
+            <a:lumOff val="65000"/>
+          </a:schemeClr>
+        </a:solidFill>
+        <a:round/>
+      </a:ln>
+    </cs:spPr>
+  </cs:dropLine>
+  <cs:errorBar>
+    <cs:lnRef idx="0"/>
+    <cs:fillRef idx="0"/>
+    <cs:effectRef idx="0"/>
+    <cs:fontRef idx="minor">
+      <a:schemeClr val="tx1"/>
+    </cs:fontRef>
+    <cs:spPr>
+      <a:ln w="9525" cap="flat" cmpd="sng" algn="ctr">
+        <a:solidFill>
+          <a:schemeClr val="tx1">
+            <a:lumMod val="65000"/>
+            <a:lumOff val="35000"/>
+          </a:schemeClr>
+        </a:solidFill>
+        <a:round/>
+      </a:ln>
+    </cs:spPr>
+  </cs:errorBar>
+  <cs:floor>
+    <cs:lnRef idx="0"/>
+    <cs:fillRef idx="0"/>
+    <cs:effectRef idx="0"/>
+    <cs:fontRef idx="minor">
+      <a:schemeClr val="tx1"/>
+    </cs:fontRef>
+    <cs:spPr>
+      <a:noFill/>
+      <a:ln>
+        <a:noFill/>
+      </a:ln>
+    </cs:spPr>
+  </cs:floor>
+  <cs:gridlineMajor>
+    <cs:lnRef idx="0"/>
+    <cs:fillRef idx="0"/>
+    <cs:effectRef idx="0"/>
+    <cs:fontRef idx="minor">
+      <a:schemeClr val="tx1"/>
+    </cs:fontRef>
+    <cs:spPr>
+      <a:ln w="9525" cap="flat" cmpd="sng" algn="ctr">
+        <a:solidFill>
+          <a:schemeClr val="tx1">
+            <a:lumMod val="15000"/>
+            <a:lumOff val="85000"/>
+          </a:schemeClr>
+        </a:solidFill>
+        <a:round/>
+      </a:ln>
+    </cs:spPr>
+  </cs:gridlineMajor>
+  <cs:gridlineMinor>
+    <cs:lnRef idx="0"/>
+    <cs:fillRef idx="0"/>
+    <cs:effectRef idx="0"/>
+    <cs:fontRef idx="minor">
+      <a:schemeClr val="tx1"/>
+    </cs:fontRef>
+    <cs:spPr>
+      <a:ln w="9525" cap="flat" cmpd="sng" algn="ctr">
+        <a:solidFill>
+          <a:schemeClr val="tx1">
+            <a:lumMod val="5000"/>
+            <a:lumOff val="95000"/>
+          </a:schemeClr>
+        </a:solidFill>
+        <a:round/>
+      </a:ln>
+    </cs:spPr>
+  </cs:gridlineMinor>
+  <cs:hiLoLine>
+    <cs:lnRef idx="0"/>
+    <cs:fillRef idx="0"/>
+    <cs:effectRef idx="0"/>
+    <cs:fontRef idx="minor">
+      <a:schemeClr val="tx1"/>
+    </cs:fontRef>
+    <cs:spPr>
+      <a:ln w="9525" cap="flat" cmpd="sng" algn="ctr">
+        <a:solidFill>
+          <a:schemeClr val="tx1">
+            <a:lumMod val="75000"/>
+            <a:lumOff val="25000"/>
+          </a:schemeClr>
+        </a:solidFill>
+        <a:round/>
+      </a:ln>
+    </cs:spPr>
+  </cs:hiLoLine>
+  <cs:leaderLine>
+    <cs:lnRef idx="0"/>
+    <cs:fillRef idx="0"/>
+    <cs:effectRef idx="0"/>
+    <cs:fontRef idx="minor">
+      <a:schemeClr val="tx1"/>
+    </cs:fontRef>
+    <cs:spPr>
+      <a:ln w="9525" cap="flat" cmpd="sng" algn="ctr">
+        <a:solidFill>
+          <a:schemeClr val="tx1">
+            <a:lumMod val="35000"/>
+            <a:lumOff val="65000"/>
+          </a:schemeClr>
+        </a:solidFill>
+        <a:round/>
+      </a:ln>
+    </cs:spPr>
+  </cs:leaderLine>
+  <cs:legend>
+    <cs:lnRef idx="0"/>
+    <cs:fillRef idx="0"/>
+    <cs:effectRef idx="0"/>
+    <cs:fontRef idx="minor">
+      <a:schemeClr val="tx1">
+        <a:lumMod val="65000"/>
+        <a:lumOff val="35000"/>
+      </a:schemeClr>
+    </cs:fontRef>
+    <cs:defRPr sz="900" kern="1200"/>
+  </cs:legend>
+  <cs:plotArea mods="allowNoFillOverride allowNoLineOverride">
+    <cs:lnRef idx="0"/>
+    <cs:fillRef idx="0"/>
+    <cs:effectRef idx="0"/>
+    <cs:fontRef idx="minor">
+      <a:schemeClr val="tx1"/>
+    </cs:fontRef>
+  </cs:plotArea>
+  <cs:plotArea3D mods="allowNoFillOverride allowNoLineOverride">
+    <cs:lnRef idx="0"/>
+    <cs:fillRef idx="0"/>
+    <cs:effectRef idx="0"/>
+    <cs:fontRef idx="minor">
+      <a:schemeClr val="tx1"/>
+    </cs:fontRef>
+  </cs:plotArea3D>
+  <cs:seriesAxis>
+    <cs:lnRef idx="0"/>
+    <cs:fillRef idx="0"/>
+    <cs:effectRef idx="0"/>
+    <cs:fontRef idx="minor">
+      <a:schemeClr val="tx1">
+        <a:lumMod val="65000"/>
+        <a:lumOff val="35000"/>
+      </a:schemeClr>
+    </cs:fontRef>
+    <cs:defRPr sz="900" kern="1200"/>
+  </cs:seriesAxis>
+  <cs:seriesLine>
+    <cs:lnRef idx="0"/>
+    <cs:fillRef idx="0"/>
+    <cs:effectRef idx="0"/>
+    <cs:fontRef idx="minor">
+      <a:schemeClr val="tx1"/>
+    </cs:fontRef>
+    <cs:spPr>
+      <a:ln w="9525" cap="flat" cmpd="sng" algn="ctr">
+        <a:solidFill>
+          <a:schemeClr val="tx1">
+            <a:lumMod val="35000"/>
+            <a:lumOff val="65000"/>
+          </a:schemeClr>
+        </a:solidFill>
+        <a:round/>
+      </a:ln>
+    </cs:spPr>
+  </cs:seriesLine>
+  <cs:title>
+    <cs:lnRef idx="0"/>
+    <cs:fillRef idx="0"/>
+    <cs:effectRef idx="0"/>
+    <cs:fontRef idx="minor">
+      <a:schemeClr val="tx1">
+        <a:lumMod val="65000"/>
+        <a:lumOff val="35000"/>
+      </a:schemeClr>
+    </cs:fontRef>
+    <cs:defRPr sz="1400" b="0" kern="1200" spc="0" baseline="0"/>
+  </cs:title>
+  <cs:trendline>
+    <cs:lnRef idx="0">
+      <cs:styleClr val="auto"/>
+    </cs:lnRef>
+    <cs:fillRef idx="0"/>
+    <cs:effectRef idx="0"/>
+    <cs:fontRef idx="minor">
+      <a:schemeClr val="tx1"/>
+    </cs:fontRef>
+    <cs:spPr>
+      <a:ln w="19050" cap="rnd">
+        <a:solidFill>
+          <a:schemeClr val="phClr"/>
+        </a:solidFill>
+        <a:prstDash val="sysDot"/>
+      </a:ln>
+    </cs:spPr>
+  </cs:trendline>
+  <cs:trendlineLabel>
+    <cs:lnRef idx="0"/>
+    <cs:fillRef idx="0"/>
+    <cs:effectRef idx="0"/>
+    <cs:fontRef idx="minor">
+      <a:schemeClr val="tx1">
+        <a:lumMod val="65000"/>
+        <a:lumOff val="35000"/>
+      </a:schemeClr>
+    </cs:fontRef>
+    <cs:defRPr sz="900" kern="1200"/>
+  </cs:trendlineLabel>
+  <cs:upBar>
+    <cs:lnRef idx="0"/>
+    <cs:fillRef idx="0"/>
+    <cs:effectRef idx="0"/>
+    <cs:fontRef idx="minor">
+      <a:schemeClr val="dk1"/>
+    </cs:fontRef>
+    <cs:spPr>
+      <a:solidFill>
+        <a:schemeClr val="lt1"/>
+      </a:solidFill>
+      <a:ln w="9525">
+        <a:solidFill>
+          <a:schemeClr val="tx1">
+            <a:lumMod val="15000"/>
+            <a:lumOff val="85000"/>
+          </a:schemeClr>
+        </a:solidFill>
+      </a:ln>
+    </cs:spPr>
+  </cs:upBar>
+  <cs:valueAxis>
+    <cs:lnRef idx="0"/>
+    <cs:fillRef idx="0"/>
+    <cs:effectRef idx="0"/>
+    <cs:fontRef idx="minor">
+      <a:schemeClr val="tx1">
+        <a:lumMod val="65000"/>
+        <a:lumOff val="35000"/>
+      </a:schemeClr>
+    </cs:fontRef>
+    <cs:defRPr sz="900" kern="1200"/>
+  </cs:valueAxis>
+  <cs:wall>
+    <cs:lnRef idx="0"/>
+    <cs:fillRef idx="0"/>
+    <cs:effectRef idx="0"/>
+    <cs:fontRef idx="minor">
+      <a:schemeClr val="tx1"/>
+    </cs:fontRef>
+    <cs:spPr>
+      <a:noFill/>
+      <a:ln>
+        <a:noFill/>
+      </a:ln>
+    </cs:spPr>
+  </cs:wall>
+</cs:chartStyle>
+</file>
+
 <file path=word/theme/theme1.xml><?xml version="1.0" encoding="utf-8"?>
 <a:theme xmlns:a="http://schemas.openxmlformats.org/drawingml/2006/main" name="Office Theme">
   <a:themeElements>
@@ -15601,7 +18588,7 @@
 </file>
 
 <file path=customXml/itemProps1.xml><?xml version="1.0" encoding="utf-8"?>
-<ds:datastoreItem xmlns:ds="http://schemas.openxmlformats.org/officeDocument/2006/customXml" ds:itemID="{DB6E8E42-0C38-483C-B886-AC4FD6814E3A}">
+<ds:datastoreItem xmlns:ds="http://schemas.openxmlformats.org/officeDocument/2006/customXml" ds:itemID="{016D30D7-30CC-4E45-8535-1041FEAD18B4}">
   <ds:schemaRefs>
     <ds:schemaRef ds:uri="http://schemas.openxmlformats.org/officeDocument/2006/bibliography"/>
   </ds:schemaRefs>

</xml_diff>

<commit_message>
Majority of feedback fixed
</commit_message>
<xml_diff>
--- a/gef-master/Dissertation.docx
+++ b/gef-master/Dissertation.docx
@@ -1553,7 +1553,19 @@
         <w:rPr>
           <w:rFonts w:cs="Arial"/>
         </w:rPr>
-        <w:t>t account for every possibility. To</w:t>
+        <w:t>t acc</w:t>
+      </w:r>
+      <w:r>
+        <w:rPr>
+          <w:rFonts w:cs="Arial"/>
+        </w:rPr>
+        <w:t>ount for every possibility, t</w:t>
+      </w:r>
+      <w:r>
+        <w:rPr>
+          <w:rFonts w:cs="Arial"/>
+        </w:rPr>
+        <w:t>o</w:t>
       </w:r>
       <w:r>
         <w:rPr>
@@ -1625,7 +1637,19 @@
         <w:rPr>
           <w:rFonts w:cs="Arial"/>
         </w:rPr>
-        <w:t xml:space="preserve"> ha</w:t>
+        <w:t xml:space="preserve"> </w:t>
+      </w:r>
+      <w:r>
+        <w:rPr>
+          <w:rFonts w:cs="Arial"/>
+        </w:rPr>
+        <w:t xml:space="preserve">that </w:t>
+      </w:r>
+      <w:r>
+        <w:rPr>
+          <w:rFonts w:cs="Arial"/>
+        </w:rPr>
+        <w:t>ha</w:t>
       </w:r>
       <w:r>
         <w:rPr>
@@ -1655,7 +1679,7 @@
         <w:rPr>
           <w:rFonts w:cs="Arial"/>
         </w:rPr>
-        <w:t>:</w:t>
+        <w:t xml:space="preserve"> is</w:t>
       </w:r>
       <w:r>
         <w:rPr>
@@ -2623,7 +2647,13 @@
       </w:r>
       <w:r>
         <w:lastRenderedPageBreak/>
-        <w:t xml:space="preserve">these are defined as unsupervised learning networks, which means that they are not given a target output when being trained, thus they train themselves. SOMs are a type of clustering algorithm in which they group similar patterns/inputs together. </w:t>
+        <w:t xml:space="preserve">these are defined as unsupervised learning networks, which means that they are not given a target output when being trained, thus they train themselves. SOMs </w:t>
+      </w:r>
+      <w:r>
+        <w:t>use</w:t>
+      </w:r>
+      <w:r>
+        <w:t xml:space="preserve"> a type of clustering algorithm in which they group similar patterns/inputs together. </w:t>
       </w:r>
       <w:r>
         <w:t>The design of this type of network is shown in the figure below:</w:t>
@@ -2650,7 +2680,7 @@
         <w:t xml:space="preserve">ART networks </w:t>
       </w:r>
       <w:r>
-        <w:t>are</w:t>
+        <w:t>use</w:t>
       </w:r>
       <w:r>
         <w:t xml:space="preserve"> </w:t>
@@ -2779,7 +2809,7 @@
         <w:t xml:space="preserve"> </w:t>
       </w:r>
       <w:r>
-        <w:t>no not</w:t>
+        <w:t>not</w:t>
       </w:r>
       <w:r>
         <w:t xml:space="preserve"> only </w:t>
@@ -2794,7 +2824,13 @@
         <w:t>they</w:t>
       </w:r>
       <w:r>
-        <w:t xml:space="preserve"> also has feed-backwards weights too. These are used to pass a continuously changing input vector between both of the layers in a “cyclic” fashion (King 2016).</w:t>
+        <w:t xml:space="preserve"> also ha</w:t>
+      </w:r>
+      <w:r>
+        <w:t>ve</w:t>
+      </w:r>
+      <w:r>
+        <w:t xml:space="preserve"> feed-back weights too. These are used to pass a continuously changing input vector between both of the layers in a “cyclic” fashion (King 2016).</w:t>
       </w:r>
       <w:r>
         <w:t xml:space="preserve"> </w:t>
@@ -2990,17 +3026,17 @@
         <w:t>The brain of the “Norns” was nothing really like a common ANN it was more like an attempt at recreating a brain</w:t>
       </w:r>
       <w:r>
-        <w:t xml:space="preserve">, using designated lobes to </w:t>
+        <w:t>, using designated lobes to interact with certain stimul</w:t>
+      </w:r>
+      <w:r>
+        <w:t>i</w:t>
+      </w:r>
+      <w:r>
+        <w:t xml:space="preserve">. Although there are multiple types, nowadays </w:t>
       </w:r>
       <w:r>
         <w:lastRenderedPageBreak/>
-        <w:t>interact with certain stimul</w:t>
-      </w:r>
-      <w:r>
-        <w:t>i</w:t>
-      </w:r>
-      <w:r>
-        <w:t>. Although there are multiple types, nowadays when referring to ANNs it is commonly perceived as referring to Multi-Layer Perceptrons.</w:t>
+        <w:t>when referring to ANNs it is commonly perceived as referring to Multi-Layer Perceptrons.</w:t>
       </w:r>
     </w:p>
     <w:p>
@@ -3121,9 +3157,15 @@
       </w:r>
       <w:r>
         <w:rPr>
-          <w:rFonts w:cs="Arial"/>
           <w:i/>
         </w:rPr>
+        <w:t xml:space="preserve"> </w:t>
+      </w:r>
+      <w:r>
+        <w:rPr>
+          <w:rFonts w:cs="Arial"/>
+          <w:i/>
+        </w:rPr>
         <w:t>(Kawaguchi 2000)</w:t>
       </w:r>
     </w:p>
@@ -3132,25 +3174,21 @@
         <w:jc w:val="both"/>
       </w:pPr>
       <w:r>
-        <w:t>The general function of the network is best described as for each neuron in any l</w:t>
-      </w:r>
-      <w:r>
-        <w:t>ayer other than the input layer:</w:t>
-      </w:r>
-      <w:r>
-        <w:t xml:space="preserve"> </w:t>
-      </w:r>
-      <w:r>
-        <w:t>F</w:t>
-      </w:r>
-      <w:r>
-        <w:t>or each of these neurons</w:t>
-      </w:r>
-      <w:r>
-        <w:t xml:space="preserve"> every output of the previous layer is multiplied by a corresponding weight, summed together and then passed through an activation function.</w:t>
-      </w:r>
-      <w:r>
-        <w:t xml:space="preserve"> Figure 3 accurately demonstrates the process for each neuron:</w:t>
+        <w:t>A simple description of the network details that values are passed to the input layer, the values are processed by the hidden layers and are returned through the output layer. The neurons that process the values in the layer work by receiving all of the outputs from the previous layer, multiplying them by corresponding weights, then summing all of the resulting values together, and finally, feeding this sum into an activation function</w:t>
+      </w:r>
+      <w:r>
+        <w:t xml:space="preserve"> to create the output of the neuron</w:t>
+      </w:r>
+      <w:r>
+        <w:t>.</w:t>
+      </w:r>
+    </w:p>
+    <w:p>
+      <w:pPr>
+        <w:jc w:val="both"/>
+      </w:pPr>
+      <w:r>
+        <w:t>Figure 3 accurately demonstrates the process for each neuron:</w:t>
       </w:r>
     </w:p>
     <w:p>
@@ -3253,6 +3291,7 @@
         <w:jc w:val="both"/>
       </w:pPr>
       <w:r>
+        <w:lastRenderedPageBreak/>
         <w:t>Many activation functions can be used in an MLP network. They range</w:t>
       </w:r>
       <w:r>
@@ -3265,11 +3304,7 @@
         <w:t xml:space="preserve">linear </w:t>
       </w:r>
       <w:r>
-        <w:t xml:space="preserve">threshold function, as seen </w:t>
-      </w:r>
-      <w:r>
-        <w:lastRenderedPageBreak/>
-        <w:t xml:space="preserve">above, which only triggers if the value passes a certain threshold to more complex functions such as the </w:t>
+        <w:t xml:space="preserve">threshold function, as seen above, which only triggers if the value passes a certain threshold to more complex functions such as the </w:t>
       </w:r>
       <w:r>
         <w:t>“sigmoid” function</w:t>
@@ -3563,19 +3598,32 @@
         <w:rPr>
           <w:rFonts w:cs="Arial"/>
         </w:rPr>
-        <w:t xml:space="preserve">This project is similar to this </w:t>
-      </w:r>
-      <w:r>
-        <w:rPr>
-          <w:rFonts w:cs="Arial"/>
-        </w:rPr>
-        <w:t>one, in that</w:t>
-      </w:r>
-      <w:r>
-        <w:rPr>
-          <w:rFonts w:cs="Arial"/>
-        </w:rPr>
-        <w:t xml:space="preserve"> it is comparing the performance of two types of neural networks in a racing game; the difference is that the comparison in this project is between two training methods for multi-layer perceptron networks instead. The paper states that the car uses ray casted sensors to follow a racing line around the track. </w:t>
+        <w:t xml:space="preserve">This </w:t>
+      </w:r>
+      <w:r>
+        <w:rPr>
+          <w:rFonts w:cs="Arial"/>
+        </w:rPr>
+        <w:t>paper describes a project is similar to the current investigation</w:t>
+      </w:r>
+      <w:r>
+        <w:rPr>
+          <w:rFonts w:cs="Arial"/>
+        </w:rPr>
+        <w:t>, in that</w:t>
+      </w:r>
+      <w:r>
+        <w:rPr>
+          <w:rFonts w:cs="Arial"/>
+        </w:rPr>
+        <w:t xml:space="preserve"> it is comparing the performance of two types of neural networks in a racing game; the difference is that the comparison in this project is </w:t>
+      </w:r>
+      <w:r>
+        <w:rPr>
+          <w:rFonts w:cs="Arial"/>
+        </w:rPr>
+        <w:lastRenderedPageBreak/>
+        <w:t xml:space="preserve">between two training methods for multi-layer perceptron networks instead. The paper states that the car uses ray casted sensors to follow a racing line around the track. </w:t>
       </w:r>
     </w:p>
     <w:p>
@@ -3589,7 +3637,6 @@
         <w:rPr>
           <w:rFonts w:cs="Arial"/>
         </w:rPr>
-        <w:lastRenderedPageBreak/>
         <w:t>** methodology move below **</w:t>
       </w:r>
     </w:p>
@@ -3855,7 +3902,14 @@
         <w:rPr>
           <w:rFonts w:cs="Arial"/>
         </w:rPr>
-        <w:t xml:space="preserve">k propagation (RPROP), as it has been proven </w:t>
+        <w:t xml:space="preserve">k propagation (RPROP), as it has </w:t>
+      </w:r>
+      <w:r>
+        <w:rPr>
+          <w:rFonts w:cs="Arial"/>
+        </w:rPr>
+        <w:lastRenderedPageBreak/>
+        <w:t xml:space="preserve">been proven </w:t>
       </w:r>
       <w:r>
         <w:rPr>
@@ -3915,7 +3969,6 @@
         <w:rPr>
           <w:rFonts w:cs="Arial"/>
         </w:rPr>
-        <w:lastRenderedPageBreak/>
         <w:t>** again move to methodology somehow **</w:t>
       </w:r>
     </w:p>
@@ -4115,6 +4168,7 @@
             <w:rPr>
               <w:rFonts w:ascii="Cambria Math" w:hAnsi="Cambria Math" w:cs="Arial"/>
             </w:rPr>
+            <w:lastRenderedPageBreak/>
             <m:t xml:space="preserve">E= </m:t>
           </m:r>
           <m:f>
@@ -4230,7 +4284,6 @@
         <w:rPr>
           <w:rFonts w:cs="Arial"/>
         </w:rPr>
-        <w:lastRenderedPageBreak/>
         <w:t>T</w:t>
       </w:r>
       <w:r>
@@ -4570,13 +4623,32 @@
         <w:rPr>
           <w:rFonts w:cs="Arial"/>
         </w:rPr>
-        <w:t>, the weight is adjusted upward if the gradient is negative.” And if neither of these are true, the algorithm has found a minimum and therefore no weight update is needed.</w:t>
-      </w:r>
-      <w:r>
-        <w:rPr>
-          <w:rFonts w:cs="Arial"/>
-        </w:rPr>
-        <w:t xml:space="preserve"> The following equation demonstrates the process of identifying the step determination:</w:t>
+        <w:t xml:space="preserve">, the weight is adjusted upward if the gradient is negative.” And if neither of these are true, the algorithm has found a minimum and therefore no weight update is </w:t>
+      </w:r>
+      <w:r>
+        <w:rPr>
+          <w:rFonts w:cs="Arial"/>
+        </w:rPr>
+        <w:lastRenderedPageBreak/>
+        <w:t>needed.</w:t>
+      </w:r>
+      <w:r>
+        <w:rPr>
+          <w:rFonts w:cs="Arial"/>
+        </w:rPr>
+        <w:t xml:space="preserve"> </w:t>
+      </w:r>
+      <w:r>
+        <w:rPr>
+          <w:rFonts w:cs="Arial"/>
+        </w:rPr>
+        <w:t>Equation 3</w:t>
+      </w:r>
+      <w:r>
+        <w:rPr>
+          <w:rFonts w:cs="Arial"/>
+        </w:rPr>
+        <w:t xml:space="preserve"> demonstrates the process of identifying the step determination:</w:t>
       </w:r>
     </w:p>
     <w:p>
@@ -4593,7 +4665,6 @@
             <w:rPr>
               <w:rFonts w:ascii="Cambria Math" w:hAnsi="Cambria Math" w:cs="Arial"/>
             </w:rPr>
-            <w:lastRenderedPageBreak/>
             <m:t>∆</m:t>
           </m:r>
           <m:sSub>
@@ -5083,7 +5154,43 @@
         <w:rPr>
           <w:rFonts w:cs="Arial"/>
         </w:rPr>
-        <w:t xml:space="preserve">ws that the following equation can be used to calculate the new update value: </w:t>
+        <w:t xml:space="preserve">ws that </w:t>
+      </w:r>
+      <w:r>
+        <w:rPr>
+          <w:rFonts w:cs="Arial"/>
+        </w:rPr>
+        <w:t xml:space="preserve">using </w:t>
+      </w:r>
+      <w:r>
+        <w:rPr>
+          <w:rFonts w:cs="Arial"/>
+        </w:rPr>
+        <w:t>equation</w:t>
+      </w:r>
+      <w:r>
+        <w:rPr>
+          <w:rFonts w:cs="Arial"/>
+        </w:rPr>
+        <w:t xml:space="preserve"> 4</w:t>
+      </w:r>
+      <w:r>
+        <w:rPr>
+          <w:rFonts w:cs="Arial"/>
+        </w:rPr>
+        <w:t xml:space="preserve">  the new update value</w:t>
+      </w:r>
+      <w:r>
+        <w:rPr>
+          <w:rFonts w:cs="Arial"/>
+        </w:rPr>
+        <w:t xml:space="preserve"> can be calculated</w:t>
+      </w:r>
+      <w:r>
+        <w:rPr>
+          <w:rFonts w:cs="Arial"/>
+        </w:rPr>
+        <w:t xml:space="preserve">: </w:t>
       </w:r>
     </w:p>
     <w:p>
@@ -5847,13 +5954,26 @@
         <w:rPr>
           <w:rFonts w:cs="Arial"/>
         </w:rPr>
-        <w:t xml:space="preserve"> method.  The interesting thing about this method is that it uses different techniques to train different layers of the network. However, it only needs one iteration to be trained. Hypothesized by Brijesh Verma (1997) the method makes use of supervised and unsupervised learning for training the output layer and the hidden layers respectively. As stated by Verma(1997) "The proposed solutions are much faster and without local minima because they use direct solution methods". This makes the implementation of the method far more complicated but, once completed, the training time is negligible compared to error back propagation.</w:t>
-      </w:r>
-      <w:r>
-        <w:rPr>
-          <w:rFonts w:cs="Arial"/>
-        </w:rPr>
-        <w:t xml:space="preserve"> The Next section will go into more detail on how the RMGS training method works.</w:t>
+        <w:t xml:space="preserve"> method.  The interesting thing about this method is that it uses different techniques to train different layers of the network. However, it only needs one iteration to be trained. Hypothesized by Brijesh Verma (1997) the method makes use of supervised and unsupervised learning for training the output layer and the hidden layers respectively. As stated by Verma(1997) "The proposed solutions are much faster and without local minima because they use direct solution methods". This makes the implementation of the method far more complicated but, once completed, the training time is negligible compared </w:t>
+      </w:r>
+      <w:r>
+        <w:rPr>
+          <w:rFonts w:cs="Arial"/>
+        </w:rPr>
+        <w:lastRenderedPageBreak/>
+        <w:t>to error back propagation.</w:t>
+      </w:r>
+      <w:r>
+        <w:rPr>
+          <w:rFonts w:cs="Arial"/>
+        </w:rPr>
+        <w:t xml:space="preserve"> The n</w:t>
+      </w:r>
+      <w:r>
+        <w:rPr>
+          <w:rFonts w:cs="Arial"/>
+        </w:rPr>
+        <w:t>ext section will go into more detail on how the RMGS training method works.</w:t>
       </w:r>
     </w:p>
     <w:p>
@@ -5869,7 +5989,6 @@
         </w:rPr>
       </w:pPr>
       <w:r>
-        <w:lastRenderedPageBreak/>
         <w:br w:type="page"/>
       </w:r>
     </w:p>
@@ -6333,153 +6452,641 @@
         <w:t>process</w:t>
       </w:r>
       <w:r>
-        <w:t xml:space="preserve"> we need to cover is the Modified Gram-Schmidt method. This is used to get the </w:t>
-      </w:r>
-      <w:r>
-        <w:rPr>
-          <w:i/>
-        </w:rPr>
-        <w:t>QR</w:t>
-      </w:r>
-      <w:r>
-        <w:t xml:space="preserve"> decomposition of Matrix </w:t>
-      </w:r>
-      <w:r>
-        <w:rPr>
-          <w:i/>
-        </w:rPr>
-        <w:t>X</w:t>
-      </w:r>
-      <w:r>
-        <w:t xml:space="preserve">, as the </w:t>
-      </w:r>
-      <w:r>
-        <w:rPr>
-          <w:i/>
-        </w:rPr>
-        <w:t>Q</w:t>
-      </w:r>
-      <w:r>
-        <w:t xml:space="preserve"> and </w:t>
-      </w:r>
-      <w:r>
-        <w:rPr>
-          <w:i/>
-        </w:rPr>
-        <w:t>R</w:t>
-      </w:r>
-      <w:r>
-        <w:t xml:space="preserve"> matrices can then be used to solve linear equations such as:</w:t>
-      </w:r>
-    </w:p>
-    <w:p>
-      <w:pPr>
-        <w:keepNext/>
-        <w:jc w:val="center"/>
-      </w:pPr>
-      <m:oMathPara>
-        <m:oMath>
-          <m:r>
-            <w:rPr>
-              <w:rFonts w:ascii="Cambria Math" w:hAnsi="Cambria Math"/>
-            </w:rPr>
-            <m:t>X*</m:t>
-          </m:r>
-          <m:bar>
-            <m:barPr>
-              <m:ctrlPr>
-                <w:rPr>
-                  <w:rFonts w:ascii="Cambria Math" w:hAnsi="Cambria Math"/>
-                  <w:i/>
-                </w:rPr>
-              </m:ctrlPr>
-            </m:barPr>
-            <m:e>
-              <m:r>
-                <w:rPr>
-                  <w:rFonts w:ascii="Cambria Math" w:hAnsi="Cambria Math"/>
-                </w:rPr>
-                <m:t>w</m:t>
-              </m:r>
-            </m:e>
-          </m:bar>
-          <m:r>
-            <w:rPr>
-              <w:rFonts w:ascii="Cambria Math" w:hAnsi="Cambria Math"/>
-            </w:rPr>
-            <m:t>=</m:t>
-          </m:r>
-          <m:bar>
-            <m:barPr>
-              <m:ctrlPr>
-                <w:rPr>
-                  <w:rFonts w:ascii="Cambria Math" w:hAnsi="Cambria Math"/>
-                  <w:i/>
-                </w:rPr>
-              </m:ctrlPr>
-            </m:barPr>
-            <m:e>
-              <m:r>
-                <w:rPr>
-                  <w:rFonts w:ascii="Cambria Math" w:hAnsi="Cambria Math"/>
-                </w:rPr>
-                <m:t>net</m:t>
-              </m:r>
-            </m:e>
-          </m:bar>
-        </m:oMath>
-      </m:oMathPara>
-    </w:p>
-    <w:p>
-      <w:pPr>
-        <w:pStyle w:val="Caption"/>
-        <w:jc w:val="center"/>
-        <w:rPr>
-          <w:color w:val="auto"/>
-        </w:rPr>
-      </w:pPr>
-      <w:r>
-        <w:rPr>
-          <w:color w:val="auto"/>
-        </w:rPr>
-        <w:t xml:space="preserve">Equation </w:t>
-      </w:r>
-      <w:r>
-        <w:rPr>
-          <w:color w:val="auto"/>
-        </w:rPr>
-        <w:fldChar w:fldCharType="begin"/>
-      </w:r>
-      <w:r>
-        <w:rPr>
-          <w:color w:val="auto"/>
-        </w:rPr>
-        <w:instrText xml:space="preserve"> SEQ Equation \* ARABIC </w:instrText>
-      </w:r>
-      <w:r>
-        <w:rPr>
-          <w:color w:val="auto"/>
-        </w:rPr>
-        <w:fldChar w:fldCharType="separate"/>
-      </w:r>
-      <w:r>
-        <w:rPr>
-          <w:noProof/>
-          <w:color w:val="auto"/>
-        </w:rPr>
-        <w:t>6</w:t>
-      </w:r>
-      <w:r>
-        <w:rPr>
-          <w:noProof/>
-          <w:color w:val="auto"/>
-        </w:rPr>
-        <w:fldChar w:fldCharType="end"/>
-      </w:r>
-    </w:p>
-    <w:p>
-      <w:r>
-        <w:lastRenderedPageBreak/>
+        <w:t xml:space="preserve"> we need to cover is the Modified Gram-Schmidt method. </w:t>
+      </w:r>
+      <w:r>
+        <w:t>This process involves using the QR decomposition of a matrix to solve linear equations. QR decomposition is the process of turning a matrix X into its orthogonal matrix Q and it’s upper triangular matrix R.</w:t>
+      </w:r>
+      <w:r>
+        <w:t xml:space="preserve"> Equation 6 shows the layouts of these matrices:</w:t>
+      </w:r>
+    </w:p>
+    <w:p>
+      <w:pPr>
+        <w:jc w:val="right"/>
+      </w:pPr>
+      <m:oMath>
+        <m:d>
+          <m:dPr>
+            <m:begChr m:val="["/>
+            <m:endChr m:val="]"/>
+            <m:ctrlPr>
+              <w:rPr>
+                <w:rFonts w:ascii="Cambria Math" w:hAnsi="Cambria Math"/>
+                <w:i/>
+              </w:rPr>
+            </m:ctrlPr>
+          </m:dPr>
+          <m:e>
+            <m:m>
+              <m:mPr>
+                <m:mcs>
+                  <m:mc>
+                    <m:mcPr>
+                      <m:count m:val="3"/>
+                      <m:mcJc m:val="center"/>
+                    </m:mcPr>
+                  </m:mc>
+                </m:mcs>
+                <m:ctrlPr>
+                  <w:rPr>
+                    <w:rFonts w:ascii="Cambria Math" w:hAnsi="Cambria Math"/>
+                    <w:i/>
+                  </w:rPr>
+                </m:ctrlPr>
+              </m:mPr>
+              <m:mr>
+                <m:e>
+                  <m:sSub>
+                    <m:sSubPr>
+                      <m:ctrlPr>
+                        <w:rPr>
+                          <w:rFonts w:ascii="Cambria Math" w:hAnsi="Cambria Math"/>
+                          <w:i/>
+                        </w:rPr>
+                      </m:ctrlPr>
+                    </m:sSubPr>
+                    <m:e>
+                      <m:r>
+                        <w:rPr>
+                          <w:rFonts w:ascii="Cambria Math" w:hAnsi="Cambria Math"/>
+                        </w:rPr>
+                        <m:t>x</m:t>
+                      </m:r>
+                    </m:e>
+                    <m:sub>
+                      <m:r>
+                        <w:rPr>
+                          <w:rFonts w:ascii="Cambria Math" w:hAnsi="Cambria Math"/>
+                        </w:rPr>
+                        <m:t>1</m:t>
+                      </m:r>
+                    </m:sub>
+                  </m:sSub>
+                  <m:r>
+                    <w:rPr>
+                      <w:rFonts w:ascii="Cambria Math" w:hAnsi="Cambria Math"/>
+                    </w:rPr>
+                    <m:t>,</m:t>
+                  </m:r>
+                </m:e>
+                <m:e>
+                  <m:r>
+                    <w:rPr>
+                      <w:rFonts w:ascii="Cambria Math" w:hAnsi="Cambria Math"/>
+                    </w:rPr>
+                    <m:t>…</m:t>
+                  </m:r>
+                  <m:r>
+                    <w:rPr>
+                      <w:rFonts w:ascii="Cambria Math" w:hAnsi="Cambria Math"/>
+                    </w:rPr>
+                    <m:t>,</m:t>
+                  </m:r>
+                  <m:ctrlPr>
+                    <w:rPr>
+                      <w:rFonts w:ascii="Cambria Math" w:eastAsia="Cambria Math" w:hAnsi="Cambria Math" w:cs="Cambria Math"/>
+                      <w:i/>
+                    </w:rPr>
+                  </m:ctrlPr>
+                </m:e>
+                <m:e>
+                  <m:sSub>
+                    <m:sSubPr>
+                      <m:ctrlPr>
+                        <w:rPr>
+                          <w:rFonts w:ascii="Cambria Math" w:eastAsia="Cambria Math" w:hAnsi="Cambria Math" w:cs="Cambria Math"/>
+                          <w:i/>
+                        </w:rPr>
+                      </m:ctrlPr>
+                    </m:sSubPr>
+                    <m:e>
+                      <m:r>
+                        <w:rPr>
+                          <w:rFonts w:ascii="Cambria Math" w:eastAsia="Cambria Math" w:hAnsi="Cambria Math" w:cs="Cambria Math"/>
+                        </w:rPr>
+                        <m:t>x</m:t>
+                      </m:r>
+                    </m:e>
+                    <m:sub>
+                      <m:r>
+                        <w:rPr>
+                          <w:rFonts w:ascii="Cambria Math" w:eastAsia="Cambria Math" w:hAnsi="Cambria Math" w:cs="Cambria Math"/>
+                        </w:rPr>
+                        <m:t>n</m:t>
+                      </m:r>
+                    </m:sub>
+                  </m:sSub>
+                </m:e>
+              </m:mr>
+            </m:m>
+          </m:e>
+        </m:d>
+        <m:r>
+          <w:rPr>
+            <w:rFonts w:ascii="Cambria Math" w:hAnsi="Cambria Math"/>
+          </w:rPr>
+          <m:t>=</m:t>
+        </m:r>
+        <m:d>
+          <m:dPr>
+            <m:begChr m:val="["/>
+            <m:endChr m:val="]"/>
+            <m:ctrlPr>
+              <w:rPr>
+                <w:rFonts w:ascii="Cambria Math" w:hAnsi="Cambria Math"/>
+                <w:i/>
+              </w:rPr>
+            </m:ctrlPr>
+          </m:dPr>
+          <m:e>
+            <m:m>
+              <m:mPr>
+                <m:mcs>
+                  <m:mc>
+                    <m:mcPr>
+                      <m:count m:val="3"/>
+                      <m:mcJc m:val="center"/>
+                    </m:mcPr>
+                  </m:mc>
+                </m:mcs>
+                <m:ctrlPr>
+                  <w:rPr>
+                    <w:rFonts w:ascii="Cambria Math" w:hAnsi="Cambria Math"/>
+                    <w:i/>
+                  </w:rPr>
+                </m:ctrlPr>
+              </m:mPr>
+              <m:mr>
+                <m:e>
+                  <m:sSub>
+                    <m:sSubPr>
+                      <m:ctrlPr>
+                        <w:rPr>
+                          <w:rFonts w:ascii="Cambria Math" w:hAnsi="Cambria Math"/>
+                          <w:i/>
+                        </w:rPr>
+                      </m:ctrlPr>
+                    </m:sSubPr>
+                    <m:e>
+                      <m:r>
+                        <w:rPr>
+                          <w:rFonts w:ascii="Cambria Math" w:hAnsi="Cambria Math"/>
+                        </w:rPr>
+                        <m:t>q</m:t>
+                      </m:r>
+                    </m:e>
+                    <m:sub>
+                      <m:r>
+                        <w:rPr>
+                          <w:rFonts w:ascii="Cambria Math" w:hAnsi="Cambria Math"/>
+                        </w:rPr>
+                        <m:t>1</m:t>
+                      </m:r>
+                    </m:sub>
+                  </m:sSub>
+                  <m:r>
+                    <w:rPr>
+                      <w:rFonts w:ascii="Cambria Math" w:hAnsi="Cambria Math"/>
+                    </w:rPr>
+                    <m:t>,</m:t>
+                  </m:r>
+                </m:e>
+                <m:e>
+                  <m:r>
+                    <w:rPr>
+                      <w:rFonts w:ascii="Cambria Math" w:hAnsi="Cambria Math"/>
+                    </w:rPr>
+                    <m:t>…</m:t>
+                  </m:r>
+                  <m:r>
+                    <w:rPr>
+                      <w:rFonts w:ascii="Cambria Math" w:hAnsi="Cambria Math"/>
+                    </w:rPr>
+                    <m:t>,</m:t>
+                  </m:r>
+                  <m:ctrlPr>
+                    <w:rPr>
+                      <w:rFonts w:ascii="Cambria Math" w:eastAsia="Cambria Math" w:hAnsi="Cambria Math" w:cs="Cambria Math"/>
+                      <w:i/>
+                    </w:rPr>
+                  </m:ctrlPr>
+                </m:e>
+                <m:e>
+                  <m:sSub>
+                    <m:sSubPr>
+                      <m:ctrlPr>
+                        <w:rPr>
+                          <w:rFonts w:ascii="Cambria Math" w:eastAsia="Cambria Math" w:hAnsi="Cambria Math" w:cs="Cambria Math"/>
+                          <w:i/>
+                        </w:rPr>
+                      </m:ctrlPr>
+                    </m:sSubPr>
+                    <m:e>
+                      <m:r>
+                        <w:rPr>
+                          <w:rFonts w:ascii="Cambria Math" w:eastAsia="Cambria Math" w:hAnsi="Cambria Math" w:cs="Cambria Math"/>
+                        </w:rPr>
+                        <m:t>q</m:t>
+                      </m:r>
+                    </m:e>
+                    <m:sub>
+                      <m:r>
+                        <w:rPr>
+                          <w:rFonts w:ascii="Cambria Math" w:eastAsia="Cambria Math" w:hAnsi="Cambria Math" w:cs="Cambria Math"/>
+                        </w:rPr>
+                        <m:t>n</m:t>
+                      </m:r>
+                    </m:sub>
+                  </m:sSub>
+                </m:e>
+              </m:mr>
+            </m:m>
+          </m:e>
+        </m:d>
+        <m:r>
+          <w:rPr>
+            <w:rFonts w:ascii="Cambria Math" w:hAnsi="Cambria Math"/>
+          </w:rPr>
+          <m:t xml:space="preserve"> </m:t>
+        </m:r>
+        <m:d>
+          <m:dPr>
+            <m:begChr m:val="["/>
+            <m:endChr m:val="]"/>
+            <m:ctrlPr>
+              <w:rPr>
+                <w:rFonts w:ascii="Cambria Math" w:hAnsi="Cambria Math"/>
+                <w:i/>
+              </w:rPr>
+            </m:ctrlPr>
+          </m:dPr>
+          <m:e>
+            <m:m>
+              <m:mPr>
+                <m:mcs>
+                  <m:mc>
+                    <m:mcPr>
+                      <m:count m:val="4"/>
+                      <m:mcJc m:val="center"/>
+                    </m:mcPr>
+                  </m:mc>
+                </m:mcs>
+                <m:ctrlPr>
+                  <w:rPr>
+                    <w:rFonts w:ascii="Cambria Math" w:hAnsi="Cambria Math"/>
+                    <w:i/>
+                  </w:rPr>
+                </m:ctrlPr>
+              </m:mPr>
+              <m:mr>
+                <m:e>
+                  <m:sSub>
+                    <m:sSubPr>
+                      <m:ctrlPr>
+                        <w:rPr>
+                          <w:rFonts w:ascii="Cambria Math" w:hAnsi="Cambria Math"/>
+                          <w:i/>
+                        </w:rPr>
+                      </m:ctrlPr>
+                    </m:sSubPr>
+                    <m:e>
+                      <m:r>
+                        <w:rPr>
+                          <w:rFonts w:ascii="Cambria Math" w:hAnsi="Cambria Math"/>
+                        </w:rPr>
+                        <m:t>r</m:t>
+                      </m:r>
+                    </m:e>
+                    <m:sub>
+                      <m:r>
+                        <w:rPr>
+                          <w:rFonts w:ascii="Cambria Math" w:hAnsi="Cambria Math"/>
+                        </w:rPr>
+                        <m:t>11</m:t>
+                      </m:r>
+                    </m:sub>
+                  </m:sSub>
+                </m:e>
+                <m:e>
+                  <m:sSub>
+                    <m:sSubPr>
+                      <m:ctrlPr>
+                        <w:rPr>
+                          <w:rFonts w:ascii="Cambria Math" w:hAnsi="Cambria Math"/>
+                          <w:i/>
+                        </w:rPr>
+                      </m:ctrlPr>
+                    </m:sSubPr>
+                    <m:e>
+                      <m:r>
+                        <w:rPr>
+                          <w:rFonts w:ascii="Cambria Math" w:hAnsi="Cambria Math"/>
+                        </w:rPr>
+                        <m:t>r</m:t>
+                      </m:r>
+                    </m:e>
+                    <m:sub>
+                      <m:r>
+                        <w:rPr>
+                          <w:rFonts w:ascii="Cambria Math" w:hAnsi="Cambria Math"/>
+                        </w:rPr>
+                        <m:t>12</m:t>
+                      </m:r>
+                    </m:sub>
+                  </m:sSub>
+                  <m:ctrlPr>
+                    <w:rPr>
+                      <w:rFonts w:ascii="Cambria Math" w:eastAsia="Cambria Math" w:hAnsi="Cambria Math" w:cs="Cambria Math"/>
+                      <w:i/>
+                    </w:rPr>
+                  </m:ctrlPr>
+                </m:e>
+                <m:e>
+                  <m:sSub>
+                    <m:sSubPr>
+                      <m:ctrlPr>
+                        <w:rPr>
+                          <w:rFonts w:ascii="Cambria Math" w:eastAsia="Cambria Math" w:hAnsi="Cambria Math" w:cs="Cambria Math"/>
+                          <w:i/>
+                        </w:rPr>
+                      </m:ctrlPr>
+                    </m:sSubPr>
+                    <m:e>
+                      <m:r>
+                        <w:rPr>
+                          <w:rFonts w:ascii="Cambria Math" w:eastAsia="Cambria Math" w:hAnsi="Cambria Math" w:cs="Cambria Math"/>
+                        </w:rPr>
+                        <m:t>r</m:t>
+                      </m:r>
+                    </m:e>
+                    <m:sub>
+                      <m:r>
+                        <w:rPr>
+                          <w:rFonts w:ascii="Cambria Math" w:eastAsia="Cambria Math" w:hAnsi="Cambria Math" w:cs="Cambria Math"/>
+                        </w:rPr>
+                        <m:t>13</m:t>
+                      </m:r>
+                    </m:sub>
+                  </m:sSub>
+                  <m:ctrlPr>
+                    <w:rPr>
+                      <w:rFonts w:ascii="Cambria Math" w:eastAsia="Cambria Math" w:hAnsi="Cambria Math" w:cs="Cambria Math"/>
+                      <w:i/>
+                    </w:rPr>
+                  </m:ctrlPr>
+                </m:e>
+                <m:e>
+                  <m:r>
+                    <w:rPr>
+                      <w:rFonts w:ascii="Cambria Math" w:eastAsia="Cambria Math" w:hAnsi="Cambria Math" w:cs="Cambria Math"/>
+                    </w:rPr>
+                    <m:t>…</m:t>
+                  </m:r>
+                </m:e>
+              </m:mr>
+              <m:mr>
+                <m:e>
+                  <m:r>
+                    <w:rPr>
+                      <w:rFonts w:ascii="Cambria Math" w:hAnsi="Cambria Math"/>
+                    </w:rPr>
+                    <m:t>0</m:t>
+                  </m:r>
+                  <m:ctrlPr>
+                    <w:rPr>
+                      <w:rFonts w:ascii="Cambria Math" w:eastAsia="Cambria Math" w:hAnsi="Cambria Math" w:cs="Cambria Math"/>
+                      <w:i/>
+                    </w:rPr>
+                  </m:ctrlPr>
+                </m:e>
+                <m:e>
+                  <m:sSub>
+                    <m:sSubPr>
+                      <m:ctrlPr>
+                        <w:rPr>
+                          <w:rFonts w:ascii="Cambria Math" w:eastAsia="Cambria Math" w:hAnsi="Cambria Math" w:cs="Cambria Math"/>
+                          <w:i/>
+                        </w:rPr>
+                      </m:ctrlPr>
+                    </m:sSubPr>
+                    <m:e>
+                      <m:r>
+                        <w:rPr>
+                          <w:rFonts w:ascii="Cambria Math" w:eastAsia="Cambria Math" w:hAnsi="Cambria Math" w:cs="Cambria Math"/>
+                        </w:rPr>
+                        <m:t>r</m:t>
+                      </m:r>
+                    </m:e>
+                    <m:sub>
+                      <m:r>
+                        <w:rPr>
+                          <w:rFonts w:ascii="Cambria Math" w:eastAsia="Cambria Math" w:hAnsi="Cambria Math" w:cs="Cambria Math"/>
+                        </w:rPr>
+                        <m:t>22</m:t>
+                      </m:r>
+                    </m:sub>
+                  </m:sSub>
+                  <m:ctrlPr>
+                    <w:rPr>
+                      <w:rFonts w:ascii="Cambria Math" w:eastAsia="Cambria Math" w:hAnsi="Cambria Math" w:cs="Cambria Math"/>
+                      <w:i/>
+                    </w:rPr>
+                  </m:ctrlPr>
+                </m:e>
+                <m:e>
+                  <m:sSub>
+                    <m:sSubPr>
+                      <m:ctrlPr>
+                        <w:rPr>
+                          <w:rFonts w:ascii="Cambria Math" w:eastAsia="Cambria Math" w:hAnsi="Cambria Math" w:cs="Cambria Math"/>
+                          <w:i/>
+                        </w:rPr>
+                      </m:ctrlPr>
+                    </m:sSubPr>
+                    <m:e>
+                      <m:r>
+                        <w:rPr>
+                          <w:rFonts w:ascii="Cambria Math" w:eastAsia="Cambria Math" w:hAnsi="Cambria Math" w:cs="Cambria Math"/>
+                        </w:rPr>
+                        <m:t>r</m:t>
+                      </m:r>
+                    </m:e>
+                    <m:sub>
+                      <m:r>
+                        <w:rPr>
+                          <w:rFonts w:ascii="Cambria Math" w:eastAsia="Cambria Math" w:hAnsi="Cambria Math" w:cs="Cambria Math"/>
+                        </w:rPr>
+                        <m:t>23</m:t>
+                      </m:r>
+                    </m:sub>
+                  </m:sSub>
+                  <m:ctrlPr>
+                    <w:rPr>
+                      <w:rFonts w:ascii="Cambria Math" w:eastAsia="Cambria Math" w:hAnsi="Cambria Math" w:cs="Cambria Math"/>
+                      <w:i/>
+                    </w:rPr>
+                  </m:ctrlPr>
+                </m:e>
+                <m:e>
+                  <m:r>
+                    <w:rPr>
+                      <w:rFonts w:ascii="Cambria Math" w:eastAsia="Cambria Math" w:hAnsi="Cambria Math" w:cs="Cambria Math"/>
+                    </w:rPr>
+                    <m:t>…</m:t>
+                  </m:r>
+                  <m:ctrlPr>
+                    <w:rPr>
+                      <w:rFonts w:ascii="Cambria Math" w:eastAsia="Cambria Math" w:hAnsi="Cambria Math" w:cs="Cambria Math"/>
+                      <w:i/>
+                    </w:rPr>
+                  </m:ctrlPr>
+                </m:e>
+              </m:mr>
+              <m:mr>
+                <m:e>
+                  <m:r>
+                    <w:rPr>
+                      <w:rFonts w:ascii="Cambria Math" w:eastAsia="Cambria Math" w:hAnsi="Cambria Math" w:cs="Cambria Math"/>
+                    </w:rPr>
+                    <m:t>0</m:t>
+                  </m:r>
+                  <m:ctrlPr>
+                    <w:rPr>
+                      <w:rFonts w:ascii="Cambria Math" w:eastAsia="Cambria Math" w:hAnsi="Cambria Math" w:cs="Cambria Math"/>
+                      <w:i/>
+                    </w:rPr>
+                  </m:ctrlPr>
+                </m:e>
+                <m:e>
+                  <m:r>
+                    <w:rPr>
+                      <w:rFonts w:ascii="Cambria Math" w:eastAsia="Cambria Math" w:hAnsi="Cambria Math" w:cs="Cambria Math"/>
+                    </w:rPr>
+                    <m:t>0</m:t>
+                  </m:r>
+                  <m:ctrlPr>
+                    <w:rPr>
+                      <w:rFonts w:ascii="Cambria Math" w:eastAsia="Cambria Math" w:hAnsi="Cambria Math" w:cs="Cambria Math"/>
+                      <w:i/>
+                    </w:rPr>
+                  </m:ctrlPr>
+                </m:e>
+                <m:e>
+                  <m:sSub>
+                    <m:sSubPr>
+                      <m:ctrlPr>
+                        <w:rPr>
+                          <w:rFonts w:ascii="Cambria Math" w:eastAsia="Cambria Math" w:hAnsi="Cambria Math" w:cs="Cambria Math"/>
+                          <w:i/>
+                        </w:rPr>
+                      </m:ctrlPr>
+                    </m:sSubPr>
+                    <m:e>
+                      <m:r>
+                        <w:rPr>
+                          <w:rFonts w:ascii="Cambria Math" w:eastAsia="Cambria Math" w:hAnsi="Cambria Math" w:cs="Cambria Math"/>
+                        </w:rPr>
+                        <m:t>r</m:t>
+                      </m:r>
+                    </m:e>
+                    <m:sub>
+                      <m:r>
+                        <w:rPr>
+                          <w:rFonts w:ascii="Cambria Math" w:eastAsia="Cambria Math" w:hAnsi="Cambria Math" w:cs="Cambria Math"/>
+                        </w:rPr>
+                        <m:t>33</m:t>
+                      </m:r>
+                    </m:sub>
+                  </m:sSub>
+                  <m:ctrlPr>
+                    <w:rPr>
+                      <w:rFonts w:ascii="Cambria Math" w:eastAsia="Cambria Math" w:hAnsi="Cambria Math" w:cs="Cambria Math"/>
+                      <w:i/>
+                    </w:rPr>
+                  </m:ctrlPr>
+                </m:e>
+                <m:e>
+                  <m:r>
+                    <w:rPr>
+                      <w:rFonts w:ascii="Cambria Math" w:eastAsia="Cambria Math" w:hAnsi="Cambria Math" w:cs="Cambria Math"/>
+                    </w:rPr>
+                    <m:t>…</m:t>
+                  </m:r>
+                  <m:ctrlPr>
+                    <w:rPr>
+                      <w:rFonts w:ascii="Cambria Math" w:eastAsia="Cambria Math" w:hAnsi="Cambria Math" w:cs="Cambria Math"/>
+                      <w:i/>
+                    </w:rPr>
+                  </m:ctrlPr>
+                </m:e>
+              </m:mr>
+              <m:mr>
+                <m:e>
+                  <m:r>
+                    <w:rPr>
+                      <w:rFonts w:ascii="Cambria Math" w:eastAsia="Cambria Math" w:hAnsi="Cambria Math" w:cs="Cambria Math"/>
+                    </w:rPr>
+                    <m:t>⋮</m:t>
+                  </m:r>
+                  <m:ctrlPr>
+                    <w:rPr>
+                      <w:rFonts w:ascii="Cambria Math" w:eastAsia="Cambria Math" w:hAnsi="Cambria Math" w:cs="Cambria Math"/>
+                      <w:i/>
+                    </w:rPr>
+                  </m:ctrlPr>
+                </m:e>
+                <m:e>
+                  <m:r>
+                    <w:rPr>
+                      <w:rFonts w:ascii="Cambria Math" w:eastAsia="Cambria Math" w:hAnsi="Cambria Math" w:cs="Cambria Math"/>
+                    </w:rPr>
+                    <m:t>⋮</m:t>
+                  </m:r>
+                  <m:ctrlPr>
+                    <w:rPr>
+                      <w:rFonts w:ascii="Cambria Math" w:eastAsia="Cambria Math" w:hAnsi="Cambria Math" w:cs="Cambria Math"/>
+                      <w:i/>
+                    </w:rPr>
+                  </m:ctrlPr>
+                </m:e>
+                <m:e>
+                  <m:r>
+                    <w:rPr>
+                      <w:rFonts w:ascii="Cambria Math" w:eastAsia="Cambria Math" w:hAnsi="Cambria Math" w:cs="Cambria Math"/>
+                    </w:rPr>
+                    <m:t>⋮</m:t>
+                  </m:r>
+                  <m:ctrlPr>
+                    <w:rPr>
+                      <w:rFonts w:ascii="Cambria Math" w:eastAsia="Cambria Math" w:hAnsi="Cambria Math" w:cs="Cambria Math"/>
+                      <w:i/>
+                    </w:rPr>
+                  </m:ctrlPr>
+                </m:e>
+                <m:e>
+                  <m:r>
+                    <w:rPr>
+                      <w:rFonts w:ascii="Cambria Math" w:eastAsia="Cambria Math" w:hAnsi="Cambria Math" w:cs="Cambria Math"/>
+                    </w:rPr>
+                    <m:t>⋱</m:t>
+                  </m:r>
+                </m:e>
+              </m:mr>
+            </m:m>
+          </m:e>
+        </m:d>
+      </m:oMath>
+      <w:r>
+        <w:tab/>
+      </w:r>
+      <w:r>
+        <w:tab/>
+        <w:t xml:space="preserve"> 6</w:t>
+      </w:r>
+    </w:p>
+    <w:p>
+      <w:r>
         <w:t xml:space="preserve">The pseudo code to calculate the </w:t>
       </w:r>
       <w:r>
@@ -7236,66 +7843,86 @@
     </w:p>
     <w:p>
       <w:r>
-        <w:t xml:space="preserve">In this project they are used to solve the over-determined system of equations: </w:t>
+        <w:t>In this project they are used to solve the over-determined system of equations</w:t>
+      </w:r>
+      <w:r>
+        <w:t xml:space="preserve"> (Tools for mathematicians)</w:t>
+      </w:r>
+      <w:r>
+        <w:t xml:space="preserve">: </w:t>
       </w:r>
     </w:p>
     <w:p>
       <w:pPr>
         <w:keepNext/>
-        <w:jc w:val="center"/>
-      </w:pPr>
-      <m:oMathPara>
-        <m:oMath>
-          <m:r>
-            <w:rPr>
-              <w:rFonts w:ascii="Cambria Math" w:hAnsi="Cambria Math"/>
-            </w:rPr>
-            <m:t>X*</m:t>
-          </m:r>
-          <m:bar>
-            <m:barPr>
-              <m:ctrlPr>
-                <w:rPr>
-                  <w:rFonts w:ascii="Cambria Math" w:hAnsi="Cambria Math"/>
-                  <w:i/>
-                </w:rPr>
-              </m:ctrlPr>
-            </m:barPr>
-            <m:e>
-              <m:r>
-                <w:rPr>
-                  <w:rFonts w:ascii="Cambria Math" w:hAnsi="Cambria Math"/>
-                </w:rPr>
-                <m:t>w</m:t>
-              </m:r>
-            </m:e>
-          </m:bar>
-          <m:r>
-            <w:rPr>
-              <w:rFonts w:ascii="Cambria Math" w:hAnsi="Cambria Math"/>
-            </w:rPr>
-            <m:t>=</m:t>
-          </m:r>
-          <m:bar>
-            <m:barPr>
-              <m:ctrlPr>
-                <w:rPr>
-                  <w:rFonts w:ascii="Cambria Math" w:hAnsi="Cambria Math"/>
-                  <w:i/>
-                </w:rPr>
-              </m:ctrlPr>
-            </m:barPr>
-            <m:e>
-              <m:r>
-                <w:rPr>
-                  <w:rFonts w:ascii="Cambria Math" w:hAnsi="Cambria Math"/>
-                </w:rPr>
-                <m:t>net</m:t>
-              </m:r>
-            </m:e>
-          </m:bar>
-        </m:oMath>
-      </m:oMathPara>
+        <w:jc w:val="right"/>
+      </w:pPr>
+      <m:oMath>
+        <m:r>
+          <w:rPr>
+            <w:rFonts w:ascii="Cambria Math" w:hAnsi="Cambria Math"/>
+          </w:rPr>
+          <m:t>X*</m:t>
+        </m:r>
+        <m:bar>
+          <m:barPr>
+            <m:ctrlPr>
+              <w:rPr>
+                <w:rFonts w:ascii="Cambria Math" w:hAnsi="Cambria Math"/>
+                <w:i/>
+              </w:rPr>
+            </m:ctrlPr>
+          </m:barPr>
+          <m:e>
+            <m:r>
+              <w:rPr>
+                <w:rFonts w:ascii="Cambria Math" w:hAnsi="Cambria Math"/>
+              </w:rPr>
+              <m:t>w</m:t>
+            </m:r>
+          </m:e>
+        </m:bar>
+        <m:r>
+          <w:rPr>
+            <w:rFonts w:ascii="Cambria Math" w:hAnsi="Cambria Math"/>
+          </w:rPr>
+          <m:t>=</m:t>
+        </m:r>
+        <m:bar>
+          <m:barPr>
+            <m:ctrlPr>
+              <w:rPr>
+                <w:rFonts w:ascii="Cambria Math" w:hAnsi="Cambria Math"/>
+                <w:i/>
+              </w:rPr>
+            </m:ctrlPr>
+          </m:barPr>
+          <m:e>
+            <m:r>
+              <w:rPr>
+                <w:rFonts w:ascii="Cambria Math" w:hAnsi="Cambria Math"/>
+              </w:rPr>
+              <m:t>net</m:t>
+            </m:r>
+          </m:e>
+        </m:bar>
+      </m:oMath>
+      <w:r>
+        <w:tab/>
+      </w:r>
+      <w:r>
+        <w:tab/>
+      </w:r>
+      <w:r>
+        <w:tab/>
+      </w:r>
+      <w:r>
+        <w:tab/>
+      </w:r>
+      <w:r>
+        <w:tab/>
+        <w:t>7</w:t>
+      </w:r>
     </w:p>
     <w:p>
       <w:pPr>
@@ -7346,6 +7973,7 @@
     </w:p>
     <w:p>
       <w:r>
+        <w:lastRenderedPageBreak/>
         <w:t xml:space="preserve">The following must be done using the </w:t>
       </w:r>
       <w:r>
@@ -7375,7 +8003,6 @@
     </w:p>
     <w:p>
       <w:r>
-        <w:lastRenderedPageBreak/>
         <w:t xml:space="preserve">Firstly </w:t>
       </w:r>
       <w:r>
@@ -7410,67 +8037,83 @@
     <w:p>
       <w:pPr>
         <w:keepNext/>
-      </w:pPr>
-      <m:oMathPara>
-        <m:oMath>
-          <m:sSup>
-            <m:sSupPr>
-              <m:ctrlPr>
-                <w:rPr>
-                  <w:rFonts w:ascii="Cambria Math" w:hAnsi="Cambria Math"/>
-                  <w:i/>
-                </w:rPr>
-              </m:ctrlPr>
-            </m:sSupPr>
-            <m:e>
-              <m:r>
-                <w:rPr>
-                  <w:rFonts w:ascii="Cambria Math" w:hAnsi="Cambria Math"/>
-                </w:rPr>
-                <m:t>(Q)</m:t>
-              </m:r>
-            </m:e>
-            <m:sup>
-              <m:r>
-                <w:rPr>
-                  <w:rFonts w:ascii="Cambria Math" w:hAnsi="Cambria Math"/>
-                </w:rPr>
-                <m:t>T</m:t>
-              </m:r>
-            </m:sup>
-          </m:sSup>
-          <m:r>
-            <w:rPr>
-              <w:rFonts w:ascii="Cambria Math" w:hAnsi="Cambria Math"/>
-            </w:rPr>
-            <m:t>*</m:t>
-          </m:r>
-          <m:bar>
-            <m:barPr>
-              <m:ctrlPr>
-                <w:rPr>
-                  <w:rFonts w:ascii="Cambria Math" w:hAnsi="Cambria Math"/>
-                  <w:i/>
-                </w:rPr>
-              </m:ctrlPr>
-            </m:barPr>
-            <m:e>
-              <m:r>
-                <w:rPr>
-                  <w:rFonts w:ascii="Cambria Math" w:hAnsi="Cambria Math"/>
-                </w:rPr>
-                <m:t>net</m:t>
-              </m:r>
-            </m:e>
-          </m:bar>
-          <m:r>
-            <w:rPr>
-              <w:rFonts w:ascii="Cambria Math" w:hAnsi="Cambria Math"/>
-            </w:rPr>
-            <m:t>=y</m:t>
-          </m:r>
-        </m:oMath>
-      </m:oMathPara>
+        <w:jc w:val="right"/>
+      </w:pPr>
+      <m:oMath>
+        <m:sSup>
+          <m:sSupPr>
+            <m:ctrlPr>
+              <w:rPr>
+                <w:rFonts w:ascii="Cambria Math" w:hAnsi="Cambria Math"/>
+                <w:i/>
+              </w:rPr>
+            </m:ctrlPr>
+          </m:sSupPr>
+          <m:e>
+            <m:r>
+              <w:rPr>
+                <w:rFonts w:ascii="Cambria Math" w:hAnsi="Cambria Math"/>
+              </w:rPr>
+              <m:t>(Q)</m:t>
+            </m:r>
+          </m:e>
+          <m:sup>
+            <m:r>
+              <w:rPr>
+                <w:rFonts w:ascii="Cambria Math" w:hAnsi="Cambria Math"/>
+              </w:rPr>
+              <m:t>T</m:t>
+            </m:r>
+          </m:sup>
+        </m:sSup>
+        <m:r>
+          <w:rPr>
+            <w:rFonts w:ascii="Cambria Math" w:hAnsi="Cambria Math"/>
+          </w:rPr>
+          <m:t>*</m:t>
+        </m:r>
+        <m:bar>
+          <m:barPr>
+            <m:ctrlPr>
+              <w:rPr>
+                <w:rFonts w:ascii="Cambria Math" w:hAnsi="Cambria Math"/>
+                <w:i/>
+              </w:rPr>
+            </m:ctrlPr>
+          </m:barPr>
+          <m:e>
+            <m:r>
+              <w:rPr>
+                <w:rFonts w:ascii="Cambria Math" w:hAnsi="Cambria Math"/>
+              </w:rPr>
+              <m:t>net</m:t>
+            </m:r>
+          </m:e>
+        </m:bar>
+        <m:r>
+          <w:rPr>
+            <w:rFonts w:ascii="Cambria Math" w:hAnsi="Cambria Math"/>
+          </w:rPr>
+          <m:t>=y</m:t>
+        </m:r>
+      </m:oMath>
+      <w:r>
+        <w:t xml:space="preserve"> </w:t>
+      </w:r>
+      <w:r>
+        <w:tab/>
+        <w:t xml:space="preserve"> </w:t>
+      </w:r>
+      <w:r>
+        <w:tab/>
+      </w:r>
+      <w:r>
+        <w:tab/>
+      </w:r>
+      <w:r>
+        <w:tab/>
+        <w:t xml:space="preserve">   8</w:t>
+      </w:r>
     </w:p>
     <w:p>
       <w:pPr>
@@ -7542,41 +8185,59 @@
     <w:p>
       <w:pPr>
         <w:keepNext/>
-      </w:pPr>
-      <m:oMathPara>
-        <m:oMath>
-          <m:r>
-            <w:rPr>
-              <w:rFonts w:ascii="Cambria Math" w:hAnsi="Cambria Math"/>
-            </w:rPr>
-            <m:t>R*</m:t>
-          </m:r>
-          <m:bar>
-            <m:barPr>
-              <m:ctrlPr>
-                <w:rPr>
-                  <w:rFonts w:ascii="Cambria Math" w:hAnsi="Cambria Math"/>
-                  <w:i/>
-                </w:rPr>
-              </m:ctrlPr>
-            </m:barPr>
-            <m:e>
-              <m:r>
-                <w:rPr>
-                  <w:rFonts w:ascii="Cambria Math" w:hAnsi="Cambria Math"/>
-                </w:rPr>
-                <m:t>w</m:t>
-              </m:r>
-            </m:e>
-          </m:bar>
-          <m:r>
-            <w:rPr>
-              <w:rFonts w:ascii="Cambria Math" w:hAnsi="Cambria Math"/>
-            </w:rPr>
-            <m:t>=y</m:t>
-          </m:r>
-        </m:oMath>
-      </m:oMathPara>
+        <w:jc w:val="right"/>
+      </w:pPr>
+      <m:oMath>
+        <m:r>
+          <w:rPr>
+            <w:rFonts w:ascii="Cambria Math" w:hAnsi="Cambria Math"/>
+          </w:rPr>
+          <m:t>R*</m:t>
+        </m:r>
+        <m:bar>
+          <m:barPr>
+            <m:ctrlPr>
+              <w:rPr>
+                <w:rFonts w:ascii="Cambria Math" w:hAnsi="Cambria Math"/>
+                <w:i/>
+              </w:rPr>
+            </m:ctrlPr>
+          </m:barPr>
+          <m:e>
+            <m:r>
+              <w:rPr>
+                <w:rFonts w:ascii="Cambria Math" w:hAnsi="Cambria Math"/>
+              </w:rPr>
+              <m:t>w</m:t>
+            </m:r>
+          </m:e>
+        </m:bar>
+        <m:r>
+          <w:rPr>
+            <w:rFonts w:ascii="Cambria Math" w:hAnsi="Cambria Math"/>
+          </w:rPr>
+          <m:t>=y</m:t>
+        </m:r>
+      </m:oMath>
+      <w:r>
+        <w:t xml:space="preserve"> </w:t>
+      </w:r>
+      <w:r>
+        <w:tab/>
+      </w:r>
+      <w:r>
+        <w:tab/>
+      </w:r>
+      <w:r>
+        <w:tab/>
+      </w:r>
+      <w:r>
+        <w:tab/>
+      </w:r>
+      <w:r>
+        <w:tab/>
+        <w:t xml:space="preserve"> 9</w:t>
+      </w:r>
     </w:p>
     <w:p>
       <w:pPr>
@@ -7782,49 +8443,19 @@
       <w:r>
         <w:t>For each neuron in the output layer</w:t>
       </w:r>
+      <w:r>
+        <w:t>: u</w:t>
+      </w:r>
+      <w:r>
+        <w:t>sing the previously discussed method of solving the linear equations, the weight vector for the neuron is calculated</w:t>
+      </w:r>
     </w:p>
     <w:p>
       <w:pPr>
         <w:pStyle w:val="ListParagraph"/>
-        <w:numPr>
-          <w:ilvl w:val="1"/>
-          <w:numId w:val="2"/>
-        </w:numPr>
-      </w:pPr>
-      <w:r>
-        <w:t>Using the previously discussed method of solving the linear equations, the weight vector for the neuron is calculated</w:t>
-      </w:r>
-    </w:p>
-    <w:p>
-      <w:pPr>
-        <w:pStyle w:val="ListParagraph"/>
-        <w:numPr>
-          <w:ilvl w:val="0"/>
-          <w:numId w:val="2"/>
-        </w:numPr>
-      </w:pPr>
-      <w:r>
-        <w:t xml:space="preserve">Steps 6 and 7 are then repeated on the second hidden layer to get the actual weights of the second hidden layer using the output from the first hidden layer as </w:t>
-      </w:r>
-      <w:r>
-        <w:rPr>
-          <w:i/>
-        </w:rPr>
-        <w:t>X</w:t>
-      </w:r>
-      <w:r>
-        <w:t xml:space="preserve"> and the second hidden layer as </w:t>
-      </w:r>
-      <w:r>
-        <w:rPr>
-          <w:i/>
-          <w:u w:val="single"/>
-        </w:rPr>
-        <w:t>net</w:t>
-      </w:r>
-      <w:r>
-        <w:t>.</w:t>
-      </w:r>
+      </w:pPr>
+      <w:bookmarkStart w:id="5" w:name="_GoBack"/>
+      <w:bookmarkEnd w:id="5"/>
     </w:p>
     <w:p>
       <w:r>
@@ -7893,10 +8524,14 @@
       <w:r>
         <w:t>f the MLP training technique</w:t>
       </w:r>
-      <w:bookmarkStart w:id="5" w:name="_GoBack"/>
-      <w:bookmarkEnd w:id="5"/>
-      <w:r>
-        <w:t xml:space="preserve"> described in the previous section. The following tasks had to be completed in order to </w:t>
+      <w:r>
+        <w:t xml:space="preserve"> described in the previous section</w:t>
+      </w:r>
+      <w:r>
+        <w:t>s</w:t>
+      </w:r>
+      <w:r>
+        <w:t xml:space="preserve">. The following tasks had to be completed in order to </w:t>
       </w:r>
       <w:r>
         <w:t>achieve this objective:</w:t>
@@ -8072,7 +8707,16 @@
         <w:t xml:space="preserve"> After reading of Jeff Hannan’s implementation of an MLP to control the driving in Colin Mcrae Dirt 2</w:t>
       </w:r>
       <w:r>
-        <w:t xml:space="preserve"> (2005</w:t>
+        <w:t xml:space="preserve"> (</w:t>
+      </w:r>
+      <w:r>
+        <w:t xml:space="preserve">game link </w:t>
+      </w:r>
+      <w:r>
+        <w:t>2005</w:t>
+      </w:r>
+      <w:r>
+        <w:t>)</w:t>
       </w:r>
       <w:r>
         <w:t>,</w:t>
@@ -8108,7 +8752,13 @@
         <w:t>;</w:t>
       </w:r>
       <w:r>
-        <w:t xml:space="preserve"> the harder it will be for the training technique to train the network to a low error rate.</w:t>
+        <w:t xml:space="preserve"> the </w:t>
+      </w:r>
+      <w:r>
+        <w:t>more of a test it will be for the training techniques</w:t>
+      </w:r>
+      <w:r>
+        <w:t>.</w:t>
       </w:r>
     </w:p>
     <w:p>
@@ -8259,7 +8909,37 @@
         <w:t>is compared to the current angl</w:t>
       </w:r>
       <w:r>
-        <w:t>e of the waypoint to get the difference in radians. This value is checked by using the modulo of 2 pi to calculate the angle within 1 turn as box2d continues to add to the angle instead of resetting to 0 if it goes above 2 pi. Finally, the value is then divided by 2 pi to get a value between 0 and 1.</w:t>
+        <w:t xml:space="preserve">e of the waypoint to get the difference in radians. This value is checked by using the modulo of 2 </w:t>
+      </w:r>
+      <w:r>
+        <w:rPr>
+          <w:rFonts w:cs="Arial"/>
+        </w:rPr>
+        <w:t>π</w:t>
+      </w:r>
+      <w:r>
+        <w:t xml:space="preserve"> to calculate the angle within 1 turn as box2d continues to add to the angle instead of resetting to 0 if it goes above 2 </w:t>
+      </w:r>
+      <w:r>
+        <w:rPr>
+          <w:rFonts w:cs="Arial"/>
+        </w:rPr>
+        <w:t>π</w:t>
+      </w:r>
+      <w:r>
+        <w:t xml:space="preserve">. Finally, the value is then divided by 2 </w:t>
+      </w:r>
+      <w:r>
+        <w:rPr>
+          <w:rFonts w:cs="Arial"/>
+        </w:rPr>
+        <w:t>π</w:t>
+      </w:r>
+      <w:r>
+        <w:t xml:space="preserve"> </w:t>
+      </w:r>
+      <w:r>
+        <w:t>to get a value between 0 and 1.</w:t>
       </w:r>
     </w:p>
     <w:p>
@@ -8273,7 +8953,43 @@
         <w:t xml:space="preserve">, they are </w:t>
       </w:r>
       <w:r>
-        <w:t>divided by pi/2 and 0.5 is added. This is because the tires are limited to pi/4 in either direction, therefore when divided by pi/2 they will give a value between -0.5 and 0.5. Thusly adding 0.5 will bring that value between 0 and 1.</w:t>
+        <w:t xml:space="preserve">divided by </w:t>
+      </w:r>
+      <w:r>
+        <w:rPr>
+          <w:rFonts w:cs="Arial"/>
+        </w:rPr>
+        <w:t>π</w:t>
+      </w:r>
+      <w:r>
+        <w:t xml:space="preserve"> </w:t>
+      </w:r>
+      <w:r>
+        <w:t xml:space="preserve">/2 and 0.5 is added. This is because the tires are limited to </w:t>
+      </w:r>
+      <w:r>
+        <w:rPr>
+          <w:rFonts w:cs="Arial"/>
+        </w:rPr>
+        <w:t>π</w:t>
+      </w:r>
+      <w:r>
+        <w:t xml:space="preserve"> </w:t>
+      </w:r>
+      <w:r>
+        <w:t xml:space="preserve">/4 in either direction, therefore when divided by </w:t>
+      </w:r>
+      <w:r>
+        <w:rPr>
+          <w:rFonts w:cs="Arial"/>
+        </w:rPr>
+        <w:t>π</w:t>
+      </w:r>
+      <w:r>
+        <w:t xml:space="preserve"> </w:t>
+      </w:r>
+      <w:r>
+        <w:t>/2 they will give a value between -0.5 and 0.5. Thusly adding 0.5 will bring that value between 0 and 1.</w:t>
       </w:r>
     </w:p>
     <w:p>
@@ -8892,7 +9608,7 @@
     </w:p>
     <w:p>
       <w:r>
-        <w:t>This process is repeated for every training pair in the dataset multiple times. Each iteration the current error of the network is compared to the lowest error of the network. If the lowest error is greater than the current error</w:t>
+        <w:t>This process is repeated for every training pair in the dataset. Each iteration the current error of the network is compared to the lowest error of the network. If the lowest error is greater than the current error</w:t>
       </w:r>
       <w:r>
         <w:t>,</w:t>
@@ -9373,7 +10089,19 @@
     </w:p>
     <w:p>
       <w:r>
-        <w:t>Since there are three different techniques therefore six different combinations, in which the participants tested the techniques. These were as follows:</w:t>
+        <w:t xml:space="preserve">Since there are three different </w:t>
+      </w:r>
+      <w:r>
+        <w:t>techniques,</w:t>
+      </w:r>
+      <w:r>
+        <w:t xml:space="preserve"> </w:t>
+      </w:r>
+      <w:r>
+        <w:t>the participants tested the techniques in six different combinations</w:t>
+      </w:r>
+      <w:r>
+        <w:t>. These were as follows:</w:t>
       </w:r>
     </w:p>
     <w:p>
@@ -9451,12 +10179,18 @@
     <w:p/>
     <w:p>
       <w:r>
-        <w:t>The participants that took the test were divided among these combinations as equally as possible.</w:t>
-      </w:r>
-    </w:p>
-    <w:p>
-      <w:r>
-        <w:t xml:space="preserve"> </w:t>
+        <w:t>The participants that took</w:t>
+      </w:r>
+      <w:r>
+        <w:t xml:space="preserve"> part in</w:t>
+      </w:r>
+      <w:r>
+        <w:t xml:space="preserve"> the test were divided among these combinations as equally as possible.</w:t>
+      </w:r>
+    </w:p>
+    <w:p>
+      <w:r>
+        <w:t>The next section will detail the results of these tests.</w:t>
       </w:r>
     </w:p>
     <w:p/>
@@ -9531,6 +10265,20 @@
     <w:p>
       <w:r>
         <w:t xml:space="preserve"> </w:t>
+      </w:r>
+    </w:p>
+    <w:p>
+      <w:pPr>
+        <w:jc w:val="center"/>
+        <w:rPr>
+          <w:i/>
+        </w:rPr>
+      </w:pPr>
+      <w:r>
+        <w:rPr>
+          <w:i/>
+        </w:rPr>
+        <w:t>Table 1: Training time and accuracy</w:t>
       </w:r>
     </w:p>
     <w:tbl>
@@ -9685,20 +10433,6 @@
     </w:tbl>
     <w:p>
       <w:pPr>
-        <w:jc w:val="center"/>
-        <w:rPr>
-          <w:i/>
-        </w:rPr>
-      </w:pPr>
-      <w:r>
-        <w:rPr>
-          <w:i/>
-        </w:rPr>
-        <w:t>Table 1: Training time and accuracy</w:t>
-      </w:r>
-    </w:p>
-    <w:p>
-      <w:pPr>
         <w:pStyle w:val="Heading2"/>
       </w:pPr>
       <w:r>
@@ -9718,6 +10452,20 @@
       </w:r>
       <w:r>
         <w:t>:</w:t>
+      </w:r>
+    </w:p>
+    <w:p>
+      <w:pPr>
+        <w:jc w:val="center"/>
+        <w:rPr>
+          <w:i/>
+        </w:rPr>
+      </w:pPr>
+      <w:r>
+        <w:rPr>
+          <w:i/>
+        </w:rPr>
+        <w:t>Table 2: Average Lap Time</w:t>
       </w:r>
     </w:p>
     <w:tbl>
@@ -9859,20 +10607,7 @@
         </w:tc>
       </w:tr>
     </w:tbl>
-    <w:p>
-      <w:pPr>
-        <w:jc w:val="center"/>
-        <w:rPr>
-          <w:i/>
-        </w:rPr>
-      </w:pPr>
-      <w:r>
-        <w:rPr>
-          <w:i/>
-        </w:rPr>
-        <w:t>Table 2: Average Lap Time</w:t>
-      </w:r>
-    </w:p>
+    <w:p/>
     <w:p>
       <w:r>
         <w:t>The results show that the fastest around the track on average was the RMGS training technique followed by EBP and then RPROP. The RMGS technique also had the lowest number of laps that had to be reset, thus definitely being the best technique for this particular test.</w:t>
@@ -9908,7 +10643,19 @@
         </w:numPr>
       </w:pPr>
       <w:r>
-        <w:t>Section 1 asked the participant general information about their age, and experience with games in particular racing games, this was to identify whether or not having more experience in playing games would affect the perception of how well each training technique could drive.</w:t>
+        <w:t>Section 1 asked the participant general information about their age, and experience with games in partic</w:t>
+      </w:r>
+      <w:r>
+        <w:t>ular racing games.</w:t>
+      </w:r>
+      <w:r>
+        <w:t xml:space="preserve"> </w:t>
+      </w:r>
+      <w:r>
+        <w:t>T</w:t>
+      </w:r>
+      <w:r>
+        <w:t>his was to identify whether or not having more experience in playing games would affect the perception of how well each training technique could drive.</w:t>
       </w:r>
     </w:p>
     <w:p>
@@ -9920,7 +10667,13 @@
         </w:numPr>
       </w:pPr>
       <w:r>
-        <w:t>Sections 2 through 4 were identical questions about each of the cars; these were completed at the end of each race so that the experience with the AI was fresh. The questions consisted of asking whether or not the player won the race, how well they thought the AI could drive around the track and what level of challenge did the AI give them in the race.</w:t>
+        <w:t>Sections 2 through 4 were identical questions about each of the cars; these were completed at the end of each race so that the experience with the AI was fresh. The questions consisted of asking whether or not the player won the race, how well they thought the AI could drive around the track and what level of challenge the AI g</w:t>
+      </w:r>
+      <w:r>
+        <w:t>ave</w:t>
+      </w:r>
+      <w:r>
+        <w:t xml:space="preserve"> them in the race.</w:t>
       </w:r>
     </w:p>
     <w:p>
@@ -9938,7 +10691,10 @@
     </w:p>
     <w:p>
       <w:r>
-        <w:t>Following is the results of the questionnaire.</w:t>
+        <w:t>Following are</w:t>
+      </w:r>
+      <w:r>
+        <w:t xml:space="preserve"> the results of the questionnaire.</w:t>
       </w:r>
     </w:p>
     <w:p>
@@ -10178,7 +10934,13 @@
     </w:p>
     <w:p>
       <w:r>
-        <w:t>This section will firstly discuss the results of each test in more detail and analyse what they mean in terms of the effectiveness of each technique. It will then give a final comparison of the techniques and what this means in terms of this project. Finally a critical evaluation of the entire application, and the approach to creating it will follow.</w:t>
+        <w:t>This section will firstly discuss the results of each test in more detail and analyse what they mean in terms of the effectiveness of each technique. It will then give a final comparison of the techniques and what this means in terms of this project. Finally</w:t>
+      </w:r>
+      <w:r>
+        <w:t>,</w:t>
+      </w:r>
+      <w:r>
+        <w:t xml:space="preserve"> a critical evaluation of the entire application, and the approach to creating it will follow.</w:t>
       </w:r>
     </w:p>
     <w:p>
@@ -10197,7 +10959,13 @@
         <w:t>.</w:t>
       </w:r>
       <w:r>
-        <w:t xml:space="preserve"> Its accuracy does take a massive set back from this however, as seen in table () it is almost 15% less accurate than EBP and arou</w:t>
+        <w:t xml:space="preserve"> Its accuracy does take a massive set back from this however, as seen in table </w:t>
+      </w:r>
+      <w:r>
+        <w:t>1</w:t>
+      </w:r>
+      <w:r>
+        <w:t xml:space="preserve"> it is almost 15% less accurate than EBP and arou</w:t>
       </w:r>
       <w:r>
         <w:t>nd 8% less accurate than RPROP.</w:t>
@@ -10239,10 +11007,10 @@
         <w:t xml:space="preserve">something as low as 0.30 to a mean squared error of </w:t>
       </w:r>
       <w:r>
-        <w:t>over one. This would not be nearly accurate enough to complete the track and thus training the trai</w:t>
-      </w:r>
-      <w:r>
-        <w:t xml:space="preserve">ning would be rendered useless. </w:t>
+        <w:t xml:space="preserve">over one. This would not be nearly accurate enough to complete the track and thus training </w:t>
+      </w:r>
+      <w:r>
+        <w:t xml:space="preserve">would be rendered useless. </w:t>
       </w:r>
     </w:p>
     <w:p>
@@ -10253,7 +11021,19 @@
     </w:p>
     <w:p>
       <w:r>
-        <w:t>To conclude what training technique was the best through just this test would be very difficult as although RMGS was clearly the fastest, it had the most issues of training correctly, and the opposite was true for EBP.</w:t>
+        <w:t xml:space="preserve">To conclude </w:t>
+      </w:r>
+      <w:r>
+        <w:t>which</w:t>
+      </w:r>
+      <w:r>
+        <w:t xml:space="preserve"> training technique was the best through just this test would be very difficult as although RMGS was clearly the fastest, it had the most issues </w:t>
+      </w:r>
+      <w:r>
+        <w:t>with</w:t>
+      </w:r>
+      <w:r>
+        <w:t xml:space="preserve"> training correctly, and the opposite was true for EBP.</w:t>
       </w:r>
     </w:p>
     <w:p>
@@ -10266,7 +11046,13 @@
     </w:p>
     <w:p>
       <w:r>
-        <w:t xml:space="preserve">The time trial results as shown in table () clearly show that the training technique with the fastest racing time was RMGS followed by EBP, with RPROP in last. If you compare this result to the results of the training times in 5.1, it does not make sense that the RMGS technique was the fastest around the track as it was the most inaccurate. However, this could also mean that it has an advantage. At sharp corners on the track, the training data dictates that the car should slow down and take the corner carefully, with a higher inaccuracy the RMGS technique could ignore the level of slowing down that the other more accurate techniques do and thus being faster around the track. </w:t>
+        <w:t xml:space="preserve">The time trial results as shown in table </w:t>
+      </w:r>
+      <w:r>
+        <w:t>2</w:t>
+      </w:r>
+      <w:r>
+        <w:t xml:space="preserve"> clearly show that the training technique with the fastest racing time was RMGS followed by EBP, with RPROP in last. If you compare this result to the results of the training times in 5.1, it does not make sense that the RMGS technique was the fastest around the track as it was the most inaccurate. However, this could also mean that it has an advantage. At sharp corners on the track, the training data dictates that the car should slow down and take the corner carefully, with a higher inaccuracy the RMGS technique could ignore the level of slowing down that the other more accurate techniques do and thus being faster around the track. </w:t>
       </w:r>
     </w:p>
     <w:p>
@@ -10288,32 +11074,131 @@
         <w:t>t</w:t>
       </w:r>
       <w:r>
-        <w:t xml:space="preserve">o the fact that no training </w:t>
-      </w:r>
-      <w:r>
-        <w:t>was above 85% accuracy and they were unable generalise what to do when stuck against a wall. To give the network complete control of the driving experience as this project has done does bring up some issues involving what to do in the scenario of a crash. To get the network to learn to reverse and turn left at an angle that is very similar to one that would make the network want to drive forward and turn right is very difficult as it has to be able to generalise what to do in-between these points.</w:t>
+        <w:t>o the fact that no</w:t>
+      </w:r>
+      <w:r>
+        <w:t>ne of the</w:t>
+      </w:r>
+      <w:r>
+        <w:t xml:space="preserve"> training</w:t>
+      </w:r>
+      <w:r>
+        <w:t xml:space="preserve"> methods</w:t>
+      </w:r>
+      <w:r>
+        <w:t xml:space="preserve"> </w:t>
+      </w:r>
+      <w:r>
+        <w:t>were</w:t>
+      </w:r>
+      <w:r>
+        <w:t xml:space="preserve"> above 85% accuracy and they were unable generalise what to do when stuck against a wall</w:t>
+      </w:r>
+      <w:r>
+        <w:t xml:space="preserve"> even though the training data had detailed how to handle this particular situation</w:t>
+      </w:r>
+      <w:r>
+        <w:t>. To give the network complete control of the driving experience as this project has done does bring up some issues involving what to do in the scenario of a crash. To get the network to learn to reverse and turn left at an angle that is very similar to one that would make the network want to drive forward and turn right is very difficult as it has to be able to generalise what to do in-between these points.</w:t>
       </w:r>
       <w:r>
         <w:t xml:space="preserve"> In the case </w:t>
       </w:r>
       <w:r>
-        <w:t xml:space="preserve">that the cars became stuck up against a wall or on a corner, </w:t>
+        <w:t xml:space="preserve">that the cars became </w:t>
+      </w:r>
+      <w:r>
+        <w:lastRenderedPageBreak/>
+        <w:t xml:space="preserve">stuck up against a wall or on a corner, </w:t>
       </w:r>
       <w:r>
         <w:t xml:space="preserve">the majority of the </w:t>
       </w:r>
       <w:r>
-        <w:t xml:space="preserve">they were either trying to </w:t>
-      </w:r>
+        <w:t xml:space="preserve">time </w:t>
+      </w:r>
+      <w:r>
+        <w:t xml:space="preserve">they were either trying to accelerate and reverse at the same time resulting in no movement or they were doing the opposite and neither accelerating or reversing, also resulting in no movement. This problem could have been solved by adding a script to make the car reset itself on the track once it became stuck, similarly to Colin McRae Dirt 2 as discussed in section 2.6, but the aim of this project was to get the network to be in complete control of the car. </w:t>
+      </w:r>
+      <w:r>
+        <w:t>This does raise the question of</w:t>
+      </w:r>
+      <w:r>
+        <w:t xml:space="preserve"> whether or not the network should be in full control of the car. As the ability to perform complex manoeuvres like resetting from a crash or overtaking would requ</w:t>
+      </w:r>
+      <w:r>
+        <w:t>ire extra inputs to the network.</w:t>
+      </w:r>
+    </w:p>
+    <w:p>
+      <w:pPr>
+        <w:pStyle w:val="Heading2"/>
+      </w:pPr>
+      <w:r>
+        <w:t>6.3 Questionnaire Results</w:t>
+      </w:r>
+    </w:p>
+    <w:p>
+      <w:r>
+        <w:t>The results of the questionnaire are quite definitive in that the RMGS technique proved to be the best when racing against participants. With seven out of ten people rating the technique the best out of all three and the highest average ratings in both questions relating to how well the cars performed at 3.9 for ability to drive and 3.2 for difficulty</w:t>
+      </w:r>
+      <w:r>
+        <w:t xml:space="preserve">. </w:t>
+      </w:r>
+    </w:p>
+    <w:p>
+      <w:r>
+        <w:t>T</w:t>
+      </w:r>
+      <w:r>
+        <w:t>he tes</w:t>
+      </w:r>
+      <w:r>
+        <w:t xml:space="preserve">ting also clearly outlined that in the views of the participants, the number of hours that they spend on gaming had little effect on their rating of EBP, showing that the </w:t>
+      </w:r>
+      <w:r>
+        <w:t>consensus</w:t>
+      </w:r>
+      <w:r>
+        <w:t xml:space="preserve"> was that it was a decent driver. RPROP varied in terms that generally as the number of hours increased the performance in the view of the participant decreased, the </w:t>
+      </w:r>
+      <w:r>
+        <w:t>exception</w:t>
+      </w:r>
+      <w:r>
+        <w:t xml:space="preserve"> to </w:t>
+      </w:r>
+      <w:r>
+        <w:t>this being the dip from 3.6 to 1.0</w:t>
+      </w:r>
+      <w:r>
+        <w:t xml:space="preserve"> between the first two categories </w:t>
+      </w:r>
+      <w:r>
+        <w:t>returning</w:t>
+      </w:r>
+      <w:r>
+        <w:t xml:space="preserve"> to 3.6 in the third category. RMGS on the other hand other than an initial drop in rating from no gaming hours to some gaming hours showed that the more hours that the participant plays per week the higher they thought of the RMGS car’s ability to drive. Generally the more that a person plays games the better they are at criticising the AI of the game, thus showing that the RMGS technique was critiqued better and the RPROP technique was critiqued to be worse.</w:t>
+      </w:r>
+    </w:p>
+    <w:p>
+      <w:r>
+        <w:t>** ^^^^ REWRITE THIS SECTION ^^^^ **</w:t>
+      </w:r>
+    </w:p>
+    <w:p/>
+    <w:p>
       <w:r>
         <w:lastRenderedPageBreak/>
-        <w:t xml:space="preserve">accelerate and reverse at the same time resulting in no movement or they were doing the opposite and neither accelerating or reversing, also resulting in no movement. This problem could have been solved by adding a script to make the car reset itself on the track once it became stuck, similarly to Colin McRae Dirt 2 as discussed in section 2.6, but the aim of this project was to get the network to be in complete control of the car. </w:t>
-      </w:r>
-      <w:r>
-        <w:t>This does raise the question on whether or not the network should be in full control of the car. As the ability to perform complex manoeuvres like resetting from a crash or overtaking would requ</w:t>
-      </w:r>
-      <w:r>
-        <w:t>ire extra inputs to the network.</w:t>
+        <w:t>An issue that arose during training was that because the player was racing against the AI instead of watching it, they could either pull ahead or fall behind the AI to the point that they were unable to actually watch the performance of the AI’s car. Thus</w:t>
+      </w:r>
+      <w:r>
+        <w:t>,</w:t>
+      </w:r>
+      <w:r>
+        <w:t xml:space="preserve"> they would have to guess based on how the first </w:t>
+      </w:r>
+      <w:r>
+        <w:t>few corners of the race went.</w:t>
       </w:r>
     </w:p>
     <w:p>
@@ -10321,229 +11206,192 @@
         <w:pStyle w:val="Heading2"/>
       </w:pPr>
       <w:r>
-        <w:t>6.3 Questionnaire Results</w:t>
-      </w:r>
-    </w:p>
-    <w:p>
-      <w:r>
-        <w:t>The results of the questionnaire are quite definitive in that the RMGS technique proved to be the best when racing against participants. With seven out of ten people rating the technique the best out of all three and the highest average ratings in both questions relating to how well the cars performed at 3.9 for ability to drive and 3.2 for difficulty</w:t>
-      </w:r>
-      <w:r>
-        <w:t xml:space="preserve">. </w:t>
-      </w:r>
-    </w:p>
-    <w:p>
-      <w:r>
-        <w:t>T</w:t>
-      </w:r>
-      <w:r>
-        <w:t>he tes</w:t>
-      </w:r>
-      <w:r>
-        <w:t xml:space="preserve">ting also clearly outlined that in the views of the participants, the number of hours that they spend on gaming had little effect on their rating of EBP, showing that the </w:t>
-      </w:r>
-      <w:r>
-        <w:t>consensus</w:t>
-      </w:r>
-      <w:r>
-        <w:t xml:space="preserve"> was that it was a decent driver. RPROP varied in terms that generally as the number of hours increased the performance in the view of the participant decreased, the </w:t>
-      </w:r>
-      <w:r>
-        <w:t>exception</w:t>
-      </w:r>
-      <w:r>
-        <w:t xml:space="preserve"> to </w:t>
-      </w:r>
-      <w:r>
-        <w:t>this being the dip from 3.6 to 1.0</w:t>
-      </w:r>
-      <w:r>
-        <w:t xml:space="preserve"> between the first two categories </w:t>
-      </w:r>
-      <w:r>
-        <w:t>returning</w:t>
-      </w:r>
-      <w:r>
-        <w:t xml:space="preserve"> to 3.6 in the third category. RMGS on the other hand other than an initial drop in rating from no gaming hours to some gaming hours showed that the more hours that the participant plays per week the higher they thought of the RMGS car’s ability to drive. Generally the more that a person plays games the better they are at criticising the AI of the game, thus showing that the RMGS technique was critiqued better and the RPROP technique was critiqued to be worse.</w:t>
-      </w:r>
-    </w:p>
-    <w:p>
-      <w:r>
-        <w:t>** ^^^^ REWRITE THIS SECTION ^^^^ **</w:t>
+        <w:t>6.4</w:t>
+      </w:r>
+      <w:r>
+        <w:t xml:space="preserve"> Final Comparison</w:t>
+      </w:r>
+    </w:p>
+    <w:p>
+      <w:r>
+        <w:t>It is evident that the RMGS technique was the best performing technique in all stages of the testing, other than its accuracy and its training consistency. The EBP would definitely place second in this comparison as its ability to train to high accuracy and a consistent success rate along with being the second best rated in the Questionnaire results and having the second fastest in lap time. The RPROP training technique would be a definitely last place as it received the worst results in both the time trial and questionnaire results along with coming second in both training time and training accuracy.</w:t>
+      </w:r>
+    </w:p>
+    <w:p>
+      <w:pPr>
+        <w:pStyle w:val="Heading2"/>
+      </w:pPr>
+      <w:r>
+        <w:t>6.5</w:t>
+      </w:r>
+      <w:r>
+        <w:t xml:space="preserve"> General Discussion</w:t>
+      </w:r>
+    </w:p>
+    <w:p>
+      <w:r>
+        <w:t xml:space="preserve">These results do show that some faster training techniques can be just as good, if not better than the standard Error Back Propagation technique in a game scenario. Resilient propagation was not a good example of this and failed quite impressively at every stage of the testing. It was rated the worst in every test other than the speed-training test in which it came second. It was quite troublesome in this process too as discussed in section 6.1 it had </w:t>
+      </w:r>
+      <w:r>
+        <w:t>an</w:t>
+      </w:r>
+      <w:r>
+        <w:t xml:space="preserve"> inability to converge </w:t>
+      </w:r>
+      <w:r>
+        <w:t>on a minimum</w:t>
+      </w:r>
+      <w:r>
+        <w:t xml:space="preserve"> effectively. The Random Minimum-bit Gram-Schmidt method on the other hand, shined through in comparison </w:t>
+      </w:r>
+      <w:r>
+        <w:t xml:space="preserve">producing the best results in every test except for the accuracy of the network. This shows that in a game scenario a technique such as the RMGS technique could be used instead of EBP. However, the randomness in success of training the network creates some uncertainty in using this technique. If it was to be used for an application in which accuracy </w:t>
+      </w:r>
+      <w:r>
+        <w:t>was</w:t>
+      </w:r>
+      <w:r>
+        <w:t xml:space="preserve"> extremely important then this technique would be completely unsuitable, as stated in 6.1 the technique is completely reliant on the random weights of the first hidden layer to </w:t>
+      </w:r>
+      <w:r>
+        <w:lastRenderedPageBreak/>
+        <w:t xml:space="preserve">produce effective results. Although on paper this may seem like a massive negative factor in using the network, if it is used in a game scenario this could actually be very beneficial. For example in a racing game with multiple opponents, the game designer may want each car that the player is racing against to behave differently to constitute how different drivers would approach driving around the track. This technique would be perfect for creating that kind of unpredictability without any external calculations or coding. The best kind of racing game this would be suited for is something like Mario Kart (ref here) as the game is not aimed at showing realistic driving, in a game like Forza 4 (ref here) this technique would suffer a lot more as the aim of this game is to provide </w:t>
+      </w:r>
+      <w:r>
+        <w:t>a realistic racing simulation.</w:t>
+      </w:r>
+      <w:r>
+        <w:t xml:space="preserve"> </w:t>
+      </w:r>
+    </w:p>
+    <w:p>
+      <w:r>
+        <w:t xml:space="preserve">In section 1 it was stated that if the RMGS training technique was accurate enough it could in theory be used to retrain a neural network in real time. However, due to its inability to provide consistent training success, it would not be useful for this purpose. This issue would most likely make any AI that it was controlling work </w:t>
+      </w:r>
+      <w:r>
+        <w:t>completely randomly</w:t>
+      </w:r>
+      <w:r>
+        <w:t xml:space="preserve"> as the outcome of the tests showed in 6.1 </w:t>
+      </w:r>
+      <w:r>
+        <w:t>that although fast the chances of the training to be unsuccessful were high.</w:t>
       </w:r>
     </w:p>
     <w:p/>
     <w:p>
-      <w:r>
-        <w:t xml:space="preserve">An issue that arose during training was that because the player was racing against the AI instead of watching it, they could either pull ahead </w:t>
-      </w:r>
+      <w:pPr>
+        <w:pStyle w:val="Heading2"/>
+      </w:pPr>
+      <w:r>
+        <w:t>6.6</w:t>
+      </w:r>
+      <w:r>
+        <w:t xml:space="preserve"> Project Findings</w:t>
+      </w:r>
+    </w:p>
+    <w:p>
+      <w:r>
+        <w:t xml:space="preserve">This project clearly demonstrates that some alternative training techniques have the potential to replace error back propagation in the training of a multi-layer perceptron neural network in a situation where high accuracy of the network is not necessary. </w:t>
+      </w:r>
+    </w:p>
+    <w:p>
+      <w:r>
+        <w:t xml:space="preserve">It also found that there is potential for a MLP network to have the majority of control of the AI in a game. </w:t>
+      </w:r>
+    </w:p>
+    <w:p>
+      <w:r>
+        <w:t>This project has also found that using the RMGS training technique to update a neural network in real time would not be feasible.</w:t>
+      </w:r>
+    </w:p>
+    <w:p/>
+    <w:p>
+      <w:pPr>
+        <w:pStyle w:val="Heading2"/>
+      </w:pPr>
       <w:r>
         <w:lastRenderedPageBreak/>
-        <w:t>or fall behind the AI to the point that they were unable to actually watch what the actual performance of the AI’s car was. Thus</w:t>
-      </w:r>
-      <w:r>
-        <w:t>,</w:t>
-      </w:r>
-      <w:r>
-        <w:t xml:space="preserve"> they would have to guess based on how the first </w:t>
-      </w:r>
-      <w:r>
-        <w:t>few corners of the race went.</w:t>
-      </w:r>
-    </w:p>
-    <w:p>
-      <w:pPr>
-        <w:pStyle w:val="Heading2"/>
-      </w:pPr>
-      <w:r>
-        <w:t>6.4</w:t>
-      </w:r>
-      <w:r>
-        <w:t xml:space="preserve"> Final Comparison</w:t>
-      </w:r>
-    </w:p>
-    <w:p>
-      <w:r>
-        <w:t>It is evident that the RMGS technique was the best performing technique in all stages of the testing, other than its accuracy and its training consistency. The EBP would definitely place second in this comparison as its ability to train to high accuracy and a consistent success rate along with being the second best rated in the Questionnaire results and having the second fastest in lap time. The RPROP training technique would be a definitely last place as it received the worst results in both the time trial and questionnaire results along with coming second in both training time and training accuracy.</w:t>
-      </w:r>
-    </w:p>
-    <w:p>
-      <w:pPr>
-        <w:pStyle w:val="Heading2"/>
-      </w:pPr>
-      <w:r>
-        <w:t>6.5</w:t>
-      </w:r>
-      <w:r>
-        <w:t xml:space="preserve"> General Discussion</w:t>
-      </w:r>
-    </w:p>
-    <w:p>
-      <w:r>
-        <w:t xml:space="preserve">These results do show that some faster training techniques can be just as good, if not better than the standard Error Back Propagation technique in a game scenario. Resilient propagation was not a good example of this and failed quite impressively at every stage of the testing. It was rated the worst in every test other than the speed-training test in which it came second. It was quite troublesome in this process too as discussed in section 6.1 it had quite the inability to converge </w:t>
-      </w:r>
-      <w:r>
-        <w:t>on a minimum</w:t>
-      </w:r>
-      <w:r>
-        <w:t xml:space="preserve"> effectively. The Random Minimum-bit Gram-Schmidt method on the other hand, shined through in comparison </w:t>
-      </w:r>
-      <w:r>
-        <w:t xml:space="preserve">producing the best results in every test except for the accuracy of the network. This shows that in a game scenario a technique such as the RMGS technique could be used instead of EBP. However, the randomness in success of training the network creates some uncertainty in using this technique. If it was to be used for an application in which accuracy if extremely important then this technique would be completely unsuitable, as stated in 6.1 the technique is completely reliant on the random weights of the first hidden layer to produce effective results. Although on paper this may seem like a massive negative factor in using the network, if it is used in a game </w:t>
-      </w:r>
+        <w:t>6.7</w:t>
+      </w:r>
+      <w:r>
+        <w:t xml:space="preserve"> Critical Evaluation</w:t>
+      </w:r>
+      <w:r>
+        <w:t xml:space="preserve"> </w:t>
+      </w:r>
+    </w:p>
+    <w:p>
+      <w:r>
+        <w:t xml:space="preserve">The application as a whole was very successful in terms of trying to prove that alternative training techniques can compete with EBP in a game scenario. </w:t>
+      </w:r>
+      <w:r>
+        <w:t>Through the testing that was undertaken it clearly showed that the RMGS technique outperformed EBP in nearly every test. RPROP on the other hand was unsuccessful in competing with either of the other two training techniques and was definitively the worst of the three in this game scenario.</w:t>
+      </w:r>
+    </w:p>
+    <w:p>
+      <w:r>
+        <w:t>Although successful, t</w:t>
+      </w:r>
+      <w:r>
+        <w:t xml:space="preserve">here are a number of improvements that could have been made to the application in general. One of which being the control scheme for the player’s car. It was brought up multiple times in the feeback section of the questionnaire that the controls for the Car were far too sensitive and it was difficult to correct your driving once you had crashed. This could be corrected by reducing the angle </w:t>
+      </w:r>
+      <w:r>
+        <w:t>at which the car tires can turn to</w:t>
+      </w:r>
+      <w:r>
+        <w:t>, however this would impact the performance of the AI as it would need to be retrained to suit this new level of turning.</w:t>
+      </w:r>
+    </w:p>
+    <w:p>
+      <w:r>
+        <w:t>It was also state</w:t>
+      </w:r>
+      <w:r>
+        <w:t>d</w:t>
+      </w:r>
+      <w:r>
+        <w:t xml:space="preserve"> that it was sometimes difficult to tell which way round the car actually was; as in the testing version of the game there was very little art and the car was only defined by box sprites for the body and the wheels. This was fixed for the final version of the application by defining a sprite for the car’s body instead of just having a box.</w:t>
+      </w:r>
+    </w:p>
+    <w:p>
+      <w:r>
+        <w:t xml:space="preserve">In terms of the </w:t>
+      </w:r>
+      <w:r>
+        <w:t>AI,</w:t>
+      </w:r>
+      <w:r>
+        <w:t xml:space="preserve"> multiple things were discovered throughout the development of this project. The first being that the development time of building a multi-layer perceptron network from scratch is fairly long and laborious especially if the training technique is not going to be EBP. </w:t>
+      </w:r>
+      <w:r>
+        <w:t xml:space="preserve">Another in that to create a general parent class for any training technique many unnecessary values were being created in some of the techniques. For instance, since the RPROP technique was the only one that contained a bias, the base neuron class had to contain a bias; therefore every neuron that was created in either of the other two techniques was allocating extra space that was not used. This could be solved by creating a different set of neurons for each of the techniques but </w:t>
+      </w:r>
+      <w:r>
+        <w:t xml:space="preserve">that would mean </w:t>
+      </w:r>
+      <w:r>
+        <w:t>the base class would need to be far more complex than it already is.</w:t>
+      </w:r>
+    </w:p>
+    <w:p>
       <w:r>
         <w:lastRenderedPageBreak/>
-        <w:t xml:space="preserve">scenario this could actually be very beneficial. For example in a racing game with multiple opponents, the game designer may want each car that the player is racing against to behave differently to constitute how different drivers would approach driving around the track. This technique would be perfect for creating that kind of unpredictability without any external calculations or coding. The best kind of racing game this would be suited for is something like Mario Kart (ref here) as the game is not aimed at showing realistic driving, in a game like Forza 4 (ref here) this technique would suffer a lot more as the aim of this game is to provide </w:t>
-      </w:r>
-      <w:r>
-        <w:t>a realistic racing simulation.</w:t>
-      </w:r>
-      <w:r>
-        <w:t xml:space="preserve"> </w:t>
-      </w:r>
-    </w:p>
-    <w:p>
-      <w:r>
-        <w:t xml:space="preserve">In section 1 it was stated that if the RMGS training technique was accurate enough it could in theory be used to retrain a neural network in real time. However, due to its inability to provide consistent training success, it would not be useful for this purpose. This issue would most likely make any AI that it was controlling work in complete randomness as the outcome of the tests showed in 6.1 </w:t>
-      </w:r>
-      <w:r>
-        <w:t>that although fast the chances of the training to be unsuccessful were high.</w:t>
-      </w:r>
-    </w:p>
-    <w:p/>
-    <w:p>
-      <w:pPr>
-        <w:pStyle w:val="Heading2"/>
-      </w:pPr>
-      <w:r>
-        <w:t>6.6</w:t>
-      </w:r>
-      <w:r>
-        <w:t xml:space="preserve"> Project Findings</w:t>
-      </w:r>
-    </w:p>
-    <w:p>
-      <w:r>
-        <w:t xml:space="preserve">This project clearly demonstrates that some alternative training techniques have the potential to replace error back propagation in the training of a multi-layer perceptron neural network in a situation where high accuracy of the network is not necessary. </w:t>
-      </w:r>
-    </w:p>
-    <w:p>
-      <w:r>
-        <w:t xml:space="preserve">It also found that there is potential for a MLP network to have the majority of control of the AI in a game. </w:t>
-      </w:r>
-    </w:p>
-    <w:p>
-      <w:r>
-        <w:t>This project has also found that using the RMGS training technique to update a neural network in real time would not be feasible.</w:t>
-      </w:r>
-    </w:p>
-    <w:p/>
-    <w:p>
-      <w:pPr>
-        <w:pStyle w:val="Heading2"/>
-      </w:pPr>
-      <w:r>
-        <w:t>6.7</w:t>
-      </w:r>
-      <w:r>
-        <w:t xml:space="preserve"> Critical Evaluation</w:t>
-      </w:r>
-      <w:r>
-        <w:t xml:space="preserve"> </w:t>
-      </w:r>
-    </w:p>
-    <w:p>
-      <w:r>
-        <w:t xml:space="preserve">The application as a whole was very successful in terms of trying to prove that alternative training techniques can compete with EBP in a game scenario. </w:t>
-      </w:r>
-      <w:r>
-        <w:t xml:space="preserve">Through the testing that was undertaken it clearly showed that </w:t>
-      </w:r>
-      <w:r>
-        <w:lastRenderedPageBreak/>
-        <w:t>the RMGS technique outperformed EBP in nearly every test. RPROP on the other hand was unsuccessful in competing with either of the other two training techniques and was definitively the worst of the three in this game scenario.</w:t>
-      </w:r>
-    </w:p>
-    <w:p>
-      <w:r>
-        <w:t>Although successful, t</w:t>
-      </w:r>
-      <w:r>
-        <w:t>here are a number of improvements that could have been made to the application in general. One of which being the control scheme for the player’s car. It was brought up multiple times in the feeback section of the questionnaire that the controls for the Car were far too sensitive and it was difficult to correct your driving once you had crashed. This could be corrected by reducing the angle in which the car turns at, however this would impact the performance of the AI as it would need to be retrained to suit this new level of turning.</w:t>
-      </w:r>
-    </w:p>
-    <w:p>
-      <w:r>
-        <w:t>It was also state that it was sometimes difficult to tell which way round the car actually was; as in the testing version of the game there was very little art and the car was only defined by box sprites for the body and the wheels. This was fixed for the final version of the application by defining a sprite for the car’s body instead of just having a box.</w:t>
-      </w:r>
-    </w:p>
-    <w:p>
-      <w:r>
-        <w:t xml:space="preserve">In terms of the </w:t>
-      </w:r>
-      <w:r>
-        <w:t>AI</w:t>
-      </w:r>
-      <w:r>
-        <w:t xml:space="preserve"> multiple things were discovered throughout the development of this project. The first being that the development time of building a multi-layer perceptron network from scratch is fairly long and laborious especially if the training technique is not going to be EBP. </w:t>
-      </w:r>
-      <w:r>
-        <w:t>Another in that to create a general parent class for any training technique many unnecessary values were being created in some of the techniques. For instance, since the RPROP technique was the only one that contained a bias, the base neuron class had to contain a bias; therefore every neuron that was created in either of the other two techniques was allocating extra space that was not used. This could be solved by creating a different set of neurons for each of the techniques but would mean that the base class would need to be far more complex than it already is.</w:t>
-      </w:r>
-    </w:p>
-    <w:p>
-      <w:r>
-        <w:t xml:space="preserve">The training technique that took the longest to implement by far was the RMGS technique, this is due to a number of reasons. The first being that the description of the network in the original paper was quite vague and thus a lot of guess work had to take place in order to get the technique to work. Another issue in getting it to work was that there was some fairly </w:t>
-      </w:r>
-      <w:r>
-        <w:lastRenderedPageBreak/>
-        <w:t>complex mathematical processes that take place</w:t>
+        <w:t>The training technique that took the longest to implement by far was the RMGS technique, this is due to a number of reasons. The first being that the description of the network in the original paper was quite vague and thus a lot of guess work had to take place in order to get the technique to work. Another issue in getting it to work was that there was some fairly complex mathematical processes that take place</w:t>
       </w:r>
       <w:r>
         <w:t xml:space="preserve"> for instance the modified gram-schmidt process. This meant that extra development time was used researching these other techniques and building testing applications to debug each section of the technique. </w:t>
       </w:r>
       <w:r>
         <w:t xml:space="preserve">The development time of this particular technique was very long due to much of the guesswork that had to take place. If the technique had been more clearly defined initially then the time taken to program this technique could have been much shorter. </w:t>
+      </w:r>
+      <w:r>
+        <w:t>This paper has made an attempt to clearly state what needs to be done to implement the RGMS training technique and should provide a clearer description for any future implementations.</w:t>
+      </w:r>
+    </w:p>
+    <w:p>
+      <w:r>
+        <w:t>The next section will detail what has been concluded by the completion of this project and will state any future work that could be carried out as a continuation of this investigation.</w:t>
       </w:r>
     </w:p>
     <w:p>
@@ -10620,6 +11468,22 @@
       </w:r>
       <w:bookmarkEnd w:id="7"/>
     </w:p>
+    <w:p>
+      <w:r>
+        <w:t xml:space="preserve">Tools for mathematicians </w:t>
+      </w:r>
+      <w:hyperlink r:id="rId25" w:history="1">
+        <w:r>
+          <w:rPr>
+            <w:rStyle w:val="Hyperlink"/>
+          </w:rPr>
+          <w:t>https://books.google.co.uk/books?id=V7dUONBrHF0C&amp;pg=PA315&amp;lpg=PA315&amp;dq=modified+gram-schmidt+algorithm+for+solving+linear+systems+of+equations+how?&amp;source=bl&amp;ots=EZcbZqmpJH&amp;sig=vZFb0mxmW1tjXoZS888StB5ev5k&amp;hl=en&amp;sa=X&amp;ved=0ahUKEwjbgZuWoNfPAhVGIsAKHdK2C_s4ChDoAQhcMAk#v=onepage&amp;q=modified%20gram-schmidt%20algorithm%20for%20solving%20linear%20systems%20of%20equations%20how%3F&amp;f=false</w:t>
+        </w:r>
+      </w:hyperlink>
+      <w:r>
+        <w:t xml:space="preserve"> </w:t>
+      </w:r>
+    </w:p>
     <w:p/>
     <w:p>
       <w:pPr>
@@ -10642,8 +11506,8 @@
     </w:p>
     <w:p/>
     <w:sectPr>
-      <w:headerReference w:type="default" r:id="rId25"/>
-      <w:footerReference w:type="default" r:id="rId26"/>
+      <w:headerReference w:type="default" r:id="rId26"/>
+      <w:footerReference w:type="default" r:id="rId27"/>
       <w:pgSz w:w="11906" w:h="16838"/>
       <w:pgMar w:top="1440" w:right="1797" w:bottom="1440" w:left="2268" w:header="720" w:footer="720" w:gutter="0"/>
       <w:pgNumType w:start="1"/>
@@ -10795,7 +11659,7 @@
         <w:rStyle w:val="PageNumber"/>
         <w:noProof/>
       </w:rPr>
-      <w:t>18</w:t>
+      <w:t>17</w:t>
     </w:r>
     <w:r>
       <w:rPr>
@@ -11536,7 +12400,7 @@
       <w:lvlText w:val="%2."/>
       <w:lvlJc w:val="left"/>
       <w:pPr>
-        <w:ind w:left="1440" w:hanging="360"/>
+        <w:ind w:left="1352" w:hanging="360"/>
       </w:pPr>
     </w:lvl>
     <w:lvl w:ilvl="2" w:tplc="0809001B" w:tentative="1">
@@ -12338,6 +13202,7 @@
           </a:p>
         </c:rich>
       </c:tx>
+      <c:layout/>
       <c:overlay val="0"/>
       <c:spPr>
         <a:noFill/>
@@ -12750,6 +13615,7 @@
               </a:p>
             </c:rich>
           </c:tx>
+          <c:layout/>
           <c:overlay val="0"/>
           <c:spPr>
             <a:noFill/>
@@ -12870,6 +13736,7 @@
               </a:p>
             </c:rich>
           </c:tx>
+          <c:layout/>
           <c:overlay val="0"/>
           <c:spPr>
             <a:noFill/>
@@ -12944,6 +13811,7 @@
     </c:plotArea>
     <c:legend>
       <c:legendPos val="b"/>
+      <c:layout/>
       <c:overlay val="0"/>
       <c:spPr>
         <a:noFill/>
@@ -13048,6 +13916,7 @@
           </a:p>
         </c:rich>
       </c:tx>
+      <c:layout/>
       <c:overlay val="0"/>
       <c:spPr>
         <a:noFill/>
@@ -13460,6 +14329,7 @@
               </a:p>
             </c:rich>
           </c:tx>
+          <c:layout/>
           <c:overlay val="0"/>
           <c:spPr>
             <a:noFill/>
@@ -13580,6 +14450,7 @@
               </a:p>
             </c:rich>
           </c:tx>
+          <c:layout/>
           <c:overlay val="0"/>
           <c:spPr>
             <a:noFill/>
@@ -13654,6 +14525,7 @@
     </c:plotArea>
     <c:legend>
       <c:legendPos val="b"/>
+      <c:layout/>
       <c:overlay val="0"/>
       <c:spPr>
         <a:noFill/>
@@ -13758,6 +14630,7 @@
           </a:p>
         </c:rich>
       </c:tx>
+      <c:layout/>
       <c:overlay val="0"/>
       <c:spPr>
         <a:noFill/>
@@ -13910,6 +14783,7 @@
               </a:p>
             </c:rich>
           </c:tx>
+          <c:layout/>
           <c:overlay val="0"/>
           <c:spPr>
             <a:noFill/>
@@ -14035,6 +14909,7 @@
               </a:p>
             </c:rich>
           </c:tx>
+          <c:layout/>
           <c:overlay val="0"/>
           <c:spPr>
             <a:noFill/>
@@ -14187,6 +15062,7 @@
           </a:p>
         </c:rich>
       </c:tx>
+      <c:layout/>
       <c:overlay val="0"/>
       <c:spPr>
         <a:noFill/>
@@ -14512,6 +15388,7 @@
               </a:p>
             </c:rich>
           </c:tx>
+          <c:layout/>
           <c:overlay val="0"/>
           <c:spPr>
             <a:noFill/>
@@ -14637,6 +15514,7 @@
               </a:p>
             </c:rich>
           </c:tx>
+          <c:layout/>
           <c:overlay val="0"/>
           <c:spPr>
             <a:noFill/>
@@ -14711,6 +15589,7 @@
     </c:plotArea>
     <c:legend>
       <c:legendPos val="b"/>
+      <c:layout/>
       <c:overlay val="0"/>
       <c:spPr>
         <a:noFill/>
@@ -17250,7 +18129,7 @@
 </file>
 
 <file path=customXml/itemProps1.xml><?xml version="1.0" encoding="utf-8"?>
-<ds:datastoreItem xmlns:ds="http://schemas.openxmlformats.org/officeDocument/2006/customXml" ds:itemID="{F54328F4-D738-49F0-ACA1-9CD8D39D69CC}">
+<ds:datastoreItem xmlns:ds="http://schemas.openxmlformats.org/officeDocument/2006/customXml" ds:itemID="{EB5C4CC3-AF10-4DA4-8338-24D4D9245CA9}">
   <ds:schemaRefs>
     <ds:schemaRef ds:uri="http://schemas.openxmlformats.org/officeDocument/2006/bibliography"/>
   </ds:schemaRefs>

</xml_diff>

<commit_message>
added final figures, cleaned up the code, added art
</commit_message>
<xml_diff>
--- a/gef-master/Dissertation.docx
+++ b/gef-master/Dissertation.docx
@@ -1,6 +1,6 @@
 
 <file path=word/document.xml><?xml version="1.0" encoding="utf-8"?>
-<w:document xmlns:wpc="http://schemas.microsoft.com/office/word/2010/wordprocessingCanvas" xmlns:mc="http://schemas.openxmlformats.org/markup-compatibility/2006" xmlns:o="urn:schemas-microsoft-com:office:office" xmlns:r="http://schemas.openxmlformats.org/officeDocument/2006/relationships" xmlns:m="http://schemas.openxmlformats.org/officeDocument/2006/math" xmlns:v="urn:schemas-microsoft-com:vml" xmlns:wp14="http://schemas.microsoft.com/office/word/2010/wordprocessingDrawing" xmlns:wp="http://schemas.openxmlformats.org/drawingml/2006/wordprocessingDrawing" xmlns:w10="urn:schemas-microsoft-com:office:word" xmlns:w="http://schemas.openxmlformats.org/wordprocessingml/2006/main" xmlns:w14="http://schemas.microsoft.com/office/word/2010/wordml" xmlns:w15="http://schemas.microsoft.com/office/word/2012/wordml" xmlns:wpg="http://schemas.microsoft.com/office/word/2010/wordprocessingGroup" xmlns:wpi="http://schemas.microsoft.com/office/word/2010/wordprocessingInk" xmlns:wne="http://schemas.microsoft.com/office/word/2006/wordml" xmlns:wps="http://schemas.microsoft.com/office/word/2010/wordprocessingShape" mc:Ignorable="w14 w15 wp14">
+<w:document xmlns:wpc="http://schemas.microsoft.com/office/word/2010/wordprocessingCanvas" xmlns:cx="http://schemas.microsoft.com/office/drawing/2014/chartex" xmlns:cx1="http://schemas.microsoft.com/office/drawing/2015/9/8/chartex" xmlns:mc="http://schemas.openxmlformats.org/markup-compatibility/2006" xmlns:o="urn:schemas-microsoft-com:office:office" xmlns:r="http://schemas.openxmlformats.org/officeDocument/2006/relationships" xmlns:m="http://schemas.openxmlformats.org/officeDocument/2006/math" xmlns:v="urn:schemas-microsoft-com:vml" xmlns:wp14="http://schemas.microsoft.com/office/word/2010/wordprocessingDrawing" xmlns:wp="http://schemas.openxmlformats.org/drawingml/2006/wordprocessingDrawing" xmlns:w10="urn:schemas-microsoft-com:office:word" xmlns:w="http://schemas.openxmlformats.org/wordprocessingml/2006/main" xmlns:w14="http://schemas.microsoft.com/office/word/2010/wordml" xmlns:w15="http://schemas.microsoft.com/office/word/2012/wordml" xmlns:w16se="http://schemas.microsoft.com/office/word/2015/wordml/symex" xmlns:wpg="http://schemas.microsoft.com/office/word/2010/wordprocessingGroup" xmlns:wpi="http://schemas.microsoft.com/office/word/2010/wordprocessingInk" xmlns:wne="http://schemas.microsoft.com/office/word/2006/wordml" xmlns:wps="http://schemas.microsoft.com/office/word/2010/wordprocessingShape" mc:Ignorable="w14 w15 w16se wp14">
   <w:body>
     <w:p/>
     <w:tbl>
@@ -4376,7 +4376,7 @@
         </w:rPr>
         <w:t xml:space="preserve">EBP is known as the steepest decent method ( Control and dynamic systems </w:t>
       </w:r>
-      <w:hyperlink r:id="rId22" w:history="1">
+      <w:hyperlink r:id="rId22" w:anchor="v=onepage&amp;q&amp;f=false" w:history="1">
         <w:r>
           <w:rPr>
             <w:rStyle w:val="Hyperlink"/>
@@ -9028,25 +9028,69 @@
     </w:p>
     <w:p/>
     <w:p>
-      <w:r>
-        <w:t>** image of the t</w:t>
-      </w:r>
-      <w:r>
-        <w:t>r</w:t>
-      </w:r>
-      <w:r>
-        <w:t>ack in game **</w:t>
-      </w:r>
-      <w:r>
-        <w:t xml:space="preserve"> figure 10</w:t>
-      </w:r>
-    </w:p>
-    <w:p>
-      <w:pPr>
-        <w:jc w:val="both"/>
-      </w:pPr>
-      <w:r>
+      <w:pPr>
+        <w:jc w:val="center"/>
+      </w:pPr>
+      <w:r>
+        <w:rPr>
+          <w:noProof/>
+          <w:lang w:eastAsia="en-GB"/>
+        </w:rPr>
         <w:lastRenderedPageBreak/>
+        <w:drawing>
+          <wp:inline distT="0" distB="0" distL="0" distR="0">
+            <wp:extent cx="4979035" cy="2952115"/>
+            <wp:effectExtent l="0" t="0" r="0" b="635"/>
+            <wp:docPr id="14" name="Picture 14"/>
+            <wp:cNvGraphicFramePr>
+              <a:graphicFrameLocks xmlns:a="http://schemas.openxmlformats.org/drawingml/2006/main" noChangeAspect="1"/>
+            </wp:cNvGraphicFramePr>
+            <a:graphic xmlns:a="http://schemas.openxmlformats.org/drawingml/2006/main">
+              <a:graphicData uri="http://schemas.openxmlformats.org/drawingml/2006/picture">
+                <pic:pic xmlns:pic="http://schemas.openxmlformats.org/drawingml/2006/picture">
+                  <pic:nvPicPr>
+                    <pic:cNvPr id="14" name="Trackingame.png"/>
+                    <pic:cNvPicPr/>
+                  </pic:nvPicPr>
+                  <pic:blipFill>
+                    <a:blip r:embed="rId28">
+                      <a:extLst>
+                        <a:ext uri="{28A0092B-C50C-407E-A947-70E740481C1C}">
+                          <a14:useLocalDpi xmlns:a14="http://schemas.microsoft.com/office/drawing/2010/main" val="0"/>
+                        </a:ext>
+                      </a:extLst>
+                    </a:blip>
+                    <a:stretch>
+                      <a:fillRect/>
+                    </a:stretch>
+                  </pic:blipFill>
+                  <pic:spPr>
+                    <a:xfrm>
+                      <a:off x="0" y="0"/>
+                      <a:ext cx="4979035" cy="2952115"/>
+                    </a:xfrm>
+                    <a:prstGeom prst="rect">
+                      <a:avLst/>
+                    </a:prstGeom>
+                  </pic:spPr>
+                </pic:pic>
+              </a:graphicData>
+            </a:graphic>
+          </wp:inline>
+        </w:drawing>
+      </w:r>
+      <w:r>
+        <w:rPr>
+          <w:i/>
+        </w:rPr>
+        <w:t>Figure 10. The track represented in game</w:t>
+      </w:r>
+    </w:p>
+    <w:p>
+      <w:pPr>
+        <w:jc w:val="both"/>
+      </w:pPr>
+      <w:r>
         <w:br/>
         <w:t>The design of the game allows the player to choose which training technique they wish to race against, or al</w:t>
       </w:r>
@@ -9114,7 +9158,11 @@
         <w:t xml:space="preserve">To avoid any “cheating” the track will have waypoints throughout, that the player and AI must pass before being able to complete the lap. </w:t>
       </w:r>
       <w:r>
-        <w:t xml:space="preserve">Although the player will have this information, the only inputs that the car will have are as follows: its current angle in comparison to the next waypoint, the current angle of its tires, the distance it is away from each side of the track and its current speed. </w:t>
+        <w:t xml:space="preserve">Although the player will have this information, the only inputs that the car will have are as follows: its current angle in comparison to the next waypoint, the </w:t>
+      </w:r>
+      <w:r>
+        <w:lastRenderedPageBreak/>
+        <w:t xml:space="preserve">current angle of its tires, the distance it is away from each side of the track and its current speed. </w:t>
       </w:r>
       <w:r>
         <w:t xml:space="preserve">All of these variables must be </w:t>
@@ -9229,100 +9277,150 @@
         <w:t>π</w:t>
       </w:r>
       <w:r>
-        <w:t xml:space="preserve">/4 in either </w:t>
-      </w:r>
-      <w:r>
+        <w:t xml:space="preserve">/4 in either direction, therefore when divided by </w:t>
+      </w:r>
+      <w:r>
+        <w:rPr>
+          <w:rFonts w:cs="Arial"/>
+        </w:rPr>
+        <w:t>π</w:t>
+      </w:r>
+      <w:r>
+        <w:t xml:space="preserve"> </w:t>
+      </w:r>
+      <w:r>
+        <w:t xml:space="preserve">/2 they will give a value between 0.5 and </w:t>
+      </w:r>
+      <w:r>
+        <w:t>-</w:t>
+      </w:r>
+      <w:r>
+        <w:t>0.5. Thusly adding 0.5 will bring that value between 0 and 1.</w:t>
+      </w:r>
+    </w:p>
+    <w:p>
+      <w:pPr>
+        <w:jc w:val="both"/>
+      </w:pPr>
+      <w:r>
+        <w:t>The current speed input is calculated by dividing the car’s current speed by its maximum speed, giving a value between 0 and 1.</w:t>
+      </w:r>
+    </w:p>
+    <w:p>
+      <w:pPr>
+        <w:jc w:val="both"/>
+      </w:pPr>
+      <w:r>
+        <w:t>The distance to the side of the track variable is calculated using raycasts.</w:t>
+      </w:r>
+      <w:r>
+        <w:t xml:space="preserve"> This is similar to how Yee and Teo used raycasts in their “Spiking Vs Multi-layer perceptron neural networks” paper</w:t>
+      </w:r>
+      <w:r>
+        <w:t xml:space="preserve"> </w:t>
+      </w:r>
+      <w:r>
+        <w:t>(Teo and Yee 2015)</w:t>
+      </w:r>
+      <w:r>
+        <w:t>.</w:t>
+      </w:r>
+      <w:r>
+        <w:t xml:space="preserve"> </w:t>
+      </w:r>
+      <w:r>
+        <w:t>H</w:t>
+      </w:r>
+      <w:r>
+        <w:t>owever, less raycasts are used</w:t>
+      </w:r>
+      <w:r>
+        <w:t xml:space="preserve"> and they are only used to locate the horizontal positioning of the car in relation to the next waypoint</w:t>
+      </w:r>
+      <w:r>
+        <w:t>.</w:t>
+      </w:r>
+      <w:r>
+        <w:t xml:space="preserve"> </w:t>
+      </w:r>
+      <w:r>
+        <w:t>As shown in figure 11</w:t>
+      </w:r>
+      <w:r>
+        <w:t xml:space="preserve"> t</w:t>
+      </w:r>
+      <w:r>
+        <w:t xml:space="preserve">his </w:t>
+      </w:r>
+      <w:r>
+        <w:t>is done by casting a ray out for each side of the car along the angle of the current waypoint.</w:t>
+      </w:r>
+      <w:r>
+        <w:t xml:space="preserve"> This is represented by two red lines being drawn from the centre of the car outwards at the angle of the waypoint, red boxes are drawn where the rays collide with the barriers on the edge of the track.</w:t>
+      </w:r>
+    </w:p>
+    <w:p>
+      <w:pPr>
+        <w:jc w:val="both"/>
+      </w:pPr>
+    </w:p>
+    <w:p>
+      <w:pPr>
+        <w:jc w:val="center"/>
+      </w:pPr>
+      <w:r>
+        <w:rPr>
+          <w:noProof/>
+          <w:lang w:eastAsia="en-GB"/>
+        </w:rPr>
         <w:lastRenderedPageBreak/>
-        <w:t xml:space="preserve">direction, therefore when divided by </w:t>
-      </w:r>
-      <w:r>
-        <w:rPr>
-          <w:rFonts w:cs="Arial"/>
-        </w:rPr>
-        <w:t>π</w:t>
-      </w:r>
-      <w:r>
-        <w:t xml:space="preserve"> </w:t>
-      </w:r>
-      <w:r>
-        <w:t xml:space="preserve">/2 they will give a value between 0.5 and </w:t>
-      </w:r>
-      <w:r>
-        <w:t>-</w:t>
-      </w:r>
-      <w:r>
-        <w:t>0.5. Thusly adding 0.5 will bring that value between 0 and 1.</w:t>
-      </w:r>
-    </w:p>
-    <w:p>
-      <w:pPr>
-        <w:jc w:val="both"/>
-      </w:pPr>
-      <w:r>
-        <w:t>The current speed input is calculated by dividing the car’s current speed by its maximum speed, giving a value between 0 and 1.</w:t>
-      </w:r>
-    </w:p>
-    <w:p>
-      <w:pPr>
-        <w:jc w:val="both"/>
-      </w:pPr>
-      <w:r>
-        <w:t>The distance to the side of the track variable is calculated using raycasts.</w:t>
-      </w:r>
-      <w:r>
-        <w:t xml:space="preserve"> This is similar to how Yee and Teo used raycasts in their “Spiking Vs Multi-layer perceptron neural networks” paper</w:t>
-      </w:r>
-      <w:r>
-        <w:t xml:space="preserve"> </w:t>
-      </w:r>
-      <w:r>
-        <w:t>(Teo and Yee 2015)</w:t>
-      </w:r>
-      <w:r>
-        <w:t>.</w:t>
-      </w:r>
-      <w:r>
-        <w:t xml:space="preserve"> </w:t>
-      </w:r>
-      <w:r>
-        <w:t>H</w:t>
-      </w:r>
-      <w:r>
-        <w:t>owever, less raycasts are used</w:t>
-      </w:r>
-      <w:r>
-        <w:t xml:space="preserve"> and they are only used to locate the horizontal positioning of the car in relation to the next waypoint</w:t>
-      </w:r>
-      <w:r>
-        <w:t>.</w:t>
-      </w:r>
-      <w:r>
-        <w:t xml:space="preserve"> </w:t>
-      </w:r>
-      <w:r>
-        <w:t>As shown in figure 11</w:t>
-      </w:r>
-      <w:r>
-        <w:t xml:space="preserve"> t</w:t>
-      </w:r>
-      <w:r>
-        <w:t xml:space="preserve">his </w:t>
-      </w:r>
-      <w:r>
-        <w:t>is done by casting a ray out for each side of the car along the angle of the current waypoint.</w:t>
-      </w:r>
-    </w:p>
-    <w:p>
-      <w:pPr>
-        <w:jc w:val="both"/>
-      </w:pPr>
-    </w:p>
-    <w:p>
-      <w:r>
-        <w:t>*** insert Image **</w:t>
-      </w:r>
-      <w:r>
-        <w:t xml:space="preserve"> figure 11</w:t>
+        <w:drawing>
+          <wp:inline distT="0" distB="0" distL="0" distR="0">
+            <wp:extent cx="4979035" cy="2952115"/>
+            <wp:effectExtent l="0" t="0" r="0" b="635"/>
+            <wp:docPr id="13" name="Picture 13"/>
+            <wp:cNvGraphicFramePr>
+              <a:graphicFrameLocks xmlns:a="http://schemas.openxmlformats.org/drawingml/2006/main" noChangeAspect="1"/>
+            </wp:cNvGraphicFramePr>
+            <a:graphic xmlns:a="http://schemas.openxmlformats.org/drawingml/2006/main">
+              <a:graphicData uri="http://schemas.openxmlformats.org/drawingml/2006/picture">
+                <pic:pic xmlns:pic="http://schemas.openxmlformats.org/drawingml/2006/picture">
+                  <pic:nvPicPr>
+                    <pic:cNvPr id="13" name="Raycasting.png"/>
+                    <pic:cNvPicPr/>
+                  </pic:nvPicPr>
+                  <pic:blipFill>
+                    <a:blip r:embed="rId29">
+                      <a:extLst>
+                        <a:ext uri="{28A0092B-C50C-407E-A947-70E740481C1C}">
+                          <a14:useLocalDpi xmlns:a14="http://schemas.microsoft.com/office/drawing/2010/main" val="0"/>
+                        </a:ext>
+                      </a:extLst>
+                    </a:blip>
+                    <a:stretch>
+                      <a:fillRect/>
+                    </a:stretch>
+                  </pic:blipFill>
+                  <pic:spPr>
+                    <a:xfrm>
+                      <a:off x="0" y="0"/>
+                      <a:ext cx="4979035" cy="2952115"/>
+                    </a:xfrm>
+                    <a:prstGeom prst="rect">
+                      <a:avLst/>
+                    </a:prstGeom>
+                  </pic:spPr>
+                </pic:pic>
+              </a:graphicData>
+            </a:graphic>
+          </wp:inline>
+        </w:drawing>
+      </w:r>
+      <w:r>
+        <w:rPr>
+          <w:i/>
+        </w:rPr>
+        <w:t>Figure 11. AI raycasting from the centre of the car</w:t>
       </w:r>
     </w:p>
     <w:p/>
@@ -10284,8 +10382,6 @@
       <w:r>
         <w:t xml:space="preserve"> and the weight of the neuron is reverted to the previous iteration</w:t>
       </w:r>
-      <w:bookmarkStart w:id="5" w:name="_GoBack"/>
-      <w:bookmarkEnd w:id="5"/>
       <w:r>
         <w:t>.</w:t>
       </w:r>
@@ -10616,7 +10712,7 @@
       <w:r>
         <w:t xml:space="preserve"> Then using the values from a lecture on the modified gram Schmidt method from the applied mathematics division at Illinois institute of technology (</w:t>
       </w:r>
-      <w:hyperlink r:id="rId28" w:history="1">
+      <w:hyperlink r:id="rId30" w:history="1">
         <w:r>
           <w:rPr>
             <w:rStyle w:val="Hyperlink"/>
@@ -10917,7 +11013,7 @@
       <w:r>
         <w:t>A precaution that was put in place to stop the testers from having more experience against the final AI was some counter balancing (</w:t>
       </w:r>
-      <w:hyperlink r:id="rId29" w:history="1">
+      <w:hyperlink r:id="rId31" w:history="1">
         <w:r>
           <w:rPr>
             <w:rStyle w:val="Hyperlink"/>
@@ -11602,6 +11698,11 @@
       </w:r>
     </w:p>
     <w:p>
+      <w:pPr>
+        <w:jc w:val="both"/>
+      </w:pPr>
+    </w:p>
+    <w:p>
       <w:r>
         <w:rPr>
           <w:noProof/>
@@ -11615,7 +11716,7 @@
             <wp:cNvGraphicFramePr/>
             <a:graphic xmlns:a="http://schemas.openxmlformats.org/drawingml/2006/main">
               <a:graphicData uri="http://schemas.openxmlformats.org/drawingml/2006/chart">
-                <c:chart xmlns:c="http://schemas.openxmlformats.org/drawingml/2006/chart" xmlns:r="http://schemas.openxmlformats.org/officeDocument/2006/relationships" r:id="rId30"/>
+                <c:chart xmlns:c="http://schemas.openxmlformats.org/drawingml/2006/chart" xmlns:r="http://schemas.openxmlformats.org/officeDocument/2006/relationships" r:id="rId32"/>
               </a:graphicData>
             </a:graphic>
           </wp:inline>
@@ -11655,6 +11756,11 @@
       <w:pPr>
         <w:jc w:val="both"/>
       </w:pPr>
+    </w:p>
+    <w:p>
+      <w:pPr>
+        <w:jc w:val="both"/>
+      </w:pPr>
       <w:r>
         <w:t>Figure 13</w:t>
       </w:r>
@@ -11676,6 +11782,7 @@
           <w:noProof/>
           <w:lang w:eastAsia="en-GB"/>
         </w:rPr>
+        <w:lastRenderedPageBreak/>
         <w:drawing>
           <wp:inline distT="0" distB="0" distL="0" distR="0">
             <wp:extent cx="4979035" cy="2904490"/>
@@ -11684,7 +11791,7 @@
             <wp:cNvGraphicFramePr/>
             <a:graphic xmlns:a="http://schemas.openxmlformats.org/drawingml/2006/main">
               <a:graphicData uri="http://schemas.openxmlformats.org/drawingml/2006/chart">
-                <c:chart xmlns:c="http://schemas.openxmlformats.org/drawingml/2006/chart" xmlns:r="http://schemas.openxmlformats.org/officeDocument/2006/relationships" r:id="rId31"/>
+                <c:chart xmlns:c="http://schemas.openxmlformats.org/drawingml/2006/chart" xmlns:r="http://schemas.openxmlformats.org/officeDocument/2006/relationships" r:id="rId33"/>
               </a:graphicData>
             </a:graphic>
           </wp:inline>
@@ -11702,7 +11809,6 @@
         <w:rPr>
           <w:i/>
         </w:rPr>
-        <w:lastRenderedPageBreak/>
         <w:t>Figure 14.</w:t>
       </w:r>
       <w:r>
@@ -11738,6 +11844,14 @@
     </w:p>
     <w:p>
       <w:pPr>
+        <w:jc w:val="center"/>
+        <w:rPr>
+          <w:i/>
+        </w:rPr>
+      </w:pPr>
+    </w:p>
+    <w:p>
+      <w:pPr>
         <w:jc w:val="both"/>
       </w:pPr>
       <w:r>
@@ -11749,6 +11863,11 @@
       <w:r>
         <w:t xml:space="preserve">2.1. </w:t>
       </w:r>
+    </w:p>
+    <w:p>
+      <w:pPr>
+        <w:jc w:val="both"/>
+      </w:pPr>
     </w:p>
     <w:p>
       <w:r>
@@ -11764,7 +11883,7 @@
             <wp:cNvGraphicFramePr/>
             <a:graphic xmlns:a="http://schemas.openxmlformats.org/drawingml/2006/main">
               <a:graphicData uri="http://schemas.openxmlformats.org/drawingml/2006/chart">
-                <c:chart xmlns:c="http://schemas.openxmlformats.org/drawingml/2006/chart" xmlns:r="http://schemas.openxmlformats.org/officeDocument/2006/relationships" r:id="rId32"/>
+                <c:chart xmlns:c="http://schemas.openxmlformats.org/drawingml/2006/chart" xmlns:r="http://schemas.openxmlformats.org/officeDocument/2006/relationships" r:id="rId34"/>
               </a:graphicData>
             </a:graphic>
           </wp:inline>
@@ -11811,13 +11930,25 @@
     </w:p>
     <w:p>
       <w:pPr>
+        <w:jc w:val="center"/>
+        <w:rPr>
+          <w:i/>
+        </w:rPr>
+      </w:pPr>
+    </w:p>
+    <w:p>
+      <w:pPr>
         <w:jc w:val="both"/>
       </w:pPr>
       <w:r>
         <w:t>Figure 15 clearly demonstrates that s</w:t>
       </w:r>
       <w:r>
-        <w:t>even out of the ten participants rated the RMGS training technique as the best racing car, with EBP delegated as the best by the remaining three.</w:t>
+        <w:t xml:space="preserve">even out of the ten participants rated the RMGS training technique as the best racing car, with EBP </w:t>
+      </w:r>
+      <w:r>
+        <w:lastRenderedPageBreak/>
+        <w:t>delegated as the best by the remaining three.</w:t>
       </w:r>
       <w:r>
         <w:t xml:space="preserve"> RPROP received no votes for the best racer and stood out as the worst.</w:t>
@@ -11847,6 +11978,13 @@
       <w:r>
         <w:t>:</w:t>
       </w:r>
+    </w:p>
+    <w:p>
+      <w:pPr>
+        <w:jc w:val="both"/>
+      </w:pPr>
+      <w:bookmarkStart w:id="5" w:name="_GoBack"/>
+      <w:bookmarkEnd w:id="5"/>
     </w:p>
     <w:p>
       <w:r>
@@ -11854,7 +11992,6 @@
           <w:noProof/>
           <w:lang w:eastAsia="en-GB"/>
         </w:rPr>
-        <w:lastRenderedPageBreak/>
         <w:drawing>
           <wp:inline distT="0" distB="0" distL="0" distR="0" wp14:anchorId="7E90E3EA" wp14:editId="178477A7">
             <wp:extent cx="4979035" cy="2904490"/>
@@ -11863,7 +12000,7 @@
             <wp:cNvGraphicFramePr/>
             <a:graphic xmlns:a="http://schemas.openxmlformats.org/drawingml/2006/main">
               <a:graphicData uri="http://schemas.openxmlformats.org/drawingml/2006/chart">
-                <c:chart xmlns:c="http://schemas.openxmlformats.org/drawingml/2006/chart" xmlns:r="http://schemas.openxmlformats.org/officeDocument/2006/relationships" r:id="rId33"/>
+                <c:chart xmlns:c="http://schemas.openxmlformats.org/drawingml/2006/chart" xmlns:r="http://schemas.openxmlformats.org/officeDocument/2006/relationships" r:id="rId35"/>
               </a:graphicData>
             </a:graphic>
           </wp:inline>
@@ -11962,6 +12099,7 @@
         <w:jc w:val="both"/>
       </w:pPr>
       <w:r>
+        <w:lastRenderedPageBreak/>
         <w:t>5.4 Participant F</w:t>
       </w:r>
       <w:r>
@@ -12010,11 +12148,7 @@
         <w:jc w:val="both"/>
       </w:pPr>
       <w:r>
-        <w:t xml:space="preserve">It was also noted that if the player was particularly good or bad at the racing game, it was difficult to actually grade the AI’s car as it could not </w:t>
-      </w:r>
-      <w:r>
-        <w:lastRenderedPageBreak/>
-        <w:t>be seen for the majority of the race.</w:t>
+        <w:t>It was also noted that if the player was particularly good or bad at the racing game, it was difficult to actually grade the AI’s car as it could not be seen for the majority of the race.</w:t>
       </w:r>
       <w:r>
         <w:t xml:space="preserve"> It was also stated that the implementation of a mini-map in the corner of the screen showing where the player and the AI were on the track would allow for much better gameplay, as it would be more obvious when corners were coming up allowing the player to plan their approach ahead of time. </w:t>
@@ -12645,6 +12779,14 @@
         <w:jc w:val="both"/>
       </w:pPr>
       <w:r>
+        <w:t>One problem that arose during the loading of the track was that the X and Y positions of the entire track were swapped, therefore the track does not look exactly like the text file does. This could be solved by simply loading the values in and swapping them over.</w:t>
+      </w:r>
+    </w:p>
+    <w:p>
+      <w:pPr>
+        <w:jc w:val="both"/>
+      </w:pPr>
+      <w:r>
         <w:t xml:space="preserve">In terms of the </w:t>
       </w:r>
       <w:r>
@@ -12654,11 +12796,11 @@
         <w:t xml:space="preserve"> multiple things were discovered throughout the development of this project. The first being that the development time of building a multi-layer perceptron network from scratch is fairly long and laborious especially if the training technique is not going to be EBP. </w:t>
       </w:r>
       <w:r>
-        <w:t xml:space="preserve">Another in that to create a general parent class for any training technique many unnecessary values were being created in some of the techniques. For instance, since the RPROP technique was the only one that contained a bias, the base neuron class had to contain a bias; therefore every neuron that was created in either of the other two techniques was </w:t>
+        <w:t xml:space="preserve">Another in that to create a general parent class for any training technique </w:t>
       </w:r>
       <w:r>
         <w:lastRenderedPageBreak/>
-        <w:t xml:space="preserve">allocating extra space that was not used. This could be solved by creating a different set of neurons for each of the techniques but </w:t>
+        <w:t xml:space="preserve">many unnecessary values were being created in some of the techniques. For instance, since the RPROP technique was the only one that contained a bias, the base neuron class had to contain a bias; therefore every neuron that was created in either of the other two techniques was allocating extra space that was not used. This could be solved by creating a different set of neurons for each of the techniques but </w:t>
       </w:r>
       <w:r>
         <w:t xml:space="preserve">that would mean </w:t>
@@ -12697,6 +12839,7 @@
         <w:jc w:val="both"/>
       </w:pPr>
       <w:r>
+        <w:lastRenderedPageBreak/>
         <w:t>The next section will detail what has been concluded by the completion of this project and will state any future work that could be carried out as a continuation of this investigation.</w:t>
       </w:r>
     </w:p>
@@ -13046,7 +13189,7 @@
       <w:r>
         <w:t xml:space="preserve">Chess Programming Wiki Available from: </w:t>
       </w:r>
-      <w:hyperlink r:id="rId34">
+      <w:hyperlink r:id="rId36">
         <w:r>
           <w:rPr>
             <w:rStyle w:val="Hyperlink"/>
@@ -13078,7 +13221,7 @@
       <w:r>
         <w:t xml:space="preserve">Dynamic Pixels and Tiny Build 2017 </w:t>
       </w:r>
-      <w:hyperlink r:id="rId35" w:history="1">
+      <w:hyperlink r:id="rId37" w:history="1">
         <w:r>
           <w:rPr>
             <w:rStyle w:val="Hyperlink"/>
@@ -13101,7 +13244,7 @@
       <w:r>
         <w:t xml:space="preserve">. Taking Initiative Avaliable from: </w:t>
       </w:r>
-      <w:hyperlink r:id="rId36" w:history="1">
+      <w:hyperlink r:id="rId38" w:history="1">
         <w:r>
           <w:rPr>
             <w:rStyle w:val="Hyperlink"/>
@@ -13126,7 +13269,7 @@
       <w:r>
         <w:t xml:space="preserve">. Visual Studio Magazine Avaliable from: </w:t>
       </w:r>
-      <w:hyperlink r:id="rId37" w:history="1">
+      <w:hyperlink r:id="rId39" w:history="1">
         <w:r>
           <w:rPr>
             <w:rStyle w:val="Hyperlink"/>
@@ -13143,7 +13286,7 @@
       <w:r>
         <w:t xml:space="preserve">Tools for mathematicians </w:t>
       </w:r>
-      <w:hyperlink r:id="rId38" w:anchor="v=onepage&amp;q=modified%20gram-schmidt%20algorithm%20for%20solving%20linear%20systems%20of%20equations%20how%3F&amp;f=false" w:history="1">
+      <w:hyperlink r:id="rId40" w:anchor="v=onepage&amp;q=modified%20gram-schmidt%20algorithm%20for%20solving%20linear%20systems%20of%20equations%20how%3F&amp;f=false" w:history="1">
         <w:r>
           <w:rPr>
             <w:rStyle w:val="Hyperlink"/>
@@ -13177,8 +13320,8 @@
     </w:p>
     <w:p/>
     <w:sectPr>
-      <w:headerReference w:type="default" r:id="rId39"/>
-      <w:footerReference w:type="default" r:id="rId40"/>
+      <w:headerReference w:type="default" r:id="rId41"/>
+      <w:footerReference w:type="default" r:id="rId42"/>
       <w:pgSz w:w="11906" w:h="16838"/>
       <w:pgMar w:top="1440" w:right="1797" w:bottom="1440" w:left="2268" w:header="720" w:footer="720" w:gutter="0"/>
       <w:pgNumType w:start="1"/>
@@ -13190,7 +13333,7 @@
 </file>
 
 <file path=word/endnotes.xml><?xml version="1.0" encoding="utf-8"?>
-<w:endnotes xmlns:wpc="http://schemas.microsoft.com/office/word/2010/wordprocessingCanvas" xmlns:mc="http://schemas.openxmlformats.org/markup-compatibility/2006" xmlns:o="urn:schemas-microsoft-com:office:office" xmlns:r="http://schemas.openxmlformats.org/officeDocument/2006/relationships" xmlns:m="http://schemas.openxmlformats.org/officeDocument/2006/math" xmlns:v="urn:schemas-microsoft-com:vml" xmlns:wp14="http://schemas.microsoft.com/office/word/2010/wordprocessingDrawing" xmlns:wp="http://schemas.openxmlformats.org/drawingml/2006/wordprocessingDrawing" xmlns:w10="urn:schemas-microsoft-com:office:word" xmlns:w="http://schemas.openxmlformats.org/wordprocessingml/2006/main" xmlns:w14="http://schemas.microsoft.com/office/word/2010/wordml" xmlns:w15="http://schemas.microsoft.com/office/word/2012/wordml" xmlns:wpg="http://schemas.microsoft.com/office/word/2010/wordprocessingGroup" xmlns:wpi="http://schemas.microsoft.com/office/word/2010/wordprocessingInk" xmlns:wne="http://schemas.microsoft.com/office/word/2006/wordml" xmlns:wps="http://schemas.microsoft.com/office/word/2010/wordprocessingShape" mc:Ignorable="w14 w15 wp14">
+<w:endnotes xmlns:wpc="http://schemas.microsoft.com/office/word/2010/wordprocessingCanvas" xmlns:cx="http://schemas.microsoft.com/office/drawing/2014/chartex" xmlns:cx1="http://schemas.microsoft.com/office/drawing/2015/9/8/chartex" xmlns:mc="http://schemas.openxmlformats.org/markup-compatibility/2006" xmlns:o="urn:schemas-microsoft-com:office:office" xmlns:r="http://schemas.openxmlformats.org/officeDocument/2006/relationships" xmlns:m="http://schemas.openxmlformats.org/officeDocument/2006/math" xmlns:v="urn:schemas-microsoft-com:vml" xmlns:wp14="http://schemas.microsoft.com/office/word/2010/wordprocessingDrawing" xmlns:wp="http://schemas.openxmlformats.org/drawingml/2006/wordprocessingDrawing" xmlns:w10="urn:schemas-microsoft-com:office:word" xmlns:w="http://schemas.openxmlformats.org/wordprocessingml/2006/main" xmlns:w14="http://schemas.microsoft.com/office/word/2010/wordml" xmlns:w15="http://schemas.microsoft.com/office/word/2012/wordml" xmlns:w16se="http://schemas.microsoft.com/office/word/2015/wordml/symex" xmlns:wpg="http://schemas.microsoft.com/office/word/2010/wordprocessingGroup" xmlns:wpi="http://schemas.microsoft.com/office/word/2010/wordprocessingInk" xmlns:wne="http://schemas.microsoft.com/office/word/2006/wordml" xmlns:wps="http://schemas.microsoft.com/office/word/2010/wordprocessingShape" mc:Ignorable="w14 w15 w16se wp14">
   <w:endnote w:type="separator" w:id="-1">
     <w:p>
       <w:r>
@@ -13209,7 +13352,7 @@
 </file>
 
 <file path=word/footer1.xml><?xml version="1.0" encoding="utf-8"?>
-<w:ftr xmlns:wpc="http://schemas.microsoft.com/office/word/2010/wordprocessingCanvas" xmlns:mc="http://schemas.openxmlformats.org/markup-compatibility/2006" xmlns:o="urn:schemas-microsoft-com:office:office" xmlns:r="http://schemas.openxmlformats.org/officeDocument/2006/relationships" xmlns:m="http://schemas.openxmlformats.org/officeDocument/2006/math" xmlns:v="urn:schemas-microsoft-com:vml" xmlns:wp14="http://schemas.microsoft.com/office/word/2010/wordprocessingDrawing" xmlns:wp="http://schemas.openxmlformats.org/drawingml/2006/wordprocessingDrawing" xmlns:w10="urn:schemas-microsoft-com:office:word" xmlns:w="http://schemas.openxmlformats.org/wordprocessingml/2006/main" xmlns:w14="http://schemas.microsoft.com/office/word/2010/wordml" xmlns:w15="http://schemas.microsoft.com/office/word/2012/wordml" xmlns:wpg="http://schemas.microsoft.com/office/word/2010/wordprocessingGroup" xmlns:wpi="http://schemas.microsoft.com/office/word/2010/wordprocessingInk" xmlns:wne="http://schemas.microsoft.com/office/word/2006/wordml" xmlns:wps="http://schemas.microsoft.com/office/word/2010/wordprocessingShape" mc:Ignorable="w14 w15 wp14">
+<w:ftr xmlns:wpc="http://schemas.microsoft.com/office/word/2010/wordprocessingCanvas" xmlns:cx="http://schemas.microsoft.com/office/drawing/2014/chartex" xmlns:cx1="http://schemas.microsoft.com/office/drawing/2015/9/8/chartex" xmlns:mc="http://schemas.openxmlformats.org/markup-compatibility/2006" xmlns:o="urn:schemas-microsoft-com:office:office" xmlns:r="http://schemas.openxmlformats.org/officeDocument/2006/relationships" xmlns:m="http://schemas.openxmlformats.org/officeDocument/2006/math" xmlns:v="urn:schemas-microsoft-com:vml" xmlns:wp14="http://schemas.microsoft.com/office/word/2010/wordprocessingDrawing" xmlns:wp="http://schemas.openxmlformats.org/drawingml/2006/wordprocessingDrawing" xmlns:w10="urn:schemas-microsoft-com:office:word" xmlns:w="http://schemas.openxmlformats.org/wordprocessingml/2006/main" xmlns:w14="http://schemas.microsoft.com/office/word/2010/wordml" xmlns:w15="http://schemas.microsoft.com/office/word/2012/wordml" xmlns:w16se="http://schemas.microsoft.com/office/word/2015/wordml/symex" xmlns:wpg="http://schemas.microsoft.com/office/word/2010/wordprocessingGroup" xmlns:wpi="http://schemas.microsoft.com/office/word/2010/wordprocessingInk" xmlns:wne="http://schemas.microsoft.com/office/word/2006/wordml" xmlns:wps="http://schemas.microsoft.com/office/word/2010/wordprocessingShape" mc:Ignorable="w14 w15 w16se wp14">
   <w:p>
     <w:pPr>
       <w:pStyle w:val="Footer"/>
@@ -13247,7 +13390,7 @@
 </file>
 
 <file path=word/footer2.xml><?xml version="1.0" encoding="utf-8"?>
-<w:ftr xmlns:wpc="http://schemas.microsoft.com/office/word/2010/wordprocessingCanvas" xmlns:mc="http://schemas.openxmlformats.org/markup-compatibility/2006" xmlns:o="urn:schemas-microsoft-com:office:office" xmlns:r="http://schemas.openxmlformats.org/officeDocument/2006/relationships" xmlns:m="http://schemas.openxmlformats.org/officeDocument/2006/math" xmlns:v="urn:schemas-microsoft-com:vml" xmlns:wp14="http://schemas.microsoft.com/office/word/2010/wordprocessingDrawing" xmlns:wp="http://schemas.openxmlformats.org/drawingml/2006/wordprocessingDrawing" xmlns:w10="urn:schemas-microsoft-com:office:word" xmlns:w="http://schemas.openxmlformats.org/wordprocessingml/2006/main" xmlns:w14="http://schemas.microsoft.com/office/word/2010/wordml" xmlns:w15="http://schemas.microsoft.com/office/word/2012/wordml" xmlns:wpg="http://schemas.microsoft.com/office/word/2010/wordprocessingGroup" xmlns:wpi="http://schemas.microsoft.com/office/word/2010/wordprocessingInk" xmlns:wne="http://schemas.microsoft.com/office/word/2006/wordml" xmlns:wps="http://schemas.microsoft.com/office/word/2010/wordprocessingShape" mc:Ignorable="w14 w15 wp14">
+<w:ftr xmlns:wpc="http://schemas.microsoft.com/office/word/2010/wordprocessingCanvas" xmlns:cx="http://schemas.microsoft.com/office/drawing/2014/chartex" xmlns:cx1="http://schemas.microsoft.com/office/drawing/2015/9/8/chartex" xmlns:mc="http://schemas.openxmlformats.org/markup-compatibility/2006" xmlns:o="urn:schemas-microsoft-com:office:office" xmlns:r="http://schemas.openxmlformats.org/officeDocument/2006/relationships" xmlns:m="http://schemas.openxmlformats.org/officeDocument/2006/math" xmlns:v="urn:schemas-microsoft-com:vml" xmlns:wp14="http://schemas.microsoft.com/office/word/2010/wordprocessingDrawing" xmlns:wp="http://schemas.openxmlformats.org/drawingml/2006/wordprocessingDrawing" xmlns:w10="urn:schemas-microsoft-com:office:word" xmlns:w="http://schemas.openxmlformats.org/wordprocessingml/2006/main" xmlns:w14="http://schemas.microsoft.com/office/word/2010/wordml" xmlns:w15="http://schemas.microsoft.com/office/word/2012/wordml" xmlns:w16se="http://schemas.microsoft.com/office/word/2015/wordml/symex" xmlns:wpg="http://schemas.microsoft.com/office/word/2010/wordprocessingGroup" xmlns:wpi="http://schemas.microsoft.com/office/word/2010/wordprocessingInk" xmlns:wne="http://schemas.microsoft.com/office/word/2006/wordml" xmlns:wps="http://schemas.microsoft.com/office/word/2010/wordprocessingShape" mc:Ignorable="w14 w15 w16se wp14">
   <w:p>
     <w:pPr>
       <w:pStyle w:val="Footer"/>
@@ -13298,7 +13441,7 @@
 </file>
 
 <file path=word/footer3.xml><?xml version="1.0" encoding="utf-8"?>
-<w:ftr xmlns:wpc="http://schemas.microsoft.com/office/word/2010/wordprocessingCanvas" xmlns:mc="http://schemas.openxmlformats.org/markup-compatibility/2006" xmlns:o="urn:schemas-microsoft-com:office:office" xmlns:r="http://schemas.openxmlformats.org/officeDocument/2006/relationships" xmlns:m="http://schemas.openxmlformats.org/officeDocument/2006/math" xmlns:v="urn:schemas-microsoft-com:vml" xmlns:wp14="http://schemas.microsoft.com/office/word/2010/wordprocessingDrawing" xmlns:wp="http://schemas.openxmlformats.org/drawingml/2006/wordprocessingDrawing" xmlns:w10="urn:schemas-microsoft-com:office:word" xmlns:w="http://schemas.openxmlformats.org/wordprocessingml/2006/main" xmlns:w14="http://schemas.microsoft.com/office/word/2010/wordml" xmlns:w15="http://schemas.microsoft.com/office/word/2012/wordml" xmlns:wpg="http://schemas.microsoft.com/office/word/2010/wordprocessingGroup" xmlns:wpi="http://schemas.microsoft.com/office/word/2010/wordprocessingInk" xmlns:wne="http://schemas.microsoft.com/office/word/2006/wordml" xmlns:wps="http://schemas.microsoft.com/office/word/2010/wordprocessingShape" mc:Ignorable="w14 w15 wp14">
+<w:ftr xmlns:wpc="http://schemas.microsoft.com/office/word/2010/wordprocessingCanvas" xmlns:cx="http://schemas.microsoft.com/office/drawing/2014/chartex" xmlns:cx1="http://schemas.microsoft.com/office/drawing/2015/9/8/chartex" xmlns:mc="http://schemas.openxmlformats.org/markup-compatibility/2006" xmlns:o="urn:schemas-microsoft-com:office:office" xmlns:r="http://schemas.openxmlformats.org/officeDocument/2006/relationships" xmlns:m="http://schemas.openxmlformats.org/officeDocument/2006/math" xmlns:v="urn:schemas-microsoft-com:vml" xmlns:wp14="http://schemas.microsoft.com/office/word/2010/wordprocessingDrawing" xmlns:wp="http://schemas.openxmlformats.org/drawingml/2006/wordprocessingDrawing" xmlns:w10="urn:schemas-microsoft-com:office:word" xmlns:w="http://schemas.openxmlformats.org/wordprocessingml/2006/main" xmlns:w14="http://schemas.microsoft.com/office/word/2010/wordml" xmlns:w15="http://schemas.microsoft.com/office/word/2012/wordml" xmlns:w16se="http://schemas.microsoft.com/office/word/2015/wordml/symex" xmlns:wpg="http://schemas.microsoft.com/office/word/2010/wordprocessingGroup" xmlns:wpi="http://schemas.microsoft.com/office/word/2010/wordprocessingInk" xmlns:wne="http://schemas.microsoft.com/office/word/2006/wordml" xmlns:wps="http://schemas.microsoft.com/office/word/2010/wordprocessingShape" mc:Ignorable="w14 w15 w16se wp14">
   <w:p>
     <w:pPr>
       <w:pStyle w:val="Footer"/>
@@ -13330,7 +13473,7 @@
         <w:rStyle w:val="PageNumber"/>
         <w:noProof/>
       </w:rPr>
-      <w:t>38</w:t>
+      <w:t>41</w:t>
     </w:r>
     <w:r>
       <w:rPr>
@@ -13358,7 +13501,7 @@
 </file>
 
 <file path=word/footnotes.xml><?xml version="1.0" encoding="utf-8"?>
-<w:footnotes xmlns:wpc="http://schemas.microsoft.com/office/word/2010/wordprocessingCanvas" xmlns:mc="http://schemas.openxmlformats.org/markup-compatibility/2006" xmlns:o="urn:schemas-microsoft-com:office:office" xmlns:r="http://schemas.openxmlformats.org/officeDocument/2006/relationships" xmlns:m="http://schemas.openxmlformats.org/officeDocument/2006/math" xmlns:v="urn:schemas-microsoft-com:vml" xmlns:wp14="http://schemas.microsoft.com/office/word/2010/wordprocessingDrawing" xmlns:wp="http://schemas.openxmlformats.org/drawingml/2006/wordprocessingDrawing" xmlns:w10="urn:schemas-microsoft-com:office:word" xmlns:w="http://schemas.openxmlformats.org/wordprocessingml/2006/main" xmlns:w14="http://schemas.microsoft.com/office/word/2010/wordml" xmlns:w15="http://schemas.microsoft.com/office/word/2012/wordml" xmlns:wpg="http://schemas.microsoft.com/office/word/2010/wordprocessingGroup" xmlns:wpi="http://schemas.microsoft.com/office/word/2010/wordprocessingInk" xmlns:wne="http://schemas.microsoft.com/office/word/2006/wordml" xmlns:wps="http://schemas.microsoft.com/office/word/2010/wordprocessingShape" mc:Ignorable="w14 w15 wp14">
+<w:footnotes xmlns:wpc="http://schemas.microsoft.com/office/word/2010/wordprocessingCanvas" xmlns:cx="http://schemas.microsoft.com/office/drawing/2014/chartex" xmlns:cx1="http://schemas.microsoft.com/office/drawing/2015/9/8/chartex" xmlns:mc="http://schemas.openxmlformats.org/markup-compatibility/2006" xmlns:o="urn:schemas-microsoft-com:office:office" xmlns:r="http://schemas.openxmlformats.org/officeDocument/2006/relationships" xmlns:m="http://schemas.openxmlformats.org/officeDocument/2006/math" xmlns:v="urn:schemas-microsoft-com:vml" xmlns:wp14="http://schemas.microsoft.com/office/word/2010/wordprocessingDrawing" xmlns:wp="http://schemas.openxmlformats.org/drawingml/2006/wordprocessingDrawing" xmlns:w10="urn:schemas-microsoft-com:office:word" xmlns:w="http://schemas.openxmlformats.org/wordprocessingml/2006/main" xmlns:w14="http://schemas.microsoft.com/office/word/2010/wordml" xmlns:w15="http://schemas.microsoft.com/office/word/2012/wordml" xmlns:w16se="http://schemas.microsoft.com/office/word/2015/wordml/symex" xmlns:wpg="http://schemas.microsoft.com/office/word/2010/wordprocessingGroup" xmlns:wpi="http://schemas.microsoft.com/office/word/2010/wordprocessingInk" xmlns:wne="http://schemas.microsoft.com/office/word/2006/wordml" xmlns:wps="http://schemas.microsoft.com/office/word/2010/wordprocessingShape" mc:Ignorable="w14 w15 w16se wp14">
   <w:footnote w:type="separator" w:id="-1">
     <w:p>
       <w:r>
@@ -13377,7 +13520,7 @@
 </file>
 
 <file path=word/header1.xml><?xml version="1.0" encoding="utf-8"?>
-<w:hdr xmlns:wpc="http://schemas.microsoft.com/office/word/2010/wordprocessingCanvas" xmlns:mc="http://schemas.openxmlformats.org/markup-compatibility/2006" xmlns:o="urn:schemas-microsoft-com:office:office" xmlns:r="http://schemas.openxmlformats.org/officeDocument/2006/relationships" xmlns:m="http://schemas.openxmlformats.org/officeDocument/2006/math" xmlns:v="urn:schemas-microsoft-com:vml" xmlns:wp14="http://schemas.microsoft.com/office/word/2010/wordprocessingDrawing" xmlns:wp="http://schemas.openxmlformats.org/drawingml/2006/wordprocessingDrawing" xmlns:w10="urn:schemas-microsoft-com:office:word" xmlns:w="http://schemas.openxmlformats.org/wordprocessingml/2006/main" xmlns:w14="http://schemas.microsoft.com/office/word/2010/wordml" xmlns:w15="http://schemas.microsoft.com/office/word/2012/wordml" xmlns:wpg="http://schemas.microsoft.com/office/word/2010/wordprocessingGroup" xmlns:wpi="http://schemas.microsoft.com/office/word/2010/wordprocessingInk" xmlns:wne="http://schemas.microsoft.com/office/word/2006/wordml" xmlns:wps="http://schemas.microsoft.com/office/word/2010/wordprocessingShape" mc:Ignorable="w14 w15 wp14">
+<w:hdr xmlns:wpc="http://schemas.microsoft.com/office/word/2010/wordprocessingCanvas" xmlns:cx="http://schemas.microsoft.com/office/drawing/2014/chartex" xmlns:cx1="http://schemas.microsoft.com/office/drawing/2015/9/8/chartex" xmlns:mc="http://schemas.openxmlformats.org/markup-compatibility/2006" xmlns:o="urn:schemas-microsoft-com:office:office" xmlns:r="http://schemas.openxmlformats.org/officeDocument/2006/relationships" xmlns:m="http://schemas.openxmlformats.org/officeDocument/2006/math" xmlns:v="urn:schemas-microsoft-com:vml" xmlns:wp14="http://schemas.microsoft.com/office/word/2010/wordprocessingDrawing" xmlns:wp="http://schemas.openxmlformats.org/drawingml/2006/wordprocessingDrawing" xmlns:w10="urn:schemas-microsoft-com:office:word" xmlns:w="http://schemas.openxmlformats.org/wordprocessingml/2006/main" xmlns:w14="http://schemas.microsoft.com/office/word/2010/wordml" xmlns:w15="http://schemas.microsoft.com/office/word/2012/wordml" xmlns:w16se="http://schemas.microsoft.com/office/word/2015/wordml/symex" xmlns:wpg="http://schemas.microsoft.com/office/word/2010/wordprocessingGroup" xmlns:wpi="http://schemas.microsoft.com/office/word/2010/wordprocessingInk" xmlns:wne="http://schemas.microsoft.com/office/word/2006/wordml" xmlns:wps="http://schemas.microsoft.com/office/word/2010/wordprocessingShape" mc:Ignorable="w14 w15 w16se wp14">
   <w:p>
     <w:pPr>
       <w:pStyle w:val="Header"/>
@@ -13387,7 +13530,7 @@
 </file>
 
 <file path=word/header2.xml><?xml version="1.0" encoding="utf-8"?>
-<w:hdr xmlns:wpc="http://schemas.microsoft.com/office/word/2010/wordprocessingCanvas" xmlns:mc="http://schemas.openxmlformats.org/markup-compatibility/2006" xmlns:o="urn:schemas-microsoft-com:office:office" xmlns:r="http://schemas.openxmlformats.org/officeDocument/2006/relationships" xmlns:m="http://schemas.openxmlformats.org/officeDocument/2006/math" xmlns:v="urn:schemas-microsoft-com:vml" xmlns:wp14="http://schemas.microsoft.com/office/word/2010/wordprocessingDrawing" xmlns:wp="http://schemas.openxmlformats.org/drawingml/2006/wordprocessingDrawing" xmlns:w10="urn:schemas-microsoft-com:office:word" xmlns:w="http://schemas.openxmlformats.org/wordprocessingml/2006/main" xmlns:w14="http://schemas.microsoft.com/office/word/2010/wordml" xmlns:w15="http://schemas.microsoft.com/office/word/2012/wordml" xmlns:wpg="http://schemas.microsoft.com/office/word/2010/wordprocessingGroup" xmlns:wpi="http://schemas.microsoft.com/office/word/2010/wordprocessingInk" xmlns:wne="http://schemas.microsoft.com/office/word/2006/wordml" xmlns:wps="http://schemas.microsoft.com/office/word/2010/wordprocessingShape" mc:Ignorable="w14 w15 wp14">
+<w:hdr xmlns:wpc="http://schemas.microsoft.com/office/word/2010/wordprocessingCanvas" xmlns:cx="http://schemas.microsoft.com/office/drawing/2014/chartex" xmlns:cx1="http://schemas.microsoft.com/office/drawing/2015/9/8/chartex" xmlns:mc="http://schemas.openxmlformats.org/markup-compatibility/2006" xmlns:o="urn:schemas-microsoft-com:office:office" xmlns:r="http://schemas.openxmlformats.org/officeDocument/2006/relationships" xmlns:m="http://schemas.openxmlformats.org/officeDocument/2006/math" xmlns:v="urn:schemas-microsoft-com:vml" xmlns:wp14="http://schemas.microsoft.com/office/word/2010/wordprocessingDrawing" xmlns:wp="http://schemas.openxmlformats.org/drawingml/2006/wordprocessingDrawing" xmlns:w10="urn:schemas-microsoft-com:office:word" xmlns:w="http://schemas.openxmlformats.org/wordprocessingml/2006/main" xmlns:w14="http://schemas.microsoft.com/office/word/2010/wordml" xmlns:w15="http://schemas.microsoft.com/office/word/2012/wordml" xmlns:w16se="http://schemas.microsoft.com/office/word/2015/wordml/symex" xmlns:wpg="http://schemas.microsoft.com/office/word/2010/wordprocessingGroup" xmlns:wpi="http://schemas.microsoft.com/office/word/2010/wordprocessingInk" xmlns:wne="http://schemas.microsoft.com/office/word/2006/wordml" xmlns:wps="http://schemas.microsoft.com/office/word/2010/wordprocessingShape" mc:Ignorable="w14 w15 w16se wp14">
   <w:p>
     <w:pPr>
       <w:pStyle w:val="Header"/>
@@ -13397,7 +13540,7 @@
 </file>
 
 <file path=word/numbering.xml><?xml version="1.0" encoding="utf-8"?>
-<w:numbering xmlns:wpc="http://schemas.microsoft.com/office/word/2010/wordprocessingCanvas" xmlns:mc="http://schemas.openxmlformats.org/markup-compatibility/2006" xmlns:o="urn:schemas-microsoft-com:office:office" xmlns:r="http://schemas.openxmlformats.org/officeDocument/2006/relationships" xmlns:m="http://schemas.openxmlformats.org/officeDocument/2006/math" xmlns:v="urn:schemas-microsoft-com:vml" xmlns:wp14="http://schemas.microsoft.com/office/word/2010/wordprocessingDrawing" xmlns:wp="http://schemas.openxmlformats.org/drawingml/2006/wordprocessingDrawing" xmlns:w10="urn:schemas-microsoft-com:office:word" xmlns:w="http://schemas.openxmlformats.org/wordprocessingml/2006/main" xmlns:w14="http://schemas.microsoft.com/office/word/2010/wordml" xmlns:w15="http://schemas.microsoft.com/office/word/2012/wordml" xmlns:wpg="http://schemas.microsoft.com/office/word/2010/wordprocessingGroup" xmlns:wpi="http://schemas.microsoft.com/office/word/2010/wordprocessingInk" xmlns:wne="http://schemas.microsoft.com/office/word/2006/wordml" xmlns:wps="http://schemas.microsoft.com/office/word/2010/wordprocessingShape" mc:Ignorable="w14 w15 wp14">
+<w:numbering xmlns:wpc="http://schemas.microsoft.com/office/word/2010/wordprocessingCanvas" xmlns:cx="http://schemas.microsoft.com/office/drawing/2014/chartex" xmlns:cx1="http://schemas.microsoft.com/office/drawing/2015/9/8/chartex" xmlns:mc="http://schemas.openxmlformats.org/markup-compatibility/2006" xmlns:o="urn:schemas-microsoft-com:office:office" xmlns:r="http://schemas.openxmlformats.org/officeDocument/2006/relationships" xmlns:m="http://schemas.openxmlformats.org/officeDocument/2006/math" xmlns:v="urn:schemas-microsoft-com:vml" xmlns:wp14="http://schemas.microsoft.com/office/word/2010/wordprocessingDrawing" xmlns:wp="http://schemas.openxmlformats.org/drawingml/2006/wordprocessingDrawing" xmlns:w10="urn:schemas-microsoft-com:office:word" xmlns:w="http://schemas.openxmlformats.org/wordprocessingml/2006/main" xmlns:w14="http://schemas.microsoft.com/office/word/2010/wordml" xmlns:w15="http://schemas.microsoft.com/office/word/2012/wordml" xmlns:w16se="http://schemas.microsoft.com/office/word/2015/wordml/symex" xmlns:wpg="http://schemas.microsoft.com/office/word/2010/wordprocessingGroup" xmlns:wpi="http://schemas.microsoft.com/office/word/2010/wordprocessingInk" xmlns:wne="http://schemas.microsoft.com/office/word/2006/wordml" xmlns:wps="http://schemas.microsoft.com/office/word/2010/wordprocessingShape" mc:Ignorable="w14 w15 w16se wp14">
   <w:abstractNum w:abstractNumId="0" w15:restartNumberingAfterBreak="0">
     <w:nsid w:val="055E1855"/>
     <w:multiLevelType w:val="hybridMultilevel"/>
@@ -14368,7 +14511,7 @@
 </file>
 
 <file path=word/styles.xml><?xml version="1.0" encoding="utf-8"?>
-<w:styles xmlns:mc="http://schemas.openxmlformats.org/markup-compatibility/2006" xmlns:r="http://schemas.openxmlformats.org/officeDocument/2006/relationships" xmlns:w="http://schemas.openxmlformats.org/wordprocessingml/2006/main" xmlns:w14="http://schemas.microsoft.com/office/word/2010/wordml" xmlns:w15="http://schemas.microsoft.com/office/word/2012/wordml" mc:Ignorable="w14 w15">
+<w:styles xmlns:mc="http://schemas.openxmlformats.org/markup-compatibility/2006" xmlns:r="http://schemas.openxmlformats.org/officeDocument/2006/relationships" xmlns:w="http://schemas.openxmlformats.org/wordprocessingml/2006/main" xmlns:w14="http://schemas.microsoft.com/office/word/2010/wordml" xmlns:w15="http://schemas.microsoft.com/office/word/2012/wordml" xmlns:w16se="http://schemas.microsoft.com/office/word/2015/wordml/symex" mc:Ignorable="w14 w15 w16se">
   <w:docDefaults>
     <w:rPrDefault>
       <w:rPr>
@@ -15039,7 +15182,7 @@
 </file>
 
 <file path=word/charts/chart1.xml><?xml version="1.0" encoding="utf-8"?>
-<c:chartSpace xmlns:c="http://schemas.openxmlformats.org/drawingml/2006/chart" xmlns:a="http://schemas.openxmlformats.org/drawingml/2006/main" xmlns:r="http://schemas.openxmlformats.org/officeDocument/2006/relationships">
+<c:chartSpace xmlns:c="http://schemas.openxmlformats.org/drawingml/2006/chart" xmlns:a="http://schemas.openxmlformats.org/drawingml/2006/main" xmlns:r="http://schemas.openxmlformats.org/officeDocument/2006/relationships" xmlns:c16r2="http://schemas.microsoft.com/office/drawing/2015/06/chart">
   <c:date1904 val="0"/>
   <c:lang val="en-US"/>
   <c:roundedCorners val="0"/>
@@ -15078,6 +15221,7 @@
           </a:p>
         </c:rich>
       </c:tx>
+      <c:layout/>
       <c:overlay val="0"/>
       <c:spPr>
         <a:noFill/>
@@ -15173,7 +15317,7 @@
               </c:numCache>
             </c:numRef>
           </c:val>
-          <c:extLst xmlns:c16r2="http://schemas.microsoft.com/office/drawing/2015/06/chart">
+          <c:extLst>
             <c:ext xmlns:c16="http://schemas.microsoft.com/office/drawing/2014/chart" uri="{C3380CC4-5D6E-409C-BE32-E72D297353CC}">
               <c16:uniqueId val="{00000000-70D7-4709-BCF4-D6D7E5AD84E6}"/>
             </c:ext>
@@ -15238,7 +15382,7 @@
               </c:numCache>
             </c:numRef>
           </c:val>
-          <c:extLst xmlns:c16r2="http://schemas.microsoft.com/office/drawing/2015/06/chart">
+          <c:extLst>
             <c:ext xmlns:c16="http://schemas.microsoft.com/office/drawing/2014/chart" uri="{C3380CC4-5D6E-409C-BE32-E72D297353CC}">
               <c16:uniqueId val="{00000001-70D7-4709-BCF4-D6D7E5AD84E6}"/>
             </c:ext>
@@ -15303,7 +15447,7 @@
               </c:numCache>
             </c:numRef>
           </c:val>
-          <c:extLst xmlns:c16r2="http://schemas.microsoft.com/office/drawing/2015/06/chart">
+          <c:extLst>
             <c:ext xmlns:c16="http://schemas.microsoft.com/office/drawing/2014/chart" uri="{C3380CC4-5D6E-409C-BE32-E72D297353CC}">
               <c16:uniqueId val="{00000002-70D7-4709-BCF4-D6D7E5AD84E6}"/>
             </c:ext>
@@ -15368,7 +15512,7 @@
               </c:numCache>
             </c:numRef>
           </c:val>
-          <c:extLst xmlns:c16r2="http://schemas.microsoft.com/office/drawing/2015/06/chart">
+          <c:extLst>
             <c:ext xmlns:c16="http://schemas.microsoft.com/office/drawing/2014/chart" uri="{C3380CC4-5D6E-409C-BE32-E72D297353CC}">
               <c16:uniqueId val="{00000003-70D7-4709-BCF4-D6D7E5AD84E6}"/>
             </c:ext>
@@ -15433,7 +15577,7 @@
               </c:numCache>
             </c:numRef>
           </c:val>
-          <c:extLst xmlns:c16r2="http://schemas.microsoft.com/office/drawing/2015/06/chart">
+          <c:extLst>
             <c:ext xmlns:c16="http://schemas.microsoft.com/office/drawing/2014/chart" uri="{C3380CC4-5D6E-409C-BE32-E72D297353CC}">
               <c16:uniqueId val="{00000004-70D7-4709-BCF4-D6D7E5AD84E6}"/>
             </c:ext>
@@ -15490,6 +15634,7 @@
               </a:p>
             </c:rich>
           </c:tx>
+          <c:layout/>
           <c:overlay val="0"/>
           <c:spPr>
             <a:noFill/>
@@ -15610,6 +15755,7 @@
               </a:p>
             </c:rich>
           </c:tx>
+          <c:layout/>
           <c:overlay val="0"/>
           <c:spPr>
             <a:noFill/>
@@ -15684,6 +15830,7 @@
     </c:plotArea>
     <c:legend>
       <c:legendPos val="b"/>
+      <c:layout/>
       <c:overlay val="0"/>
       <c:spPr>
         <a:noFill/>
@@ -15749,7 +15896,7 @@
 </file>
 
 <file path=word/charts/chart2.xml><?xml version="1.0" encoding="utf-8"?>
-<c:chartSpace xmlns:c="http://schemas.openxmlformats.org/drawingml/2006/chart" xmlns:a="http://schemas.openxmlformats.org/drawingml/2006/main" xmlns:r="http://schemas.openxmlformats.org/officeDocument/2006/relationships">
+<c:chartSpace xmlns:c="http://schemas.openxmlformats.org/drawingml/2006/chart" xmlns:a="http://schemas.openxmlformats.org/drawingml/2006/main" xmlns:r="http://schemas.openxmlformats.org/officeDocument/2006/relationships" xmlns:c16r2="http://schemas.microsoft.com/office/drawing/2015/06/chart">
   <c:date1904 val="0"/>
   <c:lang val="en-US"/>
   <c:roundedCorners val="0"/>
@@ -15788,6 +15935,7 @@
           </a:p>
         </c:rich>
       </c:tx>
+      <c:layout/>
       <c:overlay val="0"/>
       <c:spPr>
         <a:noFill/>
@@ -15883,7 +16031,7 @@
               </c:numCache>
             </c:numRef>
           </c:val>
-          <c:extLst xmlns:c16r2="http://schemas.microsoft.com/office/drawing/2015/06/chart">
+          <c:extLst>
             <c:ext xmlns:c16="http://schemas.microsoft.com/office/drawing/2014/chart" uri="{C3380CC4-5D6E-409C-BE32-E72D297353CC}">
               <c16:uniqueId val="{00000000-AFB0-4259-8339-D2E3F1197871}"/>
             </c:ext>
@@ -15948,7 +16096,7 @@
               </c:numCache>
             </c:numRef>
           </c:val>
-          <c:extLst xmlns:c16r2="http://schemas.microsoft.com/office/drawing/2015/06/chart">
+          <c:extLst>
             <c:ext xmlns:c16="http://schemas.microsoft.com/office/drawing/2014/chart" uri="{C3380CC4-5D6E-409C-BE32-E72D297353CC}">
               <c16:uniqueId val="{00000001-AFB0-4259-8339-D2E3F1197871}"/>
             </c:ext>
@@ -16013,7 +16161,7 @@
               </c:numCache>
             </c:numRef>
           </c:val>
-          <c:extLst xmlns:c16r2="http://schemas.microsoft.com/office/drawing/2015/06/chart">
+          <c:extLst>
             <c:ext xmlns:c16="http://schemas.microsoft.com/office/drawing/2014/chart" uri="{C3380CC4-5D6E-409C-BE32-E72D297353CC}">
               <c16:uniqueId val="{00000002-AFB0-4259-8339-D2E3F1197871}"/>
             </c:ext>
@@ -16078,7 +16226,7 @@
               </c:numCache>
             </c:numRef>
           </c:val>
-          <c:extLst xmlns:c16r2="http://schemas.microsoft.com/office/drawing/2015/06/chart">
+          <c:extLst>
             <c:ext xmlns:c16="http://schemas.microsoft.com/office/drawing/2014/chart" uri="{C3380CC4-5D6E-409C-BE32-E72D297353CC}">
               <c16:uniqueId val="{00000003-AFB0-4259-8339-D2E3F1197871}"/>
             </c:ext>
@@ -16143,7 +16291,7 @@
               </c:numCache>
             </c:numRef>
           </c:val>
-          <c:extLst xmlns:c16r2="http://schemas.microsoft.com/office/drawing/2015/06/chart">
+          <c:extLst>
             <c:ext xmlns:c16="http://schemas.microsoft.com/office/drawing/2014/chart" uri="{C3380CC4-5D6E-409C-BE32-E72D297353CC}">
               <c16:uniqueId val="{00000004-AFB0-4259-8339-D2E3F1197871}"/>
             </c:ext>
@@ -16200,6 +16348,7 @@
               </a:p>
             </c:rich>
           </c:tx>
+          <c:layout/>
           <c:overlay val="0"/>
           <c:spPr>
             <a:noFill/>
@@ -16320,6 +16469,7 @@
               </a:p>
             </c:rich>
           </c:tx>
+          <c:layout/>
           <c:overlay val="0"/>
           <c:spPr>
             <a:noFill/>
@@ -16394,6 +16544,7 @@
     </c:plotArea>
     <c:legend>
       <c:legendPos val="b"/>
+      <c:layout/>
       <c:overlay val="0"/>
       <c:spPr>
         <a:noFill/>
@@ -16459,7 +16610,7 @@
 </file>
 
 <file path=word/charts/chart3.xml><?xml version="1.0" encoding="utf-8"?>
-<c:chartSpace xmlns:c="http://schemas.openxmlformats.org/drawingml/2006/chart" xmlns:a="http://schemas.openxmlformats.org/drawingml/2006/main" xmlns:r="http://schemas.openxmlformats.org/officeDocument/2006/relationships">
+<c:chartSpace xmlns:c="http://schemas.openxmlformats.org/drawingml/2006/chart" xmlns:a="http://schemas.openxmlformats.org/drawingml/2006/main" xmlns:r="http://schemas.openxmlformats.org/officeDocument/2006/relationships" xmlns:c16r2="http://schemas.microsoft.com/office/drawing/2015/06/chart">
   <c:date1904 val="0"/>
   <c:lang val="en-US"/>
   <c:roundedCorners val="0"/>
@@ -16498,6 +16649,7 @@
           </a:p>
         </c:rich>
       </c:tx>
+      <c:layout/>
       <c:overlay val="0"/>
       <c:spPr>
         <a:noFill/>
@@ -16593,7 +16745,7 @@
               </c:numCache>
             </c:numRef>
           </c:val>
-          <c:extLst xmlns:c16r2="http://schemas.microsoft.com/office/drawing/2015/06/chart">
+          <c:extLst>
             <c:ext xmlns:c16="http://schemas.microsoft.com/office/drawing/2014/chart" uri="{C3380CC4-5D6E-409C-BE32-E72D297353CC}">
               <c16:uniqueId val="{00000000-2F28-41D4-975D-FEB928FCE2CA}"/>
             </c:ext>
@@ -16650,6 +16802,7 @@
               </a:p>
             </c:rich>
           </c:tx>
+          <c:layout/>
           <c:overlay val="0"/>
           <c:spPr>
             <a:noFill/>
@@ -16775,6 +16928,7 @@
               </a:p>
             </c:rich>
           </c:tx>
+          <c:layout/>
           <c:overlay val="0"/>
           <c:spPr>
             <a:noFill/>
@@ -16883,7 +17037,7 @@
 </file>
 
 <file path=word/charts/chart4.xml><?xml version="1.0" encoding="utf-8"?>
-<c:chartSpace xmlns:c="http://schemas.openxmlformats.org/drawingml/2006/chart" xmlns:a="http://schemas.openxmlformats.org/drawingml/2006/main" xmlns:r="http://schemas.openxmlformats.org/officeDocument/2006/relationships">
+<c:chartSpace xmlns:c="http://schemas.openxmlformats.org/drawingml/2006/chart" xmlns:a="http://schemas.openxmlformats.org/drawingml/2006/main" xmlns:r="http://schemas.openxmlformats.org/officeDocument/2006/relationships" xmlns:c16r2="http://schemas.microsoft.com/office/drawing/2015/06/chart">
   <c:date1904 val="0"/>
   <c:lang val="en-US"/>
   <c:roundedCorners val="0"/>
@@ -16927,6 +17081,7 @@
           </a:p>
         </c:rich>
       </c:tx>
+      <c:layout/>
       <c:overlay val="0"/>
       <c:spPr>
         <a:noFill/>
@@ -17036,7 +17191,7 @@
             </c:numRef>
           </c:val>
           <c:smooth val="0"/>
-          <c:extLst xmlns:c16r2="http://schemas.microsoft.com/office/drawing/2015/06/chart">
+          <c:extLst>
             <c:ext xmlns:c16="http://schemas.microsoft.com/office/drawing/2014/chart" uri="{C3380CC4-5D6E-409C-BE32-E72D297353CC}">
               <c16:uniqueId val="{00000000-490A-4642-BD6E-7B10BDCD114C}"/>
             </c:ext>
@@ -17116,7 +17271,7 @@
             </c:numRef>
           </c:val>
           <c:smooth val="0"/>
-          <c:extLst xmlns:c16r2="http://schemas.microsoft.com/office/drawing/2015/06/chart">
+          <c:extLst>
             <c:ext xmlns:c16="http://schemas.microsoft.com/office/drawing/2014/chart" uri="{C3380CC4-5D6E-409C-BE32-E72D297353CC}">
               <c16:uniqueId val="{00000001-490A-4642-BD6E-7B10BDCD114C}"/>
             </c:ext>
@@ -17196,7 +17351,7 @@
             </c:numRef>
           </c:val>
           <c:smooth val="0"/>
-          <c:extLst xmlns:c16r2="http://schemas.microsoft.com/office/drawing/2015/06/chart">
+          <c:extLst>
             <c:ext xmlns:c16="http://schemas.microsoft.com/office/drawing/2014/chart" uri="{C3380CC4-5D6E-409C-BE32-E72D297353CC}">
               <c16:uniqueId val="{00000002-490A-4642-BD6E-7B10BDCD114C}"/>
             </c:ext>
@@ -17252,6 +17407,7 @@
               </a:p>
             </c:rich>
           </c:tx>
+          <c:layout/>
           <c:overlay val="0"/>
           <c:spPr>
             <a:noFill/>
@@ -17377,6 +17533,7 @@
               </a:p>
             </c:rich>
           </c:tx>
+          <c:layout/>
           <c:overlay val="0"/>
           <c:spPr>
             <a:noFill/>
@@ -17451,6 +17608,7 @@
     </c:plotArea>
     <c:legend>
       <c:legendPos val="b"/>
+      <c:layout/>
       <c:overlay val="0"/>
       <c:spPr>
         <a:noFill/>
@@ -19990,7 +20148,7 @@
 </file>
 
 <file path=customXml/itemProps1.xml><?xml version="1.0" encoding="utf-8"?>
-<ds:datastoreItem xmlns:ds="http://schemas.openxmlformats.org/officeDocument/2006/customXml" ds:itemID="{46C114B7-8291-49B1-A2B5-493022903F7B}">
+<ds:datastoreItem xmlns:ds="http://schemas.openxmlformats.org/officeDocument/2006/customXml" ds:itemID="{903A9621-FA83-428B-B186-F845FE13162F}">
   <ds:schemaRefs>
     <ds:schemaRef ds:uri="http://schemas.openxmlformats.org/officeDocument/2006/bibliography"/>
   </ds:schemaRefs>

</xml_diff>